<commit_message>
Added few changes to Project Documentation.docx
</commit_message>
<xml_diff>
--- a/Documentation/Project Documentation.docx
+++ b/Documentation/Project Documentation.docx
@@ -258,10 +258,46 @@
           <w:sz w:val="24"/>
           <w:szCs w:val="24"/>
         </w:rPr>
-        <w:t xml:space="preserve"> Mamidi</w:t>
+        <w:t xml:space="preserve"> </w:t>
+      </w:r>
+      <w:proofErr w:type="spellStart"/>
+      <w:r>
+        <w:rPr>
+          <w:rFonts w:ascii="Times New Roman" w:eastAsia="Times New Roman" w:hAnsi="Times New Roman" w:cs="Times New Roman"/>
+          <w:sz w:val="24"/>
+          <w:szCs w:val="24"/>
+        </w:rPr>
+        <w:t>Mamidi</w:t>
+      </w:r>
+      <w:proofErr w:type="spellEnd"/>
+    </w:p>
+    <w:p>
+      <w:pPr>
+        <w:jc w:val="center"/>
+        <w:rPr>
+          <w:rFonts w:ascii="Times New Roman" w:eastAsia="Times New Roman" w:hAnsi="Times New Roman" w:cs="Times New Roman"/>
+          <w:sz w:val="24"/>
+          <w:szCs w:val="24"/>
+        </w:rPr>
+      </w:pPr>
+      <w:r>
+        <w:rPr>
+          <w:rFonts w:ascii="Times New Roman" w:eastAsia="Times New Roman" w:hAnsi="Times New Roman" w:cs="Times New Roman"/>
+          <w:sz w:val="24"/>
+          <w:szCs w:val="24"/>
+        </w:rPr>
+        <w:t>Ramesh Nutulapath</w:t>
       </w:r>
       <w:bookmarkStart w:id="0" w:name="_GoBack"/>
       <w:bookmarkEnd w:id="0"/>
+      <w:r>
+        <w:rPr>
+          <w:rFonts w:ascii="Times New Roman" w:eastAsia="Times New Roman" w:hAnsi="Times New Roman" w:cs="Times New Roman"/>
+          <w:sz w:val="24"/>
+          <w:szCs w:val="24"/>
+        </w:rPr>
+        <w:t>i</w:t>
+      </w:r>
     </w:p>
     <w:p>
       <w:pPr>
@@ -866,7 +902,6 @@
               </w:rPr>
               <w:t xml:space="preserve">Ramesh </w:t>
             </w:r>
-            <w:proofErr w:type="spellStart"/>
             <w:r>
               <w:rPr>
                 <w:rFonts w:ascii="Times New Roman" w:eastAsia="Times New Roman" w:hAnsi="Times New Roman" w:cs="Times New Roman"/>
@@ -876,7 +911,6 @@
               </w:rPr>
               <w:t>Nutulapathi</w:t>
             </w:r>
-            <w:proofErr w:type="spellEnd"/>
           </w:p>
           <w:p>
             <w:pPr>
@@ -895,6 +929,7 @@
                 <w:sz w:val="24"/>
                 <w:szCs w:val="24"/>
               </w:rPr>
+              <w:lastRenderedPageBreak/>
               <w:t>Sai Prakash Reddy Mamidi</w:t>
             </w:r>
           </w:p>
@@ -913,7 +948,6 @@
                 <w:sz w:val="24"/>
                 <w:szCs w:val="24"/>
               </w:rPr>
-              <w:lastRenderedPageBreak/>
               <w:t>SaiSriLakshmiVancha</w:t>
             </w:r>
             <w:proofErr w:type="spellEnd"/>
@@ -2337,6 +2371,7 @@
         <w:rPr>
           <w:rFonts w:ascii="Times New Roman" w:eastAsia="Times New Roman" w:hAnsi="Times New Roman" w:cs="Times New Roman"/>
         </w:rPr>
+        <w:lastRenderedPageBreak/>
         <w:t>1.</w:t>
       </w:r>
       <w:proofErr w:type="gramStart"/>
@@ -2372,7 +2407,6 @@
         <w:rPr>
           <w:rFonts w:ascii="Times New Roman" w:eastAsia="Times New Roman" w:hAnsi="Times New Roman" w:cs="Times New Roman"/>
         </w:rPr>
-        <w:lastRenderedPageBreak/>
         <w:t>2.General Description</w:t>
       </w:r>
     </w:p>
@@ -3172,6 +3206,7 @@
         <w:rPr>
           <w:rFonts w:ascii="Times New Roman" w:eastAsia="Times New Roman" w:hAnsi="Times New Roman" w:cs="Times New Roman"/>
         </w:rPr>
+        <w:lastRenderedPageBreak/>
         <w:t>4.2. GUI</w:t>
       </w:r>
     </w:p>
@@ -3187,7 +3222,6 @@
         <w:rPr>
           <w:rFonts w:ascii="Times New Roman" w:eastAsia="Times New Roman" w:hAnsi="Times New Roman" w:cs="Times New Roman"/>
         </w:rPr>
-        <w:lastRenderedPageBreak/>
         <w:t xml:space="preserve">5.Analysis Models                                                                                  </w:t>
       </w:r>
     </w:p>
@@ -4479,6 +4513,7 @@
           <w:sz w:val="24"/>
           <w:szCs w:val="24"/>
         </w:rPr>
+        <w:lastRenderedPageBreak/>
         <w:t>EMart</w:t>
       </w:r>
       <w:proofErr w:type="spellEnd"/>
@@ -4510,7 +4545,6 @@
           <w:sz w:val="24"/>
           <w:szCs w:val="24"/>
         </w:rPr>
-        <w:lastRenderedPageBreak/>
         <w:t xml:space="preserve">Login &amp; </w:t>
       </w:r>
       <w:proofErr w:type="spellStart"/>
@@ -5031,6 +5065,7 @@
           <w:sz w:val="24"/>
           <w:szCs w:val="24"/>
         </w:rPr>
+        <w:lastRenderedPageBreak/>
         <w:t>Visual Studio Code</w:t>
       </w:r>
     </w:p>
@@ -5075,7 +5110,6 @@
           <w:sz w:val="24"/>
           <w:szCs w:val="24"/>
         </w:rPr>
-        <w:lastRenderedPageBreak/>
         <w:t>3.1.</w:t>
       </w:r>
       <w:proofErr w:type="gramStart"/>
@@ -5555,6 +5589,7 @@
           <w:sz w:val="24"/>
           <w:szCs w:val="24"/>
         </w:rPr>
+        <w:lastRenderedPageBreak/>
         <w:t>3.5.2. Reliability</w:t>
       </w:r>
     </w:p>
@@ -5611,7 +5646,6 @@
           <w:sz w:val="24"/>
           <w:szCs w:val="24"/>
         </w:rPr>
-        <w:lastRenderedPageBreak/>
         <w:t>3.5.4.  Security</w:t>
       </w:r>
     </w:p>
@@ -6169,6 +6203,7 @@
           <w:sz w:val="24"/>
           <w:szCs w:val="24"/>
         </w:rPr>
+        <w:lastRenderedPageBreak/>
         <w:t xml:space="preserve">Here, </w:t>
       </w:r>
       <w:proofErr w:type="gramStart"/>
@@ -6187,16 +6222,7 @@
           <w:sz w:val="24"/>
           <w:szCs w:val="24"/>
         </w:rPr>
-        <w:t xml:space="preserve"> customer payment details is a weak entity which depends on the customer entity because the customer payment details exist only when a customer exists. Similarly, payment is also a weak </w:t>
-      </w:r>
-      <w:r>
-        <w:rPr>
-          <w:rFonts w:ascii="Times New Roman" w:eastAsia="Times New Roman" w:hAnsi="Times New Roman" w:cs="Times New Roman"/>
-          <w:sz w:val="24"/>
-          <w:szCs w:val="24"/>
-        </w:rPr>
-        <w:lastRenderedPageBreak/>
-        <w:t xml:space="preserve">entity because the payment only exists when there is an order. The product seller and </w:t>
+        <w:t xml:space="preserve"> customer payment details is a weak entity which depends on the customer entity because the customer payment details exist only when a customer exists. Similarly, payment is also a weak entity because the payment only exists when there is an order. The product seller and </w:t>
       </w:r>
       <w:proofErr w:type="spellStart"/>
       <w:r>
@@ -7826,6 +7852,7 @@
     <w:lsdException w:name="HTML Sample" w:semiHidden="1" w:unhideWhenUsed="1"/>
     <w:lsdException w:name="HTML Typewriter" w:semiHidden="1" w:unhideWhenUsed="1"/>
     <w:lsdException w:name="HTML Variable" w:semiHidden="1" w:unhideWhenUsed="1"/>
+    <w:lsdException w:name="Normal Table" w:semiHidden="1" w:unhideWhenUsed="1"/>
     <w:lsdException w:name="annotation subject" w:semiHidden="1" w:unhideWhenUsed="1"/>
     <w:lsdException w:name="No List" w:semiHidden="1" w:unhideWhenUsed="1"/>
     <w:lsdException w:name="Outline List 1" w:semiHidden="1" w:unhideWhenUsed="1"/>
@@ -7869,8 +7896,10 @@
     <w:lsdException w:name="Table Elegant" w:semiHidden="1" w:unhideWhenUsed="1"/>
     <w:lsdException w:name="Table Professional" w:semiHidden="1" w:unhideWhenUsed="1"/>
     <w:lsdException w:name="Table Subtle 1" w:semiHidden="1" w:unhideWhenUsed="1"/>
+    <w:lsdException w:name="Table Subtle 2" w:semiHidden="1" w:unhideWhenUsed="1"/>
     <w:lsdException w:name="Table Web 1" w:semiHidden="1" w:unhideWhenUsed="1"/>
     <w:lsdException w:name="Table Web 2" w:semiHidden="1" w:unhideWhenUsed="1"/>
+    <w:lsdException w:name="Table Web 3" w:semiHidden="1" w:unhideWhenUsed="1"/>
     <w:lsdException w:name="Balloon Text" w:semiHidden="1" w:unhideWhenUsed="1"/>
     <w:lsdException w:name="Table Grid" w:uiPriority="39"/>
     <w:lsdException w:name="Table Theme" w:semiHidden="1" w:unhideWhenUsed="1"/>

</xml_diff>

<commit_message>
added assignment 3 folder
</commit_message>
<xml_diff>
--- a/Documentation/Project Documentation.docx
+++ b/Documentation/Project Documentation.docx
@@ -1,6 +1,6 @@
 
 <file path=word/document.xml><?xml version="1.0" encoding="utf-8"?>
-<w:document xmlns:wpc="http://schemas.microsoft.com/office/word/2010/wordprocessingCanvas" xmlns:cx="http://schemas.microsoft.com/office/drawing/2014/chartex" xmlns:cx1="http://schemas.microsoft.com/office/drawing/2015/9/8/chartex" xmlns:cx2="http://schemas.microsoft.com/office/drawing/2015/10/21/chartex" xmlns:cx3="http://schemas.microsoft.com/office/drawing/2016/5/9/chartex" xmlns:cx4="http://schemas.microsoft.com/office/drawing/2016/5/10/chartex" xmlns:cx5="http://schemas.microsoft.com/office/drawing/2016/5/11/chartex" xmlns:cx6="http://schemas.microsoft.com/office/drawing/2016/5/12/chartex" xmlns:cx7="http://schemas.microsoft.com/office/drawing/2016/5/13/chartex" xmlns:cx8="http://schemas.microsoft.com/office/drawing/2016/5/14/chartex" xmlns:mc="http://schemas.openxmlformats.org/markup-compatibility/2006" xmlns:aink="http://schemas.microsoft.com/office/drawing/2016/ink" xmlns:am3d="http://schemas.microsoft.com/office/drawing/2017/model3d" xmlns:o="urn:schemas-microsoft-com:office:office" xmlns:r="http://schemas.openxmlformats.org/officeDocument/2006/relationships" xmlns:m="http://schemas.openxmlformats.org/officeDocument/2006/math" xmlns:v="urn:schemas-microsoft-com:vml" xmlns:wp14="http://schemas.microsoft.com/office/word/2010/wordprocessingDrawing" xmlns:wp="http://schemas.openxmlformats.org/drawingml/2006/wordprocessingDrawing" xmlns:w10="urn:schemas-microsoft-com:office:word" xmlns:w="http://schemas.openxmlformats.org/wordprocessingml/2006/main" xmlns:w14="http://schemas.microsoft.com/office/word/2010/wordml" xmlns:w15="http://schemas.microsoft.com/office/word/2012/wordml" xmlns:w16cid="http://schemas.microsoft.com/office/word/2016/wordml/cid" xmlns:w16se="http://schemas.microsoft.com/office/word/2015/wordml/symex" xmlns:wpg="http://schemas.microsoft.com/office/word/2010/wordprocessingGroup" xmlns:wpi="http://schemas.microsoft.com/office/word/2010/wordprocessingInk" xmlns:wne="http://schemas.microsoft.com/office/word/2006/wordml" xmlns:wps="http://schemas.microsoft.com/office/word/2010/wordprocessingShape" mc:Ignorable="w14 w15 w16se w16cid wp14">
+<w:document xmlns:wpc="http://schemas.microsoft.com/office/word/2010/wordprocessingCanvas" xmlns:cx="http://schemas.microsoft.com/office/drawing/2014/chartex" xmlns:cx1="http://schemas.microsoft.com/office/drawing/2015/9/8/chartex" xmlns:mc="http://schemas.openxmlformats.org/markup-compatibility/2006" xmlns:o="urn:schemas-microsoft-com:office:office" xmlns:r="http://schemas.openxmlformats.org/officeDocument/2006/relationships" xmlns:m="http://schemas.openxmlformats.org/officeDocument/2006/math" xmlns:v="urn:schemas-microsoft-com:vml" xmlns:wp14="http://schemas.microsoft.com/office/word/2010/wordprocessingDrawing" xmlns:wp="http://schemas.openxmlformats.org/drawingml/2006/wordprocessingDrawing" xmlns:w10="urn:schemas-microsoft-com:office:word" xmlns:w="http://schemas.openxmlformats.org/wordprocessingml/2006/main" xmlns:w14="http://schemas.microsoft.com/office/word/2010/wordml" xmlns:w15="http://schemas.microsoft.com/office/word/2012/wordml" xmlns:w16se="http://schemas.microsoft.com/office/word/2015/wordml/symex" xmlns:wpg="http://schemas.microsoft.com/office/word/2010/wordprocessingGroup" xmlns:wpi="http://schemas.microsoft.com/office/word/2010/wordprocessingInk" xmlns:wne="http://schemas.microsoft.com/office/word/2006/wordml" xmlns:wps="http://schemas.microsoft.com/office/word/2010/wordprocessingShape" mc:Ignorable="w14 w15 w16se wp14">
   <w:body>
     <w:p>
       <w:pPr>
@@ -352,7 +352,35 @@
           <w:sz w:val="24"/>
           <w:szCs w:val="24"/>
         </w:rPr>
-        <w:t>Sai Sri Lakshmi Vancha</w:t>
+        <w:t xml:space="preserve">Sai Sri Lakshmi </w:t>
+      </w:r>
+      <w:proofErr w:type="spellStart"/>
+      <w:r>
+        <w:rPr>
+          <w:rFonts w:ascii="Times New Roman" w:eastAsia="Times New Roman" w:hAnsi="Times New Roman" w:cs="Times New Roman"/>
+          <w:sz w:val="24"/>
+          <w:szCs w:val="24"/>
+        </w:rPr>
+        <w:t>Vancha</w:t>
+      </w:r>
+      <w:proofErr w:type="spellEnd"/>
+    </w:p>
+    <w:p>
+      <w:pPr>
+        <w:jc w:val="center"/>
+        <w:rPr>
+          <w:rFonts w:ascii="Times New Roman" w:eastAsia="Times New Roman" w:hAnsi="Times New Roman" w:cs="Times New Roman"/>
+          <w:sz w:val="24"/>
+          <w:szCs w:val="24"/>
+        </w:rPr>
+      </w:pPr>
+      <w:r>
+        <w:rPr>
+          <w:rFonts w:ascii="Times New Roman" w:eastAsia="Times New Roman" w:hAnsi="Times New Roman" w:cs="Times New Roman"/>
+          <w:sz w:val="24"/>
+          <w:szCs w:val="24"/>
+        </w:rPr>
+        <w:t>Aakash Valluru</w:t>
       </w:r>
       <w:bookmarkStart w:id="0" w:name="_GoBack"/>
       <w:bookmarkEnd w:id="0"/>
@@ -804,6 +832,7 @@
               <w:rPr>
                 <w:rFonts w:ascii="Times New Roman" w:eastAsia="Times New Roman" w:hAnsi="Times New Roman" w:cs="Times New Roman"/>
               </w:rPr>
+              <w:lastRenderedPageBreak/>
               <w:t>6/11/2019</w:t>
             </w:r>
           </w:p>
@@ -910,7 +939,6 @@
                 <w:sz w:val="24"/>
                 <w:szCs w:val="24"/>
               </w:rPr>
-              <w:lastRenderedPageBreak/>
               <w:t>Jyoshna</w:t>
             </w:r>
             <w:proofErr w:type="spellEnd"/>
@@ -954,21 +982,7 @@
               <w:rPr>
                 <w:rFonts w:ascii="Times New Roman" w:eastAsia="Times New Roman" w:hAnsi="Times New Roman" w:cs="Times New Roman"/>
               </w:rPr>
-              <w:t xml:space="preserve">Aakash </w:t>
-            </w:r>
-            <w:proofErr w:type="spellStart"/>
-            <w:r>
-              <w:rPr>
-                <w:rFonts w:ascii="Times New Roman" w:eastAsia="Times New Roman" w:hAnsi="Times New Roman" w:cs="Times New Roman"/>
-              </w:rPr>
-              <w:t>Valluru</w:t>
-            </w:r>
-            <w:proofErr w:type="spellEnd"/>
-            <w:r>
-              <w:rPr>
-                <w:rFonts w:ascii="Times New Roman" w:eastAsia="Times New Roman" w:hAnsi="Times New Roman" w:cs="Times New Roman"/>
-              </w:rPr>
-              <w:t xml:space="preserve">   </w:t>
+              <w:t xml:space="preserve">Aakash Valluru   </w:t>
             </w:r>
           </w:p>
           <w:p>
@@ -1063,7 +1077,21 @@
               <w:rPr>
                 <w:rFonts w:ascii="Times New Roman" w:eastAsia="Times New Roman" w:hAnsi="Times New Roman" w:cs="Times New Roman"/>
               </w:rPr>
-              <w:t xml:space="preserve">                                              Venkata Sai Krishna </w:t>
+              <w:t xml:space="preserve">                                              </w:t>
+            </w:r>
+            <w:proofErr w:type="spellStart"/>
+            <w:r>
+              <w:rPr>
+                <w:rFonts w:ascii="Times New Roman" w:eastAsia="Times New Roman" w:hAnsi="Times New Roman" w:cs="Times New Roman"/>
+              </w:rPr>
+              <w:t>Venkata</w:t>
+            </w:r>
+            <w:proofErr w:type="spellEnd"/>
+            <w:r>
+              <w:rPr>
+                <w:rFonts w:ascii="Times New Roman" w:eastAsia="Times New Roman" w:hAnsi="Times New Roman" w:cs="Times New Roman"/>
+              </w:rPr>
+              <w:t xml:space="preserve"> Sai Krishna </w:t>
             </w:r>
             <w:proofErr w:type="spellStart"/>
             <w:r>
@@ -1109,7 +1137,6 @@
               <w:rPr>
                 <w:rFonts w:ascii="Times New Roman" w:eastAsia="Times New Roman" w:hAnsi="Times New Roman" w:cs="Times New Roman"/>
               </w:rPr>
-              <w:lastRenderedPageBreak/>
               <w:t>First Revision</w:t>
             </w:r>
           </w:p>
@@ -2330,14 +2357,14 @@
         <w:rPr>
           <w:rFonts w:ascii="Times New Roman" w:eastAsia="Times New Roman" w:hAnsi="Times New Roman" w:cs="Times New Roman"/>
         </w:rPr>
-        <w:t>1.</w:t>
+        <w:t>1.1</w:t>
       </w:r>
       <w:proofErr w:type="gramStart"/>
       <w:r>
         <w:rPr>
           <w:rFonts w:ascii="Times New Roman" w:eastAsia="Times New Roman" w:hAnsi="Times New Roman" w:cs="Times New Roman"/>
         </w:rPr>
-        <w:t>1.Purpose</w:t>
+        <w:t>.Purpose</w:t>
       </w:r>
       <w:proofErr w:type="gramEnd"/>
       <w:r>
@@ -2365,14 +2392,15 @@
         <w:rPr>
           <w:rFonts w:ascii="Times New Roman" w:eastAsia="Times New Roman" w:hAnsi="Times New Roman" w:cs="Times New Roman"/>
         </w:rPr>
-        <w:t>1.</w:t>
+        <w:lastRenderedPageBreak/>
+        <w:t>1.2</w:t>
       </w:r>
       <w:proofErr w:type="gramStart"/>
       <w:r>
         <w:rPr>
           <w:rFonts w:ascii="Times New Roman" w:eastAsia="Times New Roman" w:hAnsi="Times New Roman" w:cs="Times New Roman"/>
         </w:rPr>
-        <w:t>2.Scope</w:t>
+        <w:t>.Scope</w:t>
       </w:r>
       <w:proofErr w:type="gramEnd"/>
       <w:r>
@@ -2400,15 +2428,14 @@
         <w:rPr>
           <w:rFonts w:ascii="Times New Roman" w:eastAsia="Times New Roman" w:hAnsi="Times New Roman" w:cs="Times New Roman"/>
         </w:rPr>
-        <w:lastRenderedPageBreak/>
-        <w:t>1.</w:t>
+        <w:t>1.3</w:t>
       </w:r>
       <w:proofErr w:type="gramStart"/>
       <w:r>
         <w:rPr>
           <w:rFonts w:ascii="Times New Roman" w:eastAsia="Times New Roman" w:hAnsi="Times New Roman" w:cs="Times New Roman"/>
         </w:rPr>
-        <w:t>3.Definitions</w:t>
+        <w:t>.Definitions</w:t>
       </w:r>
       <w:proofErr w:type="gramEnd"/>
       <w:r>
@@ -2436,14 +2463,14 @@
         <w:rPr>
           <w:rFonts w:ascii="Times New Roman" w:eastAsia="Times New Roman" w:hAnsi="Times New Roman" w:cs="Times New Roman"/>
         </w:rPr>
-        <w:t>1.</w:t>
+        <w:t>1.4</w:t>
       </w:r>
       <w:proofErr w:type="gramStart"/>
       <w:r>
         <w:rPr>
           <w:rFonts w:ascii="Times New Roman" w:eastAsia="Times New Roman" w:hAnsi="Times New Roman" w:cs="Times New Roman"/>
         </w:rPr>
-        <w:t>4.References</w:t>
+        <w:t>.References</w:t>
       </w:r>
       <w:proofErr w:type="gramEnd"/>
       <w:r>
@@ -2471,14 +2498,14 @@
         <w:rPr>
           <w:rFonts w:ascii="Times New Roman" w:eastAsia="Times New Roman" w:hAnsi="Times New Roman" w:cs="Times New Roman"/>
         </w:rPr>
-        <w:t>1.</w:t>
+        <w:t>1.5</w:t>
       </w:r>
       <w:proofErr w:type="gramStart"/>
       <w:r>
         <w:rPr>
           <w:rFonts w:ascii="Times New Roman" w:eastAsia="Times New Roman" w:hAnsi="Times New Roman" w:cs="Times New Roman"/>
         </w:rPr>
-        <w:t>5.Overview</w:t>
+        <w:t>.Overview</w:t>
       </w:r>
       <w:proofErr w:type="gramEnd"/>
       <w:r>
@@ -2521,14 +2548,14 @@
         <w:rPr>
           <w:rFonts w:ascii="Times New Roman" w:eastAsia="Times New Roman" w:hAnsi="Times New Roman" w:cs="Times New Roman"/>
         </w:rPr>
-        <w:t>2.</w:t>
+        <w:t>2.1</w:t>
       </w:r>
       <w:proofErr w:type="gramStart"/>
       <w:r>
         <w:rPr>
           <w:rFonts w:ascii="Times New Roman" w:eastAsia="Times New Roman" w:hAnsi="Times New Roman" w:cs="Times New Roman"/>
         </w:rPr>
-        <w:t>1.Product</w:t>
+        <w:t>.Product</w:t>
       </w:r>
       <w:proofErr w:type="gramEnd"/>
       <w:r>
@@ -2556,14 +2583,14 @@
         <w:rPr>
           <w:rFonts w:ascii="Times New Roman" w:eastAsia="Times New Roman" w:hAnsi="Times New Roman" w:cs="Times New Roman"/>
         </w:rPr>
-        <w:t>2.</w:t>
+        <w:t>2.2</w:t>
       </w:r>
       <w:proofErr w:type="gramStart"/>
       <w:r>
         <w:rPr>
           <w:rFonts w:ascii="Times New Roman" w:eastAsia="Times New Roman" w:hAnsi="Times New Roman" w:cs="Times New Roman"/>
         </w:rPr>
-        <w:t>2.Product</w:t>
+        <w:t>.Product</w:t>
       </w:r>
       <w:proofErr w:type="gramEnd"/>
       <w:r>
@@ -2591,14 +2618,14 @@
         <w:rPr>
           <w:rFonts w:ascii="Times New Roman" w:eastAsia="Times New Roman" w:hAnsi="Times New Roman" w:cs="Times New Roman"/>
         </w:rPr>
-        <w:t>2.</w:t>
+        <w:t>2.3</w:t>
       </w:r>
       <w:proofErr w:type="gramStart"/>
       <w:r>
         <w:rPr>
           <w:rFonts w:ascii="Times New Roman" w:eastAsia="Times New Roman" w:hAnsi="Times New Roman" w:cs="Times New Roman"/>
         </w:rPr>
-        <w:t>3.User</w:t>
+        <w:t>.User</w:t>
       </w:r>
       <w:proofErr w:type="gramEnd"/>
       <w:r>
@@ -2626,14 +2653,14 @@
         <w:rPr>
           <w:rFonts w:ascii="Times New Roman" w:eastAsia="Times New Roman" w:hAnsi="Times New Roman" w:cs="Times New Roman"/>
         </w:rPr>
-        <w:t>2.</w:t>
+        <w:t>2.4</w:t>
       </w:r>
       <w:proofErr w:type="gramStart"/>
       <w:r>
         <w:rPr>
           <w:rFonts w:ascii="Times New Roman" w:eastAsia="Times New Roman" w:hAnsi="Times New Roman" w:cs="Times New Roman"/>
         </w:rPr>
-        <w:t>4.General</w:t>
+        <w:t>.General</w:t>
       </w:r>
       <w:proofErr w:type="gramEnd"/>
       <w:r>
@@ -2661,14 +2688,14 @@
         <w:rPr>
           <w:rFonts w:ascii="Times New Roman" w:eastAsia="Times New Roman" w:hAnsi="Times New Roman" w:cs="Times New Roman"/>
         </w:rPr>
-        <w:t>2.</w:t>
+        <w:t>2.5</w:t>
       </w:r>
       <w:proofErr w:type="gramStart"/>
       <w:r>
         <w:rPr>
           <w:rFonts w:ascii="Times New Roman" w:eastAsia="Times New Roman" w:hAnsi="Times New Roman" w:cs="Times New Roman"/>
         </w:rPr>
-        <w:t>5.Assumptions</w:t>
+        <w:t>.Assumptions</w:t>
       </w:r>
       <w:proofErr w:type="gramEnd"/>
       <w:r>
@@ -2711,14 +2738,14 @@
         <w:rPr>
           <w:rFonts w:ascii="Times New Roman" w:eastAsia="Times New Roman" w:hAnsi="Times New Roman" w:cs="Times New Roman"/>
         </w:rPr>
-        <w:t>3.</w:t>
+        <w:t>3.1</w:t>
       </w:r>
       <w:proofErr w:type="gramStart"/>
       <w:r>
         <w:rPr>
           <w:rFonts w:ascii="Times New Roman" w:eastAsia="Times New Roman" w:hAnsi="Times New Roman" w:cs="Times New Roman"/>
         </w:rPr>
-        <w:t>1.External</w:t>
+        <w:t>.External</w:t>
       </w:r>
       <w:proofErr w:type="gramEnd"/>
       <w:r>
@@ -2746,14 +2773,14 @@
         <w:rPr>
           <w:rFonts w:ascii="Times New Roman" w:eastAsia="Times New Roman" w:hAnsi="Times New Roman" w:cs="Times New Roman"/>
         </w:rPr>
-        <w:t>3.1.</w:t>
+        <w:t>3.1.1</w:t>
       </w:r>
       <w:proofErr w:type="gramStart"/>
       <w:r>
         <w:rPr>
           <w:rFonts w:ascii="Times New Roman" w:eastAsia="Times New Roman" w:hAnsi="Times New Roman" w:cs="Times New Roman"/>
         </w:rPr>
-        <w:t>1.User</w:t>
+        <w:t>.User</w:t>
       </w:r>
       <w:proofErr w:type="gramEnd"/>
       <w:r>
@@ -2781,14 +2808,14 @@
         <w:rPr>
           <w:rFonts w:ascii="Times New Roman" w:eastAsia="Times New Roman" w:hAnsi="Times New Roman" w:cs="Times New Roman"/>
         </w:rPr>
-        <w:t>3.1.</w:t>
+        <w:t>3.1.2</w:t>
       </w:r>
       <w:proofErr w:type="gramStart"/>
       <w:r>
         <w:rPr>
           <w:rFonts w:ascii="Times New Roman" w:eastAsia="Times New Roman" w:hAnsi="Times New Roman" w:cs="Times New Roman"/>
         </w:rPr>
-        <w:t>2.Hardware</w:t>
+        <w:t>.Hardware</w:t>
       </w:r>
       <w:proofErr w:type="gramEnd"/>
       <w:r>
@@ -2816,14 +2843,14 @@
         <w:rPr>
           <w:rFonts w:ascii="Times New Roman" w:eastAsia="Times New Roman" w:hAnsi="Times New Roman" w:cs="Times New Roman"/>
         </w:rPr>
-        <w:t>3.1.</w:t>
+        <w:t>3.1.3</w:t>
       </w:r>
       <w:proofErr w:type="gramStart"/>
       <w:r>
         <w:rPr>
           <w:rFonts w:ascii="Times New Roman" w:eastAsia="Times New Roman" w:hAnsi="Times New Roman" w:cs="Times New Roman"/>
         </w:rPr>
-        <w:t>3.Software</w:t>
+        <w:t>.Software</w:t>
       </w:r>
       <w:proofErr w:type="gramEnd"/>
       <w:r>
@@ -2851,14 +2878,14 @@
         <w:rPr>
           <w:rFonts w:ascii="Times New Roman" w:eastAsia="Times New Roman" w:hAnsi="Times New Roman" w:cs="Times New Roman"/>
         </w:rPr>
-        <w:t>3.1.</w:t>
+        <w:t>3.1.4</w:t>
       </w:r>
       <w:proofErr w:type="gramStart"/>
       <w:r>
         <w:rPr>
           <w:rFonts w:ascii="Times New Roman" w:eastAsia="Times New Roman" w:hAnsi="Times New Roman" w:cs="Times New Roman"/>
         </w:rPr>
-        <w:t>4.Communications</w:t>
+        <w:t>.Communications</w:t>
       </w:r>
       <w:proofErr w:type="gramEnd"/>
       <w:r>
@@ -3244,6 +3271,7 @@
         <w:rPr>
           <w:rFonts w:ascii="Times New Roman" w:eastAsia="Times New Roman" w:hAnsi="Times New Roman" w:cs="Times New Roman"/>
         </w:rPr>
+        <w:lastRenderedPageBreak/>
         <w:t xml:space="preserve">              3.11.</w:t>
       </w:r>
       <w:r>
@@ -3273,7 +3301,6 @@
         <w:rPr>
           <w:rFonts w:ascii="Times New Roman" w:eastAsia="Times New Roman" w:hAnsi="Times New Roman" w:cs="Times New Roman"/>
         </w:rPr>
-        <w:lastRenderedPageBreak/>
         <w:t>4. Design</w:t>
       </w:r>
     </w:p>
@@ -3618,6 +3645,7 @@
           <w:sz w:val="24"/>
           <w:szCs w:val="24"/>
         </w:rPr>
+        <w:lastRenderedPageBreak/>
         <w:t>EMart</w:t>
       </w:r>
       <w:proofErr w:type="spellEnd"/>
@@ -3645,16 +3673,7 @@
           <w:sz w:val="24"/>
           <w:szCs w:val="24"/>
         </w:rPr>
-        <w:t xml:space="preserve">, CSS, Oracle to develop the project. This website reduces the stress on the customers by providing </w:t>
-      </w:r>
-      <w:r>
-        <w:rPr>
-          <w:rFonts w:ascii="Times New Roman" w:eastAsia="Times New Roman" w:hAnsi="Times New Roman" w:cs="Times New Roman"/>
-          <w:sz w:val="24"/>
-          <w:szCs w:val="24"/>
-        </w:rPr>
-        <w:lastRenderedPageBreak/>
-        <w:t xml:space="preserve">a good user interface. The payment is done securely using a real time system using </w:t>
+        <w:t xml:space="preserve">, CSS, Oracle to develop the project. This website reduces the stress on the customers by providing a good user interface. The payment is done securely using a real time system using </w:t>
       </w:r>
       <w:proofErr w:type="spellStart"/>
       <w:r>
@@ -4350,25 +4369,7 @@
                 <w:sz w:val="24"/>
                 <w:szCs w:val="24"/>
               </w:rPr>
-              <w:t xml:space="preserve">At a later point, </w:t>
-            </w:r>
-            <w:proofErr w:type="gramStart"/>
-            <w:r>
-              <w:rPr>
-                <w:rFonts w:ascii="Times New Roman" w:eastAsia="Times New Roman" w:hAnsi="Times New Roman" w:cs="Times New Roman"/>
-                <w:sz w:val="24"/>
-                <w:szCs w:val="24"/>
-              </w:rPr>
-              <w:t>This</w:t>
-            </w:r>
-            <w:proofErr w:type="gramEnd"/>
-            <w:r>
-              <w:rPr>
-                <w:rFonts w:ascii="Times New Roman" w:eastAsia="Times New Roman" w:hAnsi="Times New Roman" w:cs="Times New Roman"/>
-                <w:sz w:val="24"/>
-                <w:szCs w:val="24"/>
-              </w:rPr>
-              <w:t xml:space="preserve"> website will be added with pages like </w:t>
+              <w:t xml:space="preserve">At a later point, This website will be added with pages like </w:t>
             </w:r>
             <w:proofErr w:type="spellStart"/>
             <w:r>
@@ -4422,7 +4423,7 @@
           <w:sz w:val="24"/>
           <w:szCs w:val="24"/>
         </w:rPr>
-        <w:t xml:space="preserve">      1.</w:t>
+        <w:t xml:space="preserve">      1.3</w:t>
       </w:r>
       <w:proofErr w:type="gramStart"/>
       <w:r>
@@ -4432,7 +4433,7 @@
           <w:sz w:val="24"/>
           <w:szCs w:val="24"/>
         </w:rPr>
-        <w:t>3.Definitions</w:t>
+        <w:t>.Definitions</w:t>
       </w:r>
       <w:proofErr w:type="gramEnd"/>
       <w:r>
@@ -4483,7 +4484,7 @@
           <w:sz w:val="24"/>
           <w:szCs w:val="24"/>
         </w:rPr>
-        <w:t xml:space="preserve">      1.</w:t>
+        <w:t xml:space="preserve">      1.4</w:t>
       </w:r>
       <w:proofErr w:type="gramStart"/>
       <w:r>
@@ -4493,7 +4494,7 @@
           <w:sz w:val="24"/>
           <w:szCs w:val="24"/>
         </w:rPr>
-        <w:t>4.References</w:t>
+        <w:t>.References</w:t>
       </w:r>
       <w:proofErr w:type="gramEnd"/>
       <w:r>
@@ -4533,7 +4534,7 @@
           <w:sz w:val="24"/>
           <w:szCs w:val="24"/>
         </w:rPr>
-        <w:t xml:space="preserve">      1.</w:t>
+        <w:t xml:space="preserve">      1.5</w:t>
       </w:r>
       <w:proofErr w:type="gramStart"/>
       <w:r>
@@ -4543,7 +4544,7 @@
           <w:sz w:val="24"/>
           <w:szCs w:val="24"/>
         </w:rPr>
-        <w:t>5.Overview</w:t>
+        <w:t>.Overview</w:t>
       </w:r>
       <w:proofErr w:type="gramEnd"/>
       <w:r>
@@ -4619,7 +4620,6 @@
           <w:sz w:val="24"/>
           <w:szCs w:val="24"/>
         </w:rPr>
-        <w:lastRenderedPageBreak/>
         <w:t>2.1 Product Perspective:</w:t>
       </w:r>
     </w:p>
@@ -4649,25 +4649,7 @@
           <w:sz w:val="24"/>
           <w:szCs w:val="24"/>
         </w:rPr>
-        <w:t xml:space="preserve"> is a one stop website application for purchasing products online. The main features of this application </w:t>
-      </w:r>
-      <w:proofErr w:type="gramStart"/>
-      <w:r>
-        <w:rPr>
-          <w:rFonts w:ascii="Times New Roman" w:eastAsia="Times New Roman" w:hAnsi="Times New Roman" w:cs="Times New Roman"/>
-          <w:sz w:val="24"/>
-          <w:szCs w:val="24"/>
-        </w:rPr>
-        <w:t>is</w:t>
-      </w:r>
-      <w:proofErr w:type="gramEnd"/>
-      <w:r>
-        <w:rPr>
-          <w:rFonts w:ascii="Times New Roman" w:eastAsia="Times New Roman" w:hAnsi="Times New Roman" w:cs="Times New Roman"/>
-          <w:sz w:val="24"/>
-          <w:szCs w:val="24"/>
-        </w:rPr>
-        <w:t>:</w:t>
+        <w:t xml:space="preserve"> is a one stop website application for purchasing products online. The main features of this application is:</w:t>
       </w:r>
     </w:p>
     <w:p>
@@ -5006,7 +4988,7 @@
           <w:sz w:val="24"/>
           <w:szCs w:val="24"/>
         </w:rPr>
-        <w:t>3.</w:t>
+        <w:t>3.1</w:t>
       </w:r>
       <w:proofErr w:type="gramStart"/>
       <w:r>
@@ -5016,7 +4998,7 @@
           <w:sz w:val="24"/>
           <w:szCs w:val="24"/>
         </w:rPr>
-        <w:t>1.External</w:t>
+        <w:t>.External</w:t>
       </w:r>
       <w:proofErr w:type="gramEnd"/>
       <w:r>
@@ -5047,7 +5029,7 @@
           <w:sz w:val="24"/>
           <w:szCs w:val="24"/>
         </w:rPr>
-        <w:t>3.1.</w:t>
+        <w:t>3.1.1</w:t>
       </w:r>
       <w:proofErr w:type="gramStart"/>
       <w:r>
@@ -5057,7 +5039,7 @@
           <w:sz w:val="24"/>
           <w:szCs w:val="24"/>
         </w:rPr>
-        <w:t>1.User</w:t>
+        <w:t>.User</w:t>
       </w:r>
       <w:proofErr w:type="gramEnd"/>
       <w:r>
@@ -5107,7 +5089,8 @@
           <w:sz w:val="24"/>
           <w:szCs w:val="24"/>
         </w:rPr>
-        <w:t>3.1.</w:t>
+        <w:lastRenderedPageBreak/>
+        <w:t>3.1.2</w:t>
       </w:r>
       <w:proofErr w:type="gramStart"/>
       <w:r>
@@ -5117,7 +5100,7 @@
           <w:sz w:val="24"/>
           <w:szCs w:val="24"/>
         </w:rPr>
-        <w:t>2.Hardware</w:t>
+        <w:t>.Hardware</w:t>
       </w:r>
       <w:proofErr w:type="gramEnd"/>
       <w:r>
@@ -5167,8 +5150,7 @@
           <w:sz w:val="24"/>
           <w:szCs w:val="24"/>
         </w:rPr>
-        <w:lastRenderedPageBreak/>
-        <w:t>3.1.</w:t>
+        <w:t>3.1.3</w:t>
       </w:r>
       <w:proofErr w:type="gramStart"/>
       <w:r>
@@ -5178,7 +5160,7 @@
           <w:sz w:val="24"/>
           <w:szCs w:val="24"/>
         </w:rPr>
-        <w:t>3.Software</w:t>
+        <w:t>.Software</w:t>
       </w:r>
       <w:proofErr w:type="gramEnd"/>
       <w:r>
@@ -5254,7 +5236,7 @@
           <w:sz w:val="24"/>
           <w:szCs w:val="24"/>
         </w:rPr>
-        <w:t>3.1.</w:t>
+        <w:t>3.1.4</w:t>
       </w:r>
       <w:proofErr w:type="gramStart"/>
       <w:r>
@@ -5264,7 +5246,7 @@
           <w:sz w:val="24"/>
           <w:szCs w:val="24"/>
         </w:rPr>
-        <w:t>4.Communications</w:t>
+        <w:t>.Communications</w:t>
       </w:r>
       <w:proofErr w:type="gramEnd"/>
       <w:r>
@@ -5492,25 +5474,7 @@
           <w:sz w:val="24"/>
           <w:szCs w:val="24"/>
         </w:rPr>
-        <w:t xml:space="preserve">The user can view/edit his profile which consists of User Id, addresses, payment information and they can change the password </w:t>
-      </w:r>
-      <w:proofErr w:type="gramStart"/>
-      <w:r>
-        <w:rPr>
-          <w:rFonts w:ascii="Times New Roman" w:eastAsia="Times New Roman" w:hAnsi="Times New Roman" w:cs="Times New Roman"/>
-          <w:sz w:val="24"/>
-          <w:szCs w:val="24"/>
-        </w:rPr>
-        <w:t>and also</w:t>
-      </w:r>
-      <w:proofErr w:type="gramEnd"/>
-      <w:r>
-        <w:rPr>
-          <w:rFonts w:ascii="Times New Roman" w:eastAsia="Times New Roman" w:hAnsi="Times New Roman" w:cs="Times New Roman"/>
-          <w:sz w:val="24"/>
-          <w:szCs w:val="24"/>
-        </w:rPr>
-        <w:t xml:space="preserve"> the payment information.</w:t>
+        <w:t>The user can view/edit his profile which consists of User Id, addresses, payment information and they can change the password and also the payment information.</w:t>
       </w:r>
     </w:p>
     <w:p>
@@ -5612,25 +5576,7 @@
           <w:sz w:val="24"/>
           <w:szCs w:val="24"/>
         </w:rPr>
-        <w:t xml:space="preserve">The list of categories </w:t>
-      </w:r>
-      <w:proofErr w:type="gramStart"/>
-      <w:r>
-        <w:rPr>
-          <w:rFonts w:ascii="Times New Roman" w:eastAsia="Times New Roman" w:hAnsi="Times New Roman" w:cs="Times New Roman"/>
-          <w:sz w:val="24"/>
-          <w:szCs w:val="24"/>
-        </w:rPr>
-        <w:t>are</w:t>
-      </w:r>
-      <w:proofErr w:type="gramEnd"/>
-      <w:r>
-        <w:rPr>
-          <w:rFonts w:ascii="Times New Roman" w:eastAsia="Times New Roman" w:hAnsi="Times New Roman" w:cs="Times New Roman"/>
-          <w:sz w:val="24"/>
-          <w:szCs w:val="24"/>
-        </w:rPr>
-        <w:t xml:space="preserve"> displayed in this bar. </w:t>
+        <w:t xml:space="preserve">The list of categories are displayed in this bar. </w:t>
       </w:r>
     </w:p>
     <w:p>
@@ -5684,6 +5630,7 @@
           <w:sz w:val="24"/>
           <w:szCs w:val="24"/>
         </w:rPr>
+        <w:lastRenderedPageBreak/>
         <w:t>3.4. Class/Objects</w:t>
       </w:r>
     </w:p>
@@ -5741,7 +5688,6 @@
           <w:sz w:val="24"/>
           <w:szCs w:val="24"/>
         </w:rPr>
-        <w:lastRenderedPageBreak/>
         <w:t xml:space="preserve">3.5.1. Performance: </w:t>
       </w:r>
     </w:p>
@@ -6337,6 +6283,7 @@
           <w:sz w:val="24"/>
           <w:szCs w:val="24"/>
         </w:rPr>
+        <w:lastRenderedPageBreak/>
         <w:t>The order entity is used to store the order ID, product ID, Customer ID, order date, delivery date and payment ID. Here the order ID plays as a primary key in order to make the orders unique.</w:t>
       </w:r>
     </w:p>
@@ -6356,7 +6303,6 @@
           <w:sz w:val="24"/>
           <w:szCs w:val="24"/>
         </w:rPr>
-        <w:lastRenderedPageBreak/>
         <w:t>The product entity stores the product ID as primary key, seller ID, category ID as foreign keys, name, price and description of the product.</w:t>
       </w:r>
     </w:p>
@@ -6447,7 +6393,7 @@
           <w:sz w:val="24"/>
           <w:szCs w:val="24"/>
         </w:rPr>
-        <w:t xml:space="preserve">In the below diagram, there is a mandatory one to optional many relationship between the customer and the order because a customer can place any or none number of </w:t>
+        <w:t xml:space="preserve">In the below diagram, there is a mandatory one to optional many relationship between the customer and the order because a customer can place any or none number of order but the order should be placed by exactly one customer. The relationship between the order and the product is considered many </w:t>
       </w:r>
       <w:proofErr w:type="gramStart"/>
       <w:r>
@@ -6456,7 +6402,7 @@
           <w:sz w:val="24"/>
           <w:szCs w:val="24"/>
         </w:rPr>
-        <w:t>order</w:t>
+        <w:t>to</w:t>
       </w:r>
       <w:proofErr w:type="gramEnd"/>
       <w:r>
@@ -6465,7 +6411,34 @@
           <w:sz w:val="24"/>
           <w:szCs w:val="24"/>
         </w:rPr>
-        <w:t xml:space="preserve"> but the order should be placed by exactly one customer. The relationship between the order and the product is considered many to many because a single order must consist of at least one product or many products whereas </w:t>
+        <w:t xml:space="preserve"> many because a single order must consist of at least one product or many products whereas the a single product can be in multiple orders or may not be in any order. A seller can add multiple products or no products at all </w:t>
+      </w:r>
+      <w:proofErr w:type="spellStart"/>
+      <w:r>
+        <w:rPr>
+          <w:rFonts w:ascii="Times New Roman" w:eastAsia="Times New Roman" w:hAnsi="Times New Roman" w:cs="Times New Roman"/>
+          <w:sz w:val="24"/>
+          <w:szCs w:val="24"/>
+        </w:rPr>
+        <w:t>where as</w:t>
+      </w:r>
+      <w:proofErr w:type="spellEnd"/>
+      <w:r>
+        <w:rPr>
+          <w:rFonts w:ascii="Times New Roman" w:eastAsia="Times New Roman" w:hAnsi="Times New Roman" w:cs="Times New Roman"/>
+          <w:sz w:val="24"/>
+          <w:szCs w:val="24"/>
+        </w:rPr>
+        <w:t xml:space="preserve"> the product can be sold by one or many sellers. </w:t>
+      </w:r>
+      <w:proofErr w:type="spellStart"/>
+      <w:r>
+        <w:rPr>
+          <w:rFonts w:ascii="Times New Roman" w:eastAsia="Times New Roman" w:hAnsi="Times New Roman" w:cs="Times New Roman"/>
+          <w:sz w:val="24"/>
+          <w:szCs w:val="24"/>
+        </w:rPr>
+        <w:t>Therefore</w:t>
       </w:r>
       <w:proofErr w:type="gramStart"/>
       <w:r>
@@ -6474,26 +6447,7 @@
           <w:sz w:val="24"/>
           <w:szCs w:val="24"/>
         </w:rPr>
-        <w:t>the a</w:t>
-      </w:r>
-      <w:proofErr w:type="gramEnd"/>
-      <w:r>
-        <w:rPr>
-          <w:rFonts w:ascii="Times New Roman" w:eastAsia="Times New Roman" w:hAnsi="Times New Roman" w:cs="Times New Roman"/>
-          <w:sz w:val="24"/>
-          <w:szCs w:val="24"/>
-        </w:rPr>
-        <w:t xml:space="preserve"> single product can be in multiple orders or may not be in any order. A seller can add multiple products or no products at all </w:t>
-      </w:r>
-      <w:proofErr w:type="spellStart"/>
-      <w:proofErr w:type="gramStart"/>
-      <w:r>
-        <w:rPr>
-          <w:rFonts w:ascii="Times New Roman" w:eastAsia="Times New Roman" w:hAnsi="Times New Roman" w:cs="Times New Roman"/>
-          <w:sz w:val="24"/>
-          <w:szCs w:val="24"/>
-        </w:rPr>
-        <w:t>where as</w:t>
+        <w:t>,The</w:t>
       </w:r>
       <w:proofErr w:type="spellEnd"/>
       <w:proofErr w:type="gramEnd"/>
@@ -6503,40 +6457,18 @@
           <w:sz w:val="24"/>
           <w:szCs w:val="24"/>
         </w:rPr>
-        <w:t xml:space="preserve"> the product can be sold by one or many sellers. </w:t>
+        <w:t xml:space="preserve"> relationship between the seller and product is many to many. A product should belong to exactly one category </w:t>
       </w:r>
       <w:proofErr w:type="spellStart"/>
-      <w:proofErr w:type="gramStart"/>
-      <w:r>
-        <w:rPr>
-          <w:rFonts w:ascii="Times New Roman" w:eastAsia="Times New Roman" w:hAnsi="Times New Roman" w:cs="Times New Roman"/>
-          <w:sz w:val="24"/>
-          <w:szCs w:val="24"/>
-        </w:rPr>
-        <w:t>Therefore,The</w:t>
+      <w:r>
+        <w:rPr>
+          <w:rFonts w:ascii="Times New Roman" w:eastAsia="Times New Roman" w:hAnsi="Times New Roman" w:cs="Times New Roman"/>
+          <w:sz w:val="24"/>
+          <w:szCs w:val="24"/>
+        </w:rPr>
+        <w:t>where as</w:t>
       </w:r>
       <w:proofErr w:type="spellEnd"/>
-      <w:proofErr w:type="gramEnd"/>
-      <w:r>
-        <w:rPr>
-          <w:rFonts w:ascii="Times New Roman" w:eastAsia="Times New Roman" w:hAnsi="Times New Roman" w:cs="Times New Roman"/>
-          <w:sz w:val="24"/>
-          <w:szCs w:val="24"/>
-        </w:rPr>
-        <w:t xml:space="preserve"> relationship between the seller and product is many to many. A product should belong to exactly one category </w:t>
-      </w:r>
-      <w:proofErr w:type="spellStart"/>
-      <w:proofErr w:type="gramStart"/>
-      <w:r>
-        <w:rPr>
-          <w:rFonts w:ascii="Times New Roman" w:eastAsia="Times New Roman" w:hAnsi="Times New Roman" w:cs="Times New Roman"/>
-          <w:sz w:val="24"/>
-          <w:szCs w:val="24"/>
-        </w:rPr>
-        <w:t>where as</w:t>
-      </w:r>
-      <w:proofErr w:type="spellEnd"/>
-      <w:proofErr w:type="gramEnd"/>
       <w:r>
         <w:rPr>
           <w:rFonts w:ascii="Times New Roman" w:eastAsia="Times New Roman" w:hAnsi="Times New Roman" w:cs="Times New Roman"/>
@@ -7579,7 +7511,7 @@
 </file>
 
 <file path=word/numbering.xml><?xml version="1.0" encoding="utf-8"?>
-<w:numbering xmlns:wpc="http://schemas.microsoft.com/office/word/2010/wordprocessingCanvas" xmlns:cx="http://schemas.microsoft.com/office/drawing/2014/chartex" xmlns:cx1="http://schemas.microsoft.com/office/drawing/2015/9/8/chartex" xmlns:cx2="http://schemas.microsoft.com/office/drawing/2015/10/21/chartex" xmlns:cx3="http://schemas.microsoft.com/office/drawing/2016/5/9/chartex" xmlns:cx4="http://schemas.microsoft.com/office/drawing/2016/5/10/chartex" xmlns:cx5="http://schemas.microsoft.com/office/drawing/2016/5/11/chartex" xmlns:cx6="http://schemas.microsoft.com/office/drawing/2016/5/12/chartex" xmlns:cx7="http://schemas.microsoft.com/office/drawing/2016/5/13/chartex" xmlns:cx8="http://schemas.microsoft.com/office/drawing/2016/5/14/chartex" xmlns:mc="http://schemas.openxmlformats.org/markup-compatibility/2006" xmlns:aink="http://schemas.microsoft.com/office/drawing/2016/ink" xmlns:am3d="http://schemas.microsoft.com/office/drawing/2017/model3d" xmlns:o="urn:schemas-microsoft-com:office:office" xmlns:r="http://schemas.openxmlformats.org/officeDocument/2006/relationships" xmlns:m="http://schemas.openxmlformats.org/officeDocument/2006/math" xmlns:v="urn:schemas-microsoft-com:vml" xmlns:wp14="http://schemas.microsoft.com/office/word/2010/wordprocessingDrawing" xmlns:wp="http://schemas.openxmlformats.org/drawingml/2006/wordprocessingDrawing" xmlns:w10="urn:schemas-microsoft-com:office:word" xmlns:w="http://schemas.openxmlformats.org/wordprocessingml/2006/main" xmlns:w14="http://schemas.microsoft.com/office/word/2010/wordml" xmlns:w15="http://schemas.microsoft.com/office/word/2012/wordml" xmlns:w16cid="http://schemas.microsoft.com/office/word/2016/wordml/cid" xmlns:w16se="http://schemas.microsoft.com/office/word/2015/wordml/symex" xmlns:wpg="http://schemas.microsoft.com/office/word/2010/wordprocessingGroup" xmlns:wpi="http://schemas.microsoft.com/office/word/2010/wordprocessingInk" xmlns:wne="http://schemas.microsoft.com/office/word/2006/wordml" xmlns:wps="http://schemas.microsoft.com/office/word/2010/wordprocessingShape" mc:Ignorable="w14 w15 w16se w16cid wp14">
+<w:numbering xmlns:wpc="http://schemas.microsoft.com/office/word/2010/wordprocessingCanvas" xmlns:cx="http://schemas.microsoft.com/office/drawing/2014/chartex" xmlns:cx1="http://schemas.microsoft.com/office/drawing/2015/9/8/chartex" xmlns:mc="http://schemas.openxmlformats.org/markup-compatibility/2006" xmlns:o="urn:schemas-microsoft-com:office:office" xmlns:r="http://schemas.openxmlformats.org/officeDocument/2006/relationships" xmlns:m="http://schemas.openxmlformats.org/officeDocument/2006/math" xmlns:v="urn:schemas-microsoft-com:vml" xmlns:wp14="http://schemas.microsoft.com/office/word/2010/wordprocessingDrawing" xmlns:wp="http://schemas.openxmlformats.org/drawingml/2006/wordprocessingDrawing" xmlns:w10="urn:schemas-microsoft-com:office:word" xmlns:w="http://schemas.openxmlformats.org/wordprocessingml/2006/main" xmlns:w14="http://schemas.microsoft.com/office/word/2010/wordml" xmlns:w15="http://schemas.microsoft.com/office/word/2012/wordml" xmlns:w16se="http://schemas.microsoft.com/office/word/2015/wordml/symex" xmlns:wpg="http://schemas.microsoft.com/office/word/2010/wordprocessingGroup" xmlns:wpi="http://schemas.microsoft.com/office/word/2010/wordprocessingInk" xmlns:wne="http://schemas.microsoft.com/office/word/2006/wordml" xmlns:wps="http://schemas.microsoft.com/office/word/2010/wordprocessingShape" mc:Ignorable="w14 w15 w16se wp14">
   <w:abstractNum w:abstractNumId="0" w15:restartNumberingAfterBreak="0">
     <w:nsid w:val="0EE35238"/>
     <w:multiLevelType w:val="multilevel"/>
@@ -7932,7 +7864,7 @@
 </file>
 
 <file path=word/styles.xml><?xml version="1.0" encoding="utf-8"?>
-<w:styles xmlns:mc="http://schemas.openxmlformats.org/markup-compatibility/2006" xmlns:r="http://schemas.openxmlformats.org/officeDocument/2006/relationships" xmlns:w="http://schemas.openxmlformats.org/wordprocessingml/2006/main" xmlns:w14="http://schemas.microsoft.com/office/word/2010/wordml" xmlns:w15="http://schemas.microsoft.com/office/word/2012/wordml" xmlns:w16cid="http://schemas.microsoft.com/office/word/2016/wordml/cid" xmlns:w16se="http://schemas.microsoft.com/office/word/2015/wordml/symex" mc:Ignorable="w14 w15 w16se w16cid">
+<w:styles xmlns:mc="http://schemas.openxmlformats.org/markup-compatibility/2006" xmlns:r="http://schemas.openxmlformats.org/officeDocument/2006/relationships" xmlns:w="http://schemas.openxmlformats.org/wordprocessingml/2006/main" xmlns:w14="http://schemas.microsoft.com/office/word/2010/wordml" xmlns:w15="http://schemas.microsoft.com/office/word/2012/wordml" xmlns:w16se="http://schemas.microsoft.com/office/word/2015/wordml/symex" mc:Ignorable="w14 w15 w16se">
   <w:docDefaults>
     <w:rPrDefault>
       <w:rPr>
@@ -7948,7 +7880,7 @@
       </w:pPr>
     </w:pPrDefault>
   </w:docDefaults>
-  <w:latentStyles w:defLockedState="0" w:defUIPriority="99" w:defSemiHidden="0" w:defUnhideWhenUsed="0" w:defQFormat="0" w:count="376">
+  <w:latentStyles w:defLockedState="0" w:defUIPriority="99" w:defSemiHidden="0" w:defUnhideWhenUsed="0" w:defQFormat="0" w:count="371">
     <w:lsdException w:name="Normal" w:uiPriority="0" w:qFormat="1"/>
     <w:lsdException w:name="heading 1" w:uiPriority="9" w:qFormat="1"/>
     <w:lsdException w:name="heading 2" w:semiHidden="1" w:uiPriority="9" w:unhideWhenUsed="1" w:qFormat="1"/>
@@ -8054,6 +7986,7 @@
     <w:lsdException w:name="HTML Sample" w:semiHidden="1" w:unhideWhenUsed="1"/>
     <w:lsdException w:name="HTML Typewriter" w:semiHidden="1" w:unhideWhenUsed="1"/>
     <w:lsdException w:name="HTML Variable" w:semiHidden="1" w:unhideWhenUsed="1"/>
+    <w:lsdException w:name="Normal Table" w:semiHidden="1" w:unhideWhenUsed="1"/>
     <w:lsdException w:name="annotation subject" w:semiHidden="1" w:unhideWhenUsed="1"/>
     <w:lsdException w:name="No List" w:semiHidden="1" w:unhideWhenUsed="1"/>
     <w:lsdException w:name="Outline List 1" w:semiHidden="1" w:unhideWhenUsed="1"/>
@@ -8096,8 +8029,11 @@
     <w:lsdException w:name="Table Contemporary" w:semiHidden="1" w:unhideWhenUsed="1"/>
     <w:lsdException w:name="Table Elegant" w:semiHidden="1" w:unhideWhenUsed="1"/>
     <w:lsdException w:name="Table Professional" w:semiHidden="1" w:unhideWhenUsed="1"/>
+    <w:lsdException w:name="Table Subtle 1" w:semiHidden="1" w:unhideWhenUsed="1"/>
     <w:lsdException w:name="Table Subtle 2" w:semiHidden="1" w:unhideWhenUsed="1"/>
     <w:lsdException w:name="Table Web 1" w:semiHidden="1" w:unhideWhenUsed="1"/>
+    <w:lsdException w:name="Table Web 2" w:semiHidden="1" w:unhideWhenUsed="1"/>
+    <w:lsdException w:name="Table Web 3" w:semiHidden="1" w:unhideWhenUsed="1"/>
     <w:lsdException w:name="Balloon Text" w:semiHidden="1" w:unhideWhenUsed="1"/>
     <w:lsdException w:name="Table Grid" w:uiPriority="39"/>
     <w:lsdException w:name="Table Theme" w:semiHidden="1" w:unhideWhenUsed="1"/>
@@ -8316,11 +8252,6 @@
     <w:lsdException w:name="List Table 5 Dark Accent 6" w:uiPriority="50"/>
     <w:lsdException w:name="List Table 6 Colorful Accent 6" w:uiPriority="51"/>
     <w:lsdException w:name="List Table 7 Colorful Accent 6" w:uiPriority="52"/>
-    <w:lsdException w:name="Mention" w:semiHidden="1" w:unhideWhenUsed="1"/>
-    <w:lsdException w:name="Smart Hyperlink" w:semiHidden="1" w:unhideWhenUsed="1"/>
-    <w:lsdException w:name="Hashtag" w:semiHidden="1" w:unhideWhenUsed="1"/>
-    <w:lsdException w:name="Unresolved Mention" w:semiHidden="1" w:unhideWhenUsed="1"/>
-    <w:lsdException w:name="Smart Link" w:semiHidden="1" w:unhideWhenUsed="1"/>
   </w:latentStyles>
   <w:style w:type="paragraph" w:default="1" w:styleId="Normal">
     <w:name w:val="Normal"/>

</xml_diff>

<commit_message>
added assignment 4 folder
</commit_message>
<xml_diff>
--- a/Documentation/Project Documentation.docx
+++ b/Documentation/Project Documentation.docx
@@ -48,7 +48,6 @@
           <w:szCs w:val="24"/>
         </w:rPr>
       </w:pPr>
-      <w:proofErr w:type="spellStart"/>
       <w:r>
         <w:rPr>
           <w:rFonts w:ascii="Times New Roman" w:eastAsia="Times New Roman" w:hAnsi="Times New Roman" w:cs="Times New Roman"/>
@@ -58,7 +57,6 @@
         </w:rPr>
         <w:t>EMart</w:t>
       </w:r>
-      <w:proofErr w:type="spellEnd"/>
       <w:r>
         <w:rPr>
           <w:rFonts w:ascii="Times New Roman" w:eastAsia="Times New Roman" w:hAnsi="Times New Roman" w:cs="Times New Roman"/>
@@ -178,34 +176,14 @@
           <w:szCs w:val="24"/>
         </w:rPr>
       </w:pPr>
-      <w:proofErr w:type="spellStart"/>
-      <w:r>
-        <w:rPr>
-          <w:rFonts w:ascii="Times New Roman" w:eastAsia="Times New Roman" w:hAnsi="Times New Roman" w:cs="Times New Roman"/>
-          <w:sz w:val="24"/>
-          <w:szCs w:val="24"/>
-        </w:rPr>
-        <w:t>Jyoshna</w:t>
-      </w:r>
-      <w:proofErr w:type="spellEnd"/>
-      <w:r>
-        <w:rPr>
-          <w:rFonts w:ascii="Times New Roman" w:eastAsia="Times New Roman" w:hAnsi="Times New Roman" w:cs="Times New Roman"/>
-          <w:sz w:val="24"/>
-          <w:szCs w:val="24"/>
-        </w:rPr>
-        <w:t xml:space="preserve"> </w:t>
-      </w:r>
-      <w:proofErr w:type="spellStart"/>
-      <w:r>
-        <w:rPr>
-          <w:rFonts w:ascii="Times New Roman" w:eastAsia="Times New Roman" w:hAnsi="Times New Roman" w:cs="Times New Roman"/>
-          <w:sz w:val="24"/>
-          <w:szCs w:val="24"/>
-        </w:rPr>
-        <w:t>Boppidi</w:t>
-      </w:r>
-      <w:proofErr w:type="spellEnd"/>
+      <w:r>
+        <w:rPr>
+          <w:rFonts w:ascii="Times New Roman" w:eastAsia="Times New Roman" w:hAnsi="Times New Roman" w:cs="Times New Roman"/>
+          <w:sz w:val="24"/>
+          <w:szCs w:val="24"/>
+        </w:rPr>
+        <w:t>Jyoshna Boppidi</w:t>
+      </w:r>
     </w:p>
     <w:p>
       <w:pPr>
@@ -222,54 +200,8 @@
           <w:sz w:val="24"/>
           <w:szCs w:val="24"/>
         </w:rPr>
-        <w:t xml:space="preserve">Sai </w:t>
-      </w:r>
-      <w:proofErr w:type="spellStart"/>
-      <w:r>
-        <w:rPr>
-          <w:rFonts w:ascii="Times New Roman" w:eastAsia="Times New Roman" w:hAnsi="Times New Roman" w:cs="Times New Roman"/>
-          <w:sz w:val="24"/>
-          <w:szCs w:val="24"/>
-        </w:rPr>
-        <w:t>prakash</w:t>
-      </w:r>
-      <w:proofErr w:type="spellEnd"/>
-      <w:r>
-        <w:rPr>
-          <w:rFonts w:ascii="Times New Roman" w:eastAsia="Times New Roman" w:hAnsi="Times New Roman" w:cs="Times New Roman"/>
-          <w:sz w:val="24"/>
-          <w:szCs w:val="24"/>
-        </w:rPr>
-        <w:t xml:space="preserve"> </w:t>
-      </w:r>
-      <w:proofErr w:type="spellStart"/>
-      <w:r>
-        <w:rPr>
-          <w:rFonts w:ascii="Times New Roman" w:eastAsia="Times New Roman" w:hAnsi="Times New Roman" w:cs="Times New Roman"/>
-          <w:sz w:val="24"/>
-          <w:szCs w:val="24"/>
-        </w:rPr>
-        <w:t>reddy</w:t>
-      </w:r>
-      <w:proofErr w:type="spellEnd"/>
-      <w:r>
-        <w:rPr>
-          <w:rFonts w:ascii="Times New Roman" w:eastAsia="Times New Roman" w:hAnsi="Times New Roman" w:cs="Times New Roman"/>
-          <w:sz w:val="24"/>
-          <w:szCs w:val="24"/>
-        </w:rPr>
-        <w:t xml:space="preserve"> </w:t>
-      </w:r>
-      <w:proofErr w:type="spellStart"/>
-      <w:r>
-        <w:rPr>
-          <w:rFonts w:ascii="Times New Roman" w:eastAsia="Times New Roman" w:hAnsi="Times New Roman" w:cs="Times New Roman"/>
-          <w:sz w:val="24"/>
-          <w:szCs w:val="24"/>
-        </w:rPr>
-        <w:t>Mamidi</w:t>
-      </w:r>
-      <w:proofErr w:type="spellEnd"/>
+        <w:t>Sai prakash reddy Mamidi</w:t>
+      </w:r>
     </w:p>
     <w:p>
       <w:pPr>
@@ -286,18 +218,8 @@
           <w:sz w:val="24"/>
           <w:szCs w:val="24"/>
         </w:rPr>
-        <w:t xml:space="preserve">Ramesh </w:t>
-      </w:r>
-      <w:proofErr w:type="spellStart"/>
-      <w:r>
-        <w:rPr>
-          <w:rFonts w:ascii="Times New Roman" w:eastAsia="Times New Roman" w:hAnsi="Times New Roman" w:cs="Times New Roman"/>
-          <w:sz w:val="24"/>
-          <w:szCs w:val="24"/>
-        </w:rPr>
-        <w:t>Nutulapathi</w:t>
-      </w:r>
-      <w:proofErr w:type="spellEnd"/>
+        <w:t>Ramesh Nutulapathi</w:t>
+      </w:r>
     </w:p>
     <w:p>
       <w:pPr>
@@ -308,34 +230,14 @@
           <w:szCs w:val="24"/>
         </w:rPr>
       </w:pPr>
-      <w:proofErr w:type="spellStart"/>
-      <w:r>
-        <w:rPr>
-          <w:rFonts w:ascii="Times New Roman" w:eastAsia="Times New Roman" w:hAnsi="Times New Roman" w:cs="Times New Roman"/>
-          <w:sz w:val="24"/>
-          <w:szCs w:val="24"/>
-        </w:rPr>
-        <w:t>Havya</w:t>
-      </w:r>
-      <w:proofErr w:type="spellEnd"/>
-      <w:r>
-        <w:rPr>
-          <w:rFonts w:ascii="Times New Roman" w:eastAsia="Times New Roman" w:hAnsi="Times New Roman" w:cs="Times New Roman"/>
-          <w:sz w:val="24"/>
-          <w:szCs w:val="24"/>
-        </w:rPr>
-        <w:t xml:space="preserve"> </w:t>
-      </w:r>
-      <w:proofErr w:type="spellStart"/>
-      <w:r>
-        <w:rPr>
-          <w:rFonts w:ascii="Times New Roman" w:eastAsia="Times New Roman" w:hAnsi="Times New Roman" w:cs="Times New Roman"/>
-          <w:sz w:val="24"/>
-          <w:szCs w:val="24"/>
-        </w:rPr>
-        <w:t>Ravipati</w:t>
-      </w:r>
-      <w:proofErr w:type="spellEnd"/>
+      <w:r>
+        <w:rPr>
+          <w:rFonts w:ascii="Times New Roman" w:eastAsia="Times New Roman" w:hAnsi="Times New Roman" w:cs="Times New Roman"/>
+          <w:sz w:val="24"/>
+          <w:szCs w:val="24"/>
+        </w:rPr>
+        <w:t>Havya Ravipati</w:t>
+      </w:r>
     </w:p>
     <w:p>
       <w:pPr>
@@ -352,18 +254,8 @@
           <w:sz w:val="24"/>
           <w:szCs w:val="24"/>
         </w:rPr>
-        <w:t xml:space="preserve">Sai Sri Lakshmi </w:t>
-      </w:r>
-      <w:proofErr w:type="spellStart"/>
-      <w:r>
-        <w:rPr>
-          <w:rFonts w:ascii="Times New Roman" w:eastAsia="Times New Roman" w:hAnsi="Times New Roman" w:cs="Times New Roman"/>
-          <w:sz w:val="24"/>
-          <w:szCs w:val="24"/>
-        </w:rPr>
-        <w:t>Vancha</w:t>
-      </w:r>
-      <w:proofErr w:type="spellEnd"/>
+        <w:t>Sai Sri Lakshmi Vancha</w:t>
+      </w:r>
     </w:p>
     <w:p>
       <w:pPr>
@@ -381,6 +273,24 @@
           <w:szCs w:val="24"/>
         </w:rPr>
         <w:t>Aakash Valluru</w:t>
+      </w:r>
+    </w:p>
+    <w:p>
+      <w:pPr>
+        <w:jc w:val="center"/>
+        <w:rPr>
+          <w:rFonts w:ascii="Times New Roman" w:eastAsia="Times New Roman" w:hAnsi="Times New Roman" w:cs="Times New Roman"/>
+          <w:sz w:val="24"/>
+          <w:szCs w:val="24"/>
+        </w:rPr>
+      </w:pPr>
+      <w:r>
+        <w:rPr>
+          <w:rFonts w:ascii="Times New Roman" w:eastAsia="Times New Roman" w:hAnsi="Times New Roman" w:cs="Times New Roman"/>
+          <w:sz w:val="24"/>
+          <w:szCs w:val="24"/>
+        </w:rPr>
+        <w:t>Venkata Sai Krishna Dasari</w:t>
       </w:r>
       <w:bookmarkStart w:id="0" w:name="_GoBack"/>
       <w:bookmarkEnd w:id="0"/>
@@ -894,34 +804,14 @@
                 <w:szCs w:val="24"/>
               </w:rPr>
             </w:pPr>
-            <w:proofErr w:type="spellStart"/>
             <w:r>
               <w:rPr>
                 <w:rFonts w:ascii="Times New Roman" w:eastAsia="Times New Roman" w:hAnsi="Times New Roman" w:cs="Times New Roman"/>
                 <w:sz w:val="24"/>
                 <w:szCs w:val="24"/>
               </w:rPr>
-              <w:t>Havya</w:t>
+              <w:t>Havya Ravipati</w:t>
             </w:r>
-            <w:proofErr w:type="spellEnd"/>
-            <w:r>
-              <w:rPr>
-                <w:rFonts w:ascii="Times New Roman" w:eastAsia="Times New Roman" w:hAnsi="Times New Roman" w:cs="Times New Roman"/>
-                <w:sz w:val="24"/>
-                <w:szCs w:val="24"/>
-              </w:rPr>
-              <w:t xml:space="preserve"> </w:t>
-            </w:r>
-            <w:proofErr w:type="spellStart"/>
-            <w:r>
-              <w:rPr>
-                <w:rFonts w:ascii="Times New Roman" w:eastAsia="Times New Roman" w:hAnsi="Times New Roman" w:cs="Times New Roman"/>
-                <w:sz w:val="24"/>
-                <w:szCs w:val="24"/>
-              </w:rPr>
-              <w:t>Ravipati</w:t>
-            </w:r>
-            <w:proofErr w:type="spellEnd"/>
           </w:p>
           <w:p>
             <w:pPr>
@@ -932,41 +822,13 @@
                 <w:szCs w:val="24"/>
               </w:rPr>
             </w:pPr>
-            <w:proofErr w:type="spellStart"/>
             <w:r>
               <w:rPr>
                 <w:rFonts w:ascii="Times New Roman" w:eastAsia="Times New Roman" w:hAnsi="Times New Roman" w:cs="Times New Roman"/>
                 <w:sz w:val="24"/>
                 <w:szCs w:val="24"/>
               </w:rPr>
-              <w:t>Jyoshna</w:t>
-            </w:r>
-            <w:proofErr w:type="spellEnd"/>
-            <w:r>
-              <w:rPr>
-                <w:rFonts w:ascii="Times New Roman" w:eastAsia="Times New Roman" w:hAnsi="Times New Roman" w:cs="Times New Roman"/>
-                <w:sz w:val="24"/>
-                <w:szCs w:val="24"/>
-              </w:rPr>
-              <w:t xml:space="preserve"> </w:t>
-            </w:r>
-            <w:proofErr w:type="spellStart"/>
-            <w:r>
-              <w:rPr>
-                <w:rFonts w:ascii="Times New Roman" w:eastAsia="Times New Roman" w:hAnsi="Times New Roman" w:cs="Times New Roman"/>
-                <w:sz w:val="24"/>
-                <w:szCs w:val="24"/>
-              </w:rPr>
-              <w:t>Boppidi</w:t>
-            </w:r>
-            <w:proofErr w:type="spellEnd"/>
-            <w:r>
-              <w:rPr>
-                <w:rFonts w:ascii="Times New Roman" w:eastAsia="Times New Roman" w:hAnsi="Times New Roman" w:cs="Times New Roman"/>
-                <w:sz w:val="24"/>
-                <w:szCs w:val="24"/>
-              </w:rPr>
-              <w:t xml:space="preserve"> </w:t>
+              <w:t xml:space="preserve">Jyoshna Boppidi </w:t>
             </w:r>
           </w:p>
           <w:p>
@@ -1003,7 +865,6 @@
               </w:rPr>
               <w:t xml:space="preserve">Ramesh </w:t>
             </w:r>
-            <w:proofErr w:type="spellStart"/>
             <w:r>
               <w:rPr>
                 <w:rFonts w:ascii="Times New Roman" w:eastAsia="Times New Roman" w:hAnsi="Times New Roman" w:cs="Times New Roman"/>
@@ -1013,7 +874,6 @@
               </w:rPr>
               <w:t>Nutulapathi</w:t>
             </w:r>
-            <w:proofErr w:type="spellEnd"/>
           </w:p>
           <w:p>
             <w:pPr>
@@ -1032,19 +892,8 @@
                 <w:sz w:val="24"/>
                 <w:szCs w:val="24"/>
               </w:rPr>
-              <w:t xml:space="preserve">Sai Prakash Reddy </w:t>
+              <w:t>Sai Prakash Reddy Mamidi</w:t>
             </w:r>
-            <w:proofErr w:type="spellStart"/>
-            <w:r>
-              <w:rPr>
-                <w:rFonts w:ascii="Times New Roman" w:eastAsia="Times New Roman" w:hAnsi="Times New Roman" w:cs="Times New Roman"/>
-                <w:color w:val="202124"/>
-                <w:sz w:val="24"/>
-                <w:szCs w:val="24"/>
-              </w:rPr>
-              <w:t>Mamidi</w:t>
-            </w:r>
-            <w:proofErr w:type="spellEnd"/>
           </w:p>
           <w:p>
             <w:pPr>
@@ -1053,7 +902,6 @@
                 <w:rFonts w:ascii="Times New Roman" w:eastAsia="Times New Roman" w:hAnsi="Times New Roman" w:cs="Times New Roman"/>
               </w:rPr>
             </w:pPr>
-            <w:proofErr w:type="spellStart"/>
             <w:r>
               <w:rPr>
                 <w:rFonts w:ascii="Times New Roman" w:eastAsia="Times New Roman" w:hAnsi="Times New Roman" w:cs="Times New Roman"/>
@@ -1061,51 +909,13 @@
                 <w:sz w:val="24"/>
                 <w:szCs w:val="24"/>
               </w:rPr>
-              <w:t>SaiSriLakshmiVancha</w:t>
-            </w:r>
-            <w:proofErr w:type="spellEnd"/>
-            <w:r>
-              <w:rPr>
-                <w:rFonts w:ascii="Times New Roman" w:eastAsia="Times New Roman" w:hAnsi="Times New Roman" w:cs="Times New Roman"/>
-                <w:color w:val="202124"/>
-                <w:sz w:val="24"/>
-                <w:szCs w:val="24"/>
-              </w:rPr>
-              <w:t xml:space="preserve"> </w:t>
+              <w:t xml:space="preserve">SaiSriLakshmiVancha </w:t>
             </w:r>
             <w:r>
               <w:rPr>
                 <w:rFonts w:ascii="Times New Roman" w:eastAsia="Times New Roman" w:hAnsi="Times New Roman" w:cs="Times New Roman"/>
               </w:rPr>
-              <w:t xml:space="preserve">                                              </w:t>
-            </w:r>
-            <w:proofErr w:type="spellStart"/>
-            <w:r>
-              <w:rPr>
-                <w:rFonts w:ascii="Times New Roman" w:eastAsia="Times New Roman" w:hAnsi="Times New Roman" w:cs="Times New Roman"/>
-              </w:rPr>
-              <w:t>Venkata</w:t>
-            </w:r>
-            <w:proofErr w:type="spellEnd"/>
-            <w:r>
-              <w:rPr>
-                <w:rFonts w:ascii="Times New Roman" w:eastAsia="Times New Roman" w:hAnsi="Times New Roman" w:cs="Times New Roman"/>
-              </w:rPr>
-              <w:t xml:space="preserve"> Sai Krishna </w:t>
-            </w:r>
-            <w:proofErr w:type="spellStart"/>
-            <w:r>
-              <w:rPr>
-                <w:rFonts w:ascii="Times New Roman" w:eastAsia="Times New Roman" w:hAnsi="Times New Roman" w:cs="Times New Roman"/>
-              </w:rPr>
-              <w:t>Dasari</w:t>
-            </w:r>
-            <w:proofErr w:type="spellEnd"/>
-            <w:r>
-              <w:rPr>
-                <w:rFonts w:ascii="Times New Roman" w:eastAsia="Times New Roman" w:hAnsi="Times New Roman" w:cs="Times New Roman"/>
-              </w:rPr>
-              <w:t xml:space="preserve">                                                                        </w:t>
+              <w:t xml:space="preserve">                                              Venkata Sai Krishna Dasari                                                                        </w:t>
             </w:r>
           </w:p>
         </w:tc>
@@ -2357,21 +2167,7 @@
         <w:rPr>
           <w:rFonts w:ascii="Times New Roman" w:eastAsia="Times New Roman" w:hAnsi="Times New Roman" w:cs="Times New Roman"/>
         </w:rPr>
-        <w:t>1.1</w:t>
-      </w:r>
-      <w:proofErr w:type="gramStart"/>
-      <w:r>
-        <w:rPr>
-          <w:rFonts w:ascii="Times New Roman" w:eastAsia="Times New Roman" w:hAnsi="Times New Roman" w:cs="Times New Roman"/>
-        </w:rPr>
-        <w:t>.Purpose</w:t>
-      </w:r>
-      <w:proofErr w:type="gramEnd"/>
-      <w:r>
-        <w:rPr>
-          <w:rFonts w:ascii="Times New Roman" w:eastAsia="Times New Roman" w:hAnsi="Times New Roman" w:cs="Times New Roman"/>
-        </w:rPr>
-        <w:t xml:space="preserve">                                                                                          </w:t>
+        <w:t xml:space="preserve">1.1.Purpose                                                                                          </w:t>
       </w:r>
       <w:r>
         <w:rPr>
@@ -2393,21 +2189,7 @@
           <w:rFonts w:ascii="Times New Roman" w:eastAsia="Times New Roman" w:hAnsi="Times New Roman" w:cs="Times New Roman"/>
         </w:rPr>
         <w:lastRenderedPageBreak/>
-        <w:t>1.2</w:t>
-      </w:r>
-      <w:proofErr w:type="gramStart"/>
-      <w:r>
-        <w:rPr>
-          <w:rFonts w:ascii="Times New Roman" w:eastAsia="Times New Roman" w:hAnsi="Times New Roman" w:cs="Times New Roman"/>
-        </w:rPr>
-        <w:t>.Scope</w:t>
-      </w:r>
-      <w:proofErr w:type="gramEnd"/>
-      <w:r>
-        <w:rPr>
-          <w:rFonts w:ascii="Times New Roman" w:eastAsia="Times New Roman" w:hAnsi="Times New Roman" w:cs="Times New Roman"/>
-        </w:rPr>
-        <w:t xml:space="preserve">                                                                                              </w:t>
+        <w:t xml:space="preserve">1.2.Scope                                                                                              </w:t>
       </w:r>
       <w:r>
         <w:rPr>
@@ -2428,21 +2210,7 @@
         <w:rPr>
           <w:rFonts w:ascii="Times New Roman" w:eastAsia="Times New Roman" w:hAnsi="Times New Roman" w:cs="Times New Roman"/>
         </w:rPr>
-        <w:t>1.3</w:t>
-      </w:r>
-      <w:proofErr w:type="gramStart"/>
-      <w:r>
-        <w:rPr>
-          <w:rFonts w:ascii="Times New Roman" w:eastAsia="Times New Roman" w:hAnsi="Times New Roman" w:cs="Times New Roman"/>
-        </w:rPr>
-        <w:t>.Definitions</w:t>
-      </w:r>
-      <w:proofErr w:type="gramEnd"/>
-      <w:r>
-        <w:rPr>
-          <w:rFonts w:ascii="Times New Roman" w:eastAsia="Times New Roman" w:hAnsi="Times New Roman" w:cs="Times New Roman"/>
-        </w:rPr>
-        <w:t xml:space="preserve">, Acronyms, and Abbreviations                                    </w:t>
+        <w:t xml:space="preserve">1.3.Definitions, Acronyms, and Abbreviations                                    </w:t>
       </w:r>
       <w:r>
         <w:rPr>
@@ -2463,21 +2231,7 @@
         <w:rPr>
           <w:rFonts w:ascii="Times New Roman" w:eastAsia="Times New Roman" w:hAnsi="Times New Roman" w:cs="Times New Roman"/>
         </w:rPr>
-        <w:t>1.4</w:t>
-      </w:r>
-      <w:proofErr w:type="gramStart"/>
-      <w:r>
-        <w:rPr>
-          <w:rFonts w:ascii="Times New Roman" w:eastAsia="Times New Roman" w:hAnsi="Times New Roman" w:cs="Times New Roman"/>
-        </w:rPr>
-        <w:t>.References</w:t>
-      </w:r>
-      <w:proofErr w:type="gramEnd"/>
-      <w:r>
-        <w:rPr>
-          <w:rFonts w:ascii="Times New Roman" w:eastAsia="Times New Roman" w:hAnsi="Times New Roman" w:cs="Times New Roman"/>
-        </w:rPr>
-        <w:t xml:space="preserve">                                                                                      </w:t>
+        <w:t xml:space="preserve">1.4.References                                                                                      </w:t>
       </w:r>
       <w:r>
         <w:rPr>
@@ -2498,21 +2252,7 @@
         <w:rPr>
           <w:rFonts w:ascii="Times New Roman" w:eastAsia="Times New Roman" w:hAnsi="Times New Roman" w:cs="Times New Roman"/>
         </w:rPr>
-        <w:t>1.5</w:t>
-      </w:r>
-      <w:proofErr w:type="gramStart"/>
-      <w:r>
-        <w:rPr>
-          <w:rFonts w:ascii="Times New Roman" w:eastAsia="Times New Roman" w:hAnsi="Times New Roman" w:cs="Times New Roman"/>
-        </w:rPr>
-        <w:t>.Overview</w:t>
-      </w:r>
-      <w:proofErr w:type="gramEnd"/>
-      <w:r>
-        <w:rPr>
-          <w:rFonts w:ascii="Times New Roman" w:eastAsia="Times New Roman" w:hAnsi="Times New Roman" w:cs="Times New Roman"/>
-        </w:rPr>
-        <w:t xml:space="preserve">                                                                                        </w:t>
+        <w:t xml:space="preserve">1.5.Overview                                                                                        </w:t>
       </w:r>
       <w:r>
         <w:rPr>
@@ -2548,21 +2288,7 @@
         <w:rPr>
           <w:rFonts w:ascii="Times New Roman" w:eastAsia="Times New Roman" w:hAnsi="Times New Roman" w:cs="Times New Roman"/>
         </w:rPr>
-        <w:t>2.1</w:t>
-      </w:r>
-      <w:proofErr w:type="gramStart"/>
-      <w:r>
-        <w:rPr>
-          <w:rFonts w:ascii="Times New Roman" w:eastAsia="Times New Roman" w:hAnsi="Times New Roman" w:cs="Times New Roman"/>
-        </w:rPr>
-        <w:t>.Product</w:t>
-      </w:r>
-      <w:proofErr w:type="gramEnd"/>
-      <w:r>
-        <w:rPr>
-          <w:rFonts w:ascii="Times New Roman" w:eastAsia="Times New Roman" w:hAnsi="Times New Roman" w:cs="Times New Roman"/>
-        </w:rPr>
-        <w:t xml:space="preserve"> Perspective                                                                        </w:t>
+        <w:t xml:space="preserve">2.1.Product Perspective                                                                        </w:t>
       </w:r>
       <w:r>
         <w:rPr>
@@ -2583,21 +2309,7 @@
         <w:rPr>
           <w:rFonts w:ascii="Times New Roman" w:eastAsia="Times New Roman" w:hAnsi="Times New Roman" w:cs="Times New Roman"/>
         </w:rPr>
-        <w:t>2.2</w:t>
-      </w:r>
-      <w:proofErr w:type="gramStart"/>
-      <w:r>
-        <w:rPr>
-          <w:rFonts w:ascii="Times New Roman" w:eastAsia="Times New Roman" w:hAnsi="Times New Roman" w:cs="Times New Roman"/>
-        </w:rPr>
-        <w:t>.Product</w:t>
-      </w:r>
-      <w:proofErr w:type="gramEnd"/>
-      <w:r>
-        <w:rPr>
-          <w:rFonts w:ascii="Times New Roman" w:eastAsia="Times New Roman" w:hAnsi="Times New Roman" w:cs="Times New Roman"/>
-        </w:rPr>
-        <w:t xml:space="preserve"> Functions                                                                           </w:t>
+        <w:t xml:space="preserve">2.2.Product Functions                                                                           </w:t>
       </w:r>
       <w:r>
         <w:rPr>
@@ -2618,21 +2330,7 @@
         <w:rPr>
           <w:rFonts w:ascii="Times New Roman" w:eastAsia="Times New Roman" w:hAnsi="Times New Roman" w:cs="Times New Roman"/>
         </w:rPr>
-        <w:t>2.3</w:t>
-      </w:r>
-      <w:proofErr w:type="gramStart"/>
-      <w:r>
-        <w:rPr>
-          <w:rFonts w:ascii="Times New Roman" w:eastAsia="Times New Roman" w:hAnsi="Times New Roman" w:cs="Times New Roman"/>
-        </w:rPr>
-        <w:t>.User</w:t>
-      </w:r>
-      <w:proofErr w:type="gramEnd"/>
-      <w:r>
-        <w:rPr>
-          <w:rFonts w:ascii="Times New Roman" w:eastAsia="Times New Roman" w:hAnsi="Times New Roman" w:cs="Times New Roman"/>
-        </w:rPr>
-        <w:t xml:space="preserve"> Characteristics                                                                        </w:t>
+        <w:t xml:space="preserve">2.3.User Characteristics                                                                        </w:t>
       </w:r>
       <w:r>
         <w:rPr>
@@ -2653,21 +2351,7 @@
         <w:rPr>
           <w:rFonts w:ascii="Times New Roman" w:eastAsia="Times New Roman" w:hAnsi="Times New Roman" w:cs="Times New Roman"/>
         </w:rPr>
-        <w:t>2.4</w:t>
-      </w:r>
-      <w:proofErr w:type="gramStart"/>
-      <w:r>
-        <w:rPr>
-          <w:rFonts w:ascii="Times New Roman" w:eastAsia="Times New Roman" w:hAnsi="Times New Roman" w:cs="Times New Roman"/>
-        </w:rPr>
-        <w:t>.General</w:t>
-      </w:r>
-      <w:proofErr w:type="gramEnd"/>
-      <w:r>
-        <w:rPr>
-          <w:rFonts w:ascii="Times New Roman" w:eastAsia="Times New Roman" w:hAnsi="Times New Roman" w:cs="Times New Roman"/>
-        </w:rPr>
-        <w:t xml:space="preserve"> Constraints                                                                        </w:t>
+        <w:t xml:space="preserve">2.4.General Constraints                                                                        </w:t>
       </w:r>
       <w:r>
         <w:rPr>
@@ -2688,21 +2372,7 @@
         <w:rPr>
           <w:rFonts w:ascii="Times New Roman" w:eastAsia="Times New Roman" w:hAnsi="Times New Roman" w:cs="Times New Roman"/>
         </w:rPr>
-        <w:t>2.5</w:t>
-      </w:r>
-      <w:proofErr w:type="gramStart"/>
-      <w:r>
-        <w:rPr>
-          <w:rFonts w:ascii="Times New Roman" w:eastAsia="Times New Roman" w:hAnsi="Times New Roman" w:cs="Times New Roman"/>
-        </w:rPr>
-        <w:t>.Assumptions</w:t>
-      </w:r>
-      <w:proofErr w:type="gramEnd"/>
-      <w:r>
-        <w:rPr>
-          <w:rFonts w:ascii="Times New Roman" w:eastAsia="Times New Roman" w:hAnsi="Times New Roman" w:cs="Times New Roman"/>
-        </w:rPr>
-        <w:t xml:space="preserve"> and Dependencies                                                     </w:t>
+        <w:t xml:space="preserve">2.5.Assumptions and Dependencies                                                     </w:t>
       </w:r>
       <w:r>
         <w:rPr>
@@ -2738,21 +2408,7 @@
         <w:rPr>
           <w:rFonts w:ascii="Times New Roman" w:eastAsia="Times New Roman" w:hAnsi="Times New Roman" w:cs="Times New Roman"/>
         </w:rPr>
-        <w:t>3.1</w:t>
-      </w:r>
-      <w:proofErr w:type="gramStart"/>
-      <w:r>
-        <w:rPr>
-          <w:rFonts w:ascii="Times New Roman" w:eastAsia="Times New Roman" w:hAnsi="Times New Roman" w:cs="Times New Roman"/>
-        </w:rPr>
-        <w:t>.External</w:t>
-      </w:r>
-      <w:proofErr w:type="gramEnd"/>
-      <w:r>
-        <w:rPr>
-          <w:rFonts w:ascii="Times New Roman" w:eastAsia="Times New Roman" w:hAnsi="Times New Roman" w:cs="Times New Roman"/>
-        </w:rPr>
-        <w:t xml:space="preserve"> Interface Requirements                                                    </w:t>
+        <w:t xml:space="preserve">3.1.External Interface Requirements                                                    </w:t>
       </w:r>
       <w:r>
         <w:rPr>
@@ -2773,21 +2429,7 @@
         <w:rPr>
           <w:rFonts w:ascii="Times New Roman" w:eastAsia="Times New Roman" w:hAnsi="Times New Roman" w:cs="Times New Roman"/>
         </w:rPr>
-        <w:t>3.1.1</w:t>
-      </w:r>
-      <w:proofErr w:type="gramStart"/>
-      <w:r>
-        <w:rPr>
-          <w:rFonts w:ascii="Times New Roman" w:eastAsia="Times New Roman" w:hAnsi="Times New Roman" w:cs="Times New Roman"/>
-        </w:rPr>
-        <w:t>.User</w:t>
-      </w:r>
-      <w:proofErr w:type="gramEnd"/>
-      <w:r>
-        <w:rPr>
-          <w:rFonts w:ascii="Times New Roman" w:eastAsia="Times New Roman" w:hAnsi="Times New Roman" w:cs="Times New Roman"/>
-        </w:rPr>
-        <w:t xml:space="preserve"> Interfaces                                                                       </w:t>
+        <w:t xml:space="preserve">3.1.1.User Interfaces                                                                       </w:t>
       </w:r>
       <w:r>
         <w:rPr>
@@ -2808,21 +2450,7 @@
         <w:rPr>
           <w:rFonts w:ascii="Times New Roman" w:eastAsia="Times New Roman" w:hAnsi="Times New Roman" w:cs="Times New Roman"/>
         </w:rPr>
-        <w:t>3.1.2</w:t>
-      </w:r>
-      <w:proofErr w:type="gramStart"/>
-      <w:r>
-        <w:rPr>
-          <w:rFonts w:ascii="Times New Roman" w:eastAsia="Times New Roman" w:hAnsi="Times New Roman" w:cs="Times New Roman"/>
-        </w:rPr>
-        <w:t>.Hardware</w:t>
-      </w:r>
-      <w:proofErr w:type="gramEnd"/>
-      <w:r>
-        <w:rPr>
-          <w:rFonts w:ascii="Times New Roman" w:eastAsia="Times New Roman" w:hAnsi="Times New Roman" w:cs="Times New Roman"/>
-        </w:rPr>
-        <w:t xml:space="preserve"> Interfaces                                                              </w:t>
+        <w:t xml:space="preserve">3.1.2.Hardware Interfaces                                                              </w:t>
       </w:r>
       <w:r>
         <w:rPr>
@@ -2843,21 +2471,7 @@
         <w:rPr>
           <w:rFonts w:ascii="Times New Roman" w:eastAsia="Times New Roman" w:hAnsi="Times New Roman" w:cs="Times New Roman"/>
         </w:rPr>
-        <w:t>3.1.3</w:t>
-      </w:r>
-      <w:proofErr w:type="gramStart"/>
-      <w:r>
-        <w:rPr>
-          <w:rFonts w:ascii="Times New Roman" w:eastAsia="Times New Roman" w:hAnsi="Times New Roman" w:cs="Times New Roman"/>
-        </w:rPr>
-        <w:t>.Software</w:t>
-      </w:r>
-      <w:proofErr w:type="gramEnd"/>
-      <w:r>
-        <w:rPr>
-          <w:rFonts w:ascii="Times New Roman" w:eastAsia="Times New Roman" w:hAnsi="Times New Roman" w:cs="Times New Roman"/>
-        </w:rPr>
-        <w:t xml:space="preserve"> Interfaces                                                                </w:t>
+        <w:t xml:space="preserve">3.1.3.Software Interfaces                                                                </w:t>
       </w:r>
       <w:r>
         <w:rPr>
@@ -2878,21 +2492,7 @@
         <w:rPr>
           <w:rFonts w:ascii="Times New Roman" w:eastAsia="Times New Roman" w:hAnsi="Times New Roman" w:cs="Times New Roman"/>
         </w:rPr>
-        <w:t>3.1.4</w:t>
-      </w:r>
-      <w:proofErr w:type="gramStart"/>
-      <w:r>
-        <w:rPr>
-          <w:rFonts w:ascii="Times New Roman" w:eastAsia="Times New Roman" w:hAnsi="Times New Roman" w:cs="Times New Roman"/>
-        </w:rPr>
-        <w:t>.Communications</w:t>
-      </w:r>
-      <w:proofErr w:type="gramEnd"/>
-      <w:r>
-        <w:rPr>
-          <w:rFonts w:ascii="Times New Roman" w:eastAsia="Times New Roman" w:hAnsi="Times New Roman" w:cs="Times New Roman"/>
-        </w:rPr>
-        <w:t xml:space="preserve"> Interface                                                    </w:t>
+        <w:t xml:space="preserve">3.1.4.Communications Interface                                                    </w:t>
       </w:r>
       <w:r>
         <w:rPr>
@@ -3638,7 +3238,6 @@
           <w:szCs w:val="24"/>
         </w:rPr>
       </w:pPr>
-      <w:proofErr w:type="spellStart"/>
       <w:r>
         <w:rPr>
           <w:rFonts w:ascii="Times New Roman" w:eastAsia="Times New Roman" w:hAnsi="Times New Roman" w:cs="Times New Roman"/>
@@ -3646,52 +3245,7 @@
           <w:szCs w:val="24"/>
         </w:rPr>
         <w:lastRenderedPageBreak/>
-        <w:t>EMart</w:t>
-      </w:r>
-      <w:proofErr w:type="spellEnd"/>
-      <w:r>
-        <w:rPr>
-          <w:rFonts w:ascii="Times New Roman" w:eastAsia="Times New Roman" w:hAnsi="Times New Roman" w:cs="Times New Roman"/>
-          <w:sz w:val="24"/>
-          <w:szCs w:val="24"/>
-        </w:rPr>
-        <w:t xml:space="preserve"> is an ecommerce website to shop for various products. We are using HTML5, </w:t>
-      </w:r>
-      <w:proofErr w:type="spellStart"/>
-      <w:r>
-        <w:rPr>
-          <w:rFonts w:ascii="Times New Roman" w:eastAsia="Times New Roman" w:hAnsi="Times New Roman" w:cs="Times New Roman"/>
-          <w:sz w:val="24"/>
-          <w:szCs w:val="24"/>
-        </w:rPr>
-        <w:t>Javascript</w:t>
-      </w:r>
-      <w:proofErr w:type="spellEnd"/>
-      <w:r>
-        <w:rPr>
-          <w:rFonts w:ascii="Times New Roman" w:eastAsia="Times New Roman" w:hAnsi="Times New Roman" w:cs="Times New Roman"/>
-          <w:sz w:val="24"/>
-          <w:szCs w:val="24"/>
-        </w:rPr>
-        <w:t xml:space="preserve">, CSS, Oracle to develop the project. This website reduces the stress on the customers by providing a good user interface. The payment is done securely using a real time system using </w:t>
-      </w:r>
-      <w:proofErr w:type="spellStart"/>
-      <w:r>
-        <w:rPr>
-          <w:rFonts w:ascii="Times New Roman" w:eastAsia="Times New Roman" w:hAnsi="Times New Roman" w:cs="Times New Roman"/>
-          <w:sz w:val="24"/>
-          <w:szCs w:val="24"/>
-        </w:rPr>
-        <w:t>paypal</w:t>
-      </w:r>
-      <w:proofErr w:type="spellEnd"/>
-      <w:r>
-        <w:rPr>
-          <w:rFonts w:ascii="Times New Roman" w:eastAsia="Times New Roman" w:hAnsi="Times New Roman" w:cs="Times New Roman"/>
-          <w:sz w:val="24"/>
-          <w:szCs w:val="24"/>
-        </w:rPr>
-        <w:t xml:space="preserve"> or google pay.</w:t>
+        <w:t>EMart is an ecommerce website to shop for various products. We are using HTML5, Javascript, CSS, Oracle to develop the project. This website reduces the stress on the customers by providing a good user interface. The payment is done securely using a real time system using paypal or google pay.</w:t>
       </w:r>
     </w:p>
     <w:p>
@@ -3874,7 +3428,6 @@
                 <w:szCs w:val="24"/>
               </w:rPr>
             </w:pPr>
-            <w:proofErr w:type="spellStart"/>
             <w:r>
               <w:rPr>
                 <w:rFonts w:ascii="Times New Roman" w:eastAsia="Times New Roman" w:hAnsi="Times New Roman" w:cs="Times New Roman"/>
@@ -3883,7 +3436,6 @@
               </w:rPr>
               <w:t>EMart</w:t>
             </w:r>
-            <w:proofErr w:type="spellEnd"/>
           </w:p>
         </w:tc>
       </w:tr>
@@ -4369,25 +3921,7 @@
                 <w:sz w:val="24"/>
                 <w:szCs w:val="24"/>
               </w:rPr>
-              <w:t xml:space="preserve">At a later point, This website will be added with pages like </w:t>
-            </w:r>
-            <w:proofErr w:type="spellStart"/>
-            <w:r>
-              <w:rPr>
-                <w:rFonts w:ascii="Times New Roman" w:eastAsia="Times New Roman" w:hAnsi="Times New Roman" w:cs="Times New Roman"/>
-                <w:sz w:val="24"/>
-                <w:szCs w:val="24"/>
-              </w:rPr>
-              <w:t>MyCart</w:t>
-            </w:r>
-            <w:proofErr w:type="spellEnd"/>
-            <w:r>
-              <w:rPr>
-                <w:rFonts w:ascii="Times New Roman" w:eastAsia="Times New Roman" w:hAnsi="Times New Roman" w:cs="Times New Roman"/>
-                <w:sz w:val="24"/>
-                <w:szCs w:val="24"/>
-              </w:rPr>
-              <w:t xml:space="preserve">, Orders etc. There is a plan to implement some more features where the user can filter the desired product by adjusting the price, color or gender etc. </w:t>
+              <w:t xml:space="preserve">At a later point, This website will be added with pages like MyCart, Orders etc. There is a plan to implement some more features where the user can filter the desired product by adjusting the price, color or gender etc. </w:t>
             </w:r>
           </w:p>
         </w:tc>
@@ -4423,27 +3957,7 @@
           <w:sz w:val="24"/>
           <w:szCs w:val="24"/>
         </w:rPr>
-        <w:t xml:space="preserve">      1.3</w:t>
-      </w:r>
-      <w:proofErr w:type="gramStart"/>
-      <w:r>
-        <w:rPr>
-          <w:rFonts w:ascii="Times New Roman" w:eastAsia="Times New Roman" w:hAnsi="Times New Roman" w:cs="Times New Roman"/>
-          <w:b/>
-          <w:sz w:val="24"/>
-          <w:szCs w:val="24"/>
-        </w:rPr>
-        <w:t>.Definitions</w:t>
-      </w:r>
-      <w:proofErr w:type="gramEnd"/>
-      <w:r>
-        <w:rPr>
-          <w:rFonts w:ascii="Times New Roman" w:eastAsia="Times New Roman" w:hAnsi="Times New Roman" w:cs="Times New Roman"/>
-          <w:b/>
-          <w:sz w:val="24"/>
-          <w:szCs w:val="24"/>
-        </w:rPr>
-        <w:t xml:space="preserve">, Acronyms, and Abbreviations:    </w:t>
+        <w:t xml:space="preserve">      1.3.Definitions, Acronyms, and Abbreviations:    </w:t>
       </w:r>
       <w:r>
         <w:rPr>
@@ -4484,27 +3998,7 @@
           <w:sz w:val="24"/>
           <w:szCs w:val="24"/>
         </w:rPr>
-        <w:t xml:space="preserve">      1.4</w:t>
-      </w:r>
-      <w:proofErr w:type="gramStart"/>
-      <w:r>
-        <w:rPr>
-          <w:rFonts w:ascii="Times New Roman" w:eastAsia="Times New Roman" w:hAnsi="Times New Roman" w:cs="Times New Roman"/>
-          <w:b/>
-          <w:sz w:val="24"/>
-          <w:szCs w:val="24"/>
-        </w:rPr>
-        <w:t>.References</w:t>
-      </w:r>
-      <w:proofErr w:type="gramEnd"/>
-      <w:r>
-        <w:rPr>
-          <w:rFonts w:ascii="Times New Roman" w:eastAsia="Times New Roman" w:hAnsi="Times New Roman" w:cs="Times New Roman"/>
-          <w:b/>
-          <w:sz w:val="24"/>
-          <w:szCs w:val="24"/>
-        </w:rPr>
-        <w:t xml:space="preserve">:                                                                                   </w:t>
+        <w:t xml:space="preserve">      1.4.References:                                                                                   </w:t>
       </w:r>
       <w:r>
         <w:rPr>
@@ -4534,27 +4028,7 @@
           <w:sz w:val="24"/>
           <w:szCs w:val="24"/>
         </w:rPr>
-        <w:t xml:space="preserve">      1.5</w:t>
-      </w:r>
-      <w:proofErr w:type="gramStart"/>
-      <w:r>
-        <w:rPr>
-          <w:rFonts w:ascii="Times New Roman" w:eastAsia="Times New Roman" w:hAnsi="Times New Roman" w:cs="Times New Roman"/>
-          <w:b/>
-          <w:sz w:val="24"/>
-          <w:szCs w:val="24"/>
-        </w:rPr>
-        <w:t>.Overview</w:t>
-      </w:r>
-      <w:proofErr w:type="gramEnd"/>
-      <w:r>
-        <w:rPr>
-          <w:rFonts w:ascii="Times New Roman" w:eastAsia="Times New Roman" w:hAnsi="Times New Roman" w:cs="Times New Roman"/>
-          <w:b/>
-          <w:sz w:val="24"/>
-          <w:szCs w:val="24"/>
-        </w:rPr>
-        <w:t xml:space="preserve">:      </w:t>
+        <w:t xml:space="preserve">      1.5.Overview:      </w:t>
       </w:r>
     </w:p>
     <w:p>
@@ -4633,23 +4107,13 @@
           <w:szCs w:val="24"/>
         </w:rPr>
       </w:pPr>
-      <w:proofErr w:type="spellStart"/>
-      <w:r>
-        <w:rPr>
-          <w:rFonts w:ascii="Times New Roman" w:eastAsia="Times New Roman" w:hAnsi="Times New Roman" w:cs="Times New Roman"/>
-          <w:sz w:val="24"/>
-          <w:szCs w:val="24"/>
-        </w:rPr>
-        <w:t>EMart</w:t>
-      </w:r>
-      <w:proofErr w:type="spellEnd"/>
-      <w:r>
-        <w:rPr>
-          <w:rFonts w:ascii="Times New Roman" w:eastAsia="Times New Roman" w:hAnsi="Times New Roman" w:cs="Times New Roman"/>
-          <w:sz w:val="24"/>
-          <w:szCs w:val="24"/>
-        </w:rPr>
-        <w:t xml:space="preserve"> is a one stop website application for purchasing products online. The main features of this application is:</w:t>
+      <w:r>
+        <w:rPr>
+          <w:rFonts w:ascii="Times New Roman" w:eastAsia="Times New Roman" w:hAnsi="Times New Roman" w:cs="Times New Roman"/>
+          <w:sz w:val="24"/>
+          <w:szCs w:val="24"/>
+        </w:rPr>
+        <w:t>EMart is a one stop website application for purchasing products online. The main features of this application is:</w:t>
       </w:r>
     </w:p>
     <w:p>
@@ -4671,25 +4135,7 @@
           <w:sz w:val="24"/>
           <w:szCs w:val="24"/>
         </w:rPr>
-        <w:t xml:space="preserve">Login &amp; </w:t>
-      </w:r>
-      <w:proofErr w:type="spellStart"/>
-      <w:r>
-        <w:rPr>
-          <w:rFonts w:ascii="Times New Roman" w:eastAsia="Times New Roman" w:hAnsi="Times New Roman" w:cs="Times New Roman"/>
-          <w:sz w:val="24"/>
-          <w:szCs w:val="24"/>
-        </w:rPr>
-        <w:t>SignUp</w:t>
-      </w:r>
-      <w:proofErr w:type="spellEnd"/>
-      <w:r>
-        <w:rPr>
-          <w:rFonts w:ascii="Times New Roman" w:eastAsia="Times New Roman" w:hAnsi="Times New Roman" w:cs="Times New Roman"/>
-          <w:sz w:val="24"/>
-          <w:szCs w:val="24"/>
-        </w:rPr>
-        <w:t>: User can register to the site and create an account at ease.</w:t>
+        <w:t>Login &amp; SignUp: User can register to the site and create an account at ease.</w:t>
       </w:r>
     </w:p>
     <w:p>
@@ -4988,27 +4434,7 @@
           <w:sz w:val="24"/>
           <w:szCs w:val="24"/>
         </w:rPr>
-        <w:t>3.1</w:t>
-      </w:r>
-      <w:proofErr w:type="gramStart"/>
-      <w:r>
-        <w:rPr>
-          <w:rFonts w:ascii="Times New Roman" w:eastAsia="Times New Roman" w:hAnsi="Times New Roman" w:cs="Times New Roman"/>
-          <w:b/>
-          <w:sz w:val="24"/>
-          <w:szCs w:val="24"/>
-        </w:rPr>
-        <w:t>.External</w:t>
-      </w:r>
-      <w:proofErr w:type="gramEnd"/>
-      <w:r>
-        <w:rPr>
-          <w:rFonts w:ascii="Times New Roman" w:eastAsia="Times New Roman" w:hAnsi="Times New Roman" w:cs="Times New Roman"/>
-          <w:b/>
-          <w:sz w:val="24"/>
-          <w:szCs w:val="24"/>
-        </w:rPr>
-        <w:t xml:space="preserve"> Interface Requirements</w:t>
+        <w:t>3.1.External Interface Requirements</w:t>
       </w:r>
     </w:p>
     <w:p>
@@ -5029,27 +4455,7 @@
           <w:sz w:val="24"/>
           <w:szCs w:val="24"/>
         </w:rPr>
-        <w:t>3.1.1</w:t>
-      </w:r>
-      <w:proofErr w:type="gramStart"/>
-      <w:r>
-        <w:rPr>
-          <w:rFonts w:ascii="Times New Roman" w:eastAsia="Times New Roman" w:hAnsi="Times New Roman" w:cs="Times New Roman"/>
-          <w:b/>
-          <w:sz w:val="24"/>
-          <w:szCs w:val="24"/>
-        </w:rPr>
-        <w:t>.User</w:t>
-      </w:r>
-      <w:proofErr w:type="gramEnd"/>
-      <w:r>
-        <w:rPr>
-          <w:rFonts w:ascii="Times New Roman" w:eastAsia="Times New Roman" w:hAnsi="Times New Roman" w:cs="Times New Roman"/>
-          <w:b/>
-          <w:sz w:val="24"/>
-          <w:szCs w:val="24"/>
-        </w:rPr>
-        <w:t xml:space="preserve"> Interfaces: </w:t>
+        <w:t xml:space="preserve">3.1.1.User Interfaces: </w:t>
       </w:r>
     </w:p>
     <w:p>
@@ -5090,27 +4496,7 @@
           <w:szCs w:val="24"/>
         </w:rPr>
         <w:lastRenderedPageBreak/>
-        <w:t>3.1.2</w:t>
-      </w:r>
-      <w:proofErr w:type="gramStart"/>
-      <w:r>
-        <w:rPr>
-          <w:rFonts w:ascii="Times New Roman" w:eastAsia="Times New Roman" w:hAnsi="Times New Roman" w:cs="Times New Roman"/>
-          <w:b/>
-          <w:sz w:val="24"/>
-          <w:szCs w:val="24"/>
-        </w:rPr>
-        <w:t>.Hardware</w:t>
-      </w:r>
-      <w:proofErr w:type="gramEnd"/>
-      <w:r>
-        <w:rPr>
-          <w:rFonts w:ascii="Times New Roman" w:eastAsia="Times New Roman" w:hAnsi="Times New Roman" w:cs="Times New Roman"/>
-          <w:b/>
-          <w:sz w:val="24"/>
-          <w:szCs w:val="24"/>
-        </w:rPr>
-        <w:t xml:space="preserve"> Interfaces:</w:t>
+        <w:t>3.1.2.Hardware Interfaces:</w:t>
       </w:r>
     </w:p>
     <w:p>
@@ -5150,27 +4536,7 @@
           <w:sz w:val="24"/>
           <w:szCs w:val="24"/>
         </w:rPr>
-        <w:t>3.1.3</w:t>
-      </w:r>
-      <w:proofErr w:type="gramStart"/>
-      <w:r>
-        <w:rPr>
-          <w:rFonts w:ascii="Times New Roman" w:eastAsia="Times New Roman" w:hAnsi="Times New Roman" w:cs="Times New Roman"/>
-          <w:b/>
-          <w:sz w:val="24"/>
-          <w:szCs w:val="24"/>
-        </w:rPr>
-        <w:t>.Software</w:t>
-      </w:r>
-      <w:proofErr w:type="gramEnd"/>
-      <w:r>
-        <w:rPr>
-          <w:rFonts w:ascii="Times New Roman" w:eastAsia="Times New Roman" w:hAnsi="Times New Roman" w:cs="Times New Roman"/>
-          <w:b/>
-          <w:sz w:val="24"/>
-          <w:szCs w:val="24"/>
-        </w:rPr>
-        <w:t xml:space="preserve"> Interfaces:</w:t>
+        <w:t>3.1.3.Software Interfaces:</w:t>
       </w:r>
     </w:p>
     <w:p>
@@ -5236,27 +4602,7 @@
           <w:sz w:val="24"/>
           <w:szCs w:val="24"/>
         </w:rPr>
-        <w:t>3.1.4</w:t>
-      </w:r>
-      <w:proofErr w:type="gramStart"/>
-      <w:r>
-        <w:rPr>
-          <w:rFonts w:ascii="Times New Roman" w:eastAsia="Times New Roman" w:hAnsi="Times New Roman" w:cs="Times New Roman"/>
-          <w:b/>
-          <w:sz w:val="24"/>
-          <w:szCs w:val="24"/>
-        </w:rPr>
-        <w:t>.Communications</w:t>
-      </w:r>
-      <w:proofErr w:type="gramEnd"/>
-      <w:r>
-        <w:rPr>
-          <w:rFonts w:ascii="Times New Roman" w:eastAsia="Times New Roman" w:hAnsi="Times New Roman" w:cs="Times New Roman"/>
-          <w:b/>
-          <w:sz w:val="24"/>
-          <w:szCs w:val="24"/>
-        </w:rPr>
-        <w:t xml:space="preserve"> Interface:</w:t>
+        <w:t>3.1.4.Communications Interface:</w:t>
       </w:r>
     </w:p>
     <w:p>
@@ -5530,25 +4876,7 @@
           <w:sz w:val="24"/>
           <w:szCs w:val="24"/>
         </w:rPr>
-        <w:t xml:space="preserve"> The user should enter the card number, expiration date, CVV </w:t>
-      </w:r>
-      <w:proofErr w:type="spellStart"/>
-      <w:r>
-        <w:rPr>
-          <w:rFonts w:ascii="Times New Roman" w:eastAsia="Times New Roman" w:hAnsi="Times New Roman" w:cs="Times New Roman"/>
-          <w:sz w:val="24"/>
-          <w:szCs w:val="24"/>
-        </w:rPr>
-        <w:t>etc</w:t>
-      </w:r>
-      <w:proofErr w:type="spellEnd"/>
-      <w:r>
-        <w:rPr>
-          <w:rFonts w:ascii="Times New Roman" w:eastAsia="Times New Roman" w:hAnsi="Times New Roman" w:cs="Times New Roman"/>
-          <w:sz w:val="24"/>
-          <w:szCs w:val="24"/>
-        </w:rPr>
-        <w:t xml:space="preserve"> in this page to complete the order (transaction).</w:t>
+        <w:t xml:space="preserve"> The user should enter the card number, expiration date, CVV etc in this page to complete the order (transaction).</w:t>
       </w:r>
     </w:p>
     <w:p>
@@ -6072,27 +5400,7 @@
           <w:sz w:val="24"/>
           <w:szCs w:val="24"/>
         </w:rPr>
-        <w:t xml:space="preserve">Initial Draft </w:t>
-      </w:r>
-      <w:proofErr w:type="gramStart"/>
-      <w:r>
-        <w:rPr>
-          <w:rFonts w:ascii="Times New Roman" w:eastAsia="Times New Roman" w:hAnsi="Times New Roman" w:cs="Times New Roman"/>
-          <w:b/>
-          <w:sz w:val="24"/>
-          <w:szCs w:val="24"/>
-        </w:rPr>
-        <w:t>Of</w:t>
-      </w:r>
-      <w:proofErr w:type="gramEnd"/>
-      <w:r>
-        <w:rPr>
-          <w:rFonts w:ascii="Times New Roman" w:eastAsia="Times New Roman" w:hAnsi="Times New Roman" w:cs="Times New Roman"/>
-          <w:b/>
-          <w:sz w:val="24"/>
-          <w:szCs w:val="24"/>
-        </w:rPr>
-        <w:t xml:space="preserve"> Design:</w:t>
+        <w:t>Initial Draft Of Design:</w:t>
       </w:r>
     </w:p>
     <w:p>
@@ -6174,25 +5482,7 @@
           <w:sz w:val="24"/>
           <w:szCs w:val="24"/>
         </w:rPr>
-        <w:t xml:space="preserve">In the Customer entity, the information about the customer such as name, address, phone number </w:t>
-      </w:r>
-      <w:proofErr w:type="spellStart"/>
-      <w:r>
-        <w:rPr>
-          <w:rFonts w:ascii="Times New Roman" w:eastAsia="Times New Roman" w:hAnsi="Times New Roman" w:cs="Times New Roman"/>
-          <w:sz w:val="24"/>
-          <w:szCs w:val="24"/>
-        </w:rPr>
-        <w:t>etc</w:t>
-      </w:r>
-      <w:proofErr w:type="spellEnd"/>
-      <w:r>
-        <w:rPr>
-          <w:rFonts w:ascii="Times New Roman" w:eastAsia="Times New Roman" w:hAnsi="Times New Roman" w:cs="Times New Roman"/>
-          <w:sz w:val="24"/>
-          <w:szCs w:val="24"/>
-        </w:rPr>
-        <w:t xml:space="preserve"> are stored.</w:t>
+        <w:t>In the Customer entity, the information about the customer such as name, address, phone number etc are stored.</w:t>
       </w:r>
     </w:p>
     <w:p>
@@ -6219,25 +5509,7 @@
           <w:sz w:val="24"/>
           <w:szCs w:val="24"/>
         </w:rPr>
-        <w:t xml:space="preserve">The Seller entity is a weak entity and used to store the seller ID, first and last name, company, email, phone number, address, city, state, </w:t>
-      </w:r>
-      <w:proofErr w:type="spellStart"/>
-      <w:r>
-        <w:rPr>
-          <w:rFonts w:ascii="Times New Roman" w:eastAsia="Times New Roman" w:hAnsi="Times New Roman" w:cs="Times New Roman"/>
-          <w:sz w:val="24"/>
-          <w:szCs w:val="24"/>
-        </w:rPr>
-        <w:t>zipcode</w:t>
-      </w:r>
-      <w:proofErr w:type="spellEnd"/>
-      <w:r>
-        <w:rPr>
-          <w:rFonts w:ascii="Times New Roman" w:eastAsia="Times New Roman" w:hAnsi="Times New Roman" w:cs="Times New Roman"/>
-          <w:sz w:val="24"/>
-          <w:szCs w:val="24"/>
-        </w:rPr>
-        <w:t xml:space="preserve"> and country.</w:t>
+        <w:t>The Seller entity is a weak entity and used to store the seller ID, first and last name, company, email, phone number, address, city, state, zipcode and country.</w:t>
       </w:r>
     </w:p>
     <w:p>
@@ -6330,43 +5602,7 @@
           <w:sz w:val="24"/>
           <w:szCs w:val="24"/>
         </w:rPr>
-        <w:t xml:space="preserve">Here, </w:t>
-      </w:r>
-      <w:proofErr w:type="gramStart"/>
-      <w:r>
-        <w:rPr>
-          <w:rFonts w:ascii="Times New Roman" w:eastAsia="Times New Roman" w:hAnsi="Times New Roman" w:cs="Times New Roman"/>
-          <w:sz w:val="24"/>
-          <w:szCs w:val="24"/>
-        </w:rPr>
-        <w:t>The</w:t>
-      </w:r>
-      <w:proofErr w:type="gramEnd"/>
-      <w:r>
-        <w:rPr>
-          <w:rFonts w:ascii="Times New Roman" w:eastAsia="Times New Roman" w:hAnsi="Times New Roman" w:cs="Times New Roman"/>
-          <w:sz w:val="24"/>
-          <w:szCs w:val="24"/>
-        </w:rPr>
-        <w:t xml:space="preserve"> customer payment details is a weak entity which depends on the customer entity because the customer payment details exist only when a customer exists. Similarly, payment is also a weak entity because the payment only exists when there is an order. The product seller and </w:t>
-      </w:r>
-      <w:proofErr w:type="spellStart"/>
-      <w:r>
-        <w:rPr>
-          <w:rFonts w:ascii="Times New Roman" w:eastAsia="Times New Roman" w:hAnsi="Times New Roman" w:cs="Times New Roman"/>
-          <w:sz w:val="24"/>
-          <w:szCs w:val="24"/>
-        </w:rPr>
-        <w:t>orderline</w:t>
-      </w:r>
-      <w:proofErr w:type="spellEnd"/>
-      <w:r>
-        <w:rPr>
-          <w:rFonts w:ascii="Times New Roman" w:eastAsia="Times New Roman" w:hAnsi="Times New Roman" w:cs="Times New Roman"/>
-          <w:sz w:val="24"/>
-          <w:szCs w:val="24"/>
-        </w:rPr>
-        <w:t xml:space="preserve"> are considered as weak as well as associative entities. </w:t>
+        <w:t xml:space="preserve">Here, The customer payment details is a weak entity which depends on the customer entity because the customer payment details exist only when a customer exists. Similarly, payment is also a weak entity because the payment only exists when there is an order. The product seller and orderline are considered as weak as well as associative entities. </w:t>
       </w:r>
     </w:p>
     <w:p>
@@ -6393,89 +5629,7 @@
           <w:sz w:val="24"/>
           <w:szCs w:val="24"/>
         </w:rPr>
-        <w:t xml:space="preserve">In the below diagram, there is a mandatory one to optional many relationship between the customer and the order because a customer can place any or none number of order but the order should be placed by exactly one customer. The relationship between the order and the product is considered many </w:t>
-      </w:r>
-      <w:proofErr w:type="gramStart"/>
-      <w:r>
-        <w:rPr>
-          <w:rFonts w:ascii="Times New Roman" w:eastAsia="Times New Roman" w:hAnsi="Times New Roman" w:cs="Times New Roman"/>
-          <w:sz w:val="24"/>
-          <w:szCs w:val="24"/>
-        </w:rPr>
-        <w:t>to</w:t>
-      </w:r>
-      <w:proofErr w:type="gramEnd"/>
-      <w:r>
-        <w:rPr>
-          <w:rFonts w:ascii="Times New Roman" w:eastAsia="Times New Roman" w:hAnsi="Times New Roman" w:cs="Times New Roman"/>
-          <w:sz w:val="24"/>
-          <w:szCs w:val="24"/>
-        </w:rPr>
-        <w:t xml:space="preserve"> many because a single order must consist of at least one product or many products whereas the a single product can be in multiple orders or may not be in any order. A seller can add multiple products or no products at all </w:t>
-      </w:r>
-      <w:proofErr w:type="spellStart"/>
-      <w:r>
-        <w:rPr>
-          <w:rFonts w:ascii="Times New Roman" w:eastAsia="Times New Roman" w:hAnsi="Times New Roman" w:cs="Times New Roman"/>
-          <w:sz w:val="24"/>
-          <w:szCs w:val="24"/>
-        </w:rPr>
-        <w:t>where as</w:t>
-      </w:r>
-      <w:proofErr w:type="spellEnd"/>
-      <w:r>
-        <w:rPr>
-          <w:rFonts w:ascii="Times New Roman" w:eastAsia="Times New Roman" w:hAnsi="Times New Roman" w:cs="Times New Roman"/>
-          <w:sz w:val="24"/>
-          <w:szCs w:val="24"/>
-        </w:rPr>
-        <w:t xml:space="preserve"> the product can be sold by one or many sellers. </w:t>
-      </w:r>
-      <w:proofErr w:type="spellStart"/>
-      <w:r>
-        <w:rPr>
-          <w:rFonts w:ascii="Times New Roman" w:eastAsia="Times New Roman" w:hAnsi="Times New Roman" w:cs="Times New Roman"/>
-          <w:sz w:val="24"/>
-          <w:szCs w:val="24"/>
-        </w:rPr>
-        <w:t>Therefore</w:t>
-      </w:r>
-      <w:proofErr w:type="gramStart"/>
-      <w:r>
-        <w:rPr>
-          <w:rFonts w:ascii="Times New Roman" w:eastAsia="Times New Roman" w:hAnsi="Times New Roman" w:cs="Times New Roman"/>
-          <w:sz w:val="24"/>
-          <w:szCs w:val="24"/>
-        </w:rPr>
-        <w:t>,The</w:t>
-      </w:r>
-      <w:proofErr w:type="spellEnd"/>
-      <w:proofErr w:type="gramEnd"/>
-      <w:r>
-        <w:rPr>
-          <w:rFonts w:ascii="Times New Roman" w:eastAsia="Times New Roman" w:hAnsi="Times New Roman" w:cs="Times New Roman"/>
-          <w:sz w:val="24"/>
-          <w:szCs w:val="24"/>
-        </w:rPr>
-        <w:t xml:space="preserve"> relationship between the seller and product is many to many. A product should belong to exactly one category </w:t>
-      </w:r>
-      <w:proofErr w:type="spellStart"/>
-      <w:r>
-        <w:rPr>
-          <w:rFonts w:ascii="Times New Roman" w:eastAsia="Times New Roman" w:hAnsi="Times New Roman" w:cs="Times New Roman"/>
-          <w:sz w:val="24"/>
-          <w:szCs w:val="24"/>
-        </w:rPr>
-        <w:t>where as</w:t>
-      </w:r>
-      <w:proofErr w:type="spellEnd"/>
-      <w:r>
-        <w:rPr>
-          <w:rFonts w:ascii="Times New Roman" w:eastAsia="Times New Roman" w:hAnsi="Times New Roman" w:cs="Times New Roman"/>
-          <w:sz w:val="24"/>
-          <w:szCs w:val="24"/>
-        </w:rPr>
-        <w:t xml:space="preserve"> the category can no products or multiple products. So, the relationship was considered as mandatory one to optional many.</w:t>
+        <w:t>In the below diagram, there is a mandatory one to optional many relationship between the customer and the order because a customer can place any or none number of order but the order should be placed by exactly one customer. The relationship between the order and the product is considered many to many because a single order must consist of at least one product or many products whereas the a single product can be in multiple orders or may not be in any order. A seller can add multiple products or no products at all where as the product can be sold by one or many sellers. Therefore,The relationship between the seller and product is many to many. A product should belong to exactly one category where as the category can no products or multiple products. So, the relationship was considered as mandatory one to optional many.</w:t>
       </w:r>
     </w:p>
     <w:p>
@@ -6825,25 +5979,14 @@
           <w:szCs w:val="24"/>
         </w:rPr>
       </w:pPr>
-      <w:proofErr w:type="spellStart"/>
-      <w:r>
-        <w:rPr>
-          <w:rFonts w:ascii="Times New Roman" w:eastAsia="Times New Roman" w:hAnsi="Times New Roman" w:cs="Times New Roman"/>
-          <w:b/>
-          <w:sz w:val="24"/>
-          <w:szCs w:val="24"/>
-        </w:rPr>
-        <w:t>MockUps</w:t>
-      </w:r>
-      <w:proofErr w:type="spellEnd"/>
-      <w:r>
-        <w:rPr>
-          <w:rFonts w:ascii="Times New Roman" w:eastAsia="Times New Roman" w:hAnsi="Times New Roman" w:cs="Times New Roman"/>
-          <w:b/>
-          <w:sz w:val="24"/>
-          <w:szCs w:val="24"/>
-        </w:rPr>
-        <w:t>:</w:t>
+      <w:r>
+        <w:rPr>
+          <w:rFonts w:ascii="Times New Roman" w:eastAsia="Times New Roman" w:hAnsi="Times New Roman" w:cs="Times New Roman"/>
+          <w:b/>
+          <w:sz w:val="24"/>
+          <w:szCs w:val="24"/>
+        </w:rPr>
+        <w:t>MockUps:</w:t>
       </w:r>
     </w:p>
     <w:p>

</xml_diff>

<commit_message>
A minor change in login.css and added technical manual to the Project Documentation.docx
</commit_message>
<xml_diff>
--- a/Documentation/Project Documentation.docx
+++ b/Documentation/Project Documentation.docx
@@ -128,7 +128,7 @@
           <w:sz w:val="28"/>
           <w:szCs w:val="28"/>
         </w:rPr>
-        <w:t>Version 1.0</w:t>
+        <w:t>Version 1.1</w:t>
       </w:r>
     </w:p>
     <w:p>
@@ -147,7 +147,15 @@
           <w:sz w:val="28"/>
           <w:szCs w:val="28"/>
         </w:rPr>
-        <w:t xml:space="preserve"> 06/13/2019 </w:t>
+        <w:t xml:space="preserve"> 06/30</w:t>
+      </w:r>
+      <w:r>
+        <w:rPr>
+          <w:rFonts w:ascii="Times New Roman" w:eastAsia="Times New Roman" w:hAnsi="Times New Roman" w:cs="Times New Roman"/>
+          <w:sz w:val="28"/>
+          <w:szCs w:val="28"/>
+        </w:rPr>
+        <w:t xml:space="preserve">/2019 </w:t>
       </w:r>
     </w:p>
     <w:p>
@@ -176,14 +184,34 @@
           <w:szCs w:val="24"/>
         </w:rPr>
       </w:pPr>
-      <w:r>
-        <w:rPr>
-          <w:rFonts w:ascii="Times New Roman" w:eastAsia="Times New Roman" w:hAnsi="Times New Roman" w:cs="Times New Roman"/>
-          <w:sz w:val="24"/>
-          <w:szCs w:val="24"/>
-        </w:rPr>
-        <w:t>Jyoshna Boppidi</w:t>
-      </w:r>
+      <w:proofErr w:type="spellStart"/>
+      <w:r>
+        <w:rPr>
+          <w:rFonts w:ascii="Times New Roman" w:eastAsia="Times New Roman" w:hAnsi="Times New Roman" w:cs="Times New Roman"/>
+          <w:sz w:val="24"/>
+          <w:szCs w:val="24"/>
+        </w:rPr>
+        <w:t>Jyoshna</w:t>
+      </w:r>
+      <w:proofErr w:type="spellEnd"/>
+      <w:r>
+        <w:rPr>
+          <w:rFonts w:ascii="Times New Roman" w:eastAsia="Times New Roman" w:hAnsi="Times New Roman" w:cs="Times New Roman"/>
+          <w:sz w:val="24"/>
+          <w:szCs w:val="24"/>
+        </w:rPr>
+        <w:t xml:space="preserve"> </w:t>
+      </w:r>
+      <w:proofErr w:type="spellStart"/>
+      <w:r>
+        <w:rPr>
+          <w:rFonts w:ascii="Times New Roman" w:eastAsia="Times New Roman" w:hAnsi="Times New Roman" w:cs="Times New Roman"/>
+          <w:sz w:val="24"/>
+          <w:szCs w:val="24"/>
+        </w:rPr>
+        <w:t>Boppidi</w:t>
+      </w:r>
+      <w:proofErr w:type="spellEnd"/>
     </w:p>
     <w:p>
       <w:pPr>
@@ -200,8 +228,54 @@
           <w:sz w:val="24"/>
           <w:szCs w:val="24"/>
         </w:rPr>
-        <w:t>Sai prakash reddy Mamidi</w:t>
-      </w:r>
+        <w:t xml:space="preserve">Sai </w:t>
+      </w:r>
+      <w:proofErr w:type="spellStart"/>
+      <w:r>
+        <w:rPr>
+          <w:rFonts w:ascii="Times New Roman" w:eastAsia="Times New Roman" w:hAnsi="Times New Roman" w:cs="Times New Roman"/>
+          <w:sz w:val="24"/>
+          <w:szCs w:val="24"/>
+        </w:rPr>
+        <w:t>prakash</w:t>
+      </w:r>
+      <w:proofErr w:type="spellEnd"/>
+      <w:r>
+        <w:rPr>
+          <w:rFonts w:ascii="Times New Roman" w:eastAsia="Times New Roman" w:hAnsi="Times New Roman" w:cs="Times New Roman"/>
+          <w:sz w:val="24"/>
+          <w:szCs w:val="24"/>
+        </w:rPr>
+        <w:t xml:space="preserve"> </w:t>
+      </w:r>
+      <w:proofErr w:type="spellStart"/>
+      <w:r>
+        <w:rPr>
+          <w:rFonts w:ascii="Times New Roman" w:eastAsia="Times New Roman" w:hAnsi="Times New Roman" w:cs="Times New Roman"/>
+          <w:sz w:val="24"/>
+          <w:szCs w:val="24"/>
+        </w:rPr>
+        <w:t>reddy</w:t>
+      </w:r>
+      <w:proofErr w:type="spellEnd"/>
+      <w:r>
+        <w:rPr>
+          <w:rFonts w:ascii="Times New Roman" w:eastAsia="Times New Roman" w:hAnsi="Times New Roman" w:cs="Times New Roman"/>
+          <w:sz w:val="24"/>
+          <w:szCs w:val="24"/>
+        </w:rPr>
+        <w:t xml:space="preserve"> </w:t>
+      </w:r>
+      <w:proofErr w:type="spellStart"/>
+      <w:r>
+        <w:rPr>
+          <w:rFonts w:ascii="Times New Roman" w:eastAsia="Times New Roman" w:hAnsi="Times New Roman" w:cs="Times New Roman"/>
+          <w:sz w:val="24"/>
+          <w:szCs w:val="24"/>
+        </w:rPr>
+        <w:t>Mamidi</w:t>
+      </w:r>
+      <w:proofErr w:type="spellEnd"/>
     </w:p>
     <w:p>
       <w:pPr>
@@ -218,8 +292,18 @@
           <w:sz w:val="24"/>
           <w:szCs w:val="24"/>
         </w:rPr>
-        <w:t>Ramesh Nutulapathi</w:t>
-      </w:r>
+        <w:t xml:space="preserve">Ramesh </w:t>
+      </w:r>
+      <w:proofErr w:type="spellStart"/>
+      <w:r>
+        <w:rPr>
+          <w:rFonts w:ascii="Times New Roman" w:eastAsia="Times New Roman" w:hAnsi="Times New Roman" w:cs="Times New Roman"/>
+          <w:sz w:val="24"/>
+          <w:szCs w:val="24"/>
+        </w:rPr>
+        <w:t>Nutulapathi</w:t>
+      </w:r>
+      <w:proofErr w:type="spellEnd"/>
     </w:p>
     <w:p>
       <w:pPr>
@@ -254,8 +338,18 @@
           <w:sz w:val="24"/>
           <w:szCs w:val="24"/>
         </w:rPr>
-        <w:t>Sai Sri Lakshmi Vancha</w:t>
-      </w:r>
+        <w:t xml:space="preserve">Sai Sri Lakshmi </w:t>
+      </w:r>
+      <w:proofErr w:type="spellStart"/>
+      <w:r>
+        <w:rPr>
+          <w:rFonts w:ascii="Times New Roman" w:eastAsia="Times New Roman" w:hAnsi="Times New Roman" w:cs="Times New Roman"/>
+          <w:sz w:val="24"/>
+          <w:szCs w:val="24"/>
+        </w:rPr>
+        <w:t>Vancha</w:t>
+      </w:r>
+      <w:proofErr w:type="spellEnd"/>
     </w:p>
     <w:p>
       <w:pPr>
@@ -266,14 +360,34 @@
           <w:szCs w:val="24"/>
         </w:rPr>
       </w:pPr>
-      <w:r>
-        <w:rPr>
-          <w:rFonts w:ascii="Times New Roman" w:eastAsia="Times New Roman" w:hAnsi="Times New Roman" w:cs="Times New Roman"/>
-          <w:sz w:val="24"/>
-          <w:szCs w:val="24"/>
-        </w:rPr>
-        <w:t>Aakash Valluru</w:t>
-      </w:r>
+      <w:proofErr w:type="spellStart"/>
+      <w:r>
+        <w:rPr>
+          <w:rFonts w:ascii="Times New Roman" w:eastAsia="Times New Roman" w:hAnsi="Times New Roman" w:cs="Times New Roman"/>
+          <w:sz w:val="24"/>
+          <w:szCs w:val="24"/>
+        </w:rPr>
+        <w:t>Aakash</w:t>
+      </w:r>
+      <w:proofErr w:type="spellEnd"/>
+      <w:r>
+        <w:rPr>
+          <w:rFonts w:ascii="Times New Roman" w:eastAsia="Times New Roman" w:hAnsi="Times New Roman" w:cs="Times New Roman"/>
+          <w:sz w:val="24"/>
+          <w:szCs w:val="24"/>
+        </w:rPr>
+        <w:t xml:space="preserve"> </w:t>
+      </w:r>
+      <w:proofErr w:type="spellStart"/>
+      <w:r>
+        <w:rPr>
+          <w:rFonts w:ascii="Times New Roman" w:eastAsia="Times New Roman" w:hAnsi="Times New Roman" w:cs="Times New Roman"/>
+          <w:sz w:val="24"/>
+          <w:szCs w:val="24"/>
+        </w:rPr>
+        <w:t>Valluru</w:t>
+      </w:r>
+      <w:proofErr w:type="spellEnd"/>
     </w:p>
     <w:p>
       <w:pPr>
@@ -284,16 +398,34 @@
           <w:szCs w:val="24"/>
         </w:rPr>
       </w:pPr>
-      <w:r>
-        <w:rPr>
-          <w:rFonts w:ascii="Times New Roman" w:eastAsia="Times New Roman" w:hAnsi="Times New Roman" w:cs="Times New Roman"/>
-          <w:sz w:val="24"/>
-          <w:szCs w:val="24"/>
-        </w:rPr>
-        <w:t>Venkata Sai Krishna Dasari</w:t>
-      </w:r>
-      <w:bookmarkStart w:id="0" w:name="_GoBack"/>
-      <w:bookmarkEnd w:id="0"/>
+      <w:proofErr w:type="spellStart"/>
+      <w:r>
+        <w:rPr>
+          <w:rFonts w:ascii="Times New Roman" w:eastAsia="Times New Roman" w:hAnsi="Times New Roman" w:cs="Times New Roman"/>
+          <w:sz w:val="24"/>
+          <w:szCs w:val="24"/>
+        </w:rPr>
+        <w:t>Venkata</w:t>
+      </w:r>
+      <w:proofErr w:type="spellEnd"/>
+      <w:r>
+        <w:rPr>
+          <w:rFonts w:ascii="Times New Roman" w:eastAsia="Times New Roman" w:hAnsi="Times New Roman" w:cs="Times New Roman"/>
+          <w:sz w:val="24"/>
+          <w:szCs w:val="24"/>
+        </w:rPr>
+        <w:t xml:space="preserve"> Sai Krishna </w:t>
+      </w:r>
+      <w:proofErr w:type="spellStart"/>
+      <w:r>
+        <w:rPr>
+          <w:rFonts w:ascii="Times New Roman" w:eastAsia="Times New Roman" w:hAnsi="Times New Roman" w:cs="Times New Roman"/>
+          <w:sz w:val="24"/>
+          <w:szCs w:val="24"/>
+        </w:rPr>
+        <w:t>Dasari</w:t>
+      </w:r>
+      <w:proofErr w:type="spellEnd"/>
     </w:p>
     <w:p>
       <w:pPr>
@@ -522,8 +654,8 @@
           <w:szCs w:val="28"/>
         </w:rPr>
       </w:pPr>
-      <w:bookmarkStart w:id="1" w:name="_hn21eungi2iz" w:colFirst="0" w:colLast="0"/>
-      <w:bookmarkEnd w:id="1"/>
+      <w:bookmarkStart w:id="0" w:name="_hn21eungi2iz" w:colFirst="0" w:colLast="0"/>
+      <w:bookmarkEnd w:id="0"/>
       <w:r>
         <w:rPr>
           <w:rFonts w:ascii="Times New Roman" w:eastAsia="Times New Roman" w:hAnsi="Times New Roman" w:cs="Times New Roman"/>
@@ -822,13 +954,41 @@
                 <w:szCs w:val="24"/>
               </w:rPr>
             </w:pPr>
-            <w:r>
-              <w:rPr>
-                <w:rFonts w:ascii="Times New Roman" w:eastAsia="Times New Roman" w:hAnsi="Times New Roman" w:cs="Times New Roman"/>
-                <w:sz w:val="24"/>
-                <w:szCs w:val="24"/>
-              </w:rPr>
-              <w:t xml:space="preserve">Jyoshna Boppidi </w:t>
+            <w:proofErr w:type="spellStart"/>
+            <w:r>
+              <w:rPr>
+                <w:rFonts w:ascii="Times New Roman" w:eastAsia="Times New Roman" w:hAnsi="Times New Roman" w:cs="Times New Roman"/>
+                <w:sz w:val="24"/>
+                <w:szCs w:val="24"/>
+              </w:rPr>
+              <w:t>Jyoshna</w:t>
+            </w:r>
+            <w:proofErr w:type="spellEnd"/>
+            <w:r>
+              <w:rPr>
+                <w:rFonts w:ascii="Times New Roman" w:eastAsia="Times New Roman" w:hAnsi="Times New Roman" w:cs="Times New Roman"/>
+                <w:sz w:val="24"/>
+                <w:szCs w:val="24"/>
+              </w:rPr>
+              <w:t xml:space="preserve"> </w:t>
+            </w:r>
+            <w:proofErr w:type="spellStart"/>
+            <w:r>
+              <w:rPr>
+                <w:rFonts w:ascii="Times New Roman" w:eastAsia="Times New Roman" w:hAnsi="Times New Roman" w:cs="Times New Roman"/>
+                <w:sz w:val="24"/>
+                <w:szCs w:val="24"/>
+              </w:rPr>
+              <w:t>Boppidi</w:t>
+            </w:r>
+            <w:proofErr w:type="spellEnd"/>
+            <w:r>
+              <w:rPr>
+                <w:rFonts w:ascii="Times New Roman" w:eastAsia="Times New Roman" w:hAnsi="Times New Roman" w:cs="Times New Roman"/>
+                <w:sz w:val="24"/>
+                <w:szCs w:val="24"/>
+              </w:rPr>
+              <w:t xml:space="preserve"> </w:t>
             </w:r>
           </w:p>
           <w:p>
@@ -840,11 +1000,33 @@
                 <w:szCs w:val="24"/>
               </w:rPr>
             </w:pPr>
-            <w:r>
-              <w:rPr>
-                <w:rFonts w:ascii="Times New Roman" w:eastAsia="Times New Roman" w:hAnsi="Times New Roman" w:cs="Times New Roman"/>
-              </w:rPr>
-              <w:t xml:space="preserve">Aakash Valluru   </w:t>
+            <w:proofErr w:type="spellStart"/>
+            <w:r>
+              <w:rPr>
+                <w:rFonts w:ascii="Times New Roman" w:eastAsia="Times New Roman" w:hAnsi="Times New Roman" w:cs="Times New Roman"/>
+              </w:rPr>
+              <w:t>Aakash</w:t>
+            </w:r>
+            <w:proofErr w:type="spellEnd"/>
+            <w:r>
+              <w:rPr>
+                <w:rFonts w:ascii="Times New Roman" w:eastAsia="Times New Roman" w:hAnsi="Times New Roman" w:cs="Times New Roman"/>
+              </w:rPr>
+              <w:t xml:space="preserve"> </w:t>
+            </w:r>
+            <w:proofErr w:type="spellStart"/>
+            <w:r>
+              <w:rPr>
+                <w:rFonts w:ascii="Times New Roman" w:eastAsia="Times New Roman" w:hAnsi="Times New Roman" w:cs="Times New Roman"/>
+              </w:rPr>
+              <w:t>Valluru</w:t>
+            </w:r>
+            <w:proofErr w:type="spellEnd"/>
+            <w:r>
+              <w:rPr>
+                <w:rFonts w:ascii="Times New Roman" w:eastAsia="Times New Roman" w:hAnsi="Times New Roman" w:cs="Times New Roman"/>
+              </w:rPr>
+              <w:t xml:space="preserve">   </w:t>
             </w:r>
           </w:p>
           <w:p>
@@ -865,6 +1047,7 @@
               </w:rPr>
               <w:t xml:space="preserve">Ramesh </w:t>
             </w:r>
+            <w:proofErr w:type="spellStart"/>
             <w:r>
               <w:rPr>
                 <w:rFonts w:ascii="Times New Roman" w:eastAsia="Times New Roman" w:hAnsi="Times New Roman" w:cs="Times New Roman"/>
@@ -874,6 +1057,7 @@
               </w:rPr>
               <w:t>Nutulapathi</w:t>
             </w:r>
+            <w:proofErr w:type="spellEnd"/>
           </w:p>
           <w:p>
             <w:pPr>
@@ -892,8 +1076,19 @@
                 <w:sz w:val="24"/>
                 <w:szCs w:val="24"/>
               </w:rPr>
-              <w:t>Sai Prakash Reddy Mamidi</w:t>
-            </w:r>
+              <w:t xml:space="preserve">Sai Prakash Reddy </w:t>
+            </w:r>
+            <w:proofErr w:type="spellStart"/>
+            <w:r>
+              <w:rPr>
+                <w:rFonts w:ascii="Times New Roman" w:eastAsia="Times New Roman" w:hAnsi="Times New Roman" w:cs="Times New Roman"/>
+                <w:color w:val="202124"/>
+                <w:sz w:val="24"/>
+                <w:szCs w:val="24"/>
+              </w:rPr>
+              <w:t>Mamidi</w:t>
+            </w:r>
+            <w:proofErr w:type="spellEnd"/>
           </w:p>
           <w:p>
             <w:pPr>
@@ -902,6 +1097,7 @@
                 <w:rFonts w:ascii="Times New Roman" w:eastAsia="Times New Roman" w:hAnsi="Times New Roman" w:cs="Times New Roman"/>
               </w:rPr>
             </w:pPr>
+            <w:proofErr w:type="spellStart"/>
             <w:r>
               <w:rPr>
                 <w:rFonts w:ascii="Times New Roman" w:eastAsia="Times New Roman" w:hAnsi="Times New Roman" w:cs="Times New Roman"/>
@@ -909,13 +1105,51 @@
                 <w:sz w:val="24"/>
                 <w:szCs w:val="24"/>
               </w:rPr>
-              <w:t xml:space="preserve">SaiSriLakshmiVancha </w:t>
-            </w:r>
-            <w:r>
-              <w:rPr>
-                <w:rFonts w:ascii="Times New Roman" w:eastAsia="Times New Roman" w:hAnsi="Times New Roman" w:cs="Times New Roman"/>
-              </w:rPr>
-              <w:t xml:space="preserve">                                              Venkata Sai Krishna Dasari                                                                        </w:t>
+              <w:t>SaiSriLakshmiVancha</w:t>
+            </w:r>
+            <w:proofErr w:type="spellEnd"/>
+            <w:r>
+              <w:rPr>
+                <w:rFonts w:ascii="Times New Roman" w:eastAsia="Times New Roman" w:hAnsi="Times New Roman" w:cs="Times New Roman"/>
+                <w:color w:val="202124"/>
+                <w:sz w:val="24"/>
+                <w:szCs w:val="24"/>
+              </w:rPr>
+              <w:t xml:space="preserve"> </w:t>
+            </w:r>
+            <w:r>
+              <w:rPr>
+                <w:rFonts w:ascii="Times New Roman" w:eastAsia="Times New Roman" w:hAnsi="Times New Roman" w:cs="Times New Roman"/>
+              </w:rPr>
+              <w:t xml:space="preserve">                                              </w:t>
+            </w:r>
+            <w:proofErr w:type="spellStart"/>
+            <w:r>
+              <w:rPr>
+                <w:rFonts w:ascii="Times New Roman" w:eastAsia="Times New Roman" w:hAnsi="Times New Roman" w:cs="Times New Roman"/>
+              </w:rPr>
+              <w:t>Venkata</w:t>
+            </w:r>
+            <w:proofErr w:type="spellEnd"/>
+            <w:r>
+              <w:rPr>
+                <w:rFonts w:ascii="Times New Roman" w:eastAsia="Times New Roman" w:hAnsi="Times New Roman" w:cs="Times New Roman"/>
+              </w:rPr>
+              <w:t xml:space="preserve"> Sai Krishna </w:t>
+            </w:r>
+            <w:proofErr w:type="spellStart"/>
+            <w:r>
+              <w:rPr>
+                <w:rFonts w:ascii="Times New Roman" w:eastAsia="Times New Roman" w:hAnsi="Times New Roman" w:cs="Times New Roman"/>
+              </w:rPr>
+              <w:t>Dasari</w:t>
+            </w:r>
+            <w:proofErr w:type="spellEnd"/>
+            <w:r>
+              <w:rPr>
+                <w:rFonts w:ascii="Times New Roman" w:eastAsia="Times New Roman" w:hAnsi="Times New Roman" w:cs="Times New Roman"/>
+              </w:rPr>
+              <w:t xml:space="preserve">                                                                        </w:t>
             </w:r>
           </w:p>
         </w:tc>
@@ -1394,8 +1628,8 @@
           <w:szCs w:val="28"/>
         </w:rPr>
       </w:pPr>
-      <w:bookmarkStart w:id="2" w:name="_4fxldllx11qv" w:colFirst="0" w:colLast="0"/>
-      <w:bookmarkEnd w:id="2"/>
+      <w:bookmarkStart w:id="1" w:name="_4fxldllx11qv" w:colFirst="0" w:colLast="0"/>
+      <w:bookmarkEnd w:id="1"/>
       <w:r>
         <w:rPr>
           <w:rFonts w:ascii="Times New Roman" w:eastAsia="Times New Roman" w:hAnsi="Times New Roman" w:cs="Times New Roman"/>
@@ -2148,26 +2382,42 @@
           <w:rFonts w:ascii="Times New Roman" w:eastAsia="Times New Roman" w:hAnsi="Times New Roman" w:cs="Times New Roman"/>
         </w:rPr>
       </w:pPr>
+      <w:proofErr w:type="gramStart"/>
       <w:r>
         <w:rPr>
           <w:rFonts w:ascii="Times New Roman" w:eastAsia="Times New Roman" w:hAnsi="Times New Roman" w:cs="Times New Roman"/>
         </w:rPr>
         <w:t>1.Introduction</w:t>
       </w:r>
-    </w:p>
-    <w:p>
-      <w:pPr>
-        <w:spacing w:after="160" w:line="256" w:lineRule="auto"/>
-        <w:jc w:val="both"/>
-        <w:rPr>
-          <w:rFonts w:ascii="Times New Roman" w:eastAsia="Times New Roman" w:hAnsi="Times New Roman" w:cs="Times New Roman"/>
-        </w:rPr>
-      </w:pPr>
-      <w:r>
-        <w:rPr>
-          <w:rFonts w:ascii="Times New Roman" w:eastAsia="Times New Roman" w:hAnsi="Times New Roman" w:cs="Times New Roman"/>
-        </w:rPr>
-        <w:t xml:space="preserve">1.1.Purpose                                                                                          </w:t>
+      <w:proofErr w:type="gramEnd"/>
+    </w:p>
+    <w:p>
+      <w:pPr>
+        <w:spacing w:after="160" w:line="256" w:lineRule="auto"/>
+        <w:jc w:val="both"/>
+        <w:rPr>
+          <w:rFonts w:ascii="Times New Roman" w:eastAsia="Times New Roman" w:hAnsi="Times New Roman" w:cs="Times New Roman"/>
+        </w:rPr>
+      </w:pPr>
+      <w:r>
+        <w:rPr>
+          <w:rFonts w:ascii="Times New Roman" w:eastAsia="Times New Roman" w:hAnsi="Times New Roman" w:cs="Times New Roman"/>
+        </w:rPr>
+        <w:t>1.1</w:t>
+      </w:r>
+      <w:proofErr w:type="gramStart"/>
+      <w:r>
+        <w:rPr>
+          <w:rFonts w:ascii="Times New Roman" w:eastAsia="Times New Roman" w:hAnsi="Times New Roman" w:cs="Times New Roman"/>
+        </w:rPr>
+        <w:t>.Purpose</w:t>
+      </w:r>
+      <w:proofErr w:type="gramEnd"/>
+      <w:r>
+        <w:rPr>
+          <w:rFonts w:ascii="Times New Roman" w:eastAsia="Times New Roman" w:hAnsi="Times New Roman" w:cs="Times New Roman"/>
+        </w:rPr>
+        <w:t xml:space="preserve">                                                                                          </w:t>
       </w:r>
       <w:r>
         <w:rPr>
@@ -2189,7 +2439,21 @@
           <w:rFonts w:ascii="Times New Roman" w:eastAsia="Times New Roman" w:hAnsi="Times New Roman" w:cs="Times New Roman"/>
         </w:rPr>
         <w:lastRenderedPageBreak/>
-        <w:t xml:space="preserve">1.2.Scope                                                                                              </w:t>
+        <w:t>1.2</w:t>
+      </w:r>
+      <w:proofErr w:type="gramStart"/>
+      <w:r>
+        <w:rPr>
+          <w:rFonts w:ascii="Times New Roman" w:eastAsia="Times New Roman" w:hAnsi="Times New Roman" w:cs="Times New Roman"/>
+        </w:rPr>
+        <w:t>.Scope</w:t>
+      </w:r>
+      <w:proofErr w:type="gramEnd"/>
+      <w:r>
+        <w:rPr>
+          <w:rFonts w:ascii="Times New Roman" w:eastAsia="Times New Roman" w:hAnsi="Times New Roman" w:cs="Times New Roman"/>
+        </w:rPr>
+        <w:t xml:space="preserve">                                                                                              </w:t>
       </w:r>
       <w:r>
         <w:rPr>
@@ -2210,7 +2474,21 @@
         <w:rPr>
           <w:rFonts w:ascii="Times New Roman" w:eastAsia="Times New Roman" w:hAnsi="Times New Roman" w:cs="Times New Roman"/>
         </w:rPr>
-        <w:t xml:space="preserve">1.3.Definitions, Acronyms, and Abbreviations                                    </w:t>
+        <w:t>1.3</w:t>
+      </w:r>
+      <w:proofErr w:type="gramStart"/>
+      <w:r>
+        <w:rPr>
+          <w:rFonts w:ascii="Times New Roman" w:eastAsia="Times New Roman" w:hAnsi="Times New Roman" w:cs="Times New Roman"/>
+        </w:rPr>
+        <w:t>.Definitions</w:t>
+      </w:r>
+      <w:proofErr w:type="gramEnd"/>
+      <w:r>
+        <w:rPr>
+          <w:rFonts w:ascii="Times New Roman" w:eastAsia="Times New Roman" w:hAnsi="Times New Roman" w:cs="Times New Roman"/>
+        </w:rPr>
+        <w:t xml:space="preserve">, Acronyms, and Abbreviations                                    </w:t>
       </w:r>
       <w:r>
         <w:rPr>
@@ -2231,7 +2509,21 @@
         <w:rPr>
           <w:rFonts w:ascii="Times New Roman" w:eastAsia="Times New Roman" w:hAnsi="Times New Roman" w:cs="Times New Roman"/>
         </w:rPr>
-        <w:t xml:space="preserve">1.4.References                                                                                      </w:t>
+        <w:t>1.4</w:t>
+      </w:r>
+      <w:proofErr w:type="gramStart"/>
+      <w:r>
+        <w:rPr>
+          <w:rFonts w:ascii="Times New Roman" w:eastAsia="Times New Roman" w:hAnsi="Times New Roman" w:cs="Times New Roman"/>
+        </w:rPr>
+        <w:t>.References</w:t>
+      </w:r>
+      <w:proofErr w:type="gramEnd"/>
+      <w:r>
+        <w:rPr>
+          <w:rFonts w:ascii="Times New Roman" w:eastAsia="Times New Roman" w:hAnsi="Times New Roman" w:cs="Times New Roman"/>
+        </w:rPr>
+        <w:t xml:space="preserve">                                                                                      </w:t>
       </w:r>
       <w:r>
         <w:rPr>
@@ -2252,7 +2544,21 @@
         <w:rPr>
           <w:rFonts w:ascii="Times New Roman" w:eastAsia="Times New Roman" w:hAnsi="Times New Roman" w:cs="Times New Roman"/>
         </w:rPr>
-        <w:t xml:space="preserve">1.5.Overview                                                                                        </w:t>
+        <w:t>1.5</w:t>
+      </w:r>
+      <w:proofErr w:type="gramStart"/>
+      <w:r>
+        <w:rPr>
+          <w:rFonts w:ascii="Times New Roman" w:eastAsia="Times New Roman" w:hAnsi="Times New Roman" w:cs="Times New Roman"/>
+        </w:rPr>
+        <w:t>.Overview</w:t>
+      </w:r>
+      <w:proofErr w:type="gramEnd"/>
+      <w:r>
+        <w:rPr>
+          <w:rFonts w:ascii="Times New Roman" w:eastAsia="Times New Roman" w:hAnsi="Times New Roman" w:cs="Times New Roman"/>
+        </w:rPr>
+        <w:t xml:space="preserve">                                                                                        </w:t>
       </w:r>
       <w:r>
         <w:rPr>
@@ -2269,26 +2575,48 @@
           <w:rFonts w:ascii="Times New Roman" w:eastAsia="Times New Roman" w:hAnsi="Times New Roman" w:cs="Times New Roman"/>
         </w:rPr>
       </w:pPr>
-      <w:r>
-        <w:rPr>
-          <w:rFonts w:ascii="Times New Roman" w:eastAsia="Times New Roman" w:hAnsi="Times New Roman" w:cs="Times New Roman"/>
-        </w:rPr>
-        <w:t>2.General Description</w:t>
-      </w:r>
-    </w:p>
-    <w:p>
-      <w:pPr>
-        <w:spacing w:after="160" w:line="256" w:lineRule="auto"/>
-        <w:jc w:val="both"/>
-        <w:rPr>
-          <w:rFonts w:ascii="Times New Roman" w:eastAsia="Times New Roman" w:hAnsi="Times New Roman" w:cs="Times New Roman"/>
-        </w:rPr>
-      </w:pPr>
-      <w:r>
-        <w:rPr>
-          <w:rFonts w:ascii="Times New Roman" w:eastAsia="Times New Roman" w:hAnsi="Times New Roman" w:cs="Times New Roman"/>
-        </w:rPr>
-        <w:t xml:space="preserve">2.1.Product Perspective                                                                        </w:t>
+      <w:proofErr w:type="gramStart"/>
+      <w:r>
+        <w:rPr>
+          <w:rFonts w:ascii="Times New Roman" w:eastAsia="Times New Roman" w:hAnsi="Times New Roman" w:cs="Times New Roman"/>
+        </w:rPr>
+        <w:t>2.General</w:t>
+      </w:r>
+      <w:proofErr w:type="gramEnd"/>
+      <w:r>
+        <w:rPr>
+          <w:rFonts w:ascii="Times New Roman" w:eastAsia="Times New Roman" w:hAnsi="Times New Roman" w:cs="Times New Roman"/>
+        </w:rPr>
+        <w:t xml:space="preserve"> Description</w:t>
+      </w:r>
+    </w:p>
+    <w:p>
+      <w:pPr>
+        <w:spacing w:after="160" w:line="256" w:lineRule="auto"/>
+        <w:jc w:val="both"/>
+        <w:rPr>
+          <w:rFonts w:ascii="Times New Roman" w:eastAsia="Times New Roman" w:hAnsi="Times New Roman" w:cs="Times New Roman"/>
+        </w:rPr>
+      </w:pPr>
+      <w:r>
+        <w:rPr>
+          <w:rFonts w:ascii="Times New Roman" w:eastAsia="Times New Roman" w:hAnsi="Times New Roman" w:cs="Times New Roman"/>
+        </w:rPr>
+        <w:t>2.1</w:t>
+      </w:r>
+      <w:proofErr w:type="gramStart"/>
+      <w:r>
+        <w:rPr>
+          <w:rFonts w:ascii="Times New Roman" w:eastAsia="Times New Roman" w:hAnsi="Times New Roman" w:cs="Times New Roman"/>
+        </w:rPr>
+        <w:t>.Product</w:t>
+      </w:r>
+      <w:proofErr w:type="gramEnd"/>
+      <w:r>
+        <w:rPr>
+          <w:rFonts w:ascii="Times New Roman" w:eastAsia="Times New Roman" w:hAnsi="Times New Roman" w:cs="Times New Roman"/>
+        </w:rPr>
+        <w:t xml:space="preserve"> Perspective                                                                        </w:t>
       </w:r>
       <w:r>
         <w:rPr>
@@ -2309,7 +2637,21 @@
         <w:rPr>
           <w:rFonts w:ascii="Times New Roman" w:eastAsia="Times New Roman" w:hAnsi="Times New Roman" w:cs="Times New Roman"/>
         </w:rPr>
-        <w:t xml:space="preserve">2.2.Product Functions                                                                           </w:t>
+        <w:t>2.2</w:t>
+      </w:r>
+      <w:proofErr w:type="gramStart"/>
+      <w:r>
+        <w:rPr>
+          <w:rFonts w:ascii="Times New Roman" w:eastAsia="Times New Roman" w:hAnsi="Times New Roman" w:cs="Times New Roman"/>
+        </w:rPr>
+        <w:t>.Product</w:t>
+      </w:r>
+      <w:proofErr w:type="gramEnd"/>
+      <w:r>
+        <w:rPr>
+          <w:rFonts w:ascii="Times New Roman" w:eastAsia="Times New Roman" w:hAnsi="Times New Roman" w:cs="Times New Roman"/>
+        </w:rPr>
+        <w:t xml:space="preserve"> Functions                                                                           </w:t>
       </w:r>
       <w:r>
         <w:rPr>
@@ -2330,7 +2672,21 @@
         <w:rPr>
           <w:rFonts w:ascii="Times New Roman" w:eastAsia="Times New Roman" w:hAnsi="Times New Roman" w:cs="Times New Roman"/>
         </w:rPr>
-        <w:t xml:space="preserve">2.3.User Characteristics                                                                        </w:t>
+        <w:t>2.3</w:t>
+      </w:r>
+      <w:proofErr w:type="gramStart"/>
+      <w:r>
+        <w:rPr>
+          <w:rFonts w:ascii="Times New Roman" w:eastAsia="Times New Roman" w:hAnsi="Times New Roman" w:cs="Times New Roman"/>
+        </w:rPr>
+        <w:t>.User</w:t>
+      </w:r>
+      <w:proofErr w:type="gramEnd"/>
+      <w:r>
+        <w:rPr>
+          <w:rFonts w:ascii="Times New Roman" w:eastAsia="Times New Roman" w:hAnsi="Times New Roman" w:cs="Times New Roman"/>
+        </w:rPr>
+        <w:t xml:space="preserve"> Characteristics                                                                        </w:t>
       </w:r>
       <w:r>
         <w:rPr>
@@ -2351,7 +2707,21 @@
         <w:rPr>
           <w:rFonts w:ascii="Times New Roman" w:eastAsia="Times New Roman" w:hAnsi="Times New Roman" w:cs="Times New Roman"/>
         </w:rPr>
-        <w:t xml:space="preserve">2.4.General Constraints                                                                        </w:t>
+        <w:t>2.4</w:t>
+      </w:r>
+      <w:proofErr w:type="gramStart"/>
+      <w:r>
+        <w:rPr>
+          <w:rFonts w:ascii="Times New Roman" w:eastAsia="Times New Roman" w:hAnsi="Times New Roman" w:cs="Times New Roman"/>
+        </w:rPr>
+        <w:t>.General</w:t>
+      </w:r>
+      <w:proofErr w:type="gramEnd"/>
+      <w:r>
+        <w:rPr>
+          <w:rFonts w:ascii="Times New Roman" w:eastAsia="Times New Roman" w:hAnsi="Times New Roman" w:cs="Times New Roman"/>
+        </w:rPr>
+        <w:t xml:space="preserve"> Constraints                                                                        </w:t>
       </w:r>
       <w:r>
         <w:rPr>
@@ -2372,7 +2742,21 @@
         <w:rPr>
           <w:rFonts w:ascii="Times New Roman" w:eastAsia="Times New Roman" w:hAnsi="Times New Roman" w:cs="Times New Roman"/>
         </w:rPr>
-        <w:t xml:space="preserve">2.5.Assumptions and Dependencies                                                     </w:t>
+        <w:t>2.5</w:t>
+      </w:r>
+      <w:proofErr w:type="gramStart"/>
+      <w:r>
+        <w:rPr>
+          <w:rFonts w:ascii="Times New Roman" w:eastAsia="Times New Roman" w:hAnsi="Times New Roman" w:cs="Times New Roman"/>
+        </w:rPr>
+        <w:t>.Assumptions</w:t>
+      </w:r>
+      <w:proofErr w:type="gramEnd"/>
+      <w:r>
+        <w:rPr>
+          <w:rFonts w:ascii="Times New Roman" w:eastAsia="Times New Roman" w:hAnsi="Times New Roman" w:cs="Times New Roman"/>
+        </w:rPr>
+        <w:t xml:space="preserve"> and Dependencies                                                     </w:t>
       </w:r>
       <w:r>
         <w:rPr>
@@ -2389,26 +2773,48 @@
           <w:rFonts w:ascii="Times New Roman" w:eastAsia="Times New Roman" w:hAnsi="Times New Roman" w:cs="Times New Roman"/>
         </w:rPr>
       </w:pPr>
-      <w:r>
-        <w:rPr>
-          <w:rFonts w:ascii="Times New Roman" w:eastAsia="Times New Roman" w:hAnsi="Times New Roman" w:cs="Times New Roman"/>
-        </w:rPr>
-        <w:t>3.Specific Requirements</w:t>
-      </w:r>
-    </w:p>
-    <w:p>
-      <w:pPr>
-        <w:spacing w:after="160" w:line="256" w:lineRule="auto"/>
-        <w:jc w:val="both"/>
-        <w:rPr>
-          <w:rFonts w:ascii="Times New Roman" w:eastAsia="Times New Roman" w:hAnsi="Times New Roman" w:cs="Times New Roman"/>
-        </w:rPr>
-      </w:pPr>
-      <w:r>
-        <w:rPr>
-          <w:rFonts w:ascii="Times New Roman" w:eastAsia="Times New Roman" w:hAnsi="Times New Roman" w:cs="Times New Roman"/>
-        </w:rPr>
-        <w:t xml:space="preserve">3.1.External Interface Requirements                                                    </w:t>
+      <w:proofErr w:type="gramStart"/>
+      <w:r>
+        <w:rPr>
+          <w:rFonts w:ascii="Times New Roman" w:eastAsia="Times New Roman" w:hAnsi="Times New Roman" w:cs="Times New Roman"/>
+        </w:rPr>
+        <w:t>3.Specific</w:t>
+      </w:r>
+      <w:proofErr w:type="gramEnd"/>
+      <w:r>
+        <w:rPr>
+          <w:rFonts w:ascii="Times New Roman" w:eastAsia="Times New Roman" w:hAnsi="Times New Roman" w:cs="Times New Roman"/>
+        </w:rPr>
+        <w:t xml:space="preserve"> Requirements</w:t>
+      </w:r>
+    </w:p>
+    <w:p>
+      <w:pPr>
+        <w:spacing w:after="160" w:line="256" w:lineRule="auto"/>
+        <w:jc w:val="both"/>
+        <w:rPr>
+          <w:rFonts w:ascii="Times New Roman" w:eastAsia="Times New Roman" w:hAnsi="Times New Roman" w:cs="Times New Roman"/>
+        </w:rPr>
+      </w:pPr>
+      <w:r>
+        <w:rPr>
+          <w:rFonts w:ascii="Times New Roman" w:eastAsia="Times New Roman" w:hAnsi="Times New Roman" w:cs="Times New Roman"/>
+        </w:rPr>
+        <w:t>3.1</w:t>
+      </w:r>
+      <w:proofErr w:type="gramStart"/>
+      <w:r>
+        <w:rPr>
+          <w:rFonts w:ascii="Times New Roman" w:eastAsia="Times New Roman" w:hAnsi="Times New Roman" w:cs="Times New Roman"/>
+        </w:rPr>
+        <w:t>.External</w:t>
+      </w:r>
+      <w:proofErr w:type="gramEnd"/>
+      <w:r>
+        <w:rPr>
+          <w:rFonts w:ascii="Times New Roman" w:eastAsia="Times New Roman" w:hAnsi="Times New Roman" w:cs="Times New Roman"/>
+        </w:rPr>
+        <w:t xml:space="preserve"> Interface Requirements                                                    </w:t>
       </w:r>
       <w:r>
         <w:rPr>
@@ -2429,7 +2835,21 @@
         <w:rPr>
           <w:rFonts w:ascii="Times New Roman" w:eastAsia="Times New Roman" w:hAnsi="Times New Roman" w:cs="Times New Roman"/>
         </w:rPr>
-        <w:t xml:space="preserve">3.1.1.User Interfaces                                                                       </w:t>
+        <w:t>3.1.1</w:t>
+      </w:r>
+      <w:proofErr w:type="gramStart"/>
+      <w:r>
+        <w:rPr>
+          <w:rFonts w:ascii="Times New Roman" w:eastAsia="Times New Roman" w:hAnsi="Times New Roman" w:cs="Times New Roman"/>
+        </w:rPr>
+        <w:t>.User</w:t>
+      </w:r>
+      <w:proofErr w:type="gramEnd"/>
+      <w:r>
+        <w:rPr>
+          <w:rFonts w:ascii="Times New Roman" w:eastAsia="Times New Roman" w:hAnsi="Times New Roman" w:cs="Times New Roman"/>
+        </w:rPr>
+        <w:t xml:space="preserve"> Interfaces                                                                       </w:t>
       </w:r>
       <w:r>
         <w:rPr>
@@ -2450,7 +2870,21 @@
         <w:rPr>
           <w:rFonts w:ascii="Times New Roman" w:eastAsia="Times New Roman" w:hAnsi="Times New Roman" w:cs="Times New Roman"/>
         </w:rPr>
-        <w:t xml:space="preserve">3.1.2.Hardware Interfaces                                                              </w:t>
+        <w:t>3.1.2</w:t>
+      </w:r>
+      <w:proofErr w:type="gramStart"/>
+      <w:r>
+        <w:rPr>
+          <w:rFonts w:ascii="Times New Roman" w:eastAsia="Times New Roman" w:hAnsi="Times New Roman" w:cs="Times New Roman"/>
+        </w:rPr>
+        <w:t>.Hardware</w:t>
+      </w:r>
+      <w:proofErr w:type="gramEnd"/>
+      <w:r>
+        <w:rPr>
+          <w:rFonts w:ascii="Times New Roman" w:eastAsia="Times New Roman" w:hAnsi="Times New Roman" w:cs="Times New Roman"/>
+        </w:rPr>
+        <w:t xml:space="preserve"> Interfaces                                                              </w:t>
       </w:r>
       <w:r>
         <w:rPr>
@@ -2471,7 +2905,21 @@
         <w:rPr>
           <w:rFonts w:ascii="Times New Roman" w:eastAsia="Times New Roman" w:hAnsi="Times New Roman" w:cs="Times New Roman"/>
         </w:rPr>
-        <w:t xml:space="preserve">3.1.3.Software Interfaces                                                                </w:t>
+        <w:t>3.1.3</w:t>
+      </w:r>
+      <w:proofErr w:type="gramStart"/>
+      <w:r>
+        <w:rPr>
+          <w:rFonts w:ascii="Times New Roman" w:eastAsia="Times New Roman" w:hAnsi="Times New Roman" w:cs="Times New Roman"/>
+        </w:rPr>
+        <w:t>.Software</w:t>
+      </w:r>
+      <w:proofErr w:type="gramEnd"/>
+      <w:r>
+        <w:rPr>
+          <w:rFonts w:ascii="Times New Roman" w:eastAsia="Times New Roman" w:hAnsi="Times New Roman" w:cs="Times New Roman"/>
+        </w:rPr>
+        <w:t xml:space="preserve"> Interfaces                                                                </w:t>
       </w:r>
       <w:r>
         <w:rPr>
@@ -2492,7 +2940,21 @@
         <w:rPr>
           <w:rFonts w:ascii="Times New Roman" w:eastAsia="Times New Roman" w:hAnsi="Times New Roman" w:cs="Times New Roman"/>
         </w:rPr>
-        <w:t xml:space="preserve">3.1.4.Communications Interface                                                    </w:t>
+        <w:t>3.1.4</w:t>
+      </w:r>
+      <w:proofErr w:type="gramStart"/>
+      <w:r>
+        <w:rPr>
+          <w:rFonts w:ascii="Times New Roman" w:eastAsia="Times New Roman" w:hAnsi="Times New Roman" w:cs="Times New Roman"/>
+        </w:rPr>
+        <w:t>.Communications</w:t>
+      </w:r>
+      <w:proofErr w:type="gramEnd"/>
+      <w:r>
+        <w:rPr>
+          <w:rFonts w:ascii="Times New Roman" w:eastAsia="Times New Roman" w:hAnsi="Times New Roman" w:cs="Times New Roman"/>
+        </w:rPr>
+        <w:t xml:space="preserve"> Interface                                                    </w:t>
       </w:r>
       <w:r>
         <w:rPr>
@@ -2944,11 +3406,19 @@
           <w:rFonts w:ascii="Times New Roman" w:eastAsia="Times New Roman" w:hAnsi="Times New Roman" w:cs="Times New Roman"/>
         </w:rPr>
       </w:pPr>
-      <w:r>
-        <w:rPr>
-          <w:rFonts w:ascii="Times New Roman" w:eastAsia="Times New Roman" w:hAnsi="Times New Roman" w:cs="Times New Roman"/>
-        </w:rPr>
-        <w:t xml:space="preserve">5.Analysis Models                                                                                  </w:t>
+      <w:proofErr w:type="gramStart"/>
+      <w:r>
+        <w:rPr>
+          <w:rFonts w:ascii="Times New Roman" w:eastAsia="Times New Roman" w:hAnsi="Times New Roman" w:cs="Times New Roman"/>
+        </w:rPr>
+        <w:t>5.Analysis</w:t>
+      </w:r>
+      <w:proofErr w:type="gramEnd"/>
+      <w:r>
+        <w:rPr>
+          <w:rFonts w:ascii="Times New Roman" w:eastAsia="Times New Roman" w:hAnsi="Times New Roman" w:cs="Times New Roman"/>
+        </w:rPr>
+        <w:t xml:space="preserve"> Models                                                                                  </w:t>
       </w:r>
     </w:p>
     <w:p>
@@ -3183,6 +3653,7 @@
           <w:szCs w:val="28"/>
         </w:rPr>
       </w:pPr>
+      <w:proofErr w:type="gramStart"/>
       <w:r>
         <w:rPr>
           <w:rFonts w:ascii="Times New Roman" w:eastAsia="Times New Roman" w:hAnsi="Times New Roman" w:cs="Times New Roman"/>
@@ -3192,6 +3663,7 @@
         </w:rPr>
         <w:t>1.Introduction</w:t>
       </w:r>
+      <w:proofErr w:type="gramEnd"/>
     </w:p>
     <w:p>
       <w:pPr>
@@ -3245,7 +3717,61 @@
           <w:szCs w:val="24"/>
         </w:rPr>
         <w:lastRenderedPageBreak/>
-        <w:t>EMart is an ecommerce website to shop for various products. We are using HTML5, Javascript, CSS, Oracle to develop the project. This website reduces the stress on the customers by providing a good user interface. The payment is done securely using a real time system using paypal or google pay.</w:t>
+        <w:t xml:space="preserve">EMart is an ecommerce website to shop for various products. We are using HTML5, </w:t>
+      </w:r>
+      <w:proofErr w:type="spellStart"/>
+      <w:r>
+        <w:rPr>
+          <w:rFonts w:ascii="Times New Roman" w:eastAsia="Times New Roman" w:hAnsi="Times New Roman" w:cs="Times New Roman"/>
+          <w:sz w:val="24"/>
+          <w:szCs w:val="24"/>
+        </w:rPr>
+        <w:t>Javascript</w:t>
+      </w:r>
+      <w:proofErr w:type="spellEnd"/>
+      <w:r>
+        <w:rPr>
+          <w:rFonts w:ascii="Times New Roman" w:eastAsia="Times New Roman" w:hAnsi="Times New Roman" w:cs="Times New Roman"/>
+          <w:sz w:val="24"/>
+          <w:szCs w:val="24"/>
+        </w:rPr>
+        <w:t xml:space="preserve">, CSS, </w:t>
+      </w:r>
+      <w:proofErr w:type="gramStart"/>
+      <w:r>
+        <w:rPr>
+          <w:rFonts w:ascii="Times New Roman" w:eastAsia="Times New Roman" w:hAnsi="Times New Roman" w:cs="Times New Roman"/>
+          <w:sz w:val="24"/>
+          <w:szCs w:val="24"/>
+        </w:rPr>
+        <w:t>Oracle</w:t>
+      </w:r>
+      <w:proofErr w:type="gramEnd"/>
+      <w:r>
+        <w:rPr>
+          <w:rFonts w:ascii="Times New Roman" w:eastAsia="Times New Roman" w:hAnsi="Times New Roman" w:cs="Times New Roman"/>
+          <w:sz w:val="24"/>
+          <w:szCs w:val="24"/>
+        </w:rPr>
+        <w:t xml:space="preserve"> to develop the project. This website reduces the stress on the customers by providing a good user interface. The payment is done securely using a real time system using </w:t>
+      </w:r>
+      <w:proofErr w:type="spellStart"/>
+      <w:r>
+        <w:rPr>
+          <w:rFonts w:ascii="Times New Roman" w:eastAsia="Times New Roman" w:hAnsi="Times New Roman" w:cs="Times New Roman"/>
+          <w:sz w:val="24"/>
+          <w:szCs w:val="24"/>
+        </w:rPr>
+        <w:t>paypal</w:t>
+      </w:r>
+      <w:proofErr w:type="spellEnd"/>
+      <w:r>
+        <w:rPr>
+          <w:rFonts w:ascii="Times New Roman" w:eastAsia="Times New Roman" w:hAnsi="Times New Roman" w:cs="Times New Roman"/>
+          <w:sz w:val="24"/>
+          <w:szCs w:val="24"/>
+        </w:rPr>
+        <w:t xml:space="preserve"> or google pay.</w:t>
       </w:r>
     </w:p>
     <w:p>
@@ -3921,7 +4447,25 @@
                 <w:sz w:val="24"/>
                 <w:szCs w:val="24"/>
               </w:rPr>
-              <w:t xml:space="preserve">At a later point, This website will be added with pages like MyCart, Orders etc. There is a plan to implement some more features where the user can filter the desired product by adjusting the price, color or gender etc. </w:t>
+              <w:t xml:space="preserve">At a later point, This website will be added with pages like </w:t>
+            </w:r>
+            <w:proofErr w:type="spellStart"/>
+            <w:r>
+              <w:rPr>
+                <w:rFonts w:ascii="Times New Roman" w:eastAsia="Times New Roman" w:hAnsi="Times New Roman" w:cs="Times New Roman"/>
+                <w:sz w:val="24"/>
+                <w:szCs w:val="24"/>
+              </w:rPr>
+              <w:t>MyCart</w:t>
+            </w:r>
+            <w:proofErr w:type="spellEnd"/>
+            <w:r>
+              <w:rPr>
+                <w:rFonts w:ascii="Times New Roman" w:eastAsia="Times New Roman" w:hAnsi="Times New Roman" w:cs="Times New Roman"/>
+                <w:sz w:val="24"/>
+                <w:szCs w:val="24"/>
+              </w:rPr>
+              <w:t xml:space="preserve">, Orders etc. There is a plan to implement some more features where the user can filter the desired product by adjusting the price, color or gender etc. </w:t>
             </w:r>
           </w:p>
         </w:tc>
@@ -3957,7 +4501,27 @@
           <w:sz w:val="24"/>
           <w:szCs w:val="24"/>
         </w:rPr>
-        <w:t xml:space="preserve">      1.3.Definitions, Acronyms, and Abbreviations:    </w:t>
+        <w:t xml:space="preserve">      1.3</w:t>
+      </w:r>
+      <w:proofErr w:type="gramStart"/>
+      <w:r>
+        <w:rPr>
+          <w:rFonts w:ascii="Times New Roman" w:eastAsia="Times New Roman" w:hAnsi="Times New Roman" w:cs="Times New Roman"/>
+          <w:b/>
+          <w:sz w:val="24"/>
+          <w:szCs w:val="24"/>
+        </w:rPr>
+        <w:t>.Definitions</w:t>
+      </w:r>
+      <w:proofErr w:type="gramEnd"/>
+      <w:r>
+        <w:rPr>
+          <w:rFonts w:ascii="Times New Roman" w:eastAsia="Times New Roman" w:hAnsi="Times New Roman" w:cs="Times New Roman"/>
+          <w:b/>
+          <w:sz w:val="24"/>
+          <w:szCs w:val="24"/>
+        </w:rPr>
+        <w:t xml:space="preserve">, Acronyms, and Abbreviations:    </w:t>
       </w:r>
       <w:r>
         <w:rPr>
@@ -3998,7 +4562,27 @@
           <w:sz w:val="24"/>
           <w:szCs w:val="24"/>
         </w:rPr>
-        <w:t xml:space="preserve">      1.4.References:                                                                                   </w:t>
+        <w:t xml:space="preserve">      1.4</w:t>
+      </w:r>
+      <w:proofErr w:type="gramStart"/>
+      <w:r>
+        <w:rPr>
+          <w:rFonts w:ascii="Times New Roman" w:eastAsia="Times New Roman" w:hAnsi="Times New Roman" w:cs="Times New Roman"/>
+          <w:b/>
+          <w:sz w:val="24"/>
+          <w:szCs w:val="24"/>
+        </w:rPr>
+        <w:t>.References</w:t>
+      </w:r>
+      <w:proofErr w:type="gramEnd"/>
+      <w:r>
+        <w:rPr>
+          <w:rFonts w:ascii="Times New Roman" w:eastAsia="Times New Roman" w:hAnsi="Times New Roman" w:cs="Times New Roman"/>
+          <w:b/>
+          <w:sz w:val="24"/>
+          <w:szCs w:val="24"/>
+        </w:rPr>
+        <w:t xml:space="preserve">:                                                                                   </w:t>
       </w:r>
       <w:r>
         <w:rPr>
@@ -4028,7 +4612,27 @@
           <w:sz w:val="24"/>
           <w:szCs w:val="24"/>
         </w:rPr>
-        <w:t xml:space="preserve">      1.5.Overview:      </w:t>
+        <w:t xml:space="preserve">      1.5</w:t>
+      </w:r>
+      <w:proofErr w:type="gramStart"/>
+      <w:r>
+        <w:rPr>
+          <w:rFonts w:ascii="Times New Roman" w:eastAsia="Times New Roman" w:hAnsi="Times New Roman" w:cs="Times New Roman"/>
+          <w:b/>
+          <w:sz w:val="24"/>
+          <w:szCs w:val="24"/>
+        </w:rPr>
+        <w:t>.Overview</w:t>
+      </w:r>
+      <w:proofErr w:type="gramEnd"/>
+      <w:r>
+        <w:rPr>
+          <w:rFonts w:ascii="Times New Roman" w:eastAsia="Times New Roman" w:hAnsi="Times New Roman" w:cs="Times New Roman"/>
+          <w:b/>
+          <w:sz w:val="24"/>
+          <w:szCs w:val="24"/>
+        </w:rPr>
+        <w:t xml:space="preserve">:      </w:t>
       </w:r>
     </w:p>
     <w:p>
@@ -4135,7 +4739,25 @@
           <w:sz w:val="24"/>
           <w:szCs w:val="24"/>
         </w:rPr>
-        <w:t>Login &amp; SignUp: User can register to the site and create an account at ease.</w:t>
+        <w:t xml:space="preserve">Login &amp; </w:t>
+      </w:r>
+      <w:proofErr w:type="spellStart"/>
+      <w:r>
+        <w:rPr>
+          <w:rFonts w:ascii="Times New Roman" w:eastAsia="Times New Roman" w:hAnsi="Times New Roman" w:cs="Times New Roman"/>
+          <w:sz w:val="24"/>
+          <w:szCs w:val="24"/>
+        </w:rPr>
+        <w:t>SignUp</w:t>
+      </w:r>
+      <w:proofErr w:type="spellEnd"/>
+      <w:r>
+        <w:rPr>
+          <w:rFonts w:ascii="Times New Roman" w:eastAsia="Times New Roman" w:hAnsi="Times New Roman" w:cs="Times New Roman"/>
+          <w:sz w:val="24"/>
+          <w:szCs w:val="24"/>
+        </w:rPr>
+        <w:t>: User can register to the site and create an account at ease.</w:t>
       </w:r>
     </w:p>
     <w:p>
@@ -4406,6 +5028,7 @@
           <w:szCs w:val="28"/>
         </w:rPr>
       </w:pPr>
+      <w:proofErr w:type="gramStart"/>
       <w:r>
         <w:rPr>
           <w:rFonts w:ascii="Times New Roman" w:eastAsia="Times New Roman" w:hAnsi="Times New Roman" w:cs="Times New Roman"/>
@@ -4413,28 +5036,58 @@
           <w:sz w:val="28"/>
           <w:szCs w:val="28"/>
         </w:rPr>
-        <w:t>3.Specific Requirements</w:t>
-      </w:r>
-    </w:p>
-    <w:p>
-      <w:pPr>
-        <w:spacing w:after="160" w:line="256" w:lineRule="auto"/>
-        <w:jc w:val="both"/>
-        <w:rPr>
-          <w:rFonts w:ascii="Times New Roman" w:eastAsia="Times New Roman" w:hAnsi="Times New Roman" w:cs="Times New Roman"/>
-          <w:b/>
-          <w:sz w:val="24"/>
-          <w:szCs w:val="24"/>
-        </w:rPr>
-      </w:pPr>
-      <w:r>
-        <w:rPr>
-          <w:rFonts w:ascii="Times New Roman" w:eastAsia="Times New Roman" w:hAnsi="Times New Roman" w:cs="Times New Roman"/>
-          <w:b/>
-          <w:sz w:val="24"/>
-          <w:szCs w:val="24"/>
-        </w:rPr>
-        <w:t>3.1.External Interface Requirements</w:t>
+        <w:t>3.Specific</w:t>
+      </w:r>
+      <w:proofErr w:type="gramEnd"/>
+      <w:r>
+        <w:rPr>
+          <w:rFonts w:ascii="Times New Roman" w:eastAsia="Times New Roman" w:hAnsi="Times New Roman" w:cs="Times New Roman"/>
+          <w:b/>
+          <w:sz w:val="28"/>
+          <w:szCs w:val="28"/>
+        </w:rPr>
+        <w:t xml:space="preserve"> Requirements</w:t>
+      </w:r>
+    </w:p>
+    <w:p>
+      <w:pPr>
+        <w:spacing w:after="160" w:line="256" w:lineRule="auto"/>
+        <w:jc w:val="both"/>
+        <w:rPr>
+          <w:rFonts w:ascii="Times New Roman" w:eastAsia="Times New Roman" w:hAnsi="Times New Roman" w:cs="Times New Roman"/>
+          <w:b/>
+          <w:sz w:val="24"/>
+          <w:szCs w:val="24"/>
+        </w:rPr>
+      </w:pPr>
+      <w:r>
+        <w:rPr>
+          <w:rFonts w:ascii="Times New Roman" w:eastAsia="Times New Roman" w:hAnsi="Times New Roman" w:cs="Times New Roman"/>
+          <w:b/>
+          <w:sz w:val="24"/>
+          <w:szCs w:val="24"/>
+        </w:rPr>
+        <w:t>3.1</w:t>
+      </w:r>
+      <w:proofErr w:type="gramStart"/>
+      <w:r>
+        <w:rPr>
+          <w:rFonts w:ascii="Times New Roman" w:eastAsia="Times New Roman" w:hAnsi="Times New Roman" w:cs="Times New Roman"/>
+          <w:b/>
+          <w:sz w:val="24"/>
+          <w:szCs w:val="24"/>
+        </w:rPr>
+        <w:t>.External</w:t>
+      </w:r>
+      <w:proofErr w:type="gramEnd"/>
+      <w:r>
+        <w:rPr>
+          <w:rFonts w:ascii="Times New Roman" w:eastAsia="Times New Roman" w:hAnsi="Times New Roman" w:cs="Times New Roman"/>
+          <w:b/>
+          <w:sz w:val="24"/>
+          <w:szCs w:val="24"/>
+        </w:rPr>
+        <w:t xml:space="preserve"> Interface Requirements</w:t>
       </w:r>
     </w:p>
     <w:p>
@@ -4455,7 +5108,27 @@
           <w:sz w:val="24"/>
           <w:szCs w:val="24"/>
         </w:rPr>
-        <w:t xml:space="preserve">3.1.1.User Interfaces: </w:t>
+        <w:t>3.1.1</w:t>
+      </w:r>
+      <w:proofErr w:type="gramStart"/>
+      <w:r>
+        <w:rPr>
+          <w:rFonts w:ascii="Times New Roman" w:eastAsia="Times New Roman" w:hAnsi="Times New Roman" w:cs="Times New Roman"/>
+          <w:b/>
+          <w:sz w:val="24"/>
+          <w:szCs w:val="24"/>
+        </w:rPr>
+        <w:t>.User</w:t>
+      </w:r>
+      <w:proofErr w:type="gramEnd"/>
+      <w:r>
+        <w:rPr>
+          <w:rFonts w:ascii="Times New Roman" w:eastAsia="Times New Roman" w:hAnsi="Times New Roman" w:cs="Times New Roman"/>
+          <w:b/>
+          <w:sz w:val="24"/>
+          <w:szCs w:val="24"/>
+        </w:rPr>
+        <w:t xml:space="preserve"> Interfaces: </w:t>
       </w:r>
     </w:p>
     <w:p>
@@ -4496,7 +5169,27 @@
           <w:szCs w:val="24"/>
         </w:rPr>
         <w:lastRenderedPageBreak/>
-        <w:t>3.1.2.Hardware Interfaces:</w:t>
+        <w:t>3.1.2</w:t>
+      </w:r>
+      <w:proofErr w:type="gramStart"/>
+      <w:r>
+        <w:rPr>
+          <w:rFonts w:ascii="Times New Roman" w:eastAsia="Times New Roman" w:hAnsi="Times New Roman" w:cs="Times New Roman"/>
+          <w:b/>
+          <w:sz w:val="24"/>
+          <w:szCs w:val="24"/>
+        </w:rPr>
+        <w:t>.Hardware</w:t>
+      </w:r>
+      <w:proofErr w:type="gramEnd"/>
+      <w:r>
+        <w:rPr>
+          <w:rFonts w:ascii="Times New Roman" w:eastAsia="Times New Roman" w:hAnsi="Times New Roman" w:cs="Times New Roman"/>
+          <w:b/>
+          <w:sz w:val="24"/>
+          <w:szCs w:val="24"/>
+        </w:rPr>
+        <w:t xml:space="preserve"> Interfaces:</w:t>
       </w:r>
     </w:p>
     <w:p>
@@ -4536,7 +5229,27 @@
           <w:sz w:val="24"/>
           <w:szCs w:val="24"/>
         </w:rPr>
-        <w:t>3.1.3.Software Interfaces:</w:t>
+        <w:t>3.1.3</w:t>
+      </w:r>
+      <w:proofErr w:type="gramStart"/>
+      <w:r>
+        <w:rPr>
+          <w:rFonts w:ascii="Times New Roman" w:eastAsia="Times New Roman" w:hAnsi="Times New Roman" w:cs="Times New Roman"/>
+          <w:b/>
+          <w:sz w:val="24"/>
+          <w:szCs w:val="24"/>
+        </w:rPr>
+        <w:t>.Software</w:t>
+      </w:r>
+      <w:proofErr w:type="gramEnd"/>
+      <w:r>
+        <w:rPr>
+          <w:rFonts w:ascii="Times New Roman" w:eastAsia="Times New Roman" w:hAnsi="Times New Roman" w:cs="Times New Roman"/>
+          <w:b/>
+          <w:sz w:val="24"/>
+          <w:szCs w:val="24"/>
+        </w:rPr>
+        <w:t xml:space="preserve"> Interfaces:</w:t>
       </w:r>
     </w:p>
     <w:p>
@@ -4602,7 +5315,27 @@
           <w:sz w:val="24"/>
           <w:szCs w:val="24"/>
         </w:rPr>
-        <w:t>3.1.4.Communications Interface:</w:t>
+        <w:t>3.1.4</w:t>
+      </w:r>
+      <w:proofErr w:type="gramStart"/>
+      <w:r>
+        <w:rPr>
+          <w:rFonts w:ascii="Times New Roman" w:eastAsia="Times New Roman" w:hAnsi="Times New Roman" w:cs="Times New Roman"/>
+          <w:b/>
+          <w:sz w:val="24"/>
+          <w:szCs w:val="24"/>
+        </w:rPr>
+        <w:t>.Communications</w:t>
+      </w:r>
+      <w:proofErr w:type="gramEnd"/>
+      <w:r>
+        <w:rPr>
+          <w:rFonts w:ascii="Times New Roman" w:eastAsia="Times New Roman" w:hAnsi="Times New Roman" w:cs="Times New Roman"/>
+          <w:b/>
+          <w:sz w:val="24"/>
+          <w:szCs w:val="24"/>
+        </w:rPr>
+        <w:t xml:space="preserve"> Interface:</w:t>
       </w:r>
     </w:p>
     <w:p>
@@ -4876,7 +5609,25 @@
           <w:sz w:val="24"/>
           <w:szCs w:val="24"/>
         </w:rPr>
-        <w:t xml:space="preserve"> The user should enter the card number, expiration date, CVV etc in this page to complete the order (transaction).</w:t>
+        <w:t xml:space="preserve"> The user should enter the card number, expiration date, CVV </w:t>
+      </w:r>
+      <w:proofErr w:type="spellStart"/>
+      <w:r>
+        <w:rPr>
+          <w:rFonts w:ascii="Times New Roman" w:eastAsia="Times New Roman" w:hAnsi="Times New Roman" w:cs="Times New Roman"/>
+          <w:sz w:val="24"/>
+          <w:szCs w:val="24"/>
+        </w:rPr>
+        <w:t>etc</w:t>
+      </w:r>
+      <w:proofErr w:type="spellEnd"/>
+      <w:r>
+        <w:rPr>
+          <w:rFonts w:ascii="Times New Roman" w:eastAsia="Times New Roman" w:hAnsi="Times New Roman" w:cs="Times New Roman"/>
+          <w:sz w:val="24"/>
+          <w:szCs w:val="24"/>
+        </w:rPr>
+        <w:t xml:space="preserve"> in this page to complete the order (transaction).</w:t>
       </w:r>
     </w:p>
     <w:p>
@@ -5072,8 +5823,19 @@
           <w:sz w:val="24"/>
           <w:szCs w:val="24"/>
         </w:rPr>
-        <w:t>3.5.3.  Availability</w:t>
-      </w:r>
+        <w:t>3.5.3</w:t>
+      </w:r>
+      <w:proofErr w:type="gramStart"/>
+      <w:r>
+        <w:rPr>
+          <w:rFonts w:ascii="Times New Roman" w:eastAsia="Times New Roman" w:hAnsi="Times New Roman" w:cs="Times New Roman"/>
+          <w:b/>
+          <w:sz w:val="24"/>
+          <w:szCs w:val="24"/>
+        </w:rPr>
+        <w:t>.  Availability</w:t>
+      </w:r>
+      <w:proofErr w:type="gramEnd"/>
     </w:p>
     <w:p>
       <w:pPr>
@@ -5100,8 +5862,19 @@
           <w:sz w:val="24"/>
           <w:szCs w:val="24"/>
         </w:rPr>
-        <w:t>3.5.4.  Security</w:t>
-      </w:r>
+        <w:t>3.5.4</w:t>
+      </w:r>
+      <w:proofErr w:type="gramStart"/>
+      <w:r>
+        <w:rPr>
+          <w:rFonts w:ascii="Times New Roman" w:eastAsia="Times New Roman" w:hAnsi="Times New Roman" w:cs="Times New Roman"/>
+          <w:b/>
+          <w:sz w:val="24"/>
+          <w:szCs w:val="24"/>
+        </w:rPr>
+        <w:t>.  Security</w:t>
+      </w:r>
+      <w:proofErr w:type="gramEnd"/>
     </w:p>
     <w:p>
       <w:pPr>
@@ -5128,8 +5901,19 @@
           <w:sz w:val="24"/>
           <w:szCs w:val="24"/>
         </w:rPr>
-        <w:t>3.5.5.  Portability</w:t>
-      </w:r>
+        <w:t>3.5.5</w:t>
+      </w:r>
+      <w:proofErr w:type="gramStart"/>
+      <w:r>
+        <w:rPr>
+          <w:rFonts w:ascii="Times New Roman" w:eastAsia="Times New Roman" w:hAnsi="Times New Roman" w:cs="Times New Roman"/>
+          <w:b/>
+          <w:sz w:val="24"/>
+          <w:szCs w:val="24"/>
+        </w:rPr>
+        <w:t>.  Portability</w:t>
+      </w:r>
+      <w:proofErr w:type="gramEnd"/>
     </w:p>
     <w:p>
       <w:pPr>
@@ -5268,7 +6052,27 @@
           <w:sz w:val="24"/>
           <w:szCs w:val="24"/>
         </w:rPr>
-        <w:t>3.10.  Prototypes (for complete project)</w:t>
+        <w:t>3.10</w:t>
+      </w:r>
+      <w:proofErr w:type="gramStart"/>
+      <w:r>
+        <w:rPr>
+          <w:rFonts w:ascii="Times New Roman" w:eastAsia="Times New Roman" w:hAnsi="Times New Roman" w:cs="Times New Roman"/>
+          <w:b/>
+          <w:sz w:val="24"/>
+          <w:szCs w:val="24"/>
+        </w:rPr>
+        <w:t>.  Prototypes</w:t>
+      </w:r>
+      <w:proofErr w:type="gramEnd"/>
+      <w:r>
+        <w:rPr>
+          <w:rFonts w:ascii="Times New Roman" w:eastAsia="Times New Roman" w:hAnsi="Times New Roman" w:cs="Times New Roman"/>
+          <w:b/>
+          <w:sz w:val="24"/>
+          <w:szCs w:val="24"/>
+        </w:rPr>
+        <w:t xml:space="preserve"> (for complete project)</w:t>
       </w:r>
     </w:p>
     <w:p>
@@ -5296,7 +6100,27 @@
           <w:sz w:val="24"/>
           <w:szCs w:val="24"/>
         </w:rPr>
-        <w:t xml:space="preserve">3.11.  Use Case Diagrams </w:t>
+        <w:t>3.11</w:t>
+      </w:r>
+      <w:proofErr w:type="gramStart"/>
+      <w:r>
+        <w:rPr>
+          <w:rFonts w:ascii="Times New Roman" w:eastAsia="Times New Roman" w:hAnsi="Times New Roman" w:cs="Times New Roman"/>
+          <w:b/>
+          <w:sz w:val="24"/>
+          <w:szCs w:val="24"/>
+        </w:rPr>
+        <w:t>.  Use</w:t>
+      </w:r>
+      <w:proofErr w:type="gramEnd"/>
+      <w:r>
+        <w:rPr>
+          <w:rFonts w:ascii="Times New Roman" w:eastAsia="Times New Roman" w:hAnsi="Times New Roman" w:cs="Times New Roman"/>
+          <w:b/>
+          <w:sz w:val="24"/>
+          <w:szCs w:val="24"/>
+        </w:rPr>
+        <w:t xml:space="preserve"> Case Diagrams </w:t>
       </w:r>
     </w:p>
     <w:p>
@@ -5400,7 +6224,27 @@
           <w:sz w:val="24"/>
           <w:szCs w:val="24"/>
         </w:rPr>
-        <w:t>Initial Draft Of Design:</w:t>
+        <w:t xml:space="preserve">Initial Draft </w:t>
+      </w:r>
+      <w:proofErr w:type="gramStart"/>
+      <w:r>
+        <w:rPr>
+          <w:rFonts w:ascii="Times New Roman" w:eastAsia="Times New Roman" w:hAnsi="Times New Roman" w:cs="Times New Roman"/>
+          <w:b/>
+          <w:sz w:val="24"/>
+          <w:szCs w:val="24"/>
+        </w:rPr>
+        <w:t>Of</w:t>
+      </w:r>
+      <w:proofErr w:type="gramEnd"/>
+      <w:r>
+        <w:rPr>
+          <w:rFonts w:ascii="Times New Roman" w:eastAsia="Times New Roman" w:hAnsi="Times New Roman" w:cs="Times New Roman"/>
+          <w:b/>
+          <w:sz w:val="24"/>
+          <w:szCs w:val="24"/>
+        </w:rPr>
+        <w:t xml:space="preserve"> Design:</w:t>
       </w:r>
     </w:p>
     <w:p>
@@ -5482,7 +6326,25 @@
           <w:sz w:val="24"/>
           <w:szCs w:val="24"/>
         </w:rPr>
-        <w:t>In the Customer entity, the information about the customer such as name, address, phone number etc are stored.</w:t>
+        <w:t xml:space="preserve">In the Customer entity, the information about the customer such as name, address, phone number </w:t>
+      </w:r>
+      <w:proofErr w:type="spellStart"/>
+      <w:r>
+        <w:rPr>
+          <w:rFonts w:ascii="Times New Roman" w:eastAsia="Times New Roman" w:hAnsi="Times New Roman" w:cs="Times New Roman"/>
+          <w:sz w:val="24"/>
+          <w:szCs w:val="24"/>
+        </w:rPr>
+        <w:t>etc</w:t>
+      </w:r>
+      <w:proofErr w:type="spellEnd"/>
+      <w:r>
+        <w:rPr>
+          <w:rFonts w:ascii="Times New Roman" w:eastAsia="Times New Roman" w:hAnsi="Times New Roman" w:cs="Times New Roman"/>
+          <w:sz w:val="24"/>
+          <w:szCs w:val="24"/>
+        </w:rPr>
+        <w:t xml:space="preserve"> are stored.</w:t>
       </w:r>
     </w:p>
     <w:p>
@@ -5509,7 +6371,25 @@
           <w:sz w:val="24"/>
           <w:szCs w:val="24"/>
         </w:rPr>
-        <w:t>The Seller entity is a weak entity and used to store the seller ID, first and last name, company, email, phone number, address, city, state, zipcode and country.</w:t>
+        <w:t xml:space="preserve">The Seller entity is a weak entity and used to store the seller ID, first and last name, company, email, phone number, address, city, state, </w:t>
+      </w:r>
+      <w:proofErr w:type="spellStart"/>
+      <w:r>
+        <w:rPr>
+          <w:rFonts w:ascii="Times New Roman" w:eastAsia="Times New Roman" w:hAnsi="Times New Roman" w:cs="Times New Roman"/>
+          <w:sz w:val="24"/>
+          <w:szCs w:val="24"/>
+        </w:rPr>
+        <w:t>zipcode</w:t>
+      </w:r>
+      <w:proofErr w:type="spellEnd"/>
+      <w:r>
+        <w:rPr>
+          <w:rFonts w:ascii="Times New Roman" w:eastAsia="Times New Roman" w:hAnsi="Times New Roman" w:cs="Times New Roman"/>
+          <w:sz w:val="24"/>
+          <w:szCs w:val="24"/>
+        </w:rPr>
+        <w:t xml:space="preserve"> and country.</w:t>
       </w:r>
     </w:p>
     <w:p>
@@ -5602,7 +6482,43 @@
           <w:sz w:val="24"/>
           <w:szCs w:val="24"/>
         </w:rPr>
-        <w:t xml:space="preserve">Here, The customer payment details is a weak entity which depends on the customer entity because the customer payment details exist only when a customer exists. Similarly, payment is also a weak entity because the payment only exists when there is an order. The product seller and orderline are considered as weak as well as associative entities. </w:t>
+        <w:t xml:space="preserve">Here, </w:t>
+      </w:r>
+      <w:proofErr w:type="gramStart"/>
+      <w:r>
+        <w:rPr>
+          <w:rFonts w:ascii="Times New Roman" w:eastAsia="Times New Roman" w:hAnsi="Times New Roman" w:cs="Times New Roman"/>
+          <w:sz w:val="24"/>
+          <w:szCs w:val="24"/>
+        </w:rPr>
+        <w:t>The</w:t>
+      </w:r>
+      <w:proofErr w:type="gramEnd"/>
+      <w:r>
+        <w:rPr>
+          <w:rFonts w:ascii="Times New Roman" w:eastAsia="Times New Roman" w:hAnsi="Times New Roman" w:cs="Times New Roman"/>
+          <w:sz w:val="24"/>
+          <w:szCs w:val="24"/>
+        </w:rPr>
+        <w:t xml:space="preserve"> customer payment details is a weak entity which depends on the customer entity because the customer payment details exist only when a customer exists. Similarly, payment is also a weak entity because the payment only exists when there is an order. The product seller and </w:t>
+      </w:r>
+      <w:proofErr w:type="spellStart"/>
+      <w:r>
+        <w:rPr>
+          <w:rFonts w:ascii="Times New Roman" w:eastAsia="Times New Roman" w:hAnsi="Times New Roman" w:cs="Times New Roman"/>
+          <w:sz w:val="24"/>
+          <w:szCs w:val="24"/>
+        </w:rPr>
+        <w:t>orderline</w:t>
+      </w:r>
+      <w:proofErr w:type="spellEnd"/>
+      <w:r>
+        <w:rPr>
+          <w:rFonts w:ascii="Times New Roman" w:eastAsia="Times New Roman" w:hAnsi="Times New Roman" w:cs="Times New Roman"/>
+          <w:sz w:val="24"/>
+          <w:szCs w:val="24"/>
+        </w:rPr>
+        <w:t xml:space="preserve"> are considered as weak as well as associative entities. </w:t>
       </w:r>
     </w:p>
     <w:p>
@@ -5629,7 +6545,89 @@
           <w:sz w:val="24"/>
           <w:szCs w:val="24"/>
         </w:rPr>
-        <w:t>In the below diagram, there is a mandatory one to optional many relationship between the customer and the order because a customer can place any or none number of order but the order should be placed by exactly one customer. The relationship between the order and the product is considered many to many because a single order must consist of at least one product or many products whereas the a single product can be in multiple orders or may not be in any order. A seller can add multiple products or no products at all where as the product can be sold by one or many sellers. Therefore,The relationship between the seller and product is many to many. A product should belong to exactly one category where as the category can no products or multiple products. So, the relationship was considered as mandatory one to optional many.</w:t>
+        <w:t xml:space="preserve">In the below diagram, there is a mandatory one to optional many relationship between the customer and the order because a customer can place any or none number of order but the order should be placed by exactly one customer. The relationship between the order and the product is considered many </w:t>
+      </w:r>
+      <w:proofErr w:type="gramStart"/>
+      <w:r>
+        <w:rPr>
+          <w:rFonts w:ascii="Times New Roman" w:eastAsia="Times New Roman" w:hAnsi="Times New Roman" w:cs="Times New Roman"/>
+          <w:sz w:val="24"/>
+          <w:szCs w:val="24"/>
+        </w:rPr>
+        <w:t>to</w:t>
+      </w:r>
+      <w:proofErr w:type="gramEnd"/>
+      <w:r>
+        <w:rPr>
+          <w:rFonts w:ascii="Times New Roman" w:eastAsia="Times New Roman" w:hAnsi="Times New Roman" w:cs="Times New Roman"/>
+          <w:sz w:val="24"/>
+          <w:szCs w:val="24"/>
+        </w:rPr>
+        <w:t xml:space="preserve"> many because a single order must consist of at least one product or many products whereas the a single product can be in multiple orders or may not be in any order. A seller can add multiple products or no products at all </w:t>
+      </w:r>
+      <w:proofErr w:type="spellStart"/>
+      <w:r>
+        <w:rPr>
+          <w:rFonts w:ascii="Times New Roman" w:eastAsia="Times New Roman" w:hAnsi="Times New Roman" w:cs="Times New Roman"/>
+          <w:sz w:val="24"/>
+          <w:szCs w:val="24"/>
+        </w:rPr>
+        <w:t>where as</w:t>
+      </w:r>
+      <w:proofErr w:type="spellEnd"/>
+      <w:r>
+        <w:rPr>
+          <w:rFonts w:ascii="Times New Roman" w:eastAsia="Times New Roman" w:hAnsi="Times New Roman" w:cs="Times New Roman"/>
+          <w:sz w:val="24"/>
+          <w:szCs w:val="24"/>
+        </w:rPr>
+        <w:t xml:space="preserve"> the product can be sold by one or many sellers. </w:t>
+      </w:r>
+      <w:proofErr w:type="spellStart"/>
+      <w:r>
+        <w:rPr>
+          <w:rFonts w:ascii="Times New Roman" w:eastAsia="Times New Roman" w:hAnsi="Times New Roman" w:cs="Times New Roman"/>
+          <w:sz w:val="24"/>
+          <w:szCs w:val="24"/>
+        </w:rPr>
+        <w:t>Therefore</w:t>
+      </w:r>
+      <w:proofErr w:type="gramStart"/>
+      <w:r>
+        <w:rPr>
+          <w:rFonts w:ascii="Times New Roman" w:eastAsia="Times New Roman" w:hAnsi="Times New Roman" w:cs="Times New Roman"/>
+          <w:sz w:val="24"/>
+          <w:szCs w:val="24"/>
+        </w:rPr>
+        <w:t>,The</w:t>
+      </w:r>
+      <w:proofErr w:type="spellEnd"/>
+      <w:proofErr w:type="gramEnd"/>
+      <w:r>
+        <w:rPr>
+          <w:rFonts w:ascii="Times New Roman" w:eastAsia="Times New Roman" w:hAnsi="Times New Roman" w:cs="Times New Roman"/>
+          <w:sz w:val="24"/>
+          <w:szCs w:val="24"/>
+        </w:rPr>
+        <w:t xml:space="preserve"> relationship between the seller and product is many to many. A product should belong to exactly one category </w:t>
+      </w:r>
+      <w:proofErr w:type="spellStart"/>
+      <w:r>
+        <w:rPr>
+          <w:rFonts w:ascii="Times New Roman" w:eastAsia="Times New Roman" w:hAnsi="Times New Roman" w:cs="Times New Roman"/>
+          <w:sz w:val="24"/>
+          <w:szCs w:val="24"/>
+        </w:rPr>
+        <w:t>where as</w:t>
+      </w:r>
+      <w:proofErr w:type="spellEnd"/>
+      <w:r>
+        <w:rPr>
+          <w:rFonts w:ascii="Times New Roman" w:eastAsia="Times New Roman" w:hAnsi="Times New Roman" w:cs="Times New Roman"/>
+          <w:sz w:val="24"/>
+          <w:szCs w:val="24"/>
+        </w:rPr>
+        <w:t xml:space="preserve"> the category can no products or multiple products. So, the relationship was considered as mandatory one to optional many.</w:t>
       </w:r>
     </w:p>
     <w:p>
@@ -5691,7 +6689,7 @@
                     <pic:cNvPicPr preferRelativeResize="0"/>
                   </pic:nvPicPr>
                   <pic:blipFill>
-                    <a:blip r:embed="rId5"/>
+                    <a:blip r:embed="rId6"/>
                     <a:srcRect/>
                     <a:stretch>
                       <a:fillRect/>
@@ -5979,14 +6977,25 @@
           <w:szCs w:val="24"/>
         </w:rPr>
       </w:pPr>
-      <w:r>
-        <w:rPr>
-          <w:rFonts w:ascii="Times New Roman" w:eastAsia="Times New Roman" w:hAnsi="Times New Roman" w:cs="Times New Roman"/>
-          <w:b/>
-          <w:sz w:val="24"/>
-          <w:szCs w:val="24"/>
-        </w:rPr>
-        <w:t>MockUps:</w:t>
+      <w:proofErr w:type="spellStart"/>
+      <w:r>
+        <w:rPr>
+          <w:rFonts w:ascii="Times New Roman" w:eastAsia="Times New Roman" w:hAnsi="Times New Roman" w:cs="Times New Roman"/>
+          <w:b/>
+          <w:sz w:val="24"/>
+          <w:szCs w:val="24"/>
+        </w:rPr>
+        <w:t>MockUps</w:t>
+      </w:r>
+      <w:proofErr w:type="spellEnd"/>
+      <w:r>
+        <w:rPr>
+          <w:rFonts w:ascii="Times New Roman" w:eastAsia="Times New Roman" w:hAnsi="Times New Roman" w:cs="Times New Roman"/>
+          <w:b/>
+          <w:sz w:val="24"/>
+          <w:szCs w:val="24"/>
+        </w:rPr>
+        <w:t>:</w:t>
       </w:r>
     </w:p>
     <w:p>
@@ -6059,7 +7068,7 @@
                     <pic:cNvPicPr preferRelativeResize="0"/>
                   </pic:nvPicPr>
                   <pic:blipFill>
-                    <a:blip r:embed="rId6"/>
+                    <a:blip r:embed="rId7"/>
                     <a:srcRect/>
                     <a:stretch>
                       <a:fillRect/>
@@ -6285,7 +7294,7 @@
                     <pic:cNvPicPr preferRelativeResize="0"/>
                   </pic:nvPicPr>
                   <pic:blipFill>
-                    <a:blip r:embed="rId7"/>
+                    <a:blip r:embed="rId8"/>
                     <a:srcRect/>
                     <a:stretch>
                       <a:fillRect/>
@@ -6461,7 +7470,7 @@
                     <pic:cNvPicPr preferRelativeResize="0"/>
                   </pic:nvPicPr>
                   <pic:blipFill>
-                    <a:blip r:embed="rId8"/>
+                    <a:blip r:embed="rId9"/>
                     <a:srcRect/>
                     <a:stretch>
                       <a:fillRect/>
@@ -6620,7 +7629,7 @@
                     <pic:cNvPicPr preferRelativeResize="0"/>
                   </pic:nvPicPr>
                   <pic:blipFill>
-                    <a:blip r:embed="rId9"/>
+                    <a:blip r:embed="rId10"/>
                     <a:srcRect/>
                     <a:stretch>
                       <a:fillRect/>
@@ -6642,6 +7651,1514 @@
           </wp:inline>
         </w:drawing>
       </w:r>
+    </w:p>
+    <w:p>
+      <w:pPr>
+        <w:spacing w:after="160" w:line="256" w:lineRule="auto"/>
+        <w:jc w:val="both"/>
+        <w:rPr>
+          <w:rFonts w:ascii="Times New Roman" w:eastAsia="Times New Roman" w:hAnsi="Times New Roman" w:cs="Times New Roman"/>
+        </w:rPr>
+      </w:pPr>
+    </w:p>
+    <w:p>
+      <w:pPr>
+        <w:spacing w:after="160" w:line="256" w:lineRule="auto"/>
+        <w:jc w:val="both"/>
+        <w:rPr>
+          <w:rFonts w:ascii="Times New Roman" w:eastAsia="Times New Roman" w:hAnsi="Times New Roman" w:cs="Times New Roman"/>
+        </w:rPr>
+      </w:pPr>
+    </w:p>
+    <w:p>
+      <w:pPr>
+        <w:spacing w:after="160" w:line="256" w:lineRule="auto"/>
+        <w:jc w:val="both"/>
+        <w:rPr>
+          <w:rFonts w:ascii="Times New Roman" w:eastAsia="Times New Roman" w:hAnsi="Times New Roman" w:cs="Times New Roman"/>
+          <w:b/>
+          <w:sz w:val="28"/>
+          <w:szCs w:val="28"/>
+        </w:rPr>
+      </w:pPr>
+    </w:p>
+    <w:p>
+      <w:pPr>
+        <w:spacing w:after="160" w:line="256" w:lineRule="auto"/>
+        <w:jc w:val="both"/>
+        <w:rPr>
+          <w:rFonts w:ascii="Times New Roman" w:eastAsia="Times New Roman" w:hAnsi="Times New Roman" w:cs="Times New Roman"/>
+          <w:b/>
+          <w:sz w:val="28"/>
+          <w:szCs w:val="28"/>
+        </w:rPr>
+      </w:pPr>
+    </w:p>
+    <w:p>
+      <w:pPr>
+        <w:spacing w:after="160" w:line="256" w:lineRule="auto"/>
+        <w:jc w:val="both"/>
+        <w:rPr>
+          <w:rFonts w:ascii="Times New Roman" w:eastAsia="Times New Roman" w:hAnsi="Times New Roman" w:cs="Times New Roman"/>
+          <w:b/>
+          <w:sz w:val="28"/>
+          <w:szCs w:val="28"/>
+        </w:rPr>
+      </w:pPr>
+    </w:p>
+    <w:p>
+      <w:pPr>
+        <w:spacing w:after="160" w:line="256" w:lineRule="auto"/>
+        <w:jc w:val="both"/>
+        <w:rPr>
+          <w:rFonts w:ascii="Times New Roman" w:eastAsia="Times New Roman" w:hAnsi="Times New Roman" w:cs="Times New Roman"/>
+          <w:b/>
+          <w:sz w:val="28"/>
+          <w:szCs w:val="28"/>
+        </w:rPr>
+      </w:pPr>
+    </w:p>
+    <w:p>
+      <w:pPr>
+        <w:spacing w:after="160" w:line="256" w:lineRule="auto"/>
+        <w:jc w:val="both"/>
+        <w:rPr>
+          <w:rFonts w:ascii="Times New Roman" w:eastAsia="Times New Roman" w:hAnsi="Times New Roman" w:cs="Times New Roman"/>
+          <w:b/>
+          <w:sz w:val="28"/>
+          <w:szCs w:val="28"/>
+        </w:rPr>
+      </w:pPr>
+    </w:p>
+    <w:p>
+      <w:pPr>
+        <w:spacing w:after="160" w:line="256" w:lineRule="auto"/>
+        <w:jc w:val="both"/>
+        <w:rPr>
+          <w:rFonts w:ascii="Times New Roman" w:eastAsia="Times New Roman" w:hAnsi="Times New Roman" w:cs="Times New Roman"/>
+          <w:b/>
+          <w:sz w:val="28"/>
+          <w:szCs w:val="28"/>
+        </w:rPr>
+      </w:pPr>
+    </w:p>
+    <w:p>
+      <w:pPr>
+        <w:spacing w:after="160" w:line="256" w:lineRule="auto"/>
+        <w:jc w:val="both"/>
+        <w:rPr>
+          <w:rFonts w:ascii="Times New Roman" w:eastAsia="Times New Roman" w:hAnsi="Times New Roman" w:cs="Times New Roman"/>
+          <w:b/>
+          <w:sz w:val="28"/>
+          <w:szCs w:val="28"/>
+        </w:rPr>
+      </w:pPr>
+      <w:r>
+        <w:rPr>
+          <w:rFonts w:ascii="Times New Roman" w:eastAsia="Times New Roman" w:hAnsi="Times New Roman" w:cs="Times New Roman"/>
+          <w:b/>
+          <w:sz w:val="28"/>
+          <w:szCs w:val="28"/>
+        </w:rPr>
+        <w:lastRenderedPageBreak/>
+        <w:t>Technical Manual:</w:t>
+      </w:r>
+    </w:p>
+    <w:p>
+      <w:pPr>
+        <w:spacing w:after="160" w:line="256" w:lineRule="auto"/>
+        <w:jc w:val="both"/>
+        <w:rPr>
+          <w:rFonts w:ascii="Times New Roman" w:eastAsia="Times New Roman" w:hAnsi="Times New Roman" w:cs="Times New Roman"/>
+          <w:sz w:val="24"/>
+          <w:szCs w:val="24"/>
+        </w:rPr>
+      </w:pPr>
+      <w:r>
+        <w:rPr>
+          <w:rFonts w:ascii="Times New Roman" w:eastAsia="Times New Roman" w:hAnsi="Times New Roman" w:cs="Times New Roman"/>
+          <w:b/>
+          <w:sz w:val="24"/>
+          <w:szCs w:val="24"/>
+        </w:rPr>
+        <w:t>Product Name:</w:t>
+      </w:r>
+      <w:r>
+        <w:rPr>
+          <w:rFonts w:ascii="Times New Roman" w:eastAsia="Times New Roman" w:hAnsi="Times New Roman" w:cs="Times New Roman"/>
+          <w:sz w:val="24"/>
+          <w:szCs w:val="24"/>
+        </w:rPr>
+        <w:t xml:space="preserve"> EMart (Ecommerce website)</w:t>
+      </w:r>
+    </w:p>
+    <w:p>
+      <w:pPr>
+        <w:spacing w:after="160" w:line="256" w:lineRule="auto"/>
+        <w:jc w:val="both"/>
+        <w:rPr>
+          <w:rFonts w:ascii="Times New Roman" w:eastAsia="Times New Roman" w:hAnsi="Times New Roman" w:cs="Times New Roman"/>
+          <w:sz w:val="24"/>
+          <w:szCs w:val="24"/>
+        </w:rPr>
+      </w:pPr>
+      <w:r>
+        <w:rPr>
+          <w:rFonts w:ascii="Times New Roman" w:eastAsia="Times New Roman" w:hAnsi="Times New Roman" w:cs="Times New Roman"/>
+          <w:b/>
+          <w:sz w:val="24"/>
+          <w:szCs w:val="24"/>
+        </w:rPr>
+        <w:t>Product Description:</w:t>
+      </w:r>
+      <w:r>
+        <w:rPr>
+          <w:rFonts w:ascii="Times New Roman" w:eastAsia="Times New Roman" w:hAnsi="Times New Roman" w:cs="Times New Roman"/>
+          <w:sz w:val="24"/>
+          <w:szCs w:val="24"/>
+        </w:rPr>
+        <w:t xml:space="preserve"> This website has all the features that are generally found in an ecommerce website. They include home page, </w:t>
+      </w:r>
+      <w:r>
+        <w:rPr>
+          <w:rFonts w:ascii="Times New Roman" w:eastAsia="Times New Roman" w:hAnsi="Times New Roman" w:cs="Times New Roman"/>
+          <w:sz w:val="24"/>
+          <w:szCs w:val="24"/>
+        </w:rPr>
+        <w:t xml:space="preserve">my cart page, product page, payment page, login page, register page etc. </w:t>
+      </w:r>
+    </w:p>
+    <w:p>
+      <w:pPr>
+        <w:spacing w:after="160" w:line="256" w:lineRule="auto"/>
+        <w:jc w:val="both"/>
+        <w:rPr>
+          <w:rFonts w:ascii="Times New Roman" w:eastAsia="Times New Roman" w:hAnsi="Times New Roman" w:cs="Times New Roman"/>
+          <w:sz w:val="24"/>
+          <w:szCs w:val="24"/>
+        </w:rPr>
+      </w:pPr>
+      <w:r>
+        <w:rPr>
+          <w:rFonts w:ascii="Times New Roman" w:eastAsia="Times New Roman" w:hAnsi="Times New Roman" w:cs="Times New Roman"/>
+          <w:b/>
+          <w:sz w:val="24"/>
+          <w:szCs w:val="24"/>
+        </w:rPr>
+        <w:t>Cloud Repository:</w:t>
+      </w:r>
+      <w:r>
+        <w:rPr>
+          <w:rFonts w:ascii="Times New Roman" w:eastAsia="Times New Roman" w:hAnsi="Times New Roman" w:cs="Times New Roman"/>
+          <w:sz w:val="24"/>
+          <w:szCs w:val="24"/>
+        </w:rPr>
+        <w:t xml:space="preserve"> The website is being built using the GitHub repository. The repository consists of codes, documentation and readme.md. The codes folder consists of the actual codes that are required for the website. These codes </w:t>
+      </w:r>
+      <w:r>
+        <w:rPr>
+          <w:rFonts w:ascii="Times New Roman" w:eastAsia="Times New Roman" w:hAnsi="Times New Roman" w:cs="Times New Roman"/>
+          <w:sz w:val="24"/>
+          <w:szCs w:val="24"/>
+        </w:rPr>
+        <w:t xml:space="preserve">have </w:t>
+      </w:r>
+      <w:r>
+        <w:rPr>
+          <w:rFonts w:ascii="Times New Roman" w:eastAsia="Times New Roman" w:hAnsi="Times New Roman" w:cs="Times New Roman"/>
+          <w:sz w:val="24"/>
+          <w:szCs w:val="24"/>
+        </w:rPr>
+        <w:t>been developed using various to tools. The documentation folder consists of the various documents that help to check the progress of the project.</w:t>
+      </w:r>
+    </w:p>
+    <w:p>
+      <w:pPr>
+        <w:spacing w:after="160" w:line="256" w:lineRule="auto"/>
+        <w:jc w:val="both"/>
+        <w:rPr>
+          <w:rFonts w:ascii="Times New Roman" w:eastAsia="Times New Roman" w:hAnsi="Times New Roman" w:cs="Times New Roman"/>
+          <w:sz w:val="24"/>
+          <w:szCs w:val="24"/>
+        </w:rPr>
+      </w:pPr>
+      <w:r>
+        <w:rPr>
+          <w:rFonts w:ascii="Times New Roman" w:eastAsia="Times New Roman" w:hAnsi="Times New Roman" w:cs="Times New Roman"/>
+          <w:sz w:val="24"/>
+          <w:szCs w:val="24"/>
+        </w:rPr>
+        <w:t xml:space="preserve">Link to the cloud repository: </w:t>
+      </w:r>
+      <w:hyperlink r:id="rId11" w:history="1">
+        <w:r>
+          <w:rPr>
+            <w:rStyle w:val="Hyperlink"/>
+            <w:rFonts w:ascii="Times New Roman" w:hAnsi="Times New Roman" w:cs="Times New Roman"/>
+            <w:sz w:val="24"/>
+            <w:szCs w:val="24"/>
+          </w:rPr>
+          <w:t>https://github.com/prakashreddy-97/EMart</w:t>
+        </w:r>
+      </w:hyperlink>
+    </w:p>
+    <w:p>
+      <w:pPr>
+        <w:spacing w:after="160" w:line="256" w:lineRule="auto"/>
+        <w:jc w:val="both"/>
+        <w:rPr>
+          <w:rFonts w:ascii="Times New Roman" w:eastAsia="Times New Roman" w:hAnsi="Times New Roman" w:cs="Times New Roman"/>
+          <w:b/>
+          <w:sz w:val="24"/>
+          <w:szCs w:val="24"/>
+        </w:rPr>
+      </w:pPr>
+      <w:r>
+        <w:rPr>
+          <w:rFonts w:ascii="Times New Roman" w:eastAsia="Times New Roman" w:hAnsi="Times New Roman" w:cs="Times New Roman"/>
+          <w:b/>
+          <w:sz w:val="24"/>
+          <w:szCs w:val="24"/>
+        </w:rPr>
+        <w:t>Planned objectives:</w:t>
+      </w:r>
+    </w:p>
+    <w:p>
+      <w:pPr>
+        <w:spacing w:after="160" w:line="256" w:lineRule="auto"/>
+        <w:jc w:val="both"/>
+        <w:rPr>
+          <w:rFonts w:ascii="Times New Roman" w:eastAsia="Times New Roman" w:hAnsi="Times New Roman" w:cs="Times New Roman"/>
+          <w:sz w:val="24"/>
+          <w:szCs w:val="24"/>
+        </w:rPr>
+      </w:pPr>
+      <w:r>
+        <w:rPr>
+          <w:rFonts w:ascii="Times New Roman" w:eastAsia="Times New Roman" w:hAnsi="Times New Roman" w:cs="Times New Roman"/>
+          <w:sz w:val="24"/>
+          <w:szCs w:val="24"/>
+        </w:rPr>
+        <w:t>Phase-1</w:t>
+      </w:r>
+      <w:r>
+        <w:rPr>
+          <w:rFonts w:ascii="Times New Roman" w:eastAsia="Times New Roman" w:hAnsi="Times New Roman" w:cs="Times New Roman"/>
+          <w:sz w:val="24"/>
+          <w:szCs w:val="24"/>
+        </w:rPr>
+        <w:t xml:space="preserve">: This phase consists of implementation </w:t>
+      </w:r>
+      <w:r>
+        <w:rPr>
+          <w:rFonts w:ascii="Times New Roman" w:eastAsia="Times New Roman" w:hAnsi="Times New Roman" w:cs="Times New Roman"/>
+          <w:sz w:val="24"/>
+          <w:szCs w:val="24"/>
+        </w:rPr>
+        <w:t>of the login and register pages.</w:t>
+      </w:r>
+    </w:p>
+    <w:tbl>
+      <w:tblPr>
+        <w:tblStyle w:val="TableGrid"/>
+        <w:tblW w:w="0" w:type="auto"/>
+        <w:tblLook w:val="04A0" w:firstRow="1" w:lastRow="0" w:firstColumn="1" w:lastColumn="0" w:noHBand="0" w:noVBand="1"/>
+      </w:tblPr>
+      <w:tblGrid>
+        <w:gridCol w:w="7465"/>
+        <w:gridCol w:w="2155"/>
+      </w:tblGrid>
+      <w:tr>
+        <w:tc>
+          <w:tcPr>
+            <w:tcW w:w="7465" w:type="dxa"/>
+          </w:tcPr>
+          <w:p>
+            <w:pPr>
+              <w:spacing w:after="160" w:line="256" w:lineRule="auto"/>
+              <w:jc w:val="both"/>
+              <w:rPr>
+                <w:rFonts w:ascii="Times New Roman" w:eastAsia="Times New Roman" w:hAnsi="Times New Roman" w:cs="Times New Roman"/>
+                <w:b/>
+                <w:sz w:val="24"/>
+                <w:szCs w:val="24"/>
+              </w:rPr>
+            </w:pPr>
+            <w:r>
+              <w:rPr>
+                <w:rFonts w:ascii="Times New Roman" w:eastAsia="Times New Roman" w:hAnsi="Times New Roman" w:cs="Times New Roman"/>
+                <w:b/>
+                <w:sz w:val="24"/>
+                <w:szCs w:val="24"/>
+              </w:rPr>
+              <w:t>Objectives</w:t>
+            </w:r>
+          </w:p>
+        </w:tc>
+        <w:tc>
+          <w:tcPr>
+            <w:tcW w:w="2155" w:type="dxa"/>
+          </w:tcPr>
+          <w:p>
+            <w:pPr>
+              <w:spacing w:after="160" w:line="256" w:lineRule="auto"/>
+              <w:jc w:val="both"/>
+              <w:rPr>
+                <w:rFonts w:ascii="Times New Roman" w:eastAsia="Times New Roman" w:hAnsi="Times New Roman" w:cs="Times New Roman"/>
+                <w:b/>
+                <w:sz w:val="24"/>
+                <w:szCs w:val="24"/>
+              </w:rPr>
+            </w:pPr>
+            <w:r>
+              <w:rPr>
+                <w:rFonts w:ascii="Times New Roman" w:eastAsia="Times New Roman" w:hAnsi="Times New Roman" w:cs="Times New Roman"/>
+                <w:b/>
+                <w:sz w:val="24"/>
+                <w:szCs w:val="24"/>
+              </w:rPr>
+              <w:t>Status</w:t>
+            </w:r>
+          </w:p>
+        </w:tc>
+      </w:tr>
+      <w:tr>
+        <w:tc>
+          <w:tcPr>
+            <w:tcW w:w="7465" w:type="dxa"/>
+          </w:tcPr>
+          <w:p>
+            <w:pPr>
+              <w:spacing w:after="160" w:line="256" w:lineRule="auto"/>
+              <w:jc w:val="both"/>
+              <w:rPr>
+                <w:rFonts w:ascii="Times New Roman" w:eastAsia="Times New Roman" w:hAnsi="Times New Roman" w:cs="Times New Roman"/>
+                <w:sz w:val="24"/>
+                <w:szCs w:val="24"/>
+              </w:rPr>
+            </w:pPr>
+            <w:r>
+              <w:rPr>
+                <w:rFonts w:ascii="Times New Roman" w:eastAsia="Times New Roman" w:hAnsi="Times New Roman" w:cs="Times New Roman"/>
+                <w:sz w:val="24"/>
+                <w:szCs w:val="24"/>
+              </w:rPr>
+              <w:t xml:space="preserve">Decide the name of the product </w:t>
+            </w:r>
+          </w:p>
+        </w:tc>
+        <w:tc>
+          <w:tcPr>
+            <w:tcW w:w="2155" w:type="dxa"/>
+          </w:tcPr>
+          <w:p>
+            <w:pPr>
+              <w:spacing w:after="160" w:line="256" w:lineRule="auto"/>
+              <w:jc w:val="both"/>
+              <w:rPr>
+                <w:rFonts w:ascii="Times New Roman" w:eastAsia="Times New Roman" w:hAnsi="Times New Roman" w:cs="Times New Roman"/>
+                <w:sz w:val="24"/>
+                <w:szCs w:val="24"/>
+              </w:rPr>
+            </w:pPr>
+            <w:r>
+              <w:rPr>
+                <w:rFonts w:ascii="Times New Roman" w:eastAsia="Times New Roman" w:hAnsi="Times New Roman" w:cs="Times New Roman"/>
+                <w:sz w:val="24"/>
+                <w:szCs w:val="24"/>
+              </w:rPr>
+              <w:t>Done</w:t>
+            </w:r>
+          </w:p>
+        </w:tc>
+      </w:tr>
+      <w:tr>
+        <w:tc>
+          <w:tcPr>
+            <w:tcW w:w="7465" w:type="dxa"/>
+          </w:tcPr>
+          <w:p>
+            <w:pPr>
+              <w:spacing w:after="160" w:line="256" w:lineRule="auto"/>
+              <w:jc w:val="both"/>
+              <w:rPr>
+                <w:rFonts w:ascii="Times New Roman" w:eastAsia="Times New Roman" w:hAnsi="Times New Roman" w:cs="Times New Roman"/>
+                <w:sz w:val="24"/>
+                <w:szCs w:val="24"/>
+              </w:rPr>
+            </w:pPr>
+            <w:r>
+              <w:rPr>
+                <w:rFonts w:ascii="Times New Roman" w:eastAsia="Times New Roman" w:hAnsi="Times New Roman" w:cs="Times New Roman"/>
+                <w:sz w:val="24"/>
+                <w:szCs w:val="24"/>
+              </w:rPr>
+              <w:t>Gathering the requirements for the entire product</w:t>
+            </w:r>
+          </w:p>
+        </w:tc>
+        <w:tc>
+          <w:tcPr>
+            <w:tcW w:w="2155" w:type="dxa"/>
+          </w:tcPr>
+          <w:p>
+            <w:pPr>
+              <w:spacing w:after="160" w:line="256" w:lineRule="auto"/>
+              <w:jc w:val="both"/>
+              <w:rPr>
+                <w:rFonts w:ascii="Times New Roman" w:eastAsia="Times New Roman" w:hAnsi="Times New Roman" w:cs="Times New Roman"/>
+                <w:sz w:val="24"/>
+                <w:szCs w:val="24"/>
+              </w:rPr>
+            </w:pPr>
+            <w:r>
+              <w:rPr>
+                <w:rFonts w:ascii="Times New Roman" w:eastAsia="Times New Roman" w:hAnsi="Times New Roman" w:cs="Times New Roman"/>
+                <w:sz w:val="24"/>
+                <w:szCs w:val="24"/>
+              </w:rPr>
+              <w:t>Done</w:t>
+            </w:r>
+          </w:p>
+        </w:tc>
+      </w:tr>
+      <w:tr>
+        <w:tc>
+          <w:tcPr>
+            <w:tcW w:w="7465" w:type="dxa"/>
+          </w:tcPr>
+          <w:p>
+            <w:pPr>
+              <w:spacing w:after="160" w:line="256" w:lineRule="auto"/>
+              <w:jc w:val="both"/>
+              <w:rPr>
+                <w:rFonts w:ascii="Times New Roman" w:eastAsia="Times New Roman" w:hAnsi="Times New Roman" w:cs="Times New Roman"/>
+                <w:sz w:val="24"/>
+                <w:szCs w:val="24"/>
+              </w:rPr>
+            </w:pPr>
+            <w:r>
+              <w:rPr>
+                <w:rFonts w:ascii="Times New Roman" w:eastAsia="Times New Roman" w:hAnsi="Times New Roman" w:cs="Times New Roman"/>
+                <w:sz w:val="24"/>
+                <w:szCs w:val="24"/>
+              </w:rPr>
+              <w:t>Build the ER diagram for the entire website</w:t>
+            </w:r>
+          </w:p>
+        </w:tc>
+        <w:tc>
+          <w:tcPr>
+            <w:tcW w:w="2155" w:type="dxa"/>
+          </w:tcPr>
+          <w:p>
+            <w:pPr>
+              <w:spacing w:after="160" w:line="256" w:lineRule="auto"/>
+              <w:jc w:val="both"/>
+              <w:rPr>
+                <w:rFonts w:ascii="Times New Roman" w:eastAsia="Times New Roman" w:hAnsi="Times New Roman" w:cs="Times New Roman"/>
+                <w:sz w:val="24"/>
+                <w:szCs w:val="24"/>
+              </w:rPr>
+            </w:pPr>
+            <w:r>
+              <w:rPr>
+                <w:rFonts w:ascii="Times New Roman" w:eastAsia="Times New Roman" w:hAnsi="Times New Roman" w:cs="Times New Roman"/>
+                <w:sz w:val="24"/>
+                <w:szCs w:val="24"/>
+              </w:rPr>
+              <w:t>Done</w:t>
+            </w:r>
+          </w:p>
+        </w:tc>
+      </w:tr>
+      <w:tr>
+        <w:tc>
+          <w:tcPr>
+            <w:tcW w:w="7465" w:type="dxa"/>
+          </w:tcPr>
+          <w:p>
+            <w:pPr>
+              <w:spacing w:after="160" w:line="256" w:lineRule="auto"/>
+              <w:jc w:val="both"/>
+              <w:rPr>
+                <w:rFonts w:ascii="Times New Roman" w:eastAsia="Times New Roman" w:hAnsi="Times New Roman" w:cs="Times New Roman"/>
+                <w:sz w:val="24"/>
+                <w:szCs w:val="24"/>
+              </w:rPr>
+            </w:pPr>
+            <w:r>
+              <w:rPr>
+                <w:rFonts w:ascii="Times New Roman" w:eastAsia="Times New Roman" w:hAnsi="Times New Roman" w:cs="Times New Roman"/>
+                <w:sz w:val="24"/>
+                <w:szCs w:val="24"/>
+              </w:rPr>
+              <w:t>Develop prototypes</w:t>
+            </w:r>
+          </w:p>
+        </w:tc>
+        <w:tc>
+          <w:tcPr>
+            <w:tcW w:w="2155" w:type="dxa"/>
+          </w:tcPr>
+          <w:p>
+            <w:pPr>
+              <w:spacing w:after="160" w:line="256" w:lineRule="auto"/>
+              <w:jc w:val="both"/>
+              <w:rPr>
+                <w:rFonts w:ascii="Times New Roman" w:eastAsia="Times New Roman" w:hAnsi="Times New Roman" w:cs="Times New Roman"/>
+                <w:sz w:val="24"/>
+                <w:szCs w:val="24"/>
+              </w:rPr>
+            </w:pPr>
+            <w:r>
+              <w:rPr>
+                <w:rFonts w:ascii="Times New Roman" w:eastAsia="Times New Roman" w:hAnsi="Times New Roman" w:cs="Times New Roman"/>
+                <w:sz w:val="24"/>
+                <w:szCs w:val="24"/>
+              </w:rPr>
+              <w:t>Done</w:t>
+            </w:r>
+          </w:p>
+        </w:tc>
+      </w:tr>
+      <w:tr>
+        <w:tc>
+          <w:tcPr>
+            <w:tcW w:w="7465" w:type="dxa"/>
+          </w:tcPr>
+          <w:p>
+            <w:pPr>
+              <w:spacing w:after="160" w:line="256" w:lineRule="auto"/>
+              <w:jc w:val="both"/>
+              <w:rPr>
+                <w:rFonts w:ascii="Times New Roman" w:eastAsia="Times New Roman" w:hAnsi="Times New Roman" w:cs="Times New Roman"/>
+                <w:sz w:val="24"/>
+                <w:szCs w:val="24"/>
+              </w:rPr>
+            </w:pPr>
+            <w:r>
+              <w:rPr>
+                <w:rFonts w:ascii="Times New Roman" w:eastAsia="Times New Roman" w:hAnsi="Times New Roman" w:cs="Times New Roman"/>
+                <w:sz w:val="24"/>
+                <w:szCs w:val="24"/>
+              </w:rPr>
+              <w:t>Implementation of the frontend part of the website with login and register pages</w:t>
+            </w:r>
+          </w:p>
+        </w:tc>
+        <w:tc>
+          <w:tcPr>
+            <w:tcW w:w="2155" w:type="dxa"/>
+          </w:tcPr>
+          <w:p>
+            <w:pPr>
+              <w:spacing w:after="160" w:line="256" w:lineRule="auto"/>
+              <w:jc w:val="both"/>
+              <w:rPr>
+                <w:rFonts w:ascii="Times New Roman" w:eastAsia="Times New Roman" w:hAnsi="Times New Roman" w:cs="Times New Roman"/>
+                <w:sz w:val="24"/>
+                <w:szCs w:val="24"/>
+              </w:rPr>
+            </w:pPr>
+            <w:r>
+              <w:rPr>
+                <w:rFonts w:ascii="Times New Roman" w:eastAsia="Times New Roman" w:hAnsi="Times New Roman" w:cs="Times New Roman"/>
+                <w:sz w:val="24"/>
+                <w:szCs w:val="24"/>
+              </w:rPr>
+              <w:t>Done</w:t>
+            </w:r>
+          </w:p>
+        </w:tc>
+      </w:tr>
+      <w:tr>
+        <w:tc>
+          <w:tcPr>
+            <w:tcW w:w="7465" w:type="dxa"/>
+          </w:tcPr>
+          <w:p>
+            <w:pPr>
+              <w:spacing w:after="160" w:line="256" w:lineRule="auto"/>
+              <w:jc w:val="both"/>
+              <w:rPr>
+                <w:rFonts w:ascii="Times New Roman" w:eastAsia="Times New Roman" w:hAnsi="Times New Roman" w:cs="Times New Roman"/>
+                <w:sz w:val="24"/>
+                <w:szCs w:val="24"/>
+              </w:rPr>
+            </w:pPr>
+            <w:r>
+              <w:rPr>
+                <w:rFonts w:ascii="Times New Roman" w:eastAsia="Times New Roman" w:hAnsi="Times New Roman" w:cs="Times New Roman"/>
+                <w:sz w:val="24"/>
+                <w:szCs w:val="24"/>
+              </w:rPr>
+              <w:t>Implementation of the backend part for the login and register pages</w:t>
+            </w:r>
+          </w:p>
+        </w:tc>
+        <w:tc>
+          <w:tcPr>
+            <w:tcW w:w="2155" w:type="dxa"/>
+          </w:tcPr>
+          <w:p>
+            <w:pPr>
+              <w:spacing w:after="160" w:line="256" w:lineRule="auto"/>
+              <w:jc w:val="both"/>
+              <w:rPr>
+                <w:rFonts w:ascii="Times New Roman" w:eastAsia="Times New Roman" w:hAnsi="Times New Roman" w:cs="Times New Roman"/>
+                <w:sz w:val="24"/>
+                <w:szCs w:val="24"/>
+              </w:rPr>
+            </w:pPr>
+            <w:r>
+              <w:rPr>
+                <w:rFonts w:ascii="Times New Roman" w:eastAsia="Times New Roman" w:hAnsi="Times New Roman" w:cs="Times New Roman"/>
+                <w:sz w:val="24"/>
+                <w:szCs w:val="24"/>
+              </w:rPr>
+              <w:t>Done</w:t>
+            </w:r>
+          </w:p>
+        </w:tc>
+      </w:tr>
+      <w:tr>
+        <w:tc>
+          <w:tcPr>
+            <w:tcW w:w="7465" w:type="dxa"/>
+          </w:tcPr>
+          <w:p>
+            <w:pPr>
+              <w:spacing w:after="160" w:line="256" w:lineRule="auto"/>
+              <w:jc w:val="both"/>
+              <w:rPr>
+                <w:rFonts w:ascii="Times New Roman" w:eastAsia="Times New Roman" w:hAnsi="Times New Roman" w:cs="Times New Roman"/>
+                <w:sz w:val="24"/>
+                <w:szCs w:val="24"/>
+              </w:rPr>
+            </w:pPr>
+            <w:r>
+              <w:rPr>
+                <w:rFonts w:ascii="Times New Roman" w:eastAsia="Times New Roman" w:hAnsi="Times New Roman" w:cs="Times New Roman"/>
+                <w:sz w:val="24"/>
+                <w:szCs w:val="24"/>
+              </w:rPr>
+              <w:t>Connect the frontend and backend for the login/register pages</w:t>
+            </w:r>
+          </w:p>
+        </w:tc>
+        <w:tc>
+          <w:tcPr>
+            <w:tcW w:w="2155" w:type="dxa"/>
+          </w:tcPr>
+          <w:p>
+            <w:pPr>
+              <w:spacing w:after="160" w:line="256" w:lineRule="auto"/>
+              <w:jc w:val="both"/>
+              <w:rPr>
+                <w:rFonts w:ascii="Times New Roman" w:eastAsia="Times New Roman" w:hAnsi="Times New Roman" w:cs="Times New Roman"/>
+                <w:sz w:val="24"/>
+                <w:szCs w:val="24"/>
+              </w:rPr>
+            </w:pPr>
+            <w:r>
+              <w:rPr>
+                <w:rFonts w:ascii="Times New Roman" w:eastAsia="Times New Roman" w:hAnsi="Times New Roman" w:cs="Times New Roman"/>
+                <w:sz w:val="24"/>
+                <w:szCs w:val="24"/>
+              </w:rPr>
+              <w:t>Done</w:t>
+            </w:r>
+          </w:p>
+        </w:tc>
+      </w:tr>
+      <w:tr>
+        <w:tc>
+          <w:tcPr>
+            <w:tcW w:w="7465" w:type="dxa"/>
+          </w:tcPr>
+          <w:p>
+            <w:pPr>
+              <w:spacing w:after="160" w:line="256" w:lineRule="auto"/>
+              <w:jc w:val="both"/>
+              <w:rPr>
+                <w:rFonts w:ascii="Times New Roman" w:eastAsia="Times New Roman" w:hAnsi="Times New Roman" w:cs="Times New Roman"/>
+                <w:sz w:val="24"/>
+                <w:szCs w:val="24"/>
+              </w:rPr>
+            </w:pPr>
+            <w:r>
+              <w:rPr>
+                <w:rFonts w:ascii="Times New Roman" w:eastAsia="Times New Roman" w:hAnsi="Times New Roman" w:cs="Times New Roman"/>
+                <w:sz w:val="24"/>
+                <w:szCs w:val="24"/>
+              </w:rPr>
+              <w:t xml:space="preserve">Implementation of Email verification for security purposes </w:t>
+            </w:r>
+          </w:p>
+        </w:tc>
+        <w:tc>
+          <w:tcPr>
+            <w:tcW w:w="2155" w:type="dxa"/>
+          </w:tcPr>
+          <w:p>
+            <w:pPr>
+              <w:spacing w:after="160" w:line="256" w:lineRule="auto"/>
+              <w:jc w:val="both"/>
+              <w:rPr>
+                <w:rFonts w:ascii="Times New Roman" w:eastAsia="Times New Roman" w:hAnsi="Times New Roman" w:cs="Times New Roman"/>
+                <w:sz w:val="24"/>
+                <w:szCs w:val="24"/>
+              </w:rPr>
+            </w:pPr>
+            <w:r>
+              <w:rPr>
+                <w:rFonts w:ascii="Times New Roman" w:eastAsia="Times New Roman" w:hAnsi="Times New Roman" w:cs="Times New Roman"/>
+                <w:sz w:val="24"/>
+                <w:szCs w:val="24"/>
+              </w:rPr>
+              <w:t>In progress</w:t>
+            </w:r>
+          </w:p>
+        </w:tc>
+      </w:tr>
+      <w:tr>
+        <w:tc>
+          <w:tcPr>
+            <w:tcW w:w="7465" w:type="dxa"/>
+          </w:tcPr>
+          <w:p>
+            <w:pPr>
+              <w:spacing w:after="160" w:line="256" w:lineRule="auto"/>
+              <w:jc w:val="both"/>
+              <w:rPr>
+                <w:rFonts w:ascii="Times New Roman" w:eastAsia="Times New Roman" w:hAnsi="Times New Roman" w:cs="Times New Roman"/>
+                <w:sz w:val="24"/>
+                <w:szCs w:val="24"/>
+              </w:rPr>
+            </w:pPr>
+            <w:r>
+              <w:rPr>
+                <w:rFonts w:ascii="Times New Roman" w:eastAsia="Times New Roman" w:hAnsi="Times New Roman" w:cs="Times New Roman"/>
+                <w:sz w:val="24"/>
+                <w:szCs w:val="24"/>
+              </w:rPr>
+              <w:t xml:space="preserve">Implementation of password recovery </w:t>
+            </w:r>
+          </w:p>
+        </w:tc>
+        <w:tc>
+          <w:tcPr>
+            <w:tcW w:w="2155" w:type="dxa"/>
+          </w:tcPr>
+          <w:p>
+            <w:pPr>
+              <w:spacing w:after="160" w:line="256" w:lineRule="auto"/>
+              <w:jc w:val="both"/>
+              <w:rPr>
+                <w:rFonts w:ascii="Times New Roman" w:eastAsia="Times New Roman" w:hAnsi="Times New Roman" w:cs="Times New Roman"/>
+                <w:sz w:val="24"/>
+                <w:szCs w:val="24"/>
+              </w:rPr>
+            </w:pPr>
+            <w:r>
+              <w:rPr>
+                <w:rFonts w:ascii="Times New Roman" w:eastAsia="Times New Roman" w:hAnsi="Times New Roman" w:cs="Times New Roman"/>
+                <w:sz w:val="24"/>
+                <w:szCs w:val="24"/>
+              </w:rPr>
+              <w:t>In progress</w:t>
+            </w:r>
+          </w:p>
+        </w:tc>
+      </w:tr>
+    </w:tbl>
+    <w:p>
+      <w:pPr>
+        <w:spacing w:after="160" w:line="256" w:lineRule="auto"/>
+        <w:jc w:val="both"/>
+        <w:rPr>
+          <w:rFonts w:ascii="Times New Roman" w:eastAsia="Times New Roman" w:hAnsi="Times New Roman" w:cs="Times New Roman"/>
+          <w:sz w:val="24"/>
+          <w:szCs w:val="24"/>
+        </w:rPr>
+      </w:pPr>
+    </w:p>
+    <w:p>
+      <w:pPr>
+        <w:spacing w:after="160" w:line="256" w:lineRule="auto"/>
+        <w:jc w:val="both"/>
+        <w:rPr>
+          <w:rFonts w:ascii="Times New Roman" w:eastAsia="Times New Roman" w:hAnsi="Times New Roman" w:cs="Times New Roman"/>
+          <w:b/>
+          <w:sz w:val="24"/>
+          <w:szCs w:val="24"/>
+        </w:rPr>
+      </w:pPr>
+    </w:p>
+    <w:p>
+      <w:pPr>
+        <w:spacing w:after="160" w:line="256" w:lineRule="auto"/>
+        <w:jc w:val="both"/>
+        <w:rPr>
+          <w:rFonts w:ascii="Times New Roman" w:eastAsia="Times New Roman" w:hAnsi="Times New Roman" w:cs="Times New Roman"/>
+          <w:b/>
+          <w:sz w:val="24"/>
+          <w:szCs w:val="24"/>
+        </w:rPr>
+      </w:pPr>
+    </w:p>
+    <w:p>
+      <w:pPr>
+        <w:spacing w:after="160" w:line="256" w:lineRule="auto"/>
+        <w:jc w:val="both"/>
+        <w:rPr>
+          <w:rFonts w:ascii="Times New Roman" w:eastAsia="Times New Roman" w:hAnsi="Times New Roman" w:cs="Times New Roman"/>
+          <w:b/>
+          <w:sz w:val="24"/>
+          <w:szCs w:val="24"/>
+        </w:rPr>
+      </w:pPr>
+    </w:p>
+    <w:p>
+      <w:pPr>
+        <w:spacing w:after="160" w:line="256" w:lineRule="auto"/>
+        <w:jc w:val="both"/>
+        <w:rPr>
+          <w:rFonts w:ascii="Times New Roman" w:eastAsia="Times New Roman" w:hAnsi="Times New Roman" w:cs="Times New Roman"/>
+          <w:b/>
+          <w:sz w:val="24"/>
+          <w:szCs w:val="24"/>
+        </w:rPr>
+      </w:pPr>
+    </w:p>
+    <w:p>
+      <w:pPr>
+        <w:spacing w:after="160" w:line="256" w:lineRule="auto"/>
+        <w:jc w:val="both"/>
+        <w:rPr>
+          <w:rFonts w:ascii="Times New Roman" w:eastAsia="Times New Roman" w:hAnsi="Times New Roman" w:cs="Times New Roman"/>
+          <w:b/>
+          <w:sz w:val="24"/>
+          <w:szCs w:val="24"/>
+        </w:rPr>
+      </w:pPr>
+    </w:p>
+    <w:p>
+      <w:pPr>
+        <w:spacing w:after="160" w:line="256" w:lineRule="auto"/>
+        <w:jc w:val="both"/>
+        <w:rPr>
+          <w:rFonts w:ascii="Times New Roman" w:eastAsia="Times New Roman" w:hAnsi="Times New Roman" w:cs="Times New Roman"/>
+          <w:b/>
+          <w:sz w:val="24"/>
+          <w:szCs w:val="24"/>
+        </w:rPr>
+      </w:pPr>
+    </w:p>
+    <w:p>
+      <w:pPr>
+        <w:spacing w:after="160" w:line="256" w:lineRule="auto"/>
+        <w:jc w:val="both"/>
+        <w:rPr>
+          <w:rFonts w:ascii="Times New Roman" w:eastAsia="Times New Roman" w:hAnsi="Times New Roman" w:cs="Times New Roman"/>
+          <w:b/>
+          <w:sz w:val="24"/>
+          <w:szCs w:val="24"/>
+        </w:rPr>
+      </w:pPr>
+      <w:r>
+        <w:rPr>
+          <w:rFonts w:ascii="Times New Roman" w:eastAsia="Times New Roman" w:hAnsi="Times New Roman" w:cs="Times New Roman"/>
+          <w:b/>
+          <w:sz w:val="24"/>
+          <w:szCs w:val="24"/>
+        </w:rPr>
+        <w:lastRenderedPageBreak/>
+        <w:t>Tools Used:</w:t>
+      </w:r>
+    </w:p>
+    <w:tbl>
+      <w:tblPr>
+        <w:tblStyle w:val="TableGrid"/>
+        <w:tblW w:w="0" w:type="auto"/>
+        <w:tblLook w:val="04A0" w:firstRow="1" w:lastRow="0" w:firstColumn="1" w:lastColumn="0" w:noHBand="0" w:noVBand="1"/>
+      </w:tblPr>
+      <w:tblGrid>
+        <w:gridCol w:w="1329"/>
+        <w:gridCol w:w="1430"/>
+        <w:gridCol w:w="1622"/>
+        <w:gridCol w:w="1335"/>
+      </w:tblGrid>
+      <w:tr>
+        <w:trPr>
+          <w:trHeight w:val="512"/>
+        </w:trPr>
+        <w:tc>
+          <w:tcPr>
+            <w:tcW w:w="1329" w:type="dxa"/>
+          </w:tcPr>
+          <w:p>
+            <w:pPr>
+              <w:spacing w:after="160" w:line="256" w:lineRule="auto"/>
+              <w:jc w:val="both"/>
+              <w:rPr>
+                <w:rFonts w:ascii="Times New Roman" w:eastAsia="Times New Roman" w:hAnsi="Times New Roman" w:cs="Times New Roman"/>
+                <w:b/>
+                <w:sz w:val="24"/>
+                <w:szCs w:val="24"/>
+              </w:rPr>
+            </w:pPr>
+            <w:r>
+              <w:rPr>
+                <w:rFonts w:ascii="Times New Roman" w:eastAsia="Times New Roman" w:hAnsi="Times New Roman" w:cs="Times New Roman"/>
+                <w:b/>
+                <w:sz w:val="24"/>
+                <w:szCs w:val="24"/>
+              </w:rPr>
+              <w:t>Tools</w:t>
+            </w:r>
+          </w:p>
+        </w:tc>
+        <w:tc>
+          <w:tcPr>
+            <w:tcW w:w="1430" w:type="dxa"/>
+          </w:tcPr>
+          <w:p>
+            <w:pPr>
+              <w:spacing w:after="160" w:line="256" w:lineRule="auto"/>
+              <w:jc w:val="both"/>
+              <w:rPr>
+                <w:rFonts w:ascii="Times New Roman" w:eastAsia="Times New Roman" w:hAnsi="Times New Roman" w:cs="Times New Roman"/>
+                <w:b/>
+                <w:sz w:val="24"/>
+                <w:szCs w:val="24"/>
+              </w:rPr>
+            </w:pPr>
+            <w:r>
+              <w:rPr>
+                <w:rFonts w:ascii="Times New Roman" w:eastAsia="Times New Roman" w:hAnsi="Times New Roman" w:cs="Times New Roman"/>
+                <w:b/>
+                <w:sz w:val="24"/>
+                <w:szCs w:val="24"/>
+              </w:rPr>
+              <w:t>Front-ware</w:t>
+            </w:r>
+          </w:p>
+        </w:tc>
+        <w:tc>
+          <w:tcPr>
+            <w:tcW w:w="1622" w:type="dxa"/>
+          </w:tcPr>
+          <w:p>
+            <w:pPr>
+              <w:spacing w:after="160" w:line="256" w:lineRule="auto"/>
+              <w:jc w:val="both"/>
+              <w:rPr>
+                <w:rFonts w:ascii="Times New Roman" w:eastAsia="Times New Roman" w:hAnsi="Times New Roman" w:cs="Times New Roman"/>
+                <w:b/>
+                <w:sz w:val="24"/>
+                <w:szCs w:val="24"/>
+              </w:rPr>
+            </w:pPr>
+            <w:r>
+              <w:rPr>
+                <w:rFonts w:ascii="Times New Roman" w:eastAsia="Times New Roman" w:hAnsi="Times New Roman" w:cs="Times New Roman"/>
+                <w:b/>
+                <w:sz w:val="24"/>
+                <w:szCs w:val="24"/>
+              </w:rPr>
+              <w:t>Middle-ware</w:t>
+            </w:r>
+          </w:p>
+        </w:tc>
+        <w:tc>
+          <w:tcPr>
+            <w:tcW w:w="1335" w:type="dxa"/>
+          </w:tcPr>
+          <w:p>
+            <w:pPr>
+              <w:spacing w:after="160" w:line="256" w:lineRule="auto"/>
+              <w:jc w:val="both"/>
+              <w:rPr>
+                <w:rFonts w:ascii="Times New Roman" w:eastAsia="Times New Roman" w:hAnsi="Times New Roman" w:cs="Times New Roman"/>
+                <w:b/>
+                <w:sz w:val="24"/>
+                <w:szCs w:val="24"/>
+              </w:rPr>
+            </w:pPr>
+            <w:r>
+              <w:rPr>
+                <w:rFonts w:ascii="Times New Roman" w:eastAsia="Times New Roman" w:hAnsi="Times New Roman" w:cs="Times New Roman"/>
+                <w:b/>
+                <w:sz w:val="24"/>
+                <w:szCs w:val="24"/>
+              </w:rPr>
+              <w:t>Back-ware</w:t>
+            </w:r>
+          </w:p>
+        </w:tc>
+      </w:tr>
+      <w:tr>
+        <w:trPr>
+          <w:trHeight w:val="512"/>
+        </w:trPr>
+        <w:tc>
+          <w:tcPr>
+            <w:tcW w:w="1329" w:type="dxa"/>
+          </w:tcPr>
+          <w:p>
+            <w:pPr>
+              <w:spacing w:after="160" w:line="256" w:lineRule="auto"/>
+              <w:jc w:val="both"/>
+              <w:rPr>
+                <w:rFonts w:ascii="Times New Roman" w:eastAsia="Times New Roman" w:hAnsi="Times New Roman" w:cs="Times New Roman"/>
+                <w:sz w:val="24"/>
+                <w:szCs w:val="24"/>
+              </w:rPr>
+            </w:pPr>
+            <w:r>
+              <w:rPr>
+                <w:rFonts w:ascii="Times New Roman" w:eastAsia="Times New Roman" w:hAnsi="Times New Roman" w:cs="Times New Roman"/>
+                <w:sz w:val="24"/>
+                <w:szCs w:val="24"/>
+              </w:rPr>
+              <w:t>HTML5</w:t>
+            </w:r>
+          </w:p>
+        </w:tc>
+        <w:tc>
+          <w:tcPr>
+            <w:tcW w:w="1430" w:type="dxa"/>
+          </w:tcPr>
+          <w:p>
+            <w:pPr>
+              <w:spacing w:after="160" w:line="256" w:lineRule="auto"/>
+              <w:jc w:val="both"/>
+              <w:rPr>
+                <w:rFonts w:ascii="Times New Roman" w:eastAsia="Times New Roman" w:hAnsi="Times New Roman" w:cs="Times New Roman"/>
+                <w:sz w:val="24"/>
+                <w:szCs w:val="24"/>
+              </w:rPr>
+            </w:pPr>
+            <w:r>
+              <w:rPr>
+                <w:rFonts w:ascii="Segoe UI Symbol" w:eastAsia="Times New Roman" w:hAnsi="Segoe UI Symbol" w:cs="Segoe UI Symbol"/>
+                <w:sz w:val="24"/>
+                <w:szCs w:val="24"/>
+              </w:rPr>
+              <w:t>✓</w:t>
+            </w:r>
+          </w:p>
+        </w:tc>
+        <w:tc>
+          <w:tcPr>
+            <w:tcW w:w="1622" w:type="dxa"/>
+          </w:tcPr>
+          <w:p>
+            <w:pPr>
+              <w:spacing w:after="160" w:line="256" w:lineRule="auto"/>
+              <w:jc w:val="both"/>
+              <w:rPr>
+                <w:rFonts w:ascii="Times New Roman" w:eastAsia="Times New Roman" w:hAnsi="Times New Roman" w:cs="Times New Roman"/>
+                <w:sz w:val="24"/>
+                <w:szCs w:val="24"/>
+              </w:rPr>
+            </w:pPr>
+          </w:p>
+        </w:tc>
+        <w:tc>
+          <w:tcPr>
+            <w:tcW w:w="1335" w:type="dxa"/>
+          </w:tcPr>
+          <w:p>
+            <w:pPr>
+              <w:spacing w:after="160" w:line="256" w:lineRule="auto"/>
+              <w:jc w:val="both"/>
+              <w:rPr>
+                <w:rFonts w:ascii="Times New Roman" w:eastAsia="Times New Roman" w:hAnsi="Times New Roman" w:cs="Times New Roman"/>
+                <w:sz w:val="24"/>
+                <w:szCs w:val="24"/>
+              </w:rPr>
+            </w:pPr>
+          </w:p>
+        </w:tc>
+      </w:tr>
+      <w:tr>
+        <w:trPr>
+          <w:trHeight w:val="527"/>
+        </w:trPr>
+        <w:tc>
+          <w:tcPr>
+            <w:tcW w:w="1329" w:type="dxa"/>
+          </w:tcPr>
+          <w:p>
+            <w:pPr>
+              <w:spacing w:after="160" w:line="256" w:lineRule="auto"/>
+              <w:jc w:val="both"/>
+              <w:rPr>
+                <w:rFonts w:ascii="Times New Roman" w:eastAsia="Times New Roman" w:hAnsi="Times New Roman" w:cs="Times New Roman"/>
+                <w:sz w:val="24"/>
+                <w:szCs w:val="24"/>
+              </w:rPr>
+            </w:pPr>
+            <w:r>
+              <w:rPr>
+                <w:rFonts w:ascii="Times New Roman" w:eastAsia="Times New Roman" w:hAnsi="Times New Roman" w:cs="Times New Roman"/>
+                <w:sz w:val="24"/>
+                <w:szCs w:val="24"/>
+              </w:rPr>
+              <w:t>CSS4</w:t>
+            </w:r>
+          </w:p>
+        </w:tc>
+        <w:tc>
+          <w:tcPr>
+            <w:tcW w:w="1430" w:type="dxa"/>
+          </w:tcPr>
+          <w:p>
+            <w:pPr>
+              <w:spacing w:after="160" w:line="256" w:lineRule="auto"/>
+              <w:jc w:val="both"/>
+              <w:rPr>
+                <w:rFonts w:ascii="Times New Roman" w:eastAsia="Times New Roman" w:hAnsi="Times New Roman" w:cs="Times New Roman"/>
+                <w:sz w:val="24"/>
+                <w:szCs w:val="24"/>
+              </w:rPr>
+            </w:pPr>
+            <w:r>
+              <w:rPr>
+                <w:rFonts w:ascii="Segoe UI Symbol" w:eastAsia="Times New Roman" w:hAnsi="Segoe UI Symbol" w:cs="Segoe UI Symbol"/>
+                <w:sz w:val="24"/>
+                <w:szCs w:val="24"/>
+              </w:rPr>
+              <w:t>✓</w:t>
+            </w:r>
+          </w:p>
+        </w:tc>
+        <w:tc>
+          <w:tcPr>
+            <w:tcW w:w="1622" w:type="dxa"/>
+          </w:tcPr>
+          <w:p>
+            <w:pPr>
+              <w:spacing w:after="160" w:line="256" w:lineRule="auto"/>
+              <w:jc w:val="both"/>
+              <w:rPr>
+                <w:rFonts w:ascii="Times New Roman" w:eastAsia="Times New Roman" w:hAnsi="Times New Roman" w:cs="Times New Roman"/>
+                <w:sz w:val="24"/>
+                <w:szCs w:val="24"/>
+              </w:rPr>
+            </w:pPr>
+          </w:p>
+        </w:tc>
+        <w:tc>
+          <w:tcPr>
+            <w:tcW w:w="1335" w:type="dxa"/>
+          </w:tcPr>
+          <w:p>
+            <w:pPr>
+              <w:spacing w:after="160" w:line="256" w:lineRule="auto"/>
+              <w:jc w:val="both"/>
+              <w:rPr>
+                <w:rFonts w:ascii="Times New Roman" w:eastAsia="Times New Roman" w:hAnsi="Times New Roman" w:cs="Times New Roman"/>
+                <w:sz w:val="24"/>
+                <w:szCs w:val="24"/>
+              </w:rPr>
+            </w:pPr>
+          </w:p>
+        </w:tc>
+      </w:tr>
+      <w:tr>
+        <w:trPr>
+          <w:trHeight w:val="512"/>
+        </w:trPr>
+        <w:tc>
+          <w:tcPr>
+            <w:tcW w:w="1329" w:type="dxa"/>
+          </w:tcPr>
+          <w:p>
+            <w:pPr>
+              <w:spacing w:after="160" w:line="256" w:lineRule="auto"/>
+              <w:jc w:val="both"/>
+              <w:rPr>
+                <w:rFonts w:ascii="Times New Roman" w:eastAsia="Times New Roman" w:hAnsi="Times New Roman" w:cs="Times New Roman"/>
+                <w:sz w:val="24"/>
+                <w:szCs w:val="24"/>
+              </w:rPr>
+            </w:pPr>
+            <w:r>
+              <w:rPr>
+                <w:rFonts w:ascii="Times New Roman" w:eastAsia="Times New Roman" w:hAnsi="Times New Roman" w:cs="Times New Roman"/>
+                <w:sz w:val="24"/>
+                <w:szCs w:val="24"/>
+              </w:rPr>
+              <w:t>JavaScript</w:t>
+            </w:r>
+          </w:p>
+        </w:tc>
+        <w:tc>
+          <w:tcPr>
+            <w:tcW w:w="1430" w:type="dxa"/>
+          </w:tcPr>
+          <w:p>
+            <w:pPr>
+              <w:spacing w:after="160" w:line="256" w:lineRule="auto"/>
+              <w:jc w:val="both"/>
+              <w:rPr>
+                <w:rFonts w:ascii="Times New Roman" w:eastAsia="Times New Roman" w:hAnsi="Times New Roman" w:cs="Times New Roman"/>
+                <w:sz w:val="24"/>
+                <w:szCs w:val="24"/>
+              </w:rPr>
+            </w:pPr>
+            <w:r>
+              <w:rPr>
+                <w:rFonts w:ascii="Segoe UI Symbol" w:eastAsia="Times New Roman" w:hAnsi="Segoe UI Symbol" w:cs="Segoe UI Symbol"/>
+                <w:sz w:val="24"/>
+                <w:szCs w:val="24"/>
+              </w:rPr>
+              <w:t>✓</w:t>
+            </w:r>
+          </w:p>
+        </w:tc>
+        <w:tc>
+          <w:tcPr>
+            <w:tcW w:w="1622" w:type="dxa"/>
+          </w:tcPr>
+          <w:p>
+            <w:pPr>
+              <w:spacing w:after="160" w:line="256" w:lineRule="auto"/>
+              <w:jc w:val="both"/>
+              <w:rPr>
+                <w:rFonts w:ascii="Times New Roman" w:eastAsia="Times New Roman" w:hAnsi="Times New Roman" w:cs="Times New Roman"/>
+                <w:sz w:val="24"/>
+                <w:szCs w:val="24"/>
+              </w:rPr>
+            </w:pPr>
+          </w:p>
+        </w:tc>
+        <w:tc>
+          <w:tcPr>
+            <w:tcW w:w="1335" w:type="dxa"/>
+          </w:tcPr>
+          <w:p>
+            <w:pPr>
+              <w:spacing w:after="160" w:line="256" w:lineRule="auto"/>
+              <w:jc w:val="both"/>
+              <w:rPr>
+                <w:rFonts w:ascii="Times New Roman" w:eastAsia="Times New Roman" w:hAnsi="Times New Roman" w:cs="Times New Roman"/>
+                <w:sz w:val="24"/>
+                <w:szCs w:val="24"/>
+              </w:rPr>
+            </w:pPr>
+          </w:p>
+        </w:tc>
+      </w:tr>
+      <w:tr>
+        <w:trPr>
+          <w:trHeight w:val="512"/>
+        </w:trPr>
+        <w:tc>
+          <w:tcPr>
+            <w:tcW w:w="1329" w:type="dxa"/>
+          </w:tcPr>
+          <w:p>
+            <w:pPr>
+              <w:spacing w:after="160" w:line="256" w:lineRule="auto"/>
+              <w:jc w:val="both"/>
+              <w:rPr>
+                <w:rFonts w:ascii="Times New Roman" w:eastAsia="Times New Roman" w:hAnsi="Times New Roman" w:cs="Times New Roman"/>
+                <w:sz w:val="24"/>
+                <w:szCs w:val="24"/>
+              </w:rPr>
+            </w:pPr>
+            <w:r>
+              <w:rPr>
+                <w:rFonts w:ascii="Times New Roman" w:eastAsia="Times New Roman" w:hAnsi="Times New Roman" w:cs="Times New Roman"/>
+                <w:sz w:val="24"/>
+                <w:szCs w:val="24"/>
+              </w:rPr>
+              <w:t>PHP</w:t>
+            </w:r>
+          </w:p>
+        </w:tc>
+        <w:tc>
+          <w:tcPr>
+            <w:tcW w:w="1430" w:type="dxa"/>
+          </w:tcPr>
+          <w:p>
+            <w:pPr>
+              <w:spacing w:after="160" w:line="256" w:lineRule="auto"/>
+              <w:jc w:val="both"/>
+              <w:rPr>
+                <w:rFonts w:ascii="Times New Roman" w:eastAsia="Times New Roman" w:hAnsi="Times New Roman" w:cs="Times New Roman"/>
+                <w:sz w:val="24"/>
+                <w:szCs w:val="24"/>
+              </w:rPr>
+            </w:pPr>
+          </w:p>
+        </w:tc>
+        <w:tc>
+          <w:tcPr>
+            <w:tcW w:w="1622" w:type="dxa"/>
+          </w:tcPr>
+          <w:p>
+            <w:pPr>
+              <w:spacing w:after="160" w:line="256" w:lineRule="auto"/>
+              <w:jc w:val="both"/>
+              <w:rPr>
+                <w:rFonts w:ascii="Times New Roman" w:eastAsia="Times New Roman" w:hAnsi="Times New Roman" w:cs="Times New Roman"/>
+                <w:sz w:val="24"/>
+                <w:szCs w:val="24"/>
+              </w:rPr>
+            </w:pPr>
+            <w:r>
+              <w:rPr>
+                <w:rFonts w:ascii="Segoe UI Symbol" w:eastAsia="Times New Roman" w:hAnsi="Segoe UI Symbol" w:cs="Segoe UI Symbol"/>
+                <w:sz w:val="24"/>
+                <w:szCs w:val="24"/>
+              </w:rPr>
+              <w:t>✓</w:t>
+            </w:r>
+          </w:p>
+        </w:tc>
+        <w:tc>
+          <w:tcPr>
+            <w:tcW w:w="1335" w:type="dxa"/>
+          </w:tcPr>
+          <w:p>
+            <w:pPr>
+              <w:spacing w:after="160" w:line="256" w:lineRule="auto"/>
+              <w:jc w:val="both"/>
+              <w:rPr>
+                <w:rFonts w:ascii="Times New Roman" w:eastAsia="Times New Roman" w:hAnsi="Times New Roman" w:cs="Times New Roman"/>
+                <w:sz w:val="24"/>
+                <w:szCs w:val="24"/>
+              </w:rPr>
+            </w:pPr>
+          </w:p>
+        </w:tc>
+      </w:tr>
+      <w:tr>
+        <w:trPr>
+          <w:trHeight w:val="512"/>
+        </w:trPr>
+        <w:tc>
+          <w:tcPr>
+            <w:tcW w:w="1329" w:type="dxa"/>
+          </w:tcPr>
+          <w:p>
+            <w:pPr>
+              <w:spacing w:after="160" w:line="256" w:lineRule="auto"/>
+              <w:jc w:val="both"/>
+              <w:rPr>
+                <w:rFonts w:ascii="Times New Roman" w:eastAsia="Times New Roman" w:hAnsi="Times New Roman" w:cs="Times New Roman"/>
+                <w:sz w:val="24"/>
+                <w:szCs w:val="24"/>
+              </w:rPr>
+            </w:pPr>
+            <w:r>
+              <w:rPr>
+                <w:rFonts w:ascii="Times New Roman" w:eastAsia="Times New Roman" w:hAnsi="Times New Roman" w:cs="Times New Roman"/>
+                <w:sz w:val="24"/>
+                <w:szCs w:val="24"/>
+              </w:rPr>
+              <w:t>MySQL</w:t>
+            </w:r>
+          </w:p>
+        </w:tc>
+        <w:tc>
+          <w:tcPr>
+            <w:tcW w:w="1430" w:type="dxa"/>
+          </w:tcPr>
+          <w:p>
+            <w:pPr>
+              <w:spacing w:after="160" w:line="256" w:lineRule="auto"/>
+              <w:jc w:val="both"/>
+              <w:rPr>
+                <w:rFonts w:ascii="Times New Roman" w:eastAsia="Times New Roman" w:hAnsi="Times New Roman" w:cs="Times New Roman"/>
+                <w:sz w:val="24"/>
+                <w:szCs w:val="24"/>
+              </w:rPr>
+            </w:pPr>
+          </w:p>
+        </w:tc>
+        <w:tc>
+          <w:tcPr>
+            <w:tcW w:w="1622" w:type="dxa"/>
+          </w:tcPr>
+          <w:p>
+            <w:pPr>
+              <w:spacing w:after="160" w:line="256" w:lineRule="auto"/>
+              <w:jc w:val="both"/>
+              <w:rPr>
+                <w:rFonts w:ascii="Times New Roman" w:eastAsia="Times New Roman" w:hAnsi="Times New Roman" w:cs="Times New Roman"/>
+                <w:sz w:val="24"/>
+                <w:szCs w:val="24"/>
+              </w:rPr>
+            </w:pPr>
+          </w:p>
+        </w:tc>
+        <w:tc>
+          <w:tcPr>
+            <w:tcW w:w="1335" w:type="dxa"/>
+          </w:tcPr>
+          <w:p>
+            <w:pPr>
+              <w:spacing w:after="160" w:line="256" w:lineRule="auto"/>
+              <w:jc w:val="both"/>
+              <w:rPr>
+                <w:rFonts w:ascii="Times New Roman" w:eastAsia="Times New Roman" w:hAnsi="Times New Roman" w:cs="Times New Roman"/>
+                <w:sz w:val="24"/>
+                <w:szCs w:val="24"/>
+              </w:rPr>
+            </w:pPr>
+            <w:r>
+              <w:rPr>
+                <w:rFonts w:ascii="Segoe UI Symbol" w:eastAsia="Times New Roman" w:hAnsi="Segoe UI Symbol" w:cs="Segoe UI Symbol"/>
+                <w:sz w:val="24"/>
+                <w:szCs w:val="24"/>
+              </w:rPr>
+              <w:t>✓</w:t>
+            </w:r>
+          </w:p>
+        </w:tc>
+      </w:tr>
+    </w:tbl>
+    <w:p>
+      <w:pPr>
+        <w:spacing w:after="160" w:line="256" w:lineRule="auto"/>
+        <w:jc w:val="both"/>
+        <w:rPr>
+          <w:rFonts w:ascii="Times New Roman" w:eastAsia="Times New Roman" w:hAnsi="Times New Roman" w:cs="Times New Roman"/>
+          <w:sz w:val="24"/>
+          <w:szCs w:val="24"/>
+        </w:rPr>
+      </w:pPr>
+    </w:p>
+    <w:p>
+      <w:pPr>
+        <w:spacing w:after="160" w:line="256" w:lineRule="auto"/>
+        <w:jc w:val="both"/>
+        <w:rPr>
+          <w:rFonts w:ascii="Times New Roman" w:eastAsia="Times New Roman" w:hAnsi="Times New Roman" w:cs="Times New Roman"/>
+          <w:sz w:val="24"/>
+          <w:szCs w:val="24"/>
+        </w:rPr>
+      </w:pPr>
+      <w:bookmarkStart w:id="2" w:name="_GoBack"/>
+      <w:bookmarkEnd w:id="2"/>
+    </w:p>
+    <w:p>
+      <w:pPr>
+        <w:spacing w:after="160" w:line="256" w:lineRule="auto"/>
+        <w:jc w:val="both"/>
+        <w:rPr>
+          <w:rFonts w:ascii="Times New Roman" w:eastAsia="Times New Roman" w:hAnsi="Times New Roman" w:cs="Times New Roman"/>
+          <w:sz w:val="24"/>
+          <w:szCs w:val="24"/>
+        </w:rPr>
+      </w:pPr>
     </w:p>
     <w:sectPr>
       <w:pgSz w:w="12240" w:h="15840"/>
@@ -7585,6 +10102,37 @@
       </w:tblCellMar>
     </w:tblPr>
   </w:style>
+  <w:style w:type="table" w:styleId="TableGrid">
+    <w:name w:val="Table Grid"/>
+    <w:basedOn w:val="TableNormal"/>
+    <w:uiPriority w:val="39"/>
+    <w:rsid w:val="002257E9"/>
+    <w:pPr>
+      <w:spacing w:line="240" w:lineRule="auto"/>
+    </w:pPr>
+    <w:tblPr>
+      <w:tblBorders>
+        <w:top w:val="single" w:sz="4" w:space="0" w:color="auto"/>
+        <w:left w:val="single" w:sz="4" w:space="0" w:color="auto"/>
+        <w:bottom w:val="single" w:sz="4" w:space="0" w:color="auto"/>
+        <w:right w:val="single" w:sz="4" w:space="0" w:color="auto"/>
+        <w:insideH w:val="single" w:sz="4" w:space="0" w:color="auto"/>
+        <w:insideV w:val="single" w:sz="4" w:space="0" w:color="auto"/>
+      </w:tblBorders>
+    </w:tblPr>
+  </w:style>
+  <w:style w:type="character" w:styleId="Hyperlink">
+    <w:name w:val="Hyperlink"/>
+    <w:basedOn w:val="DefaultParagraphFont"/>
+    <w:uiPriority w:val="99"/>
+    <w:semiHidden/>
+    <w:unhideWhenUsed/>
+    <w:rsid w:val="005D0658"/>
+    <w:rPr>
+      <w:color w:val="0000FF"/>
+      <w:u w:val="single"/>
+    </w:rPr>
+  </w:style>
 </w:styles>
 </file>
 
@@ -7906,4 +10454,16 @@
   </a:objectDefaults>
   <a:extraClrSchemeLst/>
 </a:theme>
+</file>
+
+<file path=customXml/item1.xml><?xml version="1.0" encoding="utf-8"?>
+<b:Sources xmlns:b="http://schemas.openxmlformats.org/officeDocument/2006/bibliography" xmlns="http://schemas.openxmlformats.org/officeDocument/2006/bibliography" SelectedStyle="\APASixthEditionOfficeOnline.xsl" StyleName="APA" Version="6"/>
+</file>
+
+<file path=customXml/itemProps1.xml><?xml version="1.0" encoding="utf-8"?>
+<ds:datastoreItem xmlns:ds="http://schemas.openxmlformats.org/officeDocument/2006/customXml" ds:itemID="{6690AEFD-742F-426D-8392-25EC73E7CD99}">
+  <ds:schemaRefs>
+    <ds:schemaRef ds:uri="http://schemas.openxmlformats.org/officeDocument/2006/bibliography"/>
+  </ds:schemaRefs>
+</ds:datastoreItem>
 </file>
</xml_diff>

<commit_message>
Added prototypes in project Documentation/Project Documentation.docx
</commit_message>
<xml_diff>
--- a/Documentation/Project Documentation.docx
+++ b/Documentation/Project Documentation.docx
@@ -1,6 +1,6 @@
 
 <file path=word/document.xml><?xml version="1.0" encoding="utf-8"?>
-<w:document xmlns:wpc="http://schemas.microsoft.com/office/word/2010/wordprocessingCanvas" xmlns:cx="http://schemas.microsoft.com/office/drawing/2014/chartex" xmlns:cx1="http://schemas.microsoft.com/office/drawing/2015/9/8/chartex" xmlns:cx2="http://schemas.microsoft.com/office/drawing/2015/10/21/chartex" xmlns:cx3="http://schemas.microsoft.com/office/drawing/2016/5/9/chartex" xmlns:cx4="http://schemas.microsoft.com/office/drawing/2016/5/10/chartex" xmlns:cx5="http://schemas.microsoft.com/office/drawing/2016/5/11/chartex" xmlns:cx6="http://schemas.microsoft.com/office/drawing/2016/5/12/chartex" xmlns:cx7="http://schemas.microsoft.com/office/drawing/2016/5/13/chartex" xmlns:cx8="http://schemas.microsoft.com/office/drawing/2016/5/14/chartex" xmlns:mc="http://schemas.openxmlformats.org/markup-compatibility/2006" xmlns:aink="http://schemas.microsoft.com/office/drawing/2016/ink" xmlns:am3d="http://schemas.microsoft.com/office/drawing/2017/model3d" xmlns:o="urn:schemas-microsoft-com:office:office" xmlns:r="http://schemas.openxmlformats.org/officeDocument/2006/relationships" xmlns:m="http://schemas.openxmlformats.org/officeDocument/2006/math" xmlns:v="urn:schemas-microsoft-com:vml" xmlns:wp14="http://schemas.microsoft.com/office/word/2010/wordprocessingDrawing" xmlns:wp="http://schemas.openxmlformats.org/drawingml/2006/wordprocessingDrawing" xmlns:w10="urn:schemas-microsoft-com:office:word" xmlns:w="http://schemas.openxmlformats.org/wordprocessingml/2006/main" xmlns:w14="http://schemas.microsoft.com/office/word/2010/wordml" xmlns:w15="http://schemas.microsoft.com/office/word/2012/wordml" xmlns:w16cid="http://schemas.microsoft.com/office/word/2016/wordml/cid" xmlns:w16se="http://schemas.microsoft.com/office/word/2015/wordml/symex" xmlns:wpg="http://schemas.microsoft.com/office/word/2010/wordprocessingGroup" xmlns:wpi="http://schemas.microsoft.com/office/word/2010/wordprocessingInk" xmlns:wne="http://schemas.microsoft.com/office/word/2006/wordml" xmlns:wps="http://schemas.microsoft.com/office/word/2010/wordprocessingShape" mc:Ignorable="w14 w15 w16se w16cid wp14">
+<w:document xmlns:wpc="http://schemas.microsoft.com/office/word/2010/wordprocessingCanvas" xmlns:cx="http://schemas.microsoft.com/office/drawing/2014/chartex" xmlns:cx1="http://schemas.microsoft.com/office/drawing/2015/9/8/chartex" xmlns:mc="http://schemas.openxmlformats.org/markup-compatibility/2006" xmlns:o="urn:schemas-microsoft-com:office:office" xmlns:r="http://schemas.openxmlformats.org/officeDocument/2006/relationships" xmlns:m="http://schemas.openxmlformats.org/officeDocument/2006/math" xmlns:v="urn:schemas-microsoft-com:vml" xmlns:wp14="http://schemas.microsoft.com/office/word/2010/wordprocessingDrawing" xmlns:wp="http://schemas.openxmlformats.org/drawingml/2006/wordprocessingDrawing" xmlns:w10="urn:schemas-microsoft-com:office:word" xmlns:w="http://schemas.openxmlformats.org/wordprocessingml/2006/main" xmlns:w14="http://schemas.microsoft.com/office/word/2010/wordml" xmlns:w15="http://schemas.microsoft.com/office/word/2012/wordml" xmlns:w16se="http://schemas.microsoft.com/office/word/2015/wordml/symex" xmlns:wpg="http://schemas.microsoft.com/office/word/2010/wordprocessingGroup" xmlns:wpi="http://schemas.microsoft.com/office/word/2010/wordprocessingInk" xmlns:wne="http://schemas.microsoft.com/office/word/2006/wordml" xmlns:wps="http://schemas.microsoft.com/office/word/2010/wordprocessingShape" mc:Ignorable="w14 w15 w16se wp14">
   <w:body>
     <w:p>
       <w:pPr>
@@ -184,34 +184,14 @@
           <w:szCs w:val="24"/>
         </w:rPr>
       </w:pPr>
-      <w:proofErr w:type="spellStart"/>
-      <w:r>
-        <w:rPr>
-          <w:rFonts w:ascii="Times New Roman" w:eastAsia="Times New Roman" w:hAnsi="Times New Roman" w:cs="Times New Roman"/>
-          <w:sz w:val="24"/>
-          <w:szCs w:val="24"/>
-        </w:rPr>
-        <w:t>Jyoshna</w:t>
-      </w:r>
-      <w:proofErr w:type="spellEnd"/>
-      <w:r>
-        <w:rPr>
-          <w:rFonts w:ascii="Times New Roman" w:eastAsia="Times New Roman" w:hAnsi="Times New Roman" w:cs="Times New Roman"/>
-          <w:sz w:val="24"/>
-          <w:szCs w:val="24"/>
-        </w:rPr>
-        <w:t xml:space="preserve"> </w:t>
-      </w:r>
-      <w:proofErr w:type="spellStart"/>
-      <w:r>
-        <w:rPr>
-          <w:rFonts w:ascii="Times New Roman" w:eastAsia="Times New Roman" w:hAnsi="Times New Roman" w:cs="Times New Roman"/>
-          <w:sz w:val="24"/>
-          <w:szCs w:val="24"/>
-        </w:rPr>
-        <w:t>Boppidi</w:t>
-      </w:r>
-      <w:proofErr w:type="spellEnd"/>
+      <w:r>
+        <w:rPr>
+          <w:rFonts w:ascii="Times New Roman" w:eastAsia="Times New Roman" w:hAnsi="Times New Roman" w:cs="Times New Roman"/>
+          <w:sz w:val="24"/>
+          <w:szCs w:val="24"/>
+        </w:rPr>
+        <w:t>Jyoshna Boppidi</w:t>
+      </w:r>
     </w:p>
     <w:p>
       <w:pPr>
@@ -228,54 +208,16 @@
           <w:sz w:val="24"/>
           <w:szCs w:val="24"/>
         </w:rPr>
-        <w:t xml:space="preserve">Sai </w:t>
-      </w:r>
-      <w:proofErr w:type="spellStart"/>
-      <w:r>
-        <w:rPr>
-          <w:rFonts w:ascii="Times New Roman" w:eastAsia="Times New Roman" w:hAnsi="Times New Roman" w:cs="Times New Roman"/>
-          <w:sz w:val="24"/>
-          <w:szCs w:val="24"/>
-        </w:rPr>
-        <w:t>prakash</w:t>
-      </w:r>
-      <w:proofErr w:type="spellEnd"/>
-      <w:r>
-        <w:rPr>
-          <w:rFonts w:ascii="Times New Roman" w:eastAsia="Times New Roman" w:hAnsi="Times New Roman" w:cs="Times New Roman"/>
-          <w:sz w:val="24"/>
-          <w:szCs w:val="24"/>
-        </w:rPr>
-        <w:t xml:space="preserve"> </w:t>
-      </w:r>
-      <w:proofErr w:type="spellStart"/>
-      <w:r>
-        <w:rPr>
-          <w:rFonts w:ascii="Times New Roman" w:eastAsia="Times New Roman" w:hAnsi="Times New Roman" w:cs="Times New Roman"/>
-          <w:sz w:val="24"/>
-          <w:szCs w:val="24"/>
-        </w:rPr>
-        <w:t>reddy</w:t>
-      </w:r>
-      <w:proofErr w:type="spellEnd"/>
-      <w:r>
-        <w:rPr>
-          <w:rFonts w:ascii="Times New Roman" w:eastAsia="Times New Roman" w:hAnsi="Times New Roman" w:cs="Times New Roman"/>
-          <w:sz w:val="24"/>
-          <w:szCs w:val="24"/>
-        </w:rPr>
-        <w:t xml:space="preserve"> </w:t>
-      </w:r>
-      <w:proofErr w:type="spellStart"/>
-      <w:r>
-        <w:rPr>
-          <w:rFonts w:ascii="Times New Roman" w:eastAsia="Times New Roman" w:hAnsi="Times New Roman" w:cs="Times New Roman"/>
-          <w:sz w:val="24"/>
-          <w:szCs w:val="24"/>
-        </w:rPr>
-        <w:t>Mamidi</w:t>
-      </w:r>
-      <w:proofErr w:type="spellEnd"/>
+        <w:t>Sai Prakash R</w:t>
+      </w:r>
+      <w:r>
+        <w:rPr>
+          <w:rFonts w:ascii="Times New Roman" w:eastAsia="Times New Roman" w:hAnsi="Times New Roman" w:cs="Times New Roman"/>
+          <w:sz w:val="24"/>
+          <w:szCs w:val="24"/>
+        </w:rPr>
+        <w:t>eddy Mamidi</w:t>
+      </w:r>
     </w:p>
     <w:p>
       <w:pPr>
@@ -292,18 +234,8 @@
           <w:sz w:val="24"/>
           <w:szCs w:val="24"/>
         </w:rPr>
-        <w:t xml:space="preserve">Ramesh </w:t>
-      </w:r>
-      <w:proofErr w:type="spellStart"/>
-      <w:r>
-        <w:rPr>
-          <w:rFonts w:ascii="Times New Roman" w:eastAsia="Times New Roman" w:hAnsi="Times New Roman" w:cs="Times New Roman"/>
-          <w:sz w:val="24"/>
-          <w:szCs w:val="24"/>
-        </w:rPr>
-        <w:t>Nutulapathi</w:t>
-      </w:r>
-      <w:proofErr w:type="spellEnd"/>
+        <w:t>Ramesh Nutulapathi</w:t>
+      </w:r>
     </w:p>
     <w:p>
       <w:pPr>
@@ -356,18 +288,8 @@
           <w:sz w:val="24"/>
           <w:szCs w:val="24"/>
         </w:rPr>
-        <w:t xml:space="preserve">Aakash </w:t>
-      </w:r>
-      <w:proofErr w:type="spellStart"/>
-      <w:r>
-        <w:rPr>
-          <w:rFonts w:ascii="Times New Roman" w:eastAsia="Times New Roman" w:hAnsi="Times New Roman" w:cs="Times New Roman"/>
-          <w:sz w:val="24"/>
-          <w:szCs w:val="24"/>
-        </w:rPr>
-        <w:t>Valluru</w:t>
-      </w:r>
-      <w:proofErr w:type="spellEnd"/>
+        <w:t>Aakash Valluru</w:t>
+      </w:r>
     </w:p>
     <w:p>
       <w:pPr>
@@ -384,18 +306,8 @@
           <w:sz w:val="24"/>
           <w:szCs w:val="24"/>
         </w:rPr>
-        <w:t xml:space="preserve">Venkata Sai Krishna </w:t>
-      </w:r>
-      <w:proofErr w:type="spellStart"/>
-      <w:r>
-        <w:rPr>
-          <w:rFonts w:ascii="Times New Roman" w:eastAsia="Times New Roman" w:hAnsi="Times New Roman" w:cs="Times New Roman"/>
-          <w:sz w:val="24"/>
-          <w:szCs w:val="24"/>
-        </w:rPr>
-        <w:t>Dasari</w:t>
-      </w:r>
-      <w:proofErr w:type="spellEnd"/>
+        <w:t>Venkata Sai Krishna Dasari</w:t>
+      </w:r>
     </w:p>
     <w:p>
       <w:pPr>
@@ -626,13 +538,44 @@
       </w:pPr>
       <w:bookmarkStart w:id="0" w:name="_hn21eungi2iz" w:colFirst="0" w:colLast="0"/>
       <w:bookmarkEnd w:id="0"/>
-      <w:r>
+    </w:p>
+    <w:p>
+      <w:pPr>
+        <w:pStyle w:val="Heading1"/>
+        <w:keepNext w:val="0"/>
+        <w:keepLines w:val="0"/>
+        <w:spacing w:before="480"/>
+        <w:jc w:val="both"/>
         <w:rPr>
           <w:rFonts w:ascii="Times New Roman" w:eastAsia="Times New Roman" w:hAnsi="Times New Roman" w:cs="Times New Roman"/>
           <w:b/>
           <w:sz w:val="28"/>
           <w:szCs w:val="28"/>
         </w:rPr>
+      </w:pPr>
+    </w:p>
+    <w:p>
+      <w:pPr>
+        <w:pStyle w:val="Heading1"/>
+        <w:keepNext w:val="0"/>
+        <w:keepLines w:val="0"/>
+        <w:spacing w:before="480"/>
+        <w:jc w:val="both"/>
+        <w:rPr>
+          <w:rFonts w:ascii="Times New Roman" w:eastAsia="Times New Roman" w:hAnsi="Times New Roman" w:cs="Times New Roman"/>
+          <w:b/>
+          <w:sz w:val="28"/>
+          <w:szCs w:val="28"/>
+        </w:rPr>
+      </w:pPr>
+      <w:r>
+        <w:rPr>
+          <w:rFonts w:ascii="Times New Roman" w:eastAsia="Times New Roman" w:hAnsi="Times New Roman" w:cs="Times New Roman"/>
+          <w:b/>
+          <w:sz w:val="28"/>
+          <w:szCs w:val="28"/>
+        </w:rPr>
+        <w:lastRenderedPageBreak/>
         <w:t>Revision History</w:t>
       </w:r>
     </w:p>
@@ -844,7 +787,6 @@
               <w:rPr>
                 <w:rFonts w:ascii="Times New Roman" w:eastAsia="Times New Roman" w:hAnsi="Times New Roman" w:cs="Times New Roman"/>
               </w:rPr>
-              <w:lastRenderedPageBreak/>
               <w:t>6/11/2019</w:t>
             </w:r>
           </w:p>
@@ -924,41 +866,13 @@
                 <w:szCs w:val="24"/>
               </w:rPr>
             </w:pPr>
-            <w:proofErr w:type="spellStart"/>
             <w:r>
               <w:rPr>
                 <w:rFonts w:ascii="Times New Roman" w:eastAsia="Times New Roman" w:hAnsi="Times New Roman" w:cs="Times New Roman"/>
                 <w:sz w:val="24"/>
                 <w:szCs w:val="24"/>
               </w:rPr>
-              <w:t>Jyoshna</w:t>
-            </w:r>
-            <w:proofErr w:type="spellEnd"/>
-            <w:r>
-              <w:rPr>
-                <w:rFonts w:ascii="Times New Roman" w:eastAsia="Times New Roman" w:hAnsi="Times New Roman" w:cs="Times New Roman"/>
-                <w:sz w:val="24"/>
-                <w:szCs w:val="24"/>
-              </w:rPr>
-              <w:t xml:space="preserve"> </w:t>
-            </w:r>
-            <w:proofErr w:type="spellStart"/>
-            <w:r>
-              <w:rPr>
-                <w:rFonts w:ascii="Times New Roman" w:eastAsia="Times New Roman" w:hAnsi="Times New Roman" w:cs="Times New Roman"/>
-                <w:sz w:val="24"/>
-                <w:szCs w:val="24"/>
-              </w:rPr>
-              <w:t>Boppidi</w:t>
-            </w:r>
-            <w:proofErr w:type="spellEnd"/>
-            <w:r>
-              <w:rPr>
-                <w:rFonts w:ascii="Times New Roman" w:eastAsia="Times New Roman" w:hAnsi="Times New Roman" w:cs="Times New Roman"/>
-                <w:sz w:val="24"/>
-                <w:szCs w:val="24"/>
-              </w:rPr>
-              <w:t xml:space="preserve"> </w:t>
+              <w:t xml:space="preserve">Jyoshna Boppidi </w:t>
             </w:r>
           </w:p>
           <w:p>
@@ -974,21 +888,7 @@
               <w:rPr>
                 <w:rFonts w:ascii="Times New Roman" w:eastAsia="Times New Roman" w:hAnsi="Times New Roman" w:cs="Times New Roman"/>
               </w:rPr>
-              <w:t xml:space="preserve">Aakash </w:t>
-            </w:r>
-            <w:proofErr w:type="spellStart"/>
-            <w:r>
-              <w:rPr>
-                <w:rFonts w:ascii="Times New Roman" w:eastAsia="Times New Roman" w:hAnsi="Times New Roman" w:cs="Times New Roman"/>
-              </w:rPr>
-              <w:t>Valluru</w:t>
-            </w:r>
-            <w:proofErr w:type="spellEnd"/>
-            <w:r>
-              <w:rPr>
-                <w:rFonts w:ascii="Times New Roman" w:eastAsia="Times New Roman" w:hAnsi="Times New Roman" w:cs="Times New Roman"/>
-              </w:rPr>
-              <w:t xml:space="preserve">   </w:t>
+              <w:t xml:space="preserve">Aakash Valluru   </w:t>
             </w:r>
           </w:p>
           <w:p>
@@ -1009,7 +909,6 @@
               </w:rPr>
               <w:t xml:space="preserve">Ramesh </w:t>
             </w:r>
-            <w:proofErr w:type="spellStart"/>
             <w:r>
               <w:rPr>
                 <w:rFonts w:ascii="Times New Roman" w:eastAsia="Times New Roman" w:hAnsi="Times New Roman" w:cs="Times New Roman"/>
@@ -1019,7 +918,6 @@
               </w:rPr>
               <w:t>Nutulapathi</w:t>
             </w:r>
-            <w:proofErr w:type="spellEnd"/>
           </w:p>
           <w:p>
             <w:pPr>
@@ -1038,19 +936,8 @@
                 <w:sz w:val="24"/>
                 <w:szCs w:val="24"/>
               </w:rPr>
-              <w:t xml:space="preserve">Sai Prakash Reddy </w:t>
+              <w:t>Sai Prakash Reddy Mamidi</w:t>
             </w:r>
-            <w:proofErr w:type="spellStart"/>
-            <w:r>
-              <w:rPr>
-                <w:rFonts w:ascii="Times New Roman" w:eastAsia="Times New Roman" w:hAnsi="Times New Roman" w:cs="Times New Roman"/>
-                <w:color w:val="202124"/>
-                <w:sz w:val="24"/>
-                <w:szCs w:val="24"/>
-              </w:rPr>
-              <w:t>Mamidi</w:t>
-            </w:r>
-            <w:proofErr w:type="spellEnd"/>
           </w:p>
           <w:p>
             <w:pPr>
@@ -1083,21 +970,7 @@
               <w:rPr>
                 <w:rFonts w:ascii="Times New Roman" w:eastAsia="Times New Roman" w:hAnsi="Times New Roman" w:cs="Times New Roman"/>
               </w:rPr>
-              <w:t xml:space="preserve">                                              Venkata Sai Krishna </w:t>
-            </w:r>
-            <w:proofErr w:type="spellStart"/>
-            <w:r>
-              <w:rPr>
-                <w:rFonts w:ascii="Times New Roman" w:eastAsia="Times New Roman" w:hAnsi="Times New Roman" w:cs="Times New Roman"/>
-              </w:rPr>
-              <w:t>Dasari</w:t>
-            </w:r>
-            <w:proofErr w:type="spellEnd"/>
-            <w:r>
-              <w:rPr>
-                <w:rFonts w:ascii="Times New Roman" w:eastAsia="Times New Roman" w:hAnsi="Times New Roman" w:cs="Times New Roman"/>
-              </w:rPr>
-              <w:t xml:space="preserve">                                                                        </w:t>
+              <w:t xml:space="preserve">                                              Venkata Sai Krishna Dasari                                                                        </w:t>
             </w:r>
           </w:p>
         </w:tc>
@@ -2312,6 +2185,7 @@
           <w:sz w:val="28"/>
           <w:szCs w:val="28"/>
         </w:rPr>
+        <w:lastRenderedPageBreak/>
         <w:t xml:space="preserve">Table of Contents </w:t>
       </w:r>
       <w:r>
@@ -2373,21 +2247,19 @@
         <w:rPr>
           <w:rFonts w:ascii="Times New Roman" w:eastAsia="Times New Roman" w:hAnsi="Times New Roman" w:cs="Times New Roman"/>
         </w:rPr>
-        <w:t>1.</w:t>
-      </w:r>
-      <w:proofErr w:type="gramStart"/>
-      <w:r>
-        <w:rPr>
-          <w:rFonts w:ascii="Times New Roman" w:eastAsia="Times New Roman" w:hAnsi="Times New Roman" w:cs="Times New Roman"/>
-        </w:rPr>
-        <w:t>1.Purpose</w:t>
-      </w:r>
-      <w:proofErr w:type="gramEnd"/>
-      <w:r>
-        <w:rPr>
-          <w:rFonts w:ascii="Times New Roman" w:eastAsia="Times New Roman" w:hAnsi="Times New Roman" w:cs="Times New Roman"/>
-        </w:rPr>
-        <w:t xml:space="preserve">                                                                                          </w:t>
+        <w:t>1.1.</w:t>
+      </w:r>
+      <w:r>
+        <w:rPr>
+          <w:rFonts w:ascii="Times New Roman" w:eastAsia="Times New Roman" w:hAnsi="Times New Roman" w:cs="Times New Roman"/>
+        </w:rPr>
+        <w:t xml:space="preserve"> </w:t>
+      </w:r>
+      <w:r>
+        <w:rPr>
+          <w:rFonts w:ascii="Times New Roman" w:eastAsia="Times New Roman" w:hAnsi="Times New Roman" w:cs="Times New Roman"/>
+        </w:rPr>
+        <w:t xml:space="preserve">Purpose                                                                                          </w:t>
       </w:r>
       <w:r>
         <w:rPr>
@@ -2408,22 +2280,19 @@
         <w:rPr>
           <w:rFonts w:ascii="Times New Roman" w:eastAsia="Times New Roman" w:hAnsi="Times New Roman" w:cs="Times New Roman"/>
         </w:rPr>
-        <w:lastRenderedPageBreak/>
-        <w:t>1.</w:t>
-      </w:r>
-      <w:proofErr w:type="gramStart"/>
-      <w:r>
-        <w:rPr>
-          <w:rFonts w:ascii="Times New Roman" w:eastAsia="Times New Roman" w:hAnsi="Times New Roman" w:cs="Times New Roman"/>
-        </w:rPr>
-        <w:t>2.Scope</w:t>
-      </w:r>
-      <w:proofErr w:type="gramEnd"/>
-      <w:r>
-        <w:rPr>
-          <w:rFonts w:ascii="Times New Roman" w:eastAsia="Times New Roman" w:hAnsi="Times New Roman" w:cs="Times New Roman"/>
-        </w:rPr>
-        <w:t xml:space="preserve">                                                                                              </w:t>
+        <w:t>1.2.</w:t>
+      </w:r>
+      <w:r>
+        <w:rPr>
+          <w:rFonts w:ascii="Times New Roman" w:eastAsia="Times New Roman" w:hAnsi="Times New Roman" w:cs="Times New Roman"/>
+        </w:rPr>
+        <w:t xml:space="preserve"> </w:t>
+      </w:r>
+      <w:r>
+        <w:rPr>
+          <w:rFonts w:ascii="Times New Roman" w:eastAsia="Times New Roman" w:hAnsi="Times New Roman" w:cs="Times New Roman"/>
+        </w:rPr>
+        <w:t xml:space="preserve">Scope                                                                                              </w:t>
       </w:r>
       <w:r>
         <w:rPr>
@@ -2444,21 +2313,19 @@
         <w:rPr>
           <w:rFonts w:ascii="Times New Roman" w:eastAsia="Times New Roman" w:hAnsi="Times New Roman" w:cs="Times New Roman"/>
         </w:rPr>
-        <w:t>1.</w:t>
-      </w:r>
-      <w:proofErr w:type="gramStart"/>
-      <w:r>
-        <w:rPr>
-          <w:rFonts w:ascii="Times New Roman" w:eastAsia="Times New Roman" w:hAnsi="Times New Roman" w:cs="Times New Roman"/>
-        </w:rPr>
-        <w:t>3.Definitions</w:t>
-      </w:r>
-      <w:proofErr w:type="gramEnd"/>
-      <w:r>
-        <w:rPr>
-          <w:rFonts w:ascii="Times New Roman" w:eastAsia="Times New Roman" w:hAnsi="Times New Roman" w:cs="Times New Roman"/>
-        </w:rPr>
-        <w:t xml:space="preserve">, Acronyms, and Abbreviations                                    </w:t>
+        <w:t>1.3.</w:t>
+      </w:r>
+      <w:r>
+        <w:rPr>
+          <w:rFonts w:ascii="Times New Roman" w:eastAsia="Times New Roman" w:hAnsi="Times New Roman" w:cs="Times New Roman"/>
+        </w:rPr>
+        <w:t xml:space="preserve"> </w:t>
+      </w:r>
+      <w:r>
+        <w:rPr>
+          <w:rFonts w:ascii="Times New Roman" w:eastAsia="Times New Roman" w:hAnsi="Times New Roman" w:cs="Times New Roman"/>
+        </w:rPr>
+        <w:t xml:space="preserve">Definitions, Acronyms, and Abbreviations                                    </w:t>
       </w:r>
       <w:r>
         <w:rPr>
@@ -2479,21 +2346,19 @@
         <w:rPr>
           <w:rFonts w:ascii="Times New Roman" w:eastAsia="Times New Roman" w:hAnsi="Times New Roman" w:cs="Times New Roman"/>
         </w:rPr>
-        <w:t>1.</w:t>
-      </w:r>
-      <w:proofErr w:type="gramStart"/>
-      <w:r>
-        <w:rPr>
-          <w:rFonts w:ascii="Times New Roman" w:eastAsia="Times New Roman" w:hAnsi="Times New Roman" w:cs="Times New Roman"/>
-        </w:rPr>
-        <w:t>4.References</w:t>
-      </w:r>
-      <w:proofErr w:type="gramEnd"/>
-      <w:r>
-        <w:rPr>
-          <w:rFonts w:ascii="Times New Roman" w:eastAsia="Times New Roman" w:hAnsi="Times New Roman" w:cs="Times New Roman"/>
-        </w:rPr>
-        <w:t xml:space="preserve">                                                                                      </w:t>
+        <w:t>1.4.</w:t>
+      </w:r>
+      <w:r>
+        <w:rPr>
+          <w:rFonts w:ascii="Times New Roman" w:eastAsia="Times New Roman" w:hAnsi="Times New Roman" w:cs="Times New Roman"/>
+        </w:rPr>
+        <w:t xml:space="preserve"> </w:t>
+      </w:r>
+      <w:r>
+        <w:rPr>
+          <w:rFonts w:ascii="Times New Roman" w:eastAsia="Times New Roman" w:hAnsi="Times New Roman" w:cs="Times New Roman"/>
+        </w:rPr>
+        <w:t xml:space="preserve">References                                                                                      </w:t>
       </w:r>
       <w:r>
         <w:rPr>
@@ -2514,21 +2379,19 @@
         <w:rPr>
           <w:rFonts w:ascii="Times New Roman" w:eastAsia="Times New Roman" w:hAnsi="Times New Roman" w:cs="Times New Roman"/>
         </w:rPr>
-        <w:t>1.</w:t>
-      </w:r>
-      <w:proofErr w:type="gramStart"/>
-      <w:r>
-        <w:rPr>
-          <w:rFonts w:ascii="Times New Roman" w:eastAsia="Times New Roman" w:hAnsi="Times New Roman" w:cs="Times New Roman"/>
-        </w:rPr>
-        <w:t>5.Overview</w:t>
-      </w:r>
-      <w:proofErr w:type="gramEnd"/>
-      <w:r>
-        <w:rPr>
-          <w:rFonts w:ascii="Times New Roman" w:eastAsia="Times New Roman" w:hAnsi="Times New Roman" w:cs="Times New Roman"/>
-        </w:rPr>
-        <w:t xml:space="preserve">                                                                                        </w:t>
+        <w:t>1.5.</w:t>
+      </w:r>
+      <w:r>
+        <w:rPr>
+          <w:rFonts w:ascii="Times New Roman" w:eastAsia="Times New Roman" w:hAnsi="Times New Roman" w:cs="Times New Roman"/>
+        </w:rPr>
+        <w:t xml:space="preserve"> </w:t>
+      </w:r>
+      <w:r>
+        <w:rPr>
+          <w:rFonts w:ascii="Times New Roman" w:eastAsia="Times New Roman" w:hAnsi="Times New Roman" w:cs="Times New Roman"/>
+        </w:rPr>
+        <w:t xml:space="preserve">Overview                                                                                        </w:t>
       </w:r>
       <w:r>
         <w:rPr>
@@ -2564,21 +2427,19 @@
         <w:rPr>
           <w:rFonts w:ascii="Times New Roman" w:eastAsia="Times New Roman" w:hAnsi="Times New Roman" w:cs="Times New Roman"/>
         </w:rPr>
-        <w:t>2.</w:t>
-      </w:r>
-      <w:proofErr w:type="gramStart"/>
-      <w:r>
-        <w:rPr>
-          <w:rFonts w:ascii="Times New Roman" w:eastAsia="Times New Roman" w:hAnsi="Times New Roman" w:cs="Times New Roman"/>
-        </w:rPr>
-        <w:t>1.Product</w:t>
-      </w:r>
-      <w:proofErr w:type="gramEnd"/>
-      <w:r>
-        <w:rPr>
-          <w:rFonts w:ascii="Times New Roman" w:eastAsia="Times New Roman" w:hAnsi="Times New Roman" w:cs="Times New Roman"/>
-        </w:rPr>
-        <w:t xml:space="preserve"> Perspective                                                                        </w:t>
+        <w:t>2.1.</w:t>
+      </w:r>
+      <w:r>
+        <w:rPr>
+          <w:rFonts w:ascii="Times New Roman" w:eastAsia="Times New Roman" w:hAnsi="Times New Roman" w:cs="Times New Roman"/>
+        </w:rPr>
+        <w:t xml:space="preserve"> </w:t>
+      </w:r>
+      <w:r>
+        <w:rPr>
+          <w:rFonts w:ascii="Times New Roman" w:eastAsia="Times New Roman" w:hAnsi="Times New Roman" w:cs="Times New Roman"/>
+        </w:rPr>
+        <w:t xml:space="preserve">Product Perspective                                                                        </w:t>
       </w:r>
       <w:r>
         <w:rPr>
@@ -2599,21 +2460,19 @@
         <w:rPr>
           <w:rFonts w:ascii="Times New Roman" w:eastAsia="Times New Roman" w:hAnsi="Times New Roman" w:cs="Times New Roman"/>
         </w:rPr>
-        <w:t>2.</w:t>
-      </w:r>
-      <w:proofErr w:type="gramStart"/>
-      <w:r>
-        <w:rPr>
-          <w:rFonts w:ascii="Times New Roman" w:eastAsia="Times New Roman" w:hAnsi="Times New Roman" w:cs="Times New Roman"/>
-        </w:rPr>
-        <w:t>2.Product</w:t>
-      </w:r>
-      <w:proofErr w:type="gramEnd"/>
-      <w:r>
-        <w:rPr>
-          <w:rFonts w:ascii="Times New Roman" w:eastAsia="Times New Roman" w:hAnsi="Times New Roman" w:cs="Times New Roman"/>
-        </w:rPr>
-        <w:t xml:space="preserve"> Functions                                                                           </w:t>
+        <w:t>2.2.</w:t>
+      </w:r>
+      <w:r>
+        <w:rPr>
+          <w:rFonts w:ascii="Times New Roman" w:eastAsia="Times New Roman" w:hAnsi="Times New Roman" w:cs="Times New Roman"/>
+        </w:rPr>
+        <w:t xml:space="preserve"> </w:t>
+      </w:r>
+      <w:r>
+        <w:rPr>
+          <w:rFonts w:ascii="Times New Roman" w:eastAsia="Times New Roman" w:hAnsi="Times New Roman" w:cs="Times New Roman"/>
+        </w:rPr>
+        <w:t xml:space="preserve">Product Functions                                                                           </w:t>
       </w:r>
       <w:r>
         <w:rPr>
@@ -2634,21 +2493,19 @@
         <w:rPr>
           <w:rFonts w:ascii="Times New Roman" w:eastAsia="Times New Roman" w:hAnsi="Times New Roman" w:cs="Times New Roman"/>
         </w:rPr>
-        <w:t>2.</w:t>
-      </w:r>
-      <w:proofErr w:type="gramStart"/>
-      <w:r>
-        <w:rPr>
-          <w:rFonts w:ascii="Times New Roman" w:eastAsia="Times New Roman" w:hAnsi="Times New Roman" w:cs="Times New Roman"/>
-        </w:rPr>
-        <w:t>3.User</w:t>
-      </w:r>
-      <w:proofErr w:type="gramEnd"/>
-      <w:r>
-        <w:rPr>
-          <w:rFonts w:ascii="Times New Roman" w:eastAsia="Times New Roman" w:hAnsi="Times New Roman" w:cs="Times New Roman"/>
-        </w:rPr>
-        <w:t xml:space="preserve"> Characteristics                                                                        </w:t>
+        <w:t>2.3.</w:t>
+      </w:r>
+      <w:r>
+        <w:rPr>
+          <w:rFonts w:ascii="Times New Roman" w:eastAsia="Times New Roman" w:hAnsi="Times New Roman" w:cs="Times New Roman"/>
+        </w:rPr>
+        <w:t xml:space="preserve"> </w:t>
+      </w:r>
+      <w:r>
+        <w:rPr>
+          <w:rFonts w:ascii="Times New Roman" w:eastAsia="Times New Roman" w:hAnsi="Times New Roman" w:cs="Times New Roman"/>
+        </w:rPr>
+        <w:t xml:space="preserve">User Characteristics                                                                        </w:t>
       </w:r>
       <w:r>
         <w:rPr>
@@ -2669,21 +2526,19 @@
         <w:rPr>
           <w:rFonts w:ascii="Times New Roman" w:eastAsia="Times New Roman" w:hAnsi="Times New Roman" w:cs="Times New Roman"/>
         </w:rPr>
-        <w:t>2.</w:t>
-      </w:r>
-      <w:proofErr w:type="gramStart"/>
-      <w:r>
-        <w:rPr>
-          <w:rFonts w:ascii="Times New Roman" w:eastAsia="Times New Roman" w:hAnsi="Times New Roman" w:cs="Times New Roman"/>
-        </w:rPr>
-        <w:t>4.General</w:t>
-      </w:r>
-      <w:proofErr w:type="gramEnd"/>
-      <w:r>
-        <w:rPr>
-          <w:rFonts w:ascii="Times New Roman" w:eastAsia="Times New Roman" w:hAnsi="Times New Roman" w:cs="Times New Roman"/>
-        </w:rPr>
-        <w:t xml:space="preserve"> Constraints                                                                        </w:t>
+        <w:t>2.4.</w:t>
+      </w:r>
+      <w:r>
+        <w:rPr>
+          <w:rFonts w:ascii="Times New Roman" w:eastAsia="Times New Roman" w:hAnsi="Times New Roman" w:cs="Times New Roman"/>
+        </w:rPr>
+        <w:t xml:space="preserve"> </w:t>
+      </w:r>
+      <w:r>
+        <w:rPr>
+          <w:rFonts w:ascii="Times New Roman" w:eastAsia="Times New Roman" w:hAnsi="Times New Roman" w:cs="Times New Roman"/>
+        </w:rPr>
+        <w:t xml:space="preserve">General Constraints                                                                        </w:t>
       </w:r>
       <w:r>
         <w:rPr>
@@ -2704,21 +2559,19 @@
         <w:rPr>
           <w:rFonts w:ascii="Times New Roman" w:eastAsia="Times New Roman" w:hAnsi="Times New Roman" w:cs="Times New Roman"/>
         </w:rPr>
-        <w:t>2.</w:t>
-      </w:r>
-      <w:proofErr w:type="gramStart"/>
-      <w:r>
-        <w:rPr>
-          <w:rFonts w:ascii="Times New Roman" w:eastAsia="Times New Roman" w:hAnsi="Times New Roman" w:cs="Times New Roman"/>
-        </w:rPr>
-        <w:t>5.Assumptions</w:t>
-      </w:r>
-      <w:proofErr w:type="gramEnd"/>
-      <w:r>
-        <w:rPr>
-          <w:rFonts w:ascii="Times New Roman" w:eastAsia="Times New Roman" w:hAnsi="Times New Roman" w:cs="Times New Roman"/>
-        </w:rPr>
-        <w:t xml:space="preserve"> and Dependencies                                                     </w:t>
+        <w:t>2.5.</w:t>
+      </w:r>
+      <w:r>
+        <w:rPr>
+          <w:rFonts w:ascii="Times New Roman" w:eastAsia="Times New Roman" w:hAnsi="Times New Roman" w:cs="Times New Roman"/>
+        </w:rPr>
+        <w:t xml:space="preserve"> </w:t>
+      </w:r>
+      <w:r>
+        <w:rPr>
+          <w:rFonts w:ascii="Times New Roman" w:eastAsia="Times New Roman" w:hAnsi="Times New Roman" w:cs="Times New Roman"/>
+        </w:rPr>
+        <w:t xml:space="preserve">Assumptions and Dependencies                                                     </w:t>
       </w:r>
       <w:r>
         <w:rPr>
@@ -2754,21 +2607,19 @@
         <w:rPr>
           <w:rFonts w:ascii="Times New Roman" w:eastAsia="Times New Roman" w:hAnsi="Times New Roman" w:cs="Times New Roman"/>
         </w:rPr>
-        <w:t>3.</w:t>
-      </w:r>
-      <w:proofErr w:type="gramStart"/>
-      <w:r>
-        <w:rPr>
-          <w:rFonts w:ascii="Times New Roman" w:eastAsia="Times New Roman" w:hAnsi="Times New Roman" w:cs="Times New Roman"/>
-        </w:rPr>
-        <w:t>1.External</w:t>
-      </w:r>
-      <w:proofErr w:type="gramEnd"/>
-      <w:r>
-        <w:rPr>
-          <w:rFonts w:ascii="Times New Roman" w:eastAsia="Times New Roman" w:hAnsi="Times New Roman" w:cs="Times New Roman"/>
-        </w:rPr>
-        <w:t xml:space="preserve"> Interface Requirements                                                    </w:t>
+        <w:t>3.1.</w:t>
+      </w:r>
+      <w:r>
+        <w:rPr>
+          <w:rFonts w:ascii="Times New Roman" w:eastAsia="Times New Roman" w:hAnsi="Times New Roman" w:cs="Times New Roman"/>
+        </w:rPr>
+        <w:t xml:space="preserve"> </w:t>
+      </w:r>
+      <w:r>
+        <w:rPr>
+          <w:rFonts w:ascii="Times New Roman" w:eastAsia="Times New Roman" w:hAnsi="Times New Roman" w:cs="Times New Roman"/>
+        </w:rPr>
+        <w:t xml:space="preserve">External Interface Requirements                                                    </w:t>
       </w:r>
       <w:r>
         <w:rPr>
@@ -2789,21 +2640,19 @@
         <w:rPr>
           <w:rFonts w:ascii="Times New Roman" w:eastAsia="Times New Roman" w:hAnsi="Times New Roman" w:cs="Times New Roman"/>
         </w:rPr>
-        <w:t>3.1.</w:t>
-      </w:r>
-      <w:proofErr w:type="gramStart"/>
-      <w:r>
-        <w:rPr>
-          <w:rFonts w:ascii="Times New Roman" w:eastAsia="Times New Roman" w:hAnsi="Times New Roman" w:cs="Times New Roman"/>
-        </w:rPr>
-        <w:t>1.User</w:t>
-      </w:r>
-      <w:proofErr w:type="gramEnd"/>
-      <w:r>
-        <w:rPr>
-          <w:rFonts w:ascii="Times New Roman" w:eastAsia="Times New Roman" w:hAnsi="Times New Roman" w:cs="Times New Roman"/>
-        </w:rPr>
-        <w:t xml:space="preserve"> Interfaces                                                                       </w:t>
+        <w:t>3.1.1.</w:t>
+      </w:r>
+      <w:r>
+        <w:rPr>
+          <w:rFonts w:ascii="Times New Roman" w:eastAsia="Times New Roman" w:hAnsi="Times New Roman" w:cs="Times New Roman"/>
+        </w:rPr>
+        <w:t xml:space="preserve"> </w:t>
+      </w:r>
+      <w:r>
+        <w:rPr>
+          <w:rFonts w:ascii="Times New Roman" w:eastAsia="Times New Roman" w:hAnsi="Times New Roman" w:cs="Times New Roman"/>
+        </w:rPr>
+        <w:t xml:space="preserve">User Interfaces                                                                       </w:t>
       </w:r>
       <w:r>
         <w:rPr>
@@ -2824,21 +2673,19 @@
         <w:rPr>
           <w:rFonts w:ascii="Times New Roman" w:eastAsia="Times New Roman" w:hAnsi="Times New Roman" w:cs="Times New Roman"/>
         </w:rPr>
-        <w:t>3.1.</w:t>
-      </w:r>
-      <w:proofErr w:type="gramStart"/>
-      <w:r>
-        <w:rPr>
-          <w:rFonts w:ascii="Times New Roman" w:eastAsia="Times New Roman" w:hAnsi="Times New Roman" w:cs="Times New Roman"/>
-        </w:rPr>
-        <w:t>2.Hardware</w:t>
-      </w:r>
-      <w:proofErr w:type="gramEnd"/>
-      <w:r>
-        <w:rPr>
-          <w:rFonts w:ascii="Times New Roman" w:eastAsia="Times New Roman" w:hAnsi="Times New Roman" w:cs="Times New Roman"/>
-        </w:rPr>
-        <w:t xml:space="preserve"> Interfaces                                                              </w:t>
+        <w:t>3.1.2.</w:t>
+      </w:r>
+      <w:r>
+        <w:rPr>
+          <w:rFonts w:ascii="Times New Roman" w:eastAsia="Times New Roman" w:hAnsi="Times New Roman" w:cs="Times New Roman"/>
+        </w:rPr>
+        <w:t xml:space="preserve"> </w:t>
+      </w:r>
+      <w:r>
+        <w:rPr>
+          <w:rFonts w:ascii="Times New Roman" w:eastAsia="Times New Roman" w:hAnsi="Times New Roman" w:cs="Times New Roman"/>
+        </w:rPr>
+        <w:t xml:space="preserve">Hardware Interfaces                                                              </w:t>
       </w:r>
       <w:r>
         <w:rPr>
@@ -2859,21 +2706,19 @@
         <w:rPr>
           <w:rFonts w:ascii="Times New Roman" w:eastAsia="Times New Roman" w:hAnsi="Times New Roman" w:cs="Times New Roman"/>
         </w:rPr>
-        <w:t>3.1.</w:t>
-      </w:r>
-      <w:proofErr w:type="gramStart"/>
-      <w:r>
-        <w:rPr>
-          <w:rFonts w:ascii="Times New Roman" w:eastAsia="Times New Roman" w:hAnsi="Times New Roman" w:cs="Times New Roman"/>
-        </w:rPr>
-        <w:t>3.Software</w:t>
-      </w:r>
-      <w:proofErr w:type="gramEnd"/>
-      <w:r>
-        <w:rPr>
-          <w:rFonts w:ascii="Times New Roman" w:eastAsia="Times New Roman" w:hAnsi="Times New Roman" w:cs="Times New Roman"/>
-        </w:rPr>
-        <w:t xml:space="preserve"> Interfaces                                                                </w:t>
+        <w:t>3.1.3.</w:t>
+      </w:r>
+      <w:r>
+        <w:rPr>
+          <w:rFonts w:ascii="Times New Roman" w:eastAsia="Times New Roman" w:hAnsi="Times New Roman" w:cs="Times New Roman"/>
+        </w:rPr>
+        <w:t xml:space="preserve"> </w:t>
+      </w:r>
+      <w:r>
+        <w:rPr>
+          <w:rFonts w:ascii="Times New Roman" w:eastAsia="Times New Roman" w:hAnsi="Times New Roman" w:cs="Times New Roman"/>
+        </w:rPr>
+        <w:t xml:space="preserve">Software Interfaces                                                                </w:t>
       </w:r>
       <w:r>
         <w:rPr>
@@ -2894,21 +2739,19 @@
         <w:rPr>
           <w:rFonts w:ascii="Times New Roman" w:eastAsia="Times New Roman" w:hAnsi="Times New Roman" w:cs="Times New Roman"/>
         </w:rPr>
-        <w:t>3.1.</w:t>
-      </w:r>
-      <w:proofErr w:type="gramStart"/>
-      <w:r>
-        <w:rPr>
-          <w:rFonts w:ascii="Times New Roman" w:eastAsia="Times New Roman" w:hAnsi="Times New Roman" w:cs="Times New Roman"/>
-        </w:rPr>
-        <w:t>4.Communications</w:t>
-      </w:r>
-      <w:proofErr w:type="gramEnd"/>
-      <w:r>
-        <w:rPr>
-          <w:rFonts w:ascii="Times New Roman" w:eastAsia="Times New Roman" w:hAnsi="Times New Roman" w:cs="Times New Roman"/>
-        </w:rPr>
-        <w:t xml:space="preserve"> Interface                                                    </w:t>
+        <w:t>3.1.4.</w:t>
+      </w:r>
+      <w:r>
+        <w:rPr>
+          <w:rFonts w:ascii="Times New Roman" w:eastAsia="Times New Roman" w:hAnsi="Times New Roman" w:cs="Times New Roman"/>
+        </w:rPr>
+        <w:t xml:space="preserve"> </w:t>
+      </w:r>
+      <w:r>
+        <w:rPr>
+          <w:rFonts w:ascii="Times New Roman" w:eastAsia="Times New Roman" w:hAnsi="Times New Roman" w:cs="Times New Roman"/>
+        </w:rPr>
+        <w:t xml:space="preserve">Communications Interface                                                    </w:t>
       </w:r>
       <w:r>
         <w:rPr>
@@ -2980,46 +2823,43 @@
     <w:p>
       <w:pPr>
         <w:spacing w:after="160" w:line="256" w:lineRule="auto"/>
-        <w:jc w:val="both"/>
-        <w:rPr>
-          <w:rFonts w:ascii="Times New Roman" w:eastAsia="Times New Roman" w:hAnsi="Times New Roman" w:cs="Times New Roman"/>
-        </w:rPr>
-      </w:pPr>
-      <w:r>
-        <w:rPr>
-          <w:rFonts w:ascii="Times New Roman" w:eastAsia="Times New Roman" w:hAnsi="Times New Roman" w:cs="Times New Roman"/>
-        </w:rPr>
-        <w:t xml:space="preserve">          3.5.1. Performance</w:t>
-      </w:r>
-    </w:p>
-    <w:p>
-      <w:pPr>
-        <w:spacing w:after="160" w:line="256" w:lineRule="auto"/>
-        <w:jc w:val="both"/>
-        <w:rPr>
-          <w:rFonts w:ascii="Times New Roman" w:eastAsia="Times New Roman" w:hAnsi="Times New Roman" w:cs="Times New Roman"/>
-        </w:rPr>
-      </w:pPr>
-      <w:r>
-        <w:rPr>
-          <w:rFonts w:ascii="Times New Roman" w:eastAsia="Times New Roman" w:hAnsi="Times New Roman" w:cs="Times New Roman"/>
-        </w:rPr>
-        <w:t xml:space="preserve">          3.5.2. Reliability</w:t>
-      </w:r>
-    </w:p>
-    <w:p>
-      <w:pPr>
-        <w:spacing w:after="160" w:line="256" w:lineRule="auto"/>
-        <w:jc w:val="both"/>
-        <w:rPr>
-          <w:rFonts w:ascii="Times New Roman" w:eastAsia="Times New Roman" w:hAnsi="Times New Roman" w:cs="Times New Roman"/>
-        </w:rPr>
-      </w:pPr>
-      <w:r>
-        <w:rPr>
-          <w:rFonts w:ascii="Times New Roman" w:eastAsia="Times New Roman" w:hAnsi="Times New Roman" w:cs="Times New Roman"/>
-        </w:rPr>
-        <w:t xml:space="preserve">          3.5.3.</w:t>
+        <w:rPr>
+          <w:rFonts w:ascii="Times New Roman" w:eastAsia="Times New Roman" w:hAnsi="Times New Roman" w:cs="Times New Roman"/>
+        </w:rPr>
+      </w:pPr>
+      <w:r>
+        <w:rPr>
+          <w:rFonts w:ascii="Times New Roman" w:eastAsia="Times New Roman" w:hAnsi="Times New Roman" w:cs="Times New Roman"/>
+        </w:rPr>
+        <w:t>3.5.1. Performance</w:t>
+      </w:r>
+    </w:p>
+    <w:p>
+      <w:pPr>
+        <w:spacing w:after="160" w:line="256" w:lineRule="auto"/>
+        <w:rPr>
+          <w:rFonts w:ascii="Times New Roman" w:eastAsia="Times New Roman" w:hAnsi="Times New Roman" w:cs="Times New Roman"/>
+        </w:rPr>
+      </w:pPr>
+      <w:r>
+        <w:rPr>
+          <w:rFonts w:ascii="Times New Roman" w:eastAsia="Times New Roman" w:hAnsi="Times New Roman" w:cs="Times New Roman"/>
+        </w:rPr>
+        <w:t>3.5.2. Reliability</w:t>
+      </w:r>
+    </w:p>
+    <w:p>
+      <w:pPr>
+        <w:spacing w:after="160" w:line="256" w:lineRule="auto"/>
+        <w:rPr>
+          <w:rFonts w:ascii="Times New Roman" w:eastAsia="Times New Roman" w:hAnsi="Times New Roman" w:cs="Times New Roman"/>
+        </w:rPr>
+      </w:pPr>
+      <w:r>
+        <w:rPr>
+          <w:rFonts w:ascii="Times New Roman" w:eastAsia="Times New Roman" w:hAnsi="Times New Roman" w:cs="Times New Roman"/>
+        </w:rPr>
+        <w:t>3.5.3.</w:t>
       </w:r>
       <w:r>
         <w:rPr>
@@ -3027,13 +2867,13 @@
           <w:sz w:val="14"/>
           <w:szCs w:val="14"/>
         </w:rPr>
-        <w:t xml:space="preserve">      </w:t>
-      </w:r>
-      <w:r>
-        <w:rPr>
-          <w:rFonts w:ascii="Times New Roman" w:eastAsia="Times New Roman" w:hAnsi="Times New Roman" w:cs="Times New Roman"/>
-        </w:rPr>
-        <w:t xml:space="preserve"> Availability                                                                       </w:t>
+        <w:t xml:space="preserve"> </w:t>
+      </w:r>
+      <w:r>
+        <w:rPr>
+          <w:rFonts w:ascii="Times New Roman" w:eastAsia="Times New Roman" w:hAnsi="Times New Roman" w:cs="Times New Roman"/>
+        </w:rPr>
+        <w:t xml:space="preserve">Availability                                                                       </w:t>
       </w:r>
       <w:r>
         <w:rPr>
@@ -3045,16 +2885,15 @@
     <w:p>
       <w:pPr>
         <w:spacing w:after="160" w:line="256" w:lineRule="auto"/>
-        <w:jc w:val="both"/>
-        <w:rPr>
-          <w:rFonts w:ascii="Times New Roman" w:eastAsia="Times New Roman" w:hAnsi="Times New Roman" w:cs="Times New Roman"/>
-        </w:rPr>
-      </w:pPr>
-      <w:r>
-        <w:rPr>
-          <w:rFonts w:ascii="Times New Roman" w:eastAsia="Times New Roman" w:hAnsi="Times New Roman" w:cs="Times New Roman"/>
-        </w:rPr>
-        <w:t xml:space="preserve">          3.5.4.</w:t>
+        <w:rPr>
+          <w:rFonts w:ascii="Times New Roman" w:eastAsia="Times New Roman" w:hAnsi="Times New Roman" w:cs="Times New Roman"/>
+        </w:rPr>
+      </w:pPr>
+      <w:r>
+        <w:rPr>
+          <w:rFonts w:ascii="Times New Roman" w:eastAsia="Times New Roman" w:hAnsi="Times New Roman" w:cs="Times New Roman"/>
+        </w:rPr>
+        <w:t>3.5.4.</w:t>
       </w:r>
       <w:r>
         <w:rPr>
@@ -3062,7 +2901,7 @@
           <w:sz w:val="14"/>
           <w:szCs w:val="14"/>
         </w:rPr>
-        <w:t xml:space="preserve">      </w:t>
+        <w:t xml:space="preserve"> </w:t>
       </w:r>
       <w:r>
         <w:rPr>
@@ -3080,16 +2919,15 @@
     <w:p>
       <w:pPr>
         <w:spacing w:after="160" w:line="256" w:lineRule="auto"/>
-        <w:jc w:val="both"/>
-        <w:rPr>
-          <w:rFonts w:ascii="Times New Roman" w:eastAsia="Times New Roman" w:hAnsi="Times New Roman" w:cs="Times New Roman"/>
-        </w:rPr>
-      </w:pPr>
-      <w:r>
-        <w:rPr>
-          <w:rFonts w:ascii="Times New Roman" w:eastAsia="Times New Roman" w:hAnsi="Times New Roman" w:cs="Times New Roman"/>
-        </w:rPr>
-        <w:t xml:space="preserve">          3.5.5.</w:t>
+        <w:rPr>
+          <w:rFonts w:ascii="Times New Roman" w:eastAsia="Times New Roman" w:hAnsi="Times New Roman" w:cs="Times New Roman"/>
+        </w:rPr>
+      </w:pPr>
+      <w:r>
+        <w:rPr>
+          <w:rFonts w:ascii="Times New Roman" w:eastAsia="Times New Roman" w:hAnsi="Times New Roman" w:cs="Times New Roman"/>
+        </w:rPr>
+        <w:t>3.5.5.</w:t>
       </w:r>
       <w:r>
         <w:rPr>
@@ -3097,7 +2935,7 @@
           <w:sz w:val="14"/>
           <w:szCs w:val="14"/>
         </w:rPr>
-        <w:t xml:space="preserve">      </w:t>
+        <w:t xml:space="preserve"> </w:t>
       </w:r>
       <w:r>
         <w:rPr>
@@ -3109,16 +2947,15 @@
     <w:p>
       <w:pPr>
         <w:spacing w:after="160" w:line="256" w:lineRule="auto"/>
-        <w:jc w:val="both"/>
-        <w:rPr>
-          <w:rFonts w:ascii="Times New Roman" w:eastAsia="Times New Roman" w:hAnsi="Times New Roman" w:cs="Times New Roman"/>
-        </w:rPr>
-      </w:pPr>
-      <w:r>
-        <w:rPr>
-          <w:rFonts w:ascii="Times New Roman" w:eastAsia="Times New Roman" w:hAnsi="Times New Roman" w:cs="Times New Roman"/>
-        </w:rPr>
-        <w:t xml:space="preserve">              3.6.</w:t>
+        <w:rPr>
+          <w:rFonts w:ascii="Times New Roman" w:eastAsia="Times New Roman" w:hAnsi="Times New Roman" w:cs="Times New Roman"/>
+        </w:rPr>
+      </w:pPr>
+      <w:r>
+        <w:rPr>
+          <w:rFonts w:ascii="Times New Roman" w:eastAsia="Times New Roman" w:hAnsi="Times New Roman" w:cs="Times New Roman"/>
+        </w:rPr>
+        <w:t>3.6.</w:t>
       </w:r>
       <w:r>
         <w:rPr>
@@ -3126,7 +2963,7 @@
           <w:sz w:val="14"/>
           <w:szCs w:val="14"/>
         </w:rPr>
-        <w:t xml:space="preserve">      </w:t>
+        <w:t xml:space="preserve"> </w:t>
       </w:r>
       <w:r>
         <w:rPr>
@@ -3144,16 +2981,16 @@
     <w:p>
       <w:pPr>
         <w:spacing w:after="160" w:line="256" w:lineRule="auto"/>
-        <w:jc w:val="both"/>
-        <w:rPr>
-          <w:rFonts w:ascii="Times New Roman" w:eastAsia="Times New Roman" w:hAnsi="Times New Roman" w:cs="Times New Roman"/>
-        </w:rPr>
-      </w:pPr>
-      <w:r>
-        <w:rPr>
-          <w:rFonts w:ascii="Times New Roman" w:eastAsia="Times New Roman" w:hAnsi="Times New Roman" w:cs="Times New Roman"/>
-        </w:rPr>
-        <w:t xml:space="preserve">              3.7.</w:t>
+        <w:rPr>
+          <w:rFonts w:ascii="Times New Roman" w:eastAsia="Times New Roman" w:hAnsi="Times New Roman" w:cs="Times New Roman"/>
+        </w:rPr>
+      </w:pPr>
+      <w:r>
+        <w:rPr>
+          <w:rFonts w:ascii="Times New Roman" w:eastAsia="Times New Roman" w:hAnsi="Times New Roman" w:cs="Times New Roman"/>
+        </w:rPr>
+        <w:lastRenderedPageBreak/>
+        <w:t>3.7.</w:t>
       </w:r>
       <w:r>
         <w:rPr>
@@ -3161,7 +2998,7 @@
           <w:sz w:val="14"/>
           <w:szCs w:val="14"/>
         </w:rPr>
-        <w:t xml:space="preserve">      </w:t>
+        <w:t xml:space="preserve"> </w:t>
       </w:r>
       <w:r>
         <w:rPr>
@@ -3179,16 +3016,15 @@
     <w:p>
       <w:pPr>
         <w:spacing w:after="160" w:line="256" w:lineRule="auto"/>
-        <w:jc w:val="both"/>
-        <w:rPr>
-          <w:rFonts w:ascii="Times New Roman" w:eastAsia="Times New Roman" w:hAnsi="Times New Roman" w:cs="Times New Roman"/>
-        </w:rPr>
-      </w:pPr>
-      <w:r>
-        <w:rPr>
-          <w:rFonts w:ascii="Times New Roman" w:eastAsia="Times New Roman" w:hAnsi="Times New Roman" w:cs="Times New Roman"/>
-        </w:rPr>
-        <w:t xml:space="preserve">              3.8.</w:t>
+        <w:rPr>
+          <w:rFonts w:ascii="Times New Roman" w:eastAsia="Times New Roman" w:hAnsi="Times New Roman" w:cs="Times New Roman"/>
+        </w:rPr>
+      </w:pPr>
+      <w:r>
+        <w:rPr>
+          <w:rFonts w:ascii="Times New Roman" w:eastAsia="Times New Roman" w:hAnsi="Times New Roman" w:cs="Times New Roman"/>
+        </w:rPr>
+        <w:t>3.8.</w:t>
       </w:r>
       <w:r>
         <w:rPr>
@@ -3214,16 +3050,15 @@
     <w:p>
       <w:pPr>
         <w:spacing w:after="160" w:line="256" w:lineRule="auto"/>
-        <w:jc w:val="both"/>
-        <w:rPr>
-          <w:rFonts w:ascii="Times New Roman" w:eastAsia="Times New Roman" w:hAnsi="Times New Roman" w:cs="Times New Roman"/>
-        </w:rPr>
-      </w:pPr>
-      <w:r>
-        <w:rPr>
-          <w:rFonts w:ascii="Times New Roman" w:eastAsia="Times New Roman" w:hAnsi="Times New Roman" w:cs="Times New Roman"/>
-        </w:rPr>
-        <w:t xml:space="preserve">              3.9.</w:t>
+        <w:rPr>
+          <w:rFonts w:ascii="Times New Roman" w:eastAsia="Times New Roman" w:hAnsi="Times New Roman" w:cs="Times New Roman"/>
+        </w:rPr>
+      </w:pPr>
+      <w:r>
+        <w:rPr>
+          <w:rFonts w:ascii="Times New Roman" w:eastAsia="Times New Roman" w:hAnsi="Times New Roman" w:cs="Times New Roman"/>
+        </w:rPr>
+        <w:t>3.9.</w:t>
       </w:r>
       <w:r>
         <w:rPr>
@@ -3258,7 +3093,7 @@
         <w:rPr>
           <w:rFonts w:ascii="Times New Roman" w:eastAsia="Times New Roman" w:hAnsi="Times New Roman" w:cs="Times New Roman"/>
         </w:rPr>
-        <w:t xml:space="preserve">              3.10.</w:t>
+        <w:t>3.10.</w:t>
       </w:r>
       <w:r>
         <w:rPr>
@@ -3287,8 +3122,7 @@
         <w:rPr>
           <w:rFonts w:ascii="Times New Roman" w:eastAsia="Times New Roman" w:hAnsi="Times New Roman" w:cs="Times New Roman"/>
         </w:rPr>
-        <w:lastRenderedPageBreak/>
-        <w:t xml:space="preserve">              3.11.</w:t>
+        <w:t>3.11.</w:t>
       </w:r>
       <w:r>
         <w:rPr>
@@ -3323,7 +3157,6 @@
     <w:p>
       <w:pPr>
         <w:spacing w:after="160" w:line="256" w:lineRule="auto"/>
-        <w:ind w:left="540"/>
         <w:jc w:val="both"/>
         <w:rPr>
           <w:rFonts w:ascii="Times New Roman" w:eastAsia="Times New Roman" w:hAnsi="Times New Roman" w:cs="Times New Roman"/>
@@ -3339,7 +3172,6 @@
     <w:p>
       <w:pPr>
         <w:spacing w:after="160" w:line="256" w:lineRule="auto"/>
-        <w:ind w:left="540"/>
         <w:jc w:val="both"/>
         <w:rPr>
           <w:rFonts w:ascii="Times New Roman" w:eastAsia="Times New Roman" w:hAnsi="Times New Roman" w:cs="Times New Roman"/>
@@ -3370,7 +3202,6 @@
     <w:p>
       <w:pPr>
         <w:spacing w:after="160" w:line="256" w:lineRule="auto"/>
-        <w:ind w:left="400"/>
         <w:jc w:val="both"/>
         <w:rPr>
           <w:rFonts w:ascii="Times New Roman" w:eastAsia="Times New Roman" w:hAnsi="Times New Roman" w:cs="Times New Roman"/>
@@ -3386,7 +3217,6 @@
     <w:p>
       <w:pPr>
         <w:spacing w:after="160" w:line="256" w:lineRule="auto"/>
-        <w:ind w:left="400"/>
         <w:jc w:val="both"/>
         <w:rPr>
           <w:rFonts w:ascii="Times New Roman" w:eastAsia="Times New Roman" w:hAnsi="Times New Roman" w:cs="Times New Roman"/>
@@ -3606,6 +3436,7 @@
           <w:sz w:val="28"/>
           <w:szCs w:val="28"/>
         </w:rPr>
+        <w:lastRenderedPageBreak/>
         <w:t>1.Introduction</w:t>
       </w:r>
     </w:p>
@@ -3660,37 +3491,48 @@
           <w:sz w:val="24"/>
           <w:szCs w:val="24"/>
         </w:rPr>
-        <w:lastRenderedPageBreak/>
-        <w:t xml:space="preserve">EMart is an ecommerce website to shop for various products. We are using HTML5, </w:t>
-      </w:r>
-      <w:proofErr w:type="spellStart"/>
-      <w:r>
-        <w:rPr>
-          <w:rFonts w:ascii="Times New Roman" w:eastAsia="Times New Roman" w:hAnsi="Times New Roman" w:cs="Times New Roman"/>
-          <w:sz w:val="24"/>
-          <w:szCs w:val="24"/>
-        </w:rPr>
-        <w:t>Javascript</w:t>
-      </w:r>
-      <w:proofErr w:type="spellEnd"/>
-      <w:r>
-        <w:rPr>
-          <w:rFonts w:ascii="Times New Roman" w:eastAsia="Times New Roman" w:hAnsi="Times New Roman" w:cs="Times New Roman"/>
-          <w:sz w:val="24"/>
-          <w:szCs w:val="24"/>
-        </w:rPr>
-        <w:t xml:space="preserve">, CSS, Oracle to develop the project. This website reduces the stress on the customers by providing a good user interface. The payment is done securely using a real time system using </w:t>
-      </w:r>
-      <w:proofErr w:type="spellStart"/>
-      <w:r>
-        <w:rPr>
-          <w:rFonts w:ascii="Times New Roman" w:eastAsia="Times New Roman" w:hAnsi="Times New Roman" w:cs="Times New Roman"/>
-          <w:sz w:val="24"/>
-          <w:szCs w:val="24"/>
-        </w:rPr>
-        <w:t>paypal</w:t>
-      </w:r>
-      <w:proofErr w:type="spellEnd"/>
+        <w:t>EMart is an ecommerce website to shop for various pro</w:t>
+      </w:r>
+      <w:r>
+        <w:rPr>
+          <w:rFonts w:ascii="Times New Roman" w:eastAsia="Times New Roman" w:hAnsi="Times New Roman" w:cs="Times New Roman"/>
+          <w:sz w:val="24"/>
+          <w:szCs w:val="24"/>
+        </w:rPr>
+        <w:t>ducts. We are using HTML5, JavaS</w:t>
+      </w:r>
+      <w:r>
+        <w:rPr>
+          <w:rFonts w:ascii="Times New Roman" w:eastAsia="Times New Roman" w:hAnsi="Times New Roman" w:cs="Times New Roman"/>
+          <w:sz w:val="24"/>
+          <w:szCs w:val="24"/>
+        </w:rPr>
+        <w:t xml:space="preserve">cript, CSS, </w:t>
+      </w:r>
+      <w:r>
+        <w:rPr>
+          <w:rFonts w:ascii="Times New Roman" w:eastAsia="Times New Roman" w:hAnsi="Times New Roman" w:cs="Times New Roman"/>
+          <w:sz w:val="24"/>
+          <w:szCs w:val="24"/>
+        </w:rPr>
+        <w:t>and Oracle</w:t>
+      </w:r>
+      <w:r>
+        <w:rPr>
+          <w:rFonts w:ascii="Times New Roman" w:eastAsia="Times New Roman" w:hAnsi="Times New Roman" w:cs="Times New Roman"/>
+          <w:sz w:val="24"/>
+          <w:szCs w:val="24"/>
+        </w:rPr>
+        <w:t xml:space="preserve"> to develop the project. This website reduces the stress on the customers by providing a good user interface. The payment is done securely using a real time system using </w:t>
+      </w:r>
+      <w:r>
+        <w:rPr>
+          <w:rFonts w:ascii="Times New Roman" w:eastAsia="Times New Roman" w:hAnsi="Times New Roman" w:cs="Times New Roman"/>
+          <w:sz w:val="24"/>
+          <w:szCs w:val="24"/>
+        </w:rPr>
+        <w:t>PayPal</w:t>
+      </w:r>
       <w:r>
         <w:rPr>
           <w:rFonts w:ascii="Times New Roman" w:eastAsia="Times New Roman" w:hAnsi="Times New Roman" w:cs="Times New Roman"/>
@@ -4375,16 +4217,14 @@
               </w:rPr>
               <w:t xml:space="preserve">At a later point, This website will be added with pages like </w:t>
             </w:r>
-            <w:proofErr w:type="spellStart"/>
             <w:r>
               <w:rPr>
                 <w:rFonts w:ascii="Times New Roman" w:eastAsia="Times New Roman" w:hAnsi="Times New Roman" w:cs="Times New Roman"/>
                 <w:sz w:val="24"/>
                 <w:szCs w:val="24"/>
               </w:rPr>
-              <w:t>MyCart</w:t>
+              <w:t>My Cart</w:t>
             </w:r>
-            <w:proofErr w:type="spellEnd"/>
             <w:r>
               <w:rPr>
                 <w:rFonts w:ascii="Times New Roman" w:eastAsia="Times New Roman" w:hAnsi="Times New Roman" w:cs="Times New Roman"/>
@@ -4427,27 +4267,59 @@
           <w:sz w:val="24"/>
           <w:szCs w:val="24"/>
         </w:rPr>
-        <w:t xml:space="preserve">      1.</w:t>
-      </w:r>
-      <w:proofErr w:type="gramStart"/>
-      <w:r>
-        <w:rPr>
-          <w:rFonts w:ascii="Times New Roman" w:eastAsia="Times New Roman" w:hAnsi="Times New Roman" w:cs="Times New Roman"/>
-          <w:b/>
-          <w:sz w:val="24"/>
-          <w:szCs w:val="24"/>
-        </w:rPr>
-        <w:t>3.Definitions</w:t>
-      </w:r>
-      <w:proofErr w:type="gramEnd"/>
-      <w:r>
-        <w:rPr>
-          <w:rFonts w:ascii="Times New Roman" w:eastAsia="Times New Roman" w:hAnsi="Times New Roman" w:cs="Times New Roman"/>
-          <w:b/>
-          <w:sz w:val="24"/>
-          <w:szCs w:val="24"/>
-        </w:rPr>
-        <w:t xml:space="preserve">, Acronyms, and Abbreviations:    </w:t>
+        <w:t xml:space="preserve">      </w:t>
+      </w:r>
+    </w:p>
+    <w:p>
+      <w:pPr>
+        <w:spacing w:after="200" w:line="256" w:lineRule="auto"/>
+        <w:jc w:val="both"/>
+        <w:rPr>
+          <w:rFonts w:ascii="Times New Roman" w:eastAsia="Times New Roman" w:hAnsi="Times New Roman" w:cs="Times New Roman"/>
+          <w:b/>
+          <w:sz w:val="24"/>
+          <w:szCs w:val="24"/>
+        </w:rPr>
+      </w:pPr>
+    </w:p>
+    <w:p>
+      <w:pPr>
+        <w:spacing w:after="200" w:line="256" w:lineRule="auto"/>
+        <w:jc w:val="both"/>
+        <w:rPr>
+          <w:rFonts w:ascii="Times New Roman" w:eastAsia="Times New Roman" w:hAnsi="Times New Roman" w:cs="Times New Roman"/>
+          <w:b/>
+          <w:sz w:val="24"/>
+          <w:szCs w:val="24"/>
+        </w:rPr>
+      </w:pPr>
+      <w:r>
+        <w:rPr>
+          <w:rFonts w:ascii="Times New Roman" w:eastAsia="Times New Roman" w:hAnsi="Times New Roman" w:cs="Times New Roman"/>
+          <w:b/>
+          <w:sz w:val="24"/>
+          <w:szCs w:val="24"/>
+        </w:rPr>
+        <w:lastRenderedPageBreak/>
+        <w:t>1.3.</w:t>
+      </w:r>
+      <w:r>
+        <w:rPr>
+          <w:rFonts w:ascii="Times New Roman" w:eastAsia="Times New Roman" w:hAnsi="Times New Roman" w:cs="Times New Roman"/>
+          <w:b/>
+          <w:sz w:val="24"/>
+          <w:szCs w:val="24"/>
+        </w:rPr>
+        <w:t xml:space="preserve"> </w:t>
+      </w:r>
+      <w:r>
+        <w:rPr>
+          <w:rFonts w:ascii="Times New Roman" w:eastAsia="Times New Roman" w:hAnsi="Times New Roman" w:cs="Times New Roman"/>
+          <w:b/>
+          <w:sz w:val="24"/>
+          <w:szCs w:val="24"/>
+        </w:rPr>
+        <w:t xml:space="preserve">Definitions, Acronyms, and Abbreviations:    </w:t>
       </w:r>
       <w:r>
         <w:rPr>
@@ -4488,27 +4360,34 @@
           <w:sz w:val="24"/>
           <w:szCs w:val="24"/>
         </w:rPr>
-        <w:t xml:space="preserve">      1.</w:t>
-      </w:r>
-      <w:proofErr w:type="gramStart"/>
-      <w:r>
-        <w:rPr>
-          <w:rFonts w:ascii="Times New Roman" w:eastAsia="Times New Roman" w:hAnsi="Times New Roman" w:cs="Times New Roman"/>
-          <w:b/>
-          <w:sz w:val="24"/>
-          <w:szCs w:val="24"/>
-        </w:rPr>
-        <w:t>4.References</w:t>
-      </w:r>
-      <w:proofErr w:type="gramEnd"/>
-      <w:r>
-        <w:rPr>
-          <w:rFonts w:ascii="Times New Roman" w:eastAsia="Times New Roman" w:hAnsi="Times New Roman" w:cs="Times New Roman"/>
-          <w:b/>
-          <w:sz w:val="24"/>
-          <w:szCs w:val="24"/>
-        </w:rPr>
-        <w:t xml:space="preserve">:                                                                                   </w:t>
+        <w:t xml:space="preserve"> </w:t>
+      </w:r>
+      <w:r>
+        <w:rPr>
+          <w:rFonts w:ascii="Times New Roman" w:eastAsia="Times New Roman" w:hAnsi="Times New Roman" w:cs="Times New Roman"/>
+          <w:b/>
+          <w:sz w:val="24"/>
+          <w:szCs w:val="24"/>
+        </w:rPr>
+        <w:t>1.4.</w:t>
+      </w:r>
+      <w:r>
+        <w:rPr>
+          <w:rFonts w:ascii="Times New Roman" w:eastAsia="Times New Roman" w:hAnsi="Times New Roman" w:cs="Times New Roman"/>
+          <w:b/>
+          <w:sz w:val="24"/>
+          <w:szCs w:val="24"/>
+        </w:rPr>
+        <w:t xml:space="preserve"> </w:t>
+      </w:r>
+      <w:r>
+        <w:rPr>
+          <w:rFonts w:ascii="Times New Roman" w:eastAsia="Times New Roman" w:hAnsi="Times New Roman" w:cs="Times New Roman"/>
+          <w:b/>
+          <w:sz w:val="24"/>
+          <w:szCs w:val="24"/>
+        </w:rPr>
+        <w:t xml:space="preserve">References:                                                                                   </w:t>
       </w:r>
       <w:r>
         <w:rPr>
@@ -4538,44 +4417,21 @@
           <w:sz w:val="24"/>
           <w:szCs w:val="24"/>
         </w:rPr>
-        <w:t xml:space="preserve">      1.</w:t>
-      </w:r>
-      <w:proofErr w:type="gramStart"/>
-      <w:r>
-        <w:rPr>
-          <w:rFonts w:ascii="Times New Roman" w:eastAsia="Times New Roman" w:hAnsi="Times New Roman" w:cs="Times New Roman"/>
-          <w:b/>
-          <w:sz w:val="24"/>
-          <w:szCs w:val="24"/>
-        </w:rPr>
-        <w:t>5.Overview</w:t>
-      </w:r>
-      <w:proofErr w:type="gramEnd"/>
-      <w:r>
-        <w:rPr>
-          <w:rFonts w:ascii="Times New Roman" w:eastAsia="Times New Roman" w:hAnsi="Times New Roman" w:cs="Times New Roman"/>
-          <w:b/>
-          <w:sz w:val="24"/>
-          <w:szCs w:val="24"/>
-        </w:rPr>
-        <w:t xml:space="preserve">:      </w:t>
-      </w:r>
-    </w:p>
-    <w:p>
-      <w:pPr>
-        <w:spacing w:after="160" w:line="256" w:lineRule="auto"/>
-        <w:jc w:val="both"/>
-        <w:rPr>
-          <w:rFonts w:ascii="Times New Roman" w:eastAsia="Times New Roman" w:hAnsi="Times New Roman" w:cs="Times New Roman"/>
-          <w:b/>
-          <w:sz w:val="28"/>
-          <w:szCs w:val="28"/>
-        </w:rPr>
-      </w:pPr>
-    </w:p>
-    <w:p>
-      <w:pPr>
-        <w:spacing w:after="160" w:line="256" w:lineRule="auto"/>
+        <w:t xml:space="preserve">  1.5. </w:t>
+      </w:r>
+      <w:r>
+        <w:rPr>
+          <w:rFonts w:ascii="Times New Roman" w:eastAsia="Times New Roman" w:hAnsi="Times New Roman" w:cs="Times New Roman"/>
+          <w:b/>
+          <w:sz w:val="24"/>
+          <w:szCs w:val="24"/>
+        </w:rPr>
+        <w:t xml:space="preserve">Overview:      </w:t>
+      </w:r>
+    </w:p>
+    <w:p>
+      <w:pPr>
+        <w:spacing w:after="200" w:line="256" w:lineRule="auto"/>
         <w:jc w:val="both"/>
         <w:rPr>
           <w:rFonts w:ascii="Times New Roman" w:eastAsia="Times New Roman" w:hAnsi="Times New Roman" w:cs="Times New Roman"/>
@@ -4667,16 +4523,14 @@
         </w:rPr>
         <w:t xml:space="preserve">Login &amp; </w:t>
       </w:r>
-      <w:proofErr w:type="spellStart"/>
-      <w:r>
-        <w:rPr>
-          <w:rFonts w:ascii="Times New Roman" w:eastAsia="Times New Roman" w:hAnsi="Times New Roman" w:cs="Times New Roman"/>
-          <w:sz w:val="24"/>
-          <w:szCs w:val="24"/>
-        </w:rPr>
-        <w:t>SignUp</w:t>
-      </w:r>
-      <w:proofErr w:type="spellEnd"/>
+      <w:r>
+        <w:rPr>
+          <w:rFonts w:ascii="Times New Roman" w:eastAsia="Times New Roman" w:hAnsi="Times New Roman" w:cs="Times New Roman"/>
+          <w:sz w:val="24"/>
+          <w:szCs w:val="24"/>
+        </w:rPr>
+        <w:t>Signup</w:t>
+      </w:r>
       <w:r>
         <w:rPr>
           <w:rFonts w:ascii="Times New Roman" w:eastAsia="Times New Roman" w:hAnsi="Times New Roman" w:cs="Times New Roman"/>
@@ -4954,55 +4808,89 @@
           <w:szCs w:val="28"/>
         </w:rPr>
       </w:pPr>
-      <w:r>
+    </w:p>
+    <w:p>
+      <w:pPr>
+        <w:spacing w:after="160" w:line="256" w:lineRule="auto"/>
+        <w:jc w:val="both"/>
         <w:rPr>
           <w:rFonts w:ascii="Times New Roman" w:eastAsia="Times New Roman" w:hAnsi="Times New Roman" w:cs="Times New Roman"/>
           <w:b/>
           <w:sz w:val="28"/>
           <w:szCs w:val="28"/>
         </w:rPr>
-        <w:t>3.Specific Requirements</w:t>
-      </w:r>
-    </w:p>
-    <w:p>
-      <w:pPr>
-        <w:spacing w:after="160" w:line="256" w:lineRule="auto"/>
-        <w:jc w:val="both"/>
-        <w:rPr>
-          <w:rFonts w:ascii="Times New Roman" w:eastAsia="Times New Roman" w:hAnsi="Times New Roman" w:cs="Times New Roman"/>
-          <w:b/>
-          <w:sz w:val="24"/>
-          <w:szCs w:val="24"/>
-        </w:rPr>
-      </w:pPr>
-      <w:r>
-        <w:rPr>
-          <w:rFonts w:ascii="Times New Roman" w:eastAsia="Times New Roman" w:hAnsi="Times New Roman" w:cs="Times New Roman"/>
-          <w:b/>
-          <w:sz w:val="24"/>
-          <w:szCs w:val="24"/>
-        </w:rPr>
-        <w:t>3.</w:t>
-      </w:r>
+      </w:pPr>
+    </w:p>
+    <w:p>
+      <w:pPr>
+        <w:spacing w:after="160" w:line="256" w:lineRule="auto"/>
+        <w:jc w:val="both"/>
+        <w:rPr>
+          <w:rFonts w:ascii="Times New Roman" w:eastAsia="Times New Roman" w:hAnsi="Times New Roman" w:cs="Times New Roman"/>
+          <w:b/>
+          <w:sz w:val="28"/>
+          <w:szCs w:val="28"/>
+        </w:rPr>
+      </w:pPr>
       <w:proofErr w:type="gramStart"/>
       <w:r>
         <w:rPr>
           <w:rFonts w:ascii="Times New Roman" w:eastAsia="Times New Roman" w:hAnsi="Times New Roman" w:cs="Times New Roman"/>
           <w:b/>
-          <w:sz w:val="24"/>
-          <w:szCs w:val="24"/>
-        </w:rPr>
-        <w:t>1.External</w:t>
+          <w:sz w:val="28"/>
+          <w:szCs w:val="28"/>
+        </w:rPr>
+        <w:lastRenderedPageBreak/>
+        <w:t>3.Specific</w:t>
       </w:r>
       <w:proofErr w:type="gramEnd"/>
       <w:r>
         <w:rPr>
           <w:rFonts w:ascii="Times New Roman" w:eastAsia="Times New Roman" w:hAnsi="Times New Roman" w:cs="Times New Roman"/>
           <w:b/>
-          <w:sz w:val="24"/>
-          <w:szCs w:val="24"/>
-        </w:rPr>
-        <w:t xml:space="preserve"> Interface Requirements</w:t>
+          <w:sz w:val="28"/>
+          <w:szCs w:val="28"/>
+        </w:rPr>
+        <w:t xml:space="preserve"> Requirements</w:t>
+      </w:r>
+    </w:p>
+    <w:p>
+      <w:pPr>
+        <w:spacing w:after="160" w:line="256" w:lineRule="auto"/>
+        <w:jc w:val="both"/>
+        <w:rPr>
+          <w:rFonts w:ascii="Times New Roman" w:eastAsia="Times New Roman" w:hAnsi="Times New Roman" w:cs="Times New Roman"/>
+          <w:b/>
+          <w:sz w:val="24"/>
+          <w:szCs w:val="24"/>
+        </w:rPr>
+      </w:pPr>
+      <w:r>
+        <w:rPr>
+          <w:rFonts w:ascii="Times New Roman" w:eastAsia="Times New Roman" w:hAnsi="Times New Roman" w:cs="Times New Roman"/>
+          <w:b/>
+          <w:sz w:val="24"/>
+          <w:szCs w:val="24"/>
+        </w:rPr>
+        <w:t>3.1.</w:t>
+      </w:r>
+      <w:r>
+        <w:rPr>
+          <w:rFonts w:ascii="Times New Roman" w:eastAsia="Times New Roman" w:hAnsi="Times New Roman" w:cs="Times New Roman"/>
+          <w:b/>
+          <w:sz w:val="24"/>
+          <w:szCs w:val="24"/>
+        </w:rPr>
+        <w:t xml:space="preserve"> </w:t>
+      </w:r>
+      <w:r>
+        <w:rPr>
+          <w:rFonts w:ascii="Times New Roman" w:eastAsia="Times New Roman" w:hAnsi="Times New Roman" w:cs="Times New Roman"/>
+          <w:b/>
+          <w:sz w:val="24"/>
+          <w:szCs w:val="24"/>
+        </w:rPr>
+        <w:t>External Interface Requirements</w:t>
       </w:r>
     </w:p>
     <w:p>
@@ -5023,27 +4911,16 @@
           <w:sz w:val="24"/>
           <w:szCs w:val="24"/>
         </w:rPr>
-        <w:t>3.1.</w:t>
-      </w:r>
-      <w:proofErr w:type="gramStart"/>
-      <w:r>
-        <w:rPr>
-          <w:rFonts w:ascii="Times New Roman" w:eastAsia="Times New Roman" w:hAnsi="Times New Roman" w:cs="Times New Roman"/>
-          <w:b/>
-          <w:sz w:val="24"/>
-          <w:szCs w:val="24"/>
-        </w:rPr>
-        <w:t>1.User</w:t>
-      </w:r>
-      <w:proofErr w:type="gramEnd"/>
-      <w:r>
-        <w:rPr>
-          <w:rFonts w:ascii="Times New Roman" w:eastAsia="Times New Roman" w:hAnsi="Times New Roman" w:cs="Times New Roman"/>
-          <w:b/>
-          <w:sz w:val="24"/>
-          <w:szCs w:val="24"/>
-        </w:rPr>
-        <w:t xml:space="preserve"> Interfaces: </w:t>
+        <w:t xml:space="preserve">3.1.1. </w:t>
+      </w:r>
+      <w:r>
+        <w:rPr>
+          <w:rFonts w:ascii="Times New Roman" w:eastAsia="Times New Roman" w:hAnsi="Times New Roman" w:cs="Times New Roman"/>
+          <w:b/>
+          <w:sz w:val="24"/>
+          <w:szCs w:val="24"/>
+        </w:rPr>
+        <w:t xml:space="preserve">User Interfaces: </w:t>
       </w:r>
     </w:p>
     <w:p>
@@ -5083,28 +4960,25 @@
           <w:sz w:val="24"/>
           <w:szCs w:val="24"/>
         </w:rPr>
-        <w:lastRenderedPageBreak/>
-        <w:t>3.1.</w:t>
-      </w:r>
-      <w:proofErr w:type="gramStart"/>
-      <w:r>
-        <w:rPr>
-          <w:rFonts w:ascii="Times New Roman" w:eastAsia="Times New Roman" w:hAnsi="Times New Roman" w:cs="Times New Roman"/>
-          <w:b/>
-          <w:sz w:val="24"/>
-          <w:szCs w:val="24"/>
-        </w:rPr>
-        <w:t>2.Hardware</w:t>
-      </w:r>
-      <w:proofErr w:type="gramEnd"/>
-      <w:r>
-        <w:rPr>
-          <w:rFonts w:ascii="Times New Roman" w:eastAsia="Times New Roman" w:hAnsi="Times New Roman" w:cs="Times New Roman"/>
-          <w:b/>
-          <w:sz w:val="24"/>
-          <w:szCs w:val="24"/>
-        </w:rPr>
-        <w:t xml:space="preserve"> Interfaces:</w:t>
+        <w:t>3.1.2.</w:t>
+      </w:r>
+      <w:r>
+        <w:rPr>
+          <w:rFonts w:ascii="Times New Roman" w:eastAsia="Times New Roman" w:hAnsi="Times New Roman" w:cs="Times New Roman"/>
+          <w:b/>
+          <w:sz w:val="24"/>
+          <w:szCs w:val="24"/>
+        </w:rPr>
+        <w:t xml:space="preserve"> </w:t>
+      </w:r>
+      <w:r>
+        <w:rPr>
+          <w:rFonts w:ascii="Times New Roman" w:eastAsia="Times New Roman" w:hAnsi="Times New Roman" w:cs="Times New Roman"/>
+          <w:b/>
+          <w:sz w:val="24"/>
+          <w:szCs w:val="24"/>
+        </w:rPr>
+        <w:t>Hardware Interfaces:</w:t>
       </w:r>
     </w:p>
     <w:p>
@@ -5144,27 +5018,25 @@
           <w:sz w:val="24"/>
           <w:szCs w:val="24"/>
         </w:rPr>
-        <w:t>3.1.</w:t>
-      </w:r>
-      <w:proofErr w:type="gramStart"/>
-      <w:r>
-        <w:rPr>
-          <w:rFonts w:ascii="Times New Roman" w:eastAsia="Times New Roman" w:hAnsi="Times New Roman" w:cs="Times New Roman"/>
-          <w:b/>
-          <w:sz w:val="24"/>
-          <w:szCs w:val="24"/>
-        </w:rPr>
-        <w:t>3.Software</w:t>
-      </w:r>
-      <w:proofErr w:type="gramEnd"/>
-      <w:r>
-        <w:rPr>
-          <w:rFonts w:ascii="Times New Roman" w:eastAsia="Times New Roman" w:hAnsi="Times New Roman" w:cs="Times New Roman"/>
-          <w:b/>
-          <w:sz w:val="24"/>
-          <w:szCs w:val="24"/>
-        </w:rPr>
-        <w:t xml:space="preserve"> Interfaces:</w:t>
+        <w:t>3.1.3.</w:t>
+      </w:r>
+      <w:r>
+        <w:rPr>
+          <w:rFonts w:ascii="Times New Roman" w:eastAsia="Times New Roman" w:hAnsi="Times New Roman" w:cs="Times New Roman"/>
+          <w:b/>
+          <w:sz w:val="24"/>
+          <w:szCs w:val="24"/>
+        </w:rPr>
+        <w:t xml:space="preserve"> </w:t>
+      </w:r>
+      <w:r>
+        <w:rPr>
+          <w:rFonts w:ascii="Times New Roman" w:eastAsia="Times New Roman" w:hAnsi="Times New Roman" w:cs="Times New Roman"/>
+          <w:b/>
+          <w:sz w:val="24"/>
+          <w:szCs w:val="24"/>
+        </w:rPr>
+        <w:t>Software Interfaces:</w:t>
       </w:r>
     </w:p>
     <w:p>
@@ -5230,27 +5102,60 @@
           <w:sz w:val="24"/>
           <w:szCs w:val="24"/>
         </w:rPr>
-        <w:t>3.1.</w:t>
-      </w:r>
-      <w:proofErr w:type="gramStart"/>
-      <w:r>
-        <w:rPr>
-          <w:rFonts w:ascii="Times New Roman" w:eastAsia="Times New Roman" w:hAnsi="Times New Roman" w:cs="Times New Roman"/>
-          <w:b/>
-          <w:sz w:val="24"/>
-          <w:szCs w:val="24"/>
-        </w:rPr>
-        <w:t>4.Communications</w:t>
-      </w:r>
-      <w:proofErr w:type="gramEnd"/>
-      <w:r>
-        <w:rPr>
-          <w:rFonts w:ascii="Times New Roman" w:eastAsia="Times New Roman" w:hAnsi="Times New Roman" w:cs="Times New Roman"/>
-          <w:b/>
-          <w:sz w:val="24"/>
-          <w:szCs w:val="24"/>
-        </w:rPr>
-        <w:t xml:space="preserve"> Interface:</w:t>
+        <w:t>3.1.4.</w:t>
+      </w:r>
+      <w:r>
+        <w:rPr>
+          <w:rFonts w:ascii="Times New Roman" w:eastAsia="Times New Roman" w:hAnsi="Times New Roman" w:cs="Times New Roman"/>
+          <w:b/>
+          <w:sz w:val="24"/>
+          <w:szCs w:val="24"/>
+        </w:rPr>
+        <w:t xml:space="preserve"> </w:t>
+      </w:r>
+      <w:r>
+        <w:rPr>
+          <w:rFonts w:ascii="Times New Roman" w:eastAsia="Times New Roman" w:hAnsi="Times New Roman" w:cs="Times New Roman"/>
+          <w:b/>
+          <w:sz w:val="24"/>
+          <w:szCs w:val="24"/>
+        </w:rPr>
+        <w:t>Communications Interface:</w:t>
+      </w:r>
+      <w:r>
+        <w:rPr>
+          <w:rFonts w:ascii="Times New Roman" w:eastAsia="Times New Roman" w:hAnsi="Times New Roman" w:cs="Times New Roman"/>
+          <w:b/>
+          <w:sz w:val="24"/>
+          <w:szCs w:val="24"/>
+        </w:rPr>
+        <w:t xml:space="preserve"> </w:t>
+      </w:r>
+    </w:p>
+    <w:p>
+      <w:pPr>
+        <w:spacing w:after="200"/>
+        <w:jc w:val="both"/>
+        <w:rPr>
+          <w:rFonts w:ascii="Times New Roman" w:eastAsia="Times New Roman" w:hAnsi="Times New Roman" w:cs="Times New Roman"/>
+          <w:b/>
+          <w:sz w:val="24"/>
+          <w:szCs w:val="24"/>
+        </w:rPr>
+      </w:pPr>
+      <w:r>
+        <w:rPr>
+          <w:rFonts w:ascii="Times New Roman" w:hAnsi="Times New Roman" w:cs="Times New Roman"/>
+          <w:color w:val="000000"/>
+        </w:rPr>
+        <w:t>We are using Skype, E</w:t>
+      </w:r>
+      <w:r>
+        <w:rPr>
+          <w:rFonts w:ascii="Times New Roman" w:hAnsi="Times New Roman" w:cs="Times New Roman"/>
+          <w:color w:val="000000"/>
+        </w:rPr>
+        <w:t>mails for communication interface.</w:t>
       </w:r>
     </w:p>
     <w:p>
@@ -5488,6 +5393,7 @@
           <w:sz w:val="24"/>
           <w:szCs w:val="24"/>
         </w:rPr>
+        <w:lastRenderedPageBreak/>
         <w:t>Support/Customer service Page:</w:t>
       </w:r>
       <w:r>
@@ -5572,17 +5478,6 @@
         </w:rPr>
         <w:t xml:space="preserve">The list of categories are displayed in this bar. </w:t>
       </w:r>
-    </w:p>
-    <w:p>
-      <w:pPr>
-        <w:spacing w:after="200"/>
-        <w:jc w:val="both"/>
-        <w:rPr>
-          <w:rFonts w:ascii="Times New Roman" w:eastAsia="Times New Roman" w:hAnsi="Times New Roman" w:cs="Times New Roman"/>
-          <w:sz w:val="24"/>
-          <w:szCs w:val="24"/>
-        </w:rPr>
-      </w:pPr>
     </w:p>
     <w:p>
       <w:pPr>
@@ -5624,7 +5519,6 @@
           <w:sz w:val="24"/>
           <w:szCs w:val="24"/>
         </w:rPr>
-        <w:lastRenderedPageBreak/>
         <w:t>3.4. Class/Objects</w:t>
       </w:r>
     </w:p>
@@ -5805,23 +5699,21 @@
           <w:szCs w:val="24"/>
         </w:rPr>
       </w:pPr>
-      <w:proofErr w:type="spellStart"/>
-      <w:r>
-        <w:rPr>
-          <w:rFonts w:ascii="Times New Roman" w:eastAsia="Times New Roman" w:hAnsi="Times New Roman" w:cs="Times New Roman"/>
-          <w:sz w:val="24"/>
-          <w:szCs w:val="24"/>
-        </w:rPr>
-        <w:t>Emart</w:t>
-      </w:r>
-      <w:proofErr w:type="spellEnd"/>
-      <w:r>
-        <w:rPr>
-          <w:rFonts w:ascii="Times New Roman" w:eastAsia="Times New Roman" w:hAnsi="Times New Roman" w:cs="Times New Roman"/>
-          <w:sz w:val="24"/>
-          <w:szCs w:val="24"/>
-        </w:rPr>
-        <w:t xml:space="preserve"> is a reliable website where all the ACID rules are applied in order to provide a reliable website for the users.   </w:t>
+      <w:r>
+        <w:rPr>
+          <w:rFonts w:ascii="Times New Roman" w:eastAsia="Times New Roman" w:hAnsi="Times New Roman" w:cs="Times New Roman"/>
+          <w:sz w:val="24"/>
+          <w:szCs w:val="24"/>
+        </w:rPr>
+        <w:t>EM</w:t>
+      </w:r>
+      <w:r>
+        <w:rPr>
+          <w:rFonts w:ascii="Times New Roman" w:eastAsia="Times New Roman" w:hAnsi="Times New Roman" w:cs="Times New Roman"/>
+          <w:sz w:val="24"/>
+          <w:szCs w:val="24"/>
+        </w:rPr>
+        <w:t xml:space="preserve">art is a reliable website where all the ACID rules are applied in order to provide a reliable website for the users.   </w:t>
       </w:r>
     </w:p>
     <w:p>
@@ -6032,8 +5924,6 @@
           <w:szCs w:val="24"/>
         </w:rPr>
       </w:pPr>
-      <w:bookmarkStart w:id="2" w:name="_GoBack"/>
-      <w:bookmarkEnd w:id="2"/>
       <w:r>
         <w:rPr>
           <w:rFonts w:ascii="Times New Roman" w:eastAsia="Times New Roman" w:hAnsi="Times New Roman" w:cs="Times New Roman"/>
@@ -6153,7 +6043,1018 @@
           <w:sz w:val="24"/>
           <w:szCs w:val="24"/>
         </w:rPr>
-        <w:t>3.10.  Prototypes (for complete project)</w:t>
+        <w:t xml:space="preserve">3.10. </w:t>
+      </w:r>
+      <w:r>
+        <w:rPr>
+          <w:rFonts w:ascii="Times New Roman" w:eastAsia="Times New Roman" w:hAnsi="Times New Roman" w:cs="Times New Roman"/>
+          <w:b/>
+          <w:sz w:val="24"/>
+          <w:szCs w:val="24"/>
+        </w:rPr>
+        <w:t>Prototypes (for complete project)</w:t>
+      </w:r>
+    </w:p>
+    <w:p>
+      <w:pPr>
+        <w:spacing w:after="200" w:line="240" w:lineRule="auto"/>
+        <w:jc w:val="both"/>
+        <w:rPr>
+          <w:rFonts w:ascii="Times New Roman" w:eastAsia="Times New Roman" w:hAnsi="Times New Roman" w:cs="Times New Roman"/>
+          <w:b/>
+          <w:bCs/>
+          <w:color w:val="000000"/>
+          <w:sz w:val="24"/>
+          <w:szCs w:val="24"/>
+          <w:lang w:val="en-US"/>
+        </w:rPr>
+      </w:pPr>
+    </w:p>
+    <w:p>
+      <w:pPr>
+        <w:spacing w:after="200" w:line="240" w:lineRule="auto"/>
+        <w:jc w:val="both"/>
+        <w:rPr>
+          <w:rFonts w:ascii="Times New Roman" w:eastAsia="Times New Roman" w:hAnsi="Times New Roman" w:cs="Times New Roman"/>
+          <w:b/>
+          <w:bCs/>
+          <w:color w:val="000000"/>
+          <w:sz w:val="24"/>
+          <w:szCs w:val="24"/>
+          <w:lang w:val="en-US"/>
+        </w:rPr>
+      </w:pPr>
+    </w:p>
+    <w:p>
+      <w:pPr>
+        <w:spacing w:after="200" w:line="240" w:lineRule="auto"/>
+        <w:jc w:val="both"/>
+        <w:rPr>
+          <w:rFonts w:ascii="Times New Roman" w:eastAsia="Times New Roman" w:hAnsi="Times New Roman" w:cs="Times New Roman"/>
+          <w:sz w:val="24"/>
+          <w:szCs w:val="24"/>
+          <w:lang w:val="en-US"/>
+        </w:rPr>
+      </w:pPr>
+      <w:r>
+        <w:rPr>
+          <w:rFonts w:ascii="Times New Roman" w:eastAsia="Times New Roman" w:hAnsi="Times New Roman" w:cs="Times New Roman"/>
+          <w:b/>
+          <w:bCs/>
+          <w:color w:val="000000"/>
+          <w:sz w:val="24"/>
+          <w:szCs w:val="24"/>
+          <w:lang w:val="en-US"/>
+        </w:rPr>
+        <w:t xml:space="preserve">Home page:  In this page </w:t>
+      </w:r>
+      <w:r>
+        <w:rPr>
+          <w:rFonts w:ascii="Times New Roman" w:eastAsia="Times New Roman" w:hAnsi="Times New Roman" w:cs="Times New Roman"/>
+          <w:color w:val="000000"/>
+          <w:sz w:val="24"/>
+          <w:szCs w:val="24"/>
+          <w:lang w:val="en-US"/>
+        </w:rPr>
+        <w:t>different categories of the </w:t>
+      </w:r>
+      <w:r>
+        <w:rPr>
+          <w:rFonts w:ascii="Times New Roman" w:eastAsia="Times New Roman" w:hAnsi="Times New Roman" w:cs="Times New Roman"/>
+          <w:color w:val="000000"/>
+          <w:sz w:val="24"/>
+          <w:szCs w:val="24"/>
+          <w:lang w:val="en-US"/>
+        </w:rPr>
+        <w:t>products are displayed and there should be an image, price and product description for every item.</w:t>
+      </w:r>
+    </w:p>
+    <w:p>
+      <w:pPr>
+        <w:spacing w:after="200" w:line="240" w:lineRule="auto"/>
+        <w:jc w:val="both"/>
+        <w:rPr>
+          <w:rFonts w:ascii="Times New Roman" w:eastAsia="Times New Roman" w:hAnsi="Times New Roman" w:cs="Times New Roman"/>
+          <w:sz w:val="24"/>
+          <w:szCs w:val="24"/>
+          <w:lang w:val="en-US"/>
+        </w:rPr>
+      </w:pPr>
+      <w:r>
+        <w:rPr>
+          <w:rFonts w:ascii="Times New Roman" w:eastAsia="Times New Roman" w:hAnsi="Times New Roman" w:cs="Times New Roman"/>
+          <w:b/>
+          <w:bCs/>
+          <w:noProof/>
+          <w:color w:val="000000"/>
+          <w:sz w:val="24"/>
+          <w:szCs w:val="24"/>
+          <w:lang w:val="en-US"/>
+        </w:rPr>
+        <w:drawing>
+          <wp:inline distT="0" distB="0" distL="0" distR="0" wp14:anchorId="1C3F666A" wp14:editId="65DD1851">
+            <wp:extent cx="6115050" cy="2743200"/>
+            <wp:effectExtent l="0" t="0" r="0" b="0"/>
+            <wp:docPr id="15" name="Picture 15" descr="https://lh5.googleusercontent.com/a1iuvyuVsOXgV8WbJlB1CmhU6X07F1w8Or7EOJmIRFJkZO4PYnNuL9fVcVFbm3Ab0Zr7gSgU25TROucLbBnl3z61FvWu-CEz4lXLz5Q8vKuYmOySfNSA4Lbvdv8lP5gsUsIk7IA7"/>
+            <wp:cNvGraphicFramePr>
+              <a:graphicFrameLocks xmlns:a="http://schemas.openxmlformats.org/drawingml/2006/main" noChangeAspect="1"/>
+            </wp:cNvGraphicFramePr>
+            <a:graphic xmlns:a="http://schemas.openxmlformats.org/drawingml/2006/main">
+              <a:graphicData uri="http://schemas.openxmlformats.org/drawingml/2006/picture">
+                <pic:pic xmlns:pic="http://schemas.openxmlformats.org/drawingml/2006/picture">
+                  <pic:nvPicPr>
+                    <pic:cNvPr id="0" name="Picture 1" descr="https://lh5.googleusercontent.com/a1iuvyuVsOXgV8WbJlB1CmhU6X07F1w8Or7EOJmIRFJkZO4PYnNuL9fVcVFbm3Ab0Zr7gSgU25TROucLbBnl3z61FvWu-CEz4lXLz5Q8vKuYmOySfNSA4Lbvdv8lP5gsUsIk7IA7"/>
+                    <pic:cNvPicPr>
+                      <a:picLocks noChangeAspect="1" noChangeArrowheads="1"/>
+                    </pic:cNvPicPr>
+                  </pic:nvPicPr>
+                  <pic:blipFill>
+                    <a:blip r:embed="rId6">
+                      <a:extLst>
+                        <a:ext uri="{28A0092B-C50C-407E-A947-70E740481C1C}">
+                          <a14:useLocalDpi xmlns:a14="http://schemas.microsoft.com/office/drawing/2010/main" val="0"/>
+                        </a:ext>
+                      </a:extLst>
+                    </a:blip>
+                    <a:srcRect/>
+                    <a:stretch>
+                      <a:fillRect/>
+                    </a:stretch>
+                  </pic:blipFill>
+                  <pic:spPr bwMode="auto">
+                    <a:xfrm>
+                      <a:off x="0" y="0"/>
+                      <a:ext cx="6115050" cy="2743200"/>
+                    </a:xfrm>
+                    <a:prstGeom prst="rect">
+                      <a:avLst/>
+                    </a:prstGeom>
+                    <a:noFill/>
+                    <a:ln>
+                      <a:noFill/>
+                    </a:ln>
+                  </pic:spPr>
+                </pic:pic>
+              </a:graphicData>
+            </a:graphic>
+          </wp:inline>
+        </w:drawing>
+      </w:r>
+    </w:p>
+    <w:p>
+      <w:pPr>
+        <w:spacing w:line="240" w:lineRule="auto"/>
+        <w:rPr>
+          <w:rFonts w:ascii="Times New Roman" w:eastAsia="Times New Roman" w:hAnsi="Times New Roman" w:cs="Times New Roman"/>
+          <w:sz w:val="24"/>
+          <w:szCs w:val="24"/>
+          <w:lang w:val="en-US"/>
+        </w:rPr>
+      </w:pPr>
+    </w:p>
+    <w:p>
+      <w:pPr>
+        <w:spacing w:after="200" w:line="240" w:lineRule="auto"/>
+        <w:jc w:val="both"/>
+        <w:rPr>
+          <w:rFonts w:ascii="Times New Roman" w:eastAsia="Times New Roman" w:hAnsi="Times New Roman" w:cs="Times New Roman"/>
+          <w:sz w:val="24"/>
+          <w:szCs w:val="24"/>
+          <w:lang w:val="en-US"/>
+        </w:rPr>
+      </w:pPr>
+      <w:r>
+        <w:rPr>
+          <w:rFonts w:ascii="Times New Roman" w:eastAsia="Times New Roman" w:hAnsi="Times New Roman" w:cs="Times New Roman"/>
+          <w:b/>
+          <w:bCs/>
+          <w:color w:val="000000"/>
+          <w:sz w:val="24"/>
+          <w:szCs w:val="24"/>
+          <w:lang w:val="en-US"/>
+        </w:rPr>
+        <w:t xml:space="preserve">Login/Register page: </w:t>
+      </w:r>
+      <w:r>
+        <w:rPr>
+          <w:rFonts w:ascii="Times New Roman" w:eastAsia="Times New Roman" w:hAnsi="Times New Roman" w:cs="Times New Roman"/>
+          <w:color w:val="000000"/>
+          <w:sz w:val="24"/>
+          <w:szCs w:val="24"/>
+          <w:lang w:val="en-US"/>
+        </w:rPr>
+        <w:t> In this page the user can see the two text fields with Username and password. </w:t>
+      </w:r>
+    </w:p>
+    <w:p>
+      <w:pPr>
+        <w:spacing w:after="200" w:line="240" w:lineRule="auto"/>
+        <w:jc w:val="both"/>
+        <w:rPr>
+          <w:rFonts w:ascii="Times New Roman" w:eastAsia="Times New Roman" w:hAnsi="Times New Roman" w:cs="Times New Roman"/>
+          <w:sz w:val="24"/>
+          <w:szCs w:val="24"/>
+          <w:lang w:val="en-US"/>
+        </w:rPr>
+      </w:pPr>
+      <w:r>
+        <w:rPr>
+          <w:rFonts w:ascii="Times New Roman" w:eastAsia="Times New Roman" w:hAnsi="Times New Roman" w:cs="Times New Roman"/>
+          <w:b/>
+          <w:bCs/>
+          <w:noProof/>
+          <w:color w:val="000000"/>
+          <w:sz w:val="24"/>
+          <w:szCs w:val="24"/>
+          <w:lang w:val="en-US"/>
+        </w:rPr>
+        <w:drawing>
+          <wp:inline distT="0" distB="0" distL="0" distR="0" wp14:anchorId="4748B1EC" wp14:editId="76CD6A08">
+            <wp:extent cx="6115050" cy="2905125"/>
+            <wp:effectExtent l="0" t="0" r="0" b="9525"/>
+            <wp:docPr id="14" name="Picture 14" descr="https://lh4.googleusercontent.com/Xq7wsfg3r_TVb4Oq5EAgFp1JW8S6QMqU5n4Eh42BU8S-EgzmV_VWWQohCaJyIhDsoYr8X-M-kV-4iJWOqouxRS3ZK_QkmFurhsXt-x37tgGamMoidLfhFkTOdi3XTtv4Bc7evANK"/>
+            <wp:cNvGraphicFramePr>
+              <a:graphicFrameLocks xmlns:a="http://schemas.openxmlformats.org/drawingml/2006/main" noChangeAspect="1"/>
+            </wp:cNvGraphicFramePr>
+            <a:graphic xmlns:a="http://schemas.openxmlformats.org/drawingml/2006/main">
+              <a:graphicData uri="http://schemas.openxmlformats.org/drawingml/2006/picture">
+                <pic:pic xmlns:pic="http://schemas.openxmlformats.org/drawingml/2006/picture">
+                  <pic:nvPicPr>
+                    <pic:cNvPr id="0" name="Picture 2" descr="https://lh4.googleusercontent.com/Xq7wsfg3r_TVb4Oq5EAgFp1JW8S6QMqU5n4Eh42BU8S-EgzmV_VWWQohCaJyIhDsoYr8X-M-kV-4iJWOqouxRS3ZK_QkmFurhsXt-x37tgGamMoidLfhFkTOdi3XTtv4Bc7evANK"/>
+                    <pic:cNvPicPr>
+                      <a:picLocks noChangeAspect="1" noChangeArrowheads="1"/>
+                    </pic:cNvPicPr>
+                  </pic:nvPicPr>
+                  <pic:blipFill>
+                    <a:blip r:embed="rId7">
+                      <a:extLst>
+                        <a:ext uri="{28A0092B-C50C-407E-A947-70E740481C1C}">
+                          <a14:useLocalDpi xmlns:a14="http://schemas.microsoft.com/office/drawing/2010/main" val="0"/>
+                        </a:ext>
+                      </a:extLst>
+                    </a:blip>
+                    <a:srcRect/>
+                    <a:stretch>
+                      <a:fillRect/>
+                    </a:stretch>
+                  </pic:blipFill>
+                  <pic:spPr bwMode="auto">
+                    <a:xfrm>
+                      <a:off x="0" y="0"/>
+                      <a:ext cx="6115050" cy="2905125"/>
+                    </a:xfrm>
+                    <a:prstGeom prst="rect">
+                      <a:avLst/>
+                    </a:prstGeom>
+                    <a:noFill/>
+                    <a:ln>
+                      <a:noFill/>
+                    </a:ln>
+                  </pic:spPr>
+                </pic:pic>
+              </a:graphicData>
+            </a:graphic>
+          </wp:inline>
+        </w:drawing>
+      </w:r>
+    </w:p>
+    <w:p>
+      <w:pPr>
+        <w:spacing w:after="240" w:line="240" w:lineRule="auto"/>
+        <w:rPr>
+          <w:rFonts w:ascii="Times New Roman" w:eastAsia="Times New Roman" w:hAnsi="Times New Roman" w:cs="Times New Roman"/>
+          <w:sz w:val="24"/>
+          <w:szCs w:val="24"/>
+          <w:lang w:val="en-US"/>
+        </w:rPr>
+      </w:pPr>
+      <w:r>
+        <w:rPr>
+          <w:rFonts w:ascii="Times New Roman" w:eastAsia="Times New Roman" w:hAnsi="Times New Roman" w:cs="Times New Roman"/>
+          <w:sz w:val="24"/>
+          <w:szCs w:val="24"/>
+          <w:lang w:val="en-US"/>
+        </w:rPr>
+        <w:br/>
+      </w:r>
+    </w:p>
+    <w:p>
+      <w:pPr>
+        <w:spacing w:after="200" w:line="240" w:lineRule="auto"/>
+        <w:jc w:val="both"/>
+        <w:rPr>
+          <w:rFonts w:ascii="Times New Roman" w:eastAsia="Times New Roman" w:hAnsi="Times New Roman" w:cs="Times New Roman"/>
+          <w:b/>
+          <w:bCs/>
+          <w:color w:val="000000"/>
+          <w:sz w:val="24"/>
+          <w:szCs w:val="24"/>
+          <w:lang w:val="en-US"/>
+        </w:rPr>
+      </w:pPr>
+    </w:p>
+    <w:p>
+      <w:pPr>
+        <w:spacing w:after="200" w:line="240" w:lineRule="auto"/>
+        <w:jc w:val="both"/>
+        <w:rPr>
+          <w:rFonts w:ascii="Times New Roman" w:eastAsia="Times New Roman" w:hAnsi="Times New Roman" w:cs="Times New Roman"/>
+          <w:b/>
+          <w:bCs/>
+          <w:color w:val="000000"/>
+          <w:sz w:val="24"/>
+          <w:szCs w:val="24"/>
+          <w:lang w:val="en-US"/>
+        </w:rPr>
+      </w:pPr>
+    </w:p>
+    <w:p>
+      <w:pPr>
+        <w:spacing w:after="200" w:line="240" w:lineRule="auto"/>
+        <w:jc w:val="both"/>
+        <w:rPr>
+          <w:rFonts w:ascii="Times New Roman" w:eastAsia="Times New Roman" w:hAnsi="Times New Roman" w:cs="Times New Roman"/>
+          <w:sz w:val="24"/>
+          <w:szCs w:val="24"/>
+          <w:lang w:val="en-US"/>
+        </w:rPr>
+      </w:pPr>
+      <w:r>
+        <w:rPr>
+          <w:rFonts w:ascii="Times New Roman" w:eastAsia="Times New Roman" w:hAnsi="Times New Roman" w:cs="Times New Roman"/>
+          <w:b/>
+          <w:bCs/>
+          <w:color w:val="000000"/>
+          <w:sz w:val="24"/>
+          <w:szCs w:val="24"/>
+          <w:lang w:val="en-US"/>
+        </w:rPr>
+        <w:lastRenderedPageBreak/>
+        <w:t xml:space="preserve">Forgot password: </w:t>
+      </w:r>
+      <w:r>
+        <w:rPr>
+          <w:rFonts w:ascii="Times New Roman" w:eastAsia="Times New Roman" w:hAnsi="Times New Roman" w:cs="Times New Roman"/>
+          <w:color w:val="000000"/>
+          <w:sz w:val="24"/>
+          <w:szCs w:val="24"/>
+          <w:lang w:val="en-US"/>
+        </w:rPr>
+        <w:t xml:space="preserve">In this page the user can see </w:t>
+      </w:r>
+      <w:proofErr w:type="gramStart"/>
+      <w:r>
+        <w:rPr>
+          <w:rFonts w:ascii="Times New Roman" w:eastAsia="Times New Roman" w:hAnsi="Times New Roman" w:cs="Times New Roman"/>
+          <w:color w:val="000000"/>
+          <w:sz w:val="24"/>
+          <w:szCs w:val="24"/>
+          <w:lang w:val="en-US"/>
+        </w:rPr>
+        <w:t>the forgot</w:t>
+      </w:r>
+      <w:proofErr w:type="gramEnd"/>
+      <w:r>
+        <w:rPr>
+          <w:rFonts w:ascii="Times New Roman" w:eastAsia="Times New Roman" w:hAnsi="Times New Roman" w:cs="Times New Roman"/>
+          <w:color w:val="000000"/>
+          <w:sz w:val="24"/>
+          <w:szCs w:val="24"/>
+          <w:lang w:val="en-US"/>
+        </w:rPr>
+        <w:t xml:space="preserve"> password feature which helps the users to recover the password.</w:t>
+      </w:r>
+    </w:p>
+    <w:p>
+      <w:pPr>
+        <w:spacing w:after="200" w:line="240" w:lineRule="auto"/>
+        <w:jc w:val="both"/>
+        <w:rPr>
+          <w:rFonts w:ascii="Times New Roman" w:eastAsia="Times New Roman" w:hAnsi="Times New Roman" w:cs="Times New Roman"/>
+          <w:sz w:val="24"/>
+          <w:szCs w:val="24"/>
+          <w:lang w:val="en-US"/>
+        </w:rPr>
+      </w:pPr>
+      <w:r>
+        <w:rPr>
+          <w:rFonts w:ascii="Times New Roman" w:eastAsia="Times New Roman" w:hAnsi="Times New Roman" w:cs="Times New Roman"/>
+          <w:noProof/>
+          <w:color w:val="000000"/>
+          <w:sz w:val="24"/>
+          <w:szCs w:val="24"/>
+          <w:lang w:val="en-US"/>
+        </w:rPr>
+        <w:drawing>
+          <wp:inline distT="0" distB="0" distL="0" distR="0" wp14:anchorId="4ADE742A" wp14:editId="2A3D396E">
+            <wp:extent cx="6115050" cy="2943225"/>
+            <wp:effectExtent l="0" t="0" r="0" b="9525"/>
+            <wp:docPr id="13" name="Picture 13" descr="https://lh4.googleusercontent.com/d4C7y3qR325KARHgIpD_4a6gSBiZodSxpYzuTB-r7pCfrpyT_ZtJjtLPL6uA_bZMVZsRn88inXOwjaKfbwk-jzf5x2XEt3lt-uHXqbfxYUyPe5rviqL4LqU_oFF16qD5NiEbp1BE"/>
+            <wp:cNvGraphicFramePr>
+              <a:graphicFrameLocks xmlns:a="http://schemas.openxmlformats.org/drawingml/2006/main" noChangeAspect="1"/>
+            </wp:cNvGraphicFramePr>
+            <a:graphic xmlns:a="http://schemas.openxmlformats.org/drawingml/2006/main">
+              <a:graphicData uri="http://schemas.openxmlformats.org/drawingml/2006/picture">
+                <pic:pic xmlns:pic="http://schemas.openxmlformats.org/drawingml/2006/picture">
+                  <pic:nvPicPr>
+                    <pic:cNvPr id="0" name="Picture 3" descr="https://lh4.googleusercontent.com/d4C7y3qR325KARHgIpD_4a6gSBiZodSxpYzuTB-r7pCfrpyT_ZtJjtLPL6uA_bZMVZsRn88inXOwjaKfbwk-jzf5x2XEt3lt-uHXqbfxYUyPe5rviqL4LqU_oFF16qD5NiEbp1BE"/>
+                    <pic:cNvPicPr>
+                      <a:picLocks noChangeAspect="1" noChangeArrowheads="1"/>
+                    </pic:cNvPicPr>
+                  </pic:nvPicPr>
+                  <pic:blipFill>
+                    <a:blip r:embed="rId8">
+                      <a:extLst>
+                        <a:ext uri="{28A0092B-C50C-407E-A947-70E740481C1C}">
+                          <a14:useLocalDpi xmlns:a14="http://schemas.microsoft.com/office/drawing/2010/main" val="0"/>
+                        </a:ext>
+                      </a:extLst>
+                    </a:blip>
+                    <a:srcRect/>
+                    <a:stretch>
+                      <a:fillRect/>
+                    </a:stretch>
+                  </pic:blipFill>
+                  <pic:spPr bwMode="auto">
+                    <a:xfrm>
+                      <a:off x="0" y="0"/>
+                      <a:ext cx="6115050" cy="2943225"/>
+                    </a:xfrm>
+                    <a:prstGeom prst="rect">
+                      <a:avLst/>
+                    </a:prstGeom>
+                    <a:noFill/>
+                    <a:ln>
+                      <a:noFill/>
+                    </a:ln>
+                  </pic:spPr>
+                </pic:pic>
+              </a:graphicData>
+            </a:graphic>
+          </wp:inline>
+        </w:drawing>
+      </w:r>
+    </w:p>
+    <w:p>
+      <w:pPr>
+        <w:spacing w:line="240" w:lineRule="auto"/>
+        <w:rPr>
+          <w:rFonts w:ascii="Times New Roman" w:eastAsia="Times New Roman" w:hAnsi="Times New Roman" w:cs="Times New Roman"/>
+          <w:sz w:val="24"/>
+          <w:szCs w:val="24"/>
+          <w:lang w:val="en-US"/>
+        </w:rPr>
+      </w:pPr>
+    </w:p>
+    <w:p>
+      <w:pPr>
+        <w:spacing w:after="200" w:line="240" w:lineRule="auto"/>
+        <w:jc w:val="both"/>
+        <w:rPr>
+          <w:rFonts w:ascii="Times New Roman" w:eastAsia="Times New Roman" w:hAnsi="Times New Roman" w:cs="Times New Roman"/>
+          <w:sz w:val="24"/>
+          <w:szCs w:val="24"/>
+          <w:lang w:val="en-US"/>
+        </w:rPr>
+      </w:pPr>
+      <w:r>
+        <w:rPr>
+          <w:rFonts w:ascii="Times New Roman" w:eastAsia="Times New Roman" w:hAnsi="Times New Roman" w:cs="Times New Roman"/>
+          <w:b/>
+          <w:bCs/>
+          <w:color w:val="000000"/>
+          <w:sz w:val="24"/>
+          <w:szCs w:val="24"/>
+          <w:lang w:val="en-US"/>
+        </w:rPr>
+        <w:t xml:space="preserve">Registration page: </w:t>
+      </w:r>
+      <w:r>
+        <w:rPr>
+          <w:rFonts w:ascii="Times New Roman" w:eastAsia="Times New Roman" w:hAnsi="Times New Roman" w:cs="Times New Roman"/>
+          <w:color w:val="000000"/>
+          <w:sz w:val="24"/>
+          <w:szCs w:val="24"/>
+          <w:lang w:val="en-US"/>
+        </w:rPr>
+        <w:t>In this page</w:t>
+      </w:r>
+      <w:r>
+        <w:rPr>
+          <w:rFonts w:ascii="Times New Roman" w:eastAsia="Times New Roman" w:hAnsi="Times New Roman" w:cs="Times New Roman"/>
+          <w:b/>
+          <w:bCs/>
+          <w:color w:val="000000"/>
+          <w:sz w:val="24"/>
+          <w:szCs w:val="24"/>
+          <w:lang w:val="en-US"/>
+        </w:rPr>
+        <w:t xml:space="preserve"> </w:t>
+      </w:r>
+      <w:r>
+        <w:rPr>
+          <w:rFonts w:ascii="Times New Roman" w:eastAsia="Times New Roman" w:hAnsi="Times New Roman" w:cs="Times New Roman"/>
+          <w:color w:val="000000"/>
+          <w:sz w:val="24"/>
+          <w:szCs w:val="24"/>
+          <w:lang w:val="en-US"/>
+        </w:rPr>
+        <w:t>the users without a Username and password must register in this page. This page consists of username, email address, password and contact information.</w:t>
+      </w:r>
+    </w:p>
+    <w:p>
+      <w:pPr>
+        <w:spacing w:line="240" w:lineRule="auto"/>
+        <w:rPr>
+          <w:rFonts w:ascii="Times New Roman" w:eastAsia="Times New Roman" w:hAnsi="Times New Roman" w:cs="Times New Roman"/>
+          <w:sz w:val="24"/>
+          <w:szCs w:val="24"/>
+          <w:lang w:val="en-US"/>
+        </w:rPr>
+      </w:pPr>
+    </w:p>
+    <w:p>
+      <w:pPr>
+        <w:spacing w:after="200" w:line="240" w:lineRule="auto"/>
+        <w:jc w:val="both"/>
+        <w:rPr>
+          <w:rFonts w:ascii="Times New Roman" w:eastAsia="Times New Roman" w:hAnsi="Times New Roman" w:cs="Times New Roman"/>
+          <w:sz w:val="24"/>
+          <w:szCs w:val="24"/>
+          <w:lang w:val="en-US"/>
+        </w:rPr>
+      </w:pPr>
+      <w:r>
+        <w:rPr>
+          <w:rFonts w:ascii="Times New Roman" w:eastAsia="Times New Roman" w:hAnsi="Times New Roman" w:cs="Times New Roman"/>
+          <w:noProof/>
+          <w:color w:val="000000"/>
+          <w:sz w:val="24"/>
+          <w:szCs w:val="24"/>
+          <w:lang w:val="en-US"/>
+        </w:rPr>
+        <w:drawing>
+          <wp:inline distT="0" distB="0" distL="0" distR="0" wp14:anchorId="531B4965" wp14:editId="280328B0">
+            <wp:extent cx="6115050" cy="2981325"/>
+            <wp:effectExtent l="0" t="0" r="0" b="9525"/>
+            <wp:docPr id="12" name="Picture 12" descr="https://lh4.googleusercontent.com/v80SFvGPTDSXPTCFHP_fwbmbvM4AZxilYM58LneP-tkWGQweuGBIxLwatoUCcRtUcl6gKGvQNaDow5l2pzo8ou9mdU_BixNoik9LRk2d4ssmmVHXdi5BsswfxNwDjCBSudKu4Qw_"/>
+            <wp:cNvGraphicFramePr>
+              <a:graphicFrameLocks xmlns:a="http://schemas.openxmlformats.org/drawingml/2006/main" noChangeAspect="1"/>
+            </wp:cNvGraphicFramePr>
+            <a:graphic xmlns:a="http://schemas.openxmlformats.org/drawingml/2006/main">
+              <a:graphicData uri="http://schemas.openxmlformats.org/drawingml/2006/picture">
+                <pic:pic xmlns:pic="http://schemas.openxmlformats.org/drawingml/2006/picture">
+                  <pic:nvPicPr>
+                    <pic:cNvPr id="0" name="Picture 4" descr="https://lh4.googleusercontent.com/v80SFvGPTDSXPTCFHP_fwbmbvM4AZxilYM58LneP-tkWGQweuGBIxLwatoUCcRtUcl6gKGvQNaDow5l2pzo8ou9mdU_BixNoik9LRk2d4ssmmVHXdi5BsswfxNwDjCBSudKu4Qw_"/>
+                    <pic:cNvPicPr>
+                      <a:picLocks noChangeAspect="1" noChangeArrowheads="1"/>
+                    </pic:cNvPicPr>
+                  </pic:nvPicPr>
+                  <pic:blipFill>
+                    <a:blip r:embed="rId9">
+                      <a:extLst>
+                        <a:ext uri="{28A0092B-C50C-407E-A947-70E740481C1C}">
+                          <a14:useLocalDpi xmlns:a14="http://schemas.microsoft.com/office/drawing/2010/main" val="0"/>
+                        </a:ext>
+                      </a:extLst>
+                    </a:blip>
+                    <a:srcRect/>
+                    <a:stretch>
+                      <a:fillRect/>
+                    </a:stretch>
+                  </pic:blipFill>
+                  <pic:spPr bwMode="auto">
+                    <a:xfrm>
+                      <a:off x="0" y="0"/>
+                      <a:ext cx="6115050" cy="2981325"/>
+                    </a:xfrm>
+                    <a:prstGeom prst="rect">
+                      <a:avLst/>
+                    </a:prstGeom>
+                    <a:noFill/>
+                    <a:ln>
+                      <a:noFill/>
+                    </a:ln>
+                  </pic:spPr>
+                </pic:pic>
+              </a:graphicData>
+            </a:graphic>
+          </wp:inline>
+        </w:drawing>
+      </w:r>
+    </w:p>
+    <w:p>
+      <w:pPr>
+        <w:spacing w:after="200" w:line="240" w:lineRule="auto"/>
+        <w:jc w:val="both"/>
+        <w:rPr>
+          <w:rFonts w:ascii="Times New Roman" w:eastAsia="Times New Roman" w:hAnsi="Times New Roman" w:cs="Times New Roman"/>
+          <w:b/>
+          <w:bCs/>
+          <w:color w:val="000000"/>
+          <w:sz w:val="24"/>
+          <w:szCs w:val="24"/>
+          <w:lang w:val="en-US"/>
+        </w:rPr>
+      </w:pPr>
+    </w:p>
+    <w:p>
+      <w:pPr>
+        <w:spacing w:after="200" w:line="240" w:lineRule="auto"/>
+        <w:jc w:val="both"/>
+        <w:rPr>
+          <w:rFonts w:ascii="Times New Roman" w:eastAsia="Times New Roman" w:hAnsi="Times New Roman" w:cs="Times New Roman"/>
+          <w:b/>
+          <w:bCs/>
+          <w:color w:val="000000"/>
+          <w:sz w:val="24"/>
+          <w:szCs w:val="24"/>
+          <w:lang w:val="en-US"/>
+        </w:rPr>
+      </w:pPr>
+    </w:p>
+    <w:p>
+      <w:pPr>
+        <w:spacing w:after="200" w:line="240" w:lineRule="auto"/>
+        <w:jc w:val="both"/>
+        <w:rPr>
+          <w:rFonts w:ascii="Times New Roman" w:eastAsia="Times New Roman" w:hAnsi="Times New Roman" w:cs="Times New Roman"/>
+          <w:sz w:val="24"/>
+          <w:szCs w:val="24"/>
+          <w:lang w:val="en-US"/>
+        </w:rPr>
+      </w:pPr>
+      <w:r>
+        <w:rPr>
+          <w:rFonts w:ascii="Times New Roman" w:eastAsia="Times New Roman" w:hAnsi="Times New Roman" w:cs="Times New Roman"/>
+          <w:b/>
+          <w:bCs/>
+          <w:color w:val="000000"/>
+          <w:sz w:val="24"/>
+          <w:szCs w:val="24"/>
+          <w:lang w:val="en-US"/>
+        </w:rPr>
+        <w:lastRenderedPageBreak/>
+        <w:t>Verification code:</w:t>
+      </w:r>
+      <w:r>
+        <w:rPr>
+          <w:rFonts w:ascii="Times New Roman" w:eastAsia="Times New Roman" w:hAnsi="Times New Roman" w:cs="Times New Roman"/>
+          <w:color w:val="000000"/>
+          <w:sz w:val="24"/>
+          <w:szCs w:val="24"/>
+          <w:lang w:val="en-US"/>
+        </w:rPr>
+        <w:t xml:space="preserve"> In this page</w:t>
+      </w:r>
+      <w:r>
+        <w:rPr>
+          <w:rFonts w:ascii="Times New Roman" w:eastAsia="Times New Roman" w:hAnsi="Times New Roman" w:cs="Times New Roman"/>
+          <w:b/>
+          <w:bCs/>
+          <w:color w:val="000000"/>
+          <w:sz w:val="24"/>
+          <w:szCs w:val="24"/>
+          <w:lang w:val="en-US"/>
+        </w:rPr>
+        <w:t xml:space="preserve"> </w:t>
+      </w:r>
+      <w:r>
+        <w:rPr>
+          <w:rFonts w:ascii="Times New Roman" w:eastAsia="Times New Roman" w:hAnsi="Times New Roman" w:cs="Times New Roman"/>
+          <w:color w:val="000000"/>
+          <w:sz w:val="24"/>
+          <w:szCs w:val="24"/>
+          <w:lang w:val="en-US"/>
+        </w:rPr>
+        <w:t>the users will get the verification code while doing the registration process to the website.</w:t>
+      </w:r>
+    </w:p>
+    <w:p>
+      <w:pPr>
+        <w:spacing w:after="200" w:line="240" w:lineRule="auto"/>
+        <w:jc w:val="both"/>
+        <w:rPr>
+          <w:rFonts w:ascii="Times New Roman" w:eastAsia="Times New Roman" w:hAnsi="Times New Roman" w:cs="Times New Roman"/>
+          <w:sz w:val="24"/>
+          <w:szCs w:val="24"/>
+          <w:lang w:val="en-US"/>
+        </w:rPr>
+      </w:pPr>
+      <w:r>
+        <w:rPr>
+          <w:rFonts w:ascii="Times New Roman" w:eastAsia="Times New Roman" w:hAnsi="Times New Roman" w:cs="Times New Roman"/>
+          <w:b/>
+          <w:bCs/>
+          <w:noProof/>
+          <w:color w:val="000000"/>
+          <w:sz w:val="24"/>
+          <w:szCs w:val="24"/>
+          <w:lang w:val="en-US"/>
+        </w:rPr>
+        <w:drawing>
+          <wp:inline distT="0" distB="0" distL="0" distR="0" wp14:anchorId="58DB953C" wp14:editId="5B86593A">
+            <wp:extent cx="6115050" cy="2962275"/>
+            <wp:effectExtent l="0" t="0" r="0" b="9525"/>
+            <wp:docPr id="11" name="Picture 11" descr="https://lh3.googleusercontent.com/5m-j2pBEjDysDtAmH6NGXZAeci3MUKjhT0afi-l1P5gS6xMdAxUSKqifWytTkeAOLcshooEyByoXaNMCLCMVVdjW3tlyBmi8-mIFsBmYeqcf1-QpCfm36oP2Dahcm6h5vhxERiLD"/>
+            <wp:cNvGraphicFramePr>
+              <a:graphicFrameLocks xmlns:a="http://schemas.openxmlformats.org/drawingml/2006/main" noChangeAspect="1"/>
+            </wp:cNvGraphicFramePr>
+            <a:graphic xmlns:a="http://schemas.openxmlformats.org/drawingml/2006/main">
+              <a:graphicData uri="http://schemas.openxmlformats.org/drawingml/2006/picture">
+                <pic:pic xmlns:pic="http://schemas.openxmlformats.org/drawingml/2006/picture">
+                  <pic:nvPicPr>
+                    <pic:cNvPr id="0" name="Picture 5" descr="https://lh3.googleusercontent.com/5m-j2pBEjDysDtAmH6NGXZAeci3MUKjhT0afi-l1P5gS6xMdAxUSKqifWytTkeAOLcshooEyByoXaNMCLCMVVdjW3tlyBmi8-mIFsBmYeqcf1-QpCfm36oP2Dahcm6h5vhxERiLD"/>
+                    <pic:cNvPicPr>
+                      <a:picLocks noChangeAspect="1" noChangeArrowheads="1"/>
+                    </pic:cNvPicPr>
+                  </pic:nvPicPr>
+                  <pic:blipFill>
+                    <a:blip r:embed="rId10">
+                      <a:extLst>
+                        <a:ext uri="{28A0092B-C50C-407E-A947-70E740481C1C}">
+                          <a14:useLocalDpi xmlns:a14="http://schemas.microsoft.com/office/drawing/2010/main" val="0"/>
+                        </a:ext>
+                      </a:extLst>
+                    </a:blip>
+                    <a:srcRect/>
+                    <a:stretch>
+                      <a:fillRect/>
+                    </a:stretch>
+                  </pic:blipFill>
+                  <pic:spPr bwMode="auto">
+                    <a:xfrm>
+                      <a:off x="0" y="0"/>
+                      <a:ext cx="6115050" cy="2962275"/>
+                    </a:xfrm>
+                    <a:prstGeom prst="rect">
+                      <a:avLst/>
+                    </a:prstGeom>
+                    <a:noFill/>
+                    <a:ln>
+                      <a:noFill/>
+                    </a:ln>
+                  </pic:spPr>
+                </pic:pic>
+              </a:graphicData>
+            </a:graphic>
+          </wp:inline>
+        </w:drawing>
+      </w:r>
+    </w:p>
+    <w:p>
+      <w:pPr>
+        <w:spacing w:after="240" w:line="240" w:lineRule="auto"/>
+        <w:rPr>
+          <w:rFonts w:ascii="Times New Roman" w:eastAsia="Times New Roman" w:hAnsi="Times New Roman" w:cs="Times New Roman"/>
+          <w:sz w:val="24"/>
+          <w:szCs w:val="24"/>
+          <w:lang w:val="en-US"/>
+        </w:rPr>
+      </w:pPr>
+      <w:r>
+        <w:rPr>
+          <w:rFonts w:ascii="Times New Roman" w:eastAsia="Times New Roman" w:hAnsi="Times New Roman" w:cs="Times New Roman"/>
+          <w:sz w:val="24"/>
+          <w:szCs w:val="24"/>
+          <w:lang w:val="en-US"/>
+        </w:rPr>
+        <w:br/>
+      </w:r>
+    </w:p>
+    <w:p>
+      <w:pPr>
+        <w:spacing w:after="200" w:line="240" w:lineRule="auto"/>
+        <w:jc w:val="both"/>
+        <w:rPr>
+          <w:rFonts w:ascii="Times New Roman" w:eastAsia="Times New Roman" w:hAnsi="Times New Roman" w:cs="Times New Roman"/>
+          <w:sz w:val="24"/>
+          <w:szCs w:val="24"/>
+          <w:lang w:val="en-US"/>
+        </w:rPr>
+      </w:pPr>
+      <w:r>
+        <w:rPr>
+          <w:rFonts w:ascii="Times New Roman" w:eastAsia="Times New Roman" w:hAnsi="Times New Roman" w:cs="Times New Roman"/>
+          <w:b/>
+          <w:bCs/>
+          <w:color w:val="000000"/>
+          <w:sz w:val="24"/>
+          <w:szCs w:val="24"/>
+          <w:lang w:val="en-US"/>
+        </w:rPr>
+        <w:t xml:space="preserve">My Cart Page: </w:t>
+      </w:r>
+      <w:r>
+        <w:rPr>
+          <w:rFonts w:ascii="Times New Roman" w:eastAsia="Times New Roman" w:hAnsi="Times New Roman" w:cs="Times New Roman"/>
+          <w:color w:val="000000"/>
+          <w:sz w:val="24"/>
+          <w:szCs w:val="24"/>
+          <w:lang w:val="en-US"/>
+        </w:rPr>
+        <w:t>In this page the users can see the products they want to order and add/remove the products from the cart.</w:t>
+      </w:r>
+    </w:p>
+    <w:p>
+      <w:pPr>
+        <w:spacing w:after="200" w:line="240" w:lineRule="auto"/>
+        <w:jc w:val="both"/>
+        <w:rPr>
+          <w:rFonts w:ascii="Times New Roman" w:eastAsia="Times New Roman" w:hAnsi="Times New Roman" w:cs="Times New Roman"/>
+          <w:sz w:val="24"/>
+          <w:szCs w:val="24"/>
+          <w:lang w:val="en-US"/>
+        </w:rPr>
+      </w:pPr>
+      <w:r>
+        <w:rPr>
+          <w:rFonts w:ascii="Times New Roman" w:eastAsia="Times New Roman" w:hAnsi="Times New Roman" w:cs="Times New Roman"/>
+          <w:noProof/>
+          <w:color w:val="000000"/>
+          <w:sz w:val="24"/>
+          <w:szCs w:val="24"/>
+          <w:lang w:val="en-US"/>
+        </w:rPr>
+        <w:drawing>
+          <wp:inline distT="0" distB="0" distL="0" distR="0" wp14:anchorId="7AF90E10" wp14:editId="494AC993">
+            <wp:extent cx="6115050" cy="2609850"/>
+            <wp:effectExtent l="0" t="0" r="0" b="0"/>
+            <wp:docPr id="10" name="Picture 10" descr="https://lh6.googleusercontent.com/KqXvbOG1kn9AGMHemrJJLk4MOKpoR41FegT7TxlpCCVcE7bCpSv4yoPHNgM8s7VTbiQ-EipNCKCbRmMTQWW5RPndgxfdkskj0wgPfpH2h368ZRdnZFkXhCWgeU6y-o980LWDw6Eg"/>
+            <wp:cNvGraphicFramePr>
+              <a:graphicFrameLocks xmlns:a="http://schemas.openxmlformats.org/drawingml/2006/main" noChangeAspect="1"/>
+            </wp:cNvGraphicFramePr>
+            <a:graphic xmlns:a="http://schemas.openxmlformats.org/drawingml/2006/main">
+              <a:graphicData uri="http://schemas.openxmlformats.org/drawingml/2006/picture">
+                <pic:pic xmlns:pic="http://schemas.openxmlformats.org/drawingml/2006/picture">
+                  <pic:nvPicPr>
+                    <pic:cNvPr id="0" name="Picture 6" descr="https://lh6.googleusercontent.com/KqXvbOG1kn9AGMHemrJJLk4MOKpoR41FegT7TxlpCCVcE7bCpSv4yoPHNgM8s7VTbiQ-EipNCKCbRmMTQWW5RPndgxfdkskj0wgPfpH2h368ZRdnZFkXhCWgeU6y-o980LWDw6Eg"/>
+                    <pic:cNvPicPr>
+                      <a:picLocks noChangeAspect="1" noChangeArrowheads="1"/>
+                    </pic:cNvPicPr>
+                  </pic:nvPicPr>
+                  <pic:blipFill>
+                    <a:blip r:embed="rId11">
+                      <a:extLst>
+                        <a:ext uri="{28A0092B-C50C-407E-A947-70E740481C1C}">
+                          <a14:useLocalDpi xmlns:a14="http://schemas.microsoft.com/office/drawing/2010/main" val="0"/>
+                        </a:ext>
+                      </a:extLst>
+                    </a:blip>
+                    <a:srcRect/>
+                    <a:stretch>
+                      <a:fillRect/>
+                    </a:stretch>
+                  </pic:blipFill>
+                  <pic:spPr bwMode="auto">
+                    <a:xfrm>
+                      <a:off x="0" y="0"/>
+                      <a:ext cx="6115050" cy="2609850"/>
+                    </a:xfrm>
+                    <a:prstGeom prst="rect">
+                      <a:avLst/>
+                    </a:prstGeom>
+                    <a:noFill/>
+                    <a:ln>
+                      <a:noFill/>
+                    </a:ln>
+                  </pic:spPr>
+                </pic:pic>
+              </a:graphicData>
+            </a:graphic>
+          </wp:inline>
+        </w:drawing>
+      </w:r>
+    </w:p>
+    <w:p>
+      <w:pPr>
+        <w:spacing w:after="240" w:line="240" w:lineRule="auto"/>
+        <w:rPr>
+          <w:rFonts w:ascii="Times New Roman" w:eastAsia="Times New Roman" w:hAnsi="Times New Roman" w:cs="Times New Roman"/>
+          <w:sz w:val="24"/>
+          <w:szCs w:val="24"/>
+          <w:lang w:val="en-US"/>
+        </w:rPr>
+      </w:pPr>
+    </w:p>
+    <w:p>
+      <w:pPr>
+        <w:spacing w:after="200" w:line="240" w:lineRule="auto"/>
+        <w:jc w:val="both"/>
+        <w:rPr>
+          <w:rFonts w:ascii="Times New Roman" w:eastAsia="Times New Roman" w:hAnsi="Times New Roman" w:cs="Times New Roman"/>
+          <w:b/>
+          <w:bCs/>
+          <w:color w:val="000000"/>
+          <w:sz w:val="24"/>
+          <w:szCs w:val="24"/>
+          <w:lang w:val="en-US"/>
+        </w:rPr>
+      </w:pPr>
+    </w:p>
+    <w:p>
+      <w:pPr>
+        <w:spacing w:after="200" w:line="240" w:lineRule="auto"/>
+        <w:jc w:val="both"/>
+        <w:rPr>
+          <w:rFonts w:ascii="Times New Roman" w:eastAsia="Times New Roman" w:hAnsi="Times New Roman" w:cs="Times New Roman"/>
+          <w:sz w:val="24"/>
+          <w:szCs w:val="24"/>
+          <w:lang w:val="en-US"/>
+        </w:rPr>
+      </w:pPr>
+      <w:r>
+        <w:rPr>
+          <w:rFonts w:ascii="Times New Roman" w:eastAsia="Times New Roman" w:hAnsi="Times New Roman" w:cs="Times New Roman"/>
+          <w:b/>
+          <w:bCs/>
+          <w:color w:val="000000"/>
+          <w:sz w:val="24"/>
+          <w:szCs w:val="24"/>
+          <w:lang w:val="en-US"/>
+        </w:rPr>
+        <w:lastRenderedPageBreak/>
+        <w:t xml:space="preserve">Reset Password Page: </w:t>
+      </w:r>
+      <w:r>
+        <w:rPr>
+          <w:rFonts w:ascii="Times New Roman" w:eastAsia="Times New Roman" w:hAnsi="Times New Roman" w:cs="Times New Roman"/>
+          <w:color w:val="000000"/>
+          <w:sz w:val="24"/>
+          <w:szCs w:val="24"/>
+          <w:lang w:val="en-US"/>
+        </w:rPr>
+        <w:t>In this page user can reset the password by entering the text fields password and confirm password.</w:t>
+      </w:r>
+    </w:p>
+    <w:p>
+      <w:pPr>
+        <w:spacing w:after="200" w:line="240" w:lineRule="auto"/>
+        <w:jc w:val="both"/>
+        <w:rPr>
+          <w:rFonts w:ascii="Times New Roman" w:eastAsia="Times New Roman" w:hAnsi="Times New Roman" w:cs="Times New Roman"/>
+          <w:sz w:val="24"/>
+          <w:szCs w:val="24"/>
+          <w:lang w:val="en-US"/>
+        </w:rPr>
+      </w:pPr>
+      <w:r>
+        <w:rPr>
+          <w:rFonts w:ascii="Times New Roman" w:eastAsia="Times New Roman" w:hAnsi="Times New Roman" w:cs="Times New Roman"/>
+          <w:noProof/>
+          <w:color w:val="000000"/>
+          <w:sz w:val="24"/>
+          <w:szCs w:val="24"/>
+          <w:lang w:val="en-US"/>
+        </w:rPr>
+        <w:drawing>
+          <wp:inline distT="0" distB="0" distL="0" distR="0" wp14:anchorId="3F9D71E6" wp14:editId="74594F2B">
+            <wp:extent cx="6115050" cy="2933700"/>
+            <wp:effectExtent l="0" t="0" r="0" b="0"/>
+            <wp:docPr id="9" name="Picture 9" descr="https://lh4.googleusercontent.com/Q2doFrWwRmmJZ-SRYwoLIAFRX41xnl9VF4VXk55RXjSDip-LtX20Zu1GfDiStDLE2wCKEsvjR2Wp_wajnxI0_MFB9MEvdbSN3T0-CcDxaPoVevQ1ciIz6nZcCqQ5WcounLhde778"/>
+            <wp:cNvGraphicFramePr>
+              <a:graphicFrameLocks xmlns:a="http://schemas.openxmlformats.org/drawingml/2006/main" noChangeAspect="1"/>
+            </wp:cNvGraphicFramePr>
+            <a:graphic xmlns:a="http://schemas.openxmlformats.org/drawingml/2006/main">
+              <a:graphicData uri="http://schemas.openxmlformats.org/drawingml/2006/picture">
+                <pic:pic xmlns:pic="http://schemas.openxmlformats.org/drawingml/2006/picture">
+                  <pic:nvPicPr>
+                    <pic:cNvPr id="0" name="Picture 7" descr="https://lh4.googleusercontent.com/Q2doFrWwRmmJZ-SRYwoLIAFRX41xnl9VF4VXk55RXjSDip-LtX20Zu1GfDiStDLE2wCKEsvjR2Wp_wajnxI0_MFB9MEvdbSN3T0-CcDxaPoVevQ1ciIz6nZcCqQ5WcounLhde778"/>
+                    <pic:cNvPicPr>
+                      <a:picLocks noChangeAspect="1" noChangeArrowheads="1"/>
+                    </pic:cNvPicPr>
+                  </pic:nvPicPr>
+                  <pic:blipFill>
+                    <a:blip r:embed="rId12">
+                      <a:extLst>
+                        <a:ext uri="{28A0092B-C50C-407E-A947-70E740481C1C}">
+                          <a14:useLocalDpi xmlns:a14="http://schemas.microsoft.com/office/drawing/2010/main" val="0"/>
+                        </a:ext>
+                      </a:extLst>
+                    </a:blip>
+                    <a:srcRect/>
+                    <a:stretch>
+                      <a:fillRect/>
+                    </a:stretch>
+                  </pic:blipFill>
+                  <pic:spPr bwMode="auto">
+                    <a:xfrm>
+                      <a:off x="0" y="0"/>
+                      <a:ext cx="6115050" cy="2933700"/>
+                    </a:xfrm>
+                    <a:prstGeom prst="rect">
+                      <a:avLst/>
+                    </a:prstGeom>
+                    <a:noFill/>
+                    <a:ln>
+                      <a:noFill/>
+                    </a:ln>
+                  </pic:spPr>
+                </pic:pic>
+              </a:graphicData>
+            </a:graphic>
+          </wp:inline>
+        </w:drawing>
       </w:r>
     </w:p>
     <w:p>
@@ -6174,14 +7075,42 @@
           <w:szCs w:val="24"/>
         </w:rPr>
       </w:pPr>
-      <w:r>
-        <w:rPr>
-          <w:rFonts w:ascii="Times New Roman" w:eastAsia="Times New Roman" w:hAnsi="Times New Roman" w:cs="Times New Roman"/>
-          <w:b/>
-          <w:sz w:val="24"/>
-          <w:szCs w:val="24"/>
-        </w:rPr>
-        <w:t xml:space="preserve">3.11.  Use Case Diagrams </w:t>
+    </w:p>
+    <w:p>
+      <w:pPr>
+        <w:pBdr>
+          <w:top w:val="nil"/>
+          <w:left w:val="nil"/>
+          <w:bottom w:val="nil"/>
+          <w:right w:val="nil"/>
+          <w:between w:val="nil"/>
+        </w:pBdr>
+        <w:spacing w:after="200" w:line="240" w:lineRule="auto"/>
+        <w:jc w:val="both"/>
+        <w:rPr>
+          <w:rFonts w:ascii="Times New Roman" w:eastAsia="Times New Roman" w:hAnsi="Times New Roman" w:cs="Times New Roman"/>
+          <w:b/>
+          <w:sz w:val="24"/>
+          <w:szCs w:val="24"/>
+        </w:rPr>
+      </w:pPr>
+      <w:r>
+        <w:rPr>
+          <w:rFonts w:ascii="Times New Roman" w:eastAsia="Times New Roman" w:hAnsi="Times New Roman" w:cs="Times New Roman"/>
+          <w:b/>
+          <w:sz w:val="24"/>
+          <w:szCs w:val="24"/>
+        </w:rPr>
+        <w:t xml:space="preserve">3.11. </w:t>
+      </w:r>
+      <w:r>
+        <w:rPr>
+          <w:rFonts w:ascii="Times New Roman" w:eastAsia="Times New Roman" w:hAnsi="Times New Roman" w:cs="Times New Roman"/>
+          <w:b/>
+          <w:sz w:val="24"/>
+          <w:szCs w:val="24"/>
+        </w:rPr>
+        <w:t xml:space="preserve">Use Case Diagrams </w:t>
       </w:r>
     </w:p>
     <w:p>
@@ -6202,6 +7131,24 @@
           <w:szCs w:val="24"/>
         </w:rPr>
       </w:pPr>
+      <w:r>
+        <w:rPr>
+          <w:rFonts w:ascii="Times New Roman" w:eastAsia="Times New Roman" w:hAnsi="Times New Roman" w:cs="Times New Roman"/>
+          <w:b/>
+          <w:sz w:val="24"/>
+          <w:szCs w:val="24"/>
+        </w:rPr>
+        <w:t xml:space="preserve">4. </w:t>
+      </w:r>
+      <w:r>
+        <w:rPr>
+          <w:rFonts w:ascii="Times New Roman" w:eastAsia="Times New Roman" w:hAnsi="Times New Roman" w:cs="Times New Roman"/>
+          <w:b/>
+          <w:sz w:val="24"/>
+          <w:szCs w:val="24"/>
+        </w:rPr>
+        <w:t>Initial Draft Of Design:</w:t>
+      </w:r>
     </w:p>
     <w:p>
       <w:pPr>
@@ -6221,119 +7168,22 @@
           <w:szCs w:val="24"/>
         </w:rPr>
       </w:pPr>
-    </w:p>
-    <w:p>
-      <w:pPr>
-        <w:pBdr>
-          <w:top w:val="nil"/>
-          <w:left w:val="nil"/>
-          <w:bottom w:val="nil"/>
-          <w:right w:val="nil"/>
-          <w:between w:val="nil"/>
-        </w:pBdr>
-        <w:spacing w:after="200"/>
-        <w:jc w:val="both"/>
-        <w:rPr>
-          <w:rFonts w:ascii="Times New Roman" w:eastAsia="Times New Roman" w:hAnsi="Times New Roman" w:cs="Times New Roman"/>
-          <w:b/>
-          <w:sz w:val="24"/>
-          <w:szCs w:val="24"/>
-        </w:rPr>
-      </w:pPr>
-    </w:p>
-    <w:p>
-      <w:pPr>
-        <w:pBdr>
-          <w:top w:val="nil"/>
-          <w:left w:val="nil"/>
-          <w:bottom w:val="nil"/>
-          <w:right w:val="nil"/>
-          <w:between w:val="nil"/>
-        </w:pBdr>
-        <w:spacing w:after="200"/>
-        <w:jc w:val="both"/>
-        <w:rPr>
-          <w:rFonts w:ascii="Times New Roman" w:eastAsia="Times New Roman" w:hAnsi="Times New Roman" w:cs="Times New Roman"/>
-          <w:b/>
-          <w:sz w:val="24"/>
-          <w:szCs w:val="24"/>
-        </w:rPr>
-      </w:pPr>
-    </w:p>
-    <w:p>
-      <w:pPr>
-        <w:pBdr>
-          <w:top w:val="nil"/>
-          <w:left w:val="nil"/>
-          <w:bottom w:val="nil"/>
-          <w:right w:val="nil"/>
-          <w:between w:val="nil"/>
-        </w:pBdr>
-        <w:spacing w:after="200"/>
-        <w:jc w:val="both"/>
-        <w:rPr>
-          <w:rFonts w:ascii="Times New Roman" w:eastAsia="Times New Roman" w:hAnsi="Times New Roman" w:cs="Times New Roman"/>
-          <w:b/>
-          <w:sz w:val="24"/>
-          <w:szCs w:val="24"/>
-        </w:rPr>
-      </w:pPr>
-      <w:r>
-        <w:rPr>
-          <w:rFonts w:ascii="Times New Roman" w:eastAsia="Times New Roman" w:hAnsi="Times New Roman" w:cs="Times New Roman"/>
-          <w:b/>
-          <w:sz w:val="24"/>
-          <w:szCs w:val="24"/>
-        </w:rPr>
-        <w:t xml:space="preserve">Initial Draft </w:t>
-      </w:r>
-      <w:proofErr w:type="gramStart"/>
-      <w:r>
-        <w:rPr>
-          <w:rFonts w:ascii="Times New Roman" w:eastAsia="Times New Roman" w:hAnsi="Times New Roman" w:cs="Times New Roman"/>
-          <w:b/>
-          <w:sz w:val="24"/>
-          <w:szCs w:val="24"/>
-        </w:rPr>
-        <w:t>Of</w:t>
-      </w:r>
-      <w:proofErr w:type="gramEnd"/>
-      <w:r>
-        <w:rPr>
-          <w:rFonts w:ascii="Times New Roman" w:eastAsia="Times New Roman" w:hAnsi="Times New Roman" w:cs="Times New Roman"/>
-          <w:b/>
-          <w:sz w:val="24"/>
-          <w:szCs w:val="24"/>
-        </w:rPr>
-        <w:t xml:space="preserve"> Design:</w:t>
-      </w:r>
-    </w:p>
-    <w:p>
-      <w:pPr>
-        <w:pBdr>
-          <w:top w:val="nil"/>
-          <w:left w:val="nil"/>
-          <w:bottom w:val="nil"/>
-          <w:right w:val="nil"/>
-          <w:between w:val="nil"/>
-        </w:pBdr>
-        <w:spacing w:after="200"/>
-        <w:jc w:val="both"/>
-        <w:rPr>
-          <w:rFonts w:ascii="Times New Roman" w:eastAsia="Times New Roman" w:hAnsi="Times New Roman" w:cs="Times New Roman"/>
-          <w:b/>
-          <w:sz w:val="24"/>
-          <w:szCs w:val="24"/>
-        </w:rPr>
-      </w:pPr>
-      <w:r>
-        <w:rPr>
-          <w:rFonts w:ascii="Times New Roman" w:eastAsia="Times New Roman" w:hAnsi="Times New Roman" w:cs="Times New Roman"/>
-          <w:b/>
-          <w:sz w:val="24"/>
-          <w:szCs w:val="24"/>
-        </w:rPr>
-        <w:lastRenderedPageBreak/>
+      <w:r>
+        <w:rPr>
+          <w:rFonts w:ascii="Times New Roman" w:eastAsia="Times New Roman" w:hAnsi="Times New Roman" w:cs="Times New Roman"/>
+          <w:b/>
+          <w:sz w:val="24"/>
+          <w:szCs w:val="24"/>
+        </w:rPr>
+        <w:t xml:space="preserve">4.1. </w:t>
+      </w:r>
+      <w:r>
+        <w:rPr>
+          <w:rFonts w:ascii="Times New Roman" w:eastAsia="Times New Roman" w:hAnsi="Times New Roman" w:cs="Times New Roman"/>
+          <w:b/>
+          <w:sz w:val="24"/>
+          <w:szCs w:val="24"/>
+        </w:rPr>
         <w:t>ER Diagram:</w:t>
       </w:r>
     </w:p>
@@ -6390,16 +7240,14 @@
         </w:rPr>
         <w:t xml:space="preserve">In the Customer entity, the information about the customer such as name, address, phone number </w:t>
       </w:r>
-      <w:proofErr w:type="spellStart"/>
-      <w:r>
-        <w:rPr>
-          <w:rFonts w:ascii="Times New Roman" w:eastAsia="Times New Roman" w:hAnsi="Times New Roman" w:cs="Times New Roman"/>
-          <w:sz w:val="24"/>
-          <w:szCs w:val="24"/>
-        </w:rPr>
-        <w:t>etc</w:t>
-      </w:r>
-      <w:proofErr w:type="spellEnd"/>
+      <w:r>
+        <w:rPr>
+          <w:rFonts w:ascii="Times New Roman" w:eastAsia="Times New Roman" w:hAnsi="Times New Roman" w:cs="Times New Roman"/>
+          <w:sz w:val="24"/>
+          <w:szCs w:val="24"/>
+        </w:rPr>
+        <w:t>etc.</w:t>
+      </w:r>
       <w:r>
         <w:rPr>
           <w:rFonts w:ascii="Times New Roman" w:eastAsia="Times New Roman" w:hAnsi="Times New Roman" w:cs="Times New Roman"/>
@@ -6433,25 +7281,7 @@
           <w:sz w:val="24"/>
           <w:szCs w:val="24"/>
         </w:rPr>
-        <w:t xml:space="preserve">The Seller entity is a weak entity and used to store the seller ID, first and last name, company, email, phone number, address, city, state, </w:t>
-      </w:r>
-      <w:proofErr w:type="spellStart"/>
-      <w:r>
-        <w:rPr>
-          <w:rFonts w:ascii="Times New Roman" w:eastAsia="Times New Roman" w:hAnsi="Times New Roman" w:cs="Times New Roman"/>
-          <w:sz w:val="24"/>
-          <w:szCs w:val="24"/>
-        </w:rPr>
-        <w:t>zipcode</w:t>
-      </w:r>
-      <w:proofErr w:type="spellEnd"/>
-      <w:r>
-        <w:rPr>
-          <w:rFonts w:ascii="Times New Roman" w:eastAsia="Times New Roman" w:hAnsi="Times New Roman" w:cs="Times New Roman"/>
-          <w:sz w:val="24"/>
-          <w:szCs w:val="24"/>
-        </w:rPr>
-        <w:t xml:space="preserve"> and country.</w:t>
+        <w:t>The Seller entity is a weak entity and used to store the seller ID, first and last name, company, email, phone number, address, city, state, zipcode and country.</w:t>
       </w:r>
     </w:p>
     <w:p>
@@ -6543,25 +7373,18 @@
           <w:sz w:val="24"/>
           <w:szCs w:val="24"/>
         </w:rPr>
-        <w:t xml:space="preserve">Here, </w:t>
-      </w:r>
-      <w:proofErr w:type="gramStart"/>
-      <w:r>
-        <w:rPr>
-          <w:rFonts w:ascii="Times New Roman" w:eastAsia="Times New Roman" w:hAnsi="Times New Roman" w:cs="Times New Roman"/>
-          <w:sz w:val="24"/>
-          <w:szCs w:val="24"/>
-        </w:rPr>
-        <w:t>The</w:t>
-      </w:r>
-      <w:proofErr w:type="gramEnd"/>
-      <w:r>
-        <w:rPr>
-          <w:rFonts w:ascii="Times New Roman" w:eastAsia="Times New Roman" w:hAnsi="Times New Roman" w:cs="Times New Roman"/>
-          <w:sz w:val="24"/>
-          <w:szCs w:val="24"/>
-        </w:rPr>
-        <w:t xml:space="preserve"> customer payment details is a weak entity which depends on the customer entity because the customer payment details exist only when a customer exists. Similarly, payment is also a weak entity because the payment only exists when there is an order. The product seller and </w:t>
+        <w:lastRenderedPageBreak/>
+        <w:t>Here, t</w:t>
+      </w:r>
+      <w:bookmarkStart w:id="2" w:name="_GoBack"/>
+      <w:bookmarkEnd w:id="2"/>
+      <w:r>
+        <w:rPr>
+          <w:rFonts w:ascii="Times New Roman" w:eastAsia="Times New Roman" w:hAnsi="Times New Roman" w:cs="Times New Roman"/>
+          <w:sz w:val="24"/>
+          <w:szCs w:val="24"/>
+        </w:rPr>
+        <w:t xml:space="preserve">he customer payment details is a weak entity which depends on the customer entity because the customer payment details exist only when a customer exists. Similarly, payment is also a weak entity because the payment only exists when there is an order. The product seller and </w:t>
       </w:r>
       <w:proofErr w:type="spellStart"/>
       <w:r>
@@ -6606,81 +7429,87 @@
           <w:sz w:val="24"/>
           <w:szCs w:val="24"/>
         </w:rPr>
-        <w:t xml:space="preserve">In the below diagram, there is a mandatory one to optional many relationship between the customer and the order because a customer can place any or none number of order but the order should be placed by exactly one customer. The relationship between the order and the product is considered many to many because a single order must consist of at least one product or many products whereas </w:t>
-      </w:r>
-      <w:proofErr w:type="gramStart"/>
-      <w:r>
-        <w:rPr>
-          <w:rFonts w:ascii="Times New Roman" w:eastAsia="Times New Roman" w:hAnsi="Times New Roman" w:cs="Times New Roman"/>
-          <w:sz w:val="24"/>
-          <w:szCs w:val="24"/>
-        </w:rPr>
-        <w:t>the a</w:t>
-      </w:r>
-      <w:proofErr w:type="gramEnd"/>
-      <w:r>
-        <w:rPr>
-          <w:rFonts w:ascii="Times New Roman" w:eastAsia="Times New Roman" w:hAnsi="Times New Roman" w:cs="Times New Roman"/>
-          <w:sz w:val="24"/>
-          <w:szCs w:val="24"/>
-        </w:rPr>
-        <w:t xml:space="preserve"> single product can be in multiple orders or may not be in any order. A seller can add multiple products or no products at all </w:t>
-      </w:r>
-      <w:proofErr w:type="spellStart"/>
-      <w:r>
-        <w:rPr>
-          <w:rFonts w:ascii="Times New Roman" w:eastAsia="Times New Roman" w:hAnsi="Times New Roman" w:cs="Times New Roman"/>
-          <w:sz w:val="24"/>
-          <w:szCs w:val="24"/>
-        </w:rPr>
-        <w:t>where as</w:t>
-      </w:r>
-      <w:proofErr w:type="spellEnd"/>
-      <w:r>
-        <w:rPr>
-          <w:rFonts w:ascii="Times New Roman" w:eastAsia="Times New Roman" w:hAnsi="Times New Roman" w:cs="Times New Roman"/>
-          <w:sz w:val="24"/>
-          <w:szCs w:val="24"/>
-        </w:rPr>
-        <w:t xml:space="preserve"> the product can be sold by one or many sellers. </w:t>
-      </w:r>
-      <w:proofErr w:type="spellStart"/>
-      <w:proofErr w:type="gramStart"/>
-      <w:r>
-        <w:rPr>
-          <w:rFonts w:ascii="Times New Roman" w:eastAsia="Times New Roman" w:hAnsi="Times New Roman" w:cs="Times New Roman"/>
-          <w:sz w:val="24"/>
-          <w:szCs w:val="24"/>
-        </w:rPr>
-        <w:t>Therefore,The</w:t>
-      </w:r>
-      <w:proofErr w:type="spellEnd"/>
-      <w:proofErr w:type="gramEnd"/>
-      <w:r>
-        <w:rPr>
-          <w:rFonts w:ascii="Times New Roman" w:eastAsia="Times New Roman" w:hAnsi="Times New Roman" w:cs="Times New Roman"/>
-          <w:sz w:val="24"/>
-          <w:szCs w:val="24"/>
-        </w:rPr>
-        <w:t xml:space="preserve"> relationship between the seller and product is many to many. A product should belong to exactly one category </w:t>
-      </w:r>
-      <w:proofErr w:type="spellStart"/>
-      <w:r>
-        <w:rPr>
-          <w:rFonts w:ascii="Times New Roman" w:eastAsia="Times New Roman" w:hAnsi="Times New Roman" w:cs="Times New Roman"/>
-          <w:sz w:val="24"/>
-          <w:szCs w:val="24"/>
-        </w:rPr>
-        <w:t>where as</w:t>
-      </w:r>
-      <w:proofErr w:type="spellEnd"/>
-      <w:r>
-        <w:rPr>
-          <w:rFonts w:ascii="Times New Roman" w:eastAsia="Times New Roman" w:hAnsi="Times New Roman" w:cs="Times New Roman"/>
-          <w:sz w:val="24"/>
-          <w:szCs w:val="24"/>
-        </w:rPr>
-        <w:t xml:space="preserve"> the category can no products or multiple products. So, the relationship was considered as mandatory one to optional many.</w:t>
+        <w:t>In the below diagram, there is a mandatory one to optional many relationship between the customer and the order because a customer can place any or none number of order but the order should be placed by exactly one customer. The relationship between the order and the product is considered many to</w:t>
+      </w:r>
+      <w:r>
+        <w:rPr>
+          <w:rFonts w:ascii="Times New Roman" w:eastAsia="Times New Roman" w:hAnsi="Times New Roman" w:cs="Times New Roman"/>
+          <w:sz w:val="24"/>
+          <w:szCs w:val="24"/>
+        </w:rPr>
+        <w:t>o</w:t>
+      </w:r>
+      <w:r>
+        <w:rPr>
+          <w:rFonts w:ascii="Times New Roman" w:eastAsia="Times New Roman" w:hAnsi="Times New Roman" w:cs="Times New Roman"/>
+          <w:sz w:val="24"/>
+          <w:szCs w:val="24"/>
+        </w:rPr>
+        <w:t xml:space="preserve"> many because a single order must consist of at least one product or many products whereas </w:t>
+      </w:r>
+      <w:r>
+        <w:rPr>
+          <w:rFonts w:ascii="Times New Roman" w:eastAsia="Times New Roman" w:hAnsi="Times New Roman" w:cs="Times New Roman"/>
+          <w:sz w:val="24"/>
+          <w:szCs w:val="24"/>
+        </w:rPr>
+        <w:t>the</w:t>
+      </w:r>
+      <w:r>
+        <w:rPr>
+          <w:rFonts w:ascii="Times New Roman" w:eastAsia="Times New Roman" w:hAnsi="Times New Roman" w:cs="Times New Roman"/>
+          <w:sz w:val="24"/>
+          <w:szCs w:val="24"/>
+        </w:rPr>
+        <w:t xml:space="preserve"> single product can be in multiple orders or may not be in any order. A seller can add multiple produ</w:t>
+      </w:r>
+      <w:r>
+        <w:rPr>
+          <w:rFonts w:ascii="Times New Roman" w:eastAsia="Times New Roman" w:hAnsi="Times New Roman" w:cs="Times New Roman"/>
+          <w:sz w:val="24"/>
+          <w:szCs w:val="24"/>
+        </w:rPr>
+        <w:t>cts or no products at all where</w:t>
+      </w:r>
+      <w:r>
+        <w:rPr>
+          <w:rFonts w:ascii="Times New Roman" w:eastAsia="Times New Roman" w:hAnsi="Times New Roman" w:cs="Times New Roman"/>
+          <w:sz w:val="24"/>
+          <w:szCs w:val="24"/>
+        </w:rPr>
+        <w:t xml:space="preserve">as the product can be sold by one or many sellers. </w:t>
+      </w:r>
+      <w:r>
+        <w:rPr>
+          <w:rFonts w:ascii="Times New Roman" w:eastAsia="Times New Roman" w:hAnsi="Times New Roman" w:cs="Times New Roman"/>
+          <w:sz w:val="24"/>
+          <w:szCs w:val="24"/>
+        </w:rPr>
+        <w:t>Therefore, the</w:t>
+      </w:r>
+      <w:r>
+        <w:rPr>
+          <w:rFonts w:ascii="Times New Roman" w:eastAsia="Times New Roman" w:hAnsi="Times New Roman" w:cs="Times New Roman"/>
+          <w:sz w:val="24"/>
+          <w:szCs w:val="24"/>
+        </w:rPr>
+        <w:t xml:space="preserve"> relationship between the seller and product is many to many. A product should belo</w:t>
+      </w:r>
+      <w:r>
+        <w:rPr>
+          <w:rFonts w:ascii="Times New Roman" w:eastAsia="Times New Roman" w:hAnsi="Times New Roman" w:cs="Times New Roman"/>
+          <w:sz w:val="24"/>
+          <w:szCs w:val="24"/>
+        </w:rPr>
+        <w:t>ng to exactly one category where</w:t>
+      </w:r>
+      <w:r>
+        <w:rPr>
+          <w:rFonts w:ascii="Times New Roman" w:eastAsia="Times New Roman" w:hAnsi="Times New Roman" w:cs="Times New Roman"/>
+          <w:sz w:val="24"/>
+          <w:szCs w:val="24"/>
+        </w:rPr>
+        <w:t>as the category can no products or multiple products. So, the relationship was considered as mandatory one to optional many.</w:t>
       </w:r>
     </w:p>
     <w:p>
@@ -6728,7 +7557,6 @@
           <w:szCs w:val="24"/>
           <w:lang w:val="en-US"/>
         </w:rPr>
-        <w:lastRenderedPageBreak/>
         <w:drawing>
           <wp:inline distT="114300" distB="114300" distL="114300" distR="114300" wp14:anchorId="3A199F1A" wp14:editId="03F98A15">
             <wp:extent cx="5943600" cy="3657600"/>
@@ -6743,7 +7571,7 @@
                     <pic:cNvPicPr preferRelativeResize="0"/>
                   </pic:nvPicPr>
                   <pic:blipFill>
-                    <a:blip r:embed="rId6"/>
+                    <a:blip r:embed="rId13"/>
                     <a:srcRect/>
                     <a:stretch>
                       <a:fillRect/>
@@ -6860,6 +7688,25 @@
           <w:szCs w:val="24"/>
         </w:rPr>
       </w:pPr>
+      <w:r>
+        <w:rPr>
+          <w:rFonts w:ascii="Times New Roman" w:eastAsia="Times New Roman" w:hAnsi="Times New Roman" w:cs="Times New Roman"/>
+          <w:b/>
+          <w:sz w:val="24"/>
+          <w:szCs w:val="24"/>
+        </w:rPr>
+        <w:lastRenderedPageBreak/>
+        <w:t>Mockups</w:t>
+      </w:r>
+      <w:r>
+        <w:rPr>
+          <w:rFonts w:ascii="Times New Roman" w:eastAsia="Times New Roman" w:hAnsi="Times New Roman" w:cs="Times New Roman"/>
+          <w:b/>
+          <w:sz w:val="24"/>
+          <w:szCs w:val="24"/>
+        </w:rPr>
+        <w:t>:</w:t>
+      </w:r>
     </w:p>
     <w:p>
       <w:pPr>
@@ -6879,6 +7726,15 @@
           <w:szCs w:val="24"/>
         </w:rPr>
       </w:pPr>
+      <w:r>
+        <w:rPr>
+          <w:rFonts w:ascii="Times New Roman" w:eastAsia="Times New Roman" w:hAnsi="Times New Roman" w:cs="Times New Roman"/>
+          <w:b/>
+          <w:sz w:val="24"/>
+          <w:szCs w:val="24"/>
+        </w:rPr>
+        <w:t>Home Page:</w:t>
+      </w:r>
     </w:p>
     <w:p>
       <w:pPr>
@@ -6898,207 +7754,6 @@
           <w:szCs w:val="24"/>
         </w:rPr>
       </w:pPr>
-    </w:p>
-    <w:p>
-      <w:pPr>
-        <w:pBdr>
-          <w:top w:val="nil"/>
-          <w:left w:val="nil"/>
-          <w:bottom w:val="nil"/>
-          <w:right w:val="nil"/>
-          <w:between w:val="nil"/>
-        </w:pBdr>
-        <w:spacing w:after="200"/>
-        <w:jc w:val="both"/>
-        <w:rPr>
-          <w:rFonts w:ascii="Times New Roman" w:eastAsia="Times New Roman" w:hAnsi="Times New Roman" w:cs="Times New Roman"/>
-          <w:b/>
-          <w:sz w:val="24"/>
-          <w:szCs w:val="24"/>
-        </w:rPr>
-      </w:pPr>
-    </w:p>
-    <w:p>
-      <w:pPr>
-        <w:pBdr>
-          <w:top w:val="nil"/>
-          <w:left w:val="nil"/>
-          <w:bottom w:val="nil"/>
-          <w:right w:val="nil"/>
-          <w:between w:val="nil"/>
-        </w:pBdr>
-        <w:spacing w:after="200"/>
-        <w:jc w:val="both"/>
-        <w:rPr>
-          <w:rFonts w:ascii="Times New Roman" w:eastAsia="Times New Roman" w:hAnsi="Times New Roman" w:cs="Times New Roman"/>
-          <w:b/>
-          <w:sz w:val="24"/>
-          <w:szCs w:val="24"/>
-        </w:rPr>
-      </w:pPr>
-    </w:p>
-    <w:p>
-      <w:pPr>
-        <w:pBdr>
-          <w:top w:val="nil"/>
-          <w:left w:val="nil"/>
-          <w:bottom w:val="nil"/>
-          <w:right w:val="nil"/>
-          <w:between w:val="nil"/>
-        </w:pBdr>
-        <w:spacing w:after="200"/>
-        <w:jc w:val="both"/>
-        <w:rPr>
-          <w:rFonts w:ascii="Times New Roman" w:eastAsia="Times New Roman" w:hAnsi="Times New Roman" w:cs="Times New Roman"/>
-          <w:b/>
-          <w:sz w:val="24"/>
-          <w:szCs w:val="24"/>
-        </w:rPr>
-      </w:pPr>
-    </w:p>
-    <w:p>
-      <w:pPr>
-        <w:pBdr>
-          <w:top w:val="nil"/>
-          <w:left w:val="nil"/>
-          <w:bottom w:val="nil"/>
-          <w:right w:val="nil"/>
-          <w:between w:val="nil"/>
-        </w:pBdr>
-        <w:spacing w:after="200"/>
-        <w:jc w:val="both"/>
-        <w:rPr>
-          <w:rFonts w:ascii="Times New Roman" w:eastAsia="Times New Roman" w:hAnsi="Times New Roman" w:cs="Times New Roman"/>
-          <w:b/>
-          <w:sz w:val="24"/>
-          <w:szCs w:val="24"/>
-        </w:rPr>
-      </w:pPr>
-    </w:p>
-    <w:p>
-      <w:pPr>
-        <w:pBdr>
-          <w:top w:val="nil"/>
-          <w:left w:val="nil"/>
-          <w:bottom w:val="nil"/>
-          <w:right w:val="nil"/>
-          <w:between w:val="nil"/>
-        </w:pBdr>
-        <w:spacing w:after="200"/>
-        <w:jc w:val="both"/>
-        <w:rPr>
-          <w:rFonts w:ascii="Times New Roman" w:eastAsia="Times New Roman" w:hAnsi="Times New Roman" w:cs="Times New Roman"/>
-          <w:b/>
-          <w:sz w:val="24"/>
-          <w:szCs w:val="24"/>
-        </w:rPr>
-      </w:pPr>
-    </w:p>
-    <w:p>
-      <w:pPr>
-        <w:pBdr>
-          <w:top w:val="nil"/>
-          <w:left w:val="nil"/>
-          <w:bottom w:val="nil"/>
-          <w:right w:val="nil"/>
-          <w:between w:val="nil"/>
-        </w:pBdr>
-        <w:spacing w:after="200"/>
-        <w:jc w:val="both"/>
-        <w:rPr>
-          <w:rFonts w:ascii="Times New Roman" w:eastAsia="Times New Roman" w:hAnsi="Times New Roman" w:cs="Times New Roman"/>
-          <w:b/>
-          <w:sz w:val="24"/>
-          <w:szCs w:val="24"/>
-        </w:rPr>
-      </w:pPr>
-    </w:p>
-    <w:p>
-      <w:pPr>
-        <w:pBdr>
-          <w:top w:val="nil"/>
-          <w:left w:val="nil"/>
-          <w:bottom w:val="nil"/>
-          <w:right w:val="nil"/>
-          <w:between w:val="nil"/>
-        </w:pBdr>
-        <w:spacing w:after="200"/>
-        <w:jc w:val="both"/>
-        <w:rPr>
-          <w:rFonts w:ascii="Times New Roman" w:eastAsia="Times New Roman" w:hAnsi="Times New Roman" w:cs="Times New Roman"/>
-          <w:b/>
-          <w:sz w:val="24"/>
-          <w:szCs w:val="24"/>
-        </w:rPr>
-      </w:pPr>
-      <w:proofErr w:type="spellStart"/>
-      <w:r>
-        <w:rPr>
-          <w:rFonts w:ascii="Times New Roman" w:eastAsia="Times New Roman" w:hAnsi="Times New Roman" w:cs="Times New Roman"/>
-          <w:b/>
-          <w:sz w:val="24"/>
-          <w:szCs w:val="24"/>
-        </w:rPr>
-        <w:lastRenderedPageBreak/>
-        <w:t>MockUps</w:t>
-      </w:r>
-      <w:proofErr w:type="spellEnd"/>
-      <w:r>
-        <w:rPr>
-          <w:rFonts w:ascii="Times New Roman" w:eastAsia="Times New Roman" w:hAnsi="Times New Roman" w:cs="Times New Roman"/>
-          <w:b/>
-          <w:sz w:val="24"/>
-          <w:szCs w:val="24"/>
-        </w:rPr>
-        <w:t>:</w:t>
-      </w:r>
-    </w:p>
-    <w:p>
-      <w:pPr>
-        <w:pBdr>
-          <w:top w:val="nil"/>
-          <w:left w:val="nil"/>
-          <w:bottom w:val="nil"/>
-          <w:right w:val="nil"/>
-          <w:between w:val="nil"/>
-        </w:pBdr>
-        <w:spacing w:after="200"/>
-        <w:jc w:val="both"/>
-        <w:rPr>
-          <w:rFonts w:ascii="Times New Roman" w:eastAsia="Times New Roman" w:hAnsi="Times New Roman" w:cs="Times New Roman"/>
-          <w:b/>
-          <w:sz w:val="24"/>
-          <w:szCs w:val="24"/>
-        </w:rPr>
-      </w:pPr>
-      <w:r>
-        <w:rPr>
-          <w:rFonts w:ascii="Times New Roman" w:eastAsia="Times New Roman" w:hAnsi="Times New Roman" w:cs="Times New Roman"/>
-          <w:b/>
-          <w:sz w:val="24"/>
-          <w:szCs w:val="24"/>
-        </w:rPr>
-        <w:t>Home Page:</w:t>
-      </w:r>
-    </w:p>
-    <w:p>
-      <w:pPr>
-        <w:pBdr>
-          <w:top w:val="nil"/>
-          <w:left w:val="nil"/>
-          <w:bottom w:val="nil"/>
-          <w:right w:val="nil"/>
-          <w:between w:val="nil"/>
-        </w:pBdr>
-        <w:spacing w:after="200"/>
-        <w:jc w:val="both"/>
-        <w:rPr>
-          <w:rFonts w:ascii="Times New Roman" w:eastAsia="Times New Roman" w:hAnsi="Times New Roman" w:cs="Times New Roman"/>
-          <w:b/>
-          <w:sz w:val="24"/>
-          <w:szCs w:val="24"/>
-        </w:rPr>
-      </w:pPr>
       <w:r>
         <w:rPr>
           <w:rFonts w:ascii="Times New Roman" w:eastAsia="Times New Roman" w:hAnsi="Times New Roman" w:cs="Times New Roman"/>
@@ -7109,9 +7764,9 @@
           <w:lang w:val="en-US"/>
         </w:rPr>
         <w:drawing>
-          <wp:inline distT="114300" distB="114300" distL="114300" distR="114300" wp14:anchorId="1732EEBF" wp14:editId="17FDC1D2">
-            <wp:extent cx="3971925" cy="4962525"/>
-            <wp:effectExtent l="0" t="0" r="0" b="0"/>
+          <wp:inline distT="114300" distB="114300" distL="114300" distR="114300" wp14:anchorId="1732EEBF" wp14:editId="01B0568C">
+            <wp:extent cx="3971925" cy="3048000"/>
+            <wp:effectExtent l="0" t="0" r="9525" b="0"/>
             <wp:docPr id="1" name="image4.png"/>
             <wp:cNvGraphicFramePr/>
             <a:graphic xmlns:a="http://schemas.openxmlformats.org/drawingml/2006/main">
@@ -7122,7 +7777,7 @@
                     <pic:cNvPicPr preferRelativeResize="0"/>
                   </pic:nvPicPr>
                   <pic:blipFill>
-                    <a:blip r:embed="rId7"/>
+                    <a:blip r:embed="rId14"/>
                     <a:srcRect/>
                     <a:stretch>
                       <a:fillRect/>
@@ -7131,7 +7786,7 @@
                   <pic:spPr>
                     <a:xfrm>
                       <a:off x="0" y="0"/>
-                      <a:ext cx="3971925" cy="4962525"/>
+                      <a:ext cx="3971925" cy="3048000"/>
                     </a:xfrm>
                     <a:prstGeom prst="rect">
                       <a:avLst/>
@@ -7163,6 +7818,15 @@
           <w:szCs w:val="24"/>
         </w:rPr>
       </w:pPr>
+      <w:r>
+        <w:rPr>
+          <w:rFonts w:ascii="Times New Roman" w:eastAsia="Times New Roman" w:hAnsi="Times New Roman" w:cs="Times New Roman"/>
+          <w:b/>
+          <w:sz w:val="24"/>
+          <w:szCs w:val="24"/>
+        </w:rPr>
+        <w:t xml:space="preserve">My Cart page: </w:t>
+      </w:r>
     </w:p>
     <w:p>
       <w:pPr>
@@ -7182,149 +7846,6 @@
           <w:szCs w:val="24"/>
         </w:rPr>
       </w:pPr>
-    </w:p>
-    <w:p>
-      <w:pPr>
-        <w:pBdr>
-          <w:top w:val="nil"/>
-          <w:left w:val="nil"/>
-          <w:bottom w:val="nil"/>
-          <w:right w:val="nil"/>
-          <w:between w:val="nil"/>
-        </w:pBdr>
-        <w:spacing w:after="200"/>
-        <w:jc w:val="both"/>
-        <w:rPr>
-          <w:rFonts w:ascii="Times New Roman" w:eastAsia="Times New Roman" w:hAnsi="Times New Roman" w:cs="Times New Roman"/>
-          <w:b/>
-          <w:sz w:val="24"/>
-          <w:szCs w:val="24"/>
-        </w:rPr>
-      </w:pPr>
-    </w:p>
-    <w:p>
-      <w:pPr>
-        <w:pBdr>
-          <w:top w:val="nil"/>
-          <w:left w:val="nil"/>
-          <w:bottom w:val="nil"/>
-          <w:right w:val="nil"/>
-          <w:between w:val="nil"/>
-        </w:pBdr>
-        <w:spacing w:after="200"/>
-        <w:jc w:val="both"/>
-        <w:rPr>
-          <w:rFonts w:ascii="Times New Roman" w:eastAsia="Times New Roman" w:hAnsi="Times New Roman" w:cs="Times New Roman"/>
-          <w:b/>
-          <w:sz w:val="24"/>
-          <w:szCs w:val="24"/>
-        </w:rPr>
-      </w:pPr>
-    </w:p>
-    <w:p>
-      <w:pPr>
-        <w:pBdr>
-          <w:top w:val="nil"/>
-          <w:left w:val="nil"/>
-          <w:bottom w:val="nil"/>
-          <w:right w:val="nil"/>
-          <w:between w:val="nil"/>
-        </w:pBdr>
-        <w:spacing w:after="200"/>
-        <w:jc w:val="both"/>
-        <w:rPr>
-          <w:rFonts w:ascii="Times New Roman" w:eastAsia="Times New Roman" w:hAnsi="Times New Roman" w:cs="Times New Roman"/>
-          <w:b/>
-          <w:sz w:val="24"/>
-          <w:szCs w:val="24"/>
-        </w:rPr>
-      </w:pPr>
-    </w:p>
-    <w:p>
-      <w:pPr>
-        <w:pBdr>
-          <w:top w:val="nil"/>
-          <w:left w:val="nil"/>
-          <w:bottom w:val="nil"/>
-          <w:right w:val="nil"/>
-          <w:between w:val="nil"/>
-        </w:pBdr>
-        <w:spacing w:after="200"/>
-        <w:jc w:val="both"/>
-        <w:rPr>
-          <w:rFonts w:ascii="Times New Roman" w:eastAsia="Times New Roman" w:hAnsi="Times New Roman" w:cs="Times New Roman"/>
-          <w:b/>
-          <w:sz w:val="24"/>
-          <w:szCs w:val="24"/>
-        </w:rPr>
-      </w:pPr>
-    </w:p>
-    <w:p>
-      <w:pPr>
-        <w:pBdr>
-          <w:top w:val="nil"/>
-          <w:left w:val="nil"/>
-          <w:bottom w:val="nil"/>
-          <w:right w:val="nil"/>
-          <w:between w:val="nil"/>
-        </w:pBdr>
-        <w:spacing w:after="200"/>
-        <w:jc w:val="both"/>
-        <w:rPr>
-          <w:rFonts w:ascii="Times New Roman" w:eastAsia="Times New Roman" w:hAnsi="Times New Roman" w:cs="Times New Roman"/>
-          <w:b/>
-          <w:sz w:val="24"/>
-          <w:szCs w:val="24"/>
-        </w:rPr>
-      </w:pPr>
-    </w:p>
-    <w:p>
-      <w:pPr>
-        <w:pBdr>
-          <w:top w:val="nil"/>
-          <w:left w:val="nil"/>
-          <w:bottom w:val="nil"/>
-          <w:right w:val="nil"/>
-          <w:between w:val="nil"/>
-        </w:pBdr>
-        <w:spacing w:after="200"/>
-        <w:jc w:val="both"/>
-        <w:rPr>
-          <w:rFonts w:ascii="Times New Roman" w:eastAsia="Times New Roman" w:hAnsi="Times New Roman" w:cs="Times New Roman"/>
-          <w:b/>
-          <w:sz w:val="24"/>
-          <w:szCs w:val="24"/>
-        </w:rPr>
-      </w:pPr>
-      <w:r>
-        <w:rPr>
-          <w:rFonts w:ascii="Times New Roman" w:eastAsia="Times New Roman" w:hAnsi="Times New Roman" w:cs="Times New Roman"/>
-          <w:b/>
-          <w:sz w:val="24"/>
-          <w:szCs w:val="24"/>
-        </w:rPr>
-        <w:lastRenderedPageBreak/>
-        <w:t xml:space="preserve">My Cart page: </w:t>
-      </w:r>
-    </w:p>
-    <w:p>
-      <w:pPr>
-        <w:pBdr>
-          <w:top w:val="nil"/>
-          <w:left w:val="nil"/>
-          <w:bottom w:val="nil"/>
-          <w:right w:val="nil"/>
-          <w:between w:val="nil"/>
-        </w:pBdr>
-        <w:spacing w:after="200"/>
-        <w:jc w:val="both"/>
-        <w:rPr>
-          <w:rFonts w:ascii="Times New Roman" w:eastAsia="Times New Roman" w:hAnsi="Times New Roman" w:cs="Times New Roman"/>
-          <w:b/>
-          <w:sz w:val="24"/>
-          <w:szCs w:val="24"/>
-        </w:rPr>
-      </w:pPr>
       <w:r>
         <w:rPr>
           <w:rFonts w:ascii="Times New Roman" w:eastAsia="Times New Roman" w:hAnsi="Times New Roman" w:cs="Times New Roman"/>
@@ -7335,9 +7856,9 @@
           <w:lang w:val="en-US"/>
         </w:rPr>
         <w:drawing>
-          <wp:inline distT="114300" distB="114300" distL="114300" distR="114300" wp14:anchorId="7D01641C" wp14:editId="396A89AC">
-            <wp:extent cx="4205288" cy="4914900"/>
-            <wp:effectExtent l="0" t="0" r="0" b="0"/>
+          <wp:inline distT="114300" distB="114300" distL="114300" distR="114300" wp14:anchorId="7D01641C" wp14:editId="348A5E78">
+            <wp:extent cx="4204970" cy="3209925"/>
+            <wp:effectExtent l="0" t="0" r="5080" b="9525"/>
             <wp:docPr id="5" name="image2.png"/>
             <wp:cNvGraphicFramePr/>
             <a:graphic xmlns:a="http://schemas.openxmlformats.org/drawingml/2006/main">
@@ -7348,7 +7869,7 @@
                     <pic:cNvPicPr preferRelativeResize="0"/>
                   </pic:nvPicPr>
                   <pic:blipFill>
-                    <a:blip r:embed="rId8"/>
+                    <a:blip r:embed="rId15"/>
                     <a:srcRect/>
                     <a:stretch>
                       <a:fillRect/>
@@ -7357,7 +7878,7 @@
                   <pic:spPr>
                     <a:xfrm>
                       <a:off x="0" y="0"/>
-                      <a:ext cx="4205288" cy="4914900"/>
+                      <a:ext cx="4205290" cy="3210169"/>
                     </a:xfrm>
                     <a:prstGeom prst="rect">
                       <a:avLst/>
@@ -7387,111 +7908,41 @@
     </w:p>
     <w:p>
       <w:pPr>
-        <w:ind w:right="-13760"/>
-        <w:jc w:val="both"/>
-        <w:rPr>
-          <w:rFonts w:ascii="Times New Roman" w:eastAsia="Times New Roman" w:hAnsi="Times New Roman" w:cs="Times New Roman"/>
-          <w:b/>
-          <w:color w:val="2D3B45"/>
-          <w:sz w:val="24"/>
-          <w:szCs w:val="24"/>
-          <w:highlight w:val="white"/>
-        </w:rPr>
-      </w:pPr>
-    </w:p>
-    <w:p>
-      <w:pPr>
-        <w:ind w:right="-13760"/>
-        <w:jc w:val="both"/>
-        <w:rPr>
-          <w:rFonts w:ascii="Times New Roman" w:eastAsia="Times New Roman" w:hAnsi="Times New Roman" w:cs="Times New Roman"/>
-          <w:b/>
-          <w:sz w:val="24"/>
-          <w:szCs w:val="24"/>
-        </w:rPr>
-      </w:pPr>
-    </w:p>
-    <w:p>
-      <w:pPr>
-        <w:spacing w:after="160" w:line="256" w:lineRule="auto"/>
-        <w:jc w:val="both"/>
-        <w:rPr>
-          <w:rFonts w:ascii="Times New Roman" w:eastAsia="Times New Roman" w:hAnsi="Times New Roman" w:cs="Times New Roman"/>
-        </w:rPr>
-      </w:pPr>
-    </w:p>
-    <w:p>
-      <w:pPr>
-        <w:spacing w:after="160" w:line="256" w:lineRule="auto"/>
-        <w:jc w:val="both"/>
-        <w:rPr>
-          <w:rFonts w:ascii="Times New Roman" w:eastAsia="Times New Roman" w:hAnsi="Times New Roman" w:cs="Times New Roman"/>
-        </w:rPr>
-      </w:pPr>
-    </w:p>
-    <w:p>
-      <w:pPr>
-        <w:spacing w:after="160" w:line="256" w:lineRule="auto"/>
-        <w:jc w:val="both"/>
-        <w:rPr>
-          <w:rFonts w:ascii="Times New Roman" w:eastAsia="Times New Roman" w:hAnsi="Times New Roman" w:cs="Times New Roman"/>
-        </w:rPr>
-      </w:pPr>
-    </w:p>
-    <w:p>
-      <w:pPr>
-        <w:spacing w:after="160" w:line="256" w:lineRule="auto"/>
-        <w:jc w:val="both"/>
-        <w:rPr>
-          <w:rFonts w:ascii="Times New Roman" w:eastAsia="Times New Roman" w:hAnsi="Times New Roman" w:cs="Times New Roman"/>
-        </w:rPr>
-      </w:pPr>
-    </w:p>
-    <w:p>
-      <w:pPr>
-        <w:spacing w:after="160" w:line="256" w:lineRule="auto"/>
-        <w:jc w:val="both"/>
-        <w:rPr>
-          <w:rFonts w:ascii="Times New Roman" w:eastAsia="Times New Roman" w:hAnsi="Times New Roman" w:cs="Times New Roman"/>
-        </w:rPr>
-      </w:pPr>
-    </w:p>
-    <w:p>
-      <w:pPr>
-        <w:spacing w:after="160" w:line="256" w:lineRule="auto"/>
-        <w:jc w:val="both"/>
-        <w:rPr>
-          <w:rFonts w:ascii="Times New Roman" w:eastAsia="Times New Roman" w:hAnsi="Times New Roman" w:cs="Times New Roman"/>
-        </w:rPr>
-      </w:pPr>
-    </w:p>
-    <w:p>
-      <w:pPr>
-        <w:spacing w:after="160" w:line="256" w:lineRule="auto"/>
-        <w:jc w:val="both"/>
-        <w:rPr>
-          <w:rFonts w:ascii="Times New Roman" w:eastAsia="Times New Roman" w:hAnsi="Times New Roman" w:cs="Times New Roman"/>
-        </w:rPr>
-      </w:pPr>
-    </w:p>
-    <w:p>
-      <w:pPr>
-        <w:spacing w:after="160" w:line="256" w:lineRule="auto"/>
-        <w:jc w:val="both"/>
-        <w:rPr>
-          <w:rFonts w:ascii="Times New Roman" w:eastAsia="Times New Roman" w:hAnsi="Times New Roman" w:cs="Times New Roman"/>
-          <w:b/>
-          <w:sz w:val="28"/>
-          <w:szCs w:val="28"/>
-        </w:rPr>
-      </w:pPr>
-      <w:r>
-        <w:rPr>
-          <w:rFonts w:ascii="Times New Roman" w:eastAsia="Times New Roman" w:hAnsi="Times New Roman" w:cs="Times New Roman"/>
-          <w:b/>
-          <w:sz w:val="28"/>
-          <w:szCs w:val="28"/>
-        </w:rPr>
+        <w:spacing w:after="160" w:line="256" w:lineRule="auto"/>
+        <w:jc w:val="both"/>
+        <w:rPr>
+          <w:rFonts w:ascii="Times New Roman" w:eastAsia="Times New Roman" w:hAnsi="Times New Roman" w:cs="Times New Roman"/>
+        </w:rPr>
+      </w:pPr>
+    </w:p>
+    <w:p>
+      <w:pPr>
+        <w:spacing w:after="160" w:line="256" w:lineRule="auto"/>
+        <w:jc w:val="both"/>
+        <w:rPr>
+          <w:rFonts w:ascii="Times New Roman" w:eastAsia="Times New Roman" w:hAnsi="Times New Roman" w:cs="Times New Roman"/>
+        </w:rPr>
+      </w:pPr>
+    </w:p>
+    <w:p>
+      <w:pPr>
+        <w:spacing w:after="160" w:line="256" w:lineRule="auto"/>
+        <w:jc w:val="both"/>
+        <w:rPr>
+          <w:rFonts w:ascii="Times New Roman" w:eastAsia="Times New Roman" w:hAnsi="Times New Roman" w:cs="Times New Roman"/>
+          <w:b/>
+          <w:sz w:val="24"/>
+          <w:szCs w:val="24"/>
+        </w:rPr>
+      </w:pPr>
+      <w:r>
+        <w:rPr>
+          <w:rFonts w:ascii="Times New Roman" w:eastAsia="Times New Roman" w:hAnsi="Times New Roman" w:cs="Times New Roman"/>
+          <w:b/>
+          <w:sz w:val="24"/>
+          <w:szCs w:val="24"/>
+        </w:rPr>
+        <w:lastRenderedPageBreak/>
         <w:t>User Product Page:</w:t>
       </w:r>
     </w:p>
@@ -7509,11 +7960,10 @@
           <w:noProof/>
           <w:lang w:val="en-US"/>
         </w:rPr>
-        <w:lastRenderedPageBreak/>
         <w:drawing>
-          <wp:inline distT="114300" distB="114300" distL="114300" distR="114300" wp14:anchorId="47305CEE" wp14:editId="256A0150">
-            <wp:extent cx="5648325" cy="5162550"/>
-            <wp:effectExtent l="0" t="0" r="0" b="0"/>
+          <wp:inline distT="114300" distB="114300" distL="114300" distR="114300" wp14:anchorId="47305CEE" wp14:editId="1A8C716D">
+            <wp:extent cx="5648325" cy="2990850"/>
+            <wp:effectExtent l="0" t="0" r="9525" b="0"/>
             <wp:docPr id="4" name="image3.png"/>
             <wp:cNvGraphicFramePr/>
             <a:graphic xmlns:a="http://schemas.openxmlformats.org/drawingml/2006/main">
@@ -7524,7 +7974,7 @@
                     <pic:cNvPicPr preferRelativeResize="0"/>
                   </pic:nvPicPr>
                   <pic:blipFill>
-                    <a:blip r:embed="rId9"/>
+                    <a:blip r:embed="rId16"/>
                     <a:srcRect/>
                     <a:stretch>
                       <a:fillRect/>
@@ -7533,7 +7983,7 @@
                   <pic:spPr>
                     <a:xfrm>
                       <a:off x="0" y="0"/>
-                      <a:ext cx="5648325" cy="5162550"/>
+                      <a:ext cx="5648325" cy="2990850"/>
                     </a:xfrm>
                     <a:prstGeom prst="rect">
                       <a:avLst/>
@@ -7562,78 +8012,6 @@
         <w:jc w:val="both"/>
         <w:rPr>
           <w:rFonts w:ascii="Times New Roman" w:eastAsia="Times New Roman" w:hAnsi="Times New Roman" w:cs="Times New Roman"/>
-        </w:rPr>
-      </w:pPr>
-    </w:p>
-    <w:p>
-      <w:pPr>
-        <w:spacing w:after="160" w:line="256" w:lineRule="auto"/>
-        <w:jc w:val="both"/>
-        <w:rPr>
-          <w:rFonts w:ascii="Times New Roman" w:eastAsia="Times New Roman" w:hAnsi="Times New Roman" w:cs="Times New Roman"/>
-        </w:rPr>
-      </w:pPr>
-    </w:p>
-    <w:p>
-      <w:pPr>
-        <w:spacing w:after="160" w:line="256" w:lineRule="auto"/>
-        <w:jc w:val="both"/>
-        <w:rPr>
-          <w:rFonts w:ascii="Times New Roman" w:eastAsia="Times New Roman" w:hAnsi="Times New Roman" w:cs="Times New Roman"/>
-        </w:rPr>
-      </w:pPr>
-    </w:p>
-    <w:p>
-      <w:pPr>
-        <w:spacing w:after="160" w:line="256" w:lineRule="auto"/>
-        <w:jc w:val="both"/>
-        <w:rPr>
-          <w:rFonts w:ascii="Times New Roman" w:eastAsia="Times New Roman" w:hAnsi="Times New Roman" w:cs="Times New Roman"/>
-        </w:rPr>
-      </w:pPr>
-    </w:p>
-    <w:p>
-      <w:pPr>
-        <w:spacing w:after="160" w:line="256" w:lineRule="auto"/>
-        <w:jc w:val="both"/>
-        <w:rPr>
-          <w:rFonts w:ascii="Times New Roman" w:eastAsia="Times New Roman" w:hAnsi="Times New Roman" w:cs="Times New Roman"/>
-        </w:rPr>
-      </w:pPr>
-    </w:p>
-    <w:p>
-      <w:pPr>
-        <w:spacing w:after="160" w:line="256" w:lineRule="auto"/>
-        <w:jc w:val="both"/>
-        <w:rPr>
-          <w:rFonts w:ascii="Times New Roman" w:eastAsia="Times New Roman" w:hAnsi="Times New Roman" w:cs="Times New Roman"/>
-        </w:rPr>
-      </w:pPr>
-    </w:p>
-    <w:p>
-      <w:pPr>
-        <w:spacing w:after="160" w:line="256" w:lineRule="auto"/>
-        <w:jc w:val="both"/>
-        <w:rPr>
-          <w:rFonts w:ascii="Times New Roman" w:eastAsia="Times New Roman" w:hAnsi="Times New Roman" w:cs="Times New Roman"/>
-        </w:rPr>
-      </w:pPr>
-    </w:p>
-    <w:p>
-      <w:pPr>
-        <w:spacing w:after="160" w:line="256" w:lineRule="auto"/>
-        <w:jc w:val="both"/>
-        <w:rPr>
-          <w:rFonts w:ascii="Times New Roman" w:eastAsia="Times New Roman" w:hAnsi="Times New Roman" w:cs="Times New Roman"/>
-        </w:rPr>
-      </w:pPr>
-    </w:p>
-    <w:p>
-      <w:pPr>
-        <w:spacing w:after="160" w:line="256" w:lineRule="auto"/>
-        <w:jc w:val="both"/>
-        <w:rPr>
-          <w:rFonts w:ascii="Times New Roman" w:eastAsia="Times New Roman" w:hAnsi="Times New Roman" w:cs="Times New Roman"/>
           <w:b/>
         </w:rPr>
       </w:pPr>
@@ -7668,11 +8046,10 @@
           <w:noProof/>
           <w:lang w:val="en-US"/>
         </w:rPr>
-        <w:lastRenderedPageBreak/>
         <w:drawing>
-          <wp:inline distT="114300" distB="114300" distL="114300" distR="114300" wp14:anchorId="6EC10E49" wp14:editId="7F4DF782">
-            <wp:extent cx="5310188" cy="5708452"/>
-            <wp:effectExtent l="0" t="0" r="0" b="0"/>
+          <wp:inline distT="114300" distB="114300" distL="114300" distR="114300" wp14:anchorId="6EC10E49" wp14:editId="19376D4D">
+            <wp:extent cx="5309781" cy="3695700"/>
+            <wp:effectExtent l="0" t="0" r="5715" b="0"/>
             <wp:docPr id="3" name="image5.png"/>
             <wp:cNvGraphicFramePr/>
             <a:graphic xmlns:a="http://schemas.openxmlformats.org/drawingml/2006/main">
@@ -7683,7 +8060,7 @@
                     <pic:cNvPicPr preferRelativeResize="0"/>
                   </pic:nvPicPr>
                   <pic:blipFill>
-                    <a:blip r:embed="rId10"/>
+                    <a:blip r:embed="rId17"/>
                     <a:srcRect/>
                     <a:stretch>
                       <a:fillRect/>
@@ -7692,7 +8069,7 @@
                   <pic:spPr>
                     <a:xfrm>
                       <a:off x="0" y="0"/>
-                      <a:ext cx="5310188" cy="5708452"/>
+                      <a:ext cx="5314556" cy="3699024"/>
                     </a:xfrm>
                     <a:prstGeom prst="rect">
                       <a:avLst/>
@@ -7712,24 +8089,6 @@
         <w:jc w:val="both"/>
         <w:rPr>
           <w:rFonts w:ascii="Times New Roman" w:eastAsia="Times New Roman" w:hAnsi="Times New Roman" w:cs="Times New Roman"/>
-        </w:rPr>
-      </w:pPr>
-    </w:p>
-    <w:p>
-      <w:pPr>
-        <w:spacing w:after="160" w:line="256" w:lineRule="auto"/>
-        <w:jc w:val="both"/>
-        <w:rPr>
-          <w:rFonts w:ascii="Times New Roman" w:eastAsia="Times New Roman" w:hAnsi="Times New Roman" w:cs="Times New Roman"/>
-        </w:rPr>
-      </w:pPr>
-    </w:p>
-    <w:p>
-      <w:pPr>
-        <w:spacing w:after="160" w:line="256" w:lineRule="auto"/>
-        <w:jc w:val="both"/>
-        <w:rPr>
-          <w:rFonts w:ascii="Times New Roman" w:eastAsia="Times New Roman" w:hAnsi="Times New Roman" w:cs="Times New Roman"/>
           <w:b/>
           <w:sz w:val="28"/>
           <w:szCs w:val="28"/>
@@ -7747,73 +8106,13 @@
           <w:szCs w:val="28"/>
         </w:rPr>
       </w:pPr>
-    </w:p>
-    <w:p>
-      <w:pPr>
-        <w:spacing w:after="160" w:line="256" w:lineRule="auto"/>
-        <w:jc w:val="both"/>
+      <w:r>
         <w:rPr>
           <w:rFonts w:ascii="Times New Roman" w:eastAsia="Times New Roman" w:hAnsi="Times New Roman" w:cs="Times New Roman"/>
           <w:b/>
           <w:sz w:val="28"/>
           <w:szCs w:val="28"/>
         </w:rPr>
-      </w:pPr>
-    </w:p>
-    <w:p>
-      <w:pPr>
-        <w:spacing w:after="160" w:line="256" w:lineRule="auto"/>
-        <w:jc w:val="both"/>
-        <w:rPr>
-          <w:rFonts w:ascii="Times New Roman" w:eastAsia="Times New Roman" w:hAnsi="Times New Roman" w:cs="Times New Roman"/>
-          <w:b/>
-          <w:sz w:val="28"/>
-          <w:szCs w:val="28"/>
-        </w:rPr>
-      </w:pPr>
-    </w:p>
-    <w:p>
-      <w:pPr>
-        <w:spacing w:after="160" w:line="256" w:lineRule="auto"/>
-        <w:jc w:val="both"/>
-        <w:rPr>
-          <w:rFonts w:ascii="Times New Roman" w:eastAsia="Times New Roman" w:hAnsi="Times New Roman" w:cs="Times New Roman"/>
-          <w:b/>
-          <w:sz w:val="28"/>
-          <w:szCs w:val="28"/>
-        </w:rPr>
-      </w:pPr>
-    </w:p>
-    <w:p>
-      <w:pPr>
-        <w:spacing w:after="160" w:line="256" w:lineRule="auto"/>
-        <w:jc w:val="both"/>
-        <w:rPr>
-          <w:rFonts w:ascii="Times New Roman" w:eastAsia="Times New Roman" w:hAnsi="Times New Roman" w:cs="Times New Roman"/>
-          <w:b/>
-          <w:sz w:val="28"/>
-          <w:szCs w:val="28"/>
-        </w:rPr>
-      </w:pPr>
-    </w:p>
-    <w:p>
-      <w:pPr>
-        <w:spacing w:after="160" w:line="256" w:lineRule="auto"/>
-        <w:jc w:val="both"/>
-        <w:rPr>
-          <w:rFonts w:ascii="Times New Roman" w:eastAsia="Times New Roman" w:hAnsi="Times New Roman" w:cs="Times New Roman"/>
-          <w:b/>
-          <w:sz w:val="28"/>
-          <w:szCs w:val="28"/>
-        </w:rPr>
-      </w:pPr>
-      <w:r>
-        <w:rPr>
-          <w:rFonts w:ascii="Times New Roman" w:eastAsia="Times New Roman" w:hAnsi="Times New Roman" w:cs="Times New Roman"/>
-          <w:b/>
-          <w:sz w:val="28"/>
-          <w:szCs w:val="28"/>
-        </w:rPr>
         <w:lastRenderedPageBreak/>
         <w:t>Technical Manual:</w:t>
       </w:r>
@@ -7944,7 +8243,7 @@
         </w:rPr>
         <w:t xml:space="preserve">Link to the cloud repository: </w:t>
       </w:r>
-      <w:hyperlink r:id="rId11" w:history="1">
+      <w:hyperlink r:id="rId18" w:history="1">
         <w:r>
           <w:rPr>
             <w:rStyle w:val="Hyperlink"/>
@@ -9318,7 +9617,7 @@
         </w:rPr>
         <w:t xml:space="preserve">login.html: </w:t>
       </w:r>
-      <w:hyperlink r:id="rId12" w:history="1">
+      <w:hyperlink r:id="rId19" w:history="1">
         <w:r>
           <w:rPr>
             <w:rStyle w:val="Hyperlink"/>
@@ -9348,7 +9647,7 @@
         </w:rPr>
         <w:t xml:space="preserve">login.css: </w:t>
       </w:r>
-      <w:hyperlink r:id="rId13" w:history="1">
+      <w:hyperlink r:id="rId20" w:history="1">
         <w:r>
           <w:rPr>
             <w:rStyle w:val="Hyperlink"/>
@@ -9393,7 +9692,7 @@
                     </pic:cNvPicPr>
                   </pic:nvPicPr>
                   <pic:blipFill>
-                    <a:blip r:embed="rId14">
+                    <a:blip r:embed="rId21">
                       <a:extLst>
                         <a:ext uri="{28A0092B-C50C-407E-A947-70E740481C1C}">
                           <a14:useLocalDpi xmlns:a14="http://schemas.microsoft.com/office/drawing/2010/main" val="0"/>
@@ -9514,7 +9813,7 @@
         </w:rPr>
         <w:t xml:space="preserve">register.html: </w:t>
       </w:r>
-      <w:hyperlink r:id="rId15" w:history="1">
+      <w:hyperlink r:id="rId22" w:history="1">
         <w:r>
           <w:rPr>
             <w:rStyle w:val="Hyperlink"/>
@@ -9544,7 +9843,7 @@
         </w:rPr>
         <w:t xml:space="preserve">register.css: </w:t>
       </w:r>
-      <w:hyperlink r:id="rId16" w:history="1">
+      <w:hyperlink r:id="rId23" w:history="1">
         <w:r>
           <w:rPr>
             <w:rStyle w:val="Hyperlink"/>
@@ -9593,7 +9892,7 @@
                     </pic:cNvPicPr>
                   </pic:nvPicPr>
                   <pic:blipFill>
-                    <a:blip r:embed="rId17">
+                    <a:blip r:embed="rId24">
                       <a:extLst>
                         <a:ext uri="{28A0092B-C50C-407E-A947-70E740481C1C}">
                           <a14:useLocalDpi xmlns:a14="http://schemas.microsoft.com/office/drawing/2010/main" val="0"/>
@@ -9731,7 +10030,7 @@
                     </pic:cNvPicPr>
                   </pic:nvPicPr>
                   <pic:blipFill>
-                    <a:blip r:embed="rId18">
+                    <a:blip r:embed="rId25">
                       <a:extLst>
                         <a:ext uri="{28A0092B-C50C-407E-A947-70E740481C1C}">
                           <a14:useLocalDpi xmlns:a14="http://schemas.microsoft.com/office/drawing/2010/main" val="0"/>
@@ -9833,7 +10132,7 @@
         </w:rPr>
         <w:t xml:space="preserve">register.php: </w:t>
       </w:r>
-      <w:hyperlink r:id="rId19" w:history="1">
+      <w:hyperlink r:id="rId26" w:history="1">
         <w:r>
           <w:rPr>
             <w:rStyle w:val="Hyperlink"/>
@@ -9863,7 +10162,7 @@
         </w:rPr>
         <w:t xml:space="preserve">connect.php: </w:t>
       </w:r>
-      <w:hyperlink r:id="rId20" w:history="1">
+      <w:hyperlink r:id="rId27" w:history="1">
         <w:r>
           <w:rPr>
             <w:rStyle w:val="Hyperlink"/>
@@ -9961,7 +10260,7 @@
 </file>
 
 <file path=word/numbering.xml><?xml version="1.0" encoding="utf-8"?>
-<w:numbering xmlns:wpc="http://schemas.microsoft.com/office/word/2010/wordprocessingCanvas" xmlns:cx="http://schemas.microsoft.com/office/drawing/2014/chartex" xmlns:cx1="http://schemas.microsoft.com/office/drawing/2015/9/8/chartex" xmlns:cx2="http://schemas.microsoft.com/office/drawing/2015/10/21/chartex" xmlns:cx3="http://schemas.microsoft.com/office/drawing/2016/5/9/chartex" xmlns:cx4="http://schemas.microsoft.com/office/drawing/2016/5/10/chartex" xmlns:cx5="http://schemas.microsoft.com/office/drawing/2016/5/11/chartex" xmlns:cx6="http://schemas.microsoft.com/office/drawing/2016/5/12/chartex" xmlns:cx7="http://schemas.microsoft.com/office/drawing/2016/5/13/chartex" xmlns:cx8="http://schemas.microsoft.com/office/drawing/2016/5/14/chartex" xmlns:mc="http://schemas.openxmlformats.org/markup-compatibility/2006" xmlns:aink="http://schemas.microsoft.com/office/drawing/2016/ink" xmlns:am3d="http://schemas.microsoft.com/office/drawing/2017/model3d" xmlns:o="urn:schemas-microsoft-com:office:office" xmlns:r="http://schemas.openxmlformats.org/officeDocument/2006/relationships" xmlns:m="http://schemas.openxmlformats.org/officeDocument/2006/math" xmlns:v="urn:schemas-microsoft-com:vml" xmlns:wp14="http://schemas.microsoft.com/office/word/2010/wordprocessingDrawing" xmlns:wp="http://schemas.openxmlformats.org/drawingml/2006/wordprocessingDrawing" xmlns:w10="urn:schemas-microsoft-com:office:word" xmlns:w="http://schemas.openxmlformats.org/wordprocessingml/2006/main" xmlns:w14="http://schemas.microsoft.com/office/word/2010/wordml" xmlns:w15="http://schemas.microsoft.com/office/word/2012/wordml" xmlns:w16cid="http://schemas.microsoft.com/office/word/2016/wordml/cid" xmlns:w16se="http://schemas.microsoft.com/office/word/2015/wordml/symex" xmlns:wpg="http://schemas.microsoft.com/office/word/2010/wordprocessingGroup" xmlns:wpi="http://schemas.microsoft.com/office/word/2010/wordprocessingInk" xmlns:wne="http://schemas.microsoft.com/office/word/2006/wordml" xmlns:wps="http://schemas.microsoft.com/office/word/2010/wordprocessingShape" mc:Ignorable="w14 w15 w16se w16cid wp14">
+<w:numbering xmlns:wpc="http://schemas.microsoft.com/office/word/2010/wordprocessingCanvas" xmlns:cx="http://schemas.microsoft.com/office/drawing/2014/chartex" xmlns:cx1="http://schemas.microsoft.com/office/drawing/2015/9/8/chartex" xmlns:mc="http://schemas.openxmlformats.org/markup-compatibility/2006" xmlns:o="urn:schemas-microsoft-com:office:office" xmlns:r="http://schemas.openxmlformats.org/officeDocument/2006/relationships" xmlns:m="http://schemas.openxmlformats.org/officeDocument/2006/math" xmlns:v="urn:schemas-microsoft-com:vml" xmlns:wp14="http://schemas.microsoft.com/office/word/2010/wordprocessingDrawing" xmlns:wp="http://schemas.openxmlformats.org/drawingml/2006/wordprocessingDrawing" xmlns:w10="urn:schemas-microsoft-com:office:word" xmlns:w="http://schemas.openxmlformats.org/wordprocessingml/2006/main" xmlns:w14="http://schemas.microsoft.com/office/word/2010/wordml" xmlns:w15="http://schemas.microsoft.com/office/word/2012/wordml" xmlns:w16se="http://schemas.microsoft.com/office/word/2015/wordml/symex" xmlns:wpg="http://schemas.microsoft.com/office/word/2010/wordprocessingGroup" xmlns:wpi="http://schemas.microsoft.com/office/word/2010/wordprocessingInk" xmlns:wne="http://schemas.microsoft.com/office/word/2006/wordml" xmlns:wps="http://schemas.microsoft.com/office/word/2010/wordprocessingShape" mc:Ignorable="w14 w15 w16se wp14">
   <w:abstractNum w:abstractNumId="0" w15:restartNumberingAfterBreak="0">
     <w:nsid w:val="0EE35238"/>
     <w:multiLevelType w:val="multilevel"/>
@@ -10314,7 +10613,7 @@
 </file>
 
 <file path=word/styles.xml><?xml version="1.0" encoding="utf-8"?>
-<w:styles xmlns:mc="http://schemas.openxmlformats.org/markup-compatibility/2006" xmlns:r="http://schemas.openxmlformats.org/officeDocument/2006/relationships" xmlns:w="http://schemas.openxmlformats.org/wordprocessingml/2006/main" xmlns:w14="http://schemas.microsoft.com/office/word/2010/wordml" xmlns:w15="http://schemas.microsoft.com/office/word/2012/wordml" xmlns:w16cid="http://schemas.microsoft.com/office/word/2016/wordml/cid" xmlns:w16se="http://schemas.microsoft.com/office/word/2015/wordml/symex" mc:Ignorable="w14 w15 w16se w16cid">
+<w:styles xmlns:mc="http://schemas.openxmlformats.org/markup-compatibility/2006" xmlns:r="http://schemas.openxmlformats.org/officeDocument/2006/relationships" xmlns:w="http://schemas.openxmlformats.org/wordprocessingml/2006/main" xmlns:w14="http://schemas.microsoft.com/office/word/2010/wordml" xmlns:w15="http://schemas.microsoft.com/office/word/2012/wordml" xmlns:w16se="http://schemas.microsoft.com/office/word/2015/wordml/symex" mc:Ignorable="w14 w15 w16se">
   <w:docDefaults>
     <w:rPrDefault>
       <w:rPr>
@@ -10330,7 +10629,7 @@
       </w:pPr>
     </w:pPrDefault>
   </w:docDefaults>
-  <w:latentStyles w:defLockedState="0" w:defUIPriority="99" w:defSemiHidden="0" w:defUnhideWhenUsed="0" w:defQFormat="0" w:count="376">
+  <w:latentStyles w:defLockedState="0" w:defUIPriority="99" w:defSemiHidden="0" w:defUnhideWhenUsed="0" w:defQFormat="0" w:count="371">
     <w:lsdException w:name="Normal" w:uiPriority="0" w:qFormat="1"/>
     <w:lsdException w:name="heading 1" w:uiPriority="9" w:qFormat="1"/>
     <w:lsdException w:name="heading 2" w:semiHidden="1" w:uiPriority="9" w:unhideWhenUsed="1" w:qFormat="1"/>
@@ -10436,6 +10735,7 @@
     <w:lsdException w:name="HTML Sample" w:semiHidden="1" w:unhideWhenUsed="1"/>
     <w:lsdException w:name="HTML Typewriter" w:semiHidden="1" w:unhideWhenUsed="1"/>
     <w:lsdException w:name="HTML Variable" w:semiHidden="1" w:unhideWhenUsed="1"/>
+    <w:lsdException w:name="Normal Table" w:semiHidden="1" w:unhideWhenUsed="1"/>
     <w:lsdException w:name="annotation subject" w:semiHidden="1" w:unhideWhenUsed="1"/>
     <w:lsdException w:name="No List" w:semiHidden="1" w:unhideWhenUsed="1"/>
     <w:lsdException w:name="Outline List 1" w:semiHidden="1" w:unhideWhenUsed="1"/>
@@ -10478,8 +10778,11 @@
     <w:lsdException w:name="Table Contemporary" w:semiHidden="1" w:unhideWhenUsed="1"/>
     <w:lsdException w:name="Table Elegant" w:semiHidden="1" w:unhideWhenUsed="1"/>
     <w:lsdException w:name="Table Professional" w:semiHidden="1" w:unhideWhenUsed="1"/>
+    <w:lsdException w:name="Table Subtle 1" w:semiHidden="1" w:unhideWhenUsed="1"/>
     <w:lsdException w:name="Table Subtle 2" w:semiHidden="1" w:unhideWhenUsed="1"/>
     <w:lsdException w:name="Table Web 1" w:semiHidden="1" w:unhideWhenUsed="1"/>
+    <w:lsdException w:name="Table Web 2" w:semiHidden="1" w:unhideWhenUsed="1"/>
+    <w:lsdException w:name="Table Web 3" w:semiHidden="1" w:unhideWhenUsed="1"/>
     <w:lsdException w:name="Balloon Text" w:semiHidden="1" w:unhideWhenUsed="1"/>
     <w:lsdException w:name="Table Grid" w:uiPriority="39"/>
     <w:lsdException w:name="Table Theme" w:semiHidden="1" w:unhideWhenUsed="1"/>
@@ -10698,11 +11001,6 @@
     <w:lsdException w:name="List Table 5 Dark Accent 6" w:uiPriority="50"/>
     <w:lsdException w:name="List Table 6 Colorful Accent 6" w:uiPriority="51"/>
     <w:lsdException w:name="List Table 7 Colorful Accent 6" w:uiPriority="52"/>
-    <w:lsdException w:name="Mention" w:semiHidden="1" w:unhideWhenUsed="1"/>
-    <w:lsdException w:name="Smart Hyperlink" w:semiHidden="1" w:unhideWhenUsed="1"/>
-    <w:lsdException w:name="Hashtag" w:semiHidden="1" w:unhideWhenUsed="1"/>
-    <w:lsdException w:name="Unresolved Mention" w:semiHidden="1" w:unhideWhenUsed="1"/>
-    <w:lsdException w:name="Smart Link" w:semiHidden="1" w:unhideWhenUsed="1"/>
   </w:latentStyles>
   <w:style w:type="paragraph" w:default="1" w:styleId="Normal">
     <w:name w:val="Normal"/>
@@ -10933,6 +11231,23 @@
     <w:rPr>
       <w:b/>
       <w:bCs/>
+    </w:rPr>
+  </w:style>
+  <w:style w:type="paragraph" w:styleId="NormalWeb">
+    <w:name w:val="Normal (Web)"/>
+    <w:basedOn w:val="Normal"/>
+    <w:uiPriority w:val="99"/>
+    <w:semiHidden/>
+    <w:unhideWhenUsed/>
+    <w:rsid w:val="003E2080"/>
+    <w:pPr>
+      <w:spacing w:before="100" w:beforeAutospacing="1" w:after="100" w:afterAutospacing="1" w:line="240" w:lineRule="auto"/>
+    </w:pPr>
+    <w:rPr>
+      <w:rFonts w:ascii="Times New Roman" w:eastAsia="Times New Roman" w:hAnsi="Times New Roman" w:cs="Times New Roman"/>
+      <w:sz w:val="24"/>
+      <w:szCs w:val="24"/>
+      <w:lang w:val="en-US"/>
     </w:rPr>
   </w:style>
 </w:styles>
@@ -11263,7 +11578,7 @@
 </file>
 
 <file path=customXml/itemProps1.xml><?xml version="1.0" encoding="utf-8"?>
-<ds:datastoreItem xmlns:ds="http://schemas.openxmlformats.org/officeDocument/2006/customXml" ds:itemID="{065E0245-E8DE-4EE0-8649-041F34CE1F95}">
+<ds:datastoreItem xmlns:ds="http://schemas.openxmlformats.org/officeDocument/2006/customXml" ds:itemID="{E790A251-28AB-457A-8C1E-EAE26E0B01B0}">
   <ds:schemaRefs>
     <ds:schemaRef ds:uri="http://schemas.openxmlformats.org/officeDocument/2006/bibliography"/>
   </ds:schemaRefs>

</xml_diff>

<commit_message>
updated use cases and added architecture in Project Documentation.docx
</commit_message>
<xml_diff>
--- a/Documentation/Project Documentation.docx
+++ b/Documentation/Project Documentation.docx
@@ -946,7 +946,6 @@
                 <w:rFonts w:ascii="Times New Roman" w:eastAsia="Times New Roman" w:hAnsi="Times New Roman" w:cs="Times New Roman"/>
               </w:rPr>
             </w:pPr>
-            <w:proofErr w:type="spellStart"/>
             <w:r>
               <w:rPr>
                 <w:rFonts w:ascii="Times New Roman" w:eastAsia="Times New Roman" w:hAnsi="Times New Roman" w:cs="Times New Roman"/>
@@ -954,37 +953,13 @@
                 <w:sz w:val="24"/>
                 <w:szCs w:val="24"/>
               </w:rPr>
-              <w:t>SaiSriLakshmiVancha</w:t>
-            </w:r>
-            <w:proofErr w:type="spellEnd"/>
-            <w:r>
-              <w:rPr>
-                <w:rFonts w:ascii="Times New Roman" w:eastAsia="Times New Roman" w:hAnsi="Times New Roman" w:cs="Times New Roman"/>
-                <w:color w:val="202124"/>
-                <w:sz w:val="24"/>
-                <w:szCs w:val="24"/>
-              </w:rPr>
-              <w:t xml:space="preserve"> </w:t>
+              <w:t xml:space="preserve">SaiSriLakshmiVancha </w:t>
             </w:r>
             <w:r>
               <w:rPr>
                 <w:rFonts w:ascii="Times New Roman" w:eastAsia="Times New Roman" w:hAnsi="Times New Roman" w:cs="Times New Roman"/>
               </w:rPr>
-              <w:t xml:space="preserve">                                              </w:t>
-            </w:r>
-            <w:proofErr w:type="spellStart"/>
-            <w:r>
-              <w:rPr>
-                <w:rFonts w:ascii="Times New Roman" w:eastAsia="Times New Roman" w:hAnsi="Times New Roman" w:cs="Times New Roman"/>
-              </w:rPr>
-              <w:t>Venkata</w:t>
-            </w:r>
-            <w:proofErr w:type="spellEnd"/>
-            <w:r>
-              <w:rPr>
-                <w:rFonts w:ascii="Times New Roman" w:eastAsia="Times New Roman" w:hAnsi="Times New Roman" w:cs="Times New Roman"/>
-              </w:rPr>
-              <w:t xml:space="preserve"> Sai Krishna Dasari                                                                        </w:t>
+              <w:t xml:space="preserve">                                              Venkata Sai Krishna Dasari                                                                        </w:t>
             </w:r>
           </w:p>
         </w:tc>
@@ -4347,14 +4322,58 @@
         </w:rPr>
         <w:t xml:space="preserve">Definitions, Acronyms, and Abbreviations:    </w:t>
       </w:r>
-      <w:r>
-        <w:rPr>
-          <w:rFonts w:ascii="Times New Roman" w:eastAsia="Times New Roman" w:hAnsi="Times New Roman" w:cs="Times New Roman"/>
-          <w:b/>
+    </w:p>
+    <w:p>
+      <w:pPr>
+        <w:spacing w:after="200" w:line="256" w:lineRule="auto"/>
+        <w:jc w:val="both"/>
+        <w:rPr>
+          <w:rFonts w:ascii="Times New Roman" w:eastAsia="Times New Roman" w:hAnsi="Times New Roman" w:cs="Times New Roman"/>
+          <w:b/>
+          <w:sz w:val="24"/>
+          <w:szCs w:val="24"/>
+        </w:rPr>
+      </w:pPr>
+      <w:r>
+        <w:rPr>
+          <w:rFonts w:ascii="Times New Roman" w:eastAsia="Times New Roman" w:hAnsi="Times New Roman" w:cs="Times New Roman"/>
+          <w:b/>
+          <w:sz w:val="24"/>
+          <w:szCs w:val="24"/>
+        </w:rPr>
+        <w:t xml:space="preserve">ER – </w:t>
+      </w:r>
+      <w:r>
+        <w:rPr>
+          <w:rFonts w:ascii="Times New Roman" w:eastAsia="Times New Roman" w:hAnsi="Times New Roman" w:cs="Times New Roman"/>
+          <w:sz w:val="24"/>
+          <w:szCs w:val="24"/>
+        </w:rPr>
+        <w:t>Entity-r</w:t>
+      </w:r>
+      <w:r>
+        <w:rPr>
+          <w:rFonts w:ascii="Times New Roman" w:eastAsia="Times New Roman" w:hAnsi="Times New Roman" w:cs="Times New Roman"/>
+          <w:sz w:val="24"/>
+          <w:szCs w:val="24"/>
+        </w:rPr>
+        <w:t>elationship diagram</w:t>
+      </w:r>
+      <w:r>
+        <w:rPr>
+          <w:rFonts w:ascii="Times New Roman" w:eastAsia="Times New Roman" w:hAnsi="Times New Roman" w:cs="Times New Roman"/>
           <w:sz w:val="24"/>
           <w:szCs w:val="24"/>
         </w:rPr>
         <w:tab/>
+      </w:r>
+      <w:r>
+        <w:rPr>
+          <w:rFonts w:ascii="Times New Roman" w:eastAsia="Times New Roman" w:hAnsi="Times New Roman" w:cs="Times New Roman"/>
+          <w:b/>
+          <w:sz w:val="24"/>
+          <w:szCs w:val="24"/>
+        </w:rPr>
         <w:t xml:space="preserve">                         </w:t>
       </w:r>
       <w:r>
@@ -4865,7 +4884,6 @@
           <w:sz w:val="28"/>
           <w:szCs w:val="28"/>
         </w:rPr>
-        <w:lastRenderedPageBreak/>
         <w:t>3.Specific Requirements</w:t>
       </w:r>
     </w:p>
@@ -5445,25 +5463,7 @@
           <w:sz w:val="24"/>
           <w:szCs w:val="24"/>
         </w:rPr>
-        <w:t xml:space="preserve"> The user should enter the card number, expiration date, CVV </w:t>
-      </w:r>
-      <w:proofErr w:type="spellStart"/>
-      <w:r>
-        <w:rPr>
-          <w:rFonts w:ascii="Times New Roman" w:eastAsia="Times New Roman" w:hAnsi="Times New Roman" w:cs="Times New Roman"/>
-          <w:sz w:val="24"/>
-          <w:szCs w:val="24"/>
-        </w:rPr>
-        <w:t>etc</w:t>
-      </w:r>
-      <w:proofErr w:type="spellEnd"/>
-      <w:r>
-        <w:rPr>
-          <w:rFonts w:ascii="Times New Roman" w:eastAsia="Times New Roman" w:hAnsi="Times New Roman" w:cs="Times New Roman"/>
-          <w:sz w:val="24"/>
-          <w:szCs w:val="24"/>
-        </w:rPr>
-        <w:t xml:space="preserve"> in this page to complete the order (transaction).</w:t>
+        <w:t xml:space="preserve"> The user should enter the card number, expiration date, CVV etc in this page to complete the order (transaction).</w:t>
       </w:r>
     </w:p>
     <w:p>
@@ -5646,9 +5646,8 @@
           <w:sz w:val="24"/>
           <w:szCs w:val="30"/>
         </w:rPr>
-        <w:t xml:space="preserve">In </w:t>
-      </w:r>
-      <w:proofErr w:type="spellStart"/>
+        <w:t>In EM</w:t>
+      </w:r>
       <w:r>
         <w:rPr>
           <w:rFonts w:ascii="Times New Roman" w:hAnsi="Times New Roman" w:cs="Times New Roman"/>
@@ -5656,17 +5655,7 @@
           <w:sz w:val="24"/>
           <w:szCs w:val="30"/>
         </w:rPr>
-        <w:t>Emart</w:t>
-      </w:r>
-      <w:proofErr w:type="spellEnd"/>
-      <w:r>
-        <w:rPr>
-          <w:rFonts w:ascii="Times New Roman" w:hAnsi="Times New Roman" w:cs="Times New Roman"/>
-          <w:color w:val="333333"/>
-          <w:sz w:val="24"/>
-          <w:szCs w:val="30"/>
-        </w:rPr>
-        <w:t xml:space="preserve"> website customer can login, signup and view products in less than seconds. The website will be maintaining high performance all the time.</w:t>
+        <w:t>art website customer can login, signup and view products in less than seconds. The website will be maintaining high performance all the time.</w:t>
       </w:r>
     </w:p>
     <w:p>
@@ -7068,6 +7057,24 @@
           <w:szCs w:val="24"/>
         </w:rPr>
       </w:pPr>
+      <w:r>
+        <w:rPr>
+          <w:rFonts w:ascii="Times New Roman" w:eastAsia="Times New Roman" w:hAnsi="Times New Roman" w:cs="Times New Roman"/>
+          <w:b/>
+          <w:sz w:val="24"/>
+          <w:szCs w:val="24"/>
+        </w:rPr>
+        <w:t xml:space="preserve">3.11. </w:t>
+      </w:r>
+      <w:r>
+        <w:rPr>
+          <w:rFonts w:ascii="Times New Roman" w:eastAsia="Times New Roman" w:hAnsi="Times New Roman" w:cs="Times New Roman"/>
+          <w:b/>
+          <w:sz w:val="24"/>
+          <w:szCs w:val="24"/>
+        </w:rPr>
+        <w:t xml:space="preserve">Use Case Diagrams </w:t>
+      </w:r>
     </w:p>
     <w:p>
       <w:pPr>
@@ -7094,17 +7101,91 @@
           <w:sz w:val="24"/>
           <w:szCs w:val="24"/>
         </w:rPr>
-        <w:t xml:space="preserve">3.11. </w:t>
-      </w:r>
-      <w:r>
-        <w:rPr>
-          <w:rFonts w:ascii="Times New Roman" w:eastAsia="Times New Roman" w:hAnsi="Times New Roman" w:cs="Times New Roman"/>
-          <w:b/>
-          <w:sz w:val="24"/>
-          <w:szCs w:val="24"/>
-        </w:rPr>
-        <w:t xml:space="preserve">Use Case Diagrams </w:t>
-      </w:r>
+        <w:t>Web Architecture:</w:t>
+      </w:r>
+    </w:p>
+    <w:p>
+      <w:pPr>
+        <w:pBdr>
+          <w:top w:val="nil"/>
+          <w:left w:val="nil"/>
+          <w:bottom w:val="nil"/>
+          <w:right w:val="nil"/>
+          <w:between w:val="nil"/>
+        </w:pBdr>
+        <w:spacing w:after="200" w:line="240" w:lineRule="auto"/>
+        <w:jc w:val="both"/>
+        <w:rPr>
+          <w:rFonts w:ascii="Times New Roman" w:eastAsia="Times New Roman" w:hAnsi="Times New Roman" w:cs="Times New Roman"/>
+          <w:b/>
+          <w:sz w:val="24"/>
+          <w:szCs w:val="24"/>
+        </w:rPr>
+      </w:pPr>
+      <w:r>
+        <w:rPr>
+          <w:noProof/>
+          <w:lang w:val="en-US"/>
+        </w:rPr>
+        <w:drawing>
+          <wp:inline distT="0" distB="0" distL="0" distR="0" wp14:anchorId="111F08CC" wp14:editId="6C7D60F7">
+            <wp:extent cx="6115050" cy="3009900"/>
+            <wp:effectExtent l="0" t="0" r="0" b="0"/>
+            <wp:docPr id="289" name="Google Shape;289;p52"/>
+            <wp:cNvGraphicFramePr/>
+            <a:graphic xmlns:a="http://schemas.openxmlformats.org/drawingml/2006/main">
+              <a:graphicData uri="http://schemas.openxmlformats.org/drawingml/2006/picture">
+                <pic:pic xmlns:pic="http://schemas.openxmlformats.org/drawingml/2006/picture">
+                  <pic:nvPicPr>
+                    <pic:cNvPr id="289" name="Google Shape;289;p52"/>
+                    <pic:cNvPicPr preferRelativeResize="0"/>
+                  </pic:nvPicPr>
+                  <pic:blipFill>
+                    <a:blip r:embed="rId13">
+                      <a:alphaModFix/>
+                    </a:blip>
+                    <a:stretch>
+                      <a:fillRect/>
+                    </a:stretch>
+                  </pic:blipFill>
+                  <pic:spPr>
+                    <a:xfrm>
+                      <a:off x="0" y="0"/>
+                      <a:ext cx="6115050" cy="3009900"/>
+                    </a:xfrm>
+                    <a:prstGeom prst="rect">
+                      <a:avLst/>
+                    </a:prstGeom>
+                    <a:noFill/>
+                    <a:ln>
+                      <a:noFill/>
+                    </a:ln>
+                  </pic:spPr>
+                </pic:pic>
+              </a:graphicData>
+            </a:graphic>
+          </wp:inline>
+        </w:drawing>
+      </w:r>
+    </w:p>
+    <w:p>
+      <w:pPr>
+        <w:pBdr>
+          <w:top w:val="nil"/>
+          <w:left w:val="nil"/>
+          <w:bottom w:val="nil"/>
+          <w:right w:val="nil"/>
+          <w:between w:val="nil"/>
+        </w:pBdr>
+        <w:spacing w:after="200" w:line="240" w:lineRule="auto"/>
+        <w:jc w:val="both"/>
+        <w:rPr>
+          <w:rFonts w:ascii="Times New Roman" w:eastAsia="Times New Roman" w:hAnsi="Times New Roman" w:cs="Times New Roman"/>
+          <w:b/>
+          <w:sz w:val="24"/>
+          <w:szCs w:val="24"/>
+        </w:rPr>
+      </w:pPr>
     </w:p>
     <w:p>
       <w:pPr>
@@ -7124,13 +7205,52 @@
           <w:szCs w:val="24"/>
         </w:rPr>
       </w:pPr>
-      <w:r>
-        <w:rPr>
-          <w:rFonts w:ascii="Times New Roman" w:eastAsia="Times New Roman" w:hAnsi="Times New Roman" w:cs="Times New Roman"/>
-          <w:b/>
-          <w:sz w:val="24"/>
-          <w:szCs w:val="24"/>
-        </w:rPr>
+    </w:p>
+    <w:p>
+      <w:pPr>
+        <w:pBdr>
+          <w:top w:val="nil"/>
+          <w:left w:val="nil"/>
+          <w:bottom w:val="nil"/>
+          <w:right w:val="nil"/>
+          <w:between w:val="nil"/>
+        </w:pBdr>
+        <w:spacing w:after="200"/>
+        <w:jc w:val="both"/>
+        <w:rPr>
+          <w:rFonts w:ascii="Times New Roman" w:eastAsia="Times New Roman" w:hAnsi="Times New Roman" w:cs="Times New Roman"/>
+          <w:b/>
+          <w:sz w:val="24"/>
+          <w:szCs w:val="24"/>
+        </w:rPr>
+      </w:pPr>
+    </w:p>
+    <w:p>
+      <w:pPr>
+        <w:pBdr>
+          <w:top w:val="nil"/>
+          <w:left w:val="nil"/>
+          <w:bottom w:val="nil"/>
+          <w:right w:val="nil"/>
+          <w:between w:val="nil"/>
+        </w:pBdr>
+        <w:spacing w:after="200"/>
+        <w:jc w:val="both"/>
+        <w:rPr>
+          <w:rFonts w:ascii="Times New Roman" w:eastAsia="Times New Roman" w:hAnsi="Times New Roman" w:cs="Times New Roman"/>
+          <w:b/>
+          <w:sz w:val="24"/>
+          <w:szCs w:val="24"/>
+        </w:rPr>
+      </w:pPr>
+      <w:r>
+        <w:rPr>
+          <w:rFonts w:ascii="Times New Roman" w:eastAsia="Times New Roman" w:hAnsi="Times New Roman" w:cs="Times New Roman"/>
+          <w:b/>
+          <w:sz w:val="24"/>
+          <w:szCs w:val="24"/>
+        </w:rPr>
+        <w:lastRenderedPageBreak/>
         <w:t xml:space="preserve">4. </w:t>
       </w:r>
       <w:r>
@@ -7366,7 +7486,6 @@
           <w:sz w:val="24"/>
           <w:szCs w:val="24"/>
         </w:rPr>
-        <w:lastRenderedPageBreak/>
         <w:t>Here, t</w:t>
       </w:r>
       <w:r>
@@ -7375,25 +7494,7 @@
           <w:sz w:val="24"/>
           <w:szCs w:val="24"/>
         </w:rPr>
-        <w:t xml:space="preserve">he customer payment details is a weak entity which depends on the customer entity because the customer payment details exist only when a customer exists. Similarly, payment is also a weak entity because the payment only exists when there is an order. The product seller and </w:t>
-      </w:r>
-      <w:proofErr w:type="spellStart"/>
-      <w:r>
-        <w:rPr>
-          <w:rFonts w:ascii="Times New Roman" w:eastAsia="Times New Roman" w:hAnsi="Times New Roman" w:cs="Times New Roman"/>
-          <w:sz w:val="24"/>
-          <w:szCs w:val="24"/>
-        </w:rPr>
-        <w:t>orderline</w:t>
-      </w:r>
-      <w:proofErr w:type="spellEnd"/>
-      <w:r>
-        <w:rPr>
-          <w:rFonts w:ascii="Times New Roman" w:eastAsia="Times New Roman" w:hAnsi="Times New Roman" w:cs="Times New Roman"/>
-          <w:sz w:val="24"/>
-          <w:szCs w:val="24"/>
-        </w:rPr>
-        <w:t xml:space="preserve"> are considered as weak as well as associative entities. </w:t>
+        <w:t xml:space="preserve">he customer payment details is a weak entity which depends on the customer entity because the customer payment details exist only when a customer exists. Similarly, payment is also a weak entity because the payment only exists when there is an order. The product seller and orderline are considered as weak as well as associative entities. </w:t>
       </w:r>
     </w:p>
     <w:p>
@@ -7548,6 +7649,7 @@
           <w:szCs w:val="24"/>
           <w:lang w:val="en-US"/>
         </w:rPr>
+        <w:lastRenderedPageBreak/>
         <w:drawing>
           <wp:inline distT="114300" distB="114300" distL="114300" distR="114300" wp14:anchorId="3A199F1A" wp14:editId="03F98A15">
             <wp:extent cx="5943600" cy="3657600"/>
@@ -7562,7 +7664,7 @@
                     <pic:cNvPicPr preferRelativeResize="0"/>
                   </pic:nvPicPr>
                   <pic:blipFill>
-                    <a:blip r:embed="rId13"/>
+                    <a:blip r:embed="rId14"/>
                     <a:srcRect/>
                     <a:stretch>
                       <a:fillRect/>
@@ -7686,7 +7788,6 @@
           <w:sz w:val="24"/>
           <w:szCs w:val="24"/>
         </w:rPr>
-        <w:lastRenderedPageBreak/>
         <w:t>Mockups</w:t>
       </w:r>
       <w:r>
@@ -7754,6 +7855,7 @@
           <w:szCs w:val="24"/>
           <w:lang w:val="en-US"/>
         </w:rPr>
+        <w:lastRenderedPageBreak/>
         <w:drawing>
           <wp:inline distT="114300" distB="114300" distL="114300" distR="114300" wp14:anchorId="1732EEBF" wp14:editId="01B0568C">
             <wp:extent cx="3971925" cy="3048000"/>
@@ -7768,7 +7870,7 @@
                     <pic:cNvPicPr preferRelativeResize="0"/>
                   </pic:nvPicPr>
                   <pic:blipFill>
-                    <a:blip r:embed="rId14"/>
+                    <a:blip r:embed="rId15"/>
                     <a:srcRect/>
                     <a:stretch>
                       <a:fillRect/>
@@ -7860,7 +7962,7 @@
                     <pic:cNvPicPr preferRelativeResize="0"/>
                   </pic:nvPicPr>
                   <pic:blipFill>
-                    <a:blip r:embed="rId15"/>
+                    <a:blip r:embed="rId16"/>
                     <a:srcRect/>
                     <a:stretch>
                       <a:fillRect/>
@@ -7933,24 +8035,24 @@
           <w:sz w:val="24"/>
           <w:szCs w:val="24"/>
         </w:rPr>
+        <w:t>User Product Page:</w:t>
+      </w:r>
+    </w:p>
+    <w:p>
+      <w:pPr>
+        <w:spacing w:after="160" w:line="256" w:lineRule="auto"/>
+        <w:jc w:val="both"/>
+        <w:rPr>
+          <w:rFonts w:ascii="Times New Roman" w:eastAsia="Times New Roman" w:hAnsi="Times New Roman" w:cs="Times New Roman"/>
+        </w:rPr>
+      </w:pPr>
+      <w:r>
+        <w:rPr>
+          <w:rFonts w:ascii="Times New Roman" w:eastAsia="Times New Roman" w:hAnsi="Times New Roman" w:cs="Times New Roman"/>
+          <w:noProof/>
+          <w:lang w:val="en-US"/>
+        </w:rPr>
         <w:lastRenderedPageBreak/>
-        <w:t>User Product Page:</w:t>
-      </w:r>
-    </w:p>
-    <w:p>
-      <w:pPr>
-        <w:spacing w:after="160" w:line="256" w:lineRule="auto"/>
-        <w:jc w:val="both"/>
-        <w:rPr>
-          <w:rFonts w:ascii="Times New Roman" w:eastAsia="Times New Roman" w:hAnsi="Times New Roman" w:cs="Times New Roman"/>
-        </w:rPr>
-      </w:pPr>
-      <w:r>
-        <w:rPr>
-          <w:rFonts w:ascii="Times New Roman" w:eastAsia="Times New Roman" w:hAnsi="Times New Roman" w:cs="Times New Roman"/>
-          <w:noProof/>
-          <w:lang w:val="en-US"/>
-        </w:rPr>
         <w:drawing>
           <wp:inline distT="114300" distB="114300" distL="114300" distR="114300" wp14:anchorId="47305CEE" wp14:editId="1A8C716D">
             <wp:extent cx="5648325" cy="2990850"/>
@@ -7965,7 +8067,7 @@
                     <pic:cNvPicPr preferRelativeResize="0"/>
                   </pic:nvPicPr>
                   <pic:blipFill>
-                    <a:blip r:embed="rId16"/>
+                    <a:blip r:embed="rId17"/>
                     <a:srcRect/>
                     <a:stretch>
                       <a:fillRect/>
@@ -8051,7 +8153,7 @@
                     <pic:cNvPicPr preferRelativeResize="0"/>
                   </pic:nvPicPr>
                   <pic:blipFill>
-                    <a:blip r:embed="rId17"/>
+                    <a:blip r:embed="rId18"/>
                     <a:srcRect/>
                     <a:stretch>
                       <a:fillRect/>
@@ -8095,7 +8197,6 @@
           <w:szCs w:val="32"/>
           <w:lang w:val="en-US"/>
         </w:rPr>
-        <w:lastRenderedPageBreak/>
         <w:t>Technical Manual</w:t>
       </w:r>
     </w:p>
@@ -8133,7 +8234,6 @@
         </w:rPr>
         <w:t xml:space="preserve">Team: </w:t>
       </w:r>
-      <w:proofErr w:type="spellStart"/>
       <w:r>
         <w:rPr>
           <w:rFonts w:ascii="Times New Roman" w:eastAsia="Times New Roman" w:hAnsi="Times New Roman" w:cs="Times New Roman"/>
@@ -8142,18 +8242,7 @@
           <w:szCs w:val="24"/>
           <w:lang w:val="en-US"/>
         </w:rPr>
-        <w:t>EMart</w:t>
-      </w:r>
-      <w:proofErr w:type="spellEnd"/>
-      <w:r>
-        <w:rPr>
-          <w:rFonts w:ascii="Times New Roman" w:eastAsia="Times New Roman" w:hAnsi="Times New Roman" w:cs="Times New Roman"/>
-          <w:color w:val="000000"/>
-          <w:sz w:val="24"/>
-          <w:szCs w:val="24"/>
-          <w:lang w:val="en-US"/>
-        </w:rPr>
-        <w:t xml:space="preserve"> (Web Application)</w:t>
+        <w:t>EMart (Web Application)</w:t>
       </w:r>
     </w:p>
     <w:p>
@@ -8292,7 +8381,6 @@
           <w:lang w:val="en-US"/>
         </w:rPr>
       </w:pPr>
-      <w:proofErr w:type="spellStart"/>
       <w:r>
         <w:rPr>
           <w:rFonts w:ascii="Times New Roman" w:eastAsia="Times New Roman" w:hAnsi="Times New Roman" w:cs="Times New Roman"/>
@@ -8301,20 +8389,40 @@
           <w:szCs w:val="24"/>
           <w:lang w:val="en-US"/>
         </w:rPr>
-        <w:t>Jyoshna</w:t>
-      </w:r>
-      <w:proofErr w:type="spellEnd"/>
+        <w:t>Jyoshna Boppidi </w:t>
+      </w:r>
+    </w:p>
+    <w:p>
+      <w:pPr>
+        <w:spacing w:line="480" w:lineRule="auto"/>
+        <w:jc w:val="both"/>
+        <w:rPr>
+          <w:rFonts w:ascii="Times New Roman" w:eastAsia="Times New Roman" w:hAnsi="Times New Roman" w:cs="Times New Roman"/>
+          <w:sz w:val="24"/>
+          <w:szCs w:val="24"/>
+          <w:lang w:val="en-US"/>
+        </w:rPr>
+      </w:pPr>
       <w:r>
         <w:rPr>
           <w:rFonts w:ascii="Times New Roman" w:eastAsia="Times New Roman" w:hAnsi="Times New Roman" w:cs="Times New Roman"/>
           <w:color w:val="000000"/>
-          <w:sz w:val="24"/>
-          <w:szCs w:val="24"/>
-          <w:lang w:val="en-US"/>
-        </w:rPr>
-        <w:t xml:space="preserve"> </w:t>
-      </w:r>
-      <w:proofErr w:type="spellStart"/>
+          <w:lang w:val="en-US"/>
+        </w:rPr>
+        <w:t>Aakash Valluru   </w:t>
+      </w:r>
+    </w:p>
+    <w:p>
+      <w:pPr>
+        <w:spacing w:line="480" w:lineRule="auto"/>
+        <w:jc w:val="both"/>
+        <w:rPr>
+          <w:rFonts w:ascii="Times New Roman" w:eastAsia="Times New Roman" w:hAnsi="Times New Roman" w:cs="Times New Roman"/>
+          <w:sz w:val="24"/>
+          <w:szCs w:val="24"/>
+          <w:lang w:val="en-US"/>
+        </w:rPr>
+      </w:pPr>
       <w:r>
         <w:rPr>
           <w:rFonts w:ascii="Times New Roman" w:eastAsia="Times New Roman" w:hAnsi="Times New Roman" w:cs="Times New Roman"/>
@@ -8323,18 +8431,69 @@
           <w:szCs w:val="24"/>
           <w:lang w:val="en-US"/>
         </w:rPr>
-        <w:t>Boppidi</w:t>
-      </w:r>
-      <w:proofErr w:type="spellEnd"/>
+        <w:t xml:space="preserve">Ramesh </w:t>
+      </w:r>
+      <w:r>
+        <w:rPr>
+          <w:rFonts w:ascii="Times New Roman" w:eastAsia="Times New Roman" w:hAnsi="Times New Roman" w:cs="Times New Roman"/>
+          <w:color w:val="202124"/>
+          <w:sz w:val="24"/>
+          <w:szCs w:val="24"/>
+          <w:lang w:val="en-US"/>
+        </w:rPr>
+        <w:t>Nutulapathi</w:t>
+      </w:r>
+    </w:p>
+    <w:p>
+      <w:pPr>
+        <w:spacing w:line="480" w:lineRule="auto"/>
+        <w:jc w:val="both"/>
+        <w:rPr>
+          <w:rFonts w:ascii="Times New Roman" w:eastAsia="Times New Roman" w:hAnsi="Times New Roman" w:cs="Times New Roman"/>
+          <w:sz w:val="24"/>
+          <w:szCs w:val="24"/>
+          <w:lang w:val="en-US"/>
+        </w:rPr>
+      </w:pPr>
+      <w:r>
+        <w:rPr>
+          <w:rFonts w:ascii="Times New Roman" w:eastAsia="Times New Roman" w:hAnsi="Times New Roman" w:cs="Times New Roman"/>
+          <w:color w:val="202124"/>
+          <w:sz w:val="24"/>
+          <w:szCs w:val="24"/>
+          <w:lang w:val="en-US"/>
+        </w:rPr>
+        <w:t>Sai Prakash Reddy Mamidi</w:t>
+      </w:r>
+    </w:p>
+    <w:p>
+      <w:pPr>
+        <w:spacing w:line="480" w:lineRule="auto"/>
+        <w:jc w:val="both"/>
+        <w:rPr>
+          <w:rFonts w:ascii="Times New Roman" w:eastAsia="Times New Roman" w:hAnsi="Times New Roman" w:cs="Times New Roman"/>
+          <w:sz w:val="24"/>
+          <w:szCs w:val="24"/>
+          <w:lang w:val="en-US"/>
+        </w:rPr>
+      </w:pPr>
+      <w:r>
+        <w:rPr>
+          <w:rFonts w:ascii="Times New Roman" w:eastAsia="Times New Roman" w:hAnsi="Times New Roman" w:cs="Times New Roman"/>
+          <w:color w:val="202124"/>
+          <w:sz w:val="24"/>
+          <w:szCs w:val="24"/>
+          <w:lang w:val="en-US"/>
+        </w:rPr>
+        <w:t xml:space="preserve">SaiSriLakshmiVancha </w:t>
+      </w:r>
       <w:r>
         <w:rPr>
           <w:rFonts w:ascii="Times New Roman" w:eastAsia="Times New Roman" w:hAnsi="Times New Roman" w:cs="Times New Roman"/>
           <w:color w:val="000000"/>
-          <w:sz w:val="24"/>
-          <w:szCs w:val="24"/>
-          <w:lang w:val="en-US"/>
-        </w:rPr>
-        <w:t> </w:t>
+          <w:lang w:val="en-US"/>
+        </w:rPr>
+        <w:t>                                              </w:t>
       </w:r>
     </w:p>
     <w:p>
@@ -8348,197 +8507,13 @@
           <w:lang w:val="en-US"/>
         </w:rPr>
       </w:pPr>
-      <w:proofErr w:type="spellStart"/>
       <w:r>
         <w:rPr>
           <w:rFonts w:ascii="Times New Roman" w:eastAsia="Times New Roman" w:hAnsi="Times New Roman" w:cs="Times New Roman"/>
           <w:color w:val="000000"/>
           <w:lang w:val="en-US"/>
         </w:rPr>
-        <w:t>Aakash</w:t>
-      </w:r>
-      <w:proofErr w:type="spellEnd"/>
-      <w:r>
-        <w:rPr>
-          <w:rFonts w:ascii="Times New Roman" w:eastAsia="Times New Roman" w:hAnsi="Times New Roman" w:cs="Times New Roman"/>
-          <w:color w:val="000000"/>
-          <w:lang w:val="en-US"/>
-        </w:rPr>
-        <w:t xml:space="preserve"> </w:t>
-      </w:r>
-      <w:proofErr w:type="spellStart"/>
-      <w:r>
-        <w:rPr>
-          <w:rFonts w:ascii="Times New Roman" w:eastAsia="Times New Roman" w:hAnsi="Times New Roman" w:cs="Times New Roman"/>
-          <w:color w:val="000000"/>
-          <w:lang w:val="en-US"/>
-        </w:rPr>
-        <w:t>Valluru</w:t>
-      </w:r>
-      <w:proofErr w:type="spellEnd"/>
-      <w:r>
-        <w:rPr>
-          <w:rFonts w:ascii="Times New Roman" w:eastAsia="Times New Roman" w:hAnsi="Times New Roman" w:cs="Times New Roman"/>
-          <w:color w:val="000000"/>
-          <w:lang w:val="en-US"/>
-        </w:rPr>
-        <w:t>   </w:t>
-      </w:r>
-    </w:p>
-    <w:p>
-      <w:pPr>
-        <w:spacing w:line="480" w:lineRule="auto"/>
-        <w:jc w:val="both"/>
-        <w:rPr>
-          <w:rFonts w:ascii="Times New Roman" w:eastAsia="Times New Roman" w:hAnsi="Times New Roman" w:cs="Times New Roman"/>
-          <w:sz w:val="24"/>
-          <w:szCs w:val="24"/>
-          <w:lang w:val="en-US"/>
-        </w:rPr>
-      </w:pPr>
-      <w:r>
-        <w:rPr>
-          <w:rFonts w:ascii="Times New Roman" w:eastAsia="Times New Roman" w:hAnsi="Times New Roman" w:cs="Times New Roman"/>
-          <w:color w:val="000000"/>
-          <w:sz w:val="24"/>
-          <w:szCs w:val="24"/>
-          <w:lang w:val="en-US"/>
-        </w:rPr>
-        <w:t xml:space="preserve">Ramesh </w:t>
-      </w:r>
-      <w:r>
-        <w:rPr>
-          <w:rFonts w:ascii="Times New Roman" w:eastAsia="Times New Roman" w:hAnsi="Times New Roman" w:cs="Times New Roman"/>
-          <w:color w:val="202124"/>
-          <w:sz w:val="24"/>
-          <w:szCs w:val="24"/>
-          <w:lang w:val="en-US"/>
-        </w:rPr>
-        <w:t>Nutulapathi</w:t>
-      </w:r>
-    </w:p>
-    <w:p>
-      <w:pPr>
-        <w:spacing w:line="480" w:lineRule="auto"/>
-        <w:jc w:val="both"/>
-        <w:rPr>
-          <w:rFonts w:ascii="Times New Roman" w:eastAsia="Times New Roman" w:hAnsi="Times New Roman" w:cs="Times New Roman"/>
-          <w:sz w:val="24"/>
-          <w:szCs w:val="24"/>
-          <w:lang w:val="en-US"/>
-        </w:rPr>
-      </w:pPr>
-      <w:r>
-        <w:rPr>
-          <w:rFonts w:ascii="Times New Roman" w:eastAsia="Times New Roman" w:hAnsi="Times New Roman" w:cs="Times New Roman"/>
-          <w:color w:val="202124"/>
-          <w:sz w:val="24"/>
-          <w:szCs w:val="24"/>
-          <w:lang w:val="en-US"/>
-        </w:rPr>
-        <w:t xml:space="preserve">Sai Prakash Reddy </w:t>
-      </w:r>
-      <w:proofErr w:type="spellStart"/>
-      <w:r>
-        <w:rPr>
-          <w:rFonts w:ascii="Times New Roman" w:eastAsia="Times New Roman" w:hAnsi="Times New Roman" w:cs="Times New Roman"/>
-          <w:color w:val="202124"/>
-          <w:sz w:val="24"/>
-          <w:szCs w:val="24"/>
-          <w:lang w:val="en-US"/>
-        </w:rPr>
-        <w:t>Mamidi</w:t>
-      </w:r>
-      <w:proofErr w:type="spellEnd"/>
-    </w:p>
-    <w:p>
-      <w:pPr>
-        <w:spacing w:line="480" w:lineRule="auto"/>
-        <w:jc w:val="both"/>
-        <w:rPr>
-          <w:rFonts w:ascii="Times New Roman" w:eastAsia="Times New Roman" w:hAnsi="Times New Roman" w:cs="Times New Roman"/>
-          <w:sz w:val="24"/>
-          <w:szCs w:val="24"/>
-          <w:lang w:val="en-US"/>
-        </w:rPr>
-      </w:pPr>
-      <w:proofErr w:type="spellStart"/>
-      <w:r>
-        <w:rPr>
-          <w:rFonts w:ascii="Times New Roman" w:eastAsia="Times New Roman" w:hAnsi="Times New Roman" w:cs="Times New Roman"/>
-          <w:color w:val="202124"/>
-          <w:sz w:val="24"/>
-          <w:szCs w:val="24"/>
-          <w:lang w:val="en-US"/>
-        </w:rPr>
-        <w:t>SaiSriLakshmiVancha</w:t>
-      </w:r>
-      <w:proofErr w:type="spellEnd"/>
-      <w:r>
-        <w:rPr>
-          <w:rFonts w:ascii="Times New Roman" w:eastAsia="Times New Roman" w:hAnsi="Times New Roman" w:cs="Times New Roman"/>
-          <w:color w:val="202124"/>
-          <w:sz w:val="24"/>
-          <w:szCs w:val="24"/>
-          <w:lang w:val="en-US"/>
-        </w:rPr>
-        <w:t xml:space="preserve"> </w:t>
-      </w:r>
-      <w:r>
-        <w:rPr>
-          <w:rFonts w:ascii="Times New Roman" w:eastAsia="Times New Roman" w:hAnsi="Times New Roman" w:cs="Times New Roman"/>
-          <w:color w:val="000000"/>
-          <w:lang w:val="en-US"/>
-        </w:rPr>
-        <w:t>                                              </w:t>
-      </w:r>
-    </w:p>
-    <w:p>
-      <w:pPr>
-        <w:spacing w:line="480" w:lineRule="auto"/>
-        <w:jc w:val="both"/>
-        <w:rPr>
-          <w:rFonts w:ascii="Times New Roman" w:eastAsia="Times New Roman" w:hAnsi="Times New Roman" w:cs="Times New Roman"/>
-          <w:sz w:val="24"/>
-          <w:szCs w:val="24"/>
-          <w:lang w:val="en-US"/>
-        </w:rPr>
-      </w:pPr>
-      <w:proofErr w:type="spellStart"/>
-      <w:r>
-        <w:rPr>
-          <w:rFonts w:ascii="Times New Roman" w:eastAsia="Times New Roman" w:hAnsi="Times New Roman" w:cs="Times New Roman"/>
-          <w:color w:val="000000"/>
-          <w:lang w:val="en-US"/>
-        </w:rPr>
-        <w:t>Venkata</w:t>
-      </w:r>
-      <w:proofErr w:type="spellEnd"/>
-      <w:r>
-        <w:rPr>
-          <w:rFonts w:ascii="Times New Roman" w:eastAsia="Times New Roman" w:hAnsi="Times New Roman" w:cs="Times New Roman"/>
-          <w:color w:val="000000"/>
-          <w:lang w:val="en-US"/>
-        </w:rPr>
-        <w:t xml:space="preserve"> Sai Krishna </w:t>
-      </w:r>
-      <w:proofErr w:type="spellStart"/>
-      <w:r>
-        <w:rPr>
-          <w:rFonts w:ascii="Times New Roman" w:eastAsia="Times New Roman" w:hAnsi="Times New Roman" w:cs="Times New Roman"/>
-          <w:color w:val="000000"/>
-          <w:lang w:val="en-US"/>
-        </w:rPr>
-        <w:t>Dasari</w:t>
-      </w:r>
-      <w:proofErr w:type="spellEnd"/>
-      <w:r>
-        <w:rPr>
-          <w:rFonts w:ascii="Times New Roman" w:eastAsia="Times New Roman" w:hAnsi="Times New Roman" w:cs="Times New Roman"/>
-          <w:color w:val="000000"/>
-          <w:lang w:val="en-US"/>
-        </w:rPr>
-        <w:t xml:space="preserve"> </w:t>
+        <w:t xml:space="preserve">Venkata Sai Krishna Dasari </w:t>
       </w:r>
     </w:p>
     <w:p>
@@ -8680,14 +8655,6 @@
         <w:jc w:val="both"/>
         <w:rPr>
           <w:rFonts w:ascii="Times New Roman" w:eastAsia="Times New Roman" w:hAnsi="Times New Roman" w:cs="Times New Roman"/>
-          <w:sz w:val="24"/>
-          <w:szCs w:val="24"/>
-          <w:lang w:val="en-US"/>
-        </w:rPr>
-      </w:pPr>
-      <w:r>
-        <w:rPr>
-          <w:rFonts w:ascii="Times New Roman" w:eastAsia="Times New Roman" w:hAnsi="Times New Roman" w:cs="Times New Roman"/>
           <w:b/>
           <w:bCs/>
           <w:color w:val="000000"/>
@@ -8695,6 +8662,44 @@
           <w:szCs w:val="24"/>
           <w:lang w:val="en-US"/>
         </w:rPr>
+      </w:pPr>
+    </w:p>
+    <w:p>
+      <w:pPr>
+        <w:spacing w:line="360" w:lineRule="auto"/>
+        <w:jc w:val="both"/>
+        <w:rPr>
+          <w:rFonts w:ascii="Times New Roman" w:eastAsia="Times New Roman" w:hAnsi="Times New Roman" w:cs="Times New Roman"/>
+          <w:b/>
+          <w:bCs/>
+          <w:color w:val="000000"/>
+          <w:sz w:val="24"/>
+          <w:szCs w:val="24"/>
+          <w:lang w:val="en-US"/>
+        </w:rPr>
+      </w:pPr>
+    </w:p>
+    <w:p>
+      <w:pPr>
+        <w:spacing w:line="360" w:lineRule="auto"/>
+        <w:jc w:val="both"/>
+        <w:rPr>
+          <w:rFonts w:ascii="Times New Roman" w:eastAsia="Times New Roman" w:hAnsi="Times New Roman" w:cs="Times New Roman"/>
+          <w:sz w:val="24"/>
+          <w:szCs w:val="24"/>
+          <w:lang w:val="en-US"/>
+        </w:rPr>
+      </w:pPr>
+      <w:r>
+        <w:rPr>
+          <w:rFonts w:ascii="Times New Roman" w:eastAsia="Times New Roman" w:hAnsi="Times New Roman" w:cs="Times New Roman"/>
+          <w:b/>
+          <w:bCs/>
+          <w:color w:val="000000"/>
+          <w:sz w:val="24"/>
+          <w:szCs w:val="24"/>
+          <w:lang w:val="en-US"/>
+        </w:rPr>
         <w:lastRenderedPageBreak/>
         <w:t>Document Identification</w:t>
       </w:r>
@@ -8730,29 +8735,7 @@
           <w:szCs w:val="24"/>
           <w:lang w:val="en-US"/>
         </w:rPr>
-        <w:t xml:space="preserve">This document describes the technical aspects of design and implementation of the </w:t>
-      </w:r>
-      <w:proofErr w:type="spellStart"/>
-      <w:r>
-        <w:rPr>
-          <w:rFonts w:ascii="Times New Roman" w:eastAsia="Times New Roman" w:hAnsi="Times New Roman" w:cs="Times New Roman"/>
-          <w:color w:val="000000"/>
-          <w:sz w:val="24"/>
-          <w:szCs w:val="24"/>
-          <w:lang w:val="en-US"/>
-        </w:rPr>
-        <w:t>EMart</w:t>
-      </w:r>
-      <w:proofErr w:type="spellEnd"/>
-      <w:r>
-        <w:rPr>
-          <w:rFonts w:ascii="Times New Roman" w:eastAsia="Times New Roman" w:hAnsi="Times New Roman" w:cs="Times New Roman"/>
-          <w:color w:val="000000"/>
-          <w:sz w:val="24"/>
-          <w:szCs w:val="24"/>
-          <w:lang w:val="en-US"/>
-        </w:rPr>
-        <w:t xml:space="preserve"> web application. This document is prepared by the Web Application Team of GDP-02 (44691-04) Summer 2019</w:t>
+        <w:t>This document describes the technical aspects of design and implementation of the EMart web application. This document is prepared by the Web Application Team of GDP-02 (44691-04) Summer 2019</w:t>
       </w:r>
     </w:p>
     <w:p>
@@ -8791,25 +8774,7 @@
           <w:sz w:val="24"/>
           <w:szCs w:val="24"/>
         </w:rPr>
-        <w:t xml:space="preserve"> </w:t>
-      </w:r>
-      <w:proofErr w:type="spellStart"/>
-      <w:r>
-        <w:rPr>
-          <w:rFonts w:ascii="Times New Roman" w:eastAsia="Times New Roman" w:hAnsi="Times New Roman" w:cs="Times New Roman"/>
-          <w:sz w:val="24"/>
-          <w:szCs w:val="24"/>
-        </w:rPr>
-        <w:t>EMart</w:t>
-      </w:r>
-      <w:proofErr w:type="spellEnd"/>
-      <w:r>
-        <w:rPr>
-          <w:rFonts w:ascii="Times New Roman" w:eastAsia="Times New Roman" w:hAnsi="Times New Roman" w:cs="Times New Roman"/>
-          <w:sz w:val="24"/>
-          <w:szCs w:val="24"/>
-        </w:rPr>
-        <w:t xml:space="preserve"> (Ecommerce website)</w:t>
+        <w:t xml:space="preserve"> EMart (Ecommerce website)</w:t>
       </w:r>
     </w:p>
     <w:p>
@@ -8859,7 +8824,6 @@
           <w:lang w:val="en-US"/>
         </w:rPr>
       </w:pPr>
-      <w:proofErr w:type="spellStart"/>
       <w:r>
         <w:rPr>
           <w:rFonts w:ascii="Times New Roman" w:eastAsia="Times New Roman" w:hAnsi="Times New Roman" w:cs="Times New Roman"/>
@@ -8868,9 +8832,8 @@
           <w:szCs w:val="24"/>
           <w:lang w:val="en-US"/>
         </w:rPr>
-        <w:t>EMart</w:t>
-      </w:r>
-      <w:proofErr w:type="spellEnd"/>
+        <w:t>EMart is an online e-commerce application which allows</w:t>
+      </w:r>
       <w:r>
         <w:rPr>
           <w:rFonts w:ascii="Times New Roman" w:eastAsia="Times New Roman" w:hAnsi="Times New Roman" w:cs="Times New Roman"/>
@@ -8879,9 +8842,8 @@
           <w:szCs w:val="24"/>
           <w:lang w:val="en-US"/>
         </w:rPr>
-        <w:t xml:space="preserve"> is an online e-commerce application which allows the user to register and </w:t>
-      </w:r>
-      <w:proofErr w:type="gramStart"/>
+        <w:t xml:space="preserve"> the user to register and login</w:t>
+      </w:r>
       <w:r>
         <w:rPr>
           <w:rFonts w:ascii="Times New Roman" w:eastAsia="Times New Roman" w:hAnsi="Times New Roman" w:cs="Times New Roman"/>
@@ -8890,18 +8852,7 @@
           <w:szCs w:val="24"/>
           <w:lang w:val="en-US"/>
         </w:rPr>
-        <w:t>login .</w:t>
-      </w:r>
-      <w:proofErr w:type="gramEnd"/>
-      <w:r>
-        <w:rPr>
-          <w:rFonts w:ascii="Times New Roman" w:eastAsia="Times New Roman" w:hAnsi="Times New Roman" w:cs="Times New Roman"/>
-          <w:color w:val="000000"/>
-          <w:sz w:val="24"/>
-          <w:szCs w:val="24"/>
-          <w:lang w:val="en-US"/>
-        </w:rPr>
-        <w:t xml:space="preserve"> The user will be able to browse through the different categories of electronic appliances and place their order. Once the user places an order, he/she will be redirected to the payment page and once the payment is done, the order will be accepted by us and provide the user with shipping details.</w:t>
+        <w:t>. The user will be able to browse through the different categories of electronic appliances and place their order. Once the user places an order, he/she will be redirected to the payment page and once the payment is done, the order will be accepted by us and provide the user with shipping details.</w:t>
       </w:r>
     </w:p>
     <w:p>
@@ -8915,8 +8866,6 @@
           <w:szCs w:val="24"/>
         </w:rPr>
       </w:pPr>
-      <w:bookmarkStart w:id="2" w:name="_GoBack"/>
-      <w:bookmarkEnd w:id="2"/>
     </w:p>
     <w:p>
       <w:pPr>
@@ -9054,7 +9003,7 @@
         </w:rPr>
         <w:t xml:space="preserve">Link to the cloud repository: </w:t>
       </w:r>
-      <w:hyperlink r:id="rId18" w:history="1">
+      <w:hyperlink r:id="rId19" w:history="1">
         <w:r>
           <w:rPr>
             <w:rStyle w:val="Hyperlink"/>
@@ -10810,7 +10759,7 @@
         </w:rPr>
         <w:t xml:space="preserve">login.html: </w:t>
       </w:r>
-      <w:hyperlink r:id="rId19" w:history="1">
+      <w:hyperlink r:id="rId20" w:history="1">
         <w:r>
           <w:rPr>
             <w:rStyle w:val="Hyperlink"/>
@@ -10840,7 +10789,7 @@
         </w:rPr>
         <w:t xml:space="preserve">login.css: </w:t>
       </w:r>
-      <w:hyperlink r:id="rId20" w:history="1">
+      <w:hyperlink r:id="rId21" w:history="1">
         <w:r>
           <w:rPr>
             <w:rStyle w:val="Hyperlink"/>
@@ -10884,7 +10833,7 @@
                     </pic:cNvPicPr>
                   </pic:nvPicPr>
                   <pic:blipFill>
-                    <a:blip r:embed="rId21">
+                    <a:blip r:embed="rId22">
                       <a:extLst>
                         <a:ext uri="{28A0092B-C50C-407E-A947-70E740481C1C}">
                           <a14:useLocalDpi xmlns:a14="http://schemas.microsoft.com/office/drawing/2010/main" val="0"/>
@@ -11005,7 +10954,7 @@
         </w:rPr>
         <w:t xml:space="preserve">register.html: </w:t>
       </w:r>
-      <w:hyperlink r:id="rId22" w:history="1">
+      <w:hyperlink r:id="rId23" w:history="1">
         <w:r>
           <w:rPr>
             <w:rStyle w:val="Hyperlink"/>
@@ -11035,7 +10984,7 @@
         </w:rPr>
         <w:t xml:space="preserve">register.css: </w:t>
       </w:r>
-      <w:hyperlink r:id="rId23" w:history="1">
+      <w:hyperlink r:id="rId24" w:history="1">
         <w:r>
           <w:rPr>
             <w:rStyle w:val="Hyperlink"/>
@@ -11078,174 +11027,6 @@
                 <pic:pic xmlns:pic="http://schemas.openxmlformats.org/drawingml/2006/picture">
                   <pic:nvPicPr>
                     <pic:cNvPr id="0" name="Picture 2" descr="C:\Users\S533630\Pictures\Screenshots\Screenshot (262).png"/>
-                    <pic:cNvPicPr>
-                      <a:picLocks noChangeAspect="1" noChangeArrowheads="1"/>
-                    </pic:cNvPicPr>
-                  </pic:nvPicPr>
-                  <pic:blipFill>
-                    <a:blip r:embed="rId24">
-                      <a:extLst>
-                        <a:ext uri="{28A0092B-C50C-407E-A947-70E740481C1C}">
-                          <a14:useLocalDpi xmlns:a14="http://schemas.microsoft.com/office/drawing/2010/main" val="0"/>
-                        </a:ext>
-                      </a:extLst>
-                    </a:blip>
-                    <a:srcRect/>
-                    <a:stretch>
-                      <a:fillRect/>
-                    </a:stretch>
-                  </pic:blipFill>
-                  <pic:spPr bwMode="auto">
-                    <a:xfrm>
-                      <a:off x="0" y="0"/>
-                      <a:ext cx="6115050" cy="3438708"/>
-                    </a:xfrm>
-                    <a:prstGeom prst="rect">
-                      <a:avLst/>
-                    </a:prstGeom>
-                    <a:noFill/>
-                    <a:ln>
-                      <a:noFill/>
-                    </a:ln>
-                  </pic:spPr>
-                </pic:pic>
-              </a:graphicData>
-            </a:graphic>
-          </wp:inline>
-        </w:drawing>
-      </w:r>
-    </w:p>
-    <w:p>
-      <w:pPr>
-        <w:spacing w:after="160" w:line="360" w:lineRule="auto"/>
-        <w:jc w:val="both"/>
-        <w:rPr>
-          <w:rFonts w:ascii="Times New Roman" w:eastAsia="Times New Roman" w:hAnsi="Times New Roman" w:cs="Times New Roman"/>
-          <w:sz w:val="24"/>
-          <w:szCs w:val="24"/>
-        </w:rPr>
-      </w:pPr>
-    </w:p>
-    <w:p>
-      <w:pPr>
-        <w:spacing w:after="160" w:line="360" w:lineRule="auto"/>
-        <w:jc w:val="both"/>
-        <w:rPr>
-          <w:rFonts w:ascii="Times New Roman" w:eastAsia="Times New Roman" w:hAnsi="Times New Roman" w:cs="Times New Roman"/>
-          <w:b/>
-          <w:sz w:val="24"/>
-          <w:szCs w:val="24"/>
-        </w:rPr>
-      </w:pPr>
-    </w:p>
-    <w:p>
-      <w:pPr>
-        <w:spacing w:after="160" w:line="360" w:lineRule="auto"/>
-        <w:jc w:val="both"/>
-        <w:rPr>
-          <w:rFonts w:ascii="Times New Roman" w:eastAsia="Times New Roman" w:hAnsi="Times New Roman" w:cs="Times New Roman"/>
-          <w:b/>
-          <w:sz w:val="24"/>
-          <w:szCs w:val="24"/>
-        </w:rPr>
-      </w:pPr>
-      <w:r>
-        <w:rPr>
-          <w:rFonts w:ascii="Times New Roman" w:eastAsia="Times New Roman" w:hAnsi="Times New Roman" w:cs="Times New Roman"/>
-          <w:b/>
-          <w:sz w:val="24"/>
-          <w:szCs w:val="24"/>
-        </w:rPr>
-        <w:lastRenderedPageBreak/>
-        <w:t>Back-end</w:t>
-      </w:r>
-      <w:r>
-        <w:rPr>
-          <w:rFonts w:ascii="Times New Roman" w:eastAsia="Times New Roman" w:hAnsi="Times New Roman" w:cs="Times New Roman"/>
-          <w:b/>
-          <w:sz w:val="24"/>
-          <w:szCs w:val="24"/>
-        </w:rPr>
-        <w:t xml:space="preserve"> Implementation</w:t>
-      </w:r>
-      <w:r>
-        <w:rPr>
-          <w:rFonts w:ascii="Times New Roman" w:eastAsia="Times New Roman" w:hAnsi="Times New Roman" w:cs="Times New Roman"/>
-          <w:b/>
-          <w:sz w:val="24"/>
-          <w:szCs w:val="24"/>
-        </w:rPr>
-        <w:t>:</w:t>
-      </w:r>
-    </w:p>
-    <w:p>
-      <w:pPr>
-        <w:spacing w:after="160" w:line="360" w:lineRule="auto"/>
-        <w:jc w:val="both"/>
-        <w:rPr>
-          <w:rFonts w:ascii="Times New Roman" w:eastAsia="Times New Roman" w:hAnsi="Times New Roman" w:cs="Times New Roman"/>
-          <w:sz w:val="24"/>
-          <w:szCs w:val="24"/>
-        </w:rPr>
-      </w:pPr>
-      <w:r>
-        <w:rPr>
-          <w:rFonts w:ascii="Times New Roman" w:eastAsia="Times New Roman" w:hAnsi="Times New Roman" w:cs="Times New Roman"/>
-          <w:sz w:val="24"/>
-          <w:szCs w:val="24"/>
-        </w:rPr>
-        <w:t>As per the ER Diagram, A database has been created with the name ‘</w:t>
-      </w:r>
-      <w:proofErr w:type="spellStart"/>
-      <w:r>
-        <w:rPr>
-          <w:rFonts w:ascii="Times New Roman" w:eastAsia="Times New Roman" w:hAnsi="Times New Roman" w:cs="Times New Roman"/>
-          <w:sz w:val="24"/>
-          <w:szCs w:val="24"/>
-        </w:rPr>
-        <w:t>Emart</w:t>
-      </w:r>
-      <w:proofErr w:type="spellEnd"/>
-      <w:r>
-        <w:rPr>
-          <w:rFonts w:ascii="Times New Roman" w:eastAsia="Times New Roman" w:hAnsi="Times New Roman" w:cs="Times New Roman"/>
-          <w:sz w:val="24"/>
-          <w:szCs w:val="24"/>
-        </w:rPr>
-        <w:t xml:space="preserve">’. For now, this database consists of one table with the name customer. The details of the user are stored in this table. This table consists of the users first name, last name, phone number, address, city, state, zip, payment details, password (in encrypted format) and a verification key (in encrypted format). So, whenever a person clicks on the register button in the front end. The details provided are supposed to be stored in this table. </w:t>
-      </w:r>
-    </w:p>
-    <w:p>
-      <w:pPr>
-        <w:spacing w:after="160" w:line="360" w:lineRule="auto"/>
-        <w:jc w:val="both"/>
-        <w:rPr>
-          <w:rFonts w:ascii="Times New Roman" w:eastAsia="Times New Roman" w:hAnsi="Times New Roman" w:cs="Times New Roman"/>
-          <w:sz w:val="24"/>
-          <w:szCs w:val="24"/>
-        </w:rPr>
-      </w:pPr>
-      <w:r>
-        <w:rPr>
-          <w:rFonts w:ascii="Times New Roman" w:eastAsia="Times New Roman" w:hAnsi="Times New Roman" w:cs="Times New Roman"/>
-          <w:noProof/>
-          <w:sz w:val="24"/>
-          <w:szCs w:val="24"/>
-          <w:lang w:val="en-US"/>
-        </w:rPr>
-        <w:drawing>
-          <wp:inline distT="0" distB="0" distL="0" distR="0" wp14:anchorId="22EBB470" wp14:editId="4775EDA6">
-            <wp:extent cx="6115050" cy="3438708"/>
-            <wp:effectExtent l="0" t="0" r="0" b="9525"/>
-            <wp:docPr id="8" name="Picture 8" descr="C:\Users\S533630\Pictures\Screenshots\Screenshot (263).png"/>
-            <wp:cNvGraphicFramePr>
-              <a:graphicFrameLocks xmlns:a="http://schemas.openxmlformats.org/drawingml/2006/main" noChangeAspect="1"/>
-            </wp:cNvGraphicFramePr>
-            <a:graphic xmlns:a="http://schemas.openxmlformats.org/drawingml/2006/main">
-              <a:graphicData uri="http://schemas.openxmlformats.org/drawingml/2006/picture">
-                <pic:pic xmlns:pic="http://schemas.openxmlformats.org/drawingml/2006/picture">
-                  <pic:nvPicPr>
-                    <pic:cNvPr id="0" name="Picture 3" descr="C:\Users\S533630\Pictures\Screenshots\Screenshot (263).png"/>
                     <pic:cNvPicPr>
                       <a:picLocks noChangeAspect="1" noChangeArrowheads="1"/>
                     </pic:cNvPicPr>
@@ -11289,7 +11070,6 @@
         <w:jc w:val="both"/>
         <w:rPr>
           <w:rFonts w:ascii="Times New Roman" w:eastAsia="Times New Roman" w:hAnsi="Times New Roman" w:cs="Times New Roman"/>
-          <w:b/>
           <w:sz w:val="24"/>
           <w:szCs w:val="24"/>
         </w:rPr>
@@ -11306,6 +11086,157 @@
           <w:szCs w:val="24"/>
         </w:rPr>
       </w:pPr>
+    </w:p>
+    <w:p>
+      <w:pPr>
+        <w:spacing w:after="160" w:line="360" w:lineRule="auto"/>
+        <w:jc w:val="both"/>
+        <w:rPr>
+          <w:rFonts w:ascii="Times New Roman" w:eastAsia="Times New Roman" w:hAnsi="Times New Roman" w:cs="Times New Roman"/>
+          <w:b/>
+          <w:sz w:val="24"/>
+          <w:szCs w:val="24"/>
+        </w:rPr>
+      </w:pPr>
+      <w:r>
+        <w:rPr>
+          <w:rFonts w:ascii="Times New Roman" w:eastAsia="Times New Roman" w:hAnsi="Times New Roman" w:cs="Times New Roman"/>
+          <w:b/>
+          <w:sz w:val="24"/>
+          <w:szCs w:val="24"/>
+        </w:rPr>
+        <w:lastRenderedPageBreak/>
+        <w:t>Back-end</w:t>
+      </w:r>
+      <w:r>
+        <w:rPr>
+          <w:rFonts w:ascii="Times New Roman" w:eastAsia="Times New Roman" w:hAnsi="Times New Roman" w:cs="Times New Roman"/>
+          <w:b/>
+          <w:sz w:val="24"/>
+          <w:szCs w:val="24"/>
+        </w:rPr>
+        <w:t xml:space="preserve"> Implementation</w:t>
+      </w:r>
+      <w:r>
+        <w:rPr>
+          <w:rFonts w:ascii="Times New Roman" w:eastAsia="Times New Roman" w:hAnsi="Times New Roman" w:cs="Times New Roman"/>
+          <w:b/>
+          <w:sz w:val="24"/>
+          <w:szCs w:val="24"/>
+        </w:rPr>
+        <w:t>:</w:t>
+      </w:r>
+    </w:p>
+    <w:p>
+      <w:pPr>
+        <w:spacing w:after="160" w:line="360" w:lineRule="auto"/>
+        <w:jc w:val="both"/>
+        <w:rPr>
+          <w:rFonts w:ascii="Times New Roman" w:eastAsia="Times New Roman" w:hAnsi="Times New Roman" w:cs="Times New Roman"/>
+          <w:sz w:val="24"/>
+          <w:szCs w:val="24"/>
+        </w:rPr>
+      </w:pPr>
+      <w:r>
+        <w:rPr>
+          <w:rFonts w:ascii="Times New Roman" w:eastAsia="Times New Roman" w:hAnsi="Times New Roman" w:cs="Times New Roman"/>
+          <w:sz w:val="24"/>
+          <w:szCs w:val="24"/>
+        </w:rPr>
+        <w:t xml:space="preserve">As per the ER Diagram, A database has been created with the name ‘Emart’. For now, this database consists of one table with the name customer. The details of the user are stored in this table. This table consists of the users first name, last name, phone number, address, city, state, zip, payment details, password (in encrypted format) and a verification key (in encrypted format). So, whenever a person clicks on the register button in the front end. The details provided are supposed to be stored in this table. </w:t>
+      </w:r>
+    </w:p>
+    <w:p>
+      <w:pPr>
+        <w:spacing w:after="160" w:line="360" w:lineRule="auto"/>
+        <w:jc w:val="both"/>
+        <w:rPr>
+          <w:rFonts w:ascii="Times New Roman" w:eastAsia="Times New Roman" w:hAnsi="Times New Roman" w:cs="Times New Roman"/>
+          <w:sz w:val="24"/>
+          <w:szCs w:val="24"/>
+        </w:rPr>
+      </w:pPr>
+      <w:r>
+        <w:rPr>
+          <w:rFonts w:ascii="Times New Roman" w:eastAsia="Times New Roman" w:hAnsi="Times New Roman" w:cs="Times New Roman"/>
+          <w:noProof/>
+          <w:sz w:val="24"/>
+          <w:szCs w:val="24"/>
+          <w:lang w:val="en-US"/>
+        </w:rPr>
+        <w:drawing>
+          <wp:inline distT="0" distB="0" distL="0" distR="0" wp14:anchorId="22EBB470" wp14:editId="4775EDA6">
+            <wp:extent cx="6115050" cy="3438708"/>
+            <wp:effectExtent l="0" t="0" r="0" b="9525"/>
+            <wp:docPr id="8" name="Picture 8" descr="C:\Users\S533630\Pictures\Screenshots\Screenshot (263).png"/>
+            <wp:cNvGraphicFramePr>
+              <a:graphicFrameLocks xmlns:a="http://schemas.openxmlformats.org/drawingml/2006/main" noChangeAspect="1"/>
+            </wp:cNvGraphicFramePr>
+            <a:graphic xmlns:a="http://schemas.openxmlformats.org/drawingml/2006/main">
+              <a:graphicData uri="http://schemas.openxmlformats.org/drawingml/2006/picture">
+                <pic:pic xmlns:pic="http://schemas.openxmlformats.org/drawingml/2006/picture">
+                  <pic:nvPicPr>
+                    <pic:cNvPr id="0" name="Picture 3" descr="C:\Users\S533630\Pictures\Screenshots\Screenshot (263).png"/>
+                    <pic:cNvPicPr>
+                      <a:picLocks noChangeAspect="1" noChangeArrowheads="1"/>
+                    </pic:cNvPicPr>
+                  </pic:nvPicPr>
+                  <pic:blipFill>
+                    <a:blip r:embed="rId26">
+                      <a:extLst>
+                        <a:ext uri="{28A0092B-C50C-407E-A947-70E740481C1C}">
+                          <a14:useLocalDpi xmlns:a14="http://schemas.microsoft.com/office/drawing/2010/main" val="0"/>
+                        </a:ext>
+                      </a:extLst>
+                    </a:blip>
+                    <a:srcRect/>
+                    <a:stretch>
+                      <a:fillRect/>
+                    </a:stretch>
+                  </pic:blipFill>
+                  <pic:spPr bwMode="auto">
+                    <a:xfrm>
+                      <a:off x="0" y="0"/>
+                      <a:ext cx="6115050" cy="3438708"/>
+                    </a:xfrm>
+                    <a:prstGeom prst="rect">
+                      <a:avLst/>
+                    </a:prstGeom>
+                    <a:noFill/>
+                    <a:ln>
+                      <a:noFill/>
+                    </a:ln>
+                  </pic:spPr>
+                </pic:pic>
+              </a:graphicData>
+            </a:graphic>
+          </wp:inline>
+        </w:drawing>
+      </w:r>
+    </w:p>
+    <w:p>
+      <w:pPr>
+        <w:spacing w:after="160" w:line="360" w:lineRule="auto"/>
+        <w:jc w:val="both"/>
+        <w:rPr>
+          <w:rFonts w:ascii="Times New Roman" w:eastAsia="Times New Roman" w:hAnsi="Times New Roman" w:cs="Times New Roman"/>
+          <w:b/>
+          <w:sz w:val="24"/>
+          <w:szCs w:val="24"/>
+        </w:rPr>
+      </w:pPr>
+    </w:p>
+    <w:p>
+      <w:pPr>
+        <w:spacing w:after="160" w:line="360" w:lineRule="auto"/>
+        <w:jc w:val="both"/>
+        <w:rPr>
+          <w:rFonts w:ascii="Times New Roman" w:eastAsia="Times New Roman" w:hAnsi="Times New Roman" w:cs="Times New Roman"/>
+          <w:b/>
+          <w:sz w:val="24"/>
+          <w:szCs w:val="24"/>
+        </w:rPr>
+      </w:pPr>
       <w:r>
         <w:rPr>
           <w:rFonts w:ascii="Times New Roman" w:eastAsia="Times New Roman" w:hAnsi="Times New Roman" w:cs="Times New Roman"/>
@@ -11371,7 +11302,7 @@
         </w:rPr>
         <w:t xml:space="preserve">register.php: </w:t>
       </w:r>
-      <w:hyperlink r:id="rId26" w:history="1">
+      <w:hyperlink r:id="rId27" w:history="1">
         <w:r>
           <w:rPr>
             <w:rStyle w:val="Hyperlink"/>
@@ -11401,7 +11332,7 @@
         </w:rPr>
         <w:t xml:space="preserve">connect.php: </w:t>
       </w:r>
-      <w:hyperlink r:id="rId27" w:history="1">
+      <w:hyperlink r:id="rId28" w:history="1">
         <w:r>
           <w:rPr>
             <w:rStyle w:val="Hyperlink"/>
@@ -11429,25 +11360,25 @@
           <w:sz w:val="24"/>
           <w:szCs w:val="24"/>
         </w:rPr>
-        <w:t xml:space="preserve">Register.php helps to establish a connection between the register.html page and the </w:t>
-      </w:r>
-      <w:proofErr w:type="spellStart"/>
+        <w:t>Register.php helps to establish a connection between t</w:t>
+      </w:r>
       <w:r>
         <w:rPr>
           <w:rFonts w:ascii="Times New Roman" w:hAnsi="Times New Roman" w:cs="Times New Roman"/>
           <w:sz w:val="24"/>
           <w:szCs w:val="24"/>
         </w:rPr>
-        <w:t>emart</w:t>
-      </w:r>
-      <w:proofErr w:type="spellEnd"/>
+        <w:t>he register.html page and the EM</w:t>
+      </w:r>
+      <w:bookmarkStart w:id="2" w:name="_GoBack"/>
+      <w:bookmarkEnd w:id="2"/>
       <w:r>
         <w:rPr>
           <w:rFonts w:ascii="Times New Roman" w:hAnsi="Times New Roman" w:cs="Times New Roman"/>
           <w:sz w:val="24"/>
           <w:szCs w:val="24"/>
         </w:rPr>
-        <w:t xml:space="preserve"> datab</w:t>
+        <w:t>art datab</w:t>
       </w:r>
       <w:r>
         <w:rPr>
@@ -12795,7 +12726,7 @@
 </file>
 
 <file path=customXml/itemProps1.xml><?xml version="1.0" encoding="utf-8"?>
-<ds:datastoreItem xmlns:ds="http://schemas.openxmlformats.org/officeDocument/2006/customXml" ds:itemID="{A6324B2B-3105-4D41-A260-3B390BD5EB33}">
+<ds:datastoreItem xmlns:ds="http://schemas.openxmlformats.org/officeDocument/2006/customXml" ds:itemID="{813A9E5B-EDE1-4CF8-A528-90193553DA92}">
   <ds:schemaRefs>
     <ds:schemaRef ds:uri="http://schemas.openxmlformats.org/officeDocument/2006/bibliography"/>
   </ds:schemaRefs>

</xml_diff>

<commit_message>
changes in Project Documentation (1).docx
</commit_message>
<xml_diff>
--- a/Documentation/Project Documentation.docx
+++ b/Documentation/Project Documentation.docx
@@ -946,6 +946,7 @@
                 <w:rFonts w:ascii="Times New Roman" w:eastAsia="Times New Roman" w:hAnsi="Times New Roman" w:cs="Times New Roman"/>
               </w:rPr>
             </w:pPr>
+            <w:proofErr w:type="spellStart"/>
             <w:r>
               <w:rPr>
                 <w:rFonts w:ascii="Times New Roman" w:eastAsia="Times New Roman" w:hAnsi="Times New Roman" w:cs="Times New Roman"/>
@@ -953,7 +954,17 @@
                 <w:sz w:val="24"/>
                 <w:szCs w:val="24"/>
               </w:rPr>
-              <w:t xml:space="preserve">SaiSriLakshmiVancha </w:t>
+              <w:t>SaiSriLakshmiVancha</w:t>
+            </w:r>
+            <w:proofErr w:type="spellEnd"/>
+            <w:r>
+              <w:rPr>
+                <w:rFonts w:ascii="Times New Roman" w:eastAsia="Times New Roman" w:hAnsi="Times New Roman" w:cs="Times New Roman"/>
+                <w:color w:val="202124"/>
+                <w:sz w:val="24"/>
+                <w:szCs w:val="24"/>
+              </w:rPr>
+              <w:t xml:space="preserve"> </w:t>
             </w:r>
             <w:r>
               <w:rPr>
@@ -4387,6 +4398,168 @@
         <w:t xml:space="preserve">  </w:t>
       </w:r>
     </w:p>
+    <w:sdt>
+      <w:sdtPr>
+        <w:id w:val="-1486150076"/>
+        <w:docPartObj>
+          <w:docPartGallery w:val="Bibliographies"/>
+          <w:docPartUnique/>
+        </w:docPartObj>
+      </w:sdtPr>
+      <w:sdtEndPr>
+        <w:rPr>
+          <w:rFonts w:ascii="Times New Roman" w:hAnsi="Times New Roman" w:cs="Times New Roman"/>
+          <w:sz w:val="24"/>
+          <w:szCs w:val="24"/>
+        </w:rPr>
+      </w:sdtEndPr>
+      <w:sdtContent>
+        <w:p>
+          <w:pPr>
+            <w:pStyle w:val="Heading1"/>
+            <w:rPr>
+              <w:rFonts w:ascii="Times New Roman" w:hAnsi="Times New Roman" w:cs="Times New Roman"/>
+              <w:b/>
+              <w:sz w:val="24"/>
+              <w:szCs w:val="24"/>
+            </w:rPr>
+          </w:pPr>
+          <w:r>
+            <w:rPr>
+              <w:rFonts w:ascii="Times New Roman" w:hAnsi="Times New Roman" w:cs="Times New Roman"/>
+              <w:b/>
+              <w:sz w:val="24"/>
+            </w:rPr>
+            <w:t xml:space="preserve">1.4. </w:t>
+          </w:r>
+          <w:r>
+            <w:rPr>
+              <w:rFonts w:ascii="Times New Roman" w:hAnsi="Times New Roman" w:cs="Times New Roman"/>
+              <w:b/>
+              <w:sz w:val="24"/>
+              <w:szCs w:val="24"/>
+            </w:rPr>
+            <w:t>References</w:t>
+          </w:r>
+        </w:p>
+        <w:sdt>
+          <w:sdtPr>
+            <w:rPr>
+              <w:rFonts w:ascii="Times New Roman" w:hAnsi="Times New Roman" w:cs="Times New Roman"/>
+              <w:sz w:val="24"/>
+              <w:szCs w:val="24"/>
+            </w:rPr>
+            <w:id w:val="-573587230"/>
+            <w:bibliography/>
+          </w:sdtPr>
+          <w:sdtContent>
+            <w:p>
+              <w:pPr>
+                <w:pStyle w:val="Bibliography"/>
+                <w:ind w:left="720" w:hanging="720"/>
+                <w:rPr>
+                  <w:rFonts w:ascii="Times New Roman" w:hAnsi="Times New Roman" w:cs="Times New Roman"/>
+                  <w:noProof/>
+                  <w:sz w:val="24"/>
+                  <w:szCs w:val="24"/>
+                </w:rPr>
+              </w:pPr>
+              <w:r>
+                <w:rPr>
+                  <w:rFonts w:ascii="Times New Roman" w:hAnsi="Times New Roman" w:cs="Times New Roman"/>
+                  <w:sz w:val="24"/>
+                  <w:szCs w:val="24"/>
+                </w:rPr>
+                <w:fldChar w:fldCharType="begin"/>
+              </w:r>
+              <w:r>
+                <w:rPr>
+                  <w:rFonts w:ascii="Times New Roman" w:hAnsi="Times New Roman" w:cs="Times New Roman"/>
+                  <w:sz w:val="24"/>
+                  <w:szCs w:val="24"/>
+                </w:rPr>
+                <w:instrText xml:space="preserve"> BIBLIOGRAPHY </w:instrText>
+              </w:r>
+              <w:r>
+                <w:rPr>
+                  <w:rFonts w:ascii="Times New Roman" w:hAnsi="Times New Roman" w:cs="Times New Roman"/>
+                  <w:sz w:val="24"/>
+                  <w:szCs w:val="24"/>
+                </w:rPr>
+                <w:fldChar w:fldCharType="separate"/>
+              </w:r>
+              <w:r>
+                <w:rPr>
+                  <w:rFonts w:ascii="Times New Roman" w:hAnsi="Times New Roman" w:cs="Times New Roman"/>
+                  <w:noProof/>
+                  <w:sz w:val="24"/>
+                  <w:szCs w:val="24"/>
+                </w:rPr>
+                <w:t xml:space="preserve">Refsnes Data. (1998). </w:t>
+              </w:r>
+              <w:r>
+                <w:rPr>
+                  <w:rFonts w:ascii="Times New Roman" w:hAnsi="Times New Roman" w:cs="Times New Roman"/>
+                  <w:i/>
+                  <w:iCs/>
+                  <w:noProof/>
+                  <w:sz w:val="24"/>
+                  <w:szCs w:val="24"/>
+                </w:rPr>
+                <w:t>HTML, CSS, JavaScript</w:t>
+              </w:r>
+              <w:r>
+                <w:rPr>
+                  <w:rFonts w:ascii="Times New Roman" w:hAnsi="Times New Roman" w:cs="Times New Roman"/>
+                  <w:noProof/>
+                  <w:sz w:val="24"/>
+                  <w:szCs w:val="24"/>
+                </w:rPr>
+                <w:t>. From W3 Schools: https://www.w3schools.com/</w:t>
+              </w:r>
+            </w:p>
+            <w:p>
+              <w:pPr>
+                <w:rPr>
+                  <w:rFonts w:ascii="Times New Roman" w:hAnsi="Times New Roman" w:cs="Times New Roman"/>
+                  <w:sz w:val="24"/>
+                  <w:szCs w:val="24"/>
+                </w:rPr>
+              </w:pPr>
+              <w:r>
+                <w:rPr>
+                  <w:rFonts w:ascii="Times New Roman" w:hAnsi="Times New Roman" w:cs="Times New Roman"/>
+                  <w:b/>
+                  <w:bCs/>
+                  <w:noProof/>
+                  <w:sz w:val="24"/>
+                  <w:szCs w:val="24"/>
+                </w:rPr>
+                <w:fldChar w:fldCharType="end"/>
+              </w:r>
+              <w:r>
+                <w:rPr>
+                  <w:rFonts w:ascii="Times New Roman" w:eastAsia="Times New Roman" w:hAnsi="Times New Roman" w:cs="Times New Roman"/>
+                  <w:b/>
+                  <w:sz w:val="24"/>
+                  <w:szCs w:val="24"/>
+                </w:rPr>
+                <w:t xml:space="preserve">                                                                </w:t>
+              </w:r>
+              <w:r>
+                <w:rPr>
+                  <w:rFonts w:ascii="Times New Roman" w:eastAsia="Times New Roman" w:hAnsi="Times New Roman" w:cs="Times New Roman"/>
+                  <w:b/>
+                  <w:sz w:val="24"/>
+                  <w:szCs w:val="24"/>
+                </w:rPr>
+                <w:tab/>
+              </w:r>
+            </w:p>
+          </w:sdtContent>
+        </w:sdt>
+      </w:sdtContent>
+    </w:sdt>
     <w:p>
       <w:pPr>
         <w:spacing w:after="200" w:line="256" w:lineRule="auto"/>
@@ -4405,43 +4578,16 @@
           <w:sz w:val="24"/>
           <w:szCs w:val="24"/>
         </w:rPr>
-        <w:t xml:space="preserve"> </w:t>
-      </w:r>
-      <w:r>
-        <w:rPr>
-          <w:rFonts w:ascii="Times New Roman" w:eastAsia="Times New Roman" w:hAnsi="Times New Roman" w:cs="Times New Roman"/>
-          <w:b/>
-          <w:sz w:val="24"/>
-          <w:szCs w:val="24"/>
-        </w:rPr>
-        <w:t>1.4.</w:t>
-      </w:r>
-      <w:r>
-        <w:rPr>
-          <w:rFonts w:ascii="Times New Roman" w:eastAsia="Times New Roman" w:hAnsi="Times New Roman" w:cs="Times New Roman"/>
-          <w:b/>
-          <w:sz w:val="24"/>
-          <w:szCs w:val="24"/>
-        </w:rPr>
-        <w:t xml:space="preserve"> </w:t>
-      </w:r>
-      <w:r>
-        <w:rPr>
-          <w:rFonts w:ascii="Times New Roman" w:eastAsia="Times New Roman" w:hAnsi="Times New Roman" w:cs="Times New Roman"/>
-          <w:b/>
-          <w:sz w:val="24"/>
-          <w:szCs w:val="24"/>
-        </w:rPr>
-        <w:t xml:space="preserve">References:                                                                                   </w:t>
-      </w:r>
-      <w:r>
-        <w:rPr>
-          <w:rFonts w:ascii="Times New Roman" w:eastAsia="Times New Roman" w:hAnsi="Times New Roman" w:cs="Times New Roman"/>
-          <w:b/>
-          <w:sz w:val="24"/>
-          <w:szCs w:val="24"/>
-        </w:rPr>
-        <w:tab/>
+        <w:t xml:space="preserve">1.5. </w:t>
+      </w:r>
+      <w:r>
+        <w:rPr>
+          <w:rFonts w:ascii="Times New Roman" w:eastAsia="Times New Roman" w:hAnsi="Times New Roman" w:cs="Times New Roman"/>
+          <w:b/>
+          <w:sz w:val="24"/>
+          <w:szCs w:val="24"/>
+        </w:rPr>
+        <w:t xml:space="preserve">Overview:  </w:t>
       </w:r>
     </w:p>
     <w:p>
@@ -4450,41 +4596,18 @@
         <w:jc w:val="both"/>
         <w:rPr>
           <w:rFonts w:ascii="Times New Roman" w:eastAsia="Times New Roman" w:hAnsi="Times New Roman" w:cs="Times New Roman"/>
-          <w:b/>
-          <w:sz w:val="28"/>
-          <w:szCs w:val="28"/>
-        </w:rPr>
-      </w:pPr>
-      <w:r>
-        <w:rPr>
-          <w:rFonts w:ascii="Times New Roman" w:eastAsia="Times New Roman" w:hAnsi="Times New Roman" w:cs="Times New Roman"/>
-          <w:b/>
-          <w:sz w:val="24"/>
-          <w:szCs w:val="24"/>
-        </w:rPr>
-        <w:t xml:space="preserve">  1.5. </w:t>
-      </w:r>
-      <w:r>
-        <w:rPr>
-          <w:rFonts w:ascii="Times New Roman" w:eastAsia="Times New Roman" w:hAnsi="Times New Roman" w:cs="Times New Roman"/>
-          <w:b/>
-          <w:sz w:val="24"/>
-          <w:szCs w:val="24"/>
-        </w:rPr>
-        <w:t xml:space="preserve">Overview:      </w:t>
-      </w:r>
-    </w:p>
-    <w:p>
-      <w:pPr>
-        <w:spacing w:after="200" w:line="256" w:lineRule="auto"/>
-        <w:jc w:val="both"/>
-        <w:rPr>
-          <w:rFonts w:ascii="Times New Roman" w:eastAsia="Times New Roman" w:hAnsi="Times New Roman" w:cs="Times New Roman"/>
-          <w:b/>
-          <w:sz w:val="28"/>
-          <w:szCs w:val="28"/>
-        </w:rPr>
-      </w:pPr>
+          <w:sz w:val="24"/>
+          <w:szCs w:val="24"/>
+        </w:rPr>
+      </w:pPr>
+      <w:r>
+        <w:rPr>
+          <w:rFonts w:ascii="Times New Roman" w:eastAsia="Times New Roman" w:hAnsi="Times New Roman" w:cs="Times New Roman"/>
+          <w:sz w:val="24"/>
+          <w:szCs w:val="24"/>
+        </w:rPr>
+        <w:t>EMart is an interactive ecommerce website to shop for various products. For this website we are using HTML5, CSS, and JavaScript in front-end development, PHP as middleware and MySQL in back-end development.</w:t>
+      </w:r>
     </w:p>
     <w:p>
       <w:pPr>
@@ -4800,13 +4923,40 @@
           <w:szCs w:val="24"/>
         </w:rPr>
       </w:pPr>
-      <w:r>
-        <w:rPr>
-          <w:rFonts w:ascii="Times New Roman" w:eastAsia="Times New Roman" w:hAnsi="Times New Roman" w:cs="Times New Roman"/>
-          <w:b/>
-          <w:sz w:val="24"/>
-          <w:szCs w:val="24"/>
-        </w:rPr>
+    </w:p>
+    <w:p>
+      <w:pPr>
+        <w:spacing w:after="200"/>
+        <w:jc w:val="both"/>
+        <w:rPr>
+          <w:rFonts w:ascii="Times New Roman" w:eastAsia="Times New Roman" w:hAnsi="Times New Roman" w:cs="Times New Roman"/>
+          <w:b/>
+          <w:sz w:val="24"/>
+          <w:szCs w:val="24"/>
+        </w:rPr>
+      </w:pPr>
+    </w:p>
+    <w:p>
+      <w:pPr>
+        <w:spacing w:after="200"/>
+        <w:jc w:val="both"/>
+        <w:rPr>
+          <w:rFonts w:ascii="Times New Roman" w:eastAsia="Times New Roman" w:hAnsi="Times New Roman" w:cs="Times New Roman"/>
+          <w:b/>
+          <w:sz w:val="24"/>
+          <w:szCs w:val="24"/>
+        </w:rPr>
+      </w:pPr>
+      <w:bookmarkStart w:id="2" w:name="_GoBack"/>
+      <w:bookmarkEnd w:id="2"/>
+      <w:r>
+        <w:rPr>
+          <w:rFonts w:ascii="Times New Roman" w:eastAsia="Times New Roman" w:hAnsi="Times New Roman" w:cs="Times New Roman"/>
+          <w:b/>
+          <w:sz w:val="24"/>
+          <w:szCs w:val="24"/>
+        </w:rPr>
+        <w:lastRenderedPageBreak/>
         <w:t>2.5 Assumptions and Dependencies</w:t>
       </w:r>
     </w:p>
@@ -4853,30 +5003,24 @@
           <w:szCs w:val="28"/>
         </w:rPr>
       </w:pPr>
-    </w:p>
-    <w:p>
-      <w:pPr>
-        <w:spacing w:after="160" w:line="256" w:lineRule="auto"/>
-        <w:jc w:val="both"/>
+      <w:r>
         <w:rPr>
           <w:rFonts w:ascii="Times New Roman" w:eastAsia="Times New Roman" w:hAnsi="Times New Roman" w:cs="Times New Roman"/>
           <w:b/>
           <w:sz w:val="28"/>
           <w:szCs w:val="28"/>
         </w:rPr>
-      </w:pPr>
-    </w:p>
-    <w:p>
-      <w:pPr>
-        <w:spacing w:after="160" w:line="256" w:lineRule="auto"/>
-        <w:jc w:val="both"/>
+        <w:t>3.</w:t>
+      </w:r>
+      <w:r>
         <w:rPr>
           <w:rFonts w:ascii="Times New Roman" w:eastAsia="Times New Roman" w:hAnsi="Times New Roman" w:cs="Times New Roman"/>
           <w:b/>
           <w:sz w:val="28"/>
           <w:szCs w:val="28"/>
         </w:rPr>
-      </w:pPr>
+        <w:t xml:space="preserve"> </w:t>
+      </w:r>
       <w:r>
         <w:rPr>
           <w:rFonts w:ascii="Times New Roman" w:eastAsia="Times New Roman" w:hAnsi="Times New Roman" w:cs="Times New Roman"/>
@@ -4884,7 +5028,7 @@
           <w:sz w:val="28"/>
           <w:szCs w:val="28"/>
         </w:rPr>
-        <w:t>3.Specific Requirements</w:t>
+        <w:t>Specific Requirements</w:t>
       </w:r>
     </w:p>
     <w:p>
@@ -5369,6 +5513,7 @@
           <w:sz w:val="24"/>
           <w:szCs w:val="24"/>
         </w:rPr>
+        <w:lastRenderedPageBreak/>
         <w:t xml:space="preserve">My Cart Page: </w:t>
       </w:r>
       <w:r>
@@ -5426,7 +5571,6 @@
           <w:sz w:val="24"/>
           <w:szCs w:val="24"/>
         </w:rPr>
-        <w:lastRenderedPageBreak/>
         <w:t>Support/Customer service Page:</w:t>
       </w:r>
       <w:r>
@@ -5463,7 +5607,25 @@
           <w:sz w:val="24"/>
           <w:szCs w:val="24"/>
         </w:rPr>
-        <w:t xml:space="preserve"> The user should enter the card number, expiration date, CVV etc in this page to complete the order (transaction).</w:t>
+        <w:t xml:space="preserve"> The user should enter the card number, expiration date, CVV </w:t>
+      </w:r>
+      <w:proofErr w:type="spellStart"/>
+      <w:r>
+        <w:rPr>
+          <w:rFonts w:ascii="Times New Roman" w:eastAsia="Times New Roman" w:hAnsi="Times New Roman" w:cs="Times New Roman"/>
+          <w:sz w:val="24"/>
+          <w:szCs w:val="24"/>
+        </w:rPr>
+        <w:t>etc</w:t>
+      </w:r>
+      <w:proofErr w:type="spellEnd"/>
+      <w:r>
+        <w:rPr>
+          <w:rFonts w:ascii="Times New Roman" w:eastAsia="Times New Roman" w:hAnsi="Times New Roman" w:cs="Times New Roman"/>
+          <w:sz w:val="24"/>
+          <w:szCs w:val="24"/>
+        </w:rPr>
+        <w:t xml:space="preserve"> in this page to complete the order (transaction).</w:t>
       </w:r>
     </w:p>
     <w:p>
@@ -5513,6 +5675,25 @@
           <w:szCs w:val="24"/>
         </w:rPr>
         <w:t xml:space="preserve">3.3. Use Cases: </w:t>
+      </w:r>
+    </w:p>
+    <w:p>
+      <w:pPr>
+        <w:spacing w:after="200"/>
+        <w:jc w:val="both"/>
+        <w:rPr>
+          <w:rFonts w:ascii="Times New Roman" w:eastAsia="Times New Roman" w:hAnsi="Times New Roman" w:cs="Times New Roman"/>
+          <w:sz w:val="24"/>
+          <w:szCs w:val="24"/>
+        </w:rPr>
+      </w:pPr>
+      <w:r>
+        <w:rPr>
+          <w:rFonts w:ascii="Times New Roman" w:eastAsia="Times New Roman" w:hAnsi="Times New Roman" w:cs="Times New Roman"/>
+          <w:sz w:val="24"/>
+          <w:szCs w:val="24"/>
+        </w:rPr>
+        <w:t>A use case is a hierarchal steps typically defined as the interaction between end user and the system to achieve a goal. Use case analysis are widely used in modern day software engineering.</w:t>
       </w:r>
     </w:p>
     <w:p>
@@ -5963,6 +6144,7 @@
           <w:sz w:val="24"/>
           <w:szCs w:val="24"/>
         </w:rPr>
+        <w:lastRenderedPageBreak/>
         <w:t>3.7.   Design Constraints</w:t>
       </w:r>
     </w:p>
@@ -6058,36 +6240,6 @@
         </w:rPr>
         <w:t>Prototypes (for complete project)</w:t>
       </w:r>
-    </w:p>
-    <w:p>
-      <w:pPr>
-        <w:spacing w:after="200" w:line="240" w:lineRule="auto"/>
-        <w:jc w:val="both"/>
-        <w:rPr>
-          <w:rFonts w:ascii="Times New Roman" w:eastAsia="Times New Roman" w:hAnsi="Times New Roman" w:cs="Times New Roman"/>
-          <w:b/>
-          <w:bCs/>
-          <w:color w:val="000000"/>
-          <w:sz w:val="24"/>
-          <w:szCs w:val="24"/>
-          <w:lang w:val="en-US"/>
-        </w:rPr>
-      </w:pPr>
-    </w:p>
-    <w:p>
-      <w:pPr>
-        <w:spacing w:after="200" w:line="240" w:lineRule="auto"/>
-        <w:jc w:val="both"/>
-        <w:rPr>
-          <w:rFonts w:ascii="Times New Roman" w:eastAsia="Times New Roman" w:hAnsi="Times New Roman" w:cs="Times New Roman"/>
-          <w:b/>
-          <w:bCs/>
-          <w:color w:val="000000"/>
-          <w:sz w:val="24"/>
-          <w:szCs w:val="24"/>
-          <w:lang w:val="en-US"/>
-        </w:rPr>
-      </w:pPr>
     </w:p>
     <w:p>
       <w:pPr>
@@ -6324,26 +6476,6 @@
     </w:p>
     <w:p>
       <w:pPr>
-        <w:spacing w:after="240" w:line="240" w:lineRule="auto"/>
-        <w:rPr>
-          <w:rFonts w:ascii="Times New Roman" w:eastAsia="Times New Roman" w:hAnsi="Times New Roman" w:cs="Times New Roman"/>
-          <w:sz w:val="24"/>
-          <w:szCs w:val="24"/>
-          <w:lang w:val="en-US"/>
-        </w:rPr>
-      </w:pPr>
-      <w:r>
-        <w:rPr>
-          <w:rFonts w:ascii="Times New Roman" w:eastAsia="Times New Roman" w:hAnsi="Times New Roman" w:cs="Times New Roman"/>
-          <w:sz w:val="24"/>
-          <w:szCs w:val="24"/>
-          <w:lang w:val="en-US"/>
-        </w:rPr>
-        <w:br/>
-      </w:r>
-    </w:p>
-    <w:p>
-      <w:pPr>
         <w:spacing w:after="200" w:line="240" w:lineRule="auto"/>
         <w:jc w:val="both"/>
         <w:rPr>
@@ -6363,6 +6495,14 @@
         <w:jc w:val="both"/>
         <w:rPr>
           <w:rFonts w:ascii="Times New Roman" w:eastAsia="Times New Roman" w:hAnsi="Times New Roman" w:cs="Times New Roman"/>
+          <w:sz w:val="24"/>
+          <w:szCs w:val="24"/>
+          <w:lang w:val="en-US"/>
+        </w:rPr>
+      </w:pPr>
+      <w:r>
+        <w:rPr>
+          <w:rFonts w:ascii="Times New Roman" w:eastAsia="Times New Roman" w:hAnsi="Times New Roman" w:cs="Times New Roman"/>
           <w:b/>
           <w:bCs/>
           <w:color w:val="000000"/>
@@ -6370,30 +6510,6 @@
           <w:szCs w:val="24"/>
           <w:lang w:val="en-US"/>
         </w:rPr>
-      </w:pPr>
-    </w:p>
-    <w:p>
-      <w:pPr>
-        <w:spacing w:after="200" w:line="240" w:lineRule="auto"/>
-        <w:jc w:val="both"/>
-        <w:rPr>
-          <w:rFonts w:ascii="Times New Roman" w:eastAsia="Times New Roman" w:hAnsi="Times New Roman" w:cs="Times New Roman"/>
-          <w:sz w:val="24"/>
-          <w:szCs w:val="24"/>
-          <w:lang w:val="en-US"/>
-        </w:rPr>
-      </w:pPr>
-      <w:r>
-        <w:rPr>
-          <w:rFonts w:ascii="Times New Roman" w:eastAsia="Times New Roman" w:hAnsi="Times New Roman" w:cs="Times New Roman"/>
-          <w:b/>
-          <w:bCs/>
-          <w:color w:val="000000"/>
-          <w:sz w:val="24"/>
-          <w:szCs w:val="24"/>
-          <w:lang w:val="en-US"/>
-        </w:rPr>
-        <w:lastRenderedPageBreak/>
         <w:t xml:space="preserve">Forgot password: </w:t>
       </w:r>
       <w:r>
@@ -6676,7 +6792,6 @@
           <w:szCs w:val="24"/>
           <w:lang w:val="en-US"/>
         </w:rPr>
-        <w:lastRenderedPageBreak/>
         <w:t>Verification code:</w:t>
       </w:r>
       <w:r>
@@ -7494,7 +7609,25 @@
           <w:sz w:val="24"/>
           <w:szCs w:val="24"/>
         </w:rPr>
-        <w:t xml:space="preserve">he customer payment details is a weak entity which depends on the customer entity because the customer payment details exist only when a customer exists. Similarly, payment is also a weak entity because the payment only exists when there is an order. The product seller and orderline are considered as weak as well as associative entities. </w:t>
+        <w:t xml:space="preserve">he customer payment details is a weak entity which depends on the customer entity because the customer payment details exist only when a customer exists. Similarly, payment is also a weak entity because the payment only exists when there is an order. The product seller and </w:t>
+      </w:r>
+      <w:proofErr w:type="spellStart"/>
+      <w:r>
+        <w:rPr>
+          <w:rFonts w:ascii="Times New Roman" w:eastAsia="Times New Roman" w:hAnsi="Times New Roman" w:cs="Times New Roman"/>
+          <w:sz w:val="24"/>
+          <w:szCs w:val="24"/>
+        </w:rPr>
+        <w:t>orderline</w:t>
+      </w:r>
+      <w:proofErr w:type="spellEnd"/>
+      <w:r>
+        <w:rPr>
+          <w:rFonts w:ascii="Times New Roman" w:eastAsia="Times New Roman" w:hAnsi="Times New Roman" w:cs="Times New Roman"/>
+          <w:sz w:val="24"/>
+          <w:szCs w:val="24"/>
+        </w:rPr>
+        <w:t xml:space="preserve"> are considered as weak as well as associative entities. </w:t>
       </w:r>
     </w:p>
     <w:p>
@@ -7743,6 +7876,24 @@
           <w:szCs w:val="24"/>
         </w:rPr>
       </w:pPr>
+      <w:r>
+        <w:rPr>
+          <w:rFonts w:ascii="Times New Roman" w:eastAsia="Times New Roman" w:hAnsi="Times New Roman" w:cs="Times New Roman"/>
+          <w:b/>
+          <w:sz w:val="24"/>
+          <w:szCs w:val="24"/>
+        </w:rPr>
+        <w:t>Mockups</w:t>
+      </w:r>
+      <w:r>
+        <w:rPr>
+          <w:rFonts w:ascii="Times New Roman" w:eastAsia="Times New Roman" w:hAnsi="Times New Roman" w:cs="Times New Roman"/>
+          <w:b/>
+          <w:sz w:val="24"/>
+          <w:szCs w:val="24"/>
+        </w:rPr>
+        <w:t>:</w:t>
+      </w:r>
     </w:p>
     <w:p>
       <w:pPr>
@@ -7762,6 +7913,15 @@
           <w:szCs w:val="24"/>
         </w:rPr>
       </w:pPr>
+      <w:r>
+        <w:rPr>
+          <w:rFonts w:ascii="Times New Roman" w:eastAsia="Times New Roman" w:hAnsi="Times New Roman" w:cs="Times New Roman"/>
+          <w:b/>
+          <w:sz w:val="24"/>
+          <w:szCs w:val="24"/>
+        </w:rPr>
+        <w:t>Home Page:</w:t>
+      </w:r>
     </w:p>
     <w:p>
       <w:pPr>
@@ -7785,81 +7945,15 @@
         <w:rPr>
           <w:rFonts w:ascii="Times New Roman" w:eastAsia="Times New Roman" w:hAnsi="Times New Roman" w:cs="Times New Roman"/>
           <w:b/>
-          <w:sz w:val="24"/>
-          <w:szCs w:val="24"/>
-        </w:rPr>
-        <w:t>Mockups</w:t>
-      </w:r>
-      <w:r>
-        <w:rPr>
-          <w:rFonts w:ascii="Times New Roman" w:eastAsia="Times New Roman" w:hAnsi="Times New Roman" w:cs="Times New Roman"/>
-          <w:b/>
-          <w:sz w:val="24"/>
-          <w:szCs w:val="24"/>
-        </w:rPr>
-        <w:t>:</w:t>
-      </w:r>
-    </w:p>
-    <w:p>
-      <w:pPr>
-        <w:pBdr>
-          <w:top w:val="nil"/>
-          <w:left w:val="nil"/>
-          <w:bottom w:val="nil"/>
-          <w:right w:val="nil"/>
-          <w:between w:val="nil"/>
-        </w:pBdr>
-        <w:spacing w:after="200"/>
-        <w:jc w:val="both"/>
-        <w:rPr>
-          <w:rFonts w:ascii="Times New Roman" w:eastAsia="Times New Roman" w:hAnsi="Times New Roman" w:cs="Times New Roman"/>
-          <w:b/>
-          <w:sz w:val="24"/>
-          <w:szCs w:val="24"/>
-        </w:rPr>
-      </w:pPr>
-      <w:r>
-        <w:rPr>
-          <w:rFonts w:ascii="Times New Roman" w:eastAsia="Times New Roman" w:hAnsi="Times New Roman" w:cs="Times New Roman"/>
-          <w:b/>
-          <w:sz w:val="24"/>
-          <w:szCs w:val="24"/>
-        </w:rPr>
-        <w:t>Home Page:</w:t>
-      </w:r>
-    </w:p>
-    <w:p>
-      <w:pPr>
-        <w:pBdr>
-          <w:top w:val="nil"/>
-          <w:left w:val="nil"/>
-          <w:bottom w:val="nil"/>
-          <w:right w:val="nil"/>
-          <w:between w:val="nil"/>
-        </w:pBdr>
-        <w:spacing w:after="200"/>
-        <w:jc w:val="both"/>
-        <w:rPr>
-          <w:rFonts w:ascii="Times New Roman" w:eastAsia="Times New Roman" w:hAnsi="Times New Roman" w:cs="Times New Roman"/>
-          <w:b/>
-          <w:sz w:val="24"/>
-          <w:szCs w:val="24"/>
-        </w:rPr>
-      </w:pPr>
-      <w:r>
-        <w:rPr>
-          <w:rFonts w:ascii="Times New Roman" w:eastAsia="Times New Roman" w:hAnsi="Times New Roman" w:cs="Times New Roman"/>
-          <w:b/>
           <w:noProof/>
           <w:sz w:val="24"/>
           <w:szCs w:val="24"/>
           <w:lang w:val="en-US"/>
         </w:rPr>
-        <w:lastRenderedPageBreak/>
         <w:drawing>
-          <wp:inline distT="114300" distB="114300" distL="114300" distR="114300" wp14:anchorId="1732EEBF" wp14:editId="01B0568C">
-            <wp:extent cx="3971925" cy="3048000"/>
-            <wp:effectExtent l="0" t="0" r="9525" b="0"/>
+          <wp:inline distT="114300" distB="114300" distL="114300" distR="114300" wp14:anchorId="1732EEBF" wp14:editId="201C4C79">
+            <wp:extent cx="4743450" cy="2752725"/>
+            <wp:effectExtent l="0" t="0" r="0" b="9525"/>
             <wp:docPr id="1" name="image4.png"/>
             <wp:cNvGraphicFramePr/>
             <a:graphic xmlns:a="http://schemas.openxmlformats.org/drawingml/2006/main">
@@ -7879,7 +7973,7 @@
                   <pic:spPr>
                     <a:xfrm>
                       <a:off x="0" y="0"/>
-                      <a:ext cx="3971925" cy="3048000"/>
+                      <a:ext cx="4743450" cy="2752725"/>
                     </a:xfrm>
                     <a:prstGeom prst="rect">
                       <a:avLst/>
@@ -7892,6 +7986,44 @@
           </wp:inline>
         </w:drawing>
       </w:r>
+    </w:p>
+    <w:p>
+      <w:pPr>
+        <w:pBdr>
+          <w:top w:val="nil"/>
+          <w:left w:val="nil"/>
+          <w:bottom w:val="nil"/>
+          <w:right w:val="nil"/>
+          <w:between w:val="nil"/>
+        </w:pBdr>
+        <w:spacing w:after="200"/>
+        <w:jc w:val="both"/>
+        <w:rPr>
+          <w:rFonts w:ascii="Times New Roman" w:eastAsia="Times New Roman" w:hAnsi="Times New Roman" w:cs="Times New Roman"/>
+          <w:b/>
+          <w:sz w:val="24"/>
+          <w:szCs w:val="24"/>
+        </w:rPr>
+      </w:pPr>
+    </w:p>
+    <w:p>
+      <w:pPr>
+        <w:pBdr>
+          <w:top w:val="nil"/>
+          <w:left w:val="nil"/>
+          <w:bottom w:val="nil"/>
+          <w:right w:val="nil"/>
+          <w:between w:val="nil"/>
+        </w:pBdr>
+        <w:spacing w:after="200"/>
+        <w:jc w:val="both"/>
+        <w:rPr>
+          <w:rFonts w:ascii="Times New Roman" w:eastAsia="Times New Roman" w:hAnsi="Times New Roman" w:cs="Times New Roman"/>
+          <w:b/>
+          <w:sz w:val="24"/>
+          <w:szCs w:val="24"/>
+        </w:rPr>
+      </w:pPr>
     </w:p>
     <w:p>
       <w:pPr>
@@ -8052,7 +8184,6 @@
           <w:noProof/>
           <w:lang w:val="en-US"/>
         </w:rPr>
-        <w:lastRenderedPageBreak/>
         <w:drawing>
           <wp:inline distT="114300" distB="114300" distL="114300" distR="114300" wp14:anchorId="47305CEE" wp14:editId="1A8C716D">
             <wp:extent cx="5648325" cy="2990850"/>
@@ -8182,14 +8313,6 @@
         <w:jc w:val="center"/>
         <w:rPr>
           <w:rFonts w:ascii="Times New Roman" w:eastAsia="Times New Roman" w:hAnsi="Times New Roman" w:cs="Times New Roman"/>
-          <w:sz w:val="24"/>
-          <w:szCs w:val="24"/>
-          <w:lang w:val="en-US"/>
-        </w:rPr>
-      </w:pPr>
-      <w:r>
-        <w:rPr>
-          <w:rFonts w:ascii="Times New Roman" w:eastAsia="Times New Roman" w:hAnsi="Times New Roman" w:cs="Times New Roman"/>
           <w:b/>
           <w:bCs/>
           <w:color w:val="000000"/>
@@ -8197,150 +8320,324 @@
           <w:szCs w:val="32"/>
           <w:lang w:val="en-US"/>
         </w:rPr>
-        <w:t>Technical Manual</w:t>
-      </w:r>
-    </w:p>
-    <w:p>
-      <w:pPr>
-        <w:spacing w:line="240" w:lineRule="auto"/>
-        <w:rPr>
-          <w:rFonts w:ascii="Times New Roman" w:eastAsia="Times New Roman" w:hAnsi="Times New Roman" w:cs="Times New Roman"/>
-          <w:sz w:val="24"/>
-          <w:szCs w:val="24"/>
-          <w:lang w:val="en-US"/>
-        </w:rPr>
-      </w:pPr>
-    </w:p>
-    <w:p>
-      <w:pPr>
-        <w:spacing w:after="160" w:line="480" w:lineRule="auto"/>
-        <w:jc w:val="both"/>
-        <w:rPr>
-          <w:rFonts w:ascii="Times New Roman" w:eastAsia="Times New Roman" w:hAnsi="Times New Roman" w:cs="Times New Roman"/>
-          <w:sz w:val="24"/>
-          <w:szCs w:val="24"/>
-          <w:lang w:val="en-US"/>
-        </w:rPr>
-      </w:pPr>
-      <w:r>
+      </w:pPr>
+    </w:p>
+    <w:p>
+      <w:pPr>
+        <w:spacing w:after="160" w:line="240" w:lineRule="auto"/>
+        <w:jc w:val="center"/>
         <w:rPr>
           <w:rFonts w:ascii="Times New Roman" w:eastAsia="Times New Roman" w:hAnsi="Times New Roman" w:cs="Times New Roman"/>
           <w:b/>
           <w:bCs/>
           <w:color w:val="000000"/>
-          <w:sz w:val="24"/>
-          <w:szCs w:val="24"/>
-          <w:lang w:val="en-US"/>
-        </w:rPr>
-        <w:t xml:space="preserve">Team: </w:t>
-      </w:r>
-      <w:r>
-        <w:rPr>
-          <w:rFonts w:ascii="Times New Roman" w:eastAsia="Times New Roman" w:hAnsi="Times New Roman" w:cs="Times New Roman"/>
-          <w:color w:val="000000"/>
-          <w:sz w:val="24"/>
-          <w:szCs w:val="24"/>
-          <w:lang w:val="en-US"/>
-        </w:rPr>
-        <w:t>EMart (Web Application)</w:t>
-      </w:r>
-    </w:p>
-    <w:p>
-      <w:pPr>
-        <w:spacing w:after="160" w:line="480" w:lineRule="auto"/>
-        <w:jc w:val="both"/>
-        <w:rPr>
-          <w:rFonts w:ascii="Times New Roman" w:eastAsia="Times New Roman" w:hAnsi="Times New Roman" w:cs="Times New Roman"/>
-          <w:sz w:val="24"/>
-          <w:szCs w:val="24"/>
-          <w:lang w:val="en-US"/>
-        </w:rPr>
-      </w:pPr>
-      <w:r>
+          <w:sz w:val="32"/>
+          <w:szCs w:val="32"/>
+          <w:lang w:val="en-US"/>
+        </w:rPr>
+      </w:pPr>
+    </w:p>
+    <w:p>
+      <w:pPr>
+        <w:spacing w:after="160" w:line="240" w:lineRule="auto"/>
+        <w:jc w:val="center"/>
         <w:rPr>
           <w:rFonts w:ascii="Times New Roman" w:eastAsia="Times New Roman" w:hAnsi="Times New Roman" w:cs="Times New Roman"/>
           <w:b/>
           <w:bCs/>
           <w:color w:val="000000"/>
-          <w:sz w:val="24"/>
-          <w:szCs w:val="24"/>
-          <w:lang w:val="en-US"/>
-        </w:rPr>
-        <w:t xml:space="preserve">Course: </w:t>
-      </w:r>
-      <w:r>
-        <w:rPr>
-          <w:rFonts w:ascii="Times New Roman" w:eastAsia="Times New Roman" w:hAnsi="Times New Roman" w:cs="Times New Roman"/>
-          <w:color w:val="000000"/>
-          <w:sz w:val="24"/>
-          <w:szCs w:val="24"/>
-          <w:lang w:val="en-US"/>
-        </w:rPr>
-        <w:t>44691 - 04</w:t>
-      </w:r>
-    </w:p>
-    <w:p>
-      <w:pPr>
-        <w:spacing w:after="160" w:line="480" w:lineRule="auto"/>
-        <w:jc w:val="both"/>
-        <w:rPr>
-          <w:rFonts w:ascii="Times New Roman" w:eastAsia="Times New Roman" w:hAnsi="Times New Roman" w:cs="Times New Roman"/>
-          <w:sz w:val="24"/>
-          <w:szCs w:val="24"/>
-          <w:lang w:val="en-US"/>
-        </w:rPr>
-      </w:pPr>
-      <w:r>
+          <w:sz w:val="32"/>
+          <w:szCs w:val="32"/>
+          <w:lang w:val="en-US"/>
+        </w:rPr>
+      </w:pPr>
+    </w:p>
+    <w:p>
+      <w:pPr>
+        <w:spacing w:after="160" w:line="240" w:lineRule="auto"/>
+        <w:jc w:val="center"/>
         <w:rPr>
           <w:rFonts w:ascii="Times New Roman" w:eastAsia="Times New Roman" w:hAnsi="Times New Roman" w:cs="Times New Roman"/>
           <w:b/>
           <w:bCs/>
           <w:color w:val="000000"/>
-          <w:sz w:val="24"/>
-          <w:szCs w:val="24"/>
-          <w:lang w:val="en-US"/>
-        </w:rPr>
-        <w:t xml:space="preserve">Class: </w:t>
-      </w:r>
-      <w:r>
-        <w:rPr>
-          <w:rFonts w:ascii="Times New Roman" w:eastAsia="Times New Roman" w:hAnsi="Times New Roman" w:cs="Times New Roman"/>
-          <w:color w:val="000000"/>
-          <w:sz w:val="24"/>
-          <w:szCs w:val="24"/>
-          <w:lang w:val="en-US"/>
-        </w:rPr>
-        <w:t>GDP 01 Summer 2019</w:t>
-      </w:r>
-    </w:p>
-    <w:p>
-      <w:pPr>
-        <w:spacing w:line="240" w:lineRule="auto"/>
-        <w:rPr>
-          <w:rFonts w:ascii="Times New Roman" w:eastAsia="Times New Roman" w:hAnsi="Times New Roman" w:cs="Times New Roman"/>
-          <w:sz w:val="24"/>
-          <w:szCs w:val="24"/>
-          <w:lang w:val="en-US"/>
-        </w:rPr>
-      </w:pPr>
-    </w:p>
-    <w:p>
-      <w:pPr>
-        <w:spacing w:after="160" w:line="480" w:lineRule="auto"/>
-        <w:jc w:val="both"/>
-        <w:rPr>
-          <w:rFonts w:ascii="Times New Roman" w:eastAsia="Times New Roman" w:hAnsi="Times New Roman" w:cs="Times New Roman"/>
-          <w:sz w:val="24"/>
-          <w:szCs w:val="24"/>
-          <w:lang w:val="en-US"/>
-        </w:rPr>
-      </w:pPr>
-      <w:r>
+          <w:sz w:val="32"/>
+          <w:szCs w:val="32"/>
+          <w:lang w:val="en-US"/>
+        </w:rPr>
+      </w:pPr>
+    </w:p>
+    <w:p>
+      <w:pPr>
+        <w:spacing w:after="160" w:line="240" w:lineRule="auto"/>
+        <w:jc w:val="center"/>
         <w:rPr>
           <w:rFonts w:ascii="Times New Roman" w:eastAsia="Times New Roman" w:hAnsi="Times New Roman" w:cs="Times New Roman"/>
           <w:b/>
           <w:bCs/>
           <w:color w:val="000000"/>
+          <w:sz w:val="32"/>
+          <w:szCs w:val="32"/>
+          <w:lang w:val="en-US"/>
+        </w:rPr>
+      </w:pPr>
+    </w:p>
+    <w:p>
+      <w:pPr>
+        <w:spacing w:after="160" w:line="240" w:lineRule="auto"/>
+        <w:jc w:val="center"/>
+        <w:rPr>
+          <w:rFonts w:ascii="Times New Roman" w:eastAsia="Times New Roman" w:hAnsi="Times New Roman" w:cs="Times New Roman"/>
+          <w:b/>
+          <w:bCs/>
+          <w:color w:val="000000"/>
+          <w:sz w:val="32"/>
+          <w:szCs w:val="32"/>
+          <w:lang w:val="en-US"/>
+        </w:rPr>
+      </w:pPr>
+    </w:p>
+    <w:p>
+      <w:pPr>
+        <w:spacing w:after="160" w:line="240" w:lineRule="auto"/>
+        <w:jc w:val="center"/>
+        <w:rPr>
+          <w:rFonts w:ascii="Times New Roman" w:eastAsia="Times New Roman" w:hAnsi="Times New Roman" w:cs="Times New Roman"/>
+          <w:b/>
+          <w:bCs/>
+          <w:color w:val="000000"/>
+          <w:sz w:val="32"/>
+          <w:szCs w:val="32"/>
+          <w:lang w:val="en-US"/>
+        </w:rPr>
+      </w:pPr>
+    </w:p>
+    <w:p>
+      <w:pPr>
+        <w:spacing w:after="160" w:line="240" w:lineRule="auto"/>
+        <w:jc w:val="center"/>
+        <w:rPr>
+          <w:rFonts w:ascii="Times New Roman" w:eastAsia="Times New Roman" w:hAnsi="Times New Roman" w:cs="Times New Roman"/>
+          <w:b/>
+          <w:bCs/>
+          <w:color w:val="000000"/>
+          <w:sz w:val="32"/>
+          <w:szCs w:val="32"/>
+          <w:lang w:val="en-US"/>
+        </w:rPr>
+      </w:pPr>
+    </w:p>
+    <w:p>
+      <w:pPr>
+        <w:spacing w:after="160" w:line="240" w:lineRule="auto"/>
+        <w:jc w:val="center"/>
+        <w:rPr>
+          <w:rFonts w:ascii="Times New Roman" w:eastAsia="Times New Roman" w:hAnsi="Times New Roman" w:cs="Times New Roman"/>
+          <w:b/>
+          <w:bCs/>
+          <w:color w:val="000000"/>
+          <w:sz w:val="32"/>
+          <w:szCs w:val="32"/>
+          <w:lang w:val="en-US"/>
+        </w:rPr>
+      </w:pPr>
+    </w:p>
+    <w:p>
+      <w:pPr>
+        <w:spacing w:after="160" w:line="240" w:lineRule="auto"/>
+        <w:jc w:val="center"/>
+        <w:rPr>
+          <w:rFonts w:ascii="Times New Roman" w:eastAsia="Times New Roman" w:hAnsi="Times New Roman" w:cs="Times New Roman"/>
+          <w:b/>
+          <w:bCs/>
+          <w:color w:val="000000"/>
+          <w:sz w:val="32"/>
+          <w:szCs w:val="32"/>
+          <w:lang w:val="en-US"/>
+        </w:rPr>
+      </w:pPr>
+    </w:p>
+    <w:p>
+      <w:pPr>
+        <w:spacing w:after="160" w:line="240" w:lineRule="auto"/>
+        <w:jc w:val="center"/>
+        <w:rPr>
+          <w:rFonts w:ascii="Times New Roman" w:eastAsia="Times New Roman" w:hAnsi="Times New Roman" w:cs="Times New Roman"/>
+          <w:b/>
+          <w:bCs/>
+          <w:color w:val="000000"/>
+          <w:sz w:val="32"/>
+          <w:szCs w:val="32"/>
+          <w:lang w:val="en-US"/>
+        </w:rPr>
+      </w:pPr>
+    </w:p>
+    <w:p>
+      <w:pPr>
+        <w:spacing w:after="160" w:line="240" w:lineRule="auto"/>
+        <w:jc w:val="center"/>
+        <w:rPr>
+          <w:rFonts w:ascii="Times New Roman" w:eastAsia="Times New Roman" w:hAnsi="Times New Roman" w:cs="Times New Roman"/>
+          <w:sz w:val="24"/>
+          <w:szCs w:val="24"/>
+          <w:lang w:val="en-US"/>
+        </w:rPr>
+      </w:pPr>
+      <w:r>
+        <w:rPr>
+          <w:rFonts w:ascii="Times New Roman" w:eastAsia="Times New Roman" w:hAnsi="Times New Roman" w:cs="Times New Roman"/>
+          <w:b/>
+          <w:bCs/>
+          <w:color w:val="000000"/>
+          <w:sz w:val="32"/>
+          <w:szCs w:val="32"/>
+          <w:lang w:val="en-US"/>
+        </w:rPr>
+        <w:lastRenderedPageBreak/>
+        <w:t>Technical Manual</w:t>
+      </w:r>
+    </w:p>
+    <w:p>
+      <w:pPr>
+        <w:spacing w:line="240" w:lineRule="auto"/>
+        <w:rPr>
+          <w:rFonts w:ascii="Times New Roman" w:eastAsia="Times New Roman" w:hAnsi="Times New Roman" w:cs="Times New Roman"/>
+          <w:sz w:val="24"/>
+          <w:szCs w:val="24"/>
+          <w:lang w:val="en-US"/>
+        </w:rPr>
+      </w:pPr>
+    </w:p>
+    <w:p>
+      <w:pPr>
+        <w:spacing w:after="160" w:line="480" w:lineRule="auto"/>
+        <w:jc w:val="both"/>
+        <w:rPr>
+          <w:rFonts w:ascii="Times New Roman" w:eastAsia="Times New Roman" w:hAnsi="Times New Roman" w:cs="Times New Roman"/>
+          <w:sz w:val="24"/>
+          <w:szCs w:val="24"/>
+          <w:lang w:val="en-US"/>
+        </w:rPr>
+      </w:pPr>
+      <w:r>
+        <w:rPr>
+          <w:rFonts w:ascii="Times New Roman" w:eastAsia="Times New Roman" w:hAnsi="Times New Roman" w:cs="Times New Roman"/>
+          <w:b/>
+          <w:bCs/>
+          <w:color w:val="000000"/>
+          <w:sz w:val="24"/>
+          <w:szCs w:val="24"/>
+          <w:lang w:val="en-US"/>
+        </w:rPr>
+        <w:t xml:space="preserve">Team: </w:t>
+      </w:r>
+      <w:r>
+        <w:rPr>
+          <w:rFonts w:ascii="Times New Roman" w:eastAsia="Times New Roman" w:hAnsi="Times New Roman" w:cs="Times New Roman"/>
+          <w:color w:val="000000"/>
+          <w:sz w:val="24"/>
+          <w:szCs w:val="24"/>
+          <w:lang w:val="en-US"/>
+        </w:rPr>
+        <w:t>EMart (Web Application)</w:t>
+      </w:r>
+    </w:p>
+    <w:p>
+      <w:pPr>
+        <w:spacing w:after="160" w:line="480" w:lineRule="auto"/>
+        <w:jc w:val="both"/>
+        <w:rPr>
+          <w:rFonts w:ascii="Times New Roman" w:eastAsia="Times New Roman" w:hAnsi="Times New Roman" w:cs="Times New Roman"/>
+          <w:sz w:val="24"/>
+          <w:szCs w:val="24"/>
+          <w:lang w:val="en-US"/>
+        </w:rPr>
+      </w:pPr>
+      <w:r>
+        <w:rPr>
+          <w:rFonts w:ascii="Times New Roman" w:eastAsia="Times New Roman" w:hAnsi="Times New Roman" w:cs="Times New Roman"/>
+          <w:b/>
+          <w:bCs/>
+          <w:color w:val="000000"/>
+          <w:sz w:val="24"/>
+          <w:szCs w:val="24"/>
+          <w:lang w:val="en-US"/>
+        </w:rPr>
+        <w:t xml:space="preserve">Course: </w:t>
+      </w:r>
+      <w:r>
+        <w:rPr>
+          <w:rFonts w:ascii="Times New Roman" w:eastAsia="Times New Roman" w:hAnsi="Times New Roman" w:cs="Times New Roman"/>
+          <w:color w:val="000000"/>
+          <w:sz w:val="24"/>
+          <w:szCs w:val="24"/>
+          <w:lang w:val="en-US"/>
+        </w:rPr>
+        <w:t>44691 - 04</w:t>
+      </w:r>
+    </w:p>
+    <w:p>
+      <w:pPr>
+        <w:spacing w:after="160" w:line="480" w:lineRule="auto"/>
+        <w:jc w:val="both"/>
+        <w:rPr>
+          <w:rFonts w:ascii="Times New Roman" w:eastAsia="Times New Roman" w:hAnsi="Times New Roman" w:cs="Times New Roman"/>
+          <w:sz w:val="24"/>
+          <w:szCs w:val="24"/>
+          <w:lang w:val="en-US"/>
+        </w:rPr>
+      </w:pPr>
+      <w:r>
+        <w:rPr>
+          <w:rFonts w:ascii="Times New Roman" w:eastAsia="Times New Roman" w:hAnsi="Times New Roman" w:cs="Times New Roman"/>
+          <w:b/>
+          <w:bCs/>
+          <w:color w:val="000000"/>
+          <w:sz w:val="24"/>
+          <w:szCs w:val="24"/>
+          <w:lang w:val="en-US"/>
+        </w:rPr>
+        <w:t xml:space="preserve">Class: </w:t>
+      </w:r>
+      <w:r>
+        <w:rPr>
+          <w:rFonts w:ascii="Times New Roman" w:eastAsia="Times New Roman" w:hAnsi="Times New Roman" w:cs="Times New Roman"/>
+          <w:color w:val="000000"/>
+          <w:sz w:val="24"/>
+          <w:szCs w:val="24"/>
+          <w:lang w:val="en-US"/>
+        </w:rPr>
+        <w:t>GDP 01 Summer 2019</w:t>
+      </w:r>
+    </w:p>
+    <w:p>
+      <w:pPr>
+        <w:spacing w:line="240" w:lineRule="auto"/>
+        <w:rPr>
+          <w:rFonts w:ascii="Times New Roman" w:eastAsia="Times New Roman" w:hAnsi="Times New Roman" w:cs="Times New Roman"/>
+          <w:sz w:val="24"/>
+          <w:szCs w:val="24"/>
+          <w:lang w:val="en-US"/>
+        </w:rPr>
+      </w:pPr>
+    </w:p>
+    <w:p>
+      <w:pPr>
+        <w:spacing w:after="160" w:line="480" w:lineRule="auto"/>
+        <w:jc w:val="both"/>
+        <w:rPr>
+          <w:rFonts w:ascii="Times New Roman" w:eastAsia="Times New Roman" w:hAnsi="Times New Roman" w:cs="Times New Roman"/>
+          <w:sz w:val="24"/>
+          <w:szCs w:val="24"/>
+          <w:lang w:val="en-US"/>
+        </w:rPr>
+      </w:pPr>
+      <w:r>
+        <w:rPr>
+          <w:rFonts w:ascii="Times New Roman" w:eastAsia="Times New Roman" w:hAnsi="Times New Roman" w:cs="Times New Roman"/>
+          <w:b/>
+          <w:bCs/>
+          <w:color w:val="000000"/>
           <w:sz w:val="24"/>
           <w:szCs w:val="24"/>
           <w:lang w:val="en-US"/>
@@ -8485,7 +8782,67 @@
           <w:szCs w:val="24"/>
           <w:lang w:val="en-US"/>
         </w:rPr>
-        <w:t xml:space="preserve">SaiSriLakshmiVancha </w:t>
+        <w:t>Sai</w:t>
+      </w:r>
+      <w:r>
+        <w:rPr>
+          <w:rFonts w:ascii="Times New Roman" w:eastAsia="Times New Roman" w:hAnsi="Times New Roman" w:cs="Times New Roman"/>
+          <w:color w:val="202124"/>
+          <w:sz w:val="24"/>
+          <w:szCs w:val="24"/>
+          <w:lang w:val="en-US"/>
+        </w:rPr>
+        <w:t xml:space="preserve"> </w:t>
+      </w:r>
+      <w:r>
+        <w:rPr>
+          <w:rFonts w:ascii="Times New Roman" w:eastAsia="Times New Roman" w:hAnsi="Times New Roman" w:cs="Times New Roman"/>
+          <w:color w:val="202124"/>
+          <w:sz w:val="24"/>
+          <w:szCs w:val="24"/>
+          <w:lang w:val="en-US"/>
+        </w:rPr>
+        <w:t>Sri</w:t>
+      </w:r>
+      <w:r>
+        <w:rPr>
+          <w:rFonts w:ascii="Times New Roman" w:eastAsia="Times New Roman" w:hAnsi="Times New Roman" w:cs="Times New Roman"/>
+          <w:color w:val="202124"/>
+          <w:sz w:val="24"/>
+          <w:szCs w:val="24"/>
+          <w:lang w:val="en-US"/>
+        </w:rPr>
+        <w:t xml:space="preserve"> </w:t>
+      </w:r>
+      <w:r>
+        <w:rPr>
+          <w:rFonts w:ascii="Times New Roman" w:eastAsia="Times New Roman" w:hAnsi="Times New Roman" w:cs="Times New Roman"/>
+          <w:color w:val="202124"/>
+          <w:sz w:val="24"/>
+          <w:szCs w:val="24"/>
+          <w:lang w:val="en-US"/>
+        </w:rPr>
+        <w:t>Lakshmi</w:t>
+      </w:r>
+      <w:r>
+        <w:rPr>
+          <w:rFonts w:ascii="Times New Roman" w:eastAsia="Times New Roman" w:hAnsi="Times New Roman" w:cs="Times New Roman"/>
+          <w:color w:val="202124"/>
+          <w:sz w:val="24"/>
+          <w:szCs w:val="24"/>
+          <w:lang w:val="en-US"/>
+        </w:rPr>
+        <w:t xml:space="preserve"> </w:t>
+      </w:r>
+      <w:r>
+        <w:rPr>
+          <w:rFonts w:ascii="Times New Roman" w:eastAsia="Times New Roman" w:hAnsi="Times New Roman" w:cs="Times New Roman"/>
+          <w:color w:val="202124"/>
+          <w:sz w:val="24"/>
+          <w:szCs w:val="24"/>
+          <w:lang w:val="en-US"/>
+        </w:rPr>
+        <w:t xml:space="preserve">Vancha </w:t>
       </w:r>
       <w:r>
         <w:rPr>
@@ -8700,7 +9057,6 @@
           <w:szCs w:val="24"/>
           <w:lang w:val="en-US"/>
         </w:rPr>
-        <w:lastRenderedPageBreak/>
         <w:t>Document Identification</w:t>
       </w:r>
       <w:r>
@@ -9014,30 +9370,6 @@
           <w:t>https://github.com/prakashreddy-97/EMart</w:t>
         </w:r>
       </w:hyperlink>
-    </w:p>
-    <w:p>
-      <w:pPr>
-        <w:spacing w:after="160" w:line="360" w:lineRule="auto"/>
-        <w:jc w:val="both"/>
-        <w:rPr>
-          <w:rFonts w:ascii="Times New Roman" w:eastAsia="Times New Roman" w:hAnsi="Times New Roman" w:cs="Times New Roman"/>
-          <w:b/>
-          <w:sz w:val="24"/>
-          <w:szCs w:val="24"/>
-        </w:rPr>
-      </w:pPr>
-    </w:p>
-    <w:p>
-      <w:pPr>
-        <w:spacing w:after="160" w:line="360" w:lineRule="auto"/>
-        <w:jc w:val="both"/>
-        <w:rPr>
-          <w:rFonts w:ascii="Times New Roman" w:eastAsia="Times New Roman" w:hAnsi="Times New Roman" w:cs="Times New Roman"/>
-          <w:b/>
-          <w:sz w:val="24"/>
-          <w:szCs w:val="24"/>
-        </w:rPr>
-      </w:pPr>
     </w:p>
     <w:p>
       <w:pPr>
@@ -11143,7 +11475,25 @@
           <w:sz w:val="24"/>
           <w:szCs w:val="24"/>
         </w:rPr>
-        <w:t xml:space="preserve">As per the ER Diagram, A database has been created with the name ‘Emart’. For now, this database consists of one table with the name customer. The details of the user are stored in this table. This table consists of the users first name, last name, phone number, address, city, state, zip, payment details, password (in encrypted format) and a verification key (in encrypted format). So, whenever a person clicks on the register button in the front end. The details provided are supposed to be stored in this table. </w:t>
+        <w:t>As per the ER Diagram, A database has been created with the name ‘</w:t>
+      </w:r>
+      <w:proofErr w:type="spellStart"/>
+      <w:r>
+        <w:rPr>
+          <w:rFonts w:ascii="Times New Roman" w:eastAsia="Times New Roman" w:hAnsi="Times New Roman" w:cs="Times New Roman"/>
+          <w:sz w:val="24"/>
+          <w:szCs w:val="24"/>
+        </w:rPr>
+        <w:t>Emart</w:t>
+      </w:r>
+      <w:proofErr w:type="spellEnd"/>
+      <w:r>
+        <w:rPr>
+          <w:rFonts w:ascii="Times New Roman" w:eastAsia="Times New Roman" w:hAnsi="Times New Roman" w:cs="Times New Roman"/>
+          <w:sz w:val="24"/>
+          <w:szCs w:val="24"/>
+        </w:rPr>
+        <w:t xml:space="preserve">’. For now, this database consists of one table with the name customer. The details of the user are stored in this table. This table consists of the users first name, last name, phone number, address, city, state, zip, payment details, password (in encrypted format) and a verification key (in encrypted format). So, whenever a person clicks on the register button in the front end. The details provided are supposed to be stored in this table. </w:t>
       </w:r>
     </w:p>
     <w:p>
@@ -11370,8 +11720,6 @@
         </w:rPr>
         <w:t>he register.html page and the EM</w:t>
       </w:r>
-      <w:bookmarkStart w:id="2" w:name="_GoBack"/>
-      <w:bookmarkEnd w:id="2"/>
       <w:r>
         <w:rPr>
           <w:rFonts w:ascii="Times New Roman" w:hAnsi="Times New Roman" w:cs="Times New Roman"/>
@@ -12157,6 +12505,9 @@
     <w:name w:val="heading 1"/>
     <w:basedOn w:val="Normal"/>
     <w:next w:val="Normal"/>
+    <w:link w:val="Heading1Char"/>
+    <w:uiPriority w:val="9"/>
+    <w:qFormat/>
     <w:pPr>
       <w:keepNext/>
       <w:keepLines/>
@@ -12397,6 +12748,25 @@
       <w:szCs w:val="24"/>
       <w:lang w:val="en-US"/>
     </w:rPr>
+  </w:style>
+  <w:style w:type="character" w:customStyle="1" w:styleId="Heading1Char">
+    <w:name w:val="Heading 1 Char"/>
+    <w:basedOn w:val="DefaultParagraphFont"/>
+    <w:link w:val="Heading1"/>
+    <w:uiPriority w:val="9"/>
+    <w:rsid w:val="00ED3E94"/>
+    <w:rPr>
+      <w:sz w:val="40"/>
+      <w:szCs w:val="40"/>
+    </w:rPr>
+  </w:style>
+  <w:style w:type="paragraph" w:styleId="Bibliography">
+    <w:name w:val="Bibliography"/>
+    <w:basedOn w:val="Normal"/>
+    <w:next w:val="Normal"/>
+    <w:uiPriority w:val="37"/>
+    <w:unhideWhenUsed/>
+    <w:rsid w:val="00ED3E94"/>
   </w:style>
 </w:styles>
 </file>
@@ -12722,11 +13092,27 @@
 </file>
 
 <file path=customXml/item1.xml><?xml version="1.0" encoding="utf-8"?>
-<b:Sources xmlns:b="http://schemas.openxmlformats.org/officeDocument/2006/bibliography" xmlns="http://schemas.openxmlformats.org/officeDocument/2006/bibliography" SelectedStyle="\APASixthEditionOfficeOnline.xsl" StyleName="APA" Version="6"/>
+<b:Sources xmlns:b="http://schemas.openxmlformats.org/officeDocument/2006/bibliography" xmlns="http://schemas.openxmlformats.org/officeDocument/2006/bibliography" SelectedStyle="\APASixthEditionOfficeOnline.xsl" StyleName="APA" Version="6">
+  <b:Source>
+    <b:Tag>Ref98</b:Tag>
+    <b:SourceType>InternetSite</b:SourceType>
+    <b:Guid>{C7169170-6DC6-4189-943A-21CD9333903B}</b:Guid>
+    <b:Title>HTML, CSS, JavaScript</b:Title>
+    <b:Year>1998</b:Year>
+    <b:Author>
+      <b:Author>
+        <b:Corporate>Refsnes Data</b:Corporate>
+      </b:Author>
+    </b:Author>
+    <b:InternetSiteTitle>W3 Schools</b:InternetSiteTitle>
+    <b:URL>https://www.w3schools.com/</b:URL>
+    <b:RefOrder>1</b:RefOrder>
+  </b:Source>
+</b:Sources>
 </file>
 
 <file path=customXml/itemProps1.xml><?xml version="1.0" encoding="utf-8"?>
-<ds:datastoreItem xmlns:ds="http://schemas.openxmlformats.org/officeDocument/2006/customXml" ds:itemID="{813A9E5B-EDE1-4CF8-A528-90193553DA92}">
+<ds:datastoreItem xmlns:ds="http://schemas.openxmlformats.org/officeDocument/2006/customXml" ds:itemID="{4376F0F7-258E-4CB7-9D52-58ED8295CEB5}">
   <ds:schemaRefs>
     <ds:schemaRef ds:uri="http://schemas.openxmlformats.org/officeDocument/2006/bibliography"/>
   </ds:schemaRefs>

</xml_diff>

<commit_message>
Updated Project Documentation (1).docx and renamed files
</commit_message>
<xml_diff>
--- a/Documentation/Project Documentation.docx
+++ b/Documentation/Project Documentation.docx
@@ -1,6 +1,6 @@
 
 <file path=word/document.xml><?xml version="1.0" encoding="utf-8"?>
-<w:document xmlns:wpc="http://schemas.microsoft.com/office/word/2010/wordprocessingCanvas" xmlns:cx="http://schemas.microsoft.com/office/drawing/2014/chartex" xmlns:cx1="http://schemas.microsoft.com/office/drawing/2015/9/8/chartex" xmlns:mc="http://schemas.openxmlformats.org/markup-compatibility/2006" xmlns:o="urn:schemas-microsoft-com:office:office" xmlns:r="http://schemas.openxmlformats.org/officeDocument/2006/relationships" xmlns:m="http://schemas.openxmlformats.org/officeDocument/2006/math" xmlns:v="urn:schemas-microsoft-com:vml" xmlns:wp14="http://schemas.microsoft.com/office/word/2010/wordprocessingDrawing" xmlns:wp="http://schemas.openxmlformats.org/drawingml/2006/wordprocessingDrawing" xmlns:w10="urn:schemas-microsoft-com:office:word" xmlns:w="http://schemas.openxmlformats.org/wordprocessingml/2006/main" xmlns:w14="http://schemas.microsoft.com/office/word/2010/wordml" xmlns:w15="http://schemas.microsoft.com/office/word/2012/wordml" xmlns:w16se="http://schemas.microsoft.com/office/word/2015/wordml/symex" xmlns:wpg="http://schemas.microsoft.com/office/word/2010/wordprocessingGroup" xmlns:wpi="http://schemas.microsoft.com/office/word/2010/wordprocessingInk" xmlns:wne="http://schemas.microsoft.com/office/word/2006/wordml" xmlns:wps="http://schemas.microsoft.com/office/word/2010/wordprocessingShape" mc:Ignorable="w14 w15 w16se wp14">
+<w:document xmlns:wpc="http://schemas.microsoft.com/office/word/2010/wordprocessingCanvas" xmlns:cx="http://schemas.microsoft.com/office/drawing/2014/chartex" xmlns:cx1="http://schemas.microsoft.com/office/drawing/2015/9/8/chartex" xmlns:cx2="http://schemas.microsoft.com/office/drawing/2015/10/21/chartex" xmlns:cx3="http://schemas.microsoft.com/office/drawing/2016/5/9/chartex" xmlns:cx4="http://schemas.microsoft.com/office/drawing/2016/5/10/chartex" xmlns:cx5="http://schemas.microsoft.com/office/drawing/2016/5/11/chartex" xmlns:cx6="http://schemas.microsoft.com/office/drawing/2016/5/12/chartex" xmlns:cx7="http://schemas.microsoft.com/office/drawing/2016/5/13/chartex" xmlns:cx8="http://schemas.microsoft.com/office/drawing/2016/5/14/chartex" xmlns:mc="http://schemas.openxmlformats.org/markup-compatibility/2006" xmlns:aink="http://schemas.microsoft.com/office/drawing/2016/ink" xmlns:am3d="http://schemas.microsoft.com/office/drawing/2017/model3d" xmlns:o="urn:schemas-microsoft-com:office:office" xmlns:r="http://schemas.openxmlformats.org/officeDocument/2006/relationships" xmlns:m="http://schemas.openxmlformats.org/officeDocument/2006/math" xmlns:v="urn:schemas-microsoft-com:vml" xmlns:wp14="http://schemas.microsoft.com/office/word/2010/wordprocessingDrawing" xmlns:wp="http://schemas.openxmlformats.org/drawingml/2006/wordprocessingDrawing" xmlns:w10="urn:schemas-microsoft-com:office:word" xmlns:w="http://schemas.openxmlformats.org/wordprocessingml/2006/main" xmlns:w14="http://schemas.microsoft.com/office/word/2010/wordml" xmlns:w15="http://schemas.microsoft.com/office/word/2012/wordml" xmlns:w16cid="http://schemas.microsoft.com/office/word/2016/wordml/cid" xmlns:w16se="http://schemas.microsoft.com/office/word/2015/wordml/symex" xmlns:wpg="http://schemas.microsoft.com/office/word/2010/wordprocessingGroup" xmlns:wpi="http://schemas.microsoft.com/office/word/2010/wordprocessingInk" xmlns:wne="http://schemas.microsoft.com/office/word/2006/wordml" xmlns:wps="http://schemas.microsoft.com/office/word/2010/wordprocessingShape" mc:Ignorable="w14 w15 w16se w16cid wp14">
   <w:body>
     <w:p>
       <w:pPr>
@@ -2232,12 +2232,31 @@
         <w:rPr>
           <w:rFonts w:ascii="Times New Roman" w:eastAsia="Times New Roman" w:hAnsi="Times New Roman" w:cs="Times New Roman"/>
         </w:rPr>
-        <w:t>1.Introduction</w:t>
+        <w:t>1.</w:t>
+      </w:r>
+      <w:r>
+        <w:rPr>
+          <w:rFonts w:ascii="Times New Roman" w:eastAsia="Times New Roman" w:hAnsi="Times New Roman" w:cs="Times New Roman"/>
+        </w:rPr>
+        <w:t xml:space="preserve"> </w:t>
+      </w:r>
+      <w:r>
+        <w:rPr>
+          <w:rFonts w:ascii="Times New Roman" w:eastAsia="Times New Roman" w:hAnsi="Times New Roman" w:cs="Times New Roman"/>
+        </w:rPr>
+        <w:t>Introduction</w:t>
+      </w:r>
+      <w:r>
+        <w:rPr>
+          <w:rFonts w:ascii="Times New Roman" w:eastAsia="Times New Roman" w:hAnsi="Times New Roman" w:cs="Times New Roman"/>
+        </w:rPr>
+        <w:t xml:space="preserve">                                                                                                                     5 </w:t>
       </w:r>
     </w:p>
     <w:p>
       <w:pPr>
         <w:spacing w:after="160" w:line="256" w:lineRule="auto"/>
+        <w:ind w:left="720"/>
         <w:jc w:val="both"/>
         <w:rPr>
           <w:rFonts w:ascii="Times New Roman" w:eastAsia="Times New Roman" w:hAnsi="Times New Roman" w:cs="Times New Roman"/>
@@ -2267,10 +2286,17 @@
         </w:rPr>
         <w:tab/>
       </w:r>
+      <w:r>
+        <w:rPr>
+          <w:rFonts w:ascii="Times New Roman" w:eastAsia="Times New Roman" w:hAnsi="Times New Roman" w:cs="Times New Roman"/>
+        </w:rPr>
+        <w:t xml:space="preserve">          5</w:t>
+      </w:r>
     </w:p>
     <w:p>
       <w:pPr>
         <w:spacing w:after="160" w:line="256" w:lineRule="auto"/>
+        <w:ind w:left="720"/>
         <w:jc w:val="both"/>
         <w:rPr>
           <w:rFonts w:ascii="Times New Roman" w:eastAsia="Times New Roman" w:hAnsi="Times New Roman" w:cs="Times New Roman"/>
@@ -2300,10 +2326,17 @@
         </w:rPr>
         <w:tab/>
       </w:r>
+      <w:r>
+        <w:rPr>
+          <w:rFonts w:ascii="Times New Roman" w:eastAsia="Times New Roman" w:hAnsi="Times New Roman" w:cs="Times New Roman"/>
+        </w:rPr>
+        <w:t xml:space="preserve">          5</w:t>
+      </w:r>
     </w:p>
     <w:p>
       <w:pPr>
         <w:spacing w:after="160" w:line="256" w:lineRule="auto"/>
+        <w:ind w:left="720"/>
         <w:jc w:val="both"/>
         <w:rPr>
           <w:rFonts w:ascii="Times New Roman" w:eastAsia="Times New Roman" w:hAnsi="Times New Roman" w:cs="Times New Roman"/>
@@ -2333,10 +2366,17 @@
         </w:rPr>
         <w:tab/>
       </w:r>
+      <w:r>
+        <w:rPr>
+          <w:rFonts w:ascii="Times New Roman" w:eastAsia="Times New Roman" w:hAnsi="Times New Roman" w:cs="Times New Roman"/>
+        </w:rPr>
+        <w:t xml:space="preserve">          6</w:t>
+      </w:r>
     </w:p>
     <w:p>
       <w:pPr>
         <w:spacing w:after="160" w:line="256" w:lineRule="auto"/>
+        <w:ind w:left="720"/>
         <w:jc w:val="both"/>
         <w:rPr>
           <w:rFonts w:ascii="Times New Roman" w:eastAsia="Times New Roman" w:hAnsi="Times New Roman" w:cs="Times New Roman"/>
@@ -2366,10 +2406,17 @@
         </w:rPr>
         <w:tab/>
       </w:r>
+      <w:r>
+        <w:rPr>
+          <w:rFonts w:ascii="Times New Roman" w:eastAsia="Times New Roman" w:hAnsi="Times New Roman" w:cs="Times New Roman"/>
+        </w:rPr>
+        <w:t xml:space="preserve">          6</w:t>
+      </w:r>
     </w:p>
     <w:p>
       <w:pPr>
         <w:spacing w:after="160" w:line="256" w:lineRule="auto"/>
+        <w:ind w:left="720"/>
         <w:jc w:val="both"/>
         <w:rPr>
           <w:rFonts w:ascii="Times New Roman" w:eastAsia="Times New Roman" w:hAnsi="Times New Roman" w:cs="Times New Roman"/>
@@ -2399,6 +2446,12 @@
         </w:rPr>
         <w:tab/>
       </w:r>
+      <w:r>
+        <w:rPr>
+          <w:rFonts w:ascii="Times New Roman" w:eastAsia="Times New Roman" w:hAnsi="Times New Roman" w:cs="Times New Roman"/>
+        </w:rPr>
+        <w:t xml:space="preserve">          6</w:t>
+      </w:r>
     </w:p>
     <w:p>
       <w:pPr>
@@ -2414,10 +2467,17 @@
         </w:rPr>
         <w:t>2.General Description</w:t>
       </w:r>
+      <w:r>
+        <w:rPr>
+          <w:rFonts w:ascii="Times New Roman" w:eastAsia="Times New Roman" w:hAnsi="Times New Roman" w:cs="Times New Roman"/>
+        </w:rPr>
+        <w:t xml:space="preserve">                                                                                                          6</w:t>
+      </w:r>
     </w:p>
     <w:p>
       <w:pPr>
         <w:spacing w:after="160" w:line="256" w:lineRule="auto"/>
+        <w:ind w:left="720"/>
         <w:jc w:val="both"/>
         <w:rPr>
           <w:rFonts w:ascii="Times New Roman" w:eastAsia="Times New Roman" w:hAnsi="Times New Roman" w:cs="Times New Roman"/>
@@ -2439,7 +2499,41 @@
         <w:rPr>
           <w:rFonts w:ascii="Times New Roman" w:eastAsia="Times New Roman" w:hAnsi="Times New Roman" w:cs="Times New Roman"/>
         </w:rPr>
-        <w:t xml:space="preserve">Product Perspective                                                                        </w:t>
+        <w:t xml:space="preserve">Product Perspective           </w:t>
+      </w:r>
+      <w:r>
+        <w:rPr>
+          <w:rFonts w:ascii="Times New Roman" w:eastAsia="Times New Roman" w:hAnsi="Times New Roman" w:cs="Times New Roman"/>
+        </w:rPr>
+        <w:t xml:space="preserve">                                                                              6</w:t>
+      </w:r>
+    </w:p>
+    <w:p>
+      <w:pPr>
+        <w:spacing w:after="160" w:line="256" w:lineRule="auto"/>
+        <w:ind w:left="720"/>
+        <w:jc w:val="both"/>
+        <w:rPr>
+          <w:rFonts w:ascii="Times New Roman" w:eastAsia="Times New Roman" w:hAnsi="Times New Roman" w:cs="Times New Roman"/>
+        </w:rPr>
+      </w:pPr>
+      <w:r>
+        <w:rPr>
+          <w:rFonts w:ascii="Times New Roman" w:eastAsia="Times New Roman" w:hAnsi="Times New Roman" w:cs="Times New Roman"/>
+        </w:rPr>
+        <w:t>2.2.</w:t>
+      </w:r>
+      <w:r>
+        <w:rPr>
+          <w:rFonts w:ascii="Times New Roman" w:eastAsia="Times New Roman" w:hAnsi="Times New Roman" w:cs="Times New Roman"/>
+        </w:rPr>
+        <w:t xml:space="preserve"> </w:t>
+      </w:r>
+      <w:r>
+        <w:rPr>
+          <w:rFonts w:ascii="Times New Roman" w:eastAsia="Times New Roman" w:hAnsi="Times New Roman" w:cs="Times New Roman"/>
+        </w:rPr>
+        <w:t xml:space="preserve">Product Functions                                                                           </w:t>
       </w:r>
       <w:r>
         <w:rPr>
@@ -2447,20 +2541,27 @@
         </w:rPr>
         <w:tab/>
       </w:r>
+      <w:r>
+        <w:rPr>
+          <w:rFonts w:ascii="Times New Roman" w:eastAsia="Times New Roman" w:hAnsi="Times New Roman" w:cs="Times New Roman"/>
+        </w:rPr>
+        <w:t xml:space="preserve">          6</w:t>
+      </w:r>
     </w:p>
     <w:p>
       <w:pPr>
         <w:spacing w:after="160" w:line="256" w:lineRule="auto"/>
-        <w:jc w:val="both"/>
-        <w:rPr>
-          <w:rFonts w:ascii="Times New Roman" w:eastAsia="Times New Roman" w:hAnsi="Times New Roman" w:cs="Times New Roman"/>
-        </w:rPr>
-      </w:pPr>
-      <w:r>
-        <w:rPr>
-          <w:rFonts w:ascii="Times New Roman" w:eastAsia="Times New Roman" w:hAnsi="Times New Roman" w:cs="Times New Roman"/>
-        </w:rPr>
-        <w:t>2.2.</w:t>
+        <w:ind w:left="720"/>
+        <w:jc w:val="both"/>
+        <w:rPr>
+          <w:rFonts w:ascii="Times New Roman" w:eastAsia="Times New Roman" w:hAnsi="Times New Roman" w:cs="Times New Roman"/>
+        </w:rPr>
+      </w:pPr>
+      <w:r>
+        <w:rPr>
+          <w:rFonts w:ascii="Times New Roman" w:eastAsia="Times New Roman" w:hAnsi="Times New Roman" w:cs="Times New Roman"/>
+        </w:rPr>
+        <w:t>2.3.</w:t>
       </w:r>
       <w:r>
         <w:rPr>
@@ -2472,7 +2573,7 @@
         <w:rPr>
           <w:rFonts w:ascii="Times New Roman" w:eastAsia="Times New Roman" w:hAnsi="Times New Roman" w:cs="Times New Roman"/>
         </w:rPr>
-        <w:t xml:space="preserve">Product Functions                                                                           </w:t>
+        <w:t xml:space="preserve">User Characteristics                                                                        </w:t>
       </w:r>
       <w:r>
         <w:rPr>
@@ -2480,20 +2581,27 @@
         </w:rPr>
         <w:tab/>
       </w:r>
+      <w:r>
+        <w:rPr>
+          <w:rFonts w:ascii="Times New Roman" w:eastAsia="Times New Roman" w:hAnsi="Times New Roman" w:cs="Times New Roman"/>
+        </w:rPr>
+        <w:t xml:space="preserve">          6</w:t>
+      </w:r>
     </w:p>
     <w:p>
       <w:pPr>
         <w:spacing w:after="160" w:line="256" w:lineRule="auto"/>
-        <w:jc w:val="both"/>
-        <w:rPr>
-          <w:rFonts w:ascii="Times New Roman" w:eastAsia="Times New Roman" w:hAnsi="Times New Roman" w:cs="Times New Roman"/>
-        </w:rPr>
-      </w:pPr>
-      <w:r>
-        <w:rPr>
-          <w:rFonts w:ascii="Times New Roman" w:eastAsia="Times New Roman" w:hAnsi="Times New Roman" w:cs="Times New Roman"/>
-        </w:rPr>
-        <w:t>2.3.</w:t>
+        <w:ind w:left="720"/>
+        <w:jc w:val="both"/>
+        <w:rPr>
+          <w:rFonts w:ascii="Times New Roman" w:eastAsia="Times New Roman" w:hAnsi="Times New Roman" w:cs="Times New Roman"/>
+        </w:rPr>
+      </w:pPr>
+      <w:r>
+        <w:rPr>
+          <w:rFonts w:ascii="Times New Roman" w:eastAsia="Times New Roman" w:hAnsi="Times New Roman" w:cs="Times New Roman"/>
+        </w:rPr>
+        <w:t>2.4.</w:t>
       </w:r>
       <w:r>
         <w:rPr>
@@ -2505,7 +2613,7 @@
         <w:rPr>
           <w:rFonts w:ascii="Times New Roman" w:eastAsia="Times New Roman" w:hAnsi="Times New Roman" w:cs="Times New Roman"/>
         </w:rPr>
-        <w:t xml:space="preserve">User Characteristics                                                                        </w:t>
+        <w:t xml:space="preserve">General Constraints                                                                        </w:t>
       </w:r>
       <w:r>
         <w:rPr>
@@ -2513,20 +2621,27 @@
         </w:rPr>
         <w:tab/>
       </w:r>
+      <w:r>
+        <w:rPr>
+          <w:rFonts w:ascii="Times New Roman" w:eastAsia="Times New Roman" w:hAnsi="Times New Roman" w:cs="Times New Roman"/>
+        </w:rPr>
+        <w:t xml:space="preserve">          6</w:t>
+      </w:r>
     </w:p>
     <w:p>
       <w:pPr>
         <w:spacing w:after="160" w:line="256" w:lineRule="auto"/>
-        <w:jc w:val="both"/>
-        <w:rPr>
-          <w:rFonts w:ascii="Times New Roman" w:eastAsia="Times New Roman" w:hAnsi="Times New Roman" w:cs="Times New Roman"/>
-        </w:rPr>
-      </w:pPr>
-      <w:r>
-        <w:rPr>
-          <w:rFonts w:ascii="Times New Roman" w:eastAsia="Times New Roman" w:hAnsi="Times New Roman" w:cs="Times New Roman"/>
-        </w:rPr>
-        <w:t>2.4.</w:t>
+        <w:ind w:left="720"/>
+        <w:jc w:val="both"/>
+        <w:rPr>
+          <w:rFonts w:ascii="Times New Roman" w:eastAsia="Times New Roman" w:hAnsi="Times New Roman" w:cs="Times New Roman"/>
+        </w:rPr>
+      </w:pPr>
+      <w:r>
+        <w:rPr>
+          <w:rFonts w:ascii="Times New Roman" w:eastAsia="Times New Roman" w:hAnsi="Times New Roman" w:cs="Times New Roman"/>
+        </w:rPr>
+        <w:t>2.5.</w:t>
       </w:r>
       <w:r>
         <w:rPr>
@@ -2538,7 +2653,7 @@
         <w:rPr>
           <w:rFonts w:ascii="Times New Roman" w:eastAsia="Times New Roman" w:hAnsi="Times New Roman" w:cs="Times New Roman"/>
         </w:rPr>
-        <w:t xml:space="preserve">General Constraints                                                                        </w:t>
+        <w:t xml:space="preserve">Assumptions and Dependencies                                                     </w:t>
       </w:r>
       <w:r>
         <w:rPr>
@@ -2546,6 +2661,12 @@
         </w:rPr>
         <w:tab/>
       </w:r>
+      <w:r>
+        <w:rPr>
+          <w:rFonts w:ascii="Times New Roman" w:eastAsia="Times New Roman" w:hAnsi="Times New Roman" w:cs="Times New Roman"/>
+        </w:rPr>
+        <w:t xml:space="preserve">          7</w:t>
+      </w:r>
     </w:p>
     <w:p>
       <w:pPr>
@@ -2559,7 +2680,29 @@
         <w:rPr>
           <w:rFonts w:ascii="Times New Roman" w:eastAsia="Times New Roman" w:hAnsi="Times New Roman" w:cs="Times New Roman"/>
         </w:rPr>
-        <w:t>2.5.</w:t>
+        <w:t>3.Specific Requirements</w:t>
+      </w:r>
+      <w:r>
+        <w:rPr>
+          <w:rFonts w:ascii="Times New Roman" w:eastAsia="Times New Roman" w:hAnsi="Times New Roman" w:cs="Times New Roman"/>
+        </w:rPr>
+        <w:t xml:space="preserve">                                                                                                      7</w:t>
+      </w:r>
+    </w:p>
+    <w:p>
+      <w:pPr>
+        <w:spacing w:after="160" w:line="256" w:lineRule="auto"/>
+        <w:ind w:left="720"/>
+        <w:jc w:val="both"/>
+        <w:rPr>
+          <w:rFonts w:ascii="Times New Roman" w:eastAsia="Times New Roman" w:hAnsi="Times New Roman" w:cs="Times New Roman"/>
+        </w:rPr>
+      </w:pPr>
+      <w:r>
+        <w:rPr>
+          <w:rFonts w:ascii="Times New Roman" w:eastAsia="Times New Roman" w:hAnsi="Times New Roman" w:cs="Times New Roman"/>
+        </w:rPr>
+        <w:t>3.1.</w:t>
       </w:r>
       <w:r>
         <w:rPr>
@@ -2571,7 +2714,7 @@
         <w:rPr>
           <w:rFonts w:ascii="Times New Roman" w:eastAsia="Times New Roman" w:hAnsi="Times New Roman" w:cs="Times New Roman"/>
         </w:rPr>
-        <w:t xml:space="preserve">Assumptions and Dependencies                                                     </w:t>
+        <w:t xml:space="preserve">External Interface Requirements                                                    </w:t>
       </w:r>
       <w:r>
         <w:rPr>
@@ -2579,35 +2722,67 @@
         </w:rPr>
         <w:tab/>
       </w:r>
+      <w:r>
+        <w:rPr>
+          <w:rFonts w:ascii="Times New Roman" w:eastAsia="Times New Roman" w:hAnsi="Times New Roman" w:cs="Times New Roman"/>
+        </w:rPr>
+        <w:t xml:space="preserve">           7</w:t>
+      </w:r>
     </w:p>
     <w:p>
       <w:pPr>
         <w:spacing w:after="160" w:line="256" w:lineRule="auto"/>
-        <w:jc w:val="both"/>
-        <w:rPr>
-          <w:rFonts w:ascii="Times New Roman" w:eastAsia="Times New Roman" w:hAnsi="Times New Roman" w:cs="Times New Roman"/>
-        </w:rPr>
-      </w:pPr>
-      <w:r>
-        <w:rPr>
-          <w:rFonts w:ascii="Times New Roman" w:eastAsia="Times New Roman" w:hAnsi="Times New Roman" w:cs="Times New Roman"/>
-        </w:rPr>
-        <w:t>3.Specific Requirements</w:t>
+        <w:ind w:left="1440"/>
+        <w:jc w:val="both"/>
+        <w:rPr>
+          <w:rFonts w:ascii="Times New Roman" w:eastAsia="Times New Roman" w:hAnsi="Times New Roman" w:cs="Times New Roman"/>
+        </w:rPr>
+      </w:pPr>
+      <w:r>
+        <w:rPr>
+          <w:rFonts w:ascii="Times New Roman" w:eastAsia="Times New Roman" w:hAnsi="Times New Roman" w:cs="Times New Roman"/>
+        </w:rPr>
+        <w:t>3.1.1.</w:t>
+      </w:r>
+      <w:r>
+        <w:rPr>
+          <w:rFonts w:ascii="Times New Roman" w:eastAsia="Times New Roman" w:hAnsi="Times New Roman" w:cs="Times New Roman"/>
+        </w:rPr>
+        <w:t xml:space="preserve"> </w:t>
+      </w:r>
+      <w:r>
+        <w:rPr>
+          <w:rFonts w:ascii="Times New Roman" w:eastAsia="Times New Roman" w:hAnsi="Times New Roman" w:cs="Times New Roman"/>
+        </w:rPr>
+        <w:t xml:space="preserve">User Interfaces                                                                       </w:t>
+      </w:r>
+      <w:r>
+        <w:rPr>
+          <w:rFonts w:ascii="Times New Roman" w:eastAsia="Times New Roman" w:hAnsi="Times New Roman" w:cs="Times New Roman"/>
+        </w:rPr>
+        <w:t xml:space="preserve">          </w:t>
+      </w:r>
+      <w:r>
+        <w:rPr>
+          <w:rFonts w:ascii="Times New Roman" w:eastAsia="Times New Roman" w:hAnsi="Times New Roman" w:cs="Times New Roman"/>
+        </w:rPr>
+        <w:tab/>
       </w:r>
     </w:p>
     <w:p>
       <w:pPr>
         <w:spacing w:after="160" w:line="256" w:lineRule="auto"/>
-        <w:jc w:val="both"/>
-        <w:rPr>
-          <w:rFonts w:ascii="Times New Roman" w:eastAsia="Times New Roman" w:hAnsi="Times New Roman" w:cs="Times New Roman"/>
-        </w:rPr>
-      </w:pPr>
-      <w:r>
-        <w:rPr>
-          <w:rFonts w:ascii="Times New Roman" w:eastAsia="Times New Roman" w:hAnsi="Times New Roman" w:cs="Times New Roman"/>
-        </w:rPr>
-        <w:t>3.1.</w:t>
+        <w:ind w:left="1440"/>
+        <w:jc w:val="both"/>
+        <w:rPr>
+          <w:rFonts w:ascii="Times New Roman" w:eastAsia="Times New Roman" w:hAnsi="Times New Roman" w:cs="Times New Roman"/>
+        </w:rPr>
+      </w:pPr>
+      <w:r>
+        <w:rPr>
+          <w:rFonts w:ascii="Times New Roman" w:eastAsia="Times New Roman" w:hAnsi="Times New Roman" w:cs="Times New Roman"/>
+        </w:rPr>
+        <w:t>3.1.2.</w:t>
       </w:r>
       <w:r>
         <w:rPr>
@@ -2619,7 +2794,7 @@
         <w:rPr>
           <w:rFonts w:ascii="Times New Roman" w:eastAsia="Times New Roman" w:hAnsi="Times New Roman" w:cs="Times New Roman"/>
         </w:rPr>
-        <w:t xml:space="preserve">External Interface Requirements                                                    </w:t>
+        <w:t xml:space="preserve">Hardware Interfaces                                                              </w:t>
       </w:r>
       <w:r>
         <w:rPr>
@@ -2627,20 +2802,27 @@
         </w:rPr>
         <w:tab/>
       </w:r>
+      <w:r>
+        <w:rPr>
+          <w:rFonts w:ascii="Times New Roman" w:eastAsia="Times New Roman" w:hAnsi="Times New Roman" w:cs="Times New Roman"/>
+        </w:rPr>
+        <w:t xml:space="preserve">          </w:t>
+      </w:r>
     </w:p>
     <w:p>
       <w:pPr>
         <w:spacing w:after="160" w:line="256" w:lineRule="auto"/>
-        <w:jc w:val="both"/>
-        <w:rPr>
-          <w:rFonts w:ascii="Times New Roman" w:eastAsia="Times New Roman" w:hAnsi="Times New Roman" w:cs="Times New Roman"/>
-        </w:rPr>
-      </w:pPr>
-      <w:r>
-        <w:rPr>
-          <w:rFonts w:ascii="Times New Roman" w:eastAsia="Times New Roman" w:hAnsi="Times New Roman" w:cs="Times New Roman"/>
-        </w:rPr>
-        <w:t>3.1.1.</w:t>
+        <w:ind w:left="1440"/>
+        <w:jc w:val="both"/>
+        <w:rPr>
+          <w:rFonts w:ascii="Times New Roman" w:eastAsia="Times New Roman" w:hAnsi="Times New Roman" w:cs="Times New Roman"/>
+        </w:rPr>
+      </w:pPr>
+      <w:r>
+        <w:rPr>
+          <w:rFonts w:ascii="Times New Roman" w:eastAsia="Times New Roman" w:hAnsi="Times New Roman" w:cs="Times New Roman"/>
+        </w:rPr>
+        <w:t>3.1.3.</w:t>
       </w:r>
       <w:r>
         <w:rPr>
@@ -2652,7 +2834,41 @@
         <w:rPr>
           <w:rFonts w:ascii="Times New Roman" w:eastAsia="Times New Roman" w:hAnsi="Times New Roman" w:cs="Times New Roman"/>
         </w:rPr>
-        <w:t xml:space="preserve">User Interfaces                                                                       </w:t>
+        <w:t xml:space="preserve">Software Interfaces                                                                </w:t>
+      </w:r>
+      <w:r>
+        <w:rPr>
+          <w:rFonts w:ascii="Times New Roman" w:eastAsia="Times New Roman" w:hAnsi="Times New Roman" w:cs="Times New Roman"/>
+        </w:rPr>
+        <w:t xml:space="preserve">          </w:t>
+      </w:r>
+    </w:p>
+    <w:p>
+      <w:pPr>
+        <w:spacing w:after="160" w:line="256" w:lineRule="auto"/>
+        <w:ind w:left="1440"/>
+        <w:jc w:val="both"/>
+        <w:rPr>
+          <w:rFonts w:ascii="Times New Roman" w:eastAsia="Times New Roman" w:hAnsi="Times New Roman" w:cs="Times New Roman"/>
+        </w:rPr>
+      </w:pPr>
+      <w:r>
+        <w:rPr>
+          <w:rFonts w:ascii="Times New Roman" w:eastAsia="Times New Roman" w:hAnsi="Times New Roman" w:cs="Times New Roman"/>
+        </w:rPr>
+        <w:t>3.1.4.</w:t>
+      </w:r>
+      <w:r>
+        <w:rPr>
+          <w:rFonts w:ascii="Times New Roman" w:eastAsia="Times New Roman" w:hAnsi="Times New Roman" w:cs="Times New Roman"/>
+        </w:rPr>
+        <w:t xml:space="preserve"> </w:t>
+      </w:r>
+      <w:r>
+        <w:rPr>
+          <w:rFonts w:ascii="Times New Roman" w:eastAsia="Times New Roman" w:hAnsi="Times New Roman" w:cs="Times New Roman"/>
+        </w:rPr>
+        <w:t xml:space="preserve">Communications Interface                                                    </w:t>
       </w:r>
       <w:r>
         <w:rPr>
@@ -2660,197 +2876,135 @@
         </w:rPr>
         <w:tab/>
       </w:r>
+      <w:r>
+        <w:rPr>
+          <w:rFonts w:ascii="Times New Roman" w:eastAsia="Times New Roman" w:hAnsi="Times New Roman" w:cs="Times New Roman"/>
+        </w:rPr>
+        <w:t xml:space="preserve">           </w:t>
+      </w:r>
     </w:p>
     <w:p>
       <w:pPr>
         <w:spacing w:after="160" w:line="256" w:lineRule="auto"/>
-        <w:jc w:val="both"/>
-        <w:rPr>
-          <w:rFonts w:ascii="Times New Roman" w:eastAsia="Times New Roman" w:hAnsi="Times New Roman" w:cs="Times New Roman"/>
-        </w:rPr>
-      </w:pPr>
-      <w:r>
-        <w:rPr>
-          <w:rFonts w:ascii="Times New Roman" w:eastAsia="Times New Roman" w:hAnsi="Times New Roman" w:cs="Times New Roman"/>
-        </w:rPr>
-        <w:t>3.1.2.</w:t>
-      </w:r>
-      <w:r>
-        <w:rPr>
-          <w:rFonts w:ascii="Times New Roman" w:eastAsia="Times New Roman" w:hAnsi="Times New Roman" w:cs="Times New Roman"/>
-        </w:rPr>
-        <w:t xml:space="preserve"> </w:t>
-      </w:r>
-      <w:r>
-        <w:rPr>
-          <w:rFonts w:ascii="Times New Roman" w:eastAsia="Times New Roman" w:hAnsi="Times New Roman" w:cs="Times New Roman"/>
-        </w:rPr>
-        <w:t xml:space="preserve">Hardware Interfaces                                                              </w:t>
-      </w:r>
-      <w:r>
-        <w:rPr>
-          <w:rFonts w:ascii="Times New Roman" w:eastAsia="Times New Roman" w:hAnsi="Times New Roman" w:cs="Times New Roman"/>
-        </w:rPr>
-        <w:tab/>
+        <w:ind w:left="720"/>
+        <w:jc w:val="both"/>
+        <w:rPr>
+          <w:rFonts w:ascii="Times New Roman" w:eastAsia="Times New Roman" w:hAnsi="Times New Roman" w:cs="Times New Roman"/>
+        </w:rPr>
+      </w:pPr>
+      <w:r>
+        <w:rPr>
+          <w:rFonts w:ascii="Times New Roman" w:eastAsia="Times New Roman" w:hAnsi="Times New Roman" w:cs="Times New Roman"/>
+        </w:rPr>
+        <w:t>3.2. Functional Requirements</w:t>
+      </w:r>
+      <w:r>
+        <w:rPr>
+          <w:rFonts w:ascii="Times New Roman" w:eastAsia="Times New Roman" w:hAnsi="Times New Roman" w:cs="Times New Roman"/>
+        </w:rPr>
+        <w:t xml:space="preserve">                                                                                  8</w:t>
       </w:r>
     </w:p>
     <w:p>
       <w:pPr>
         <w:spacing w:after="160" w:line="256" w:lineRule="auto"/>
-        <w:jc w:val="both"/>
-        <w:rPr>
-          <w:rFonts w:ascii="Times New Roman" w:eastAsia="Times New Roman" w:hAnsi="Times New Roman" w:cs="Times New Roman"/>
-        </w:rPr>
-      </w:pPr>
-      <w:r>
-        <w:rPr>
-          <w:rFonts w:ascii="Times New Roman" w:eastAsia="Times New Roman" w:hAnsi="Times New Roman" w:cs="Times New Roman"/>
-        </w:rPr>
-        <w:t>3.1.3.</w:t>
-      </w:r>
-      <w:r>
-        <w:rPr>
-          <w:rFonts w:ascii="Times New Roman" w:eastAsia="Times New Roman" w:hAnsi="Times New Roman" w:cs="Times New Roman"/>
-        </w:rPr>
-        <w:t xml:space="preserve"> </w:t>
-      </w:r>
-      <w:r>
-        <w:rPr>
-          <w:rFonts w:ascii="Times New Roman" w:eastAsia="Times New Roman" w:hAnsi="Times New Roman" w:cs="Times New Roman"/>
-        </w:rPr>
-        <w:t xml:space="preserve">Software Interfaces                                                                </w:t>
-      </w:r>
-      <w:r>
-        <w:rPr>
-          <w:rFonts w:ascii="Times New Roman" w:eastAsia="Times New Roman" w:hAnsi="Times New Roman" w:cs="Times New Roman"/>
-        </w:rPr>
-        <w:tab/>
+        <w:ind w:left="720"/>
+        <w:jc w:val="both"/>
+        <w:rPr>
+          <w:rFonts w:ascii="Times New Roman" w:eastAsia="Times New Roman" w:hAnsi="Times New Roman" w:cs="Times New Roman"/>
+        </w:rPr>
+      </w:pPr>
+      <w:r>
+        <w:rPr>
+          <w:rFonts w:ascii="Times New Roman" w:eastAsia="Times New Roman" w:hAnsi="Times New Roman" w:cs="Times New Roman"/>
+        </w:rPr>
+        <w:t>3.3. Use Cases</w:t>
+      </w:r>
+      <w:r>
+        <w:rPr>
+          <w:rFonts w:ascii="Times New Roman" w:eastAsia="Times New Roman" w:hAnsi="Times New Roman" w:cs="Times New Roman"/>
+        </w:rPr>
+        <w:t xml:space="preserve">                                                                                                          8</w:t>
       </w:r>
     </w:p>
     <w:p>
       <w:pPr>
         <w:spacing w:after="160" w:line="256" w:lineRule="auto"/>
-        <w:jc w:val="both"/>
-        <w:rPr>
-          <w:rFonts w:ascii="Times New Roman" w:eastAsia="Times New Roman" w:hAnsi="Times New Roman" w:cs="Times New Roman"/>
-        </w:rPr>
-      </w:pPr>
-      <w:r>
-        <w:rPr>
-          <w:rFonts w:ascii="Times New Roman" w:eastAsia="Times New Roman" w:hAnsi="Times New Roman" w:cs="Times New Roman"/>
-        </w:rPr>
-        <w:t>3.1.4.</w:t>
-      </w:r>
-      <w:r>
-        <w:rPr>
-          <w:rFonts w:ascii="Times New Roman" w:eastAsia="Times New Roman" w:hAnsi="Times New Roman" w:cs="Times New Roman"/>
-        </w:rPr>
-        <w:t xml:space="preserve"> </w:t>
-      </w:r>
-      <w:r>
-        <w:rPr>
-          <w:rFonts w:ascii="Times New Roman" w:eastAsia="Times New Roman" w:hAnsi="Times New Roman" w:cs="Times New Roman"/>
-        </w:rPr>
-        <w:t xml:space="preserve">Communications Interface                                                    </w:t>
-      </w:r>
-      <w:r>
-        <w:rPr>
-          <w:rFonts w:ascii="Times New Roman" w:eastAsia="Times New Roman" w:hAnsi="Times New Roman" w:cs="Times New Roman"/>
-        </w:rPr>
-        <w:tab/>
+        <w:ind w:left="720"/>
+        <w:jc w:val="both"/>
+        <w:rPr>
+          <w:rFonts w:ascii="Times New Roman" w:eastAsia="Times New Roman" w:hAnsi="Times New Roman" w:cs="Times New Roman"/>
+        </w:rPr>
+      </w:pPr>
+      <w:r>
+        <w:rPr>
+          <w:rFonts w:ascii="Times New Roman" w:eastAsia="Times New Roman" w:hAnsi="Times New Roman" w:cs="Times New Roman"/>
+        </w:rPr>
+        <w:t>3.4. Class/Objects</w:t>
+      </w:r>
+      <w:r>
+        <w:rPr>
+          <w:rFonts w:ascii="Times New Roman" w:eastAsia="Times New Roman" w:hAnsi="Times New Roman" w:cs="Times New Roman"/>
+        </w:rPr>
+        <w:t xml:space="preserve">                                                                                                     8</w:t>
       </w:r>
     </w:p>
     <w:p>
       <w:pPr>
         <w:spacing w:after="160" w:line="256" w:lineRule="auto"/>
-        <w:jc w:val="both"/>
-        <w:rPr>
-          <w:rFonts w:ascii="Times New Roman" w:eastAsia="Times New Roman" w:hAnsi="Times New Roman" w:cs="Times New Roman"/>
-        </w:rPr>
-      </w:pPr>
-      <w:r>
-        <w:rPr>
-          <w:rFonts w:ascii="Times New Roman" w:eastAsia="Times New Roman" w:hAnsi="Times New Roman" w:cs="Times New Roman"/>
-        </w:rPr>
-        <w:t>3.2. Functional Requirements</w:t>
+        <w:ind w:left="720"/>
+        <w:jc w:val="both"/>
+        <w:rPr>
+          <w:rFonts w:ascii="Times New Roman" w:eastAsia="Times New Roman" w:hAnsi="Times New Roman" w:cs="Times New Roman"/>
+        </w:rPr>
+      </w:pPr>
+      <w:r>
+        <w:rPr>
+          <w:rFonts w:ascii="Times New Roman" w:eastAsia="Times New Roman" w:hAnsi="Times New Roman" w:cs="Times New Roman"/>
+        </w:rPr>
+        <w:t>3.5. Non-Functional Requirements</w:t>
+      </w:r>
+      <w:r>
+        <w:rPr>
+          <w:rFonts w:ascii="Times New Roman" w:eastAsia="Times New Roman" w:hAnsi="Times New Roman" w:cs="Times New Roman"/>
+        </w:rPr>
+        <w:t xml:space="preserve">                                                                          8</w:t>
       </w:r>
     </w:p>
     <w:p>
       <w:pPr>
         <w:spacing w:after="160" w:line="256" w:lineRule="auto"/>
-        <w:jc w:val="both"/>
-        <w:rPr>
-          <w:rFonts w:ascii="Times New Roman" w:eastAsia="Times New Roman" w:hAnsi="Times New Roman" w:cs="Times New Roman"/>
-        </w:rPr>
-      </w:pPr>
-      <w:r>
-        <w:rPr>
-          <w:rFonts w:ascii="Times New Roman" w:eastAsia="Times New Roman" w:hAnsi="Times New Roman" w:cs="Times New Roman"/>
-        </w:rPr>
-        <w:t>3.3. Use Cases</w:t>
+        <w:ind w:left="1440"/>
+        <w:rPr>
+          <w:rFonts w:ascii="Times New Roman" w:eastAsia="Times New Roman" w:hAnsi="Times New Roman" w:cs="Times New Roman"/>
+        </w:rPr>
+      </w:pPr>
+      <w:r>
+        <w:rPr>
+          <w:rFonts w:ascii="Times New Roman" w:eastAsia="Times New Roman" w:hAnsi="Times New Roman" w:cs="Times New Roman"/>
+        </w:rPr>
+        <w:t>3.5.1. Performance</w:t>
       </w:r>
     </w:p>
     <w:p>
       <w:pPr>
         <w:spacing w:after="160" w:line="256" w:lineRule="auto"/>
-        <w:jc w:val="both"/>
-        <w:rPr>
-          <w:rFonts w:ascii="Times New Roman" w:eastAsia="Times New Roman" w:hAnsi="Times New Roman" w:cs="Times New Roman"/>
-        </w:rPr>
-      </w:pPr>
-      <w:r>
-        <w:rPr>
-          <w:rFonts w:ascii="Times New Roman" w:eastAsia="Times New Roman" w:hAnsi="Times New Roman" w:cs="Times New Roman"/>
-        </w:rPr>
-        <w:t>3.4. Class/Objects</w:t>
+        <w:ind w:left="1440"/>
+        <w:rPr>
+          <w:rFonts w:ascii="Times New Roman" w:eastAsia="Times New Roman" w:hAnsi="Times New Roman" w:cs="Times New Roman"/>
+        </w:rPr>
+      </w:pPr>
+      <w:r>
+        <w:rPr>
+          <w:rFonts w:ascii="Times New Roman" w:eastAsia="Times New Roman" w:hAnsi="Times New Roman" w:cs="Times New Roman"/>
+        </w:rPr>
+        <w:t>3.5.2. Reliability</w:t>
       </w:r>
     </w:p>
     <w:p>
       <w:pPr>
         <w:spacing w:after="160" w:line="256" w:lineRule="auto"/>
-        <w:jc w:val="both"/>
-        <w:rPr>
-          <w:rFonts w:ascii="Times New Roman" w:eastAsia="Times New Roman" w:hAnsi="Times New Roman" w:cs="Times New Roman"/>
-        </w:rPr>
-      </w:pPr>
-      <w:r>
-        <w:rPr>
-          <w:rFonts w:ascii="Times New Roman" w:eastAsia="Times New Roman" w:hAnsi="Times New Roman" w:cs="Times New Roman"/>
-        </w:rPr>
-        <w:t>3.5. Non-Functional Requirements</w:t>
-      </w:r>
-    </w:p>
-    <w:p>
-      <w:pPr>
-        <w:spacing w:after="160" w:line="256" w:lineRule="auto"/>
-        <w:rPr>
-          <w:rFonts w:ascii="Times New Roman" w:eastAsia="Times New Roman" w:hAnsi="Times New Roman" w:cs="Times New Roman"/>
-        </w:rPr>
-      </w:pPr>
-      <w:r>
-        <w:rPr>
-          <w:rFonts w:ascii="Times New Roman" w:eastAsia="Times New Roman" w:hAnsi="Times New Roman" w:cs="Times New Roman"/>
-        </w:rPr>
-        <w:t>3.5.1. Performance</w:t>
-      </w:r>
-    </w:p>
-    <w:p>
-      <w:pPr>
-        <w:spacing w:after="160" w:line="256" w:lineRule="auto"/>
-        <w:rPr>
-          <w:rFonts w:ascii="Times New Roman" w:eastAsia="Times New Roman" w:hAnsi="Times New Roman" w:cs="Times New Roman"/>
-        </w:rPr>
-      </w:pPr>
-      <w:r>
-        <w:rPr>
-          <w:rFonts w:ascii="Times New Roman" w:eastAsia="Times New Roman" w:hAnsi="Times New Roman" w:cs="Times New Roman"/>
-        </w:rPr>
-        <w:t>3.5.2. Reliability</w:t>
-      </w:r>
-    </w:p>
-    <w:p>
-      <w:pPr>
-        <w:spacing w:after="160" w:line="256" w:lineRule="auto"/>
+        <w:ind w:left="1440"/>
         <w:rPr>
           <w:rFonts w:ascii="Times New Roman" w:eastAsia="Times New Roman" w:hAnsi="Times New Roman" w:cs="Times New Roman"/>
         </w:rPr>
@@ -2885,6 +3039,7 @@
     <w:p>
       <w:pPr>
         <w:spacing w:after="160" w:line="256" w:lineRule="auto"/>
+        <w:ind w:left="1440"/>
         <w:rPr>
           <w:rFonts w:ascii="Times New Roman" w:eastAsia="Times New Roman" w:hAnsi="Times New Roman" w:cs="Times New Roman"/>
         </w:rPr>
@@ -2919,6 +3074,7 @@
     <w:p>
       <w:pPr>
         <w:spacing w:after="160" w:line="256" w:lineRule="auto"/>
+        <w:ind w:left="1440"/>
         <w:rPr>
           <w:rFonts w:ascii="Times New Roman" w:eastAsia="Times New Roman" w:hAnsi="Times New Roman" w:cs="Times New Roman"/>
         </w:rPr>
@@ -2947,6 +3103,7 @@
     <w:p>
       <w:pPr>
         <w:spacing w:after="160" w:line="256" w:lineRule="auto"/>
+        <w:ind w:left="720"/>
         <w:rPr>
           <w:rFonts w:ascii="Times New Roman" w:eastAsia="Times New Roman" w:hAnsi="Times New Roman" w:cs="Times New Roman"/>
         </w:rPr>
@@ -2969,7 +3126,19 @@
         <w:rPr>
           <w:rFonts w:ascii="Times New Roman" w:eastAsia="Times New Roman" w:hAnsi="Times New Roman" w:cs="Times New Roman"/>
         </w:rPr>
-        <w:t xml:space="preserve">Inverse Requirements                                                                              </w:t>
+        <w:t xml:space="preserve">Inverse Requirements    </w:t>
+      </w:r>
+      <w:r>
+        <w:rPr>
+          <w:rFonts w:ascii="Times New Roman" w:eastAsia="Times New Roman" w:hAnsi="Times New Roman" w:cs="Times New Roman"/>
+        </w:rPr>
+        <w:t xml:space="preserve">                                                                                     8</w:t>
+      </w:r>
+      <w:r>
+        <w:rPr>
+          <w:rFonts w:ascii="Times New Roman" w:eastAsia="Times New Roman" w:hAnsi="Times New Roman" w:cs="Times New Roman"/>
+        </w:rPr>
+        <w:t xml:space="preserve">                                                                          </w:t>
       </w:r>
       <w:r>
         <w:rPr>
@@ -2981,14 +3150,16 @@
     <w:p>
       <w:pPr>
         <w:spacing w:after="160" w:line="256" w:lineRule="auto"/>
-        <w:rPr>
-          <w:rFonts w:ascii="Times New Roman" w:eastAsia="Times New Roman" w:hAnsi="Times New Roman" w:cs="Times New Roman"/>
-        </w:rPr>
-      </w:pPr>
-      <w:r>
-        <w:rPr>
-          <w:rFonts w:ascii="Times New Roman" w:eastAsia="Times New Roman" w:hAnsi="Times New Roman" w:cs="Times New Roman"/>
-        </w:rPr>
+        <w:ind w:left="720"/>
+        <w:rPr>
+          <w:rFonts w:ascii="Times New Roman" w:eastAsia="Times New Roman" w:hAnsi="Times New Roman" w:cs="Times New Roman"/>
+        </w:rPr>
+      </w:pPr>
+      <w:r>
+        <w:rPr>
+          <w:rFonts w:ascii="Times New Roman" w:eastAsia="Times New Roman" w:hAnsi="Times New Roman" w:cs="Times New Roman"/>
+        </w:rPr>
+        <w:lastRenderedPageBreak/>
         <w:t>3.7.</w:t>
       </w:r>
       <w:r>
@@ -3003,27 +3174,27 @@
         <w:rPr>
           <w:rFonts w:ascii="Times New Roman" w:eastAsia="Times New Roman" w:hAnsi="Times New Roman" w:cs="Times New Roman"/>
         </w:rPr>
-        <w:t xml:space="preserve">Design Constraints                                                                      </w:t>
-      </w:r>
-      <w:r>
-        <w:rPr>
-          <w:rFonts w:ascii="Times New Roman" w:eastAsia="Times New Roman" w:hAnsi="Times New Roman" w:cs="Times New Roman"/>
-        </w:rPr>
-        <w:tab/>
+        <w:t xml:space="preserve">Design Constraints       </w:t>
+      </w:r>
+      <w:r>
+        <w:rPr>
+          <w:rFonts w:ascii="Times New Roman" w:eastAsia="Times New Roman" w:hAnsi="Times New Roman" w:cs="Times New Roman"/>
+        </w:rPr>
+        <w:t xml:space="preserve">                                                                                         9</w:t>
       </w:r>
     </w:p>
     <w:p>
       <w:pPr>
         <w:spacing w:after="160" w:line="256" w:lineRule="auto"/>
-        <w:rPr>
-          <w:rFonts w:ascii="Times New Roman" w:eastAsia="Times New Roman" w:hAnsi="Times New Roman" w:cs="Times New Roman"/>
-        </w:rPr>
-      </w:pPr>
-      <w:r>
-        <w:rPr>
-          <w:rFonts w:ascii="Times New Roman" w:eastAsia="Times New Roman" w:hAnsi="Times New Roman" w:cs="Times New Roman"/>
-        </w:rPr>
-        <w:lastRenderedPageBreak/>
+        <w:ind w:left="720"/>
+        <w:rPr>
+          <w:rFonts w:ascii="Times New Roman" w:eastAsia="Times New Roman" w:hAnsi="Times New Roman" w:cs="Times New Roman"/>
+        </w:rPr>
+      </w:pPr>
+      <w:r>
+        <w:rPr>
+          <w:rFonts w:ascii="Times New Roman" w:eastAsia="Times New Roman" w:hAnsi="Times New Roman" w:cs="Times New Roman"/>
+        </w:rPr>
         <w:t>3.8.</w:t>
       </w:r>
       <w:r>
@@ -3046,10 +3217,17 @@
         </w:rPr>
         <w:tab/>
       </w:r>
+      <w:r>
+        <w:rPr>
+          <w:rFonts w:ascii="Times New Roman" w:eastAsia="Times New Roman" w:hAnsi="Times New Roman" w:cs="Times New Roman"/>
+        </w:rPr>
+        <w:t xml:space="preserve">               9</w:t>
+      </w:r>
     </w:p>
     <w:p>
       <w:pPr>
         <w:spacing w:after="160" w:line="256" w:lineRule="auto"/>
+        <w:ind w:left="720"/>
         <w:rPr>
           <w:rFonts w:ascii="Times New Roman" w:eastAsia="Times New Roman" w:hAnsi="Times New Roman" w:cs="Times New Roman"/>
         </w:rPr>
@@ -3080,10 +3258,17 @@
         </w:rPr>
         <w:tab/>
       </w:r>
+      <w:r>
+        <w:rPr>
+          <w:rFonts w:ascii="Times New Roman" w:eastAsia="Times New Roman" w:hAnsi="Times New Roman" w:cs="Times New Roman"/>
+        </w:rPr>
+        <w:t xml:space="preserve">                                         9</w:t>
+      </w:r>
     </w:p>
     <w:p>
       <w:pPr>
         <w:spacing w:after="160" w:line="256" w:lineRule="auto"/>
+        <w:ind w:left="720"/>
         <w:jc w:val="both"/>
         <w:rPr>
           <w:rFonts w:ascii="Times New Roman" w:eastAsia="Times New Roman" w:hAnsi="Times New Roman" w:cs="Times New Roman"/>
@@ -3107,12 +3292,33 @@
         <w:rPr>
           <w:rFonts w:ascii="Times New Roman" w:eastAsia="Times New Roman" w:hAnsi="Times New Roman" w:cs="Times New Roman"/>
         </w:rPr>
-        <w:t xml:space="preserve"> Prototypes (for complete project)</w:t>
+        <w:t xml:space="preserve"> Prototypes (for complete </w:t>
+      </w:r>
+      <w:proofErr w:type="gramStart"/>
+      <w:r>
+        <w:rPr>
+          <w:rFonts w:ascii="Times New Roman" w:eastAsia="Times New Roman" w:hAnsi="Times New Roman" w:cs="Times New Roman"/>
+        </w:rPr>
+        <w:t>project)</w:t>
+      </w:r>
+      <w:r>
+        <w:rPr>
+          <w:rFonts w:ascii="Times New Roman" w:eastAsia="Times New Roman" w:hAnsi="Times New Roman" w:cs="Times New Roman"/>
+        </w:rPr>
+        <w:t xml:space="preserve">   </w:t>
+      </w:r>
+      <w:proofErr w:type="gramEnd"/>
+      <w:r>
+        <w:rPr>
+          <w:rFonts w:ascii="Times New Roman" w:eastAsia="Times New Roman" w:hAnsi="Times New Roman" w:cs="Times New Roman"/>
+        </w:rPr>
+        <w:t xml:space="preserve">                                                                  10</w:t>
       </w:r>
     </w:p>
     <w:p>
       <w:pPr>
         <w:spacing w:after="160" w:line="256" w:lineRule="auto"/>
+        <w:ind w:left="720"/>
         <w:jc w:val="both"/>
         <w:rPr>
           <w:rFonts w:ascii="Times New Roman" w:eastAsia="Times New Roman" w:hAnsi="Times New Roman" w:cs="Times New Roman"/>
@@ -3138,6 +3344,12 @@
         </w:rPr>
         <w:t xml:space="preserve"> Use Case Diagrams </w:t>
       </w:r>
+      <w:r>
+        <w:rPr>
+          <w:rFonts w:ascii="Times New Roman" w:eastAsia="Times New Roman" w:hAnsi="Times New Roman" w:cs="Times New Roman"/>
+        </w:rPr>
+        <w:t xml:space="preserve">                                                                                          12</w:t>
+      </w:r>
     </w:p>
     <w:p>
       <w:pPr>
@@ -3153,10 +3365,17 @@
         </w:rPr>
         <w:t>4. Design</w:t>
       </w:r>
+      <w:r>
+        <w:rPr>
+          <w:rFonts w:ascii="Times New Roman" w:eastAsia="Times New Roman" w:hAnsi="Times New Roman" w:cs="Times New Roman"/>
+        </w:rPr>
+        <w:t xml:space="preserve">                                                                                                                                   13</w:t>
+      </w:r>
     </w:p>
     <w:p>
       <w:pPr>
         <w:spacing w:after="160" w:line="256" w:lineRule="auto"/>
+        <w:ind w:left="720"/>
         <w:jc w:val="both"/>
         <w:rPr>
           <w:rFonts w:ascii="Times New Roman" w:eastAsia="Times New Roman" w:hAnsi="Times New Roman" w:cs="Times New Roman"/>
@@ -3168,10 +3387,17 @@
         </w:rPr>
         <w:t>4.1. ER diagram</w:t>
       </w:r>
+      <w:r>
+        <w:rPr>
+          <w:rFonts w:ascii="Times New Roman" w:eastAsia="Times New Roman" w:hAnsi="Times New Roman" w:cs="Times New Roman"/>
+        </w:rPr>
+        <w:t xml:space="preserve">                                                                </w:t>
+      </w:r>
     </w:p>
     <w:p>
       <w:pPr>
         <w:spacing w:after="160" w:line="256" w:lineRule="auto"/>
+        <w:ind w:left="720"/>
         <w:jc w:val="both"/>
         <w:rPr>
           <w:rFonts w:ascii="Times New Roman" w:eastAsia="Times New Roman" w:hAnsi="Times New Roman" w:cs="Times New Roman"/>
@@ -3202,31 +3428,405 @@
     <w:p>
       <w:pPr>
         <w:spacing w:after="160" w:line="256" w:lineRule="auto"/>
-        <w:jc w:val="both"/>
-        <w:rPr>
-          <w:rFonts w:ascii="Times New Roman" w:eastAsia="Times New Roman" w:hAnsi="Times New Roman" w:cs="Times New Roman"/>
-        </w:rPr>
-      </w:pPr>
-      <w:r>
-        <w:rPr>
-          <w:rFonts w:ascii="Times New Roman" w:eastAsia="Times New Roman" w:hAnsi="Times New Roman" w:cs="Times New Roman"/>
-        </w:rPr>
-        <w:t>4.1. Data Flow Diagram</w:t>
+        <w:ind w:left="720"/>
+        <w:jc w:val="both"/>
+        <w:rPr>
+          <w:rFonts w:ascii="Times New Roman" w:eastAsia="Times New Roman" w:hAnsi="Times New Roman" w:cs="Times New Roman"/>
+        </w:rPr>
+      </w:pPr>
+      <w:r>
+        <w:rPr>
+          <w:rFonts w:ascii="Times New Roman" w:eastAsia="Times New Roman" w:hAnsi="Times New Roman" w:cs="Times New Roman"/>
+        </w:rPr>
+        <w:t>5</w:t>
+      </w:r>
+      <w:r>
+        <w:rPr>
+          <w:rFonts w:ascii="Times New Roman" w:eastAsia="Times New Roman" w:hAnsi="Times New Roman" w:cs="Times New Roman"/>
+        </w:rPr>
+        <w:t>.1. Data Flow Diagram</w:t>
       </w:r>
     </w:p>
     <w:p>
       <w:pPr>
         <w:spacing w:after="160" w:line="256" w:lineRule="auto"/>
-        <w:jc w:val="both"/>
-        <w:rPr>
-          <w:rFonts w:ascii="Times New Roman" w:eastAsia="Times New Roman" w:hAnsi="Times New Roman" w:cs="Times New Roman"/>
-        </w:rPr>
-      </w:pPr>
-      <w:r>
-        <w:rPr>
-          <w:rFonts w:ascii="Times New Roman" w:eastAsia="Times New Roman" w:hAnsi="Times New Roman" w:cs="Times New Roman"/>
-        </w:rPr>
-        <w:t xml:space="preserve">4.2. Sequence Diagram            </w:t>
+        <w:ind w:left="720"/>
+        <w:jc w:val="both"/>
+        <w:rPr>
+          <w:rFonts w:ascii="Times New Roman" w:eastAsia="Times New Roman" w:hAnsi="Times New Roman" w:cs="Times New Roman"/>
+        </w:rPr>
+      </w:pPr>
+      <w:r>
+        <w:rPr>
+          <w:rFonts w:ascii="Times New Roman" w:eastAsia="Times New Roman" w:hAnsi="Times New Roman" w:cs="Times New Roman"/>
+        </w:rPr>
+        <w:t>5</w:t>
+      </w:r>
+      <w:r>
+        <w:rPr>
+          <w:rFonts w:ascii="Times New Roman" w:eastAsia="Times New Roman" w:hAnsi="Times New Roman" w:cs="Times New Roman"/>
+        </w:rPr>
+        <w:t xml:space="preserve">.2. Sequence Diagram            </w:t>
+      </w:r>
+    </w:p>
+    <w:p>
+      <w:pPr>
+        <w:spacing w:after="160" w:line="256" w:lineRule="auto"/>
+        <w:jc w:val="both"/>
+        <w:rPr>
+          <w:rFonts w:ascii="Times New Roman" w:eastAsia="Times New Roman" w:hAnsi="Times New Roman" w:cs="Times New Roman"/>
+        </w:rPr>
+      </w:pPr>
+      <w:r>
+        <w:rPr>
+          <w:rFonts w:ascii="Times New Roman" w:eastAsia="Times New Roman" w:hAnsi="Times New Roman" w:cs="Times New Roman"/>
+        </w:rPr>
+        <w:t>6. Technical Manual</w:t>
+      </w:r>
+      <w:r>
+        <w:rPr>
+          <w:rFonts w:ascii="Times New Roman" w:eastAsia="Times New Roman" w:hAnsi="Times New Roman" w:cs="Times New Roman"/>
+        </w:rPr>
+        <w:t xml:space="preserve">                                                                                                            </w:t>
+      </w:r>
+      <w:r>
+        <w:rPr>
+          <w:rFonts w:ascii="Times New Roman" w:eastAsia="Times New Roman" w:hAnsi="Times New Roman" w:cs="Times New Roman"/>
+        </w:rPr>
+        <w:t xml:space="preserve">  </w:t>
+      </w:r>
+      <w:r>
+        <w:rPr>
+          <w:rFonts w:ascii="Times New Roman" w:eastAsia="Times New Roman" w:hAnsi="Times New Roman" w:cs="Times New Roman"/>
+        </w:rPr>
+        <w:t xml:space="preserve">   17</w:t>
+      </w:r>
+    </w:p>
+    <w:p>
+      <w:pPr>
+        <w:spacing w:after="160" w:line="256" w:lineRule="auto"/>
+        <w:ind w:left="720"/>
+        <w:jc w:val="both"/>
+        <w:rPr>
+          <w:rFonts w:ascii="Times New Roman" w:eastAsia="Times New Roman" w:hAnsi="Times New Roman" w:cs="Times New Roman"/>
+        </w:rPr>
+      </w:pPr>
+      <w:r>
+        <w:rPr>
+          <w:rFonts w:ascii="Times New Roman" w:eastAsia="Times New Roman" w:hAnsi="Times New Roman" w:cs="Times New Roman"/>
+        </w:rPr>
+        <w:t xml:space="preserve">6.1. Document Identification                                                                                    </w:t>
+      </w:r>
+      <w:r>
+        <w:rPr>
+          <w:rFonts w:ascii="Times New Roman" w:eastAsia="Times New Roman" w:hAnsi="Times New Roman" w:cs="Times New Roman"/>
+        </w:rPr>
+        <w:t xml:space="preserve">  </w:t>
+      </w:r>
+      <w:r>
+        <w:rPr>
+          <w:rFonts w:ascii="Times New Roman" w:eastAsia="Times New Roman" w:hAnsi="Times New Roman" w:cs="Times New Roman"/>
+        </w:rPr>
+        <w:t xml:space="preserve"> 18</w:t>
+      </w:r>
+    </w:p>
+    <w:p>
+      <w:pPr>
+        <w:spacing w:after="160" w:line="256" w:lineRule="auto"/>
+        <w:ind w:left="720"/>
+        <w:jc w:val="both"/>
+        <w:rPr>
+          <w:rFonts w:ascii="Times New Roman" w:eastAsia="Times New Roman" w:hAnsi="Times New Roman" w:cs="Times New Roman"/>
+        </w:rPr>
+      </w:pPr>
+      <w:r>
+        <w:rPr>
+          <w:rFonts w:ascii="Times New Roman" w:eastAsia="Times New Roman" w:hAnsi="Times New Roman" w:cs="Times New Roman"/>
+        </w:rPr>
+        <w:t xml:space="preserve">6.2. System Overview                                                                                                </w:t>
+      </w:r>
+      <w:r>
+        <w:rPr>
+          <w:rFonts w:ascii="Times New Roman" w:eastAsia="Times New Roman" w:hAnsi="Times New Roman" w:cs="Times New Roman"/>
+        </w:rPr>
+        <w:t xml:space="preserve">  </w:t>
+      </w:r>
+      <w:r>
+        <w:rPr>
+          <w:rFonts w:ascii="Times New Roman" w:eastAsia="Times New Roman" w:hAnsi="Times New Roman" w:cs="Times New Roman"/>
+        </w:rPr>
+        <w:t>18</w:t>
+      </w:r>
+    </w:p>
+    <w:p>
+      <w:pPr>
+        <w:spacing w:after="160" w:line="256" w:lineRule="auto"/>
+        <w:ind w:left="720"/>
+        <w:jc w:val="both"/>
+        <w:rPr>
+          <w:rFonts w:ascii="Times New Roman" w:eastAsia="Times New Roman" w:hAnsi="Times New Roman" w:cs="Times New Roman"/>
+        </w:rPr>
+      </w:pPr>
+      <w:r>
+        <w:rPr>
+          <w:rFonts w:ascii="Times New Roman" w:eastAsia="Times New Roman" w:hAnsi="Times New Roman" w:cs="Times New Roman"/>
+        </w:rPr>
+        <w:t xml:space="preserve">6.3. Product Description                                                                                             </w:t>
+      </w:r>
+      <w:r>
+        <w:rPr>
+          <w:rFonts w:ascii="Times New Roman" w:eastAsia="Times New Roman" w:hAnsi="Times New Roman" w:cs="Times New Roman"/>
+        </w:rPr>
+        <w:t xml:space="preserve">  </w:t>
+      </w:r>
+      <w:r>
+        <w:rPr>
+          <w:rFonts w:ascii="Times New Roman" w:eastAsia="Times New Roman" w:hAnsi="Times New Roman" w:cs="Times New Roman"/>
+        </w:rPr>
+        <w:t>18</w:t>
+      </w:r>
+    </w:p>
+    <w:p>
+      <w:pPr>
+        <w:spacing w:after="160" w:line="256" w:lineRule="auto"/>
+        <w:ind w:left="720"/>
+        <w:jc w:val="both"/>
+        <w:rPr>
+          <w:rFonts w:ascii="Times New Roman" w:eastAsia="Times New Roman" w:hAnsi="Times New Roman" w:cs="Times New Roman"/>
+        </w:rPr>
+      </w:pPr>
+      <w:r>
+        <w:rPr>
+          <w:rFonts w:ascii="Times New Roman" w:eastAsia="Times New Roman" w:hAnsi="Times New Roman" w:cs="Times New Roman"/>
+        </w:rPr>
+        <w:t xml:space="preserve">6.4. Cloud Repository                                                                                                 </w:t>
+      </w:r>
+      <w:r>
+        <w:rPr>
+          <w:rFonts w:ascii="Times New Roman" w:eastAsia="Times New Roman" w:hAnsi="Times New Roman" w:cs="Times New Roman"/>
+        </w:rPr>
+        <w:t xml:space="preserve">  </w:t>
+      </w:r>
+      <w:r>
+        <w:rPr>
+          <w:rFonts w:ascii="Times New Roman" w:eastAsia="Times New Roman" w:hAnsi="Times New Roman" w:cs="Times New Roman"/>
+        </w:rPr>
+        <w:t>18</w:t>
+      </w:r>
+    </w:p>
+    <w:p>
+      <w:pPr>
+        <w:spacing w:after="160" w:line="256" w:lineRule="auto"/>
+        <w:ind w:left="720"/>
+        <w:jc w:val="both"/>
+        <w:rPr>
+          <w:rFonts w:ascii="Times New Roman" w:eastAsia="Times New Roman" w:hAnsi="Times New Roman" w:cs="Times New Roman"/>
+        </w:rPr>
+      </w:pPr>
+      <w:r>
+        <w:rPr>
+          <w:rFonts w:ascii="Times New Roman" w:eastAsia="Times New Roman" w:hAnsi="Times New Roman" w:cs="Times New Roman"/>
+        </w:rPr>
+        <w:t xml:space="preserve">6.5. Planned Objectives                </w:t>
+      </w:r>
+      <w:r>
+        <w:rPr>
+          <w:rFonts w:ascii="Times New Roman" w:eastAsia="Times New Roman" w:hAnsi="Times New Roman" w:cs="Times New Roman"/>
+        </w:rPr>
+        <w:tab/>
+      </w:r>
+      <w:r>
+        <w:rPr>
+          <w:rFonts w:ascii="Times New Roman" w:eastAsia="Times New Roman" w:hAnsi="Times New Roman" w:cs="Times New Roman"/>
+        </w:rPr>
+        <w:tab/>
+      </w:r>
+      <w:r>
+        <w:rPr>
+          <w:rFonts w:ascii="Times New Roman" w:eastAsia="Times New Roman" w:hAnsi="Times New Roman" w:cs="Times New Roman"/>
+        </w:rPr>
+        <w:tab/>
+      </w:r>
+      <w:r>
+        <w:rPr>
+          <w:rFonts w:ascii="Times New Roman" w:eastAsia="Times New Roman" w:hAnsi="Times New Roman" w:cs="Times New Roman"/>
+        </w:rPr>
+        <w:tab/>
+      </w:r>
+      <w:r>
+        <w:rPr>
+          <w:rFonts w:ascii="Times New Roman" w:eastAsia="Times New Roman" w:hAnsi="Times New Roman" w:cs="Times New Roman"/>
+        </w:rPr>
+        <w:tab/>
+      </w:r>
+      <w:r>
+        <w:rPr>
+          <w:rFonts w:ascii="Times New Roman" w:eastAsia="Times New Roman" w:hAnsi="Times New Roman" w:cs="Times New Roman"/>
+        </w:rPr>
+        <w:tab/>
+        <w:t xml:space="preserve">  </w:t>
+      </w:r>
+      <w:r>
+        <w:rPr>
+          <w:rFonts w:ascii="Times New Roman" w:eastAsia="Times New Roman" w:hAnsi="Times New Roman" w:cs="Times New Roman"/>
+        </w:rPr>
+        <w:t xml:space="preserve">  </w:t>
+      </w:r>
+      <w:r>
+        <w:rPr>
+          <w:rFonts w:ascii="Times New Roman" w:eastAsia="Times New Roman" w:hAnsi="Times New Roman" w:cs="Times New Roman"/>
+        </w:rPr>
+        <w:t>19</w:t>
+      </w:r>
+    </w:p>
+    <w:p>
+      <w:pPr>
+        <w:spacing w:after="160" w:line="256" w:lineRule="auto"/>
+        <w:ind w:left="720"/>
+        <w:jc w:val="both"/>
+        <w:rPr>
+          <w:rFonts w:ascii="Times New Roman" w:eastAsia="Times New Roman" w:hAnsi="Times New Roman" w:cs="Times New Roman"/>
+        </w:rPr>
+      </w:pPr>
+      <w:r>
+        <w:rPr>
+          <w:rFonts w:ascii="Times New Roman" w:eastAsia="Times New Roman" w:hAnsi="Times New Roman" w:cs="Times New Roman"/>
+        </w:rPr>
+        <w:t>6.6. Tools Used</w:t>
+      </w:r>
+      <w:r>
+        <w:rPr>
+          <w:rFonts w:ascii="Times New Roman" w:eastAsia="Times New Roman" w:hAnsi="Times New Roman" w:cs="Times New Roman"/>
+        </w:rPr>
+        <w:tab/>
+      </w:r>
+      <w:r>
+        <w:rPr>
+          <w:rFonts w:ascii="Times New Roman" w:eastAsia="Times New Roman" w:hAnsi="Times New Roman" w:cs="Times New Roman"/>
+        </w:rPr>
+        <w:tab/>
+      </w:r>
+      <w:r>
+        <w:rPr>
+          <w:rFonts w:ascii="Times New Roman" w:eastAsia="Times New Roman" w:hAnsi="Times New Roman" w:cs="Times New Roman"/>
+        </w:rPr>
+        <w:tab/>
+      </w:r>
+      <w:r>
+        <w:rPr>
+          <w:rFonts w:ascii="Times New Roman" w:eastAsia="Times New Roman" w:hAnsi="Times New Roman" w:cs="Times New Roman"/>
+        </w:rPr>
+        <w:tab/>
+      </w:r>
+      <w:r>
+        <w:rPr>
+          <w:rFonts w:ascii="Times New Roman" w:eastAsia="Times New Roman" w:hAnsi="Times New Roman" w:cs="Times New Roman"/>
+        </w:rPr>
+        <w:tab/>
+      </w:r>
+      <w:r>
+        <w:rPr>
+          <w:rFonts w:ascii="Times New Roman" w:eastAsia="Times New Roman" w:hAnsi="Times New Roman" w:cs="Times New Roman"/>
+        </w:rPr>
+        <w:tab/>
+      </w:r>
+      <w:r>
+        <w:rPr>
+          <w:rFonts w:ascii="Times New Roman" w:eastAsia="Times New Roman" w:hAnsi="Times New Roman" w:cs="Times New Roman"/>
+        </w:rPr>
+        <w:tab/>
+      </w:r>
+      <w:r>
+        <w:rPr>
+          <w:rFonts w:ascii="Times New Roman" w:eastAsia="Times New Roman" w:hAnsi="Times New Roman" w:cs="Times New Roman"/>
+        </w:rPr>
+        <w:tab/>
+        <w:t xml:space="preserve">               </w:t>
+      </w:r>
+      <w:r>
+        <w:rPr>
+          <w:rFonts w:ascii="Times New Roman" w:eastAsia="Times New Roman" w:hAnsi="Times New Roman" w:cs="Times New Roman"/>
+        </w:rPr>
+        <w:t xml:space="preserve">  </w:t>
+      </w:r>
+      <w:r>
+        <w:rPr>
+          <w:rFonts w:ascii="Times New Roman" w:eastAsia="Times New Roman" w:hAnsi="Times New Roman" w:cs="Times New Roman"/>
+        </w:rPr>
+        <w:t>19</w:t>
+      </w:r>
+    </w:p>
+    <w:p>
+      <w:pPr>
+        <w:spacing w:after="160" w:line="256" w:lineRule="auto"/>
+        <w:ind w:left="720"/>
+        <w:jc w:val="both"/>
+        <w:rPr>
+          <w:rFonts w:ascii="Times New Roman" w:eastAsia="Times New Roman" w:hAnsi="Times New Roman" w:cs="Times New Roman"/>
+        </w:rPr>
+      </w:pPr>
+      <w:r>
+        <w:rPr>
+          <w:rFonts w:ascii="Times New Roman" w:eastAsia="Times New Roman" w:hAnsi="Times New Roman" w:cs="Times New Roman"/>
+        </w:rPr>
+        <w:t>6.7. Development Process</w:t>
+      </w:r>
+      <w:r>
+        <w:rPr>
+          <w:rFonts w:ascii="Times New Roman" w:eastAsia="Times New Roman" w:hAnsi="Times New Roman" w:cs="Times New Roman"/>
+        </w:rPr>
+        <w:tab/>
+      </w:r>
+      <w:r>
+        <w:rPr>
+          <w:rFonts w:ascii="Times New Roman" w:eastAsia="Times New Roman" w:hAnsi="Times New Roman" w:cs="Times New Roman"/>
+        </w:rPr>
+        <w:tab/>
+      </w:r>
+      <w:r>
+        <w:rPr>
+          <w:rFonts w:ascii="Times New Roman" w:eastAsia="Times New Roman" w:hAnsi="Times New Roman" w:cs="Times New Roman"/>
+        </w:rPr>
+        <w:tab/>
+      </w:r>
+      <w:r>
+        <w:rPr>
+          <w:rFonts w:ascii="Times New Roman" w:eastAsia="Times New Roman" w:hAnsi="Times New Roman" w:cs="Times New Roman"/>
+        </w:rPr>
+        <w:tab/>
+      </w:r>
+      <w:r>
+        <w:rPr>
+          <w:rFonts w:ascii="Times New Roman" w:eastAsia="Times New Roman" w:hAnsi="Times New Roman" w:cs="Times New Roman"/>
+        </w:rPr>
+        <w:tab/>
+      </w:r>
+      <w:r>
+        <w:rPr>
+          <w:rFonts w:ascii="Times New Roman" w:eastAsia="Times New Roman" w:hAnsi="Times New Roman" w:cs="Times New Roman"/>
+        </w:rPr>
+        <w:tab/>
+      </w:r>
+      <w:r>
+        <w:rPr>
+          <w:rFonts w:ascii="Times New Roman" w:eastAsia="Times New Roman" w:hAnsi="Times New Roman" w:cs="Times New Roman"/>
+        </w:rPr>
+        <w:tab/>
+        <w:t xml:space="preserve">  </w:t>
+      </w:r>
+      <w:r>
+        <w:rPr>
+          <w:rFonts w:ascii="Times New Roman" w:eastAsia="Times New Roman" w:hAnsi="Times New Roman" w:cs="Times New Roman"/>
+        </w:rPr>
+        <w:t xml:space="preserve">   </w:t>
+      </w:r>
+      <w:bookmarkStart w:id="2" w:name="_GoBack"/>
+      <w:bookmarkEnd w:id="2"/>
+      <w:r>
+        <w:rPr>
+          <w:rFonts w:ascii="Times New Roman" w:eastAsia="Times New Roman" w:hAnsi="Times New Roman" w:cs="Times New Roman"/>
+        </w:rPr>
+        <w:t>21</w:t>
       </w:r>
     </w:p>
     <w:p>
@@ -3322,99 +3922,12 @@
     <w:p>
       <w:pPr>
         <w:spacing w:after="160" w:line="256" w:lineRule="auto"/>
-        <w:ind w:left="400"/>
-        <w:jc w:val="both"/>
-        <w:rPr>
-          <w:rFonts w:ascii="Times New Roman" w:eastAsia="Times New Roman" w:hAnsi="Times New Roman" w:cs="Times New Roman"/>
-        </w:rPr>
-      </w:pPr>
-    </w:p>
-    <w:p>
-      <w:pPr>
-        <w:spacing w:after="160" w:line="256" w:lineRule="auto"/>
-        <w:ind w:left="400"/>
-        <w:jc w:val="both"/>
-        <w:rPr>
-          <w:rFonts w:ascii="Times New Roman" w:eastAsia="Times New Roman" w:hAnsi="Times New Roman" w:cs="Times New Roman"/>
-        </w:rPr>
-      </w:pPr>
-    </w:p>
-    <w:p>
-      <w:pPr>
-        <w:spacing w:after="160" w:line="256" w:lineRule="auto"/>
-        <w:ind w:left="400"/>
-        <w:jc w:val="both"/>
-        <w:rPr>
-          <w:rFonts w:ascii="Times New Roman" w:eastAsia="Times New Roman" w:hAnsi="Times New Roman" w:cs="Times New Roman"/>
-        </w:rPr>
-      </w:pPr>
-    </w:p>
-    <w:p>
-      <w:pPr>
-        <w:spacing w:after="160" w:line="256" w:lineRule="auto"/>
-        <w:ind w:left="400"/>
-        <w:jc w:val="both"/>
-        <w:rPr>
-          <w:rFonts w:ascii="Times New Roman" w:eastAsia="Times New Roman" w:hAnsi="Times New Roman" w:cs="Times New Roman"/>
-        </w:rPr>
-      </w:pPr>
-    </w:p>
-    <w:p>
-      <w:pPr>
-        <w:spacing w:after="160" w:line="256" w:lineRule="auto"/>
-        <w:ind w:left="400"/>
-        <w:jc w:val="both"/>
-        <w:rPr>
-          <w:rFonts w:ascii="Times New Roman" w:eastAsia="Times New Roman" w:hAnsi="Times New Roman" w:cs="Times New Roman"/>
-        </w:rPr>
-      </w:pPr>
-    </w:p>
-    <w:p>
-      <w:pPr>
-        <w:spacing w:after="160" w:line="256" w:lineRule="auto"/>
-        <w:ind w:left="400"/>
-        <w:jc w:val="both"/>
-        <w:rPr>
-          <w:rFonts w:ascii="Times New Roman" w:eastAsia="Times New Roman" w:hAnsi="Times New Roman" w:cs="Times New Roman"/>
-        </w:rPr>
-      </w:pPr>
-    </w:p>
-    <w:p>
-      <w:pPr>
-        <w:spacing w:after="160" w:line="256" w:lineRule="auto"/>
-        <w:ind w:left="400"/>
-        <w:jc w:val="both"/>
-        <w:rPr>
-          <w:rFonts w:ascii="Times New Roman" w:eastAsia="Times New Roman" w:hAnsi="Times New Roman" w:cs="Times New Roman"/>
-        </w:rPr>
-      </w:pPr>
-    </w:p>
-    <w:p>
-      <w:pPr>
-        <w:spacing w:after="160" w:line="256" w:lineRule="auto"/>
-        <w:ind w:left="400"/>
-        <w:jc w:val="both"/>
-        <w:rPr>
-          <w:rFonts w:ascii="Times New Roman" w:eastAsia="Times New Roman" w:hAnsi="Times New Roman" w:cs="Times New Roman"/>
-        </w:rPr>
-      </w:pPr>
-    </w:p>
-    <w:p>
-      <w:pPr>
-        <w:spacing w:after="160" w:line="256" w:lineRule="auto"/>
-        <w:ind w:left="400"/>
-        <w:jc w:val="both"/>
-        <w:rPr>
-          <w:rFonts w:ascii="Times New Roman" w:eastAsia="Times New Roman" w:hAnsi="Times New Roman" w:cs="Times New Roman"/>
-        </w:rPr>
-      </w:pPr>
-    </w:p>
-    <w:p>
-      <w:pPr>
-        <w:spacing w:after="160" w:line="256" w:lineRule="auto"/>
-        <w:jc w:val="both"/>
-        <w:rPr>
-          <w:rFonts w:ascii="Times New Roman" w:eastAsia="Times New Roman" w:hAnsi="Times New Roman" w:cs="Times New Roman"/>
+        <w:jc w:val="both"/>
+        <w:rPr>
+          <w:rFonts w:ascii="Times New Roman" w:eastAsia="Times New Roman" w:hAnsi="Times New Roman" w:cs="Times New Roman"/>
+          <w:b/>
+          <w:sz w:val="28"/>
+          <w:szCs w:val="28"/>
         </w:rPr>
       </w:pPr>
     </w:p>
@@ -4400,6 +4913,10 @@
     </w:p>
     <w:sdt>
       <w:sdtPr>
+        <w:rPr>
+          <w:sz w:val="22"/>
+          <w:szCs w:val="22"/>
+        </w:rPr>
         <w:id w:val="-1486150076"/>
         <w:docPartObj>
           <w:docPartGallery w:val="Bibliographies"/>
@@ -4452,6 +4969,7 @@
             <w:id w:val="-573587230"/>
             <w:bibliography/>
           </w:sdtPr>
+          <w:sdtEndPr/>
           <w:sdtContent>
             <w:p>
               <w:pPr>
@@ -4947,8 +5465,6 @@
           <w:szCs w:val="24"/>
         </w:rPr>
       </w:pPr>
-      <w:bookmarkStart w:id="2" w:name="_GoBack"/>
-      <w:bookmarkEnd w:id="2"/>
       <w:r>
         <w:rPr>
           <w:rFonts w:ascii="Times New Roman" w:eastAsia="Times New Roman" w:hAnsi="Times New Roman" w:cs="Times New Roman"/>
@@ -6325,7 +6841,7 @@
                     </pic:cNvPicPr>
                   </pic:nvPicPr>
                   <pic:blipFill>
-                    <a:blip r:embed="rId6">
+                    <a:blip r:embed="rId8">
                       <a:extLst>
                         <a:ext uri="{28A0092B-C50C-407E-A947-70E740481C1C}">
                           <a14:useLocalDpi xmlns:a14="http://schemas.microsoft.com/office/drawing/2010/main" val="0"/>
@@ -6442,7 +6958,7 @@
                     </pic:cNvPicPr>
                   </pic:nvPicPr>
                   <pic:blipFill>
-                    <a:blip r:embed="rId7">
+                    <a:blip r:embed="rId9">
                       <a:extLst>
                         <a:ext uri="{28A0092B-C50C-407E-A947-70E740481C1C}">
                           <a14:useLocalDpi xmlns:a14="http://schemas.microsoft.com/office/drawing/2010/main" val="0"/>
@@ -6561,7 +7077,7 @@
                     </pic:cNvPicPr>
                   </pic:nvPicPr>
                   <pic:blipFill>
-                    <a:blip r:embed="rId8">
+                    <a:blip r:embed="rId10">
                       <a:extLst>
                         <a:ext uri="{28A0092B-C50C-407E-A947-70E740481C1C}">
                           <a14:useLocalDpi xmlns:a14="http://schemas.microsoft.com/office/drawing/2010/main" val="0"/>
@@ -6709,7 +7225,7 @@
                     </pic:cNvPicPr>
                   </pic:nvPicPr>
                   <pic:blipFill>
-                    <a:blip r:embed="rId9">
+                    <a:blip r:embed="rId11">
                       <a:extLst>
                         <a:ext uri="{28A0092B-C50C-407E-A947-70E740481C1C}">
                           <a14:useLocalDpi xmlns:a14="http://schemas.microsoft.com/office/drawing/2010/main" val="0"/>
@@ -6867,7 +7383,7 @@
                     </pic:cNvPicPr>
                   </pic:nvPicPr>
                   <pic:blipFill>
-                    <a:blip r:embed="rId10">
+                    <a:blip r:embed="rId12">
                       <a:extLst>
                         <a:ext uri="{28A0092B-C50C-407E-A947-70E740481C1C}">
                           <a14:useLocalDpi xmlns:a14="http://schemas.microsoft.com/office/drawing/2010/main" val="0"/>
@@ -6991,7 +7507,7 @@
                     </pic:cNvPicPr>
                   </pic:nvPicPr>
                   <pic:blipFill>
-                    <a:blip r:embed="rId11">
+                    <a:blip r:embed="rId13">
                       <a:extLst>
                         <a:ext uri="{28A0092B-C50C-407E-A947-70E740481C1C}">
                           <a14:useLocalDpi xmlns:a14="http://schemas.microsoft.com/office/drawing/2010/main" val="0"/>
@@ -7122,7 +7638,7 @@
                     </pic:cNvPicPr>
                   </pic:nvPicPr>
                   <pic:blipFill>
-                    <a:blip r:embed="rId12">
+                    <a:blip r:embed="rId14">
                       <a:extLst>
                         <a:ext uri="{28A0092B-C50C-407E-A947-70E740481C1C}">
                           <a14:useLocalDpi xmlns:a14="http://schemas.microsoft.com/office/drawing/2010/main" val="0"/>
@@ -7256,7 +7772,7 @@
                     <pic:cNvPicPr preferRelativeResize="0"/>
                   </pic:nvPicPr>
                   <pic:blipFill>
-                    <a:blip r:embed="rId13">
+                    <a:blip r:embed="rId15">
                       <a:alphaModFix/>
                     </a:blip>
                     <a:stretch>
@@ -7797,7 +8313,7 @@
                     <pic:cNvPicPr preferRelativeResize="0"/>
                   </pic:nvPicPr>
                   <pic:blipFill>
-                    <a:blip r:embed="rId14"/>
+                    <a:blip r:embed="rId16"/>
                     <a:srcRect/>
                     <a:stretch>
                       <a:fillRect/>
@@ -7964,7 +8480,7 @@
                     <pic:cNvPicPr preferRelativeResize="0"/>
                   </pic:nvPicPr>
                   <pic:blipFill>
-                    <a:blip r:embed="rId15"/>
+                    <a:blip r:embed="rId17"/>
                     <a:srcRect/>
                     <a:stretch>
                       <a:fillRect/>
@@ -8094,7 +8610,7 @@
                     <pic:cNvPicPr preferRelativeResize="0"/>
                   </pic:nvPicPr>
                   <pic:blipFill>
-                    <a:blip r:embed="rId16"/>
+                    <a:blip r:embed="rId18"/>
                     <a:srcRect/>
                     <a:stretch>
                       <a:fillRect/>
@@ -8198,7 +8714,7 @@
                     <pic:cNvPicPr preferRelativeResize="0"/>
                   </pic:nvPicPr>
                   <pic:blipFill>
-                    <a:blip r:embed="rId17"/>
+                    <a:blip r:embed="rId19"/>
                     <a:srcRect/>
                     <a:stretch>
                       <a:fillRect/>
@@ -8284,7 +8800,7 @@
                     <pic:cNvPicPr preferRelativeResize="0"/>
                   </pic:nvPicPr>
                   <pic:blipFill>
-                    <a:blip r:embed="rId18"/>
+                    <a:blip r:embed="rId20"/>
                     <a:srcRect/>
                     <a:stretch>
                       <a:fillRect/>
@@ -9359,7 +9875,7 @@
         </w:rPr>
         <w:t xml:space="preserve">Link to the cloud repository: </w:t>
       </w:r>
-      <w:hyperlink r:id="rId19" w:history="1">
+      <w:hyperlink r:id="rId21" w:history="1">
         <w:r>
           <w:rPr>
             <w:rStyle w:val="Hyperlink"/>
@@ -11091,7 +11607,7 @@
         </w:rPr>
         <w:t xml:space="preserve">login.html: </w:t>
       </w:r>
-      <w:hyperlink r:id="rId20" w:history="1">
+      <w:hyperlink r:id="rId22" w:history="1">
         <w:r>
           <w:rPr>
             <w:rStyle w:val="Hyperlink"/>
@@ -11121,7 +11637,7 @@
         </w:rPr>
         <w:t xml:space="preserve">login.css: </w:t>
       </w:r>
-      <w:hyperlink r:id="rId21" w:history="1">
+      <w:hyperlink r:id="rId23" w:history="1">
         <w:r>
           <w:rPr>
             <w:rStyle w:val="Hyperlink"/>
@@ -11165,7 +11681,7 @@
                     </pic:cNvPicPr>
                   </pic:nvPicPr>
                   <pic:blipFill>
-                    <a:blip r:embed="rId22">
+                    <a:blip r:embed="rId24">
                       <a:extLst>
                         <a:ext uri="{28A0092B-C50C-407E-A947-70E740481C1C}">
                           <a14:useLocalDpi xmlns:a14="http://schemas.microsoft.com/office/drawing/2010/main" val="0"/>
@@ -11286,7 +11802,7 @@
         </w:rPr>
         <w:t xml:space="preserve">register.html: </w:t>
       </w:r>
-      <w:hyperlink r:id="rId23" w:history="1">
+      <w:hyperlink r:id="rId25" w:history="1">
         <w:r>
           <w:rPr>
             <w:rStyle w:val="Hyperlink"/>
@@ -11316,7 +11832,7 @@
         </w:rPr>
         <w:t xml:space="preserve">register.css: </w:t>
       </w:r>
-      <w:hyperlink r:id="rId24" w:history="1">
+      <w:hyperlink r:id="rId26" w:history="1">
         <w:r>
           <w:rPr>
             <w:rStyle w:val="Hyperlink"/>
@@ -11364,7 +11880,7 @@
                     </pic:cNvPicPr>
                   </pic:nvPicPr>
                   <pic:blipFill>
-                    <a:blip r:embed="rId25">
+                    <a:blip r:embed="rId27">
                       <a:extLst>
                         <a:ext uri="{28A0092B-C50C-407E-A947-70E740481C1C}">
                           <a14:useLocalDpi xmlns:a14="http://schemas.microsoft.com/office/drawing/2010/main" val="0"/>
@@ -11532,7 +12048,7 @@
                     </pic:cNvPicPr>
                   </pic:nvPicPr>
                   <pic:blipFill>
-                    <a:blip r:embed="rId26">
+                    <a:blip r:embed="rId28">
                       <a:extLst>
                         <a:ext uri="{28A0092B-C50C-407E-A947-70E740481C1C}">
                           <a14:useLocalDpi xmlns:a14="http://schemas.microsoft.com/office/drawing/2010/main" val="0"/>
@@ -11652,7 +12168,7 @@
         </w:rPr>
         <w:t xml:space="preserve">register.php: </w:t>
       </w:r>
-      <w:hyperlink r:id="rId27" w:history="1">
+      <w:hyperlink r:id="rId29" w:history="1">
         <w:r>
           <w:rPr>
             <w:rStyle w:val="Hyperlink"/>
@@ -11682,7 +12198,7 @@
         </w:rPr>
         <w:t xml:space="preserve">connect.php: </w:t>
       </w:r>
-      <w:hyperlink r:id="rId28" w:history="1">
+      <w:hyperlink r:id="rId30" w:history="1">
         <w:r>
           <w:rPr>
             <w:rStyle w:val="Hyperlink"/>
@@ -11746,17 +12262,122 @@
       </w:r>
     </w:p>
     <w:sectPr>
+      <w:footerReference w:type="default" r:id="rId31"/>
       <w:pgSz w:w="12240" w:h="15840"/>
-      <w:pgMar w:top="1440" w:right="1170" w:bottom="1440" w:left="1440" w:header="720" w:footer="720" w:gutter="0"/>
+      <w:pgMar w:top="1440" w:right="1170" w:bottom="1440" w:left="1440" w:header="720" w:footer="432" w:gutter="0"/>
       <w:pgNumType w:start="1"/>
       <w:cols w:space="720"/>
+      <w:docGrid w:linePitch="299"/>
     </w:sectPr>
   </w:body>
 </w:document>
 </file>
 
+<file path=word/endnotes.xml><?xml version="1.0" encoding="utf-8"?>
+<w:endnotes xmlns:wpc="http://schemas.microsoft.com/office/word/2010/wordprocessingCanvas" xmlns:cx="http://schemas.microsoft.com/office/drawing/2014/chartex" xmlns:cx1="http://schemas.microsoft.com/office/drawing/2015/9/8/chartex" xmlns:cx2="http://schemas.microsoft.com/office/drawing/2015/10/21/chartex" xmlns:cx3="http://schemas.microsoft.com/office/drawing/2016/5/9/chartex" xmlns:cx4="http://schemas.microsoft.com/office/drawing/2016/5/10/chartex" xmlns:cx5="http://schemas.microsoft.com/office/drawing/2016/5/11/chartex" xmlns:cx6="http://schemas.microsoft.com/office/drawing/2016/5/12/chartex" xmlns:cx7="http://schemas.microsoft.com/office/drawing/2016/5/13/chartex" xmlns:cx8="http://schemas.microsoft.com/office/drawing/2016/5/14/chartex" xmlns:mc="http://schemas.openxmlformats.org/markup-compatibility/2006" xmlns:aink="http://schemas.microsoft.com/office/drawing/2016/ink" xmlns:am3d="http://schemas.microsoft.com/office/drawing/2017/model3d" xmlns:o="urn:schemas-microsoft-com:office:office" xmlns:r="http://schemas.openxmlformats.org/officeDocument/2006/relationships" xmlns:m="http://schemas.openxmlformats.org/officeDocument/2006/math" xmlns:v="urn:schemas-microsoft-com:vml" xmlns:wp14="http://schemas.microsoft.com/office/word/2010/wordprocessingDrawing" xmlns:wp="http://schemas.openxmlformats.org/drawingml/2006/wordprocessingDrawing" xmlns:w10="urn:schemas-microsoft-com:office:word" xmlns:w="http://schemas.openxmlformats.org/wordprocessingml/2006/main" xmlns:w14="http://schemas.microsoft.com/office/word/2010/wordml" xmlns:w15="http://schemas.microsoft.com/office/word/2012/wordml" xmlns:w16cid="http://schemas.microsoft.com/office/word/2016/wordml/cid" xmlns:w16se="http://schemas.microsoft.com/office/word/2015/wordml/symex" xmlns:wpg="http://schemas.microsoft.com/office/word/2010/wordprocessingGroup" xmlns:wpi="http://schemas.microsoft.com/office/word/2010/wordprocessingInk" xmlns:wne="http://schemas.microsoft.com/office/word/2006/wordml" xmlns:wps="http://schemas.microsoft.com/office/word/2010/wordprocessingShape" mc:Ignorable="w14 w15 w16se w16cid wp14">
+  <w:endnote w:type="separator" w:id="-1">
+    <w:p>
+      <w:pPr>
+        <w:spacing w:line="240" w:lineRule="auto"/>
+      </w:pPr>
+      <w:r>
+        <w:separator/>
+      </w:r>
+    </w:p>
+  </w:endnote>
+  <w:endnote w:type="continuationSeparator" w:id="0">
+    <w:p>
+      <w:pPr>
+        <w:spacing w:line="240" w:lineRule="auto"/>
+      </w:pPr>
+      <w:r>
+        <w:continuationSeparator/>
+      </w:r>
+    </w:p>
+  </w:endnote>
+</w:endnotes>
+</file>
+
+<file path=word/footer1.xml><?xml version="1.0" encoding="utf-8"?>
+<w:ftr xmlns:wpc="http://schemas.microsoft.com/office/word/2010/wordprocessingCanvas" xmlns:cx="http://schemas.microsoft.com/office/drawing/2014/chartex" xmlns:cx1="http://schemas.microsoft.com/office/drawing/2015/9/8/chartex" xmlns:cx2="http://schemas.microsoft.com/office/drawing/2015/10/21/chartex" xmlns:cx3="http://schemas.microsoft.com/office/drawing/2016/5/9/chartex" xmlns:cx4="http://schemas.microsoft.com/office/drawing/2016/5/10/chartex" xmlns:cx5="http://schemas.microsoft.com/office/drawing/2016/5/11/chartex" xmlns:cx6="http://schemas.microsoft.com/office/drawing/2016/5/12/chartex" xmlns:cx7="http://schemas.microsoft.com/office/drawing/2016/5/13/chartex" xmlns:cx8="http://schemas.microsoft.com/office/drawing/2016/5/14/chartex" xmlns:mc="http://schemas.openxmlformats.org/markup-compatibility/2006" xmlns:aink="http://schemas.microsoft.com/office/drawing/2016/ink" xmlns:am3d="http://schemas.microsoft.com/office/drawing/2017/model3d" xmlns:o="urn:schemas-microsoft-com:office:office" xmlns:r="http://schemas.openxmlformats.org/officeDocument/2006/relationships" xmlns:m="http://schemas.openxmlformats.org/officeDocument/2006/math" xmlns:v="urn:schemas-microsoft-com:vml" xmlns:wp14="http://schemas.microsoft.com/office/word/2010/wordprocessingDrawing" xmlns:wp="http://schemas.openxmlformats.org/drawingml/2006/wordprocessingDrawing" xmlns:w10="urn:schemas-microsoft-com:office:word" xmlns:w="http://schemas.openxmlformats.org/wordprocessingml/2006/main" xmlns:w14="http://schemas.microsoft.com/office/word/2010/wordml" xmlns:w15="http://schemas.microsoft.com/office/word/2012/wordml" xmlns:w16cid="http://schemas.microsoft.com/office/word/2016/wordml/cid" xmlns:w16se="http://schemas.microsoft.com/office/word/2015/wordml/symex" xmlns:wpg="http://schemas.microsoft.com/office/word/2010/wordprocessingGroup" xmlns:wpi="http://schemas.microsoft.com/office/word/2010/wordprocessingInk" xmlns:wne="http://schemas.microsoft.com/office/word/2006/wordml" xmlns:wps="http://schemas.microsoft.com/office/word/2010/wordprocessingShape" mc:Ignorable="w14 w15 w16se w16cid wp14">
+  <w:sdt>
+    <w:sdtPr>
+      <w:id w:val="-1410157160"/>
+      <w:docPartObj>
+        <w:docPartGallery w:val="Page Numbers (Bottom of Page)"/>
+        <w:docPartUnique/>
+      </w:docPartObj>
+    </w:sdtPr>
+    <w:sdtEndPr>
+      <w:rPr>
+        <w:noProof/>
+      </w:rPr>
+    </w:sdtEndPr>
+    <w:sdtContent>
+      <w:p>
+        <w:pPr>
+          <w:pStyle w:val="Footer"/>
+          <w:jc w:val="center"/>
+        </w:pPr>
+        <w:r>
+          <w:fldChar w:fldCharType="begin"/>
+        </w:r>
+        <w:r>
+          <w:instrText xml:space="preserve"> PAGE   \* MERGEFORMAT </w:instrText>
+        </w:r>
+        <w:r>
+          <w:fldChar w:fldCharType="separate"/>
+        </w:r>
+        <w:r>
+          <w:rPr>
+            <w:noProof/>
+          </w:rPr>
+          <w:t>2</w:t>
+        </w:r>
+        <w:r>
+          <w:rPr>
+            <w:noProof/>
+          </w:rPr>
+          <w:fldChar w:fldCharType="end"/>
+        </w:r>
+      </w:p>
+    </w:sdtContent>
+  </w:sdt>
+  <w:p>
+    <w:pPr>
+      <w:pStyle w:val="Footer"/>
+    </w:pPr>
+  </w:p>
+</w:ftr>
+</file>
+
+<file path=word/footnotes.xml><?xml version="1.0" encoding="utf-8"?>
+<w:footnotes xmlns:wpc="http://schemas.microsoft.com/office/word/2010/wordprocessingCanvas" xmlns:cx="http://schemas.microsoft.com/office/drawing/2014/chartex" xmlns:cx1="http://schemas.microsoft.com/office/drawing/2015/9/8/chartex" xmlns:cx2="http://schemas.microsoft.com/office/drawing/2015/10/21/chartex" xmlns:cx3="http://schemas.microsoft.com/office/drawing/2016/5/9/chartex" xmlns:cx4="http://schemas.microsoft.com/office/drawing/2016/5/10/chartex" xmlns:cx5="http://schemas.microsoft.com/office/drawing/2016/5/11/chartex" xmlns:cx6="http://schemas.microsoft.com/office/drawing/2016/5/12/chartex" xmlns:cx7="http://schemas.microsoft.com/office/drawing/2016/5/13/chartex" xmlns:cx8="http://schemas.microsoft.com/office/drawing/2016/5/14/chartex" xmlns:mc="http://schemas.openxmlformats.org/markup-compatibility/2006" xmlns:aink="http://schemas.microsoft.com/office/drawing/2016/ink" xmlns:am3d="http://schemas.microsoft.com/office/drawing/2017/model3d" xmlns:o="urn:schemas-microsoft-com:office:office" xmlns:r="http://schemas.openxmlformats.org/officeDocument/2006/relationships" xmlns:m="http://schemas.openxmlformats.org/officeDocument/2006/math" xmlns:v="urn:schemas-microsoft-com:vml" xmlns:wp14="http://schemas.microsoft.com/office/word/2010/wordprocessingDrawing" xmlns:wp="http://schemas.openxmlformats.org/drawingml/2006/wordprocessingDrawing" xmlns:w10="urn:schemas-microsoft-com:office:word" xmlns:w="http://schemas.openxmlformats.org/wordprocessingml/2006/main" xmlns:w14="http://schemas.microsoft.com/office/word/2010/wordml" xmlns:w15="http://schemas.microsoft.com/office/word/2012/wordml" xmlns:w16cid="http://schemas.microsoft.com/office/word/2016/wordml/cid" xmlns:w16se="http://schemas.microsoft.com/office/word/2015/wordml/symex" xmlns:wpg="http://schemas.microsoft.com/office/word/2010/wordprocessingGroup" xmlns:wpi="http://schemas.microsoft.com/office/word/2010/wordprocessingInk" xmlns:wne="http://schemas.microsoft.com/office/word/2006/wordml" xmlns:wps="http://schemas.microsoft.com/office/word/2010/wordprocessingShape" mc:Ignorable="w14 w15 w16se w16cid wp14">
+  <w:footnote w:type="separator" w:id="-1">
+    <w:p>
+      <w:pPr>
+        <w:spacing w:line="240" w:lineRule="auto"/>
+      </w:pPr>
+      <w:r>
+        <w:separator/>
+      </w:r>
+    </w:p>
+  </w:footnote>
+  <w:footnote w:type="continuationSeparator" w:id="0">
+    <w:p>
+      <w:pPr>
+        <w:spacing w:line="240" w:lineRule="auto"/>
+      </w:pPr>
+      <w:r>
+        <w:continuationSeparator/>
+      </w:r>
+    </w:p>
+  </w:footnote>
+</w:footnotes>
+</file>
+
 <file path=word/numbering.xml><?xml version="1.0" encoding="utf-8"?>
-<w:numbering xmlns:wpc="http://schemas.microsoft.com/office/word/2010/wordprocessingCanvas" xmlns:cx="http://schemas.microsoft.com/office/drawing/2014/chartex" xmlns:cx1="http://schemas.microsoft.com/office/drawing/2015/9/8/chartex" xmlns:mc="http://schemas.openxmlformats.org/markup-compatibility/2006" xmlns:o="urn:schemas-microsoft-com:office:office" xmlns:r="http://schemas.openxmlformats.org/officeDocument/2006/relationships" xmlns:m="http://schemas.openxmlformats.org/officeDocument/2006/math" xmlns:v="urn:schemas-microsoft-com:vml" xmlns:wp14="http://schemas.microsoft.com/office/word/2010/wordprocessingDrawing" xmlns:wp="http://schemas.openxmlformats.org/drawingml/2006/wordprocessingDrawing" xmlns:w10="urn:schemas-microsoft-com:office:word" xmlns:w="http://schemas.openxmlformats.org/wordprocessingml/2006/main" xmlns:w14="http://schemas.microsoft.com/office/word/2010/wordml" xmlns:w15="http://schemas.microsoft.com/office/word/2012/wordml" xmlns:w16se="http://schemas.microsoft.com/office/word/2015/wordml/symex" xmlns:wpg="http://schemas.microsoft.com/office/word/2010/wordprocessingGroup" xmlns:wpi="http://schemas.microsoft.com/office/word/2010/wordprocessingInk" xmlns:wne="http://schemas.microsoft.com/office/word/2006/wordml" xmlns:wps="http://schemas.microsoft.com/office/word/2010/wordprocessingShape" mc:Ignorable="w14 w15 w16se wp14">
+<w:numbering xmlns:wpc="http://schemas.microsoft.com/office/word/2010/wordprocessingCanvas" xmlns:cx="http://schemas.microsoft.com/office/drawing/2014/chartex" xmlns:cx1="http://schemas.microsoft.com/office/drawing/2015/9/8/chartex" xmlns:cx2="http://schemas.microsoft.com/office/drawing/2015/10/21/chartex" xmlns:cx3="http://schemas.microsoft.com/office/drawing/2016/5/9/chartex" xmlns:cx4="http://schemas.microsoft.com/office/drawing/2016/5/10/chartex" xmlns:cx5="http://schemas.microsoft.com/office/drawing/2016/5/11/chartex" xmlns:cx6="http://schemas.microsoft.com/office/drawing/2016/5/12/chartex" xmlns:cx7="http://schemas.microsoft.com/office/drawing/2016/5/13/chartex" xmlns:cx8="http://schemas.microsoft.com/office/drawing/2016/5/14/chartex" xmlns:mc="http://schemas.openxmlformats.org/markup-compatibility/2006" xmlns:aink="http://schemas.microsoft.com/office/drawing/2016/ink" xmlns:am3d="http://schemas.microsoft.com/office/drawing/2017/model3d" xmlns:o="urn:schemas-microsoft-com:office:office" xmlns:r="http://schemas.openxmlformats.org/officeDocument/2006/relationships" xmlns:m="http://schemas.openxmlformats.org/officeDocument/2006/math" xmlns:v="urn:schemas-microsoft-com:vml" xmlns:wp14="http://schemas.microsoft.com/office/word/2010/wordprocessingDrawing" xmlns:wp="http://schemas.openxmlformats.org/drawingml/2006/wordprocessingDrawing" xmlns:w10="urn:schemas-microsoft-com:office:word" xmlns:w="http://schemas.openxmlformats.org/wordprocessingml/2006/main" xmlns:w14="http://schemas.microsoft.com/office/word/2010/wordml" xmlns:w15="http://schemas.microsoft.com/office/word/2012/wordml" xmlns:w16cid="http://schemas.microsoft.com/office/word/2016/wordml/cid" xmlns:w16se="http://schemas.microsoft.com/office/word/2015/wordml/symex" xmlns:wpg="http://schemas.microsoft.com/office/word/2010/wordprocessingGroup" xmlns:wpi="http://schemas.microsoft.com/office/word/2010/wordprocessingInk" xmlns:wne="http://schemas.microsoft.com/office/word/2006/wordml" xmlns:wps="http://schemas.microsoft.com/office/word/2010/wordprocessingShape" mc:Ignorable="w14 w15 w16se w16cid wp14">
   <w:abstractNum w:abstractNumId="0" w15:restartNumberingAfterBreak="0">
     <w:nsid w:val="0EE35238"/>
     <w:multiLevelType w:val="multilevel"/>
@@ -12109,7 +12730,7 @@
 </file>
 
 <file path=word/styles.xml><?xml version="1.0" encoding="utf-8"?>
-<w:styles xmlns:mc="http://schemas.openxmlformats.org/markup-compatibility/2006" xmlns:r="http://schemas.openxmlformats.org/officeDocument/2006/relationships" xmlns:w="http://schemas.openxmlformats.org/wordprocessingml/2006/main" xmlns:w14="http://schemas.microsoft.com/office/word/2010/wordml" xmlns:w15="http://schemas.microsoft.com/office/word/2012/wordml" xmlns:w16se="http://schemas.microsoft.com/office/word/2015/wordml/symex" mc:Ignorable="w14 w15 w16se">
+<w:styles xmlns:mc="http://schemas.openxmlformats.org/markup-compatibility/2006" xmlns:r="http://schemas.openxmlformats.org/officeDocument/2006/relationships" xmlns:w="http://schemas.openxmlformats.org/wordprocessingml/2006/main" xmlns:w14="http://schemas.microsoft.com/office/word/2010/wordml" xmlns:w15="http://schemas.microsoft.com/office/word/2012/wordml" xmlns:w16cid="http://schemas.microsoft.com/office/word/2016/wordml/cid" xmlns:w16se="http://schemas.microsoft.com/office/word/2015/wordml/symex" mc:Ignorable="w14 w15 w16se w16cid">
   <w:docDefaults>
     <w:rPrDefault>
       <w:rPr>
@@ -12125,7 +12746,7 @@
       </w:pPr>
     </w:pPrDefault>
   </w:docDefaults>
-  <w:latentStyles w:defLockedState="0" w:defUIPriority="99" w:defSemiHidden="0" w:defUnhideWhenUsed="0" w:defQFormat="0" w:count="371">
+  <w:latentStyles w:defLockedState="0" w:defUIPriority="99" w:defSemiHidden="0" w:defUnhideWhenUsed="0" w:defQFormat="0" w:count="376">
     <w:lsdException w:name="Normal" w:uiPriority="0" w:qFormat="1"/>
     <w:lsdException w:name="heading 1" w:uiPriority="9" w:qFormat="1"/>
     <w:lsdException w:name="heading 2" w:semiHidden="1" w:uiPriority="9" w:unhideWhenUsed="1" w:qFormat="1"/>
@@ -12231,7 +12852,6 @@
     <w:lsdException w:name="HTML Sample" w:semiHidden="1" w:unhideWhenUsed="1"/>
     <w:lsdException w:name="HTML Typewriter" w:semiHidden="1" w:unhideWhenUsed="1"/>
     <w:lsdException w:name="HTML Variable" w:semiHidden="1" w:unhideWhenUsed="1"/>
-    <w:lsdException w:name="Normal Table" w:semiHidden="1" w:unhideWhenUsed="1"/>
     <w:lsdException w:name="annotation subject" w:semiHidden="1" w:unhideWhenUsed="1"/>
     <w:lsdException w:name="No List" w:semiHidden="1" w:unhideWhenUsed="1"/>
     <w:lsdException w:name="Outline List 1" w:semiHidden="1" w:unhideWhenUsed="1"/>
@@ -12274,11 +12894,8 @@
     <w:lsdException w:name="Table Contemporary" w:semiHidden="1" w:unhideWhenUsed="1"/>
     <w:lsdException w:name="Table Elegant" w:semiHidden="1" w:unhideWhenUsed="1"/>
     <w:lsdException w:name="Table Professional" w:semiHidden="1" w:unhideWhenUsed="1"/>
-    <w:lsdException w:name="Table Subtle 1" w:semiHidden="1" w:unhideWhenUsed="1"/>
     <w:lsdException w:name="Table Subtle 2" w:semiHidden="1" w:unhideWhenUsed="1"/>
     <w:lsdException w:name="Table Web 1" w:semiHidden="1" w:unhideWhenUsed="1"/>
-    <w:lsdException w:name="Table Web 2" w:semiHidden="1" w:unhideWhenUsed="1"/>
-    <w:lsdException w:name="Table Web 3" w:semiHidden="1" w:unhideWhenUsed="1"/>
     <w:lsdException w:name="Balloon Text" w:semiHidden="1" w:unhideWhenUsed="1"/>
     <w:lsdException w:name="Table Grid" w:uiPriority="39"/>
     <w:lsdException w:name="Table Theme" w:semiHidden="1" w:unhideWhenUsed="1"/>
@@ -12497,6 +13114,11 @@
     <w:lsdException w:name="List Table 5 Dark Accent 6" w:uiPriority="50"/>
     <w:lsdException w:name="List Table 6 Colorful Accent 6" w:uiPriority="51"/>
     <w:lsdException w:name="List Table 7 Colorful Accent 6" w:uiPriority="52"/>
+    <w:lsdException w:name="Mention" w:semiHidden="1" w:unhideWhenUsed="1"/>
+    <w:lsdException w:name="Smart Hyperlink" w:semiHidden="1" w:unhideWhenUsed="1"/>
+    <w:lsdException w:name="Hashtag" w:semiHidden="1" w:unhideWhenUsed="1"/>
+    <w:lsdException w:name="Unresolved Mention" w:semiHidden="1" w:unhideWhenUsed="1"/>
+    <w:lsdException w:name="Smart Link" w:semiHidden="1" w:unhideWhenUsed="1"/>
   </w:latentStyles>
   <w:style w:type="paragraph" w:default="1" w:styleId="Normal">
     <w:name w:val="Normal"/>
@@ -12767,6 +13389,50 @@
     <w:uiPriority w:val="37"/>
     <w:unhideWhenUsed/>
     <w:rsid w:val="00ED3E94"/>
+  </w:style>
+  <w:style w:type="paragraph" w:styleId="Header">
+    <w:name w:val="header"/>
+    <w:basedOn w:val="Normal"/>
+    <w:link w:val="HeaderChar"/>
+    <w:uiPriority w:val="99"/>
+    <w:unhideWhenUsed/>
+    <w:rsid w:val="0001458C"/>
+    <w:pPr>
+      <w:tabs>
+        <w:tab w:val="center" w:pos="4680"/>
+        <w:tab w:val="right" w:pos="9360"/>
+      </w:tabs>
+      <w:spacing w:line="240" w:lineRule="auto"/>
+    </w:pPr>
+  </w:style>
+  <w:style w:type="character" w:customStyle="1" w:styleId="HeaderChar">
+    <w:name w:val="Header Char"/>
+    <w:basedOn w:val="DefaultParagraphFont"/>
+    <w:link w:val="Header"/>
+    <w:uiPriority w:val="99"/>
+    <w:rsid w:val="0001458C"/>
+  </w:style>
+  <w:style w:type="paragraph" w:styleId="Footer">
+    <w:name w:val="footer"/>
+    <w:basedOn w:val="Normal"/>
+    <w:link w:val="FooterChar"/>
+    <w:uiPriority w:val="99"/>
+    <w:unhideWhenUsed/>
+    <w:rsid w:val="0001458C"/>
+    <w:pPr>
+      <w:tabs>
+        <w:tab w:val="center" w:pos="4680"/>
+        <w:tab w:val="right" w:pos="9360"/>
+      </w:tabs>
+      <w:spacing w:line="240" w:lineRule="auto"/>
+    </w:pPr>
+  </w:style>
+  <w:style w:type="character" w:customStyle="1" w:styleId="FooterChar">
+    <w:name w:val="Footer Char"/>
+    <w:basedOn w:val="DefaultParagraphFont"/>
+    <w:link w:val="Footer"/>
+    <w:uiPriority w:val="99"/>
+    <w:rsid w:val="0001458C"/>
   </w:style>
 </w:styles>
 </file>
@@ -13112,7 +13778,7 @@
 </file>
 
 <file path=customXml/itemProps1.xml><?xml version="1.0" encoding="utf-8"?>
-<ds:datastoreItem xmlns:ds="http://schemas.openxmlformats.org/officeDocument/2006/customXml" ds:itemID="{4376F0F7-258E-4CB7-9D52-58ED8295CEB5}">
+<ds:datastoreItem xmlns:ds="http://schemas.openxmlformats.org/officeDocument/2006/customXml" ds:itemID="{8F7479AE-5151-4F8B-8AB8-8B1BBF346172}">
   <ds:schemaRefs>
     <ds:schemaRef ds:uri="http://schemas.openxmlformats.org/officeDocument/2006/bibliography"/>
   </ds:schemaRefs>

</xml_diff>

<commit_message>
chnages in Documentation/Project Documentation.docx
</commit_message>
<xml_diff>
--- a/Documentation/Project Documentation.docx
+++ b/Documentation/Project Documentation.docx
@@ -1,6 +1,6 @@
 
 <file path=word/document.xml><?xml version="1.0" encoding="utf-8"?>
-<w:document xmlns:wpc="http://schemas.microsoft.com/office/word/2010/wordprocessingCanvas" xmlns:cx="http://schemas.microsoft.com/office/drawing/2014/chartex" xmlns:cx1="http://schemas.microsoft.com/office/drawing/2015/9/8/chartex" xmlns:cx2="http://schemas.microsoft.com/office/drawing/2015/10/21/chartex" xmlns:cx3="http://schemas.microsoft.com/office/drawing/2016/5/9/chartex" xmlns:cx4="http://schemas.microsoft.com/office/drawing/2016/5/10/chartex" xmlns:cx5="http://schemas.microsoft.com/office/drawing/2016/5/11/chartex" xmlns:cx6="http://schemas.microsoft.com/office/drawing/2016/5/12/chartex" xmlns:cx7="http://schemas.microsoft.com/office/drawing/2016/5/13/chartex" xmlns:cx8="http://schemas.microsoft.com/office/drawing/2016/5/14/chartex" xmlns:mc="http://schemas.openxmlformats.org/markup-compatibility/2006" xmlns:aink="http://schemas.microsoft.com/office/drawing/2016/ink" xmlns:am3d="http://schemas.microsoft.com/office/drawing/2017/model3d" xmlns:o="urn:schemas-microsoft-com:office:office" xmlns:r="http://schemas.openxmlformats.org/officeDocument/2006/relationships" xmlns:m="http://schemas.openxmlformats.org/officeDocument/2006/math" xmlns:v="urn:schemas-microsoft-com:vml" xmlns:wp14="http://schemas.microsoft.com/office/word/2010/wordprocessingDrawing" xmlns:wp="http://schemas.openxmlformats.org/drawingml/2006/wordprocessingDrawing" xmlns:w10="urn:schemas-microsoft-com:office:word" xmlns:w="http://schemas.openxmlformats.org/wordprocessingml/2006/main" xmlns:w14="http://schemas.microsoft.com/office/word/2010/wordml" xmlns:w15="http://schemas.microsoft.com/office/word/2012/wordml" xmlns:w16cid="http://schemas.microsoft.com/office/word/2016/wordml/cid" xmlns:w16se="http://schemas.microsoft.com/office/word/2015/wordml/symex" xmlns:wpg="http://schemas.microsoft.com/office/word/2010/wordprocessingGroup" xmlns:wpi="http://schemas.microsoft.com/office/word/2010/wordprocessingInk" xmlns:wne="http://schemas.microsoft.com/office/word/2006/wordml" xmlns:wps="http://schemas.microsoft.com/office/word/2010/wordprocessingShape" mc:Ignorable="w14 w15 w16se w16cid wp14">
+<w:document xmlns:wpc="http://schemas.microsoft.com/office/word/2010/wordprocessingCanvas" xmlns:cx="http://schemas.microsoft.com/office/drawing/2014/chartex" xmlns:cx1="http://schemas.microsoft.com/office/drawing/2015/9/8/chartex" xmlns:mc="http://schemas.openxmlformats.org/markup-compatibility/2006" xmlns:o="urn:schemas-microsoft-com:office:office" xmlns:r="http://schemas.openxmlformats.org/officeDocument/2006/relationships" xmlns:m="http://schemas.openxmlformats.org/officeDocument/2006/math" xmlns:v="urn:schemas-microsoft-com:vml" xmlns:wp14="http://schemas.microsoft.com/office/word/2010/wordprocessingDrawing" xmlns:wp="http://schemas.openxmlformats.org/drawingml/2006/wordprocessingDrawing" xmlns:w10="urn:schemas-microsoft-com:office:word" xmlns:w="http://schemas.openxmlformats.org/wordprocessingml/2006/main" xmlns:w14="http://schemas.microsoft.com/office/word/2010/wordml" xmlns:w15="http://schemas.microsoft.com/office/word/2012/wordml" xmlns:w16se="http://schemas.microsoft.com/office/word/2015/wordml/symex" xmlns:wpg="http://schemas.microsoft.com/office/word/2010/wordprocessingGroup" xmlns:wpi="http://schemas.microsoft.com/office/word/2010/wordprocessingInk" xmlns:wne="http://schemas.microsoft.com/office/word/2006/wordml" xmlns:wps="http://schemas.microsoft.com/office/word/2010/wordprocessingShape" mc:Ignorable="w14 w15 w16se wp14">
   <w:body>
     <w:p>
       <w:pPr>
@@ -3390,7 +3390,6 @@
         </w:rPr>
         <w:t xml:space="preserve"> Prototypes (for complete </w:t>
       </w:r>
-      <w:proofErr w:type="gramStart"/>
       <w:r>
         <w:rPr>
           <w:rFonts w:ascii="Times New Roman" w:eastAsia="Times New Roman" w:hAnsi="Times New Roman" w:cs="Times New Roman"/>
@@ -3401,14 +3400,7 @@
         <w:rPr>
           <w:rFonts w:ascii="Times New Roman" w:eastAsia="Times New Roman" w:hAnsi="Times New Roman" w:cs="Times New Roman"/>
         </w:rPr>
-        <w:t xml:space="preserve"> </w:t>
-      </w:r>
-      <w:proofErr w:type="gramEnd"/>
-      <w:r>
-        <w:rPr>
-          <w:rFonts w:ascii="Times New Roman" w:eastAsia="Times New Roman" w:hAnsi="Times New Roman" w:cs="Times New Roman"/>
-        </w:rPr>
-        <w:t xml:space="preserve">                                                               10</w:t>
+        <w:t xml:space="preserve">                                                                10</w:t>
       </w:r>
     </w:p>
     <w:p>
@@ -3773,7 +3765,6 @@
         </w:rPr>
         <w:tab/>
       </w:r>
-      <w:proofErr w:type="gramStart"/>
       <w:r>
         <w:rPr>
           <w:rFonts w:ascii="Times New Roman" w:eastAsia="Times New Roman" w:hAnsi="Times New Roman" w:cs="Times New Roman"/>
@@ -3787,8 +3778,6 @@
         </w:rPr>
         <w:t xml:space="preserve"> </w:t>
       </w:r>
-      <w:bookmarkStart w:id="2" w:name="_GoBack"/>
-      <w:bookmarkEnd w:id="2"/>
       <w:r>
         <w:rPr>
           <w:rFonts w:ascii="Times New Roman" w:eastAsia="Times New Roman" w:hAnsi="Times New Roman" w:cs="Times New Roman"/>
@@ -3801,7 +3790,6 @@
         </w:rPr>
         <w:t>9</w:t>
       </w:r>
-      <w:proofErr w:type="gramEnd"/>
     </w:p>
     <w:p>
       <w:pPr>
@@ -3919,7 +3907,6 @@
         </w:rPr>
         <w:tab/>
       </w:r>
-      <w:proofErr w:type="gramStart"/>
       <w:r>
         <w:rPr>
           <w:rFonts w:ascii="Times New Roman" w:eastAsia="Times New Roman" w:hAnsi="Times New Roman" w:cs="Times New Roman"/>
@@ -3933,7 +3920,6 @@
         </w:rPr>
         <w:t>0</w:t>
       </w:r>
-      <w:proofErr w:type="gramEnd"/>
     </w:p>
     <w:p>
       <w:pPr>
@@ -5651,7 +5637,7 @@
           <w:sz w:val="24"/>
           <w:szCs w:val="24"/>
         </w:rPr>
-        <w:t>Account Profile: User can check order history and track packages.</w:t>
+        <w:t>Home Page: User can view the different products based on different categories.</w:t>
       </w:r>
     </w:p>
     <w:p>
@@ -5673,7 +5659,37 @@
           <w:sz w:val="24"/>
           <w:szCs w:val="24"/>
         </w:rPr>
-        <w:t>Support Page: Can easily reach customer service for any assistance related to the product.</w:t>
+        <w:t>Account Profile: User can check order history and track packages.</w:t>
+      </w:r>
+    </w:p>
+    <w:p>
+      <w:pPr>
+        <w:numPr>
+          <w:ilvl w:val="0"/>
+          <w:numId w:val="3"/>
+        </w:numPr>
+        <w:jc w:val="both"/>
+        <w:rPr>
+          <w:rFonts w:ascii="Times New Roman" w:eastAsia="Times New Roman" w:hAnsi="Times New Roman" w:cs="Times New Roman"/>
+          <w:sz w:val="24"/>
+          <w:szCs w:val="24"/>
+        </w:rPr>
+      </w:pPr>
+      <w:r>
+        <w:rPr>
+          <w:rFonts w:ascii="Times New Roman" w:eastAsia="Times New Roman" w:hAnsi="Times New Roman" w:cs="Times New Roman"/>
+          <w:sz w:val="24"/>
+          <w:szCs w:val="24"/>
+        </w:rPr>
+        <w:t>Chat</w:t>
+      </w:r>
+      <w:r>
+        <w:rPr>
+          <w:rFonts w:ascii="Times New Roman" w:eastAsia="Times New Roman" w:hAnsi="Times New Roman" w:cs="Times New Roman"/>
+          <w:sz w:val="24"/>
+          <w:szCs w:val="24"/>
+        </w:rPr>
+        <w:t xml:space="preserve"> Page: Can easily reach customer service for any assistance related to the product.</w:t>
       </w:r>
     </w:p>
     <w:p>
@@ -5701,6 +5717,52 @@
     </w:p>
     <w:p>
       <w:pPr>
+        <w:numPr>
+          <w:ilvl w:val="0"/>
+          <w:numId w:val="3"/>
+        </w:numPr>
+        <w:spacing w:after="200"/>
+        <w:jc w:val="both"/>
+        <w:rPr>
+          <w:rFonts w:ascii="Times New Roman" w:eastAsia="Times New Roman" w:hAnsi="Times New Roman" w:cs="Times New Roman"/>
+          <w:sz w:val="24"/>
+          <w:szCs w:val="24"/>
+        </w:rPr>
+      </w:pPr>
+      <w:r>
+        <w:rPr>
+          <w:rFonts w:ascii="Times New Roman" w:eastAsia="Times New Roman" w:hAnsi="Times New Roman" w:cs="Times New Roman"/>
+          <w:sz w:val="24"/>
+          <w:szCs w:val="24"/>
+        </w:rPr>
+        <w:t>Payment Page: User can choose the payment methods.</w:t>
+      </w:r>
+    </w:p>
+    <w:p>
+      <w:pPr>
+        <w:numPr>
+          <w:ilvl w:val="0"/>
+          <w:numId w:val="3"/>
+        </w:numPr>
+        <w:spacing w:after="200"/>
+        <w:jc w:val="both"/>
+        <w:rPr>
+          <w:rFonts w:ascii="Times New Roman" w:eastAsia="Times New Roman" w:hAnsi="Times New Roman" w:cs="Times New Roman"/>
+          <w:sz w:val="24"/>
+          <w:szCs w:val="24"/>
+        </w:rPr>
+      </w:pPr>
+      <w:r>
+        <w:rPr>
+          <w:rFonts w:ascii="Times New Roman" w:eastAsia="Times New Roman" w:hAnsi="Times New Roman" w:cs="Times New Roman"/>
+          <w:sz w:val="24"/>
+          <w:szCs w:val="24"/>
+        </w:rPr>
+        <w:t>Forgot Password: User can retrieve the password.</w:t>
+      </w:r>
+    </w:p>
+    <w:p>
+      <w:pPr>
         <w:spacing w:after="200"/>
         <w:jc w:val="both"/>
         <w:rPr>
@@ -6427,6 +6489,7 @@
         <w:jc w:val="both"/>
         <w:rPr>
           <w:rFonts w:ascii="Times New Roman" w:eastAsia="Times New Roman" w:hAnsi="Times New Roman" w:cs="Times New Roman"/>
+          <w:b/>
           <w:sz w:val="24"/>
           <w:szCs w:val="24"/>
         </w:rPr>
@@ -6446,7 +6509,15 @@
           <w:sz w:val="24"/>
           <w:szCs w:val="24"/>
         </w:rPr>
-        <w:t>The products are supposed to be displayed in this page.  There should be an image, price and product description for every item in this page.</w:t>
+        <w:t xml:space="preserve">The products are supposed to be displayed in this page.  There should be an image, price </w:t>
+      </w:r>
+      <w:r>
+        <w:rPr>
+          <w:rFonts w:ascii="Times New Roman" w:eastAsia="Times New Roman" w:hAnsi="Times New Roman" w:cs="Times New Roman"/>
+          <w:sz w:val="24"/>
+          <w:szCs w:val="24"/>
+        </w:rPr>
+        <w:t>and product description for every item in this page.</w:t>
       </w:r>
     </w:p>
     <w:p>
@@ -6466,6 +6537,44 @@
           <w:sz w:val="24"/>
           <w:szCs w:val="24"/>
         </w:rPr>
+        <w:t>Forgot Password Page:</w:t>
+      </w:r>
+      <w:r>
+        <w:rPr>
+          <w:rFonts w:ascii="Times New Roman" w:eastAsia="Times New Roman" w:hAnsi="Times New Roman" w:cs="Times New Roman"/>
+          <w:b/>
+          <w:sz w:val="24"/>
+          <w:szCs w:val="24"/>
+        </w:rPr>
+        <w:t xml:space="preserve"> </w:t>
+      </w:r>
+      <w:r>
+        <w:rPr>
+          <w:rFonts w:ascii="Times New Roman" w:eastAsia="Times New Roman" w:hAnsi="Times New Roman" w:cs="Times New Roman"/>
+          <w:sz w:val="24"/>
+          <w:szCs w:val="24"/>
+        </w:rPr>
+        <w:t>This page allows user to change the password and when user clicks on forgot password, the link is sent to the users registered Email.</w:t>
+      </w:r>
+    </w:p>
+    <w:p>
+      <w:pPr>
+        <w:spacing w:after="200"/>
+        <w:jc w:val="both"/>
+        <w:rPr>
+          <w:rFonts w:ascii="Times New Roman" w:eastAsia="Times New Roman" w:hAnsi="Times New Roman" w:cs="Times New Roman"/>
+          <w:sz w:val="24"/>
+          <w:szCs w:val="24"/>
+        </w:rPr>
+      </w:pPr>
+      <w:r>
+        <w:rPr>
+          <w:rFonts w:ascii="Times New Roman" w:eastAsia="Times New Roman" w:hAnsi="Times New Roman" w:cs="Times New Roman"/>
+          <w:b/>
+          <w:sz w:val="24"/>
+          <w:szCs w:val="24"/>
+        </w:rPr>
+        <w:lastRenderedPageBreak/>
         <w:t xml:space="preserve">Admin Home Page: </w:t>
       </w:r>
       <w:r>
@@ -6474,7 +6583,17 @@
           <w:sz w:val="24"/>
           <w:szCs w:val="24"/>
         </w:rPr>
-        <w:t>This page is where the admin can see the added products, admin can add the new products from this page. They can review on the received orders and post the status of the orders.</w:t>
+        <w:t>This page is where the admin can see the added products, admin can add the ne</w:t>
+      </w:r>
+      <w:bookmarkStart w:id="2" w:name="_GoBack"/>
+      <w:bookmarkEnd w:id="2"/>
+      <w:r>
+        <w:rPr>
+          <w:rFonts w:ascii="Times New Roman" w:eastAsia="Times New Roman" w:hAnsi="Times New Roman" w:cs="Times New Roman"/>
+          <w:sz w:val="24"/>
+          <w:szCs w:val="24"/>
+        </w:rPr>
+        <w:t>w products from this page. They can review on the received orders and post the status of the orders.</w:t>
       </w:r>
     </w:p>
     <w:p>
@@ -6523,7 +6642,6 @@
           <w:sz w:val="24"/>
           <w:szCs w:val="24"/>
         </w:rPr>
-        <w:lastRenderedPageBreak/>
         <w:t xml:space="preserve">My Profile Page: </w:t>
       </w:r>
       <w:r>
@@ -6769,7 +6887,6 @@
         <w:jc w:val="both"/>
         <w:rPr>
           <w:rFonts w:ascii="Times New Roman" w:hAnsi="Times New Roman" w:cs="Times New Roman"/>
-          <w:color w:val="333333"/>
           <w:sz w:val="24"/>
           <w:szCs w:val="30"/>
         </w:rPr>
@@ -6778,7 +6895,6 @@
         <w:rPr>
           <w:rStyle w:val="Strong"/>
           <w:rFonts w:ascii="Times New Roman" w:hAnsi="Times New Roman" w:cs="Times New Roman"/>
-          <w:color w:val="333333"/>
           <w:sz w:val="24"/>
           <w:szCs w:val="30"/>
         </w:rPr>
@@ -6787,7 +6903,6 @@
       <w:r>
         <w:rPr>
           <w:rFonts w:ascii="Times New Roman" w:hAnsi="Times New Roman" w:cs="Times New Roman"/>
-          <w:color w:val="333333"/>
           <w:sz w:val="24"/>
           <w:szCs w:val="30"/>
         </w:rPr>
@@ -6795,7 +6910,6 @@
       </w:r>
       <w:r>
         <w:rPr>
-          <w:color w:val="333333"/>
           <w:sz w:val="30"/>
           <w:szCs w:val="30"/>
         </w:rPr>
@@ -6804,7 +6918,6 @@
       <w:r>
         <w:rPr>
           <w:rFonts w:ascii="Times New Roman" w:hAnsi="Times New Roman" w:cs="Times New Roman"/>
-          <w:color w:val="333333"/>
           <w:sz w:val="24"/>
           <w:szCs w:val="30"/>
         </w:rPr>
@@ -6813,7 +6926,6 @@
       <w:r>
         <w:rPr>
           <w:rFonts w:ascii="Times New Roman" w:hAnsi="Times New Roman" w:cs="Times New Roman"/>
-          <w:color w:val="333333"/>
           <w:sz w:val="24"/>
           <w:szCs w:val="30"/>
         </w:rPr>
@@ -7041,6 +7153,7 @@
           <w:sz w:val="24"/>
           <w:szCs w:val="24"/>
         </w:rPr>
+        <w:lastRenderedPageBreak/>
         <w:t>The we</w:t>
       </w:r>
       <w:r>
@@ -7181,7 +7294,6 @@
           <w:sz w:val="24"/>
           <w:szCs w:val="24"/>
         </w:rPr>
-        <w:lastRenderedPageBreak/>
         <w:t>3.9.   Other Requirements</w:t>
       </w:r>
     </w:p>
@@ -7405,6 +7517,7 @@
           <w:szCs w:val="24"/>
           <w:lang w:val="en-US"/>
         </w:rPr>
+        <w:lastRenderedPageBreak/>
         <w:drawing>
           <wp:inline distT="0" distB="0" distL="0" distR="0" wp14:anchorId="4748B1EC" wp14:editId="76CD6A08">
             <wp:extent cx="6115050" cy="2905125"/>
@@ -7951,6 +8064,7 @@
           <w:szCs w:val="24"/>
           <w:lang w:val="en-US"/>
         </w:rPr>
+        <w:lastRenderedPageBreak/>
         <w:t xml:space="preserve">My Cart Page: </w:t>
       </w:r>
       <w:r>
@@ -8081,7 +8195,6 @@
           <w:szCs w:val="24"/>
           <w:lang w:val="en-US"/>
         </w:rPr>
-        <w:lastRenderedPageBreak/>
         <w:t xml:space="preserve">Reset Password Page: </w:t>
       </w:r>
       <w:r>
@@ -8253,6 +8366,7 @@
           <w:noProof/>
           <w:lang w:val="en-US"/>
         </w:rPr>
+        <w:lastRenderedPageBreak/>
         <w:drawing>
           <wp:inline distT="0" distB="0" distL="0" distR="0" wp14:anchorId="111F08CC" wp14:editId="6C7D60F7">
             <wp:extent cx="6115050" cy="3009900"/>
@@ -8376,7 +8490,6 @@
           <w:sz w:val="28"/>
           <w:szCs w:val="24"/>
         </w:rPr>
-        <w:lastRenderedPageBreak/>
         <w:t xml:space="preserve">4. </w:t>
       </w:r>
       <w:r>
@@ -8632,6 +8745,7 @@
           <w:sz w:val="24"/>
           <w:szCs w:val="24"/>
         </w:rPr>
+        <w:lastRenderedPageBreak/>
         <w:t>Here, t</w:t>
       </w:r>
       <w:r>
@@ -8967,7 +9081,6 @@
           <w:szCs w:val="24"/>
           <w:lang w:val="en-US"/>
         </w:rPr>
-        <w:lastRenderedPageBreak/>
         <w:drawing>
           <wp:inline distT="114300" distB="114300" distL="114300" distR="114300" wp14:anchorId="3A199F1A" wp14:editId="03F98A15">
             <wp:extent cx="5943600" cy="3657600"/>
@@ -9095,6 +9208,7 @@
           <w:sz w:val="24"/>
           <w:szCs w:val="24"/>
         </w:rPr>
+        <w:lastRenderedPageBreak/>
         <w:t>Home Page:</w:t>
       </w:r>
     </w:p>
@@ -9187,7 +9301,6 @@
           <w:sz w:val="24"/>
           <w:szCs w:val="24"/>
         </w:rPr>
-        <w:lastRenderedPageBreak/>
         <w:t xml:space="preserve">My Cart page: </w:t>
       </w:r>
     </w:p>
@@ -9218,6 +9331,7 @@
           <w:szCs w:val="24"/>
           <w:lang w:val="en-US"/>
         </w:rPr>
+        <w:lastRenderedPageBreak/>
         <w:drawing>
           <wp:inline distT="114300" distB="114300" distL="114300" distR="114300" wp14:anchorId="7D01641C" wp14:editId="5788AD73">
             <wp:extent cx="5826642" cy="3902149"/>
@@ -9596,6 +9710,7 @@
           <w:szCs w:val="32"/>
           <w:lang w:val="en-US"/>
         </w:rPr>
+        <w:lastRenderedPageBreak/>
         <w:t xml:space="preserve">6. </w:t>
       </w:r>
       <w:r>
@@ -9706,25 +9821,7 @@
           <w:sz w:val="24"/>
           <w:szCs w:val="24"/>
         </w:rPr>
-        <w:t xml:space="preserve"> </w:t>
-      </w:r>
-      <w:proofErr w:type="spellStart"/>
-      <w:r>
-        <w:rPr>
-          <w:rFonts w:ascii="Times New Roman" w:eastAsia="Times New Roman" w:hAnsi="Times New Roman" w:cs="Times New Roman"/>
-          <w:sz w:val="24"/>
-          <w:szCs w:val="24"/>
-        </w:rPr>
-        <w:t>EMart</w:t>
-      </w:r>
-      <w:proofErr w:type="spellEnd"/>
-      <w:r>
-        <w:rPr>
-          <w:rFonts w:ascii="Times New Roman" w:eastAsia="Times New Roman" w:hAnsi="Times New Roman" w:cs="Times New Roman"/>
-          <w:sz w:val="24"/>
-          <w:szCs w:val="24"/>
-        </w:rPr>
-        <w:t xml:space="preserve"> (Ecommerce website)</w:t>
+        <w:t xml:space="preserve"> EMart (Ecommerce website)</w:t>
       </w:r>
     </w:p>
     <w:p>
@@ -10072,6 +10169,7 @@
           <w:sz w:val="24"/>
           <w:szCs w:val="24"/>
         </w:rPr>
+        <w:lastRenderedPageBreak/>
         <w:t xml:space="preserve">6.5. </w:t>
       </w:r>
       <w:r>
@@ -11170,7 +11268,6 @@
                 <w:sz w:val="24"/>
                 <w:szCs w:val="24"/>
               </w:rPr>
-              <w:lastRenderedPageBreak/>
               <w:t>MySQL</w:t>
             </w:r>
           </w:p>
@@ -11265,6 +11362,7 @@
           <w:szCs w:val="24"/>
           <w:lang w:val="en-US"/>
         </w:rPr>
+        <w:lastRenderedPageBreak/>
         <w:t>HTML5</w:t>
       </w:r>
       <w:r>
@@ -11636,7 +11734,7 @@
           <w:sz w:val="24"/>
           <w:szCs w:val="24"/>
         </w:rPr>
-        <w:t xml:space="preserve">In the above image, there are mainly two fields where the user can enter the username and password. By default, the username is the email address of the user. The fields’ username and passwords are </w:t>
+        <w:t xml:space="preserve">In the above image, there are mainly two fields where the user can enter the username and password. By default, the username is the email address of the user. The fields’ username and passwords are given as inputs in the login.html. This page also consists of Sign-In and Register buttons where the sign-in button takes the user to the home page of the website (if the user name and password are correct). If there is a new user, the user can register by simply clicking on the register button. The </w:t>
       </w:r>
       <w:r>
         <w:rPr>
@@ -11645,7 +11743,7 @@
           <w:szCs w:val="24"/>
         </w:rPr>
         <w:lastRenderedPageBreak/>
-        <w:t>given as inputs in the login.html. This page also consists of Sign-In and Register buttons where the sign-in button takes the user to the home page of the website (if the user name and password are correct). If there is a new user, the user can register by simply clicking on the register button. The user can’t leave any of the above mentioned text fields empty. If the user leaves these text fields empty, there would be an alert stating that he has to fill all the fields.</w:t>
+        <w:t>user can’t leave any of the above mentioned text fields empty. If the user leaves these text fields empty, there would be an alert stating that he has to fill all the fields.</w:t>
       </w:r>
     </w:p>
     <w:p>
@@ -11821,25 +11919,7 @@
           <w:sz w:val="24"/>
           <w:szCs w:val="24"/>
         </w:rPr>
-        <w:t xml:space="preserve">In </w:t>
-      </w:r>
-      <w:proofErr w:type="gramStart"/>
-      <w:r>
-        <w:rPr>
-          <w:rFonts w:ascii="Times New Roman" w:eastAsia="Times New Roman" w:hAnsi="Times New Roman" w:cs="Times New Roman"/>
-          <w:sz w:val="24"/>
-          <w:szCs w:val="24"/>
-        </w:rPr>
-        <w:t>the  below</w:t>
-      </w:r>
-      <w:proofErr w:type="gramEnd"/>
-      <w:r>
-        <w:rPr>
-          <w:rFonts w:ascii="Times New Roman" w:eastAsia="Times New Roman" w:hAnsi="Times New Roman" w:cs="Times New Roman"/>
-          <w:sz w:val="24"/>
-          <w:szCs w:val="24"/>
-        </w:rPr>
-        <w:t xml:space="preserve"> image, The user enter the first name, last name, Email Id, Password, Confirm Password. All these above fields are given as inputs in the register.html code. The fields first name, last name, Email id, password and confirm password are given as inputs in register.html. There are certain validations made in the register.html to make the user account secure. </w:t>
+        <w:t xml:space="preserve">In the  below image, The user enter the first name, last name, Email Id, Password, Confirm Password. All these above fields are given as inputs in the register.html code. The fields first name, last name, Email id, password and confirm password are given as inputs in register.html. There are certain validations made in the register.html to make the user account secure. </w:t>
       </w:r>
     </w:p>
     <w:p>
@@ -11858,16 +11938,7 @@
           <w:sz w:val="24"/>
           <w:szCs w:val="24"/>
         </w:rPr>
-        <w:t xml:space="preserve">If the user leaves these text fields empty, there would be an alert stating that he has to fill all the fields. The password requires special characters, numerical value, uppercase alphabet and at least one </w:t>
-      </w:r>
-      <w:r>
-        <w:rPr>
-          <w:rFonts w:ascii="Times New Roman" w:eastAsia="Times New Roman" w:hAnsi="Times New Roman" w:cs="Times New Roman"/>
-          <w:sz w:val="24"/>
-          <w:szCs w:val="24"/>
-        </w:rPr>
-        <w:lastRenderedPageBreak/>
-        <w:t>lowercase alphabet. If the user enter different values in password and confirm password, the user may not be able to register.</w:t>
+        <w:t>If the user leaves these text fields empty, there would be an alert stating that he has to fill all the fields. The password requires special characters, numerical value, uppercase alphabet and at least one lowercase alphabet. If the user enter different values in password and confirm password, the user may not be able to register.</w:t>
       </w:r>
     </w:p>
     <w:p>
@@ -11916,6 +11987,7 @@
           <w:sz w:val="24"/>
           <w:szCs w:val="24"/>
         </w:rPr>
+        <w:lastRenderedPageBreak/>
         <w:t xml:space="preserve">register.css: </w:t>
       </w:r>
       <w:hyperlink r:id="rId26" w:history="1">
@@ -12349,7 +12421,7 @@
 </file>
 
 <file path=word/endnotes.xml><?xml version="1.0" encoding="utf-8"?>
-<w:endnotes xmlns:wpc="http://schemas.microsoft.com/office/word/2010/wordprocessingCanvas" xmlns:cx="http://schemas.microsoft.com/office/drawing/2014/chartex" xmlns:cx1="http://schemas.microsoft.com/office/drawing/2015/9/8/chartex" xmlns:cx2="http://schemas.microsoft.com/office/drawing/2015/10/21/chartex" xmlns:cx3="http://schemas.microsoft.com/office/drawing/2016/5/9/chartex" xmlns:cx4="http://schemas.microsoft.com/office/drawing/2016/5/10/chartex" xmlns:cx5="http://schemas.microsoft.com/office/drawing/2016/5/11/chartex" xmlns:cx6="http://schemas.microsoft.com/office/drawing/2016/5/12/chartex" xmlns:cx7="http://schemas.microsoft.com/office/drawing/2016/5/13/chartex" xmlns:cx8="http://schemas.microsoft.com/office/drawing/2016/5/14/chartex" xmlns:mc="http://schemas.openxmlformats.org/markup-compatibility/2006" xmlns:aink="http://schemas.microsoft.com/office/drawing/2016/ink" xmlns:am3d="http://schemas.microsoft.com/office/drawing/2017/model3d" xmlns:o="urn:schemas-microsoft-com:office:office" xmlns:r="http://schemas.openxmlformats.org/officeDocument/2006/relationships" xmlns:m="http://schemas.openxmlformats.org/officeDocument/2006/math" xmlns:v="urn:schemas-microsoft-com:vml" xmlns:wp14="http://schemas.microsoft.com/office/word/2010/wordprocessingDrawing" xmlns:wp="http://schemas.openxmlformats.org/drawingml/2006/wordprocessingDrawing" xmlns:w10="urn:schemas-microsoft-com:office:word" xmlns:w="http://schemas.openxmlformats.org/wordprocessingml/2006/main" xmlns:w14="http://schemas.microsoft.com/office/word/2010/wordml" xmlns:w15="http://schemas.microsoft.com/office/word/2012/wordml" xmlns:w16cid="http://schemas.microsoft.com/office/word/2016/wordml/cid" xmlns:w16se="http://schemas.microsoft.com/office/word/2015/wordml/symex" xmlns:wpg="http://schemas.microsoft.com/office/word/2010/wordprocessingGroup" xmlns:wpi="http://schemas.microsoft.com/office/word/2010/wordprocessingInk" xmlns:wne="http://schemas.microsoft.com/office/word/2006/wordml" xmlns:wps="http://schemas.microsoft.com/office/word/2010/wordprocessingShape" mc:Ignorable="w14 w15 w16se w16cid wp14">
+<w:endnotes xmlns:wpc="http://schemas.microsoft.com/office/word/2010/wordprocessingCanvas" xmlns:cx="http://schemas.microsoft.com/office/drawing/2014/chartex" xmlns:cx1="http://schemas.microsoft.com/office/drawing/2015/9/8/chartex" xmlns:mc="http://schemas.openxmlformats.org/markup-compatibility/2006" xmlns:o="urn:schemas-microsoft-com:office:office" xmlns:r="http://schemas.openxmlformats.org/officeDocument/2006/relationships" xmlns:m="http://schemas.openxmlformats.org/officeDocument/2006/math" xmlns:v="urn:schemas-microsoft-com:vml" xmlns:wp14="http://schemas.microsoft.com/office/word/2010/wordprocessingDrawing" xmlns:wp="http://schemas.openxmlformats.org/drawingml/2006/wordprocessingDrawing" xmlns:w10="urn:schemas-microsoft-com:office:word" xmlns:w="http://schemas.openxmlformats.org/wordprocessingml/2006/main" xmlns:w14="http://schemas.microsoft.com/office/word/2010/wordml" xmlns:w15="http://schemas.microsoft.com/office/word/2012/wordml" xmlns:w16se="http://schemas.microsoft.com/office/word/2015/wordml/symex" xmlns:wpg="http://schemas.microsoft.com/office/word/2010/wordprocessingGroup" xmlns:wpi="http://schemas.microsoft.com/office/word/2010/wordprocessingInk" xmlns:wne="http://schemas.microsoft.com/office/word/2006/wordml" xmlns:wps="http://schemas.microsoft.com/office/word/2010/wordprocessingShape" mc:Ignorable="w14 w15 w16se wp14">
   <w:endnote w:type="separator" w:id="-1">
     <w:p>
       <w:pPr>
@@ -12374,7 +12446,7 @@
 </file>
 
 <file path=word/footer1.xml><?xml version="1.0" encoding="utf-8"?>
-<w:ftr xmlns:wpc="http://schemas.microsoft.com/office/word/2010/wordprocessingCanvas" xmlns:cx="http://schemas.microsoft.com/office/drawing/2014/chartex" xmlns:cx1="http://schemas.microsoft.com/office/drawing/2015/9/8/chartex" xmlns:cx2="http://schemas.microsoft.com/office/drawing/2015/10/21/chartex" xmlns:cx3="http://schemas.microsoft.com/office/drawing/2016/5/9/chartex" xmlns:cx4="http://schemas.microsoft.com/office/drawing/2016/5/10/chartex" xmlns:cx5="http://schemas.microsoft.com/office/drawing/2016/5/11/chartex" xmlns:cx6="http://schemas.microsoft.com/office/drawing/2016/5/12/chartex" xmlns:cx7="http://schemas.microsoft.com/office/drawing/2016/5/13/chartex" xmlns:cx8="http://schemas.microsoft.com/office/drawing/2016/5/14/chartex" xmlns:mc="http://schemas.openxmlformats.org/markup-compatibility/2006" xmlns:aink="http://schemas.microsoft.com/office/drawing/2016/ink" xmlns:am3d="http://schemas.microsoft.com/office/drawing/2017/model3d" xmlns:o="urn:schemas-microsoft-com:office:office" xmlns:r="http://schemas.openxmlformats.org/officeDocument/2006/relationships" xmlns:m="http://schemas.openxmlformats.org/officeDocument/2006/math" xmlns:v="urn:schemas-microsoft-com:vml" xmlns:wp14="http://schemas.microsoft.com/office/word/2010/wordprocessingDrawing" xmlns:wp="http://schemas.openxmlformats.org/drawingml/2006/wordprocessingDrawing" xmlns:w10="urn:schemas-microsoft-com:office:word" xmlns:w="http://schemas.openxmlformats.org/wordprocessingml/2006/main" xmlns:w14="http://schemas.microsoft.com/office/word/2010/wordml" xmlns:w15="http://schemas.microsoft.com/office/word/2012/wordml" xmlns:w16cid="http://schemas.microsoft.com/office/word/2016/wordml/cid" xmlns:w16se="http://schemas.microsoft.com/office/word/2015/wordml/symex" xmlns:wpg="http://schemas.microsoft.com/office/word/2010/wordprocessingGroup" xmlns:wpi="http://schemas.microsoft.com/office/word/2010/wordprocessingInk" xmlns:wne="http://schemas.microsoft.com/office/word/2006/wordml" xmlns:wps="http://schemas.microsoft.com/office/word/2010/wordprocessingShape" mc:Ignorable="w14 w15 w16se w16cid wp14">
+<w:ftr xmlns:wpc="http://schemas.microsoft.com/office/word/2010/wordprocessingCanvas" xmlns:cx="http://schemas.microsoft.com/office/drawing/2014/chartex" xmlns:cx1="http://schemas.microsoft.com/office/drawing/2015/9/8/chartex" xmlns:mc="http://schemas.openxmlformats.org/markup-compatibility/2006" xmlns:o="urn:schemas-microsoft-com:office:office" xmlns:r="http://schemas.openxmlformats.org/officeDocument/2006/relationships" xmlns:m="http://schemas.openxmlformats.org/officeDocument/2006/math" xmlns:v="urn:schemas-microsoft-com:vml" xmlns:wp14="http://schemas.microsoft.com/office/word/2010/wordprocessingDrawing" xmlns:wp="http://schemas.openxmlformats.org/drawingml/2006/wordprocessingDrawing" xmlns:w10="urn:schemas-microsoft-com:office:word" xmlns:w="http://schemas.openxmlformats.org/wordprocessingml/2006/main" xmlns:w14="http://schemas.microsoft.com/office/word/2010/wordml" xmlns:w15="http://schemas.microsoft.com/office/word/2012/wordml" xmlns:w16se="http://schemas.microsoft.com/office/word/2015/wordml/symex" xmlns:wpg="http://schemas.microsoft.com/office/word/2010/wordprocessingGroup" xmlns:wpi="http://schemas.microsoft.com/office/word/2010/wordprocessingInk" xmlns:wne="http://schemas.microsoft.com/office/word/2006/wordml" xmlns:wps="http://schemas.microsoft.com/office/word/2010/wordprocessingShape" mc:Ignorable="w14 w15 w16se wp14">
   <w:sdt>
     <w:sdtPr>
       <w:id w:val="-1410157160"/>
@@ -12407,7 +12479,7 @@
           <w:rPr>
             <w:noProof/>
           </w:rPr>
-          <w:t>2</w:t>
+          <w:t>10</w:t>
         </w:r>
         <w:r>
           <w:rPr>
@@ -12427,7 +12499,7 @@
 </file>
 
 <file path=word/footnotes.xml><?xml version="1.0" encoding="utf-8"?>
-<w:footnotes xmlns:wpc="http://schemas.microsoft.com/office/word/2010/wordprocessingCanvas" xmlns:cx="http://schemas.microsoft.com/office/drawing/2014/chartex" xmlns:cx1="http://schemas.microsoft.com/office/drawing/2015/9/8/chartex" xmlns:cx2="http://schemas.microsoft.com/office/drawing/2015/10/21/chartex" xmlns:cx3="http://schemas.microsoft.com/office/drawing/2016/5/9/chartex" xmlns:cx4="http://schemas.microsoft.com/office/drawing/2016/5/10/chartex" xmlns:cx5="http://schemas.microsoft.com/office/drawing/2016/5/11/chartex" xmlns:cx6="http://schemas.microsoft.com/office/drawing/2016/5/12/chartex" xmlns:cx7="http://schemas.microsoft.com/office/drawing/2016/5/13/chartex" xmlns:cx8="http://schemas.microsoft.com/office/drawing/2016/5/14/chartex" xmlns:mc="http://schemas.openxmlformats.org/markup-compatibility/2006" xmlns:aink="http://schemas.microsoft.com/office/drawing/2016/ink" xmlns:am3d="http://schemas.microsoft.com/office/drawing/2017/model3d" xmlns:o="urn:schemas-microsoft-com:office:office" xmlns:r="http://schemas.openxmlformats.org/officeDocument/2006/relationships" xmlns:m="http://schemas.openxmlformats.org/officeDocument/2006/math" xmlns:v="urn:schemas-microsoft-com:vml" xmlns:wp14="http://schemas.microsoft.com/office/word/2010/wordprocessingDrawing" xmlns:wp="http://schemas.openxmlformats.org/drawingml/2006/wordprocessingDrawing" xmlns:w10="urn:schemas-microsoft-com:office:word" xmlns:w="http://schemas.openxmlformats.org/wordprocessingml/2006/main" xmlns:w14="http://schemas.microsoft.com/office/word/2010/wordml" xmlns:w15="http://schemas.microsoft.com/office/word/2012/wordml" xmlns:w16cid="http://schemas.microsoft.com/office/word/2016/wordml/cid" xmlns:w16se="http://schemas.microsoft.com/office/word/2015/wordml/symex" xmlns:wpg="http://schemas.microsoft.com/office/word/2010/wordprocessingGroup" xmlns:wpi="http://schemas.microsoft.com/office/word/2010/wordprocessingInk" xmlns:wne="http://schemas.microsoft.com/office/word/2006/wordml" xmlns:wps="http://schemas.microsoft.com/office/word/2010/wordprocessingShape" mc:Ignorable="w14 w15 w16se w16cid wp14">
+<w:footnotes xmlns:wpc="http://schemas.microsoft.com/office/word/2010/wordprocessingCanvas" xmlns:cx="http://schemas.microsoft.com/office/drawing/2014/chartex" xmlns:cx1="http://schemas.microsoft.com/office/drawing/2015/9/8/chartex" xmlns:mc="http://schemas.openxmlformats.org/markup-compatibility/2006" xmlns:o="urn:schemas-microsoft-com:office:office" xmlns:r="http://schemas.openxmlformats.org/officeDocument/2006/relationships" xmlns:m="http://schemas.openxmlformats.org/officeDocument/2006/math" xmlns:v="urn:schemas-microsoft-com:vml" xmlns:wp14="http://schemas.microsoft.com/office/word/2010/wordprocessingDrawing" xmlns:wp="http://schemas.openxmlformats.org/drawingml/2006/wordprocessingDrawing" xmlns:w10="urn:schemas-microsoft-com:office:word" xmlns:w="http://schemas.openxmlformats.org/wordprocessingml/2006/main" xmlns:w14="http://schemas.microsoft.com/office/word/2010/wordml" xmlns:w15="http://schemas.microsoft.com/office/word/2012/wordml" xmlns:w16se="http://schemas.microsoft.com/office/word/2015/wordml/symex" xmlns:wpg="http://schemas.microsoft.com/office/word/2010/wordprocessingGroup" xmlns:wpi="http://schemas.microsoft.com/office/word/2010/wordprocessingInk" xmlns:wne="http://schemas.microsoft.com/office/word/2006/wordml" xmlns:wps="http://schemas.microsoft.com/office/word/2010/wordprocessingShape" mc:Ignorable="w14 w15 w16se wp14">
   <w:footnote w:type="separator" w:id="-1">
     <w:p>
       <w:pPr>
@@ -12452,7 +12524,7 @@
 </file>
 
 <file path=word/numbering.xml><?xml version="1.0" encoding="utf-8"?>
-<w:numbering xmlns:wpc="http://schemas.microsoft.com/office/word/2010/wordprocessingCanvas" xmlns:cx="http://schemas.microsoft.com/office/drawing/2014/chartex" xmlns:cx1="http://schemas.microsoft.com/office/drawing/2015/9/8/chartex" xmlns:cx2="http://schemas.microsoft.com/office/drawing/2015/10/21/chartex" xmlns:cx3="http://schemas.microsoft.com/office/drawing/2016/5/9/chartex" xmlns:cx4="http://schemas.microsoft.com/office/drawing/2016/5/10/chartex" xmlns:cx5="http://schemas.microsoft.com/office/drawing/2016/5/11/chartex" xmlns:cx6="http://schemas.microsoft.com/office/drawing/2016/5/12/chartex" xmlns:cx7="http://schemas.microsoft.com/office/drawing/2016/5/13/chartex" xmlns:cx8="http://schemas.microsoft.com/office/drawing/2016/5/14/chartex" xmlns:mc="http://schemas.openxmlformats.org/markup-compatibility/2006" xmlns:aink="http://schemas.microsoft.com/office/drawing/2016/ink" xmlns:am3d="http://schemas.microsoft.com/office/drawing/2017/model3d" xmlns:o="urn:schemas-microsoft-com:office:office" xmlns:r="http://schemas.openxmlformats.org/officeDocument/2006/relationships" xmlns:m="http://schemas.openxmlformats.org/officeDocument/2006/math" xmlns:v="urn:schemas-microsoft-com:vml" xmlns:wp14="http://schemas.microsoft.com/office/word/2010/wordprocessingDrawing" xmlns:wp="http://schemas.openxmlformats.org/drawingml/2006/wordprocessingDrawing" xmlns:w10="urn:schemas-microsoft-com:office:word" xmlns:w="http://schemas.openxmlformats.org/wordprocessingml/2006/main" xmlns:w14="http://schemas.microsoft.com/office/word/2010/wordml" xmlns:w15="http://schemas.microsoft.com/office/word/2012/wordml" xmlns:w16cid="http://schemas.microsoft.com/office/word/2016/wordml/cid" xmlns:w16se="http://schemas.microsoft.com/office/word/2015/wordml/symex" xmlns:wpg="http://schemas.microsoft.com/office/word/2010/wordprocessingGroup" xmlns:wpi="http://schemas.microsoft.com/office/word/2010/wordprocessingInk" xmlns:wne="http://schemas.microsoft.com/office/word/2006/wordml" xmlns:wps="http://schemas.microsoft.com/office/word/2010/wordprocessingShape" mc:Ignorable="w14 w15 w16se w16cid wp14">
+<w:numbering xmlns:wpc="http://schemas.microsoft.com/office/word/2010/wordprocessingCanvas" xmlns:cx="http://schemas.microsoft.com/office/drawing/2014/chartex" xmlns:cx1="http://schemas.microsoft.com/office/drawing/2015/9/8/chartex" xmlns:mc="http://schemas.openxmlformats.org/markup-compatibility/2006" xmlns:o="urn:schemas-microsoft-com:office:office" xmlns:r="http://schemas.openxmlformats.org/officeDocument/2006/relationships" xmlns:m="http://schemas.openxmlformats.org/officeDocument/2006/math" xmlns:v="urn:schemas-microsoft-com:vml" xmlns:wp14="http://schemas.microsoft.com/office/word/2010/wordprocessingDrawing" xmlns:wp="http://schemas.openxmlformats.org/drawingml/2006/wordprocessingDrawing" xmlns:w10="urn:schemas-microsoft-com:office:word" xmlns:w="http://schemas.openxmlformats.org/wordprocessingml/2006/main" xmlns:w14="http://schemas.microsoft.com/office/word/2010/wordml" xmlns:w15="http://schemas.microsoft.com/office/word/2012/wordml" xmlns:w16se="http://schemas.microsoft.com/office/word/2015/wordml/symex" xmlns:wpg="http://schemas.microsoft.com/office/word/2010/wordprocessingGroup" xmlns:wpi="http://schemas.microsoft.com/office/word/2010/wordprocessingInk" xmlns:wne="http://schemas.microsoft.com/office/word/2006/wordml" xmlns:wps="http://schemas.microsoft.com/office/word/2010/wordprocessingShape" mc:Ignorable="w14 w15 w16se wp14">
   <w:abstractNum w:abstractNumId="0" w15:restartNumberingAfterBreak="0">
     <w:nsid w:val="0EE35238"/>
     <w:multiLevelType w:val="multilevel"/>
@@ -13153,7 +13225,7 @@
 </file>
 
 <file path=word/styles.xml><?xml version="1.0" encoding="utf-8"?>
-<w:styles xmlns:mc="http://schemas.openxmlformats.org/markup-compatibility/2006" xmlns:r="http://schemas.openxmlformats.org/officeDocument/2006/relationships" xmlns:w="http://schemas.openxmlformats.org/wordprocessingml/2006/main" xmlns:w14="http://schemas.microsoft.com/office/word/2010/wordml" xmlns:w15="http://schemas.microsoft.com/office/word/2012/wordml" xmlns:w16cid="http://schemas.microsoft.com/office/word/2016/wordml/cid" xmlns:w16se="http://schemas.microsoft.com/office/word/2015/wordml/symex" mc:Ignorable="w14 w15 w16se w16cid">
+<w:styles xmlns:mc="http://schemas.openxmlformats.org/markup-compatibility/2006" xmlns:r="http://schemas.openxmlformats.org/officeDocument/2006/relationships" xmlns:w="http://schemas.openxmlformats.org/wordprocessingml/2006/main" xmlns:w14="http://schemas.microsoft.com/office/word/2010/wordml" xmlns:w15="http://schemas.microsoft.com/office/word/2012/wordml" xmlns:w16se="http://schemas.microsoft.com/office/word/2015/wordml/symex" mc:Ignorable="w14 w15 w16se">
   <w:docDefaults>
     <w:rPrDefault>
       <w:rPr>
@@ -13169,7 +13241,7 @@
       </w:pPr>
     </w:pPrDefault>
   </w:docDefaults>
-  <w:latentStyles w:defLockedState="0" w:defUIPriority="99" w:defSemiHidden="0" w:defUnhideWhenUsed="0" w:defQFormat="0" w:count="376">
+  <w:latentStyles w:defLockedState="0" w:defUIPriority="99" w:defSemiHidden="0" w:defUnhideWhenUsed="0" w:defQFormat="0" w:count="371">
     <w:lsdException w:name="Normal" w:uiPriority="0" w:qFormat="1"/>
     <w:lsdException w:name="heading 1" w:uiPriority="9" w:qFormat="1"/>
     <w:lsdException w:name="heading 2" w:semiHidden="1" w:uiPriority="9" w:unhideWhenUsed="1" w:qFormat="1"/>
@@ -13541,11 +13613,6 @@
     <w:lsdException w:name="List Table 5 Dark Accent 6" w:uiPriority="50"/>
     <w:lsdException w:name="List Table 6 Colorful Accent 6" w:uiPriority="51"/>
     <w:lsdException w:name="List Table 7 Colorful Accent 6" w:uiPriority="52"/>
-    <w:lsdException w:name="Mention" w:semiHidden="1" w:unhideWhenUsed="1"/>
-    <w:lsdException w:name="Smart Hyperlink" w:semiHidden="1" w:unhideWhenUsed="1"/>
-    <w:lsdException w:name="Hashtag" w:semiHidden="1" w:unhideWhenUsed="1"/>
-    <w:lsdException w:name="Unresolved Mention" w:semiHidden="1" w:unhideWhenUsed="1"/>
-    <w:lsdException w:name="Smart Link" w:semiHidden="1" w:unhideWhenUsed="1"/>
   </w:latentStyles>
   <w:style w:type="paragraph" w:default="1" w:styleId="Normal">
     <w:name w:val="Normal"/>
@@ -14257,7 +14324,7 @@
 </file>
 
 <file path=customXml/itemProps1.xml><?xml version="1.0" encoding="utf-8"?>
-<ds:datastoreItem xmlns:ds="http://schemas.openxmlformats.org/officeDocument/2006/customXml" ds:itemID="{BF0CEDCD-E11F-44B1-9878-6B3BCBD339F1}">
+<ds:datastoreItem xmlns:ds="http://schemas.openxmlformats.org/officeDocument/2006/customXml" ds:itemID="{B1BEF61F-B429-4B3C-B723-3B66490040F7}">
   <ds:schemaRefs>
     <ds:schemaRef ds:uri="http://schemas.openxmlformats.org/officeDocument/2006/bibliography"/>
   </ds:schemaRefs>

</xml_diff>

<commit_message>
Updated the analysis models in Project Documentation.docx
</commit_message>
<xml_diff>
--- a/Documentation/Project Documentation.docx
+++ b/Documentation/Project Documentation.docx
@@ -1,6 +1,6 @@
 
 <file path=word/document.xml><?xml version="1.0" encoding="utf-8"?>
-<w:document xmlns:wpc="http://schemas.microsoft.com/office/word/2010/wordprocessingCanvas" xmlns:cx="http://schemas.microsoft.com/office/drawing/2014/chartex" xmlns:cx1="http://schemas.microsoft.com/office/drawing/2015/9/8/chartex" xmlns:mc="http://schemas.openxmlformats.org/markup-compatibility/2006" xmlns:o="urn:schemas-microsoft-com:office:office" xmlns:r="http://schemas.openxmlformats.org/officeDocument/2006/relationships" xmlns:m="http://schemas.openxmlformats.org/officeDocument/2006/math" xmlns:v="urn:schemas-microsoft-com:vml" xmlns:wp14="http://schemas.microsoft.com/office/word/2010/wordprocessingDrawing" xmlns:wp="http://schemas.openxmlformats.org/drawingml/2006/wordprocessingDrawing" xmlns:w10="urn:schemas-microsoft-com:office:word" xmlns:w="http://schemas.openxmlformats.org/wordprocessingml/2006/main" xmlns:w14="http://schemas.microsoft.com/office/word/2010/wordml" xmlns:w15="http://schemas.microsoft.com/office/word/2012/wordml" xmlns:w16se="http://schemas.microsoft.com/office/word/2015/wordml/symex" xmlns:wpg="http://schemas.microsoft.com/office/word/2010/wordprocessingGroup" xmlns:wpi="http://schemas.microsoft.com/office/word/2010/wordprocessingInk" xmlns:wne="http://schemas.microsoft.com/office/word/2006/wordml" xmlns:wps="http://schemas.microsoft.com/office/word/2010/wordprocessingShape" mc:Ignorable="w14 w15 w16se wp14">
+<w:document xmlns:wpc="http://schemas.microsoft.com/office/word/2010/wordprocessingCanvas" xmlns:cx="http://schemas.microsoft.com/office/drawing/2014/chartex" xmlns:cx1="http://schemas.microsoft.com/office/drawing/2015/9/8/chartex" xmlns:cx2="http://schemas.microsoft.com/office/drawing/2015/10/21/chartex" xmlns:cx3="http://schemas.microsoft.com/office/drawing/2016/5/9/chartex" xmlns:cx4="http://schemas.microsoft.com/office/drawing/2016/5/10/chartex" xmlns:cx5="http://schemas.microsoft.com/office/drawing/2016/5/11/chartex" xmlns:cx6="http://schemas.microsoft.com/office/drawing/2016/5/12/chartex" xmlns:cx7="http://schemas.microsoft.com/office/drawing/2016/5/13/chartex" xmlns:cx8="http://schemas.microsoft.com/office/drawing/2016/5/14/chartex" xmlns:mc="http://schemas.openxmlformats.org/markup-compatibility/2006" xmlns:aink="http://schemas.microsoft.com/office/drawing/2016/ink" xmlns:am3d="http://schemas.microsoft.com/office/drawing/2017/model3d" xmlns:o="urn:schemas-microsoft-com:office:office" xmlns:r="http://schemas.openxmlformats.org/officeDocument/2006/relationships" xmlns:m="http://schemas.openxmlformats.org/officeDocument/2006/math" xmlns:v="urn:schemas-microsoft-com:vml" xmlns:wp14="http://schemas.microsoft.com/office/word/2010/wordprocessingDrawing" xmlns:wp="http://schemas.openxmlformats.org/drawingml/2006/wordprocessingDrawing" xmlns:w10="urn:schemas-microsoft-com:office:word" xmlns:w="http://schemas.openxmlformats.org/wordprocessingml/2006/main" xmlns:w14="http://schemas.microsoft.com/office/word/2010/wordml" xmlns:w15="http://schemas.microsoft.com/office/word/2012/wordml" xmlns:w16cid="http://schemas.microsoft.com/office/word/2016/wordml/cid" xmlns:w16se="http://schemas.microsoft.com/office/word/2015/wordml/symex" xmlns:wpg="http://schemas.microsoft.com/office/word/2010/wordprocessingGroup" xmlns:wpi="http://schemas.microsoft.com/office/word/2010/wordprocessingInk" xmlns:wne="http://schemas.microsoft.com/office/word/2006/wordml" xmlns:wps="http://schemas.microsoft.com/office/word/2010/wordprocessingShape" mc:Ignorable="w14 w15 w16se w16cid wp14">
   <w:body>
     <w:p>
       <w:pPr>
@@ -5990,7 +5990,7 @@
     <w:p>
       <w:pPr>
         <w:spacing w:after="160" w:line="256" w:lineRule="auto"/>
-        <w:jc w:val="both"/>
+        <w:jc w:val="center"/>
         <w:rPr>
           <w:rFonts w:ascii="Times New Roman" w:eastAsia="Times New Roman" w:hAnsi="Times New Roman" w:cs="Times New Roman"/>
           <w:b/>
@@ -5998,49 +5998,14 @@
           <w:szCs w:val="28"/>
         </w:rPr>
       </w:pPr>
-    </w:p>
-    <w:p>
-      <w:pPr>
-        <w:spacing w:after="160" w:line="256" w:lineRule="auto"/>
-        <w:jc w:val="both"/>
+      <w:r>
         <w:rPr>
           <w:rFonts w:ascii="Times New Roman" w:eastAsia="Times New Roman" w:hAnsi="Times New Roman" w:cs="Times New Roman"/>
           <w:b/>
           <w:sz w:val="28"/>
           <w:szCs w:val="28"/>
         </w:rPr>
-      </w:pPr>
-    </w:p>
-    <w:p>
-      <w:pPr>
-        <w:spacing w:after="160" w:line="256" w:lineRule="auto"/>
-        <w:jc w:val="both"/>
-        <w:rPr>
-          <w:rFonts w:ascii="Times New Roman" w:eastAsia="Times New Roman" w:hAnsi="Times New Roman" w:cs="Times New Roman"/>
-          <w:b/>
-          <w:sz w:val="28"/>
-          <w:szCs w:val="28"/>
-        </w:rPr>
-      </w:pPr>
-    </w:p>
-    <w:p>
-      <w:pPr>
-        <w:spacing w:after="160" w:line="256" w:lineRule="auto"/>
-        <w:jc w:val="center"/>
-        <w:rPr>
-          <w:rFonts w:ascii="Times New Roman" w:eastAsia="Times New Roman" w:hAnsi="Times New Roman" w:cs="Times New Roman"/>
-          <w:b/>
-          <w:sz w:val="28"/>
-          <w:szCs w:val="28"/>
-        </w:rPr>
-      </w:pPr>
-      <w:r>
-        <w:rPr>
-          <w:rFonts w:ascii="Times New Roman" w:eastAsia="Times New Roman" w:hAnsi="Times New Roman" w:cs="Times New Roman"/>
-          <w:b/>
-          <w:sz w:val="28"/>
-          <w:szCs w:val="28"/>
-        </w:rPr>
+        <w:lastRenderedPageBreak/>
         <w:t>3.</w:t>
       </w:r>
       <w:r>
@@ -6574,7 +6539,6 @@
           <w:sz w:val="24"/>
           <w:szCs w:val="24"/>
         </w:rPr>
-        <w:lastRenderedPageBreak/>
         <w:t xml:space="preserve">Admin Home Page: </w:t>
       </w:r>
       <w:r>
@@ -6583,17 +6547,7 @@
           <w:sz w:val="24"/>
           <w:szCs w:val="24"/>
         </w:rPr>
-        <w:t>This page is where the admin can see the added products, admin can add the ne</w:t>
-      </w:r>
-      <w:bookmarkStart w:id="2" w:name="_GoBack"/>
-      <w:bookmarkEnd w:id="2"/>
-      <w:r>
-        <w:rPr>
-          <w:rFonts w:ascii="Times New Roman" w:eastAsia="Times New Roman" w:hAnsi="Times New Roman" w:cs="Times New Roman"/>
-          <w:sz w:val="24"/>
-          <w:szCs w:val="24"/>
-        </w:rPr>
-        <w:t>w products from this page. They can review on the received orders and post the status of the orders.</w:t>
+        <w:t>This page is where the admin can see the added products, admin can add the new products from this page. They can review on the received orders and post the status of the orders.</w:t>
       </w:r>
     </w:p>
     <w:p>
@@ -6642,6 +6596,7 @@
           <w:sz w:val="24"/>
           <w:szCs w:val="24"/>
         </w:rPr>
+        <w:lastRenderedPageBreak/>
         <w:t xml:space="preserve">My Profile Page: </w:t>
       </w:r>
       <w:r>
@@ -7153,7 +7108,6 @@
           <w:sz w:val="24"/>
           <w:szCs w:val="24"/>
         </w:rPr>
-        <w:lastRenderedPageBreak/>
         <w:t>The we</w:t>
       </w:r>
       <w:r>
@@ -7294,6 +7248,7 @@
           <w:sz w:val="24"/>
           <w:szCs w:val="24"/>
         </w:rPr>
+        <w:lastRenderedPageBreak/>
         <w:t>3.9.   Other Requirements</w:t>
       </w:r>
     </w:p>
@@ -7517,7 +7472,6 @@
           <w:szCs w:val="24"/>
           <w:lang w:val="en-US"/>
         </w:rPr>
-        <w:lastRenderedPageBreak/>
         <w:drawing>
           <wp:inline distT="0" distB="0" distL="0" distR="0" wp14:anchorId="4748B1EC" wp14:editId="76CD6A08">
             <wp:extent cx="6115050" cy="2905125"/>
@@ -8064,7 +8018,6 @@
           <w:szCs w:val="24"/>
           <w:lang w:val="en-US"/>
         </w:rPr>
-        <w:lastRenderedPageBreak/>
         <w:t xml:space="preserve">My Cart Page: </w:t>
       </w:r>
       <w:r>
@@ -8195,6 +8148,7 @@
           <w:szCs w:val="24"/>
           <w:lang w:val="en-US"/>
         </w:rPr>
+        <w:lastRenderedPageBreak/>
         <w:t xml:space="preserve">Reset Password Page: </w:t>
       </w:r>
       <w:r>
@@ -8366,7 +8320,6 @@
           <w:noProof/>
           <w:lang w:val="en-US"/>
         </w:rPr>
-        <w:lastRenderedPageBreak/>
         <w:drawing>
           <wp:inline distT="0" distB="0" distL="0" distR="0" wp14:anchorId="111F08CC" wp14:editId="6C7D60F7">
             <wp:extent cx="6115050" cy="3009900"/>
@@ -8490,6 +8443,7 @@
           <w:sz w:val="28"/>
           <w:szCs w:val="24"/>
         </w:rPr>
+        <w:lastRenderedPageBreak/>
         <w:t xml:space="preserve">4. </w:t>
       </w:r>
       <w:r>
@@ -8745,7 +8699,6 @@
           <w:sz w:val="24"/>
           <w:szCs w:val="24"/>
         </w:rPr>
-        <w:lastRenderedPageBreak/>
         <w:t>Here, t</w:t>
       </w:r>
       <w:r>
@@ -9081,6 +9034,7 @@
           <w:szCs w:val="24"/>
           <w:lang w:val="en-US"/>
         </w:rPr>
+        <w:lastRenderedPageBreak/>
         <w:drawing>
           <wp:inline distT="114300" distB="114300" distL="114300" distR="114300" wp14:anchorId="3A199F1A" wp14:editId="03F98A15">
             <wp:extent cx="5943600" cy="3657600"/>
@@ -9208,7 +9162,6 @@
           <w:sz w:val="24"/>
           <w:szCs w:val="24"/>
         </w:rPr>
-        <w:lastRenderedPageBreak/>
         <w:t>Home Page:</w:t>
       </w:r>
     </w:p>
@@ -9301,6 +9254,7 @@
           <w:sz w:val="24"/>
           <w:szCs w:val="24"/>
         </w:rPr>
+        <w:lastRenderedPageBreak/>
         <w:t xml:space="preserve">My Cart page: </w:t>
       </w:r>
     </w:p>
@@ -9331,7 +9285,6 @@
           <w:szCs w:val="24"/>
           <w:lang w:val="en-US"/>
         </w:rPr>
-        <w:lastRenderedPageBreak/>
         <w:drawing>
           <wp:inline distT="114300" distB="114300" distL="114300" distR="114300" wp14:anchorId="7D01641C" wp14:editId="5788AD73">
             <wp:extent cx="5826642" cy="3902149"/>
@@ -9662,8 +9615,7 @@
     </w:p>
     <w:p>
       <w:pPr>
-        <w:spacing w:after="160" w:line="240" w:lineRule="auto"/>
-        <w:jc w:val="center"/>
+        <w:spacing w:after="160" w:line="256" w:lineRule="auto"/>
         <w:rPr>
           <w:rFonts w:ascii="Times New Roman" w:eastAsia="Times New Roman" w:hAnsi="Times New Roman" w:cs="Times New Roman"/>
           <w:b/>
@@ -9677,7 +9629,35 @@
     </w:p>
     <w:p>
       <w:pPr>
-        <w:spacing w:after="160" w:line="240" w:lineRule="auto"/>
+        <w:spacing w:after="160" w:line="256" w:lineRule="auto"/>
+        <w:jc w:val="center"/>
+        <w:rPr>
+          <w:rFonts w:ascii="Times New Roman" w:eastAsia="Times New Roman" w:hAnsi="Times New Roman" w:cs="Times New Roman"/>
+          <w:b/>
+          <w:bCs/>
+          <w:color w:val="000000"/>
+          <w:sz w:val="28"/>
+          <w:szCs w:val="32"/>
+          <w:lang w:val="en-US"/>
+        </w:rPr>
+      </w:pPr>
+      <w:r>
+        <w:rPr>
+          <w:rFonts w:ascii="Times New Roman" w:eastAsia="Times New Roman" w:hAnsi="Times New Roman" w:cs="Times New Roman"/>
+          <w:b/>
+          <w:bCs/>
+          <w:color w:val="000000"/>
+          <w:sz w:val="28"/>
+          <w:szCs w:val="32"/>
+          <w:lang w:val="en-US"/>
+        </w:rPr>
+        <w:lastRenderedPageBreak/>
+        <w:t>5. Analysis Models</w:t>
+      </w:r>
+    </w:p>
+    <w:p>
+      <w:pPr>
+        <w:spacing w:after="160" w:line="256" w:lineRule="auto"/>
         <w:jc w:val="center"/>
         <w:rPr>
           <w:rFonts w:ascii="Times New Roman" w:eastAsia="Times New Roman" w:hAnsi="Times New Roman" w:cs="Times New Roman"/>
@@ -9692,6 +9672,643 @@
     </w:p>
     <w:p>
       <w:pPr>
+        <w:spacing w:after="160" w:line="256" w:lineRule="auto"/>
+        <w:rPr>
+          <w:rFonts w:ascii="Times New Roman" w:eastAsia="Times New Roman" w:hAnsi="Times New Roman" w:cs="Times New Roman"/>
+          <w:b/>
+          <w:bCs/>
+          <w:color w:val="000000"/>
+          <w:sz w:val="24"/>
+          <w:szCs w:val="32"/>
+          <w:lang w:val="en-US"/>
+        </w:rPr>
+      </w:pPr>
+      <w:r>
+        <w:rPr>
+          <w:rFonts w:ascii="Times New Roman" w:eastAsia="Times New Roman" w:hAnsi="Times New Roman" w:cs="Times New Roman"/>
+          <w:b/>
+          <w:bCs/>
+          <w:color w:val="000000"/>
+          <w:sz w:val="24"/>
+          <w:szCs w:val="32"/>
+          <w:lang w:val="en-US"/>
+        </w:rPr>
+        <w:t>5.1. Data Flow Diagram</w:t>
+      </w:r>
+    </w:p>
+    <w:p>
+      <w:pPr>
+        <w:spacing w:after="160" w:line="256" w:lineRule="auto"/>
+        <w:jc w:val="both"/>
+        <w:rPr>
+          <w:rFonts w:ascii="Times New Roman" w:eastAsia="Times New Roman" w:hAnsi="Times New Roman" w:cs="Times New Roman"/>
+          <w:b/>
+          <w:bCs/>
+          <w:color w:val="000000"/>
+          <w:sz w:val="32"/>
+          <w:szCs w:val="32"/>
+          <w:lang w:val="en-US"/>
+        </w:rPr>
+      </w:pPr>
+      <w:r>
+        <w:rPr>
+          <w:rFonts w:ascii="Times New Roman" w:eastAsia="Times New Roman" w:hAnsi="Times New Roman" w:cs="Times New Roman"/>
+          <w:b/>
+          <w:bCs/>
+          <w:noProof/>
+          <w:color w:val="000000"/>
+          <w:sz w:val="32"/>
+          <w:szCs w:val="32"/>
+          <w:lang w:val="en-US"/>
+        </w:rPr>
+        <w:drawing>
+          <wp:inline distT="0" distB="0" distL="0" distR="0" wp14:anchorId="1023CEF9" wp14:editId="4A41E3C4">
+            <wp:extent cx="6286500" cy="4854150"/>
+            <wp:effectExtent l="0" t="0" r="0" b="3810"/>
+            <wp:docPr id="16" name="Picture 16" descr="A close up of a map&#10;&#10;Description automatically generated"/>
+            <wp:cNvGraphicFramePr>
+              <a:graphicFrameLocks xmlns:a="http://schemas.openxmlformats.org/drawingml/2006/main" noChangeAspect="1"/>
+            </wp:cNvGraphicFramePr>
+            <a:graphic xmlns:a="http://schemas.openxmlformats.org/drawingml/2006/main">
+              <a:graphicData uri="http://schemas.openxmlformats.org/drawingml/2006/picture">
+                <pic:pic xmlns:pic="http://schemas.openxmlformats.org/drawingml/2006/picture">
+                  <pic:nvPicPr>
+                    <pic:cNvPr id="16" name="dataflowdiagram.png"/>
+                    <pic:cNvPicPr/>
+                  </pic:nvPicPr>
+                  <pic:blipFill>
+                    <a:blip r:embed="rId21">
+                      <a:extLst>
+                        <a:ext uri="{28A0092B-C50C-407E-A947-70E740481C1C}">
+                          <a14:useLocalDpi xmlns:a14="http://schemas.microsoft.com/office/drawing/2010/main" val="0"/>
+                        </a:ext>
+                      </a:extLst>
+                    </a:blip>
+                    <a:stretch>
+                      <a:fillRect/>
+                    </a:stretch>
+                  </pic:blipFill>
+                  <pic:spPr>
+                    <a:xfrm>
+                      <a:off x="0" y="0"/>
+                      <a:ext cx="6352908" cy="4905427"/>
+                    </a:xfrm>
+                    <a:prstGeom prst="rect">
+                      <a:avLst/>
+                    </a:prstGeom>
+                  </pic:spPr>
+                </pic:pic>
+              </a:graphicData>
+            </a:graphic>
+          </wp:inline>
+        </w:drawing>
+      </w:r>
+    </w:p>
+    <w:p>
+      <w:pPr>
+        <w:spacing w:after="160" w:line="256" w:lineRule="auto"/>
+        <w:jc w:val="both"/>
+        <w:rPr>
+          <w:rFonts w:ascii="Times New Roman" w:eastAsia="Times New Roman" w:hAnsi="Times New Roman" w:cs="Times New Roman"/>
+          <w:b/>
+          <w:bCs/>
+          <w:color w:val="000000"/>
+          <w:sz w:val="32"/>
+          <w:szCs w:val="32"/>
+          <w:lang w:val="en-US"/>
+        </w:rPr>
+      </w:pPr>
+    </w:p>
+    <w:p>
+      <w:pPr>
+        <w:spacing w:after="160" w:line="256" w:lineRule="auto"/>
+        <w:jc w:val="both"/>
+        <w:rPr>
+          <w:rFonts w:ascii="Times New Roman" w:eastAsia="Times New Roman" w:hAnsi="Times New Roman" w:cs="Times New Roman"/>
+          <w:b/>
+          <w:sz w:val="24"/>
+        </w:rPr>
+      </w:pPr>
+    </w:p>
+    <w:p>
+      <w:pPr>
+        <w:spacing w:after="160" w:line="256" w:lineRule="auto"/>
+        <w:jc w:val="both"/>
+        <w:rPr>
+          <w:rFonts w:ascii="Times New Roman" w:eastAsia="Times New Roman" w:hAnsi="Times New Roman" w:cs="Times New Roman"/>
+          <w:b/>
+          <w:sz w:val="24"/>
+        </w:rPr>
+      </w:pPr>
+    </w:p>
+    <w:p>
+      <w:pPr>
+        <w:spacing w:after="160" w:line="256" w:lineRule="auto"/>
+        <w:jc w:val="both"/>
+        <w:rPr>
+          <w:rFonts w:ascii="Times New Roman" w:eastAsia="Times New Roman" w:hAnsi="Times New Roman" w:cs="Times New Roman"/>
+          <w:b/>
+          <w:sz w:val="24"/>
+        </w:rPr>
+      </w:pPr>
+    </w:p>
+    <w:p>
+      <w:pPr>
+        <w:spacing w:after="160" w:line="256" w:lineRule="auto"/>
+        <w:jc w:val="both"/>
+        <w:rPr>
+          <w:rFonts w:ascii="Times New Roman" w:eastAsia="Times New Roman" w:hAnsi="Times New Roman" w:cs="Times New Roman"/>
+          <w:b/>
+          <w:sz w:val="24"/>
+        </w:rPr>
+      </w:pPr>
+    </w:p>
+    <w:p>
+      <w:pPr>
+        <w:spacing w:after="160" w:line="256" w:lineRule="auto"/>
+        <w:jc w:val="both"/>
+        <w:rPr>
+          <w:rFonts w:ascii="Times New Roman" w:eastAsia="Times New Roman" w:hAnsi="Times New Roman" w:cs="Times New Roman"/>
+          <w:b/>
+          <w:sz w:val="24"/>
+        </w:rPr>
+      </w:pPr>
+    </w:p>
+    <w:p>
+      <w:pPr>
+        <w:spacing w:after="160" w:line="256" w:lineRule="auto"/>
+        <w:jc w:val="both"/>
+        <w:rPr>
+          <w:rFonts w:ascii="Times New Roman" w:eastAsia="Times New Roman" w:hAnsi="Times New Roman" w:cs="Times New Roman"/>
+          <w:b/>
+          <w:sz w:val="24"/>
+        </w:rPr>
+      </w:pPr>
+    </w:p>
+    <w:p>
+      <w:pPr>
+        <w:spacing w:after="160" w:line="256" w:lineRule="auto"/>
+        <w:jc w:val="both"/>
+        <w:rPr>
+          <w:rFonts w:ascii="Times New Roman" w:eastAsia="Times New Roman" w:hAnsi="Times New Roman" w:cs="Times New Roman"/>
+          <w:b/>
+          <w:sz w:val="24"/>
+        </w:rPr>
+      </w:pPr>
+    </w:p>
+    <w:p>
+      <w:pPr>
+        <w:spacing w:after="160" w:line="256" w:lineRule="auto"/>
+        <w:jc w:val="both"/>
+        <w:rPr>
+          <w:rFonts w:ascii="Times New Roman" w:eastAsia="Times New Roman" w:hAnsi="Times New Roman" w:cs="Times New Roman"/>
+          <w:b/>
+          <w:bCs/>
+          <w:color w:val="000000"/>
+          <w:sz w:val="32"/>
+          <w:szCs w:val="32"/>
+          <w:lang w:val="en-US"/>
+        </w:rPr>
+      </w:pPr>
+      <w:r>
+        <w:rPr>
+          <w:rFonts w:ascii="Times New Roman" w:eastAsia="Times New Roman" w:hAnsi="Times New Roman" w:cs="Times New Roman"/>
+          <w:b/>
+          <w:sz w:val="24"/>
+        </w:rPr>
+        <w:lastRenderedPageBreak/>
+        <w:t xml:space="preserve">5.2. Sequence Diagram   </w:t>
+      </w:r>
+    </w:p>
+    <w:p>
+      <w:pPr>
+        <w:spacing w:after="160" w:line="256" w:lineRule="auto"/>
+        <w:jc w:val="both"/>
+        <w:rPr>
+          <w:rFonts w:ascii="Times New Roman" w:eastAsia="Times New Roman" w:hAnsi="Times New Roman" w:cs="Times New Roman"/>
+          <w:b/>
+          <w:bCs/>
+          <w:color w:val="000000"/>
+          <w:sz w:val="32"/>
+          <w:szCs w:val="32"/>
+          <w:lang w:val="en-US"/>
+        </w:rPr>
+      </w:pPr>
+    </w:p>
+    <w:p>
+      <w:pPr>
+        <w:spacing w:after="160" w:line="256" w:lineRule="auto"/>
+        <w:jc w:val="both"/>
+        <w:rPr>
+          <w:rFonts w:ascii="Times New Roman" w:eastAsia="Times New Roman" w:hAnsi="Times New Roman" w:cs="Times New Roman"/>
+          <w:b/>
+          <w:bCs/>
+          <w:color w:val="000000"/>
+          <w:sz w:val="32"/>
+          <w:szCs w:val="32"/>
+          <w:lang w:val="en-US"/>
+        </w:rPr>
+      </w:pPr>
+      <w:r>
+        <w:rPr>
+          <w:rFonts w:ascii="Times New Roman" w:eastAsia="Times New Roman" w:hAnsi="Times New Roman" w:cs="Times New Roman"/>
+          <w:b/>
+          <w:bCs/>
+          <w:noProof/>
+          <w:color w:val="000000"/>
+          <w:sz w:val="32"/>
+          <w:szCs w:val="32"/>
+          <w:lang w:val="en-US"/>
+        </w:rPr>
+        <w:drawing>
+          <wp:inline distT="0" distB="0" distL="0" distR="0" wp14:anchorId="24E903AC" wp14:editId="54F55AFC">
+            <wp:extent cx="6664960" cy="4487600"/>
+            <wp:effectExtent l="0" t="0" r="2540" b="8255"/>
+            <wp:docPr id="18" name="Picture 18" descr="A screenshot of a social media post&#10;&#10;Description automatically generated"/>
+            <wp:cNvGraphicFramePr>
+              <a:graphicFrameLocks xmlns:a="http://schemas.openxmlformats.org/drawingml/2006/main" noChangeAspect="1"/>
+            </wp:cNvGraphicFramePr>
+            <a:graphic xmlns:a="http://schemas.openxmlformats.org/drawingml/2006/main">
+              <a:graphicData uri="http://schemas.openxmlformats.org/drawingml/2006/picture">
+                <pic:pic xmlns:pic="http://schemas.openxmlformats.org/drawingml/2006/picture">
+                  <pic:nvPicPr>
+                    <pic:cNvPr id="18" name="Sequence-diagram-for-online-shopping-cloud-service.png"/>
+                    <pic:cNvPicPr/>
+                  </pic:nvPicPr>
+                  <pic:blipFill>
+                    <a:blip r:embed="rId22">
+                      <a:extLst>
+                        <a:ext uri="{28A0092B-C50C-407E-A947-70E740481C1C}">
+                          <a14:useLocalDpi xmlns:a14="http://schemas.microsoft.com/office/drawing/2010/main" val="0"/>
+                        </a:ext>
+                      </a:extLst>
+                    </a:blip>
+                    <a:stretch>
+                      <a:fillRect/>
+                    </a:stretch>
+                  </pic:blipFill>
+                  <pic:spPr>
+                    <a:xfrm>
+                      <a:off x="0" y="0"/>
+                      <a:ext cx="6680253" cy="4497897"/>
+                    </a:xfrm>
+                    <a:prstGeom prst="rect">
+                      <a:avLst/>
+                    </a:prstGeom>
+                  </pic:spPr>
+                </pic:pic>
+              </a:graphicData>
+            </a:graphic>
+          </wp:inline>
+        </w:drawing>
+      </w:r>
+      <w:r>
+        <w:rPr>
+          <w:rFonts w:ascii="Times New Roman" w:eastAsia="Times New Roman" w:hAnsi="Times New Roman" w:cs="Times New Roman"/>
+          <w:b/>
+          <w:bCs/>
+          <w:color w:val="000000"/>
+          <w:sz w:val="32"/>
+          <w:szCs w:val="32"/>
+          <w:lang w:val="en-US"/>
+        </w:rPr>
+        <w:t xml:space="preserve">       </w:t>
+      </w:r>
+    </w:p>
+    <w:p>
+      <w:pPr>
+        <w:spacing w:after="160" w:line="240" w:lineRule="auto"/>
+        <w:jc w:val="center"/>
+        <w:rPr>
+          <w:rFonts w:ascii="Times New Roman" w:eastAsia="Times New Roman" w:hAnsi="Times New Roman" w:cs="Times New Roman"/>
+          <w:b/>
+          <w:bCs/>
+          <w:color w:val="000000"/>
+          <w:sz w:val="32"/>
+          <w:szCs w:val="32"/>
+          <w:lang w:val="en-US"/>
+        </w:rPr>
+      </w:pPr>
+    </w:p>
+    <w:p>
+      <w:pPr>
+        <w:spacing w:after="160" w:line="240" w:lineRule="auto"/>
+        <w:jc w:val="center"/>
+        <w:rPr>
+          <w:rFonts w:ascii="Times New Roman" w:eastAsia="Times New Roman" w:hAnsi="Times New Roman" w:cs="Times New Roman"/>
+          <w:b/>
+          <w:bCs/>
+          <w:color w:val="000000"/>
+          <w:sz w:val="32"/>
+          <w:szCs w:val="32"/>
+          <w:lang w:val="en-US"/>
+        </w:rPr>
+      </w:pPr>
+      <w:bookmarkStart w:id="2" w:name="_GoBack"/>
+      <w:bookmarkEnd w:id="2"/>
+    </w:p>
+    <w:p>
+      <w:pPr>
+        <w:spacing w:after="160" w:line="240" w:lineRule="auto"/>
+        <w:jc w:val="center"/>
+        <w:rPr>
+          <w:rFonts w:ascii="Times New Roman" w:eastAsia="Times New Roman" w:hAnsi="Times New Roman" w:cs="Times New Roman"/>
+          <w:b/>
+          <w:bCs/>
+          <w:color w:val="000000"/>
+          <w:sz w:val="32"/>
+          <w:szCs w:val="32"/>
+          <w:lang w:val="en-US"/>
+        </w:rPr>
+      </w:pPr>
+    </w:p>
+    <w:p>
+      <w:pPr>
+        <w:spacing w:after="160" w:line="240" w:lineRule="auto"/>
+        <w:jc w:val="center"/>
+        <w:rPr>
+          <w:rFonts w:ascii="Times New Roman" w:eastAsia="Times New Roman" w:hAnsi="Times New Roman" w:cs="Times New Roman"/>
+          <w:b/>
+          <w:bCs/>
+          <w:color w:val="000000"/>
+          <w:sz w:val="32"/>
+          <w:szCs w:val="32"/>
+          <w:lang w:val="en-US"/>
+        </w:rPr>
+      </w:pPr>
+    </w:p>
+    <w:p>
+      <w:pPr>
+        <w:spacing w:after="160" w:line="240" w:lineRule="auto"/>
+        <w:jc w:val="center"/>
+        <w:rPr>
+          <w:rFonts w:ascii="Times New Roman" w:eastAsia="Times New Roman" w:hAnsi="Times New Roman" w:cs="Times New Roman"/>
+          <w:b/>
+          <w:bCs/>
+          <w:color w:val="000000"/>
+          <w:sz w:val="32"/>
+          <w:szCs w:val="32"/>
+          <w:lang w:val="en-US"/>
+        </w:rPr>
+      </w:pPr>
+    </w:p>
+    <w:p>
+      <w:pPr>
+        <w:spacing w:after="160" w:line="240" w:lineRule="auto"/>
+        <w:jc w:val="center"/>
+        <w:rPr>
+          <w:rFonts w:ascii="Times New Roman" w:eastAsia="Times New Roman" w:hAnsi="Times New Roman" w:cs="Times New Roman"/>
+          <w:b/>
+          <w:bCs/>
+          <w:color w:val="000000"/>
+          <w:sz w:val="32"/>
+          <w:szCs w:val="32"/>
+          <w:lang w:val="en-US"/>
+        </w:rPr>
+      </w:pPr>
+    </w:p>
+    <w:p>
+      <w:pPr>
+        <w:spacing w:after="160" w:line="240" w:lineRule="auto"/>
+        <w:jc w:val="center"/>
+        <w:rPr>
+          <w:rFonts w:ascii="Times New Roman" w:eastAsia="Times New Roman" w:hAnsi="Times New Roman" w:cs="Times New Roman"/>
+          <w:b/>
+          <w:bCs/>
+          <w:color w:val="000000"/>
+          <w:sz w:val="32"/>
+          <w:szCs w:val="32"/>
+          <w:lang w:val="en-US"/>
+        </w:rPr>
+      </w:pPr>
+    </w:p>
+    <w:p>
+      <w:pPr>
+        <w:spacing w:after="160" w:line="240" w:lineRule="auto"/>
+        <w:jc w:val="center"/>
+        <w:rPr>
+          <w:rFonts w:ascii="Times New Roman" w:eastAsia="Times New Roman" w:hAnsi="Times New Roman" w:cs="Times New Roman"/>
+          <w:b/>
+          <w:bCs/>
+          <w:color w:val="000000"/>
+          <w:sz w:val="32"/>
+          <w:szCs w:val="32"/>
+          <w:lang w:val="en-US"/>
+        </w:rPr>
+      </w:pPr>
+    </w:p>
+    <w:p>
+      <w:pPr>
+        <w:spacing w:after="160" w:line="240" w:lineRule="auto"/>
+        <w:jc w:val="center"/>
+        <w:rPr>
+          <w:rFonts w:ascii="Times New Roman" w:eastAsia="Times New Roman" w:hAnsi="Times New Roman" w:cs="Times New Roman"/>
+          <w:b/>
+          <w:bCs/>
+          <w:color w:val="000000"/>
+          <w:sz w:val="32"/>
+          <w:szCs w:val="32"/>
+          <w:lang w:val="en-US"/>
+        </w:rPr>
+      </w:pPr>
+    </w:p>
+    <w:p>
+      <w:pPr>
+        <w:spacing w:after="160" w:line="240" w:lineRule="auto"/>
+        <w:jc w:val="center"/>
+        <w:rPr>
+          <w:rFonts w:ascii="Times New Roman" w:eastAsia="Times New Roman" w:hAnsi="Times New Roman" w:cs="Times New Roman"/>
+          <w:b/>
+          <w:bCs/>
+          <w:color w:val="000000"/>
+          <w:sz w:val="32"/>
+          <w:szCs w:val="32"/>
+          <w:lang w:val="en-US"/>
+        </w:rPr>
+      </w:pPr>
+    </w:p>
+    <w:p>
+      <w:pPr>
+        <w:spacing w:after="160" w:line="240" w:lineRule="auto"/>
+        <w:jc w:val="center"/>
+        <w:rPr>
+          <w:rFonts w:ascii="Times New Roman" w:eastAsia="Times New Roman" w:hAnsi="Times New Roman" w:cs="Times New Roman"/>
+          <w:b/>
+          <w:bCs/>
+          <w:color w:val="000000"/>
+          <w:sz w:val="32"/>
+          <w:szCs w:val="32"/>
+          <w:lang w:val="en-US"/>
+        </w:rPr>
+      </w:pPr>
+    </w:p>
+    <w:p>
+      <w:pPr>
+        <w:spacing w:after="160" w:line="240" w:lineRule="auto"/>
+        <w:jc w:val="center"/>
+        <w:rPr>
+          <w:rFonts w:ascii="Times New Roman" w:eastAsia="Times New Roman" w:hAnsi="Times New Roman" w:cs="Times New Roman"/>
+          <w:b/>
+          <w:bCs/>
+          <w:color w:val="000000"/>
+          <w:sz w:val="32"/>
+          <w:szCs w:val="32"/>
+          <w:lang w:val="en-US"/>
+        </w:rPr>
+      </w:pPr>
+    </w:p>
+    <w:p>
+      <w:pPr>
+        <w:spacing w:after="160" w:line="240" w:lineRule="auto"/>
+        <w:jc w:val="center"/>
+        <w:rPr>
+          <w:rFonts w:ascii="Times New Roman" w:eastAsia="Times New Roman" w:hAnsi="Times New Roman" w:cs="Times New Roman"/>
+          <w:b/>
+          <w:bCs/>
+          <w:color w:val="000000"/>
+          <w:sz w:val="32"/>
+          <w:szCs w:val="32"/>
+          <w:lang w:val="en-US"/>
+        </w:rPr>
+      </w:pPr>
+    </w:p>
+    <w:p>
+      <w:pPr>
+        <w:spacing w:after="160" w:line="240" w:lineRule="auto"/>
+        <w:jc w:val="center"/>
+        <w:rPr>
+          <w:rFonts w:ascii="Times New Roman" w:eastAsia="Times New Roman" w:hAnsi="Times New Roman" w:cs="Times New Roman"/>
+          <w:b/>
+          <w:bCs/>
+          <w:color w:val="000000"/>
+          <w:sz w:val="32"/>
+          <w:szCs w:val="32"/>
+          <w:lang w:val="en-US"/>
+        </w:rPr>
+      </w:pPr>
+    </w:p>
+    <w:p>
+      <w:pPr>
+        <w:spacing w:after="160" w:line="240" w:lineRule="auto"/>
+        <w:jc w:val="center"/>
+        <w:rPr>
+          <w:rFonts w:ascii="Times New Roman" w:eastAsia="Times New Roman" w:hAnsi="Times New Roman" w:cs="Times New Roman"/>
+          <w:b/>
+          <w:bCs/>
+          <w:color w:val="000000"/>
+          <w:sz w:val="32"/>
+          <w:szCs w:val="32"/>
+          <w:lang w:val="en-US"/>
+        </w:rPr>
+      </w:pPr>
+    </w:p>
+    <w:p>
+      <w:pPr>
+        <w:spacing w:after="160" w:line="240" w:lineRule="auto"/>
+        <w:jc w:val="center"/>
+        <w:rPr>
+          <w:rFonts w:ascii="Times New Roman" w:eastAsia="Times New Roman" w:hAnsi="Times New Roman" w:cs="Times New Roman"/>
+          <w:b/>
+          <w:bCs/>
+          <w:color w:val="000000"/>
+          <w:sz w:val="32"/>
+          <w:szCs w:val="32"/>
+          <w:lang w:val="en-US"/>
+        </w:rPr>
+      </w:pPr>
+    </w:p>
+    <w:p>
+      <w:pPr>
+        <w:spacing w:after="160" w:line="240" w:lineRule="auto"/>
+        <w:jc w:val="center"/>
+        <w:rPr>
+          <w:rFonts w:ascii="Times New Roman" w:eastAsia="Times New Roman" w:hAnsi="Times New Roman" w:cs="Times New Roman"/>
+          <w:b/>
+          <w:bCs/>
+          <w:color w:val="000000"/>
+          <w:sz w:val="32"/>
+          <w:szCs w:val="32"/>
+          <w:lang w:val="en-US"/>
+        </w:rPr>
+      </w:pPr>
+    </w:p>
+    <w:p>
+      <w:pPr>
+        <w:spacing w:after="160" w:line="240" w:lineRule="auto"/>
+        <w:jc w:val="center"/>
+        <w:rPr>
+          <w:rFonts w:ascii="Times New Roman" w:eastAsia="Times New Roman" w:hAnsi="Times New Roman" w:cs="Times New Roman"/>
+          <w:b/>
+          <w:bCs/>
+          <w:color w:val="000000"/>
+          <w:sz w:val="32"/>
+          <w:szCs w:val="32"/>
+          <w:lang w:val="en-US"/>
+        </w:rPr>
+      </w:pPr>
+    </w:p>
+    <w:p>
+      <w:pPr>
+        <w:spacing w:after="160" w:line="240" w:lineRule="auto"/>
+        <w:jc w:val="center"/>
+        <w:rPr>
+          <w:rFonts w:ascii="Times New Roman" w:eastAsia="Times New Roman" w:hAnsi="Times New Roman" w:cs="Times New Roman"/>
+          <w:b/>
+          <w:bCs/>
+          <w:color w:val="000000"/>
+          <w:sz w:val="32"/>
+          <w:szCs w:val="32"/>
+          <w:lang w:val="en-US"/>
+        </w:rPr>
+      </w:pPr>
+    </w:p>
+    <w:p>
+      <w:pPr>
+        <w:spacing w:after="160" w:line="240" w:lineRule="auto"/>
+        <w:jc w:val="center"/>
+        <w:rPr>
+          <w:rFonts w:ascii="Times New Roman" w:eastAsia="Times New Roman" w:hAnsi="Times New Roman" w:cs="Times New Roman"/>
+          <w:b/>
+          <w:bCs/>
+          <w:color w:val="000000"/>
+          <w:sz w:val="32"/>
+          <w:szCs w:val="32"/>
+          <w:lang w:val="en-US"/>
+        </w:rPr>
+      </w:pPr>
+    </w:p>
+    <w:p>
+      <w:pPr>
+        <w:spacing w:after="160" w:line="240" w:lineRule="auto"/>
+        <w:jc w:val="center"/>
+        <w:rPr>
+          <w:rFonts w:ascii="Times New Roman" w:eastAsia="Times New Roman" w:hAnsi="Times New Roman" w:cs="Times New Roman"/>
+          <w:b/>
+          <w:bCs/>
+          <w:color w:val="000000"/>
+          <w:sz w:val="32"/>
+          <w:szCs w:val="32"/>
+          <w:lang w:val="en-US"/>
+        </w:rPr>
+      </w:pPr>
+    </w:p>
+    <w:p>
+      <w:pPr>
+        <w:spacing w:after="160" w:line="240" w:lineRule="auto"/>
+        <w:jc w:val="center"/>
+        <w:rPr>
+          <w:rFonts w:ascii="Times New Roman" w:eastAsia="Times New Roman" w:hAnsi="Times New Roman" w:cs="Times New Roman"/>
+          <w:b/>
+          <w:bCs/>
+          <w:color w:val="000000"/>
+          <w:sz w:val="32"/>
+          <w:szCs w:val="32"/>
+          <w:lang w:val="en-US"/>
+        </w:rPr>
+      </w:pPr>
+    </w:p>
+    <w:p>
+      <w:pPr>
         <w:spacing w:after="160" w:line="240" w:lineRule="auto"/>
         <w:jc w:val="center"/>
         <w:rPr>
@@ -9710,7 +10327,6 @@
           <w:szCs w:val="32"/>
           <w:lang w:val="en-US"/>
         </w:rPr>
-        <w:lastRenderedPageBreak/>
         <w:t xml:space="preserve">6. </w:t>
       </w:r>
       <w:r>
@@ -9966,6 +10582,7 @@
           <w:sz w:val="24"/>
           <w:szCs w:val="24"/>
         </w:rPr>
+        <w:lastRenderedPageBreak/>
         <w:t xml:space="preserve">This website has all the features that are generally found in an ecommerce website. They include home page, </w:t>
       </w:r>
       <w:r>
@@ -10067,7 +10684,7 @@
         </w:rPr>
         <w:t xml:space="preserve">Link to the cloud repository: </w:t>
       </w:r>
-      <w:hyperlink r:id="rId21" w:history="1">
+      <w:hyperlink r:id="rId23" w:history="1">
         <w:r>
           <w:rPr>
             <w:rStyle w:val="Hyperlink"/>
@@ -10169,7 +10786,6 @@
           <w:sz w:val="24"/>
           <w:szCs w:val="24"/>
         </w:rPr>
-        <w:lastRenderedPageBreak/>
         <w:t xml:space="preserve">6.5. </w:t>
       </w:r>
       <w:r>
@@ -10552,6 +11168,7 @@
                 <w:sz w:val="24"/>
                 <w:szCs w:val="24"/>
               </w:rPr>
+              <w:lastRenderedPageBreak/>
               <w:t>Implementation of the backend part for the login and register pages</w:t>
             </w:r>
           </w:p>
@@ -11362,7 +11979,6 @@
           <w:szCs w:val="24"/>
           <w:lang w:val="en-US"/>
         </w:rPr>
-        <w:lastRenderedPageBreak/>
         <w:t>HTML5</w:t>
       </w:r>
       <w:r>
@@ -11525,6 +12141,7 @@
           <w:szCs w:val="24"/>
           <w:lang w:val="en-US"/>
         </w:rPr>
+        <w:lastRenderedPageBreak/>
         <w:t>JavaScript</w:t>
       </w:r>
       <w:r>
@@ -11734,16 +12351,7 @@
           <w:sz w:val="24"/>
           <w:szCs w:val="24"/>
         </w:rPr>
-        <w:t xml:space="preserve">In the above image, there are mainly two fields where the user can enter the username and password. By default, the username is the email address of the user. The fields’ username and passwords are given as inputs in the login.html. This page also consists of Sign-In and Register buttons where the sign-in button takes the user to the home page of the website (if the user name and password are correct). If there is a new user, the user can register by simply clicking on the register button. The </w:t>
-      </w:r>
-      <w:r>
-        <w:rPr>
-          <w:rFonts w:ascii="Times New Roman" w:eastAsia="Times New Roman" w:hAnsi="Times New Roman" w:cs="Times New Roman"/>
-          <w:sz w:val="24"/>
-          <w:szCs w:val="24"/>
-        </w:rPr>
-        <w:lastRenderedPageBreak/>
-        <w:t>user can’t leave any of the above mentioned text fields empty. If the user leaves these text fields empty, there would be an alert stating that he has to fill all the fields.</w:t>
+        <w:t>In the above image, there are mainly two fields where the user can enter the username and password. By default, the username is the email address of the user. The fields’ username and passwords are given as inputs in the login.html. This page also consists of Sign-In and Register buttons where the sign-in button takes the user to the home page of the website (if the user name and password are correct). If there is a new user, the user can register by simply clicking on the register button. The user can’t leave any of the above mentioned text fields empty. If the user leaves these text fields empty, there would be an alert stating that he has to fill all the fields.</w:t>
       </w:r>
     </w:p>
     <w:p>
@@ -11764,7 +12372,7 @@
         </w:rPr>
         <w:t xml:space="preserve">login.html: </w:t>
       </w:r>
-      <w:hyperlink r:id="rId22" w:history="1">
+      <w:hyperlink r:id="rId24" w:history="1">
         <w:r>
           <w:rPr>
             <w:rStyle w:val="Hyperlink"/>
@@ -11794,7 +12402,7 @@
         </w:rPr>
         <w:t xml:space="preserve">login.css: </w:t>
       </w:r>
-      <w:hyperlink r:id="rId23" w:history="1">
+      <w:hyperlink r:id="rId25" w:history="1">
         <w:r>
           <w:rPr>
             <w:rStyle w:val="Hyperlink"/>
@@ -11820,6 +12428,7 @@
           <w:noProof/>
           <w:lang w:val="en-US"/>
         </w:rPr>
+        <w:lastRenderedPageBreak/>
         <w:drawing>
           <wp:inline distT="0" distB="0" distL="0" distR="0" wp14:anchorId="5A6DBEB3" wp14:editId="3F39B783">
             <wp:extent cx="6115050" cy="3438708"/>
@@ -11838,7 +12447,7 @@
                     </pic:cNvPicPr>
                   </pic:nvPicPr>
                   <pic:blipFill>
-                    <a:blip r:embed="rId24">
+                    <a:blip r:embed="rId26">
                       <a:extLst>
                         <a:ext uri="{28A0092B-C50C-407E-A947-70E740481C1C}">
                           <a14:useLocalDpi xmlns:a14="http://schemas.microsoft.com/office/drawing/2010/main" val="0"/>
@@ -11959,7 +12568,7 @@
         </w:rPr>
         <w:t xml:space="preserve">register.html: </w:t>
       </w:r>
-      <w:hyperlink r:id="rId25" w:history="1">
+      <w:hyperlink r:id="rId27" w:history="1">
         <w:r>
           <w:rPr>
             <w:rStyle w:val="Hyperlink"/>
@@ -11987,10 +12596,9 @@
           <w:sz w:val="24"/>
           <w:szCs w:val="24"/>
         </w:rPr>
-        <w:lastRenderedPageBreak/>
         <w:t xml:space="preserve">register.css: </w:t>
       </w:r>
-      <w:hyperlink r:id="rId26" w:history="1">
+      <w:hyperlink r:id="rId28" w:history="1">
         <w:r>
           <w:rPr>
             <w:rStyle w:val="Hyperlink"/>
@@ -12020,6 +12628,7 @@
           <w:szCs w:val="24"/>
           <w:lang w:val="en-US"/>
         </w:rPr>
+        <w:lastRenderedPageBreak/>
         <w:drawing>
           <wp:inline distT="0" distB="0" distL="0" distR="0" wp14:anchorId="2441F84E" wp14:editId="11DF8867">
             <wp:extent cx="6115050" cy="3438708"/>
@@ -12038,7 +12647,7 @@
                     </pic:cNvPicPr>
                   </pic:nvPicPr>
                   <pic:blipFill>
-                    <a:blip r:embed="rId27">
+                    <a:blip r:embed="rId29">
                       <a:extLst>
                         <a:ext uri="{28A0092B-C50C-407E-A947-70E740481C1C}">
                           <a14:useLocalDpi xmlns:a14="http://schemas.microsoft.com/office/drawing/2010/main" val="0"/>
@@ -12195,7 +12804,7 @@
                     </pic:cNvPicPr>
                   </pic:nvPicPr>
                   <pic:blipFill>
-                    <a:blip r:embed="rId28">
+                    <a:blip r:embed="rId30">
                       <a:extLst>
                         <a:ext uri="{28A0092B-C50C-407E-A947-70E740481C1C}">
                           <a14:useLocalDpi xmlns:a14="http://schemas.microsoft.com/office/drawing/2010/main" val="0"/>
@@ -12315,7 +12924,7 @@
         </w:rPr>
         <w:t xml:space="preserve">register.php: </w:t>
       </w:r>
-      <w:hyperlink r:id="rId29" w:history="1">
+      <w:hyperlink r:id="rId31" w:history="1">
         <w:r>
           <w:rPr>
             <w:rStyle w:val="Hyperlink"/>
@@ -12345,7 +12954,7 @@
         </w:rPr>
         <w:t xml:space="preserve">connect.php: </w:t>
       </w:r>
-      <w:hyperlink r:id="rId30" w:history="1">
+      <w:hyperlink r:id="rId32" w:history="1">
         <w:r>
           <w:rPr>
             <w:rStyle w:val="Hyperlink"/>
@@ -12409,7 +13018,7 @@
       </w:r>
     </w:p>
     <w:sectPr>
-      <w:footerReference w:type="default" r:id="rId31"/>
+      <w:footerReference w:type="default" r:id="rId33"/>
       <w:pgSz w:w="12240" w:h="15840"/>
       <w:pgMar w:top="1440" w:right="1170" w:bottom="1440" w:left="1440" w:header="720" w:footer="432" w:gutter="0"/>
       <w:pgNumType w:start="1"/>
@@ -12421,7 +13030,7 @@
 </file>
 
 <file path=word/endnotes.xml><?xml version="1.0" encoding="utf-8"?>
-<w:endnotes xmlns:wpc="http://schemas.microsoft.com/office/word/2010/wordprocessingCanvas" xmlns:cx="http://schemas.microsoft.com/office/drawing/2014/chartex" xmlns:cx1="http://schemas.microsoft.com/office/drawing/2015/9/8/chartex" xmlns:mc="http://schemas.openxmlformats.org/markup-compatibility/2006" xmlns:o="urn:schemas-microsoft-com:office:office" xmlns:r="http://schemas.openxmlformats.org/officeDocument/2006/relationships" xmlns:m="http://schemas.openxmlformats.org/officeDocument/2006/math" xmlns:v="urn:schemas-microsoft-com:vml" xmlns:wp14="http://schemas.microsoft.com/office/word/2010/wordprocessingDrawing" xmlns:wp="http://schemas.openxmlformats.org/drawingml/2006/wordprocessingDrawing" xmlns:w10="urn:schemas-microsoft-com:office:word" xmlns:w="http://schemas.openxmlformats.org/wordprocessingml/2006/main" xmlns:w14="http://schemas.microsoft.com/office/word/2010/wordml" xmlns:w15="http://schemas.microsoft.com/office/word/2012/wordml" xmlns:w16se="http://schemas.microsoft.com/office/word/2015/wordml/symex" xmlns:wpg="http://schemas.microsoft.com/office/word/2010/wordprocessingGroup" xmlns:wpi="http://schemas.microsoft.com/office/word/2010/wordprocessingInk" xmlns:wne="http://schemas.microsoft.com/office/word/2006/wordml" xmlns:wps="http://schemas.microsoft.com/office/word/2010/wordprocessingShape" mc:Ignorable="w14 w15 w16se wp14">
+<w:endnotes xmlns:wpc="http://schemas.microsoft.com/office/word/2010/wordprocessingCanvas" xmlns:cx="http://schemas.microsoft.com/office/drawing/2014/chartex" xmlns:cx1="http://schemas.microsoft.com/office/drawing/2015/9/8/chartex" xmlns:cx2="http://schemas.microsoft.com/office/drawing/2015/10/21/chartex" xmlns:cx3="http://schemas.microsoft.com/office/drawing/2016/5/9/chartex" xmlns:cx4="http://schemas.microsoft.com/office/drawing/2016/5/10/chartex" xmlns:cx5="http://schemas.microsoft.com/office/drawing/2016/5/11/chartex" xmlns:cx6="http://schemas.microsoft.com/office/drawing/2016/5/12/chartex" xmlns:cx7="http://schemas.microsoft.com/office/drawing/2016/5/13/chartex" xmlns:cx8="http://schemas.microsoft.com/office/drawing/2016/5/14/chartex" xmlns:mc="http://schemas.openxmlformats.org/markup-compatibility/2006" xmlns:aink="http://schemas.microsoft.com/office/drawing/2016/ink" xmlns:am3d="http://schemas.microsoft.com/office/drawing/2017/model3d" xmlns:o="urn:schemas-microsoft-com:office:office" xmlns:r="http://schemas.openxmlformats.org/officeDocument/2006/relationships" xmlns:m="http://schemas.openxmlformats.org/officeDocument/2006/math" xmlns:v="urn:schemas-microsoft-com:vml" xmlns:wp14="http://schemas.microsoft.com/office/word/2010/wordprocessingDrawing" xmlns:wp="http://schemas.openxmlformats.org/drawingml/2006/wordprocessingDrawing" xmlns:w10="urn:schemas-microsoft-com:office:word" xmlns:w="http://schemas.openxmlformats.org/wordprocessingml/2006/main" xmlns:w14="http://schemas.microsoft.com/office/word/2010/wordml" xmlns:w15="http://schemas.microsoft.com/office/word/2012/wordml" xmlns:w16cid="http://schemas.microsoft.com/office/word/2016/wordml/cid" xmlns:w16se="http://schemas.microsoft.com/office/word/2015/wordml/symex" xmlns:wpg="http://schemas.microsoft.com/office/word/2010/wordprocessingGroup" xmlns:wpi="http://schemas.microsoft.com/office/word/2010/wordprocessingInk" xmlns:wne="http://schemas.microsoft.com/office/word/2006/wordml" xmlns:wps="http://schemas.microsoft.com/office/word/2010/wordprocessingShape" mc:Ignorable="w14 w15 w16se w16cid wp14">
   <w:endnote w:type="separator" w:id="-1">
     <w:p>
       <w:pPr>
@@ -12446,7 +13055,7 @@
 </file>
 
 <file path=word/footer1.xml><?xml version="1.0" encoding="utf-8"?>
-<w:ftr xmlns:wpc="http://schemas.microsoft.com/office/word/2010/wordprocessingCanvas" xmlns:cx="http://schemas.microsoft.com/office/drawing/2014/chartex" xmlns:cx1="http://schemas.microsoft.com/office/drawing/2015/9/8/chartex" xmlns:mc="http://schemas.openxmlformats.org/markup-compatibility/2006" xmlns:o="urn:schemas-microsoft-com:office:office" xmlns:r="http://schemas.openxmlformats.org/officeDocument/2006/relationships" xmlns:m="http://schemas.openxmlformats.org/officeDocument/2006/math" xmlns:v="urn:schemas-microsoft-com:vml" xmlns:wp14="http://schemas.microsoft.com/office/word/2010/wordprocessingDrawing" xmlns:wp="http://schemas.openxmlformats.org/drawingml/2006/wordprocessingDrawing" xmlns:w10="urn:schemas-microsoft-com:office:word" xmlns:w="http://schemas.openxmlformats.org/wordprocessingml/2006/main" xmlns:w14="http://schemas.microsoft.com/office/word/2010/wordml" xmlns:w15="http://schemas.microsoft.com/office/word/2012/wordml" xmlns:w16se="http://schemas.microsoft.com/office/word/2015/wordml/symex" xmlns:wpg="http://schemas.microsoft.com/office/word/2010/wordprocessingGroup" xmlns:wpi="http://schemas.microsoft.com/office/word/2010/wordprocessingInk" xmlns:wne="http://schemas.microsoft.com/office/word/2006/wordml" xmlns:wps="http://schemas.microsoft.com/office/word/2010/wordprocessingShape" mc:Ignorable="w14 w15 w16se wp14">
+<w:ftr xmlns:wpc="http://schemas.microsoft.com/office/word/2010/wordprocessingCanvas" xmlns:cx="http://schemas.microsoft.com/office/drawing/2014/chartex" xmlns:cx1="http://schemas.microsoft.com/office/drawing/2015/9/8/chartex" xmlns:cx2="http://schemas.microsoft.com/office/drawing/2015/10/21/chartex" xmlns:cx3="http://schemas.microsoft.com/office/drawing/2016/5/9/chartex" xmlns:cx4="http://schemas.microsoft.com/office/drawing/2016/5/10/chartex" xmlns:cx5="http://schemas.microsoft.com/office/drawing/2016/5/11/chartex" xmlns:cx6="http://schemas.microsoft.com/office/drawing/2016/5/12/chartex" xmlns:cx7="http://schemas.microsoft.com/office/drawing/2016/5/13/chartex" xmlns:cx8="http://schemas.microsoft.com/office/drawing/2016/5/14/chartex" xmlns:mc="http://schemas.openxmlformats.org/markup-compatibility/2006" xmlns:aink="http://schemas.microsoft.com/office/drawing/2016/ink" xmlns:am3d="http://schemas.microsoft.com/office/drawing/2017/model3d" xmlns:o="urn:schemas-microsoft-com:office:office" xmlns:r="http://schemas.openxmlformats.org/officeDocument/2006/relationships" xmlns:m="http://schemas.openxmlformats.org/officeDocument/2006/math" xmlns:v="urn:schemas-microsoft-com:vml" xmlns:wp14="http://schemas.microsoft.com/office/word/2010/wordprocessingDrawing" xmlns:wp="http://schemas.openxmlformats.org/drawingml/2006/wordprocessingDrawing" xmlns:w10="urn:schemas-microsoft-com:office:word" xmlns:w="http://schemas.openxmlformats.org/wordprocessingml/2006/main" xmlns:w14="http://schemas.microsoft.com/office/word/2010/wordml" xmlns:w15="http://schemas.microsoft.com/office/word/2012/wordml" xmlns:w16cid="http://schemas.microsoft.com/office/word/2016/wordml/cid" xmlns:w16se="http://schemas.microsoft.com/office/word/2015/wordml/symex" xmlns:wpg="http://schemas.microsoft.com/office/word/2010/wordprocessingGroup" xmlns:wpi="http://schemas.microsoft.com/office/word/2010/wordprocessingInk" xmlns:wne="http://schemas.microsoft.com/office/word/2006/wordml" xmlns:wps="http://schemas.microsoft.com/office/word/2010/wordprocessingShape" mc:Ignorable="w14 w15 w16se w16cid wp14">
   <w:sdt>
     <w:sdtPr>
       <w:id w:val="-1410157160"/>
@@ -12499,7 +13108,7 @@
 </file>
 
 <file path=word/footnotes.xml><?xml version="1.0" encoding="utf-8"?>
-<w:footnotes xmlns:wpc="http://schemas.microsoft.com/office/word/2010/wordprocessingCanvas" xmlns:cx="http://schemas.microsoft.com/office/drawing/2014/chartex" xmlns:cx1="http://schemas.microsoft.com/office/drawing/2015/9/8/chartex" xmlns:mc="http://schemas.openxmlformats.org/markup-compatibility/2006" xmlns:o="urn:schemas-microsoft-com:office:office" xmlns:r="http://schemas.openxmlformats.org/officeDocument/2006/relationships" xmlns:m="http://schemas.openxmlformats.org/officeDocument/2006/math" xmlns:v="urn:schemas-microsoft-com:vml" xmlns:wp14="http://schemas.microsoft.com/office/word/2010/wordprocessingDrawing" xmlns:wp="http://schemas.openxmlformats.org/drawingml/2006/wordprocessingDrawing" xmlns:w10="urn:schemas-microsoft-com:office:word" xmlns:w="http://schemas.openxmlformats.org/wordprocessingml/2006/main" xmlns:w14="http://schemas.microsoft.com/office/word/2010/wordml" xmlns:w15="http://schemas.microsoft.com/office/word/2012/wordml" xmlns:w16se="http://schemas.microsoft.com/office/word/2015/wordml/symex" xmlns:wpg="http://schemas.microsoft.com/office/word/2010/wordprocessingGroup" xmlns:wpi="http://schemas.microsoft.com/office/word/2010/wordprocessingInk" xmlns:wne="http://schemas.microsoft.com/office/word/2006/wordml" xmlns:wps="http://schemas.microsoft.com/office/word/2010/wordprocessingShape" mc:Ignorable="w14 w15 w16se wp14">
+<w:footnotes xmlns:wpc="http://schemas.microsoft.com/office/word/2010/wordprocessingCanvas" xmlns:cx="http://schemas.microsoft.com/office/drawing/2014/chartex" xmlns:cx1="http://schemas.microsoft.com/office/drawing/2015/9/8/chartex" xmlns:cx2="http://schemas.microsoft.com/office/drawing/2015/10/21/chartex" xmlns:cx3="http://schemas.microsoft.com/office/drawing/2016/5/9/chartex" xmlns:cx4="http://schemas.microsoft.com/office/drawing/2016/5/10/chartex" xmlns:cx5="http://schemas.microsoft.com/office/drawing/2016/5/11/chartex" xmlns:cx6="http://schemas.microsoft.com/office/drawing/2016/5/12/chartex" xmlns:cx7="http://schemas.microsoft.com/office/drawing/2016/5/13/chartex" xmlns:cx8="http://schemas.microsoft.com/office/drawing/2016/5/14/chartex" xmlns:mc="http://schemas.openxmlformats.org/markup-compatibility/2006" xmlns:aink="http://schemas.microsoft.com/office/drawing/2016/ink" xmlns:am3d="http://schemas.microsoft.com/office/drawing/2017/model3d" xmlns:o="urn:schemas-microsoft-com:office:office" xmlns:r="http://schemas.openxmlformats.org/officeDocument/2006/relationships" xmlns:m="http://schemas.openxmlformats.org/officeDocument/2006/math" xmlns:v="urn:schemas-microsoft-com:vml" xmlns:wp14="http://schemas.microsoft.com/office/word/2010/wordprocessingDrawing" xmlns:wp="http://schemas.openxmlformats.org/drawingml/2006/wordprocessingDrawing" xmlns:w10="urn:schemas-microsoft-com:office:word" xmlns:w="http://schemas.openxmlformats.org/wordprocessingml/2006/main" xmlns:w14="http://schemas.microsoft.com/office/word/2010/wordml" xmlns:w15="http://schemas.microsoft.com/office/word/2012/wordml" xmlns:w16cid="http://schemas.microsoft.com/office/word/2016/wordml/cid" xmlns:w16se="http://schemas.microsoft.com/office/word/2015/wordml/symex" xmlns:wpg="http://schemas.microsoft.com/office/word/2010/wordprocessingGroup" xmlns:wpi="http://schemas.microsoft.com/office/word/2010/wordprocessingInk" xmlns:wne="http://schemas.microsoft.com/office/word/2006/wordml" xmlns:wps="http://schemas.microsoft.com/office/word/2010/wordprocessingShape" mc:Ignorable="w14 w15 w16se w16cid wp14">
   <w:footnote w:type="separator" w:id="-1">
     <w:p>
       <w:pPr>
@@ -12524,7 +13133,7 @@
 </file>
 
 <file path=word/numbering.xml><?xml version="1.0" encoding="utf-8"?>
-<w:numbering xmlns:wpc="http://schemas.microsoft.com/office/word/2010/wordprocessingCanvas" xmlns:cx="http://schemas.microsoft.com/office/drawing/2014/chartex" xmlns:cx1="http://schemas.microsoft.com/office/drawing/2015/9/8/chartex" xmlns:mc="http://schemas.openxmlformats.org/markup-compatibility/2006" xmlns:o="urn:schemas-microsoft-com:office:office" xmlns:r="http://schemas.openxmlformats.org/officeDocument/2006/relationships" xmlns:m="http://schemas.openxmlformats.org/officeDocument/2006/math" xmlns:v="urn:schemas-microsoft-com:vml" xmlns:wp14="http://schemas.microsoft.com/office/word/2010/wordprocessingDrawing" xmlns:wp="http://schemas.openxmlformats.org/drawingml/2006/wordprocessingDrawing" xmlns:w10="urn:schemas-microsoft-com:office:word" xmlns:w="http://schemas.openxmlformats.org/wordprocessingml/2006/main" xmlns:w14="http://schemas.microsoft.com/office/word/2010/wordml" xmlns:w15="http://schemas.microsoft.com/office/word/2012/wordml" xmlns:w16se="http://schemas.microsoft.com/office/word/2015/wordml/symex" xmlns:wpg="http://schemas.microsoft.com/office/word/2010/wordprocessingGroup" xmlns:wpi="http://schemas.microsoft.com/office/word/2010/wordprocessingInk" xmlns:wne="http://schemas.microsoft.com/office/word/2006/wordml" xmlns:wps="http://schemas.microsoft.com/office/word/2010/wordprocessingShape" mc:Ignorable="w14 w15 w16se wp14">
+<w:numbering xmlns:wpc="http://schemas.microsoft.com/office/word/2010/wordprocessingCanvas" xmlns:cx="http://schemas.microsoft.com/office/drawing/2014/chartex" xmlns:cx1="http://schemas.microsoft.com/office/drawing/2015/9/8/chartex" xmlns:cx2="http://schemas.microsoft.com/office/drawing/2015/10/21/chartex" xmlns:cx3="http://schemas.microsoft.com/office/drawing/2016/5/9/chartex" xmlns:cx4="http://schemas.microsoft.com/office/drawing/2016/5/10/chartex" xmlns:cx5="http://schemas.microsoft.com/office/drawing/2016/5/11/chartex" xmlns:cx6="http://schemas.microsoft.com/office/drawing/2016/5/12/chartex" xmlns:cx7="http://schemas.microsoft.com/office/drawing/2016/5/13/chartex" xmlns:cx8="http://schemas.microsoft.com/office/drawing/2016/5/14/chartex" xmlns:mc="http://schemas.openxmlformats.org/markup-compatibility/2006" xmlns:aink="http://schemas.microsoft.com/office/drawing/2016/ink" xmlns:am3d="http://schemas.microsoft.com/office/drawing/2017/model3d" xmlns:o="urn:schemas-microsoft-com:office:office" xmlns:r="http://schemas.openxmlformats.org/officeDocument/2006/relationships" xmlns:m="http://schemas.openxmlformats.org/officeDocument/2006/math" xmlns:v="urn:schemas-microsoft-com:vml" xmlns:wp14="http://schemas.microsoft.com/office/word/2010/wordprocessingDrawing" xmlns:wp="http://schemas.openxmlformats.org/drawingml/2006/wordprocessingDrawing" xmlns:w10="urn:schemas-microsoft-com:office:word" xmlns:w="http://schemas.openxmlformats.org/wordprocessingml/2006/main" xmlns:w14="http://schemas.microsoft.com/office/word/2010/wordml" xmlns:w15="http://schemas.microsoft.com/office/word/2012/wordml" xmlns:w16cid="http://schemas.microsoft.com/office/word/2016/wordml/cid" xmlns:w16se="http://schemas.microsoft.com/office/word/2015/wordml/symex" xmlns:wpg="http://schemas.microsoft.com/office/word/2010/wordprocessingGroup" xmlns:wpi="http://schemas.microsoft.com/office/word/2010/wordprocessingInk" xmlns:wne="http://schemas.microsoft.com/office/word/2006/wordml" xmlns:wps="http://schemas.microsoft.com/office/word/2010/wordprocessingShape" mc:Ignorable="w14 w15 w16se w16cid wp14">
   <w:abstractNum w:abstractNumId="0" w15:restartNumberingAfterBreak="0">
     <w:nsid w:val="0EE35238"/>
     <w:multiLevelType w:val="multilevel"/>
@@ -13225,7 +13834,7 @@
 </file>
 
 <file path=word/styles.xml><?xml version="1.0" encoding="utf-8"?>
-<w:styles xmlns:mc="http://schemas.openxmlformats.org/markup-compatibility/2006" xmlns:r="http://schemas.openxmlformats.org/officeDocument/2006/relationships" xmlns:w="http://schemas.openxmlformats.org/wordprocessingml/2006/main" xmlns:w14="http://schemas.microsoft.com/office/word/2010/wordml" xmlns:w15="http://schemas.microsoft.com/office/word/2012/wordml" xmlns:w16se="http://schemas.microsoft.com/office/word/2015/wordml/symex" mc:Ignorable="w14 w15 w16se">
+<w:styles xmlns:mc="http://schemas.openxmlformats.org/markup-compatibility/2006" xmlns:r="http://schemas.openxmlformats.org/officeDocument/2006/relationships" xmlns:w="http://schemas.openxmlformats.org/wordprocessingml/2006/main" xmlns:w14="http://schemas.microsoft.com/office/word/2010/wordml" xmlns:w15="http://schemas.microsoft.com/office/word/2012/wordml" xmlns:w16cid="http://schemas.microsoft.com/office/word/2016/wordml/cid" xmlns:w16se="http://schemas.microsoft.com/office/word/2015/wordml/symex" mc:Ignorable="w14 w15 w16se w16cid">
   <w:docDefaults>
     <w:rPrDefault>
       <w:rPr>
@@ -13241,7 +13850,7 @@
       </w:pPr>
     </w:pPrDefault>
   </w:docDefaults>
-  <w:latentStyles w:defLockedState="0" w:defUIPriority="99" w:defSemiHidden="0" w:defUnhideWhenUsed="0" w:defQFormat="0" w:count="371">
+  <w:latentStyles w:defLockedState="0" w:defUIPriority="99" w:defSemiHidden="0" w:defUnhideWhenUsed="0" w:defQFormat="0" w:count="376">
     <w:lsdException w:name="Normal" w:uiPriority="0" w:qFormat="1"/>
     <w:lsdException w:name="heading 1" w:uiPriority="9" w:qFormat="1"/>
     <w:lsdException w:name="heading 2" w:semiHidden="1" w:uiPriority="9" w:unhideWhenUsed="1" w:qFormat="1"/>
@@ -13347,7 +13956,6 @@
     <w:lsdException w:name="HTML Sample" w:semiHidden="1" w:unhideWhenUsed="1"/>
     <w:lsdException w:name="HTML Typewriter" w:semiHidden="1" w:unhideWhenUsed="1"/>
     <w:lsdException w:name="HTML Variable" w:semiHidden="1" w:unhideWhenUsed="1"/>
-    <w:lsdException w:name="Normal Table" w:semiHidden="1" w:unhideWhenUsed="1"/>
     <w:lsdException w:name="annotation subject" w:semiHidden="1" w:unhideWhenUsed="1"/>
     <w:lsdException w:name="No List" w:semiHidden="1" w:unhideWhenUsed="1"/>
     <w:lsdException w:name="Outline List 1" w:semiHidden="1" w:unhideWhenUsed="1"/>
@@ -13390,11 +13998,8 @@
     <w:lsdException w:name="Table Contemporary" w:semiHidden="1" w:unhideWhenUsed="1"/>
     <w:lsdException w:name="Table Elegant" w:semiHidden="1" w:unhideWhenUsed="1"/>
     <w:lsdException w:name="Table Professional" w:semiHidden="1" w:unhideWhenUsed="1"/>
-    <w:lsdException w:name="Table Subtle 1" w:semiHidden="1" w:unhideWhenUsed="1"/>
     <w:lsdException w:name="Table Subtle 2" w:semiHidden="1" w:unhideWhenUsed="1"/>
     <w:lsdException w:name="Table Web 1" w:semiHidden="1" w:unhideWhenUsed="1"/>
-    <w:lsdException w:name="Table Web 2" w:semiHidden="1" w:unhideWhenUsed="1"/>
-    <w:lsdException w:name="Table Web 3" w:semiHidden="1" w:unhideWhenUsed="1"/>
     <w:lsdException w:name="Balloon Text" w:semiHidden="1" w:unhideWhenUsed="1"/>
     <w:lsdException w:name="Table Grid" w:uiPriority="39"/>
     <w:lsdException w:name="Table Theme" w:semiHidden="1" w:unhideWhenUsed="1"/>
@@ -13613,6 +14218,11 @@
     <w:lsdException w:name="List Table 5 Dark Accent 6" w:uiPriority="50"/>
     <w:lsdException w:name="List Table 6 Colorful Accent 6" w:uiPriority="51"/>
     <w:lsdException w:name="List Table 7 Colorful Accent 6" w:uiPriority="52"/>
+    <w:lsdException w:name="Mention" w:semiHidden="1" w:unhideWhenUsed="1"/>
+    <w:lsdException w:name="Smart Hyperlink" w:semiHidden="1" w:unhideWhenUsed="1"/>
+    <w:lsdException w:name="Hashtag" w:semiHidden="1" w:unhideWhenUsed="1"/>
+    <w:lsdException w:name="Unresolved Mention" w:semiHidden="1" w:unhideWhenUsed="1"/>
+    <w:lsdException w:name="Smart Link" w:semiHidden="1" w:unhideWhenUsed="1"/>
   </w:latentStyles>
   <w:style w:type="paragraph" w:default="1" w:styleId="Normal">
     <w:name w:val="Normal"/>
@@ -14324,7 +14934,7 @@
 </file>
 
 <file path=customXml/itemProps1.xml><?xml version="1.0" encoding="utf-8"?>
-<ds:datastoreItem xmlns:ds="http://schemas.openxmlformats.org/officeDocument/2006/customXml" ds:itemID="{B1BEF61F-B429-4B3C-B723-3B66490040F7}">
+<ds:datastoreItem xmlns:ds="http://schemas.openxmlformats.org/officeDocument/2006/customXml" ds:itemID="{ABF0D9C9-74A7-4A0A-A1D0-B2FD563AFD55}">
   <ds:schemaRefs>
     <ds:schemaRef ds:uri="http://schemas.openxmlformats.org/officeDocument/2006/bibliography"/>
   </ds:schemaRefs>

</xml_diff>

<commit_message>
Updated the Project Documentation.docx
</commit_message>
<xml_diff>
--- a/Documentation/Project Documentation.docx
+++ b/Documentation/Project Documentation.docx
@@ -9652,6 +9652,20 @@
           <w:lang w:val="en-US"/>
         </w:rPr>
         <w:lastRenderedPageBreak/>
+        <w:t>s</w:t>
+      </w:r>
+      <w:bookmarkStart w:id="2" w:name="_GoBack"/>
+      <w:bookmarkEnd w:id="2"/>
+      <w:r>
+        <w:rPr>
+          <w:rFonts w:ascii="Times New Roman" w:eastAsia="Times New Roman" w:hAnsi="Times New Roman" w:cs="Times New Roman"/>
+          <w:b/>
+          <w:bCs/>
+          <w:color w:val="000000"/>
+          <w:sz w:val="28"/>
+          <w:szCs w:val="32"/>
+          <w:lang w:val="en-US"/>
+        </w:rPr>
         <w:t>5. Analysis Models</w:t>
       </w:r>
     </w:p>
@@ -9680,6 +9694,7 @@
           <w:color w:val="000000"/>
           <w:sz w:val="24"/>
           <w:szCs w:val="32"/>
+          <w:u w:val="single"/>
           <w:lang w:val="en-US"/>
         </w:rPr>
       </w:pPr>
@@ -9691,6 +9706,7 @@
           <w:color w:val="000000"/>
           <w:sz w:val="24"/>
           <w:szCs w:val="32"/>
+          <w:u w:val="single"/>
           <w:lang w:val="en-US"/>
         </w:rPr>
         <w:t>5.1. Data Flow Diagram</w:t>
@@ -9867,6 +9883,7 @@
           <w:color w:val="000000"/>
           <w:sz w:val="32"/>
           <w:szCs w:val="32"/>
+          <w:u w:val="single"/>
           <w:lang w:val="en-US"/>
         </w:rPr>
       </w:pPr>
@@ -9875,6 +9892,7 @@
           <w:rFonts w:ascii="Times New Roman" w:eastAsia="Times New Roman" w:hAnsi="Times New Roman" w:cs="Times New Roman"/>
           <w:b/>
           <w:sz w:val="24"/>
+          <w:u w:val="single"/>
         </w:rPr>
         <w:lastRenderedPageBreak/>
         <w:t xml:space="preserve">5.2. Sequence Diagram   </w:t>
@@ -10004,8 +10022,6 @@
           <w:lang w:val="en-US"/>
         </w:rPr>
       </w:pPr>
-      <w:bookmarkStart w:id="2" w:name="_GoBack"/>
-      <w:bookmarkEnd w:id="2"/>
     </w:p>
     <w:p>
       <w:pPr>
@@ -13956,6 +13972,7 @@
     <w:lsdException w:name="HTML Sample" w:semiHidden="1" w:unhideWhenUsed="1"/>
     <w:lsdException w:name="HTML Typewriter" w:semiHidden="1" w:unhideWhenUsed="1"/>
     <w:lsdException w:name="HTML Variable" w:semiHidden="1" w:unhideWhenUsed="1"/>
+    <w:lsdException w:name="Normal Table" w:semiHidden="1" w:unhideWhenUsed="1"/>
     <w:lsdException w:name="annotation subject" w:semiHidden="1" w:unhideWhenUsed="1"/>
     <w:lsdException w:name="No List" w:semiHidden="1" w:unhideWhenUsed="1"/>
     <w:lsdException w:name="Outline List 1" w:semiHidden="1" w:unhideWhenUsed="1"/>
@@ -13998,8 +14015,11 @@
     <w:lsdException w:name="Table Contemporary" w:semiHidden="1" w:unhideWhenUsed="1"/>
     <w:lsdException w:name="Table Elegant" w:semiHidden="1" w:unhideWhenUsed="1"/>
     <w:lsdException w:name="Table Professional" w:semiHidden="1" w:unhideWhenUsed="1"/>
+    <w:lsdException w:name="Table Subtle 1" w:semiHidden="1" w:unhideWhenUsed="1"/>
     <w:lsdException w:name="Table Subtle 2" w:semiHidden="1" w:unhideWhenUsed="1"/>
     <w:lsdException w:name="Table Web 1" w:semiHidden="1" w:unhideWhenUsed="1"/>
+    <w:lsdException w:name="Table Web 2" w:semiHidden="1" w:unhideWhenUsed="1"/>
+    <w:lsdException w:name="Table Web 3" w:semiHidden="1" w:unhideWhenUsed="1"/>
     <w:lsdException w:name="Balloon Text" w:semiHidden="1" w:unhideWhenUsed="1"/>
     <w:lsdException w:name="Table Grid" w:uiPriority="39"/>
     <w:lsdException w:name="Table Theme" w:semiHidden="1" w:unhideWhenUsed="1"/>
@@ -14934,7 +14954,7 @@
 </file>
 
 <file path=customXml/itemProps1.xml><?xml version="1.0" encoding="utf-8"?>
-<ds:datastoreItem xmlns:ds="http://schemas.openxmlformats.org/officeDocument/2006/customXml" ds:itemID="{ABF0D9C9-74A7-4A0A-A1D0-B2FD563AFD55}">
+<ds:datastoreItem xmlns:ds="http://schemas.openxmlformats.org/officeDocument/2006/customXml" ds:itemID="{38C78E12-8CFC-4EAB-875D-FB61944592F7}">
   <ds:schemaRefs>
     <ds:schemaRef ds:uri="http://schemas.openxmlformats.org/officeDocument/2006/bibliography"/>
   </ds:schemaRefs>

</xml_diff>

<commit_message>
added content for end user manual
</commit_message>
<xml_diff>
--- a/Documentation/Project Documentation.docx
+++ b/Documentation/Project Documentation.docx
@@ -1,6 +1,6 @@
 
 <file path=word/document.xml><?xml version="1.0" encoding="utf-8"?>
-<w:document xmlns:wpc="http://schemas.microsoft.com/office/word/2010/wordprocessingCanvas" xmlns:cx="http://schemas.microsoft.com/office/drawing/2014/chartex" xmlns:cx1="http://schemas.microsoft.com/office/drawing/2015/9/8/chartex" xmlns:cx2="http://schemas.microsoft.com/office/drawing/2015/10/21/chartex" xmlns:cx3="http://schemas.microsoft.com/office/drawing/2016/5/9/chartex" xmlns:cx4="http://schemas.microsoft.com/office/drawing/2016/5/10/chartex" xmlns:cx5="http://schemas.microsoft.com/office/drawing/2016/5/11/chartex" xmlns:cx6="http://schemas.microsoft.com/office/drawing/2016/5/12/chartex" xmlns:cx7="http://schemas.microsoft.com/office/drawing/2016/5/13/chartex" xmlns:cx8="http://schemas.microsoft.com/office/drawing/2016/5/14/chartex" xmlns:mc="http://schemas.openxmlformats.org/markup-compatibility/2006" xmlns:aink="http://schemas.microsoft.com/office/drawing/2016/ink" xmlns:am3d="http://schemas.microsoft.com/office/drawing/2017/model3d" xmlns:o="urn:schemas-microsoft-com:office:office" xmlns:r="http://schemas.openxmlformats.org/officeDocument/2006/relationships" xmlns:m="http://schemas.openxmlformats.org/officeDocument/2006/math" xmlns:v="urn:schemas-microsoft-com:vml" xmlns:wp14="http://schemas.microsoft.com/office/word/2010/wordprocessingDrawing" xmlns:wp="http://schemas.openxmlformats.org/drawingml/2006/wordprocessingDrawing" xmlns:w10="urn:schemas-microsoft-com:office:word" xmlns:w="http://schemas.openxmlformats.org/wordprocessingml/2006/main" xmlns:w14="http://schemas.microsoft.com/office/word/2010/wordml" xmlns:w15="http://schemas.microsoft.com/office/word/2012/wordml" xmlns:w16cid="http://schemas.microsoft.com/office/word/2016/wordml/cid" xmlns:w16se="http://schemas.microsoft.com/office/word/2015/wordml/symex" xmlns:wpg="http://schemas.microsoft.com/office/word/2010/wordprocessingGroup" xmlns:wpi="http://schemas.microsoft.com/office/word/2010/wordprocessingInk" xmlns:wne="http://schemas.microsoft.com/office/word/2006/wordml" xmlns:wps="http://schemas.microsoft.com/office/word/2010/wordprocessingShape" mc:Ignorable="w14 w15 w16se w16cid wp14">
+<w:document xmlns:wpc="http://schemas.microsoft.com/office/word/2010/wordprocessingCanvas" xmlns:cx="http://schemas.microsoft.com/office/drawing/2014/chartex" xmlns:cx1="http://schemas.microsoft.com/office/drawing/2015/9/8/chartex" xmlns:mc="http://schemas.openxmlformats.org/markup-compatibility/2006" xmlns:o="urn:schemas-microsoft-com:office:office" xmlns:r="http://schemas.openxmlformats.org/officeDocument/2006/relationships" xmlns:m="http://schemas.openxmlformats.org/officeDocument/2006/math" xmlns:v="urn:schemas-microsoft-com:vml" xmlns:wp14="http://schemas.microsoft.com/office/word/2010/wordprocessingDrawing" xmlns:wp="http://schemas.openxmlformats.org/drawingml/2006/wordprocessingDrawing" xmlns:w10="urn:schemas-microsoft-com:office:word" xmlns:w="http://schemas.openxmlformats.org/wordprocessingml/2006/main" xmlns:w14="http://schemas.microsoft.com/office/word/2010/wordml" xmlns:w15="http://schemas.microsoft.com/office/word/2012/wordml" xmlns:w16se="http://schemas.microsoft.com/office/word/2015/wordml/symex" xmlns:wpg="http://schemas.microsoft.com/office/word/2010/wordprocessingGroup" xmlns:wpi="http://schemas.microsoft.com/office/word/2010/wordprocessingInk" xmlns:wne="http://schemas.microsoft.com/office/word/2006/wordml" xmlns:wps="http://schemas.microsoft.com/office/word/2010/wordprocessingShape" mc:Ignorable="w14 w15 w16se wp14">
   <w:body>
     <w:p>
       <w:pPr>
@@ -9652,18 +9652,6 @@
           <w:lang w:val="en-US"/>
         </w:rPr>
         <w:lastRenderedPageBreak/>
-        <w:t>s</w:t>
-      </w:r>
-      <w:r>
-        <w:rPr>
-          <w:rFonts w:ascii="Times New Roman" w:eastAsia="Times New Roman" w:hAnsi="Times New Roman" w:cs="Times New Roman"/>
-          <w:b/>
-          <w:bCs/>
-          <w:color w:val="000000"/>
-          <w:sz w:val="28"/>
-          <w:szCs w:val="32"/>
-          <w:lang w:val="en-US"/>
-        </w:rPr>
         <w:t>5. Analysis Models</w:t>
       </w:r>
     </w:p>
@@ -10721,78 +10709,6 @@
           <w:szCs w:val="24"/>
         </w:rPr>
       </w:pPr>
-    </w:p>
-    <w:p>
-      <w:pPr>
-        <w:spacing w:after="160" w:line="360" w:lineRule="auto"/>
-        <w:jc w:val="both"/>
-        <w:rPr>
-          <w:rFonts w:ascii="Times New Roman" w:eastAsia="Times New Roman" w:hAnsi="Times New Roman" w:cs="Times New Roman"/>
-          <w:b/>
-          <w:sz w:val="24"/>
-          <w:szCs w:val="24"/>
-        </w:rPr>
-      </w:pPr>
-    </w:p>
-    <w:p>
-      <w:pPr>
-        <w:spacing w:after="160" w:line="360" w:lineRule="auto"/>
-        <w:jc w:val="both"/>
-        <w:rPr>
-          <w:rFonts w:ascii="Times New Roman" w:eastAsia="Times New Roman" w:hAnsi="Times New Roman" w:cs="Times New Roman"/>
-          <w:b/>
-          <w:sz w:val="24"/>
-          <w:szCs w:val="24"/>
-        </w:rPr>
-      </w:pPr>
-    </w:p>
-    <w:p>
-      <w:pPr>
-        <w:spacing w:after="160" w:line="360" w:lineRule="auto"/>
-        <w:jc w:val="both"/>
-        <w:rPr>
-          <w:rFonts w:ascii="Times New Roman" w:eastAsia="Times New Roman" w:hAnsi="Times New Roman" w:cs="Times New Roman"/>
-          <w:b/>
-          <w:sz w:val="24"/>
-          <w:szCs w:val="24"/>
-        </w:rPr>
-      </w:pPr>
-    </w:p>
-    <w:p>
-      <w:pPr>
-        <w:spacing w:after="160" w:line="360" w:lineRule="auto"/>
-        <w:jc w:val="both"/>
-        <w:rPr>
-          <w:rFonts w:ascii="Times New Roman" w:eastAsia="Times New Roman" w:hAnsi="Times New Roman" w:cs="Times New Roman"/>
-          <w:b/>
-          <w:sz w:val="24"/>
-          <w:szCs w:val="24"/>
-        </w:rPr>
-      </w:pPr>
-    </w:p>
-    <w:p>
-      <w:pPr>
-        <w:spacing w:after="160" w:line="360" w:lineRule="auto"/>
-        <w:jc w:val="both"/>
-        <w:rPr>
-          <w:rFonts w:ascii="Times New Roman" w:eastAsia="Times New Roman" w:hAnsi="Times New Roman" w:cs="Times New Roman"/>
-          <w:b/>
-          <w:sz w:val="24"/>
-          <w:szCs w:val="24"/>
-        </w:rPr>
-      </w:pPr>
-    </w:p>
-    <w:p>
-      <w:pPr>
-        <w:spacing w:after="160" w:line="360" w:lineRule="auto"/>
-        <w:jc w:val="both"/>
-        <w:rPr>
-          <w:rFonts w:ascii="Times New Roman" w:eastAsia="Times New Roman" w:hAnsi="Times New Roman" w:cs="Times New Roman"/>
-          <w:b/>
-          <w:sz w:val="24"/>
-          <w:szCs w:val="24"/>
-        </w:rPr>
-      </w:pPr>
       <w:r>
         <w:rPr>
           <w:rFonts w:ascii="Times New Roman" w:eastAsia="Times New Roman" w:hAnsi="Times New Roman" w:cs="Times New Roman"/>
@@ -11182,7 +11098,6 @@
                 <w:sz w:val="24"/>
                 <w:szCs w:val="24"/>
               </w:rPr>
-              <w:lastRenderedPageBreak/>
               <w:t>Implementation of the backend part for the login and register pages</w:t>
             </w:r>
           </w:p>
@@ -11452,6 +11367,7 @@
                 <w:sz w:val="24"/>
                 <w:szCs w:val="24"/>
               </w:rPr>
+              <w:lastRenderedPageBreak/>
               <w:t>Tools</w:t>
             </w:r>
           </w:p>
@@ -12155,7 +12071,6 @@
           <w:szCs w:val="24"/>
           <w:lang w:val="en-US"/>
         </w:rPr>
-        <w:lastRenderedPageBreak/>
         <w:t>JavaScript</w:t>
       </w:r>
       <w:r>
@@ -12297,6 +12212,7 @@
           <w:sz w:val="24"/>
           <w:szCs w:val="24"/>
         </w:rPr>
+        <w:lastRenderedPageBreak/>
         <w:t>Front-end Implementation</w:t>
       </w:r>
       <w:r>
@@ -12442,7 +12358,6 @@
           <w:noProof/>
           <w:lang w:val="en-US"/>
         </w:rPr>
-        <w:lastRenderedPageBreak/>
         <w:drawing>
           <wp:inline distT="0" distB="0" distL="0" distR="0" wp14:anchorId="5A6DBEB3" wp14:editId="3F39B783">
             <wp:extent cx="6115050" cy="3438708"/>
@@ -12523,6 +12438,7 @@
           <w:sz w:val="24"/>
           <w:szCs w:val="24"/>
         </w:rPr>
+        <w:lastRenderedPageBreak/>
         <w:t>Register page:</w:t>
       </w:r>
     </w:p>
@@ -12642,7 +12558,6 @@
           <w:szCs w:val="24"/>
           <w:lang w:val="en-US"/>
         </w:rPr>
-        <w:lastRenderedPageBreak/>
         <w:drawing>
           <wp:inline distT="0" distB="0" distL="0" distR="0" wp14:anchorId="2441F84E" wp14:editId="11DF8867">
             <wp:extent cx="6115050" cy="3438708"/>
@@ -12778,7 +12693,16 @@
           <w:sz w:val="24"/>
           <w:szCs w:val="24"/>
         </w:rPr>
-        <w:t xml:space="preserve">’. For now, this database consists of one table with the name customer. The details of the user are stored in this table. This table consists of the users first name, last name, phone number, address, city, state, zip, payment details, password (in encrypted format) and a verification key (in encrypted format). So, whenever a person clicks on the register button in the front end. The details provided are supposed to be stored in this table. </w:t>
+        <w:t xml:space="preserve">’. For now, this database consists of one table with the name customer. The details of the user are stored in this table. This </w:t>
+      </w:r>
+      <w:r>
+        <w:rPr>
+          <w:rFonts w:ascii="Times New Roman" w:eastAsia="Times New Roman" w:hAnsi="Times New Roman" w:cs="Times New Roman"/>
+          <w:sz w:val="24"/>
+          <w:szCs w:val="24"/>
+        </w:rPr>
+        <w:lastRenderedPageBreak/>
+        <w:t xml:space="preserve">table consists of the users first name, last name, phone number, address, city, state, zip, payment details, password (in encrypted format) and a verification key (in encrypted format). So, whenever a person clicks on the register button in the front end. The details provided are supposed to be stored in this table. </w:t>
       </w:r>
     </w:p>
     <w:p>
@@ -12799,7 +12723,6 @@
           <w:szCs w:val="24"/>
           <w:lang w:val="en-US"/>
         </w:rPr>
-        <w:lastRenderedPageBreak/>
         <w:drawing>
           <wp:inline distT="0" distB="0" distL="0" distR="0" wp14:anchorId="22EBB470" wp14:editId="4775EDA6">
             <wp:extent cx="6115050" cy="3438708"/>
@@ -13106,7 +13029,6 @@
           <w:sz w:val="28"/>
           <w:szCs w:val="28"/>
         </w:rPr>
-        <w:lastRenderedPageBreak/>
         <w:t>7.</w:t>
       </w:r>
       <w:r>
@@ -13128,9 +13050,8 @@
           <w:rFonts w:ascii="Times New Roman" w:eastAsia="Times New Roman" w:hAnsi="Times New Roman" w:cs="Times New Roman"/>
           <w:b/>
           <w:bCs/>
-          <w:sz w:val="28"/>
+          <w:sz w:val="24"/>
           <w:szCs w:val="28"/>
-          <w:u w:val="single"/>
         </w:rPr>
       </w:pPr>
       <w:r>
@@ -13138,9 +13059,18 @@
           <w:rFonts w:ascii="Times New Roman" w:eastAsia="Times New Roman" w:hAnsi="Times New Roman" w:cs="Times New Roman"/>
           <w:b/>
           <w:bCs/>
-          <w:sz w:val="28"/>
+          <w:sz w:val="24"/>
           <w:szCs w:val="28"/>
-          <w:u w:val="single"/>
+        </w:rPr>
+        <w:t xml:space="preserve">7.1 </w:t>
+      </w:r>
+      <w:r>
+        <w:rPr>
+          <w:rFonts w:ascii="Times New Roman" w:eastAsia="Times New Roman" w:hAnsi="Times New Roman" w:cs="Times New Roman"/>
+          <w:b/>
+          <w:bCs/>
+          <w:sz w:val="24"/>
+          <w:szCs w:val="28"/>
         </w:rPr>
         <w:t xml:space="preserve">Register Page: </w:t>
       </w:r>
@@ -13165,6 +13095,7 @@
           <w:noProof/>
           <w:sz w:val="28"/>
           <w:szCs w:val="28"/>
+          <w:lang w:val="en-US"/>
         </w:rPr>
         <w:drawing>
           <wp:inline distT="0" distB="0" distL="0" distR="0" wp14:anchorId="73E71709" wp14:editId="022045B1">
@@ -13294,11 +13225,31 @@
           <w:rFonts w:ascii="Times New Roman" w:eastAsia="Times New Roman" w:hAnsi="Times New Roman" w:cs="Times New Roman"/>
           <w:b/>
           <w:bCs/>
-          <w:sz w:val="28"/>
+          <w:sz w:val="24"/>
           <w:szCs w:val="28"/>
-          <w:u w:val="single"/>
-        </w:rPr>
-      </w:pPr>
+        </w:rPr>
+      </w:pPr>
+      <w:r>
+        <w:rPr>
+          <w:rFonts w:ascii="Times New Roman" w:eastAsia="Times New Roman" w:hAnsi="Times New Roman" w:cs="Times New Roman"/>
+          <w:b/>
+          <w:bCs/>
+          <w:sz w:val="24"/>
+          <w:szCs w:val="28"/>
+        </w:rPr>
+        <w:lastRenderedPageBreak/>
+        <w:t xml:space="preserve">7.2 </w:t>
+      </w:r>
+      <w:r>
+        <w:rPr>
+          <w:rFonts w:ascii="Times New Roman" w:eastAsia="Times New Roman" w:hAnsi="Times New Roman" w:cs="Times New Roman"/>
+          <w:b/>
+          <w:bCs/>
+          <w:sz w:val="24"/>
+          <w:szCs w:val="28"/>
+        </w:rPr>
+        <w:t>Login Page:</w:t>
+      </w:r>
     </w:p>
     <w:p>
       <w:pPr>
@@ -13306,60 +13257,6 @@
         <w:jc w:val="both"/>
         <w:rPr>
           <w:rFonts w:ascii="Times New Roman" w:eastAsia="Times New Roman" w:hAnsi="Times New Roman" w:cs="Times New Roman"/>
-          <w:b/>
-          <w:bCs/>
-          <w:sz w:val="28"/>
-          <w:szCs w:val="28"/>
-          <w:u w:val="single"/>
-        </w:rPr>
-      </w:pPr>
-    </w:p>
-    <w:p>
-      <w:pPr>
-        <w:spacing w:after="160" w:line="360" w:lineRule="auto"/>
-        <w:jc w:val="both"/>
-        <w:rPr>
-          <w:rFonts w:ascii="Times New Roman" w:eastAsia="Times New Roman" w:hAnsi="Times New Roman" w:cs="Times New Roman"/>
-          <w:b/>
-          <w:bCs/>
-          <w:sz w:val="28"/>
-          <w:szCs w:val="28"/>
-          <w:u w:val="single"/>
-        </w:rPr>
-      </w:pPr>
-    </w:p>
-    <w:p>
-      <w:pPr>
-        <w:spacing w:after="160" w:line="360" w:lineRule="auto"/>
-        <w:jc w:val="both"/>
-        <w:rPr>
-          <w:rFonts w:ascii="Times New Roman" w:eastAsia="Times New Roman" w:hAnsi="Times New Roman" w:cs="Times New Roman"/>
-          <w:b/>
-          <w:bCs/>
-          <w:sz w:val="28"/>
-          <w:szCs w:val="28"/>
-          <w:u w:val="single"/>
-        </w:rPr>
-      </w:pPr>
-      <w:r>
-        <w:rPr>
-          <w:rFonts w:ascii="Times New Roman" w:eastAsia="Times New Roman" w:hAnsi="Times New Roman" w:cs="Times New Roman"/>
-          <w:b/>
-          <w:bCs/>
-          <w:sz w:val="28"/>
-          <w:szCs w:val="28"/>
-          <w:u w:val="single"/>
-        </w:rPr>
-        <w:lastRenderedPageBreak/>
-        <w:t>Login Page:</w:t>
-      </w:r>
-    </w:p>
-    <w:p>
-      <w:pPr>
-        <w:spacing w:after="160" w:line="360" w:lineRule="auto"/>
-        <w:jc w:val="both"/>
-        <w:rPr>
-          <w:rFonts w:ascii="Times New Roman" w:eastAsia="Times New Roman" w:hAnsi="Times New Roman" w:cs="Times New Roman"/>
           <w:sz w:val="24"/>
           <w:szCs w:val="24"/>
         </w:rPr>
@@ -13370,6 +13267,7 @@
           <w:noProof/>
           <w:sz w:val="24"/>
           <w:szCs w:val="24"/>
+          <w:lang w:val="en-US"/>
         </w:rPr>
         <w:drawing>
           <wp:inline distT="0" distB="0" distL="0" distR="0" wp14:anchorId="6F04FB96" wp14:editId="6B6F4B77">
@@ -13457,6 +13355,7 @@
           <w:noProof/>
           <w:sz w:val="24"/>
           <w:szCs w:val="24"/>
+          <w:lang w:val="en-US"/>
         </w:rPr>
         <w:drawing>
           <wp:inline distT="0" distB="0" distL="0" distR="0" wp14:anchorId="4A984104" wp14:editId="4A00C84C">
@@ -13507,15 +13406,684 @@
         <w:jc w:val="both"/>
         <w:rPr>
           <w:rFonts w:ascii="Times New Roman" w:eastAsia="Times New Roman" w:hAnsi="Times New Roman" w:cs="Times New Roman"/>
-          <w:sz w:val="24"/>
-          <w:szCs w:val="24"/>
+          <w:b/>
+          <w:noProof/>
+          <w:sz w:val="24"/>
+          <w:szCs w:val="28"/>
+          <w:lang w:val="en-US"/>
+        </w:rPr>
+      </w:pPr>
+      <w:r>
+        <w:rPr>
+          <w:rFonts w:ascii="Times New Roman" w:eastAsia="Times New Roman" w:hAnsi="Times New Roman" w:cs="Times New Roman"/>
+          <w:b/>
+          <w:noProof/>
+          <w:sz w:val="24"/>
+          <w:szCs w:val="28"/>
+          <w:lang w:val="en-US"/>
+        </w:rPr>
+        <w:lastRenderedPageBreak/>
+        <w:t xml:space="preserve">7.3 </w:t>
+      </w:r>
+      <w:r>
+        <w:rPr>
+          <w:rFonts w:ascii="Times New Roman" w:eastAsia="Times New Roman" w:hAnsi="Times New Roman" w:cs="Times New Roman"/>
+          <w:b/>
+          <w:noProof/>
+          <w:sz w:val="24"/>
+          <w:szCs w:val="28"/>
+          <w:lang w:val="en-US"/>
+        </w:rPr>
+        <w:t>Home Page:</w:t>
+      </w:r>
+    </w:p>
+    <w:p>
+      <w:pPr>
+        <w:spacing w:after="160" w:line="360" w:lineRule="auto"/>
+        <w:jc w:val="both"/>
+        <w:rPr>
+          <w:rFonts w:ascii="Times New Roman" w:eastAsia="Times New Roman" w:hAnsi="Times New Roman" w:cs="Times New Roman"/>
+          <w:noProof/>
+          <w:sz w:val="24"/>
+          <w:szCs w:val="28"/>
+          <w:lang w:val="en-US"/>
+        </w:rPr>
+      </w:pPr>
+      <w:r>
+        <w:rPr>
+          <w:rFonts w:ascii="Times New Roman" w:eastAsia="Times New Roman" w:hAnsi="Times New Roman" w:cs="Times New Roman"/>
+          <w:noProof/>
+          <w:sz w:val="24"/>
+          <w:szCs w:val="28"/>
+          <w:lang w:val="en-US"/>
+        </w:rPr>
+        <w:t>In home page the user can click on the desired object or device and checkit out, if he cannot find any one particular device he can search for it. The burger option shows the categosries of the electronic devices, Emart takes user to the home page, My cart will have the devices user selected to buy, My orders is the page where user can check his previous orders, Logout is the option where the user can logout.</w:t>
+      </w:r>
+    </w:p>
+    <w:p>
+      <w:pPr>
+        <w:spacing w:after="160" w:line="360" w:lineRule="auto"/>
+        <w:jc w:val="both"/>
+        <w:rPr>
+          <w:rFonts w:ascii="Times New Roman" w:eastAsia="Times New Roman" w:hAnsi="Times New Roman" w:cs="Times New Roman"/>
+          <w:sz w:val="24"/>
+          <w:szCs w:val="24"/>
+        </w:rPr>
+      </w:pPr>
+      <w:r>
+        <w:rPr>
+          <w:rFonts w:ascii="Times New Roman" w:eastAsia="Times New Roman" w:hAnsi="Times New Roman" w:cs="Times New Roman"/>
+          <w:b/>
+          <w:noProof/>
+          <w:sz w:val="28"/>
+          <w:szCs w:val="28"/>
+          <w:lang w:val="en-US"/>
+        </w:rPr>
+        <w:drawing>
+          <wp:inline distT="0" distB="0" distL="0" distR="0" wp14:anchorId="026112D9" wp14:editId="2BAAB3EB">
+            <wp:extent cx="5523837" cy="3105509"/>
+            <wp:effectExtent l="0" t="0" r="1270" b="0"/>
+            <wp:docPr id="21" name="Picture 21"/>
+            <wp:cNvGraphicFramePr>
+              <a:graphicFrameLocks xmlns:a="http://schemas.openxmlformats.org/drawingml/2006/main" noChangeAspect="1"/>
+            </wp:cNvGraphicFramePr>
+            <a:graphic xmlns:a="http://schemas.openxmlformats.org/drawingml/2006/main">
+              <a:graphicData uri="http://schemas.openxmlformats.org/drawingml/2006/picture">
+                <pic:pic xmlns:pic="http://schemas.openxmlformats.org/drawingml/2006/picture">
+                  <pic:nvPicPr>
+                    <pic:cNvPr id="21" name="WhatsApp Image 2019-12-02 at 9.03.11 AM.jpeg"/>
+                    <pic:cNvPicPr/>
+                  </pic:nvPicPr>
+                  <pic:blipFill>
+                    <a:blip r:embed="rId36" cstate="print">
+                      <a:extLst>
+                        <a:ext uri="{28A0092B-C50C-407E-A947-70E740481C1C}">
+                          <a14:useLocalDpi xmlns:a14="http://schemas.microsoft.com/office/drawing/2010/main" val="0"/>
+                        </a:ext>
+                      </a:extLst>
+                    </a:blip>
+                    <a:stretch>
+                      <a:fillRect/>
+                    </a:stretch>
+                  </pic:blipFill>
+                  <pic:spPr>
+                    <a:xfrm>
+                      <a:off x="0" y="0"/>
+                      <a:ext cx="5532627" cy="3110451"/>
+                    </a:xfrm>
+                    <a:prstGeom prst="rect">
+                      <a:avLst/>
+                    </a:prstGeom>
+                  </pic:spPr>
+                </pic:pic>
+              </a:graphicData>
+            </a:graphic>
+          </wp:inline>
+        </w:drawing>
+      </w:r>
+    </w:p>
+    <w:p>
+      <w:pPr>
+        <w:spacing w:after="160" w:line="360" w:lineRule="auto"/>
+        <w:jc w:val="both"/>
+        <w:rPr>
+          <w:rFonts w:ascii="Times New Roman" w:eastAsia="Times New Roman" w:hAnsi="Times New Roman" w:cs="Times New Roman"/>
+          <w:b/>
+          <w:sz w:val="24"/>
+          <w:szCs w:val="24"/>
+        </w:rPr>
+      </w:pPr>
+      <w:r>
+        <w:rPr>
+          <w:rFonts w:ascii="Times New Roman" w:eastAsia="Times New Roman" w:hAnsi="Times New Roman" w:cs="Times New Roman"/>
+          <w:b/>
+          <w:sz w:val="24"/>
+          <w:szCs w:val="24"/>
+        </w:rPr>
+        <w:t xml:space="preserve">7.4 </w:t>
+      </w:r>
+      <w:r>
+        <w:rPr>
+          <w:rFonts w:ascii="Times New Roman" w:eastAsia="Times New Roman" w:hAnsi="Times New Roman" w:cs="Times New Roman"/>
+          <w:b/>
+          <w:sz w:val="24"/>
+          <w:szCs w:val="24"/>
+        </w:rPr>
+        <w:t>Chat Box:</w:t>
+      </w:r>
+    </w:p>
+    <w:p>
+      <w:pPr>
+        <w:spacing w:after="160" w:line="360" w:lineRule="auto"/>
+        <w:jc w:val="both"/>
+        <w:rPr>
+          <w:rFonts w:ascii="Times New Roman" w:eastAsia="Times New Roman" w:hAnsi="Times New Roman" w:cs="Times New Roman"/>
+          <w:noProof/>
+          <w:sz w:val="24"/>
+          <w:szCs w:val="28"/>
+          <w:lang w:val="en-US"/>
+        </w:rPr>
+      </w:pPr>
+      <w:r>
+        <w:rPr>
+          <w:rFonts w:ascii="Times New Roman" w:eastAsia="Times New Roman" w:hAnsi="Times New Roman" w:cs="Times New Roman"/>
+          <w:noProof/>
+          <w:sz w:val="24"/>
+          <w:szCs w:val="28"/>
+          <w:lang w:val="en-US"/>
+        </w:rPr>
+        <w:t>In the home page we are having a chat option where the user can chat with the customer support if he has any queries to address.</w:t>
+      </w:r>
+    </w:p>
+    <w:p>
+      <w:pPr>
+        <w:spacing w:after="160" w:line="360" w:lineRule="auto"/>
+        <w:jc w:val="both"/>
+        <w:rPr>
+          <w:rFonts w:ascii="Times New Roman" w:eastAsia="Times New Roman" w:hAnsi="Times New Roman" w:cs="Times New Roman"/>
+          <w:noProof/>
+          <w:sz w:val="24"/>
+          <w:szCs w:val="28"/>
+          <w:lang w:val="en-US"/>
+        </w:rPr>
+      </w:pPr>
+      <w:r>
+        <w:rPr>
+          <w:rFonts w:ascii="Times New Roman" w:eastAsia="Times New Roman" w:hAnsi="Times New Roman" w:cs="Times New Roman"/>
+          <w:b/>
+          <w:noProof/>
+          <w:sz w:val="28"/>
+          <w:szCs w:val="28"/>
+          <w:u w:val="single"/>
+          <w:lang w:val="en-US"/>
+        </w:rPr>
+        <w:lastRenderedPageBreak/>
+        <w:drawing>
+          <wp:inline distT="0" distB="0" distL="0" distR="0" wp14:anchorId="32804D94" wp14:editId="6D32B842">
+            <wp:extent cx="2656936" cy="2964554"/>
+            <wp:effectExtent l="0" t="0" r="0" b="7620"/>
+            <wp:docPr id="25" name="Picture 25"/>
+            <wp:cNvGraphicFramePr>
+              <a:graphicFrameLocks xmlns:a="http://schemas.openxmlformats.org/drawingml/2006/main" noChangeAspect="1"/>
+            </wp:cNvGraphicFramePr>
+            <a:graphic xmlns:a="http://schemas.openxmlformats.org/drawingml/2006/main">
+              <a:graphicData uri="http://schemas.openxmlformats.org/drawingml/2006/picture">
+                <pic:pic xmlns:pic="http://schemas.openxmlformats.org/drawingml/2006/picture">
+                  <pic:nvPicPr>
+                    <pic:cNvPr id="25" name="WhatsApp Image 2019-12-02 at 9.12.59 AM.jpeg"/>
+                    <pic:cNvPicPr/>
+                  </pic:nvPicPr>
+                  <pic:blipFill rotWithShape="1">
+                    <a:blip r:embed="rId37">
+                      <a:extLst>
+                        <a:ext uri="{28A0092B-C50C-407E-A947-70E740481C1C}">
+                          <a14:useLocalDpi xmlns:a14="http://schemas.microsoft.com/office/drawing/2010/main" val="0"/>
+                        </a:ext>
+                      </a:extLst>
+                    </a:blip>
+                    <a:srcRect l="60659" t="9535"/>
+                    <a:stretch/>
+                  </pic:blipFill>
+                  <pic:spPr bwMode="auto">
+                    <a:xfrm>
+                      <a:off x="0" y="0"/>
+                      <a:ext cx="2714116" cy="3028354"/>
+                    </a:xfrm>
+                    <a:prstGeom prst="rect">
+                      <a:avLst/>
+                    </a:prstGeom>
+                    <a:ln>
+                      <a:noFill/>
+                    </a:ln>
+                    <a:extLst>
+                      <a:ext uri="{53640926-AAD7-44D8-BBD7-CCE9431645EC}">
+                        <a14:shadowObscured xmlns:a14="http://schemas.microsoft.com/office/drawing/2010/main"/>
+                      </a:ext>
+                    </a:extLst>
+                  </pic:spPr>
+                </pic:pic>
+              </a:graphicData>
+            </a:graphic>
+          </wp:inline>
+        </w:drawing>
+      </w:r>
+    </w:p>
+    <w:p>
+      <w:pPr>
+        <w:spacing w:after="160" w:line="360" w:lineRule="auto"/>
+        <w:jc w:val="both"/>
+        <w:rPr>
+          <w:rFonts w:ascii="Times New Roman" w:eastAsia="Times New Roman" w:hAnsi="Times New Roman" w:cs="Times New Roman"/>
+          <w:b/>
+          <w:noProof/>
+          <w:sz w:val="24"/>
+          <w:szCs w:val="28"/>
+          <w:lang w:val="en-US"/>
+        </w:rPr>
+      </w:pPr>
+      <w:r>
+        <w:rPr>
+          <w:rFonts w:ascii="Times New Roman" w:eastAsia="Times New Roman" w:hAnsi="Times New Roman" w:cs="Times New Roman"/>
+          <w:b/>
+          <w:noProof/>
+          <w:sz w:val="24"/>
+          <w:szCs w:val="28"/>
+          <w:lang w:val="en-US"/>
+        </w:rPr>
+        <w:t xml:space="preserve">7.5 </w:t>
+      </w:r>
+      <w:r>
+        <w:rPr>
+          <w:rFonts w:ascii="Times New Roman" w:eastAsia="Times New Roman" w:hAnsi="Times New Roman" w:cs="Times New Roman"/>
+          <w:b/>
+          <w:noProof/>
+          <w:sz w:val="24"/>
+          <w:szCs w:val="28"/>
+          <w:lang w:val="en-US"/>
+        </w:rPr>
+        <w:t>My Cart Page:</w:t>
+      </w:r>
+    </w:p>
+    <w:p>
+      <w:pPr>
+        <w:spacing w:after="160" w:line="360" w:lineRule="auto"/>
+        <w:jc w:val="both"/>
+        <w:rPr>
+          <w:rFonts w:ascii="Times New Roman" w:eastAsia="Times New Roman" w:hAnsi="Times New Roman" w:cs="Times New Roman"/>
+          <w:noProof/>
+          <w:sz w:val="24"/>
+          <w:szCs w:val="28"/>
+          <w:lang w:val="en-US"/>
+        </w:rPr>
+      </w:pPr>
+      <w:r>
+        <w:rPr>
+          <w:rFonts w:ascii="Times New Roman" w:eastAsia="Times New Roman" w:hAnsi="Times New Roman" w:cs="Times New Roman"/>
+          <w:noProof/>
+          <w:sz w:val="24"/>
+          <w:szCs w:val="28"/>
+          <w:lang w:val="en-US"/>
+        </w:rPr>
+        <w:t>My cart is where the user can find the devices that he wished to buy, the user can delete the order if the user does not want to buy it anymore or the user can go to checkout to pay for the order.</w:t>
+      </w:r>
+    </w:p>
+    <w:p>
+      <w:pPr>
+        <w:spacing w:after="160" w:line="360" w:lineRule="auto"/>
+        <w:jc w:val="both"/>
+        <w:rPr>
+          <w:rFonts w:ascii="Times New Roman" w:eastAsia="Times New Roman" w:hAnsi="Times New Roman" w:cs="Times New Roman"/>
+          <w:noProof/>
+          <w:sz w:val="24"/>
+          <w:szCs w:val="28"/>
+          <w:lang w:val="en-US"/>
+        </w:rPr>
+      </w:pPr>
+      <w:r>
+        <w:rPr>
+          <w:rFonts w:ascii="Times New Roman" w:eastAsia="Times New Roman" w:hAnsi="Times New Roman" w:cs="Times New Roman"/>
+          <w:noProof/>
+          <w:sz w:val="24"/>
+          <w:szCs w:val="28"/>
+          <w:lang w:val="en-US"/>
+        </w:rPr>
+        <w:drawing>
+          <wp:inline distT="0" distB="0" distL="0" distR="0" wp14:anchorId="5EE955C9" wp14:editId="3B5E44FF">
+            <wp:extent cx="5503653" cy="3094162"/>
+            <wp:effectExtent l="0" t="0" r="1905" b="0"/>
+            <wp:docPr id="22" name="Picture 22"/>
+            <wp:cNvGraphicFramePr>
+              <a:graphicFrameLocks xmlns:a="http://schemas.openxmlformats.org/drawingml/2006/main" noChangeAspect="1"/>
+            </wp:cNvGraphicFramePr>
+            <a:graphic xmlns:a="http://schemas.openxmlformats.org/drawingml/2006/main">
+              <a:graphicData uri="http://schemas.openxmlformats.org/drawingml/2006/picture">
+                <pic:pic xmlns:pic="http://schemas.openxmlformats.org/drawingml/2006/picture">
+                  <pic:nvPicPr>
+                    <pic:cNvPr id="22" name="WhatsApp Image 2019-12-02 at 9.07.12 AM.jpeg"/>
+                    <pic:cNvPicPr/>
+                  </pic:nvPicPr>
+                  <pic:blipFill>
+                    <a:blip r:embed="rId38" cstate="print">
+                      <a:extLst>
+                        <a:ext uri="{28A0092B-C50C-407E-A947-70E740481C1C}">
+                          <a14:useLocalDpi xmlns:a14="http://schemas.microsoft.com/office/drawing/2010/main" val="0"/>
+                        </a:ext>
+                      </a:extLst>
+                    </a:blip>
+                    <a:stretch>
+                      <a:fillRect/>
+                    </a:stretch>
+                  </pic:blipFill>
+                  <pic:spPr>
+                    <a:xfrm>
+                      <a:off x="0" y="0"/>
+                      <a:ext cx="5522508" cy="3104763"/>
+                    </a:xfrm>
+                    <a:prstGeom prst="rect">
+                      <a:avLst/>
+                    </a:prstGeom>
+                  </pic:spPr>
+                </pic:pic>
+              </a:graphicData>
+            </a:graphic>
+          </wp:inline>
+        </w:drawing>
+      </w:r>
+      <w:r>
+        <w:rPr>
+          <w:rFonts w:ascii="Times New Roman" w:eastAsia="Times New Roman" w:hAnsi="Times New Roman" w:cs="Times New Roman"/>
+          <w:noProof/>
+          <w:sz w:val="24"/>
+          <w:szCs w:val="28"/>
+          <w:lang w:val="en-US"/>
+        </w:rPr>
+        <w:t xml:space="preserve"> </w:t>
+      </w:r>
+    </w:p>
+    <w:p>
+      <w:pPr>
+        <w:spacing w:after="160" w:line="360" w:lineRule="auto"/>
+        <w:jc w:val="both"/>
+        <w:rPr>
+          <w:rFonts w:ascii="Times New Roman" w:eastAsia="Times New Roman" w:hAnsi="Times New Roman" w:cs="Times New Roman"/>
+          <w:noProof/>
+          <w:sz w:val="24"/>
+          <w:szCs w:val="28"/>
+          <w:lang w:val="en-US"/>
+        </w:rPr>
+      </w:pPr>
+    </w:p>
+    <w:p>
+      <w:pPr>
+        <w:spacing w:after="160" w:line="360" w:lineRule="auto"/>
+        <w:jc w:val="both"/>
+        <w:rPr>
+          <w:rFonts w:ascii="Times New Roman" w:eastAsia="Times New Roman" w:hAnsi="Times New Roman" w:cs="Times New Roman"/>
+          <w:noProof/>
+          <w:sz w:val="24"/>
+          <w:szCs w:val="28"/>
+          <w:lang w:val="en-US"/>
+        </w:rPr>
+      </w:pPr>
+    </w:p>
+    <w:p>
+      <w:pPr>
+        <w:spacing w:after="160" w:line="360" w:lineRule="auto"/>
+        <w:jc w:val="both"/>
+        <w:rPr>
+          <w:rFonts w:ascii="Times New Roman" w:eastAsia="Times New Roman" w:hAnsi="Times New Roman" w:cs="Times New Roman"/>
+          <w:b/>
+          <w:noProof/>
+          <w:sz w:val="24"/>
+          <w:szCs w:val="28"/>
+          <w:lang w:val="en-US"/>
+        </w:rPr>
+      </w:pPr>
+      <w:r>
+        <w:rPr>
+          <w:rFonts w:ascii="Times New Roman" w:eastAsia="Times New Roman" w:hAnsi="Times New Roman" w:cs="Times New Roman"/>
+          <w:b/>
+          <w:noProof/>
+          <w:sz w:val="24"/>
+          <w:szCs w:val="28"/>
+          <w:lang w:val="en-US"/>
+        </w:rPr>
+        <w:lastRenderedPageBreak/>
+        <w:t>7.6 My Orders:</w:t>
+      </w:r>
+    </w:p>
+    <w:p>
+      <w:pPr>
+        <w:spacing w:after="160" w:line="360" w:lineRule="auto"/>
+        <w:jc w:val="both"/>
+        <w:rPr>
+          <w:rFonts w:ascii="Times New Roman" w:eastAsia="Times New Roman" w:hAnsi="Times New Roman" w:cs="Times New Roman"/>
+          <w:noProof/>
+          <w:sz w:val="24"/>
+          <w:szCs w:val="28"/>
+          <w:lang w:val="en-US"/>
+        </w:rPr>
+      </w:pPr>
+      <w:r>
+        <w:rPr>
+          <w:rFonts w:ascii="Times New Roman" w:eastAsia="Times New Roman" w:hAnsi="Times New Roman" w:cs="Times New Roman"/>
+          <w:noProof/>
+          <w:sz w:val="24"/>
+          <w:szCs w:val="28"/>
+          <w:lang w:val="en-US"/>
+        </w:rPr>
+        <w:t>My orders is the page where the user can check his privious orders, it has the product name, image, oreder date, quantity, price details and total price. Here the user cannot change or edit because these orders are already placed.</w:t>
+      </w:r>
+    </w:p>
+    <w:p>
+      <w:pPr>
+        <w:spacing w:after="160" w:line="360" w:lineRule="auto"/>
+        <w:jc w:val="both"/>
+        <w:rPr>
+          <w:rFonts w:ascii="Times New Roman" w:eastAsia="Times New Roman" w:hAnsi="Times New Roman" w:cs="Times New Roman"/>
+          <w:noProof/>
+          <w:sz w:val="24"/>
+          <w:szCs w:val="28"/>
+          <w:lang w:val="en-US"/>
+        </w:rPr>
+      </w:pPr>
+      <w:r>
+        <w:rPr>
+          <w:rFonts w:ascii="Times New Roman" w:eastAsia="Times New Roman" w:hAnsi="Times New Roman" w:cs="Times New Roman"/>
+          <w:noProof/>
+          <w:sz w:val="24"/>
+          <w:szCs w:val="28"/>
+          <w:lang w:val="en-US"/>
+        </w:rPr>
+        <w:drawing>
+          <wp:inline distT="0" distB="0" distL="0" distR="0" wp14:anchorId="4086A69C" wp14:editId="072A76E9">
+            <wp:extent cx="5011947" cy="2817724"/>
+            <wp:effectExtent l="0" t="0" r="0" b="1905"/>
+            <wp:docPr id="23" name="Picture 23"/>
+            <wp:cNvGraphicFramePr>
+              <a:graphicFrameLocks xmlns:a="http://schemas.openxmlformats.org/drawingml/2006/main" noChangeAspect="1"/>
+            </wp:cNvGraphicFramePr>
+            <a:graphic xmlns:a="http://schemas.openxmlformats.org/drawingml/2006/main">
+              <a:graphicData uri="http://schemas.openxmlformats.org/drawingml/2006/picture">
+                <pic:pic xmlns:pic="http://schemas.openxmlformats.org/drawingml/2006/picture">
+                  <pic:nvPicPr>
+                    <pic:cNvPr id="23" name="WhatsApp Image 2019-12-02 at 9.07.33 AM.jpeg"/>
+                    <pic:cNvPicPr/>
+                  </pic:nvPicPr>
+                  <pic:blipFill>
+                    <a:blip r:embed="rId39" cstate="print">
+                      <a:extLst>
+                        <a:ext uri="{28A0092B-C50C-407E-A947-70E740481C1C}">
+                          <a14:useLocalDpi xmlns:a14="http://schemas.microsoft.com/office/drawing/2010/main" val="0"/>
+                        </a:ext>
+                      </a:extLst>
+                    </a:blip>
+                    <a:stretch>
+                      <a:fillRect/>
+                    </a:stretch>
+                  </pic:blipFill>
+                  <pic:spPr>
+                    <a:xfrm>
+                      <a:off x="0" y="0"/>
+                      <a:ext cx="5018373" cy="2821337"/>
+                    </a:xfrm>
+                    <a:prstGeom prst="rect">
+                      <a:avLst/>
+                    </a:prstGeom>
+                  </pic:spPr>
+                </pic:pic>
+              </a:graphicData>
+            </a:graphic>
+          </wp:inline>
+        </w:drawing>
+      </w:r>
+    </w:p>
+    <w:p>
+      <w:pPr>
+        <w:spacing w:after="160" w:line="360" w:lineRule="auto"/>
+        <w:jc w:val="both"/>
+        <w:rPr>
+          <w:rFonts w:ascii="Times New Roman" w:eastAsia="Times New Roman" w:hAnsi="Times New Roman" w:cs="Times New Roman"/>
+          <w:b/>
+          <w:noProof/>
+          <w:sz w:val="24"/>
+          <w:szCs w:val="28"/>
+          <w:lang w:val="en-US"/>
+        </w:rPr>
+      </w:pPr>
+      <w:r>
+        <w:rPr>
+          <w:rFonts w:ascii="Times New Roman" w:eastAsia="Times New Roman" w:hAnsi="Times New Roman" w:cs="Times New Roman"/>
+          <w:b/>
+          <w:noProof/>
+          <w:sz w:val="24"/>
+          <w:szCs w:val="28"/>
+          <w:lang w:val="en-US"/>
+        </w:rPr>
+        <w:t xml:space="preserve">7.7 Payment page: </w:t>
+      </w:r>
+    </w:p>
+    <w:p>
+      <w:pPr>
+        <w:spacing w:after="160" w:line="360" w:lineRule="auto"/>
+        <w:jc w:val="both"/>
+        <w:rPr>
+          <w:rFonts w:ascii="Times New Roman" w:eastAsia="Times New Roman" w:hAnsi="Times New Roman" w:cs="Times New Roman"/>
+          <w:noProof/>
+          <w:sz w:val="24"/>
+          <w:szCs w:val="28"/>
+          <w:lang w:val="en-US"/>
+        </w:rPr>
+      </w:pPr>
+      <w:r>
+        <w:rPr>
+          <w:rFonts w:ascii="Times New Roman" w:eastAsia="Times New Roman" w:hAnsi="Times New Roman" w:cs="Times New Roman"/>
+          <w:noProof/>
+          <w:sz w:val="24"/>
+          <w:szCs w:val="28"/>
+          <w:lang w:val="en-US"/>
+        </w:rPr>
+        <w:t xml:space="preserve">The payment page is redirected from the My cart page. Here the user will give his details </w:t>
+      </w:r>
+      <w:r>
+        <w:rPr>
+          <w:rFonts w:ascii="Times New Roman" w:eastAsia="Times New Roman" w:hAnsi="Times New Roman" w:cs="Times New Roman"/>
+          <w:noProof/>
+          <w:sz w:val="24"/>
+          <w:szCs w:val="28"/>
+          <w:lang w:val="en-US"/>
+        </w:rPr>
+        <w:t>for the address with full name, email, address, city, state, Zip. Payment details should be given with Name on Card, credit card number, expeiration month, expiration year and CVV. Then click the pay button to pay for the orders, if the payment is successful a messgae will be displayed.</w:t>
+      </w:r>
+    </w:p>
+    <w:p>
+      <w:pPr>
+        <w:spacing w:after="160" w:line="360" w:lineRule="auto"/>
+        <w:jc w:val="both"/>
+        <w:rPr>
+          <w:rFonts w:ascii="Times New Roman" w:eastAsia="Times New Roman" w:hAnsi="Times New Roman" w:cs="Times New Roman"/>
+          <w:b/>
+          <w:noProof/>
+          <w:sz w:val="24"/>
+          <w:szCs w:val="28"/>
+          <w:lang w:val="en-US"/>
         </w:rPr>
       </w:pPr>
       <w:bookmarkStart w:id="2" w:name="_GoBack"/>
       <w:bookmarkEnd w:id="2"/>
     </w:p>
+    <w:p>
+      <w:pPr>
+        <w:spacing w:after="160" w:line="360" w:lineRule="auto"/>
+        <w:jc w:val="both"/>
+        <w:rPr>
+          <w:rFonts w:ascii="Times New Roman" w:eastAsia="Times New Roman" w:hAnsi="Times New Roman" w:cs="Times New Roman"/>
+          <w:noProof/>
+          <w:sz w:val="24"/>
+          <w:szCs w:val="28"/>
+          <w:lang w:val="en-US"/>
+        </w:rPr>
+      </w:pPr>
+      <w:r>
+        <w:rPr>
+          <w:rFonts w:ascii="Times New Roman" w:eastAsia="Times New Roman" w:hAnsi="Times New Roman" w:cs="Times New Roman"/>
+          <w:noProof/>
+          <w:sz w:val="24"/>
+          <w:szCs w:val="28"/>
+          <w:lang w:val="en-US"/>
+        </w:rPr>
+        <w:lastRenderedPageBreak/>
+        <w:drawing>
+          <wp:inline distT="0" distB="0" distL="0" distR="0" wp14:anchorId="21FAD526" wp14:editId="54C5F1C6">
+            <wp:extent cx="4675517" cy="2628582"/>
+            <wp:effectExtent l="0" t="0" r="0" b="635"/>
+            <wp:docPr id="24" name="Picture 24"/>
+            <wp:cNvGraphicFramePr>
+              <a:graphicFrameLocks xmlns:a="http://schemas.openxmlformats.org/drawingml/2006/main" noChangeAspect="1"/>
+            </wp:cNvGraphicFramePr>
+            <a:graphic xmlns:a="http://schemas.openxmlformats.org/drawingml/2006/main">
+              <a:graphicData uri="http://schemas.openxmlformats.org/drawingml/2006/picture">
+                <pic:pic xmlns:pic="http://schemas.openxmlformats.org/drawingml/2006/picture">
+                  <pic:nvPicPr>
+                    <pic:cNvPr id="24" name="WhatsApp Image 2019-12-02 at 9.08.06 AM.jpeg"/>
+                    <pic:cNvPicPr/>
+                  </pic:nvPicPr>
+                  <pic:blipFill>
+                    <a:blip r:embed="rId40" cstate="print">
+                      <a:extLst>
+                        <a:ext uri="{28A0092B-C50C-407E-A947-70E740481C1C}">
+                          <a14:useLocalDpi xmlns:a14="http://schemas.microsoft.com/office/drawing/2010/main" val="0"/>
+                        </a:ext>
+                      </a:extLst>
+                    </a:blip>
+                    <a:stretch>
+                      <a:fillRect/>
+                    </a:stretch>
+                  </pic:blipFill>
+                  <pic:spPr>
+                    <a:xfrm>
+                      <a:off x="0" y="0"/>
+                      <a:ext cx="4681398" cy="2631888"/>
+                    </a:xfrm>
+                    <a:prstGeom prst="rect">
+                      <a:avLst/>
+                    </a:prstGeom>
+                  </pic:spPr>
+                </pic:pic>
+              </a:graphicData>
+            </a:graphic>
+          </wp:inline>
+        </w:drawing>
+      </w:r>
+    </w:p>
+    <w:p>
+      <w:pPr>
+        <w:spacing w:after="160" w:line="360" w:lineRule="auto"/>
+        <w:jc w:val="both"/>
+        <w:rPr>
+          <w:rFonts w:ascii="Times New Roman" w:eastAsia="Times New Roman" w:hAnsi="Times New Roman" w:cs="Times New Roman"/>
+          <w:noProof/>
+          <w:sz w:val="24"/>
+          <w:szCs w:val="28"/>
+          <w:lang w:val="en-US"/>
+        </w:rPr>
+      </w:pPr>
+    </w:p>
+    <w:p>
+      <w:pPr>
+        <w:spacing w:after="160" w:line="360" w:lineRule="auto"/>
+        <w:jc w:val="both"/>
+        <w:rPr>
+          <w:rFonts w:ascii="Times New Roman" w:eastAsia="Times New Roman" w:hAnsi="Times New Roman" w:cs="Times New Roman"/>
+          <w:b/>
+          <w:sz w:val="28"/>
+          <w:szCs w:val="24"/>
+          <w:u w:val="single"/>
+        </w:rPr>
+      </w:pPr>
+    </w:p>
     <w:sectPr>
-      <w:footerReference w:type="default" r:id="rId36"/>
+      <w:footerReference w:type="default" r:id="rId41"/>
       <w:pgSz w:w="12240" w:h="15840"/>
       <w:pgMar w:top="1440" w:right="1170" w:bottom="1440" w:left="1440" w:header="720" w:footer="432" w:gutter="0"/>
       <w:pgNumType w:start="1"/>
@@ -13527,7 +14095,7 @@
 </file>
 
 <file path=word/endnotes.xml><?xml version="1.0" encoding="utf-8"?>
-<w:endnotes xmlns:wpc="http://schemas.microsoft.com/office/word/2010/wordprocessingCanvas" xmlns:cx="http://schemas.microsoft.com/office/drawing/2014/chartex" xmlns:cx1="http://schemas.microsoft.com/office/drawing/2015/9/8/chartex" xmlns:cx2="http://schemas.microsoft.com/office/drawing/2015/10/21/chartex" xmlns:cx3="http://schemas.microsoft.com/office/drawing/2016/5/9/chartex" xmlns:cx4="http://schemas.microsoft.com/office/drawing/2016/5/10/chartex" xmlns:cx5="http://schemas.microsoft.com/office/drawing/2016/5/11/chartex" xmlns:cx6="http://schemas.microsoft.com/office/drawing/2016/5/12/chartex" xmlns:cx7="http://schemas.microsoft.com/office/drawing/2016/5/13/chartex" xmlns:cx8="http://schemas.microsoft.com/office/drawing/2016/5/14/chartex" xmlns:mc="http://schemas.openxmlformats.org/markup-compatibility/2006" xmlns:aink="http://schemas.microsoft.com/office/drawing/2016/ink" xmlns:am3d="http://schemas.microsoft.com/office/drawing/2017/model3d" xmlns:o="urn:schemas-microsoft-com:office:office" xmlns:r="http://schemas.openxmlformats.org/officeDocument/2006/relationships" xmlns:m="http://schemas.openxmlformats.org/officeDocument/2006/math" xmlns:v="urn:schemas-microsoft-com:vml" xmlns:wp14="http://schemas.microsoft.com/office/word/2010/wordprocessingDrawing" xmlns:wp="http://schemas.openxmlformats.org/drawingml/2006/wordprocessingDrawing" xmlns:w10="urn:schemas-microsoft-com:office:word" xmlns:w="http://schemas.openxmlformats.org/wordprocessingml/2006/main" xmlns:w14="http://schemas.microsoft.com/office/word/2010/wordml" xmlns:w15="http://schemas.microsoft.com/office/word/2012/wordml" xmlns:w16cid="http://schemas.microsoft.com/office/word/2016/wordml/cid" xmlns:w16se="http://schemas.microsoft.com/office/word/2015/wordml/symex" xmlns:wpg="http://schemas.microsoft.com/office/word/2010/wordprocessingGroup" xmlns:wpi="http://schemas.microsoft.com/office/word/2010/wordprocessingInk" xmlns:wne="http://schemas.microsoft.com/office/word/2006/wordml" xmlns:wps="http://schemas.microsoft.com/office/word/2010/wordprocessingShape" mc:Ignorable="w14 w15 w16se w16cid wp14">
+<w:endnotes xmlns:wpc="http://schemas.microsoft.com/office/word/2010/wordprocessingCanvas" xmlns:cx="http://schemas.microsoft.com/office/drawing/2014/chartex" xmlns:cx1="http://schemas.microsoft.com/office/drawing/2015/9/8/chartex" xmlns:mc="http://schemas.openxmlformats.org/markup-compatibility/2006" xmlns:o="urn:schemas-microsoft-com:office:office" xmlns:r="http://schemas.openxmlformats.org/officeDocument/2006/relationships" xmlns:m="http://schemas.openxmlformats.org/officeDocument/2006/math" xmlns:v="urn:schemas-microsoft-com:vml" xmlns:wp14="http://schemas.microsoft.com/office/word/2010/wordprocessingDrawing" xmlns:wp="http://schemas.openxmlformats.org/drawingml/2006/wordprocessingDrawing" xmlns:w10="urn:schemas-microsoft-com:office:word" xmlns:w="http://schemas.openxmlformats.org/wordprocessingml/2006/main" xmlns:w14="http://schemas.microsoft.com/office/word/2010/wordml" xmlns:w15="http://schemas.microsoft.com/office/word/2012/wordml" xmlns:w16se="http://schemas.microsoft.com/office/word/2015/wordml/symex" xmlns:wpg="http://schemas.microsoft.com/office/word/2010/wordprocessingGroup" xmlns:wpi="http://schemas.microsoft.com/office/word/2010/wordprocessingInk" xmlns:wne="http://schemas.microsoft.com/office/word/2006/wordml" xmlns:wps="http://schemas.microsoft.com/office/word/2010/wordprocessingShape" mc:Ignorable="w14 w15 w16se wp14">
   <w:endnote w:type="separator" w:id="-1">
     <w:p>
       <w:pPr>
@@ -13552,7 +14120,7 @@
 </file>
 
 <file path=word/footer1.xml><?xml version="1.0" encoding="utf-8"?>
-<w:ftr xmlns:wpc="http://schemas.microsoft.com/office/word/2010/wordprocessingCanvas" xmlns:cx="http://schemas.microsoft.com/office/drawing/2014/chartex" xmlns:cx1="http://schemas.microsoft.com/office/drawing/2015/9/8/chartex" xmlns:cx2="http://schemas.microsoft.com/office/drawing/2015/10/21/chartex" xmlns:cx3="http://schemas.microsoft.com/office/drawing/2016/5/9/chartex" xmlns:cx4="http://schemas.microsoft.com/office/drawing/2016/5/10/chartex" xmlns:cx5="http://schemas.microsoft.com/office/drawing/2016/5/11/chartex" xmlns:cx6="http://schemas.microsoft.com/office/drawing/2016/5/12/chartex" xmlns:cx7="http://schemas.microsoft.com/office/drawing/2016/5/13/chartex" xmlns:cx8="http://schemas.microsoft.com/office/drawing/2016/5/14/chartex" xmlns:mc="http://schemas.openxmlformats.org/markup-compatibility/2006" xmlns:aink="http://schemas.microsoft.com/office/drawing/2016/ink" xmlns:am3d="http://schemas.microsoft.com/office/drawing/2017/model3d" xmlns:o="urn:schemas-microsoft-com:office:office" xmlns:r="http://schemas.openxmlformats.org/officeDocument/2006/relationships" xmlns:m="http://schemas.openxmlformats.org/officeDocument/2006/math" xmlns:v="urn:schemas-microsoft-com:vml" xmlns:wp14="http://schemas.microsoft.com/office/word/2010/wordprocessingDrawing" xmlns:wp="http://schemas.openxmlformats.org/drawingml/2006/wordprocessingDrawing" xmlns:w10="urn:schemas-microsoft-com:office:word" xmlns:w="http://schemas.openxmlformats.org/wordprocessingml/2006/main" xmlns:w14="http://schemas.microsoft.com/office/word/2010/wordml" xmlns:w15="http://schemas.microsoft.com/office/word/2012/wordml" xmlns:w16cid="http://schemas.microsoft.com/office/word/2016/wordml/cid" xmlns:w16se="http://schemas.microsoft.com/office/word/2015/wordml/symex" xmlns:wpg="http://schemas.microsoft.com/office/word/2010/wordprocessingGroup" xmlns:wpi="http://schemas.microsoft.com/office/word/2010/wordprocessingInk" xmlns:wne="http://schemas.microsoft.com/office/word/2006/wordml" xmlns:wps="http://schemas.microsoft.com/office/word/2010/wordprocessingShape" mc:Ignorable="w14 w15 w16se w16cid wp14">
+<w:ftr xmlns:wpc="http://schemas.microsoft.com/office/word/2010/wordprocessingCanvas" xmlns:cx="http://schemas.microsoft.com/office/drawing/2014/chartex" xmlns:cx1="http://schemas.microsoft.com/office/drawing/2015/9/8/chartex" xmlns:mc="http://schemas.openxmlformats.org/markup-compatibility/2006" xmlns:o="urn:schemas-microsoft-com:office:office" xmlns:r="http://schemas.openxmlformats.org/officeDocument/2006/relationships" xmlns:m="http://schemas.openxmlformats.org/officeDocument/2006/math" xmlns:v="urn:schemas-microsoft-com:vml" xmlns:wp14="http://schemas.microsoft.com/office/word/2010/wordprocessingDrawing" xmlns:wp="http://schemas.openxmlformats.org/drawingml/2006/wordprocessingDrawing" xmlns:w10="urn:schemas-microsoft-com:office:word" xmlns:w="http://schemas.openxmlformats.org/wordprocessingml/2006/main" xmlns:w14="http://schemas.microsoft.com/office/word/2010/wordml" xmlns:w15="http://schemas.microsoft.com/office/word/2012/wordml" xmlns:w16se="http://schemas.microsoft.com/office/word/2015/wordml/symex" xmlns:wpg="http://schemas.microsoft.com/office/word/2010/wordprocessingGroup" xmlns:wpi="http://schemas.microsoft.com/office/word/2010/wordprocessingInk" xmlns:wne="http://schemas.microsoft.com/office/word/2006/wordml" xmlns:wps="http://schemas.microsoft.com/office/word/2010/wordprocessingShape" mc:Ignorable="w14 w15 w16se wp14">
   <w:sdt>
     <w:sdtPr>
       <w:id w:val="-1410157160"/>
@@ -13585,7 +14153,7 @@
           <w:rPr>
             <w:noProof/>
           </w:rPr>
-          <w:t>10</w:t>
+          <w:t>31</w:t>
         </w:r>
         <w:r>
           <w:rPr>
@@ -13605,7 +14173,7 @@
 </file>
 
 <file path=word/footnotes.xml><?xml version="1.0" encoding="utf-8"?>
-<w:footnotes xmlns:wpc="http://schemas.microsoft.com/office/word/2010/wordprocessingCanvas" xmlns:cx="http://schemas.microsoft.com/office/drawing/2014/chartex" xmlns:cx1="http://schemas.microsoft.com/office/drawing/2015/9/8/chartex" xmlns:cx2="http://schemas.microsoft.com/office/drawing/2015/10/21/chartex" xmlns:cx3="http://schemas.microsoft.com/office/drawing/2016/5/9/chartex" xmlns:cx4="http://schemas.microsoft.com/office/drawing/2016/5/10/chartex" xmlns:cx5="http://schemas.microsoft.com/office/drawing/2016/5/11/chartex" xmlns:cx6="http://schemas.microsoft.com/office/drawing/2016/5/12/chartex" xmlns:cx7="http://schemas.microsoft.com/office/drawing/2016/5/13/chartex" xmlns:cx8="http://schemas.microsoft.com/office/drawing/2016/5/14/chartex" xmlns:mc="http://schemas.openxmlformats.org/markup-compatibility/2006" xmlns:aink="http://schemas.microsoft.com/office/drawing/2016/ink" xmlns:am3d="http://schemas.microsoft.com/office/drawing/2017/model3d" xmlns:o="urn:schemas-microsoft-com:office:office" xmlns:r="http://schemas.openxmlformats.org/officeDocument/2006/relationships" xmlns:m="http://schemas.openxmlformats.org/officeDocument/2006/math" xmlns:v="urn:schemas-microsoft-com:vml" xmlns:wp14="http://schemas.microsoft.com/office/word/2010/wordprocessingDrawing" xmlns:wp="http://schemas.openxmlformats.org/drawingml/2006/wordprocessingDrawing" xmlns:w10="urn:schemas-microsoft-com:office:word" xmlns:w="http://schemas.openxmlformats.org/wordprocessingml/2006/main" xmlns:w14="http://schemas.microsoft.com/office/word/2010/wordml" xmlns:w15="http://schemas.microsoft.com/office/word/2012/wordml" xmlns:w16cid="http://schemas.microsoft.com/office/word/2016/wordml/cid" xmlns:w16se="http://schemas.microsoft.com/office/word/2015/wordml/symex" xmlns:wpg="http://schemas.microsoft.com/office/word/2010/wordprocessingGroup" xmlns:wpi="http://schemas.microsoft.com/office/word/2010/wordprocessingInk" xmlns:wne="http://schemas.microsoft.com/office/word/2006/wordml" xmlns:wps="http://schemas.microsoft.com/office/word/2010/wordprocessingShape" mc:Ignorable="w14 w15 w16se w16cid wp14">
+<w:footnotes xmlns:wpc="http://schemas.microsoft.com/office/word/2010/wordprocessingCanvas" xmlns:cx="http://schemas.microsoft.com/office/drawing/2014/chartex" xmlns:cx1="http://schemas.microsoft.com/office/drawing/2015/9/8/chartex" xmlns:mc="http://schemas.openxmlformats.org/markup-compatibility/2006" xmlns:o="urn:schemas-microsoft-com:office:office" xmlns:r="http://schemas.openxmlformats.org/officeDocument/2006/relationships" xmlns:m="http://schemas.openxmlformats.org/officeDocument/2006/math" xmlns:v="urn:schemas-microsoft-com:vml" xmlns:wp14="http://schemas.microsoft.com/office/word/2010/wordprocessingDrawing" xmlns:wp="http://schemas.openxmlformats.org/drawingml/2006/wordprocessingDrawing" xmlns:w10="urn:schemas-microsoft-com:office:word" xmlns:w="http://schemas.openxmlformats.org/wordprocessingml/2006/main" xmlns:w14="http://schemas.microsoft.com/office/word/2010/wordml" xmlns:w15="http://schemas.microsoft.com/office/word/2012/wordml" xmlns:w16se="http://schemas.microsoft.com/office/word/2015/wordml/symex" xmlns:wpg="http://schemas.microsoft.com/office/word/2010/wordprocessingGroup" xmlns:wpi="http://schemas.microsoft.com/office/word/2010/wordprocessingInk" xmlns:wne="http://schemas.microsoft.com/office/word/2006/wordml" xmlns:wps="http://schemas.microsoft.com/office/word/2010/wordprocessingShape" mc:Ignorable="w14 w15 w16se wp14">
   <w:footnote w:type="separator" w:id="-1">
     <w:p>
       <w:pPr>
@@ -13630,7 +14198,7 @@
 </file>
 
 <file path=word/numbering.xml><?xml version="1.0" encoding="utf-8"?>
-<w:numbering xmlns:wpc="http://schemas.microsoft.com/office/word/2010/wordprocessingCanvas" xmlns:cx="http://schemas.microsoft.com/office/drawing/2014/chartex" xmlns:cx1="http://schemas.microsoft.com/office/drawing/2015/9/8/chartex" xmlns:cx2="http://schemas.microsoft.com/office/drawing/2015/10/21/chartex" xmlns:cx3="http://schemas.microsoft.com/office/drawing/2016/5/9/chartex" xmlns:cx4="http://schemas.microsoft.com/office/drawing/2016/5/10/chartex" xmlns:cx5="http://schemas.microsoft.com/office/drawing/2016/5/11/chartex" xmlns:cx6="http://schemas.microsoft.com/office/drawing/2016/5/12/chartex" xmlns:cx7="http://schemas.microsoft.com/office/drawing/2016/5/13/chartex" xmlns:cx8="http://schemas.microsoft.com/office/drawing/2016/5/14/chartex" xmlns:mc="http://schemas.openxmlformats.org/markup-compatibility/2006" xmlns:aink="http://schemas.microsoft.com/office/drawing/2016/ink" xmlns:am3d="http://schemas.microsoft.com/office/drawing/2017/model3d" xmlns:o="urn:schemas-microsoft-com:office:office" xmlns:r="http://schemas.openxmlformats.org/officeDocument/2006/relationships" xmlns:m="http://schemas.openxmlformats.org/officeDocument/2006/math" xmlns:v="urn:schemas-microsoft-com:vml" xmlns:wp14="http://schemas.microsoft.com/office/word/2010/wordprocessingDrawing" xmlns:wp="http://schemas.openxmlformats.org/drawingml/2006/wordprocessingDrawing" xmlns:w10="urn:schemas-microsoft-com:office:word" xmlns:w="http://schemas.openxmlformats.org/wordprocessingml/2006/main" xmlns:w14="http://schemas.microsoft.com/office/word/2010/wordml" xmlns:w15="http://schemas.microsoft.com/office/word/2012/wordml" xmlns:w16cid="http://schemas.microsoft.com/office/word/2016/wordml/cid" xmlns:w16se="http://schemas.microsoft.com/office/word/2015/wordml/symex" xmlns:wpg="http://schemas.microsoft.com/office/word/2010/wordprocessingGroup" xmlns:wpi="http://schemas.microsoft.com/office/word/2010/wordprocessingInk" xmlns:wne="http://schemas.microsoft.com/office/word/2006/wordml" xmlns:wps="http://schemas.microsoft.com/office/word/2010/wordprocessingShape" mc:Ignorable="w14 w15 w16se w16cid wp14">
+<w:numbering xmlns:wpc="http://schemas.microsoft.com/office/word/2010/wordprocessingCanvas" xmlns:cx="http://schemas.microsoft.com/office/drawing/2014/chartex" xmlns:cx1="http://schemas.microsoft.com/office/drawing/2015/9/8/chartex" xmlns:mc="http://schemas.openxmlformats.org/markup-compatibility/2006" xmlns:o="urn:schemas-microsoft-com:office:office" xmlns:r="http://schemas.openxmlformats.org/officeDocument/2006/relationships" xmlns:m="http://schemas.openxmlformats.org/officeDocument/2006/math" xmlns:v="urn:schemas-microsoft-com:vml" xmlns:wp14="http://schemas.microsoft.com/office/word/2010/wordprocessingDrawing" xmlns:wp="http://schemas.openxmlformats.org/drawingml/2006/wordprocessingDrawing" xmlns:w10="urn:schemas-microsoft-com:office:word" xmlns:w="http://schemas.openxmlformats.org/wordprocessingml/2006/main" xmlns:w14="http://schemas.microsoft.com/office/word/2010/wordml" xmlns:w15="http://schemas.microsoft.com/office/word/2012/wordml" xmlns:w16se="http://schemas.microsoft.com/office/word/2015/wordml/symex" xmlns:wpg="http://schemas.microsoft.com/office/word/2010/wordprocessingGroup" xmlns:wpi="http://schemas.microsoft.com/office/word/2010/wordprocessingInk" xmlns:wne="http://schemas.microsoft.com/office/word/2006/wordml" xmlns:wps="http://schemas.microsoft.com/office/word/2010/wordprocessingShape" mc:Ignorable="w14 w15 w16se wp14">
   <w:abstractNum w:abstractNumId="0" w15:restartNumberingAfterBreak="0">
     <w:nsid w:val="0EE35238"/>
     <w:multiLevelType w:val="multilevel"/>
@@ -14331,7 +14899,7 @@
 </file>
 
 <file path=word/styles.xml><?xml version="1.0" encoding="utf-8"?>
-<w:styles xmlns:mc="http://schemas.openxmlformats.org/markup-compatibility/2006" xmlns:r="http://schemas.openxmlformats.org/officeDocument/2006/relationships" xmlns:w="http://schemas.openxmlformats.org/wordprocessingml/2006/main" xmlns:w14="http://schemas.microsoft.com/office/word/2010/wordml" xmlns:w15="http://schemas.microsoft.com/office/word/2012/wordml" xmlns:w16cid="http://schemas.microsoft.com/office/word/2016/wordml/cid" xmlns:w16se="http://schemas.microsoft.com/office/word/2015/wordml/symex" mc:Ignorable="w14 w15 w16se w16cid">
+<w:styles xmlns:mc="http://schemas.openxmlformats.org/markup-compatibility/2006" xmlns:r="http://schemas.openxmlformats.org/officeDocument/2006/relationships" xmlns:w="http://schemas.openxmlformats.org/wordprocessingml/2006/main" xmlns:w14="http://schemas.microsoft.com/office/word/2010/wordml" xmlns:w15="http://schemas.microsoft.com/office/word/2012/wordml" xmlns:w16se="http://schemas.microsoft.com/office/word/2015/wordml/symex" mc:Ignorable="w14 w15 w16se">
   <w:docDefaults>
     <w:rPrDefault>
       <w:rPr>
@@ -14347,7 +14915,7 @@
       </w:pPr>
     </w:pPrDefault>
   </w:docDefaults>
-  <w:latentStyles w:defLockedState="0" w:defUIPriority="99" w:defSemiHidden="0" w:defUnhideWhenUsed="0" w:defQFormat="0" w:count="376">
+  <w:latentStyles w:defLockedState="0" w:defUIPriority="99" w:defSemiHidden="0" w:defUnhideWhenUsed="0" w:defQFormat="0" w:count="371">
     <w:lsdException w:name="Normal" w:uiPriority="0" w:qFormat="1"/>
     <w:lsdException w:name="heading 1" w:uiPriority="9" w:qFormat="1"/>
     <w:lsdException w:name="heading 2" w:semiHidden="1" w:uiPriority="9" w:unhideWhenUsed="1" w:qFormat="1"/>
@@ -14719,11 +15287,6 @@
     <w:lsdException w:name="List Table 5 Dark Accent 6" w:uiPriority="50"/>
     <w:lsdException w:name="List Table 6 Colorful Accent 6" w:uiPriority="51"/>
     <w:lsdException w:name="List Table 7 Colorful Accent 6" w:uiPriority="52"/>
-    <w:lsdException w:name="Mention" w:semiHidden="1" w:unhideWhenUsed="1"/>
-    <w:lsdException w:name="Smart Hyperlink" w:semiHidden="1" w:unhideWhenUsed="1"/>
-    <w:lsdException w:name="Hashtag" w:semiHidden="1" w:unhideWhenUsed="1"/>
-    <w:lsdException w:name="Unresolved Mention" w:semiHidden="1" w:unhideWhenUsed="1"/>
-    <w:lsdException w:name="Smart Link" w:semiHidden="1" w:unhideWhenUsed="1"/>
   </w:latentStyles>
   <w:style w:type="paragraph" w:default="1" w:styleId="Normal">
     <w:name w:val="Normal"/>
@@ -15435,7 +15998,7 @@
 </file>
 
 <file path=customXml/itemProps1.xml><?xml version="1.0" encoding="utf-8"?>
-<ds:datastoreItem xmlns:ds="http://schemas.openxmlformats.org/officeDocument/2006/customXml" ds:itemID="{D0E6C523-8547-B645-96DB-C1515D7EEBC5}">
+<ds:datastoreItem xmlns:ds="http://schemas.openxmlformats.org/officeDocument/2006/customXml" ds:itemID="{992F8DB5-712E-4592-BF55-5BFBE006CB10}">
   <ds:schemaRefs>
     <ds:schemaRef ds:uri="http://schemas.openxmlformats.org/officeDocument/2006/bibliography"/>
   </ds:schemaRefs>

</xml_diff>

<commit_message>
updated the Documentation/Project Documentation.docx
</commit_message>
<xml_diff>
--- a/Documentation/Project Documentation.docx
+++ b/Documentation/Project Documentation.docx
@@ -3188,15 +3188,28 @@
       <w:pPr>
         <w:spacing w:after="160" w:line="256" w:lineRule="auto"/>
         <w:ind w:left="720"/>
-        <w:rPr>
-          <w:rFonts w:ascii="Times New Roman" w:eastAsia="Times New Roman" w:hAnsi="Times New Roman" w:cs="Times New Roman"/>
-        </w:rPr>
-      </w:pPr>
-      <w:r>
-        <w:rPr>
-          <w:rFonts w:ascii="Times New Roman" w:eastAsia="Times New Roman" w:hAnsi="Times New Roman" w:cs="Times New Roman"/>
-        </w:rPr>
-        <w:t>3.6.</w:t>
+        <w:jc w:val="both"/>
+        <w:rPr>
+          <w:rFonts w:ascii="Times New Roman" w:eastAsia="Times New Roman" w:hAnsi="Times New Roman" w:cs="Times New Roman"/>
+        </w:rPr>
+      </w:pPr>
+      <w:r>
+        <w:rPr>
+          <w:rFonts w:ascii="Times New Roman" w:eastAsia="Times New Roman" w:hAnsi="Times New Roman" w:cs="Times New Roman"/>
+        </w:rPr>
+        <w:t>3.</w:t>
+      </w:r>
+      <w:r>
+        <w:rPr>
+          <w:rFonts w:ascii="Times New Roman" w:eastAsia="Times New Roman" w:hAnsi="Times New Roman" w:cs="Times New Roman"/>
+        </w:rPr>
+        <w:t>6</w:t>
+      </w:r>
+      <w:r>
+        <w:rPr>
+          <w:rFonts w:ascii="Times New Roman" w:eastAsia="Times New Roman" w:hAnsi="Times New Roman" w:cs="Times New Roman"/>
+        </w:rPr>
+        <w:t>.</w:t>
       </w:r>
       <w:r>
         <w:rPr>
@@ -3204,53 +3217,53 @@
           <w:sz w:val="14"/>
           <w:szCs w:val="14"/>
         </w:rPr>
-        <w:t xml:space="preserve"> </w:t>
-      </w:r>
-      <w:r>
-        <w:rPr>
-          <w:rFonts w:ascii="Times New Roman" w:eastAsia="Times New Roman" w:hAnsi="Times New Roman" w:cs="Times New Roman"/>
-        </w:rPr>
-        <w:t xml:space="preserve">Inverse Requirements    </w:t>
-      </w:r>
-      <w:r>
-        <w:rPr>
-          <w:rFonts w:ascii="Times New Roman" w:eastAsia="Times New Roman" w:hAnsi="Times New Roman" w:cs="Times New Roman"/>
-        </w:rPr>
-        <w:t xml:space="preserve">                                                                                   </w:t>
-      </w:r>
-      <w:r>
-        <w:rPr>
-          <w:rFonts w:ascii="Times New Roman" w:eastAsia="Times New Roman" w:hAnsi="Times New Roman" w:cs="Times New Roman"/>
-        </w:rPr>
-        <w:t>9</w:t>
-      </w:r>
-      <w:r>
-        <w:rPr>
-          <w:rFonts w:ascii="Times New Roman" w:eastAsia="Times New Roman" w:hAnsi="Times New Roman" w:cs="Times New Roman"/>
-        </w:rPr>
-        <w:t xml:space="preserve">                                                                          </w:t>
-      </w:r>
-      <w:r>
-        <w:rPr>
-          <w:rFonts w:ascii="Times New Roman" w:eastAsia="Times New Roman" w:hAnsi="Times New Roman" w:cs="Times New Roman"/>
-        </w:rPr>
-        <w:tab/>
+        <w:t xml:space="preserve">  </w:t>
+      </w:r>
+      <w:r>
+        <w:rPr>
+          <w:rFonts w:ascii="Times New Roman" w:eastAsia="Times New Roman" w:hAnsi="Times New Roman" w:cs="Times New Roman"/>
+        </w:rPr>
+        <w:t xml:space="preserve"> Prototypes (for complete </w:t>
+      </w:r>
+      <w:r>
+        <w:rPr>
+          <w:rFonts w:ascii="Times New Roman" w:eastAsia="Times New Roman" w:hAnsi="Times New Roman" w:cs="Times New Roman"/>
+        </w:rPr>
+        <w:t xml:space="preserve">project)  </w:t>
+      </w:r>
+      <w:r>
+        <w:rPr>
+          <w:rFonts w:ascii="Times New Roman" w:eastAsia="Times New Roman" w:hAnsi="Times New Roman" w:cs="Times New Roman"/>
+        </w:rPr>
+        <w:t xml:space="preserve">                                                                10</w:t>
       </w:r>
     </w:p>
     <w:p>
       <w:pPr>
         <w:spacing w:after="160" w:line="256" w:lineRule="auto"/>
         <w:ind w:left="720"/>
-        <w:rPr>
-          <w:rFonts w:ascii="Times New Roman" w:eastAsia="Times New Roman" w:hAnsi="Times New Roman" w:cs="Times New Roman"/>
-        </w:rPr>
-      </w:pPr>
-      <w:r>
-        <w:rPr>
-          <w:rFonts w:ascii="Times New Roman" w:eastAsia="Times New Roman" w:hAnsi="Times New Roman" w:cs="Times New Roman"/>
-        </w:rPr>
-        <w:lastRenderedPageBreak/>
-        <w:t>3.7.</w:t>
+        <w:jc w:val="both"/>
+        <w:rPr>
+          <w:rFonts w:ascii="Times New Roman" w:eastAsia="Times New Roman" w:hAnsi="Times New Roman" w:cs="Times New Roman"/>
+        </w:rPr>
+      </w:pPr>
+      <w:r>
+        <w:rPr>
+          <w:rFonts w:ascii="Times New Roman" w:eastAsia="Times New Roman" w:hAnsi="Times New Roman" w:cs="Times New Roman"/>
+        </w:rPr>
+        <w:t>3.</w:t>
+      </w:r>
+      <w:r>
+        <w:rPr>
+          <w:rFonts w:ascii="Times New Roman" w:eastAsia="Times New Roman" w:hAnsi="Times New Roman" w:cs="Times New Roman"/>
+        </w:rPr>
+        <w:t>7</w:t>
+      </w:r>
+      <w:r>
+        <w:rPr>
+          <w:rFonts w:ascii="Times New Roman" w:eastAsia="Times New Roman" w:hAnsi="Times New Roman" w:cs="Times New Roman"/>
+        </w:rPr>
+        <w:t>.</w:t>
       </w:r>
       <w:r>
         <w:rPr>
@@ -3258,107 +3271,130 @@
           <w:sz w:val="14"/>
           <w:szCs w:val="14"/>
         </w:rPr>
-        <w:t xml:space="preserve"> </w:t>
-      </w:r>
-      <w:r>
-        <w:rPr>
-          <w:rFonts w:ascii="Times New Roman" w:eastAsia="Times New Roman" w:hAnsi="Times New Roman" w:cs="Times New Roman"/>
-        </w:rPr>
-        <w:t xml:space="preserve">Design Constraints       </w:t>
-      </w:r>
-      <w:r>
-        <w:rPr>
-          <w:rFonts w:ascii="Times New Roman" w:eastAsia="Times New Roman" w:hAnsi="Times New Roman" w:cs="Times New Roman"/>
-        </w:rPr>
-        <w:t xml:space="preserve">                                                                                      9</w:t>
+        <w:t xml:space="preserve">  </w:t>
+      </w:r>
+      <w:r>
+        <w:rPr>
+          <w:rFonts w:ascii="Times New Roman" w:eastAsia="Times New Roman" w:hAnsi="Times New Roman" w:cs="Times New Roman"/>
+        </w:rPr>
+        <w:t xml:space="preserve"> Use Case Diagrams </w:t>
+      </w:r>
+      <w:r>
+        <w:rPr>
+          <w:rFonts w:ascii="Times New Roman" w:eastAsia="Times New Roman" w:hAnsi="Times New Roman" w:cs="Times New Roman"/>
+        </w:rPr>
+        <w:t xml:space="preserve">                                                                                       1</w:t>
+      </w:r>
+      <w:r>
+        <w:rPr>
+          <w:rFonts w:ascii="Times New Roman" w:eastAsia="Times New Roman" w:hAnsi="Times New Roman" w:cs="Times New Roman"/>
+        </w:rPr>
+        <w:t>3</w:t>
+      </w:r>
+    </w:p>
+    <w:p>
+      <w:pPr>
+        <w:spacing w:after="160" w:line="256" w:lineRule="auto"/>
+        <w:jc w:val="both"/>
+        <w:rPr>
+          <w:rFonts w:ascii="Times New Roman" w:eastAsia="Times New Roman" w:hAnsi="Times New Roman" w:cs="Times New Roman"/>
+        </w:rPr>
+      </w:pPr>
+      <w:r>
+        <w:rPr>
+          <w:rFonts w:ascii="Times New Roman" w:eastAsia="Times New Roman" w:hAnsi="Times New Roman" w:cs="Times New Roman"/>
+        </w:rPr>
+        <w:lastRenderedPageBreak/>
+        <w:t>4. Design</w:t>
+      </w:r>
+      <w:r>
+        <w:rPr>
+          <w:rFonts w:ascii="Times New Roman" w:eastAsia="Times New Roman" w:hAnsi="Times New Roman" w:cs="Times New Roman"/>
+        </w:rPr>
+        <w:t xml:space="preserve">                                                                                                                                1</w:t>
+      </w:r>
+      <w:r>
+        <w:rPr>
+          <w:rFonts w:ascii="Times New Roman" w:eastAsia="Times New Roman" w:hAnsi="Times New Roman" w:cs="Times New Roman"/>
+        </w:rPr>
+        <w:t>4</w:t>
       </w:r>
     </w:p>
     <w:p>
       <w:pPr>
         <w:spacing w:after="160" w:line="256" w:lineRule="auto"/>
         <w:ind w:left="720"/>
-        <w:rPr>
-          <w:rFonts w:ascii="Times New Roman" w:eastAsia="Times New Roman" w:hAnsi="Times New Roman" w:cs="Times New Roman"/>
-        </w:rPr>
-      </w:pPr>
-      <w:r>
-        <w:rPr>
-          <w:rFonts w:ascii="Times New Roman" w:eastAsia="Times New Roman" w:hAnsi="Times New Roman" w:cs="Times New Roman"/>
-        </w:rPr>
-        <w:t>3.8.</w:t>
-      </w:r>
-      <w:r>
-        <w:rPr>
-          <w:rFonts w:ascii="Times New Roman" w:eastAsia="Times New Roman" w:hAnsi="Times New Roman" w:cs="Times New Roman"/>
-          <w:sz w:val="14"/>
-          <w:szCs w:val="14"/>
-        </w:rPr>
-        <w:t xml:space="preserve">      </w:t>
-      </w:r>
-      <w:r>
-        <w:rPr>
-          <w:rFonts w:ascii="Times New Roman" w:eastAsia="Times New Roman" w:hAnsi="Times New Roman" w:cs="Times New Roman"/>
-        </w:rPr>
-        <w:t xml:space="preserve">Logical Database Requirements                                                  </w:t>
-      </w:r>
-      <w:r>
-        <w:rPr>
-          <w:rFonts w:ascii="Times New Roman" w:eastAsia="Times New Roman" w:hAnsi="Times New Roman" w:cs="Times New Roman"/>
-        </w:rPr>
-        <w:tab/>
-      </w:r>
-      <w:r>
-        <w:rPr>
-          <w:rFonts w:ascii="Times New Roman" w:eastAsia="Times New Roman" w:hAnsi="Times New Roman" w:cs="Times New Roman"/>
-        </w:rPr>
-        <w:t xml:space="preserve">            9</w:t>
+        <w:jc w:val="both"/>
+        <w:rPr>
+          <w:rFonts w:ascii="Times New Roman" w:eastAsia="Times New Roman" w:hAnsi="Times New Roman" w:cs="Times New Roman"/>
+        </w:rPr>
+      </w:pPr>
+      <w:r>
+        <w:rPr>
+          <w:rFonts w:ascii="Times New Roman" w:eastAsia="Times New Roman" w:hAnsi="Times New Roman" w:cs="Times New Roman"/>
+        </w:rPr>
+        <w:t>4.1. ER diagram</w:t>
+      </w:r>
+      <w:r>
+        <w:rPr>
+          <w:rFonts w:ascii="Times New Roman" w:eastAsia="Times New Roman" w:hAnsi="Times New Roman" w:cs="Times New Roman"/>
+        </w:rPr>
+        <w:t xml:space="preserve">                                                                </w:t>
+      </w:r>
+      <w:r>
+        <w:rPr>
+          <w:rFonts w:ascii="Times New Roman" w:eastAsia="Times New Roman" w:hAnsi="Times New Roman" w:cs="Times New Roman"/>
+        </w:rPr>
+        <w:t xml:space="preserve">                                        </w:t>
+      </w:r>
+      <w:r>
+        <w:rPr>
+          <w:rFonts w:ascii="Times New Roman" w:eastAsia="Times New Roman" w:hAnsi="Times New Roman" w:cs="Times New Roman"/>
+        </w:rPr>
+        <w:t>1</w:t>
+      </w:r>
+      <w:r>
+        <w:rPr>
+          <w:rFonts w:ascii="Times New Roman" w:eastAsia="Times New Roman" w:hAnsi="Times New Roman" w:cs="Times New Roman"/>
+        </w:rPr>
+        <w:t>4</w:t>
       </w:r>
     </w:p>
     <w:p>
       <w:pPr>
         <w:spacing w:after="160" w:line="256" w:lineRule="auto"/>
         <w:ind w:left="720"/>
-        <w:rPr>
-          <w:rFonts w:ascii="Times New Roman" w:eastAsia="Times New Roman" w:hAnsi="Times New Roman" w:cs="Times New Roman"/>
-        </w:rPr>
-      </w:pPr>
-      <w:r>
-        <w:rPr>
-          <w:rFonts w:ascii="Times New Roman" w:eastAsia="Times New Roman" w:hAnsi="Times New Roman" w:cs="Times New Roman"/>
-        </w:rPr>
-        <w:t>3.9.</w:t>
-      </w:r>
-      <w:r>
-        <w:rPr>
-          <w:rFonts w:ascii="Times New Roman" w:eastAsia="Times New Roman" w:hAnsi="Times New Roman" w:cs="Times New Roman"/>
-          <w:sz w:val="14"/>
-          <w:szCs w:val="14"/>
-        </w:rPr>
-        <w:t xml:space="preserve">      </w:t>
-      </w:r>
-      <w:r>
-        <w:rPr>
-          <w:rFonts w:ascii="Times New Roman" w:eastAsia="Times New Roman" w:hAnsi="Times New Roman" w:cs="Times New Roman"/>
-        </w:rPr>
-        <w:t xml:space="preserve">Other Requirements                                             </w:t>
-      </w:r>
-      <w:r>
-        <w:rPr>
-          <w:rFonts w:ascii="Times New Roman" w:eastAsia="Times New Roman" w:hAnsi="Times New Roman" w:cs="Times New Roman"/>
-        </w:rPr>
-        <w:tab/>
-      </w:r>
-      <w:r>
-        <w:rPr>
-          <w:rFonts w:ascii="Times New Roman" w:eastAsia="Times New Roman" w:hAnsi="Times New Roman" w:cs="Times New Roman"/>
-        </w:rPr>
-        <w:t xml:space="preserve">                                      </w:t>
-      </w:r>
-      <w:r>
-        <w:rPr>
-          <w:rFonts w:ascii="Times New Roman" w:eastAsia="Times New Roman" w:hAnsi="Times New Roman" w:cs="Times New Roman"/>
-        </w:rPr>
-        <w:t>10</w:t>
+        <w:jc w:val="both"/>
+        <w:rPr>
+          <w:rFonts w:ascii="Times New Roman" w:eastAsia="Times New Roman" w:hAnsi="Times New Roman" w:cs="Times New Roman"/>
+        </w:rPr>
+      </w:pPr>
+      <w:r>
+        <w:rPr>
+          <w:rFonts w:ascii="Times New Roman" w:eastAsia="Times New Roman" w:hAnsi="Times New Roman" w:cs="Times New Roman"/>
+        </w:rPr>
+        <w:t xml:space="preserve">4.2. </w:t>
+      </w:r>
+      <w:r>
+        <w:rPr>
+          <w:rFonts w:ascii="Times New Roman" w:eastAsia="Times New Roman" w:hAnsi="Times New Roman" w:cs="Times New Roman"/>
+        </w:rPr>
+        <w:t>Mockups                                                                                                             15</w:t>
+      </w:r>
+    </w:p>
+    <w:p>
+      <w:pPr>
+        <w:spacing w:after="160" w:line="256" w:lineRule="auto"/>
+        <w:jc w:val="both"/>
+        <w:rPr>
+          <w:rFonts w:ascii="Times New Roman" w:eastAsia="Times New Roman" w:hAnsi="Times New Roman" w:cs="Times New Roman"/>
+        </w:rPr>
+      </w:pPr>
+      <w:r>
+        <w:rPr>
+          <w:rFonts w:ascii="Times New Roman" w:eastAsia="Times New Roman" w:hAnsi="Times New Roman" w:cs="Times New Roman"/>
+        </w:rPr>
+        <w:t xml:space="preserve">5.Analysis Models                                                                                  </w:t>
       </w:r>
     </w:p>
     <w:p>
@@ -3374,33 +3410,13 @@
         <w:rPr>
           <w:rFonts w:ascii="Times New Roman" w:eastAsia="Times New Roman" w:hAnsi="Times New Roman" w:cs="Times New Roman"/>
         </w:rPr>
-        <w:t>3.10.</w:t>
-      </w:r>
-      <w:r>
-        <w:rPr>
-          <w:rFonts w:ascii="Times New Roman" w:eastAsia="Times New Roman" w:hAnsi="Times New Roman" w:cs="Times New Roman"/>
-          <w:sz w:val="14"/>
-          <w:szCs w:val="14"/>
-        </w:rPr>
-        <w:t xml:space="preserve">  </w:t>
-      </w:r>
-      <w:r>
-        <w:rPr>
-          <w:rFonts w:ascii="Times New Roman" w:eastAsia="Times New Roman" w:hAnsi="Times New Roman" w:cs="Times New Roman"/>
-        </w:rPr>
-        <w:t xml:space="preserve"> Prototypes (for complete </w:t>
-      </w:r>
-      <w:r>
-        <w:rPr>
-          <w:rFonts w:ascii="Times New Roman" w:eastAsia="Times New Roman" w:hAnsi="Times New Roman" w:cs="Times New Roman"/>
-        </w:rPr>
-        <w:t xml:space="preserve">project)  </w:t>
-      </w:r>
-      <w:r>
-        <w:rPr>
-          <w:rFonts w:ascii="Times New Roman" w:eastAsia="Times New Roman" w:hAnsi="Times New Roman" w:cs="Times New Roman"/>
-        </w:rPr>
-        <w:t xml:space="preserve">                                                                10</w:t>
+        <w:t>5</w:t>
+      </w:r>
+      <w:r>
+        <w:rPr>
+          <w:rFonts w:ascii="Times New Roman" w:eastAsia="Times New Roman" w:hAnsi="Times New Roman" w:cs="Times New Roman"/>
+        </w:rPr>
+        <w:t>.1. Data Flow Diagram</w:t>
       </w:r>
     </w:p>
     <w:p>
@@ -3416,13 +3432,38 @@
         <w:rPr>
           <w:rFonts w:ascii="Times New Roman" w:eastAsia="Times New Roman" w:hAnsi="Times New Roman" w:cs="Times New Roman"/>
         </w:rPr>
-        <w:t>3.11.</w:t>
-      </w:r>
-      <w:r>
-        <w:rPr>
-          <w:rFonts w:ascii="Times New Roman" w:eastAsia="Times New Roman" w:hAnsi="Times New Roman" w:cs="Times New Roman"/>
-          <w:sz w:val="14"/>
-          <w:szCs w:val="14"/>
+        <w:t>5</w:t>
+      </w:r>
+      <w:r>
+        <w:rPr>
+          <w:rFonts w:ascii="Times New Roman" w:eastAsia="Times New Roman" w:hAnsi="Times New Roman" w:cs="Times New Roman"/>
+        </w:rPr>
+        <w:t xml:space="preserve">.2. Sequence Diagram            </w:t>
+      </w:r>
+    </w:p>
+    <w:p>
+      <w:pPr>
+        <w:spacing w:after="160" w:line="256" w:lineRule="auto"/>
+        <w:jc w:val="both"/>
+        <w:rPr>
+          <w:rFonts w:ascii="Times New Roman" w:eastAsia="Times New Roman" w:hAnsi="Times New Roman" w:cs="Times New Roman"/>
+        </w:rPr>
+      </w:pPr>
+      <w:r>
+        <w:rPr>
+          <w:rFonts w:ascii="Times New Roman" w:eastAsia="Times New Roman" w:hAnsi="Times New Roman" w:cs="Times New Roman"/>
+        </w:rPr>
+        <w:t>6. Technical Manual</w:t>
+      </w:r>
+      <w:r>
+        <w:rPr>
+          <w:rFonts w:ascii="Times New Roman" w:eastAsia="Times New Roman" w:hAnsi="Times New Roman" w:cs="Times New Roman"/>
+        </w:rPr>
+        <w:t xml:space="preserve">                                                                                                            </w:t>
+      </w:r>
+      <w:r>
+        <w:rPr>
+          <w:rFonts w:ascii="Times New Roman" w:eastAsia="Times New Roman" w:hAnsi="Times New Roman" w:cs="Times New Roman"/>
         </w:rPr>
         <w:t xml:space="preserve">  </w:t>
       </w:r>
@@ -3430,46 +3471,13 @@
         <w:rPr>
           <w:rFonts w:ascii="Times New Roman" w:eastAsia="Times New Roman" w:hAnsi="Times New Roman" w:cs="Times New Roman"/>
         </w:rPr>
-        <w:t xml:space="preserve"> Use Case Diagrams </w:t>
-      </w:r>
-      <w:r>
-        <w:rPr>
-          <w:rFonts w:ascii="Times New Roman" w:eastAsia="Times New Roman" w:hAnsi="Times New Roman" w:cs="Times New Roman"/>
-        </w:rPr>
-        <w:t xml:space="preserve">                                                                                       1</w:t>
-      </w:r>
-      <w:r>
-        <w:rPr>
-          <w:rFonts w:ascii="Times New Roman" w:eastAsia="Times New Roman" w:hAnsi="Times New Roman" w:cs="Times New Roman"/>
-        </w:rPr>
-        <w:t>3</w:t>
-      </w:r>
-    </w:p>
-    <w:p>
-      <w:pPr>
-        <w:spacing w:after="160" w:line="256" w:lineRule="auto"/>
-        <w:jc w:val="both"/>
-        <w:rPr>
-          <w:rFonts w:ascii="Times New Roman" w:eastAsia="Times New Roman" w:hAnsi="Times New Roman" w:cs="Times New Roman"/>
-        </w:rPr>
-      </w:pPr>
-      <w:r>
-        <w:rPr>
-          <w:rFonts w:ascii="Times New Roman" w:eastAsia="Times New Roman" w:hAnsi="Times New Roman" w:cs="Times New Roman"/>
-        </w:rPr>
-        <w:t>4. Design</w:t>
-      </w:r>
-      <w:r>
-        <w:rPr>
-          <w:rFonts w:ascii="Times New Roman" w:eastAsia="Times New Roman" w:hAnsi="Times New Roman" w:cs="Times New Roman"/>
-        </w:rPr>
-        <w:t xml:space="preserve">                                                                                                                                1</w:t>
-      </w:r>
-      <w:r>
-        <w:rPr>
-          <w:rFonts w:ascii="Times New Roman" w:eastAsia="Times New Roman" w:hAnsi="Times New Roman" w:cs="Times New Roman"/>
-        </w:rPr>
-        <w:t>4</w:t>
+        <w:t xml:space="preserve">  1</w:t>
+      </w:r>
+      <w:r>
+        <w:rPr>
+          <w:rFonts w:ascii="Times New Roman" w:eastAsia="Times New Roman" w:hAnsi="Times New Roman" w:cs="Times New Roman"/>
+        </w:rPr>
+        <w:t>8</w:t>
       </w:r>
     </w:p>
     <w:p>
@@ -3485,31 +3493,19 @@
         <w:rPr>
           <w:rFonts w:ascii="Times New Roman" w:eastAsia="Times New Roman" w:hAnsi="Times New Roman" w:cs="Times New Roman"/>
         </w:rPr>
-        <w:t>4.1. ER diagram</w:t>
-      </w:r>
-      <w:r>
-        <w:rPr>
-          <w:rFonts w:ascii="Times New Roman" w:eastAsia="Times New Roman" w:hAnsi="Times New Roman" w:cs="Times New Roman"/>
-        </w:rPr>
-        <w:t xml:space="preserve">                                                                </w:t>
-      </w:r>
-      <w:r>
-        <w:rPr>
-          <w:rFonts w:ascii="Times New Roman" w:eastAsia="Times New Roman" w:hAnsi="Times New Roman" w:cs="Times New Roman"/>
-        </w:rPr>
-        <w:t xml:space="preserve">                                        </w:t>
-      </w:r>
-      <w:r>
-        <w:rPr>
-          <w:rFonts w:ascii="Times New Roman" w:eastAsia="Times New Roman" w:hAnsi="Times New Roman" w:cs="Times New Roman"/>
-        </w:rPr>
-        <w:t>1</w:t>
-      </w:r>
-      <w:r>
-        <w:rPr>
-          <w:rFonts w:ascii="Times New Roman" w:eastAsia="Times New Roman" w:hAnsi="Times New Roman" w:cs="Times New Roman"/>
-        </w:rPr>
-        <w:t>4</w:t>
+        <w:t xml:space="preserve">6.1. Document Identification                                                                                    </w:t>
+      </w:r>
+      <w:r>
+        <w:rPr>
+          <w:rFonts w:ascii="Times New Roman" w:eastAsia="Times New Roman" w:hAnsi="Times New Roman" w:cs="Times New Roman"/>
+        </w:rPr>
+        <w:t xml:space="preserve">  </w:t>
+      </w:r>
+      <w:r>
+        <w:rPr>
+          <w:rFonts w:ascii="Times New Roman" w:eastAsia="Times New Roman" w:hAnsi="Times New Roman" w:cs="Times New Roman"/>
+        </w:rPr>
+        <w:t>18</w:t>
       </w:r>
     </w:p>
     <w:p>
@@ -3525,28 +3521,19 @@
         <w:rPr>
           <w:rFonts w:ascii="Times New Roman" w:eastAsia="Times New Roman" w:hAnsi="Times New Roman" w:cs="Times New Roman"/>
         </w:rPr>
-        <w:t xml:space="preserve">4.2. </w:t>
-      </w:r>
-      <w:r>
-        <w:rPr>
-          <w:rFonts w:ascii="Times New Roman" w:eastAsia="Times New Roman" w:hAnsi="Times New Roman" w:cs="Times New Roman"/>
-        </w:rPr>
-        <w:t>Mockups                                                                                                             15</w:t>
-      </w:r>
-    </w:p>
-    <w:p>
-      <w:pPr>
-        <w:spacing w:after="160" w:line="256" w:lineRule="auto"/>
-        <w:jc w:val="both"/>
-        <w:rPr>
-          <w:rFonts w:ascii="Times New Roman" w:eastAsia="Times New Roman" w:hAnsi="Times New Roman" w:cs="Times New Roman"/>
-        </w:rPr>
-      </w:pPr>
-      <w:r>
-        <w:rPr>
-          <w:rFonts w:ascii="Times New Roman" w:eastAsia="Times New Roman" w:hAnsi="Times New Roman" w:cs="Times New Roman"/>
-        </w:rPr>
-        <w:t xml:space="preserve">5.Analysis Models                                                                                  </w:t>
+        <w:t xml:space="preserve">6.2. System Overview                                                                                                </w:t>
+      </w:r>
+      <w:r>
+        <w:rPr>
+          <w:rFonts w:ascii="Times New Roman" w:eastAsia="Times New Roman" w:hAnsi="Times New Roman" w:cs="Times New Roman"/>
+        </w:rPr>
+        <w:t xml:space="preserve"> </w:t>
+      </w:r>
+      <w:r>
+        <w:rPr>
+          <w:rFonts w:ascii="Times New Roman" w:eastAsia="Times New Roman" w:hAnsi="Times New Roman" w:cs="Times New Roman"/>
+        </w:rPr>
+        <w:t>18</w:t>
       </w:r>
     </w:p>
     <w:p>
@@ -3562,13 +3549,7 @@
         <w:rPr>
           <w:rFonts w:ascii="Times New Roman" w:eastAsia="Times New Roman" w:hAnsi="Times New Roman" w:cs="Times New Roman"/>
         </w:rPr>
-        <w:t>5</w:t>
-      </w:r>
-      <w:r>
-        <w:rPr>
-          <w:rFonts w:ascii="Times New Roman" w:eastAsia="Times New Roman" w:hAnsi="Times New Roman" w:cs="Times New Roman"/>
-        </w:rPr>
-        <w:t>.1. Data Flow Diagram</w:t>
+        <w:t>6.3. Product Description                                                                                             18</w:t>
       </w:r>
     </w:p>
     <w:p>
@@ -3584,52 +3565,7 @@
         <w:rPr>
           <w:rFonts w:ascii="Times New Roman" w:eastAsia="Times New Roman" w:hAnsi="Times New Roman" w:cs="Times New Roman"/>
         </w:rPr>
-        <w:t>5</w:t>
-      </w:r>
-      <w:r>
-        <w:rPr>
-          <w:rFonts w:ascii="Times New Roman" w:eastAsia="Times New Roman" w:hAnsi="Times New Roman" w:cs="Times New Roman"/>
-        </w:rPr>
-        <w:t xml:space="preserve">.2. Sequence Diagram            </w:t>
-      </w:r>
-    </w:p>
-    <w:p>
-      <w:pPr>
-        <w:spacing w:after="160" w:line="256" w:lineRule="auto"/>
-        <w:jc w:val="both"/>
-        <w:rPr>
-          <w:rFonts w:ascii="Times New Roman" w:eastAsia="Times New Roman" w:hAnsi="Times New Roman" w:cs="Times New Roman"/>
-        </w:rPr>
-      </w:pPr>
-      <w:r>
-        <w:rPr>
-          <w:rFonts w:ascii="Times New Roman" w:eastAsia="Times New Roman" w:hAnsi="Times New Roman" w:cs="Times New Roman"/>
-        </w:rPr>
-        <w:t>6. Technical Manual</w:t>
-      </w:r>
-      <w:r>
-        <w:rPr>
-          <w:rFonts w:ascii="Times New Roman" w:eastAsia="Times New Roman" w:hAnsi="Times New Roman" w:cs="Times New Roman"/>
-        </w:rPr>
-        <w:t xml:space="preserve">                                                                                                            </w:t>
-      </w:r>
-      <w:r>
-        <w:rPr>
-          <w:rFonts w:ascii="Times New Roman" w:eastAsia="Times New Roman" w:hAnsi="Times New Roman" w:cs="Times New Roman"/>
-        </w:rPr>
-        <w:t xml:space="preserve">  </w:t>
-      </w:r>
-      <w:r>
-        <w:rPr>
-          <w:rFonts w:ascii="Times New Roman" w:eastAsia="Times New Roman" w:hAnsi="Times New Roman" w:cs="Times New Roman"/>
-        </w:rPr>
-        <w:t xml:space="preserve">  1</w:t>
-      </w:r>
-      <w:r>
-        <w:rPr>
-          <w:rFonts w:ascii="Times New Roman" w:eastAsia="Times New Roman" w:hAnsi="Times New Roman" w:cs="Times New Roman"/>
-        </w:rPr>
-        <w:t>8</w:t>
+        <w:t>6.4. Cloud Repository                                                                                                 18</w:t>
       </w:r>
     </w:p>
     <w:p>
@@ -3645,19 +3581,62 @@
         <w:rPr>
           <w:rFonts w:ascii="Times New Roman" w:eastAsia="Times New Roman" w:hAnsi="Times New Roman" w:cs="Times New Roman"/>
         </w:rPr>
-        <w:t xml:space="preserve">6.1. Document Identification                                                                                    </w:t>
-      </w:r>
-      <w:r>
-        <w:rPr>
-          <w:rFonts w:ascii="Times New Roman" w:eastAsia="Times New Roman" w:hAnsi="Times New Roman" w:cs="Times New Roman"/>
-        </w:rPr>
-        <w:t xml:space="preserve">  </w:t>
-      </w:r>
-      <w:r>
-        <w:rPr>
-          <w:rFonts w:ascii="Times New Roman" w:eastAsia="Times New Roman" w:hAnsi="Times New Roman" w:cs="Times New Roman"/>
-        </w:rPr>
-        <w:t>18</w:t>
+        <w:t xml:space="preserve">6.5. Planned Objectives                </w:t>
+      </w:r>
+      <w:r>
+        <w:rPr>
+          <w:rFonts w:ascii="Times New Roman" w:eastAsia="Times New Roman" w:hAnsi="Times New Roman" w:cs="Times New Roman"/>
+        </w:rPr>
+        <w:tab/>
+      </w:r>
+      <w:r>
+        <w:rPr>
+          <w:rFonts w:ascii="Times New Roman" w:eastAsia="Times New Roman" w:hAnsi="Times New Roman" w:cs="Times New Roman"/>
+        </w:rPr>
+        <w:tab/>
+      </w:r>
+      <w:r>
+        <w:rPr>
+          <w:rFonts w:ascii="Times New Roman" w:eastAsia="Times New Roman" w:hAnsi="Times New Roman" w:cs="Times New Roman"/>
+        </w:rPr>
+        <w:tab/>
+      </w:r>
+      <w:r>
+        <w:rPr>
+          <w:rFonts w:ascii="Times New Roman" w:eastAsia="Times New Roman" w:hAnsi="Times New Roman" w:cs="Times New Roman"/>
+        </w:rPr>
+        <w:tab/>
+      </w:r>
+      <w:r>
+        <w:rPr>
+          <w:rFonts w:ascii="Times New Roman" w:eastAsia="Times New Roman" w:hAnsi="Times New Roman" w:cs="Times New Roman"/>
+        </w:rPr>
+        <w:tab/>
+      </w:r>
+      <w:r>
+        <w:rPr>
+          <w:rFonts w:ascii="Times New Roman" w:eastAsia="Times New Roman" w:hAnsi="Times New Roman" w:cs="Times New Roman"/>
+        </w:rPr>
+        <w:tab/>
+        <w:t xml:space="preserve"> </w:t>
+      </w:r>
+      <w:r>
+        <w:rPr>
+          <w:rFonts w:ascii="Times New Roman" w:eastAsia="Times New Roman" w:hAnsi="Times New Roman" w:cs="Times New Roman"/>
+        </w:rPr>
+        <w:t xml:space="preserve"> </w:t>
+      </w:r>
+      <w:r>
+        <w:rPr>
+          <w:rFonts w:ascii="Times New Roman" w:eastAsia="Times New Roman" w:hAnsi="Times New Roman" w:cs="Times New Roman"/>
+        </w:rPr>
+        <w:t>1</w:t>
+      </w:r>
+      <w:r>
+        <w:rPr>
+          <w:rFonts w:ascii="Times New Roman" w:eastAsia="Times New Roman" w:hAnsi="Times New Roman" w:cs="Times New Roman"/>
+        </w:rPr>
+        <w:t>9</w:t>
       </w:r>
     </w:p>
     <w:p>
@@ -3673,19 +3652,56 @@
         <w:rPr>
           <w:rFonts w:ascii="Times New Roman" w:eastAsia="Times New Roman" w:hAnsi="Times New Roman" w:cs="Times New Roman"/>
         </w:rPr>
-        <w:t xml:space="preserve">6.2. System Overview                                                                                                </w:t>
-      </w:r>
-      <w:r>
-        <w:rPr>
-          <w:rFonts w:ascii="Times New Roman" w:eastAsia="Times New Roman" w:hAnsi="Times New Roman" w:cs="Times New Roman"/>
-        </w:rPr>
-        <w:t xml:space="preserve"> </w:t>
-      </w:r>
-      <w:r>
-        <w:rPr>
-          <w:rFonts w:ascii="Times New Roman" w:eastAsia="Times New Roman" w:hAnsi="Times New Roman" w:cs="Times New Roman"/>
-        </w:rPr>
-        <w:t>18</w:t>
+        <w:t>6.6. Tools Used</w:t>
+      </w:r>
+      <w:r>
+        <w:rPr>
+          <w:rFonts w:ascii="Times New Roman" w:eastAsia="Times New Roman" w:hAnsi="Times New Roman" w:cs="Times New Roman"/>
+        </w:rPr>
+        <w:tab/>
+      </w:r>
+      <w:r>
+        <w:rPr>
+          <w:rFonts w:ascii="Times New Roman" w:eastAsia="Times New Roman" w:hAnsi="Times New Roman" w:cs="Times New Roman"/>
+        </w:rPr>
+        <w:tab/>
+      </w:r>
+      <w:r>
+        <w:rPr>
+          <w:rFonts w:ascii="Times New Roman" w:eastAsia="Times New Roman" w:hAnsi="Times New Roman" w:cs="Times New Roman"/>
+        </w:rPr>
+        <w:tab/>
+      </w:r>
+      <w:r>
+        <w:rPr>
+          <w:rFonts w:ascii="Times New Roman" w:eastAsia="Times New Roman" w:hAnsi="Times New Roman" w:cs="Times New Roman"/>
+        </w:rPr>
+        <w:tab/>
+      </w:r>
+      <w:r>
+        <w:rPr>
+          <w:rFonts w:ascii="Times New Roman" w:eastAsia="Times New Roman" w:hAnsi="Times New Roman" w:cs="Times New Roman"/>
+        </w:rPr>
+        <w:tab/>
+      </w:r>
+      <w:r>
+        <w:rPr>
+          <w:rFonts w:ascii="Times New Roman" w:eastAsia="Times New Roman" w:hAnsi="Times New Roman" w:cs="Times New Roman"/>
+        </w:rPr>
+        <w:tab/>
+      </w:r>
+      <w:r>
+        <w:rPr>
+          <w:rFonts w:ascii="Times New Roman" w:eastAsia="Times New Roman" w:hAnsi="Times New Roman" w:cs="Times New Roman"/>
+        </w:rPr>
+        <w:tab/>
+      </w:r>
+      <w:r>
+        <w:rPr>
+          <w:rFonts w:ascii="Times New Roman" w:eastAsia="Times New Roman" w:hAnsi="Times New Roman" w:cs="Times New Roman"/>
+        </w:rPr>
+        <w:tab/>
+        <w:t xml:space="preserve">               19</w:t>
       </w:r>
     </w:p>
     <w:p>
@@ -3701,174 +3717,6 @@
         <w:rPr>
           <w:rFonts w:ascii="Times New Roman" w:eastAsia="Times New Roman" w:hAnsi="Times New Roman" w:cs="Times New Roman"/>
         </w:rPr>
-        <w:t>6.3. Product Description                                                                                             18</w:t>
-      </w:r>
-    </w:p>
-    <w:p>
-      <w:pPr>
-        <w:spacing w:after="160" w:line="256" w:lineRule="auto"/>
-        <w:ind w:left="720"/>
-        <w:jc w:val="both"/>
-        <w:rPr>
-          <w:rFonts w:ascii="Times New Roman" w:eastAsia="Times New Roman" w:hAnsi="Times New Roman" w:cs="Times New Roman"/>
-        </w:rPr>
-      </w:pPr>
-      <w:r>
-        <w:rPr>
-          <w:rFonts w:ascii="Times New Roman" w:eastAsia="Times New Roman" w:hAnsi="Times New Roman" w:cs="Times New Roman"/>
-        </w:rPr>
-        <w:t>6.4. Cloud Repository                                                                                                 18</w:t>
-      </w:r>
-    </w:p>
-    <w:p>
-      <w:pPr>
-        <w:spacing w:after="160" w:line="256" w:lineRule="auto"/>
-        <w:ind w:left="720"/>
-        <w:jc w:val="both"/>
-        <w:rPr>
-          <w:rFonts w:ascii="Times New Roman" w:eastAsia="Times New Roman" w:hAnsi="Times New Roman" w:cs="Times New Roman"/>
-        </w:rPr>
-      </w:pPr>
-      <w:r>
-        <w:rPr>
-          <w:rFonts w:ascii="Times New Roman" w:eastAsia="Times New Roman" w:hAnsi="Times New Roman" w:cs="Times New Roman"/>
-        </w:rPr>
-        <w:t xml:space="preserve">6.5. Planned Objectives                </w:t>
-      </w:r>
-      <w:r>
-        <w:rPr>
-          <w:rFonts w:ascii="Times New Roman" w:eastAsia="Times New Roman" w:hAnsi="Times New Roman" w:cs="Times New Roman"/>
-        </w:rPr>
-        <w:tab/>
-      </w:r>
-      <w:r>
-        <w:rPr>
-          <w:rFonts w:ascii="Times New Roman" w:eastAsia="Times New Roman" w:hAnsi="Times New Roman" w:cs="Times New Roman"/>
-        </w:rPr>
-        <w:tab/>
-      </w:r>
-      <w:r>
-        <w:rPr>
-          <w:rFonts w:ascii="Times New Roman" w:eastAsia="Times New Roman" w:hAnsi="Times New Roman" w:cs="Times New Roman"/>
-        </w:rPr>
-        <w:tab/>
-      </w:r>
-      <w:r>
-        <w:rPr>
-          <w:rFonts w:ascii="Times New Roman" w:eastAsia="Times New Roman" w:hAnsi="Times New Roman" w:cs="Times New Roman"/>
-        </w:rPr>
-        <w:tab/>
-      </w:r>
-      <w:r>
-        <w:rPr>
-          <w:rFonts w:ascii="Times New Roman" w:eastAsia="Times New Roman" w:hAnsi="Times New Roman" w:cs="Times New Roman"/>
-        </w:rPr>
-        <w:tab/>
-      </w:r>
-      <w:r>
-        <w:rPr>
-          <w:rFonts w:ascii="Times New Roman" w:eastAsia="Times New Roman" w:hAnsi="Times New Roman" w:cs="Times New Roman"/>
-        </w:rPr>
-        <w:tab/>
-        <w:t xml:space="preserve"> </w:t>
-      </w:r>
-      <w:r>
-        <w:rPr>
-          <w:rFonts w:ascii="Times New Roman" w:eastAsia="Times New Roman" w:hAnsi="Times New Roman" w:cs="Times New Roman"/>
-        </w:rPr>
-        <w:t xml:space="preserve"> </w:t>
-      </w:r>
-      <w:r>
-        <w:rPr>
-          <w:rFonts w:ascii="Times New Roman" w:eastAsia="Times New Roman" w:hAnsi="Times New Roman" w:cs="Times New Roman"/>
-        </w:rPr>
-        <w:t>1</w:t>
-      </w:r>
-      <w:r>
-        <w:rPr>
-          <w:rFonts w:ascii="Times New Roman" w:eastAsia="Times New Roman" w:hAnsi="Times New Roman" w:cs="Times New Roman"/>
-        </w:rPr>
-        <w:t>9</w:t>
-      </w:r>
-    </w:p>
-    <w:p>
-      <w:pPr>
-        <w:spacing w:after="160" w:line="256" w:lineRule="auto"/>
-        <w:ind w:left="720"/>
-        <w:jc w:val="both"/>
-        <w:rPr>
-          <w:rFonts w:ascii="Times New Roman" w:eastAsia="Times New Roman" w:hAnsi="Times New Roman" w:cs="Times New Roman"/>
-        </w:rPr>
-      </w:pPr>
-      <w:r>
-        <w:rPr>
-          <w:rFonts w:ascii="Times New Roman" w:eastAsia="Times New Roman" w:hAnsi="Times New Roman" w:cs="Times New Roman"/>
-        </w:rPr>
-        <w:t>6.6. Tools Used</w:t>
-      </w:r>
-      <w:r>
-        <w:rPr>
-          <w:rFonts w:ascii="Times New Roman" w:eastAsia="Times New Roman" w:hAnsi="Times New Roman" w:cs="Times New Roman"/>
-        </w:rPr>
-        <w:tab/>
-      </w:r>
-      <w:r>
-        <w:rPr>
-          <w:rFonts w:ascii="Times New Roman" w:eastAsia="Times New Roman" w:hAnsi="Times New Roman" w:cs="Times New Roman"/>
-        </w:rPr>
-        <w:tab/>
-      </w:r>
-      <w:r>
-        <w:rPr>
-          <w:rFonts w:ascii="Times New Roman" w:eastAsia="Times New Roman" w:hAnsi="Times New Roman" w:cs="Times New Roman"/>
-        </w:rPr>
-        <w:tab/>
-      </w:r>
-      <w:r>
-        <w:rPr>
-          <w:rFonts w:ascii="Times New Roman" w:eastAsia="Times New Roman" w:hAnsi="Times New Roman" w:cs="Times New Roman"/>
-        </w:rPr>
-        <w:tab/>
-      </w:r>
-      <w:r>
-        <w:rPr>
-          <w:rFonts w:ascii="Times New Roman" w:eastAsia="Times New Roman" w:hAnsi="Times New Roman" w:cs="Times New Roman"/>
-        </w:rPr>
-        <w:tab/>
-      </w:r>
-      <w:r>
-        <w:rPr>
-          <w:rFonts w:ascii="Times New Roman" w:eastAsia="Times New Roman" w:hAnsi="Times New Roman" w:cs="Times New Roman"/>
-        </w:rPr>
-        <w:tab/>
-      </w:r>
-      <w:r>
-        <w:rPr>
-          <w:rFonts w:ascii="Times New Roman" w:eastAsia="Times New Roman" w:hAnsi="Times New Roman" w:cs="Times New Roman"/>
-        </w:rPr>
-        <w:tab/>
-      </w:r>
-      <w:r>
-        <w:rPr>
-          <w:rFonts w:ascii="Times New Roman" w:eastAsia="Times New Roman" w:hAnsi="Times New Roman" w:cs="Times New Roman"/>
-        </w:rPr>
-        <w:tab/>
-        <w:t xml:space="preserve">               19</w:t>
-      </w:r>
-    </w:p>
-    <w:p>
-      <w:pPr>
-        <w:spacing w:after="160" w:line="256" w:lineRule="auto"/>
-        <w:ind w:left="720"/>
-        <w:jc w:val="both"/>
-        <w:rPr>
-          <w:rFonts w:ascii="Times New Roman" w:eastAsia="Times New Roman" w:hAnsi="Times New Roman" w:cs="Times New Roman"/>
-        </w:rPr>
-      </w:pPr>
-      <w:r>
-        <w:rPr>
-          <w:rFonts w:ascii="Times New Roman" w:eastAsia="Times New Roman" w:hAnsi="Times New Roman" w:cs="Times New Roman"/>
-        </w:rPr>
         <w:t>6.7. Development Process</w:t>
       </w:r>
       <w:r>
@@ -4053,7 +3901,6 @@
           <w:sz w:val="28"/>
           <w:szCs w:val="28"/>
         </w:rPr>
-        <w:lastRenderedPageBreak/>
         <w:t>1.Introduction</w:t>
       </w:r>
     </w:p>
@@ -4140,7 +3987,16 @@
           <w:sz w:val="24"/>
           <w:szCs w:val="24"/>
         </w:rPr>
-        <w:t xml:space="preserve"> to develop the project. This website reduces the stress on the customers by providing a good user interface. The payment is done securely using a real time system using </w:t>
+        <w:t xml:space="preserve"> to develop the project. This website reduces the stress on the customers by </w:t>
+      </w:r>
+      <w:r>
+        <w:rPr>
+          <w:rFonts w:ascii="Times New Roman" w:eastAsia="Times New Roman" w:hAnsi="Times New Roman" w:cs="Times New Roman"/>
+          <w:sz w:val="24"/>
+          <w:szCs w:val="24"/>
+        </w:rPr>
+        <w:lastRenderedPageBreak/>
+        <w:t xml:space="preserve">providing a good user interface. The payment is done securely using a real time system using </w:t>
       </w:r>
       <w:r>
         <w:rPr>
@@ -4916,7 +4772,6 @@
           <w:sz w:val="24"/>
           <w:szCs w:val="24"/>
         </w:rPr>
-        <w:lastRenderedPageBreak/>
         <w:t>1.3.</w:t>
       </w:r>
       <w:r>
@@ -5524,7 +5379,6 @@
           <w:sz w:val="28"/>
           <w:szCs w:val="28"/>
         </w:rPr>
-        <w:lastRenderedPageBreak/>
         <w:t>2. General Description</w:t>
       </w:r>
     </w:p>
@@ -5558,6 +5412,7 @@
           <w:sz w:val="24"/>
           <w:szCs w:val="24"/>
         </w:rPr>
+        <w:lastRenderedPageBreak/>
         <w:t>2.1 Product Perspective:</w:t>
       </w:r>
     </w:p>
@@ -5998,6 +5853,32 @@
           <w:szCs w:val="28"/>
         </w:rPr>
       </w:pPr>
+    </w:p>
+    <w:p>
+      <w:pPr>
+        <w:spacing w:after="160" w:line="256" w:lineRule="auto"/>
+        <w:jc w:val="center"/>
+        <w:rPr>
+          <w:rFonts w:ascii="Times New Roman" w:eastAsia="Times New Roman" w:hAnsi="Times New Roman" w:cs="Times New Roman"/>
+          <w:b/>
+          <w:sz w:val="28"/>
+          <w:szCs w:val="28"/>
+        </w:rPr>
+      </w:pPr>
+    </w:p>
+    <w:p>
+      <w:pPr>
+        <w:spacing w:after="160" w:line="256" w:lineRule="auto"/>
+        <w:jc w:val="center"/>
+        <w:rPr>
+          <w:rFonts w:ascii="Times New Roman" w:eastAsia="Times New Roman" w:hAnsi="Times New Roman" w:cs="Times New Roman"/>
+          <w:b/>
+          <w:sz w:val="28"/>
+          <w:szCs w:val="28"/>
+        </w:rPr>
+      </w:pPr>
+      <w:bookmarkStart w:id="2" w:name="_GoBack"/>
+      <w:bookmarkEnd w:id="2"/>
       <w:r>
         <w:rPr>
           <w:rFonts w:ascii="Times New Roman" w:eastAsia="Times New Roman" w:hAnsi="Times New Roman" w:cs="Times New Roman"/>
@@ -6748,28 +6629,6 @@
           <w:szCs w:val="24"/>
         </w:rPr>
         <w:t>A use case is a hierarchal steps typically defined as the interaction between end user and the system to achieve a goal. Use case analysis are widely used in modern day software engineering.</w:t>
-      </w:r>
-    </w:p>
-    <w:p>
-      <w:pPr>
-        <w:spacing w:after="200"/>
-        <w:ind w:right="-720"/>
-        <w:jc w:val="both"/>
-        <w:rPr>
-          <w:rFonts w:ascii="Times New Roman" w:eastAsia="Times New Roman" w:hAnsi="Times New Roman" w:cs="Times New Roman"/>
-          <w:b/>
-          <w:sz w:val="24"/>
-          <w:szCs w:val="24"/>
-        </w:rPr>
-      </w:pPr>
-      <w:r>
-        <w:rPr>
-          <w:rFonts w:ascii="Times New Roman" w:eastAsia="Times New Roman" w:hAnsi="Times New Roman" w:cs="Times New Roman"/>
-          <w:b/>
-          <w:sz w:val="24"/>
-          <w:szCs w:val="24"/>
-        </w:rPr>
-        <w:t>3.4. Class/Objects</w:t>
       </w:r>
     </w:p>
     <w:p>
@@ -7164,120 +7023,16 @@
           <w:sz w:val="24"/>
           <w:szCs w:val="24"/>
         </w:rPr>
-        <w:t>3.6.   Inverse Requirements</w:t>
-      </w:r>
-    </w:p>
-    <w:p>
-      <w:pPr>
-        <w:pBdr>
-          <w:top w:val="nil"/>
-          <w:left w:val="nil"/>
-          <w:bottom w:val="nil"/>
-          <w:right w:val="nil"/>
-          <w:between w:val="nil"/>
-        </w:pBdr>
-        <w:spacing w:after="200" w:line="240" w:lineRule="auto"/>
-        <w:jc w:val="both"/>
-        <w:rPr>
-          <w:rFonts w:ascii="Times New Roman" w:eastAsia="Times New Roman" w:hAnsi="Times New Roman" w:cs="Times New Roman"/>
-          <w:b/>
-          <w:sz w:val="24"/>
-          <w:szCs w:val="24"/>
-        </w:rPr>
-      </w:pPr>
-      <w:r>
-        <w:rPr>
-          <w:rFonts w:ascii="Times New Roman" w:eastAsia="Times New Roman" w:hAnsi="Times New Roman" w:cs="Times New Roman"/>
-          <w:b/>
-          <w:sz w:val="24"/>
-          <w:szCs w:val="24"/>
-        </w:rPr>
-        <w:t>3.7.   Design Constraints</w:t>
-      </w:r>
-    </w:p>
-    <w:p>
-      <w:pPr>
-        <w:pBdr>
-          <w:top w:val="nil"/>
-          <w:left w:val="nil"/>
-          <w:bottom w:val="nil"/>
-          <w:right w:val="nil"/>
-          <w:between w:val="nil"/>
-        </w:pBdr>
-        <w:spacing w:after="200" w:line="240" w:lineRule="auto"/>
-        <w:jc w:val="both"/>
-        <w:rPr>
-          <w:rFonts w:ascii="Times New Roman" w:eastAsia="Times New Roman" w:hAnsi="Times New Roman" w:cs="Times New Roman"/>
-          <w:b/>
-          <w:sz w:val="24"/>
-          <w:szCs w:val="24"/>
-        </w:rPr>
-      </w:pPr>
-      <w:r>
-        <w:rPr>
-          <w:rFonts w:ascii="Times New Roman" w:eastAsia="Times New Roman" w:hAnsi="Times New Roman" w:cs="Times New Roman"/>
-          <w:b/>
-          <w:sz w:val="24"/>
-          <w:szCs w:val="24"/>
-        </w:rPr>
-        <w:t>3.8.   Logical Database Requirements</w:t>
-      </w:r>
-    </w:p>
-    <w:p>
-      <w:pPr>
-        <w:pBdr>
-          <w:top w:val="nil"/>
-          <w:left w:val="nil"/>
-          <w:bottom w:val="nil"/>
-          <w:right w:val="nil"/>
-          <w:between w:val="nil"/>
-        </w:pBdr>
-        <w:spacing w:after="200" w:line="240" w:lineRule="auto"/>
-        <w:jc w:val="both"/>
-        <w:rPr>
-          <w:rFonts w:ascii="Times New Roman" w:eastAsia="Times New Roman" w:hAnsi="Times New Roman" w:cs="Times New Roman"/>
-          <w:b/>
-          <w:sz w:val="24"/>
-          <w:szCs w:val="24"/>
-        </w:rPr>
-      </w:pPr>
-      <w:r>
-        <w:rPr>
-          <w:rFonts w:ascii="Times New Roman" w:eastAsia="Times New Roman" w:hAnsi="Times New Roman" w:cs="Times New Roman"/>
-          <w:b/>
-          <w:sz w:val="24"/>
-          <w:szCs w:val="24"/>
-        </w:rPr>
-        <w:lastRenderedPageBreak/>
-        <w:t>3.9.   Other Requirements</w:t>
-      </w:r>
-    </w:p>
-    <w:p>
-      <w:pPr>
-        <w:pBdr>
-          <w:top w:val="nil"/>
-          <w:left w:val="nil"/>
-          <w:bottom w:val="nil"/>
-          <w:right w:val="nil"/>
-          <w:between w:val="nil"/>
-        </w:pBdr>
-        <w:spacing w:after="200" w:line="240" w:lineRule="auto"/>
-        <w:jc w:val="both"/>
-        <w:rPr>
-          <w:rFonts w:ascii="Times New Roman" w:eastAsia="Times New Roman" w:hAnsi="Times New Roman" w:cs="Times New Roman"/>
-          <w:b/>
-          <w:sz w:val="24"/>
-          <w:szCs w:val="24"/>
-        </w:rPr>
-      </w:pPr>
-      <w:r>
-        <w:rPr>
-          <w:rFonts w:ascii="Times New Roman" w:eastAsia="Times New Roman" w:hAnsi="Times New Roman" w:cs="Times New Roman"/>
-          <w:b/>
-          <w:sz w:val="24"/>
-          <w:szCs w:val="24"/>
-        </w:rPr>
-        <w:t xml:space="preserve">3.10. </w:t>
+        <w:t>3.6</w:t>
+      </w:r>
+      <w:r>
+        <w:rPr>
+          <w:rFonts w:ascii="Times New Roman" w:eastAsia="Times New Roman" w:hAnsi="Times New Roman" w:cs="Times New Roman"/>
+          <w:b/>
+          <w:sz w:val="24"/>
+          <w:szCs w:val="24"/>
+        </w:rPr>
+        <w:t xml:space="preserve">. </w:t>
       </w:r>
       <w:r>
         <w:rPr>
@@ -7355,6 +7110,7 @@
           <w:szCs w:val="24"/>
           <w:lang w:val="en-US"/>
         </w:rPr>
+        <w:lastRenderedPageBreak/>
         <w:drawing>
           <wp:inline distT="0" distB="0" distL="0" distR="0" wp14:anchorId="1C3F666A" wp14:editId="65DD1851">
             <wp:extent cx="6115050" cy="2743200"/>
@@ -7621,6 +7377,7 @@
           <w:szCs w:val="24"/>
           <w:lang w:val="en-US"/>
         </w:rPr>
+        <w:lastRenderedPageBreak/>
         <w:drawing>
           <wp:inline distT="0" distB="0" distL="0" distR="0" wp14:anchorId="4ADE742A" wp14:editId="2A3D396E">
             <wp:extent cx="6115050" cy="2943225"/>
@@ -7927,6 +7684,7 @@
           <w:szCs w:val="24"/>
           <w:lang w:val="en-US"/>
         </w:rPr>
+        <w:lastRenderedPageBreak/>
         <w:drawing>
           <wp:inline distT="0" distB="0" distL="0" distR="0" wp14:anchorId="58DB953C" wp14:editId="5B86593A">
             <wp:extent cx="6115050" cy="2962275"/>
@@ -8148,7 +7906,6 @@
           <w:szCs w:val="24"/>
           <w:lang w:val="en-US"/>
         </w:rPr>
-        <w:lastRenderedPageBreak/>
         <w:t xml:space="preserve">Reset Password Page: </w:t>
       </w:r>
       <w:r>
@@ -8182,6 +7939,7 @@
           <w:szCs w:val="24"/>
           <w:lang w:val="en-US"/>
         </w:rPr>
+        <w:lastRenderedPageBreak/>
         <w:drawing>
           <wp:inline distT="0" distB="0" distL="0" distR="0" wp14:anchorId="3F9D71E6" wp14:editId="74594F2B">
             <wp:extent cx="6115050" cy="2933700"/>
@@ -8257,7 +8015,16 @@
           <w:sz w:val="24"/>
           <w:szCs w:val="24"/>
         </w:rPr>
-        <w:t xml:space="preserve">3.11. </w:t>
+        <w:t>3.7</w:t>
+      </w:r>
+      <w:r>
+        <w:rPr>
+          <w:rFonts w:ascii="Times New Roman" w:eastAsia="Times New Roman" w:hAnsi="Times New Roman" w:cs="Times New Roman"/>
+          <w:b/>
+          <w:sz w:val="24"/>
+          <w:szCs w:val="24"/>
+        </w:rPr>
+        <w:t xml:space="preserve">. </w:t>
       </w:r>
       <w:r>
         <w:rPr>
@@ -8436,6 +8203,25 @@
           <w:szCs w:val="24"/>
         </w:rPr>
       </w:pPr>
+    </w:p>
+    <w:p>
+      <w:pPr>
+        <w:pBdr>
+          <w:top w:val="nil"/>
+          <w:left w:val="nil"/>
+          <w:bottom w:val="nil"/>
+          <w:right w:val="nil"/>
+          <w:between w:val="nil"/>
+        </w:pBdr>
+        <w:spacing w:after="200"/>
+        <w:jc w:val="center"/>
+        <w:rPr>
+          <w:rFonts w:ascii="Times New Roman" w:eastAsia="Times New Roman" w:hAnsi="Times New Roman" w:cs="Times New Roman"/>
+          <w:b/>
+          <w:sz w:val="28"/>
+          <w:szCs w:val="24"/>
+        </w:rPr>
+      </w:pPr>
       <w:r>
         <w:rPr>
           <w:rFonts w:ascii="Times New Roman" w:eastAsia="Times New Roman" w:hAnsi="Times New Roman" w:cs="Times New Roman"/>
@@ -8474,6 +8260,40 @@
           <w:szCs w:val="24"/>
         </w:rPr>
         <w:t xml:space="preserve"> Design</w:t>
+      </w:r>
+    </w:p>
+    <w:p>
+      <w:pPr>
+        <w:pBdr>
+          <w:top w:val="nil"/>
+          <w:left w:val="nil"/>
+          <w:bottom w:val="nil"/>
+          <w:right w:val="nil"/>
+          <w:between w:val="nil"/>
+        </w:pBdr>
+        <w:spacing w:after="200"/>
+        <w:jc w:val="both"/>
+        <w:rPr>
+          <w:rFonts w:ascii="Times New Roman" w:eastAsia="Times New Roman" w:hAnsi="Times New Roman" w:cs="Times New Roman"/>
+          <w:sz w:val="28"/>
+          <w:szCs w:val="24"/>
+        </w:rPr>
+      </w:pPr>
+      <w:r>
+        <w:rPr>
+          <w:rFonts w:ascii="Times New Roman" w:eastAsia="Times New Roman" w:hAnsi="Times New Roman" w:cs="Times New Roman"/>
+          <w:sz w:val="24"/>
+          <w:szCs w:val="24"/>
+        </w:rPr>
+        <w:t>In this chapter we are going to discuss about the ER diagrams and Mockups we used while creating and developing this project idea.</w:t>
+      </w:r>
+      <w:r>
+        <w:rPr>
+          <w:rFonts w:ascii="Times New Roman" w:eastAsia="Times New Roman" w:hAnsi="Times New Roman" w:cs="Times New Roman"/>
+          <w:sz w:val="28"/>
+          <w:szCs w:val="24"/>
+        </w:rPr>
+        <w:t xml:space="preserve"> </w:t>
       </w:r>
     </w:p>
     <w:p>
@@ -10087,7 +9907,6 @@
     <w:p>
       <w:pPr>
         <w:spacing w:after="160" w:line="240" w:lineRule="auto"/>
-        <w:jc w:val="center"/>
         <w:rPr>
           <w:rFonts w:ascii="Times New Roman" w:eastAsia="Times New Roman" w:hAnsi="Times New Roman" w:cs="Times New Roman"/>
           <w:b/>
@@ -10102,7 +9921,6 @@
     <w:p>
       <w:pPr>
         <w:spacing w:after="160" w:line="240" w:lineRule="auto"/>
-        <w:jc w:val="center"/>
         <w:rPr>
           <w:rFonts w:ascii="Times New Roman" w:eastAsia="Times New Roman" w:hAnsi="Times New Roman" w:cs="Times New Roman"/>
           <w:b/>
@@ -10123,199 +9941,8 @@
           <w:b/>
           <w:bCs/>
           <w:color w:val="000000"/>
-          <w:sz w:val="32"/>
+          <w:sz w:val="28"/>
           <w:szCs w:val="32"/>
-          <w:lang w:val="en-US"/>
-        </w:rPr>
-      </w:pPr>
-    </w:p>
-    <w:p>
-      <w:pPr>
-        <w:spacing w:after="160" w:line="240" w:lineRule="auto"/>
-        <w:jc w:val="center"/>
-        <w:rPr>
-          <w:rFonts w:ascii="Times New Roman" w:eastAsia="Times New Roman" w:hAnsi="Times New Roman" w:cs="Times New Roman"/>
-          <w:b/>
-          <w:bCs/>
-          <w:color w:val="000000"/>
-          <w:sz w:val="32"/>
-          <w:szCs w:val="32"/>
-          <w:lang w:val="en-US"/>
-        </w:rPr>
-      </w:pPr>
-    </w:p>
-    <w:p>
-      <w:pPr>
-        <w:spacing w:after="160" w:line="240" w:lineRule="auto"/>
-        <w:jc w:val="center"/>
-        <w:rPr>
-          <w:rFonts w:ascii="Times New Roman" w:eastAsia="Times New Roman" w:hAnsi="Times New Roman" w:cs="Times New Roman"/>
-          <w:b/>
-          <w:bCs/>
-          <w:color w:val="000000"/>
-          <w:sz w:val="32"/>
-          <w:szCs w:val="32"/>
-          <w:lang w:val="en-US"/>
-        </w:rPr>
-      </w:pPr>
-    </w:p>
-    <w:p>
-      <w:pPr>
-        <w:spacing w:after="160" w:line="240" w:lineRule="auto"/>
-        <w:jc w:val="center"/>
-        <w:rPr>
-          <w:rFonts w:ascii="Times New Roman" w:eastAsia="Times New Roman" w:hAnsi="Times New Roman" w:cs="Times New Roman"/>
-          <w:b/>
-          <w:bCs/>
-          <w:color w:val="000000"/>
-          <w:sz w:val="32"/>
-          <w:szCs w:val="32"/>
-          <w:lang w:val="en-US"/>
-        </w:rPr>
-      </w:pPr>
-    </w:p>
-    <w:p>
-      <w:pPr>
-        <w:spacing w:after="160" w:line="240" w:lineRule="auto"/>
-        <w:jc w:val="center"/>
-        <w:rPr>
-          <w:rFonts w:ascii="Times New Roman" w:eastAsia="Times New Roman" w:hAnsi="Times New Roman" w:cs="Times New Roman"/>
-          <w:b/>
-          <w:bCs/>
-          <w:color w:val="000000"/>
-          <w:sz w:val="32"/>
-          <w:szCs w:val="32"/>
-          <w:lang w:val="en-US"/>
-        </w:rPr>
-      </w:pPr>
-    </w:p>
-    <w:p>
-      <w:pPr>
-        <w:spacing w:after="160" w:line="240" w:lineRule="auto"/>
-        <w:jc w:val="center"/>
-        <w:rPr>
-          <w:rFonts w:ascii="Times New Roman" w:eastAsia="Times New Roman" w:hAnsi="Times New Roman" w:cs="Times New Roman"/>
-          <w:b/>
-          <w:bCs/>
-          <w:color w:val="000000"/>
-          <w:sz w:val="32"/>
-          <w:szCs w:val="32"/>
-          <w:lang w:val="en-US"/>
-        </w:rPr>
-      </w:pPr>
-    </w:p>
-    <w:p>
-      <w:pPr>
-        <w:spacing w:after="160" w:line="240" w:lineRule="auto"/>
-        <w:jc w:val="center"/>
-        <w:rPr>
-          <w:rFonts w:ascii="Times New Roman" w:eastAsia="Times New Roman" w:hAnsi="Times New Roman" w:cs="Times New Roman"/>
-          <w:b/>
-          <w:bCs/>
-          <w:color w:val="000000"/>
-          <w:sz w:val="32"/>
-          <w:szCs w:val="32"/>
-          <w:lang w:val="en-US"/>
-        </w:rPr>
-      </w:pPr>
-    </w:p>
-    <w:p>
-      <w:pPr>
-        <w:spacing w:after="160" w:line="240" w:lineRule="auto"/>
-        <w:jc w:val="center"/>
-        <w:rPr>
-          <w:rFonts w:ascii="Times New Roman" w:eastAsia="Times New Roman" w:hAnsi="Times New Roman" w:cs="Times New Roman"/>
-          <w:b/>
-          <w:bCs/>
-          <w:color w:val="000000"/>
-          <w:sz w:val="32"/>
-          <w:szCs w:val="32"/>
-          <w:lang w:val="en-US"/>
-        </w:rPr>
-      </w:pPr>
-    </w:p>
-    <w:p>
-      <w:pPr>
-        <w:spacing w:after="160" w:line="240" w:lineRule="auto"/>
-        <w:jc w:val="center"/>
-        <w:rPr>
-          <w:rFonts w:ascii="Times New Roman" w:eastAsia="Times New Roman" w:hAnsi="Times New Roman" w:cs="Times New Roman"/>
-          <w:b/>
-          <w:bCs/>
-          <w:color w:val="000000"/>
-          <w:sz w:val="32"/>
-          <w:szCs w:val="32"/>
-          <w:lang w:val="en-US"/>
-        </w:rPr>
-      </w:pPr>
-    </w:p>
-    <w:p>
-      <w:pPr>
-        <w:spacing w:after="160" w:line="240" w:lineRule="auto"/>
-        <w:jc w:val="center"/>
-        <w:rPr>
-          <w:rFonts w:ascii="Times New Roman" w:eastAsia="Times New Roman" w:hAnsi="Times New Roman" w:cs="Times New Roman"/>
-          <w:b/>
-          <w:bCs/>
-          <w:color w:val="000000"/>
-          <w:sz w:val="32"/>
-          <w:szCs w:val="32"/>
-          <w:lang w:val="en-US"/>
-        </w:rPr>
-      </w:pPr>
-    </w:p>
-    <w:p>
-      <w:pPr>
-        <w:spacing w:after="160" w:line="240" w:lineRule="auto"/>
-        <w:jc w:val="center"/>
-        <w:rPr>
-          <w:rFonts w:ascii="Times New Roman" w:eastAsia="Times New Roman" w:hAnsi="Times New Roman" w:cs="Times New Roman"/>
-          <w:b/>
-          <w:bCs/>
-          <w:color w:val="000000"/>
-          <w:sz w:val="32"/>
-          <w:szCs w:val="32"/>
-          <w:lang w:val="en-US"/>
-        </w:rPr>
-      </w:pPr>
-    </w:p>
-    <w:p>
-      <w:pPr>
-        <w:spacing w:after="160" w:line="240" w:lineRule="auto"/>
-        <w:jc w:val="center"/>
-        <w:rPr>
-          <w:rFonts w:ascii="Times New Roman" w:eastAsia="Times New Roman" w:hAnsi="Times New Roman" w:cs="Times New Roman"/>
-          <w:b/>
-          <w:bCs/>
-          <w:color w:val="000000"/>
-          <w:sz w:val="32"/>
-          <w:szCs w:val="32"/>
-          <w:lang w:val="en-US"/>
-        </w:rPr>
-      </w:pPr>
-    </w:p>
-    <w:p>
-      <w:pPr>
-        <w:spacing w:after="160" w:line="240" w:lineRule="auto"/>
-        <w:jc w:val="center"/>
-        <w:rPr>
-          <w:rFonts w:ascii="Times New Roman" w:eastAsia="Times New Roman" w:hAnsi="Times New Roman" w:cs="Times New Roman"/>
-          <w:b/>
-          <w:bCs/>
-          <w:color w:val="000000"/>
-          <w:sz w:val="32"/>
-          <w:szCs w:val="32"/>
-          <w:lang w:val="en-US"/>
-        </w:rPr>
-      </w:pPr>
-    </w:p>
-    <w:p>
-      <w:pPr>
-        <w:spacing w:after="160" w:line="240" w:lineRule="auto"/>
-        <w:jc w:val="center"/>
-        <w:rPr>
-          <w:rFonts w:ascii="Times New Roman" w:eastAsia="Times New Roman" w:hAnsi="Times New Roman" w:cs="Times New Roman"/>
-          <w:szCs w:val="24"/>
           <w:lang w:val="en-US"/>
         </w:rPr>
       </w:pPr>
@@ -10329,6 +9956,7 @@
           <w:szCs w:val="32"/>
           <w:lang w:val="en-US"/>
         </w:rPr>
+        <w:lastRenderedPageBreak/>
         <w:t xml:space="preserve">6. </w:t>
       </w:r>
       <w:r>
@@ -10346,27 +9974,37 @@
     </w:p>
     <w:p>
       <w:pPr>
-        <w:spacing w:line="360" w:lineRule="auto"/>
-        <w:jc w:val="both"/>
-        <w:rPr>
-          <w:rFonts w:ascii="Times New Roman" w:eastAsia="Times New Roman" w:hAnsi="Times New Roman" w:cs="Times New Roman"/>
-          <w:sz w:val="24"/>
-          <w:szCs w:val="24"/>
-          <w:lang w:val="en-US"/>
-        </w:rPr>
-      </w:pPr>
-      <w:r>
-        <w:rPr>
-          <w:rFonts w:ascii="Times New Roman" w:eastAsia="Times New Roman" w:hAnsi="Times New Roman" w:cs="Times New Roman"/>
-          <w:b/>
+        <w:spacing w:after="160" w:line="240" w:lineRule="auto"/>
+        <w:rPr>
+          <w:rFonts w:ascii="Times New Roman" w:eastAsia="Times New Roman" w:hAnsi="Times New Roman" w:cs="Times New Roman"/>
+          <w:sz w:val="24"/>
+          <w:szCs w:val="24"/>
+          <w:lang w:val="en-US"/>
+        </w:rPr>
+      </w:pPr>
+      <w:r>
+        <w:rPr>
+          <w:rFonts w:ascii="Times New Roman" w:eastAsia="Times New Roman" w:hAnsi="Times New Roman" w:cs="Times New Roman"/>
           <w:bCs/>
           <w:color w:val="000000"/>
           <w:sz w:val="24"/>
-          <w:szCs w:val="24"/>
-          <w:lang w:val="en-US"/>
-        </w:rPr>
-        <w:t xml:space="preserve">6.1. </w:t>
-      </w:r>
+          <w:szCs w:val="32"/>
+          <w:lang w:val="en-US"/>
+        </w:rPr>
+        <w:t>In this manual we will discuss the overview of the technologies we used and how to do the installation of some tools.</w:t>
+      </w:r>
+    </w:p>
+    <w:p>
+      <w:pPr>
+        <w:spacing w:line="360" w:lineRule="auto"/>
+        <w:jc w:val="both"/>
+        <w:rPr>
+          <w:rFonts w:ascii="Times New Roman" w:eastAsia="Times New Roman" w:hAnsi="Times New Roman" w:cs="Times New Roman"/>
+          <w:sz w:val="24"/>
+          <w:szCs w:val="24"/>
+          <w:lang w:val="en-US"/>
+        </w:rPr>
+      </w:pPr>
       <w:r>
         <w:rPr>
           <w:rFonts w:ascii="Times New Roman" w:eastAsia="Times New Roman" w:hAnsi="Times New Roman" w:cs="Times New Roman"/>
@@ -10377,7 +10015,7 @@
           <w:szCs w:val="24"/>
           <w:lang w:val="en-US"/>
         </w:rPr>
-        <w:t>Document Identification</w:t>
+        <w:t xml:space="preserve">6.1. </w:t>
       </w:r>
       <w:r>
         <w:rPr>
@@ -10389,69 +10027,8 @@
           <w:szCs w:val="24"/>
           <w:lang w:val="en-US"/>
         </w:rPr>
-        <w:t>:</w:t>
-      </w:r>
-    </w:p>
-    <w:p>
-      <w:pPr>
-        <w:spacing w:line="360" w:lineRule="auto"/>
-        <w:jc w:val="both"/>
-        <w:rPr>
-          <w:rFonts w:ascii="Times New Roman" w:eastAsia="Times New Roman" w:hAnsi="Times New Roman" w:cs="Times New Roman"/>
-          <w:sz w:val="24"/>
-          <w:szCs w:val="24"/>
-          <w:lang w:val="en-US"/>
-        </w:rPr>
-      </w:pPr>
-      <w:r>
-        <w:rPr>
-          <w:rFonts w:ascii="Times New Roman" w:eastAsia="Times New Roman" w:hAnsi="Times New Roman" w:cs="Times New Roman"/>
-          <w:color w:val="000000"/>
-          <w:sz w:val="24"/>
-          <w:szCs w:val="24"/>
-          <w:lang w:val="en-US"/>
-        </w:rPr>
-        <w:t>This document describes the technical aspects of design and implementation of the EMart web application. This document is prepared by the Web Application Team of GDP-02 (44691-04) Summer 2019</w:t>
-      </w:r>
-    </w:p>
-    <w:p>
-      <w:pPr>
-        <w:spacing w:after="160" w:line="360" w:lineRule="auto"/>
-        <w:jc w:val="both"/>
-        <w:rPr>
-          <w:rFonts w:ascii="Times New Roman" w:eastAsia="Times New Roman" w:hAnsi="Times New Roman" w:cs="Times New Roman"/>
-          <w:sz w:val="24"/>
-          <w:szCs w:val="24"/>
-        </w:rPr>
-      </w:pPr>
-      <w:r>
-        <w:rPr>
-          <w:rFonts w:ascii="Times New Roman" w:eastAsia="Times New Roman" w:hAnsi="Times New Roman" w:cs="Times New Roman"/>
-          <w:b/>
-          <w:sz w:val="24"/>
-          <w:szCs w:val="24"/>
-        </w:rPr>
-        <w:t>Product Name:</w:t>
-      </w:r>
-      <w:r>
-        <w:rPr>
-          <w:rFonts w:ascii="Times New Roman" w:eastAsia="Times New Roman" w:hAnsi="Times New Roman" w:cs="Times New Roman"/>
-          <w:sz w:val="24"/>
-          <w:szCs w:val="24"/>
-        </w:rPr>
-        <w:t xml:space="preserve"> EMart (Ecommerce website)</w:t>
-      </w:r>
-    </w:p>
-    <w:p>
-      <w:pPr>
-        <w:spacing w:after="160" w:line="360" w:lineRule="auto"/>
-        <w:jc w:val="both"/>
-        <w:rPr>
-          <w:rFonts w:ascii="Times New Roman" w:eastAsia="Times New Roman" w:hAnsi="Times New Roman" w:cs="Times New Roman"/>
-          <w:sz w:val="24"/>
-          <w:szCs w:val="24"/>
-        </w:rPr>
-      </w:pPr>
+        <w:t>Document Identification</w:t>
+      </w:r>
       <w:r>
         <w:rPr>
           <w:rFonts w:ascii="Times New Roman" w:eastAsia="Times New Roman" w:hAnsi="Times New Roman" w:cs="Times New Roman"/>
@@ -10462,8 +10039,69 @@
           <w:szCs w:val="24"/>
           <w:lang w:val="en-US"/>
         </w:rPr>
-        <w:t xml:space="preserve">6.2. </w:t>
-      </w:r>
+        <w:t>:</w:t>
+      </w:r>
+    </w:p>
+    <w:p>
+      <w:pPr>
+        <w:spacing w:line="360" w:lineRule="auto"/>
+        <w:jc w:val="both"/>
+        <w:rPr>
+          <w:rFonts w:ascii="Times New Roman" w:eastAsia="Times New Roman" w:hAnsi="Times New Roman" w:cs="Times New Roman"/>
+          <w:sz w:val="24"/>
+          <w:szCs w:val="24"/>
+          <w:lang w:val="en-US"/>
+        </w:rPr>
+      </w:pPr>
+      <w:r>
+        <w:rPr>
+          <w:rFonts w:ascii="Times New Roman" w:eastAsia="Times New Roman" w:hAnsi="Times New Roman" w:cs="Times New Roman"/>
+          <w:color w:val="000000"/>
+          <w:sz w:val="24"/>
+          <w:szCs w:val="24"/>
+          <w:lang w:val="en-US"/>
+        </w:rPr>
+        <w:t>This document describes the technical aspects of design and implementation of the EMart web application. This document is prepared by the Web Application Team of GDP-02 (44691-04) Summer 2019</w:t>
+      </w:r>
+    </w:p>
+    <w:p>
+      <w:pPr>
+        <w:spacing w:after="160" w:line="360" w:lineRule="auto"/>
+        <w:jc w:val="both"/>
+        <w:rPr>
+          <w:rFonts w:ascii="Times New Roman" w:eastAsia="Times New Roman" w:hAnsi="Times New Roman" w:cs="Times New Roman"/>
+          <w:sz w:val="24"/>
+          <w:szCs w:val="24"/>
+        </w:rPr>
+      </w:pPr>
+      <w:r>
+        <w:rPr>
+          <w:rFonts w:ascii="Times New Roman" w:eastAsia="Times New Roman" w:hAnsi="Times New Roman" w:cs="Times New Roman"/>
+          <w:b/>
+          <w:sz w:val="24"/>
+          <w:szCs w:val="24"/>
+        </w:rPr>
+        <w:t>Product Name:</w:t>
+      </w:r>
+      <w:r>
+        <w:rPr>
+          <w:rFonts w:ascii="Times New Roman" w:eastAsia="Times New Roman" w:hAnsi="Times New Roman" w:cs="Times New Roman"/>
+          <w:sz w:val="24"/>
+          <w:szCs w:val="24"/>
+        </w:rPr>
+        <w:t xml:space="preserve"> EMart (Ecommerce website)</w:t>
+      </w:r>
+    </w:p>
+    <w:p>
+      <w:pPr>
+        <w:spacing w:after="160" w:line="360" w:lineRule="auto"/>
+        <w:jc w:val="both"/>
+        <w:rPr>
+          <w:rFonts w:ascii="Times New Roman" w:eastAsia="Times New Roman" w:hAnsi="Times New Roman" w:cs="Times New Roman"/>
+          <w:sz w:val="24"/>
+          <w:szCs w:val="24"/>
+        </w:rPr>
+      </w:pPr>
       <w:r>
         <w:rPr>
           <w:rFonts w:ascii="Times New Roman" w:eastAsia="Times New Roman" w:hAnsi="Times New Roman" w:cs="Times New Roman"/>
@@ -10474,7 +10112,7 @@
           <w:szCs w:val="24"/>
           <w:lang w:val="en-US"/>
         </w:rPr>
-        <w:t>System Overview</w:t>
+        <w:t xml:space="preserve">6.2. </w:t>
       </w:r>
       <w:r>
         <w:rPr>
@@ -10486,6 +10124,18 @@
           <w:szCs w:val="24"/>
           <w:lang w:val="en-US"/>
         </w:rPr>
+        <w:t>System Overview</w:t>
+      </w:r>
+      <w:r>
+        <w:rPr>
+          <w:rFonts w:ascii="Times New Roman" w:eastAsia="Times New Roman" w:hAnsi="Times New Roman" w:cs="Times New Roman"/>
+          <w:b/>
+          <w:bCs/>
+          <w:color w:val="000000"/>
+          <w:sz w:val="24"/>
+          <w:szCs w:val="24"/>
+          <w:lang w:val="en-US"/>
+        </w:rPr>
         <w:t>:</w:t>
       </w:r>
     </w:p>
@@ -10584,7 +10234,6 @@
           <w:sz w:val="24"/>
           <w:szCs w:val="24"/>
         </w:rPr>
-        <w:lastRenderedPageBreak/>
         <w:t xml:space="preserve">This website has all the features that are generally found in an ecommerce website. They include home page, </w:t>
       </w:r>
       <w:r>
@@ -10898,6 +10547,7 @@
                 <w:sz w:val="24"/>
                 <w:szCs w:val="24"/>
               </w:rPr>
+              <w:lastRenderedPageBreak/>
               <w:t>Gathering the requirements for the entire product</w:t>
             </w:r>
           </w:p>
@@ -11367,7 +11017,6 @@
                 <w:sz w:val="24"/>
                 <w:szCs w:val="24"/>
               </w:rPr>
-              <w:lastRenderedPageBreak/>
               <w:t>Tools</w:t>
             </w:r>
           </w:p>
@@ -11963,6 +11612,7 @@
           <w:szCs w:val="24"/>
           <w:lang w:val="en-US"/>
         </w:rPr>
+        <w:lastRenderedPageBreak/>
         <w:t>CSS Version 4</w:t>
       </w:r>
       <w:r>
@@ -12212,94 +11862,94 @@
           <w:sz w:val="24"/>
           <w:szCs w:val="24"/>
         </w:rPr>
+        <w:t>Front-end Implementation</w:t>
+      </w:r>
+      <w:r>
+        <w:rPr>
+          <w:rFonts w:ascii="Times New Roman" w:eastAsia="Times New Roman" w:hAnsi="Times New Roman" w:cs="Times New Roman"/>
+          <w:b/>
+          <w:sz w:val="24"/>
+          <w:szCs w:val="24"/>
+        </w:rPr>
+        <w:t>:</w:t>
+      </w:r>
+    </w:p>
+    <w:p>
+      <w:pPr>
+        <w:spacing w:after="160" w:line="360" w:lineRule="auto"/>
+        <w:jc w:val="both"/>
+        <w:rPr>
+          <w:rFonts w:ascii="Times New Roman" w:eastAsia="Times New Roman" w:hAnsi="Times New Roman" w:cs="Times New Roman"/>
+          <w:sz w:val="24"/>
+          <w:szCs w:val="24"/>
+        </w:rPr>
+      </w:pPr>
+      <w:r>
+        <w:rPr>
+          <w:rFonts w:ascii="Times New Roman" w:eastAsia="Times New Roman" w:hAnsi="Times New Roman" w:cs="Times New Roman"/>
+          <w:sz w:val="24"/>
+          <w:szCs w:val="24"/>
+        </w:rPr>
+        <w:t>In the GitHub EMart Repository, there are several files including .html, .css &amp; .js as their extensions. All these folders have been created and developed by the frontend developers. This website was made responsive using bootstrap.</w:t>
+      </w:r>
+    </w:p>
+    <w:p>
+      <w:pPr>
+        <w:spacing w:after="160" w:line="360" w:lineRule="auto"/>
+        <w:jc w:val="both"/>
+        <w:rPr>
+          <w:rFonts w:ascii="Times New Roman" w:eastAsia="Times New Roman" w:hAnsi="Times New Roman" w:cs="Times New Roman"/>
+          <w:b/>
+          <w:sz w:val="24"/>
+          <w:szCs w:val="24"/>
+        </w:rPr>
+      </w:pPr>
+      <w:r>
+        <w:rPr>
+          <w:rFonts w:ascii="Times New Roman" w:eastAsia="Times New Roman" w:hAnsi="Times New Roman" w:cs="Times New Roman"/>
+          <w:b/>
+          <w:sz w:val="24"/>
+          <w:szCs w:val="24"/>
+        </w:rPr>
+        <w:t>Login page:</w:t>
+      </w:r>
+    </w:p>
+    <w:p>
+      <w:pPr>
+        <w:spacing w:after="160" w:line="360" w:lineRule="auto"/>
+        <w:jc w:val="both"/>
+        <w:rPr>
+          <w:rFonts w:ascii="Times New Roman" w:eastAsia="Times New Roman" w:hAnsi="Times New Roman" w:cs="Times New Roman"/>
+          <w:sz w:val="24"/>
+          <w:szCs w:val="24"/>
+        </w:rPr>
+      </w:pPr>
+      <w:r>
+        <w:rPr>
+          <w:rFonts w:ascii="Times New Roman" w:eastAsia="Times New Roman" w:hAnsi="Times New Roman" w:cs="Times New Roman"/>
+          <w:sz w:val="24"/>
+          <w:szCs w:val="24"/>
+        </w:rPr>
+        <w:t>In the above image, there are mainly two fields where the user can enter the username and password. By default, the username is the email address of the user. The fields’ username and passwords are given as inputs in the login.html. This page also consists of Sign-In and Register buttons where the sign-in button takes the user to the home page of the website (if the user name and password are correct). If there is a new user, the user can register by simply clicking on the register button. The user can’t leave any of the above mentioned text fields empty. If the user leaves these text fields empty, there would be an alert stating that he has to fill all the fields.</w:t>
+      </w:r>
+    </w:p>
+    <w:p>
+      <w:pPr>
+        <w:spacing w:after="160" w:line="360" w:lineRule="auto"/>
+        <w:jc w:val="both"/>
+        <w:rPr>
+          <w:rFonts w:ascii="Times New Roman" w:hAnsi="Times New Roman" w:cs="Times New Roman"/>
+          <w:sz w:val="24"/>
+          <w:szCs w:val="24"/>
+        </w:rPr>
+      </w:pPr>
+      <w:r>
+        <w:rPr>
+          <w:rFonts w:ascii="Times New Roman" w:eastAsia="Times New Roman" w:hAnsi="Times New Roman" w:cs="Times New Roman"/>
+          <w:sz w:val="24"/>
+          <w:szCs w:val="24"/>
+        </w:rPr>
         <w:lastRenderedPageBreak/>
-        <w:t>Front-end Implementation</w:t>
-      </w:r>
-      <w:r>
-        <w:rPr>
-          <w:rFonts w:ascii="Times New Roman" w:eastAsia="Times New Roman" w:hAnsi="Times New Roman" w:cs="Times New Roman"/>
-          <w:b/>
-          <w:sz w:val="24"/>
-          <w:szCs w:val="24"/>
-        </w:rPr>
-        <w:t>:</w:t>
-      </w:r>
-    </w:p>
-    <w:p>
-      <w:pPr>
-        <w:spacing w:after="160" w:line="360" w:lineRule="auto"/>
-        <w:jc w:val="both"/>
-        <w:rPr>
-          <w:rFonts w:ascii="Times New Roman" w:eastAsia="Times New Roman" w:hAnsi="Times New Roman" w:cs="Times New Roman"/>
-          <w:sz w:val="24"/>
-          <w:szCs w:val="24"/>
-        </w:rPr>
-      </w:pPr>
-      <w:r>
-        <w:rPr>
-          <w:rFonts w:ascii="Times New Roman" w:eastAsia="Times New Roman" w:hAnsi="Times New Roman" w:cs="Times New Roman"/>
-          <w:sz w:val="24"/>
-          <w:szCs w:val="24"/>
-        </w:rPr>
-        <w:t>In the GitHub EMart Repository, there are several files including .html, .css &amp; .js as their extensions. All these folders have been created and developed by the frontend developers. This website was made responsive using bootstrap.</w:t>
-      </w:r>
-    </w:p>
-    <w:p>
-      <w:pPr>
-        <w:spacing w:after="160" w:line="360" w:lineRule="auto"/>
-        <w:jc w:val="both"/>
-        <w:rPr>
-          <w:rFonts w:ascii="Times New Roman" w:eastAsia="Times New Roman" w:hAnsi="Times New Roman" w:cs="Times New Roman"/>
-          <w:b/>
-          <w:sz w:val="24"/>
-          <w:szCs w:val="24"/>
-        </w:rPr>
-      </w:pPr>
-      <w:r>
-        <w:rPr>
-          <w:rFonts w:ascii="Times New Roman" w:eastAsia="Times New Roman" w:hAnsi="Times New Roman" w:cs="Times New Roman"/>
-          <w:b/>
-          <w:sz w:val="24"/>
-          <w:szCs w:val="24"/>
-        </w:rPr>
-        <w:t>Login page:</w:t>
-      </w:r>
-    </w:p>
-    <w:p>
-      <w:pPr>
-        <w:spacing w:after="160" w:line="360" w:lineRule="auto"/>
-        <w:jc w:val="both"/>
-        <w:rPr>
-          <w:rFonts w:ascii="Times New Roman" w:eastAsia="Times New Roman" w:hAnsi="Times New Roman" w:cs="Times New Roman"/>
-          <w:sz w:val="24"/>
-          <w:szCs w:val="24"/>
-        </w:rPr>
-      </w:pPr>
-      <w:r>
-        <w:rPr>
-          <w:rFonts w:ascii="Times New Roman" w:eastAsia="Times New Roman" w:hAnsi="Times New Roman" w:cs="Times New Roman"/>
-          <w:sz w:val="24"/>
-          <w:szCs w:val="24"/>
-        </w:rPr>
-        <w:t>In the above image, there are mainly two fields where the user can enter the username and password. By default, the username is the email address of the user. The fields’ username and passwords are given as inputs in the login.html. This page also consists of Sign-In and Register buttons where the sign-in button takes the user to the home page of the website (if the user name and password are correct). If there is a new user, the user can register by simply clicking on the register button. The user can’t leave any of the above mentioned text fields empty. If the user leaves these text fields empty, there would be an alert stating that he has to fill all the fields.</w:t>
-      </w:r>
-    </w:p>
-    <w:p>
-      <w:pPr>
-        <w:spacing w:after="160" w:line="360" w:lineRule="auto"/>
-        <w:jc w:val="both"/>
-        <w:rPr>
-          <w:rFonts w:ascii="Times New Roman" w:hAnsi="Times New Roman" w:cs="Times New Roman"/>
-          <w:sz w:val="24"/>
-          <w:szCs w:val="24"/>
-        </w:rPr>
-      </w:pPr>
-      <w:r>
-        <w:rPr>
-          <w:rFonts w:ascii="Times New Roman" w:eastAsia="Times New Roman" w:hAnsi="Times New Roman" w:cs="Times New Roman"/>
-          <w:sz w:val="24"/>
-          <w:szCs w:val="24"/>
-        </w:rPr>
         <w:t xml:space="preserve">login.html: </w:t>
       </w:r>
       <w:hyperlink r:id="rId24" w:history="1">
@@ -12438,7 +12088,6 @@
           <w:sz w:val="24"/>
           <w:szCs w:val="24"/>
         </w:rPr>
-        <w:lastRenderedPageBreak/>
         <w:t>Register page:</w:t>
       </w:r>
     </w:p>
@@ -12558,6 +12207,7 @@
           <w:szCs w:val="24"/>
           <w:lang w:val="en-US"/>
         </w:rPr>
+        <w:lastRenderedPageBreak/>
         <w:drawing>
           <wp:inline distT="0" distB="0" distL="0" distR="0" wp14:anchorId="2441F84E" wp14:editId="11DF8867">
             <wp:extent cx="6115050" cy="3438708"/>
@@ -12693,36 +12343,28 @@
           <w:sz w:val="24"/>
           <w:szCs w:val="24"/>
         </w:rPr>
-        <w:t xml:space="preserve">’. For now, this database consists of one table with the name customer. The details of the user are stored in this table. This </w:t>
-      </w:r>
-      <w:r>
-        <w:rPr>
-          <w:rFonts w:ascii="Times New Roman" w:eastAsia="Times New Roman" w:hAnsi="Times New Roman" w:cs="Times New Roman"/>
-          <w:sz w:val="24"/>
-          <w:szCs w:val="24"/>
+        <w:t xml:space="preserve">’. For now, this database consists of one table with the name customer. The details of the user are stored in this table. This table consists of the users first name, last name, phone number, address, city, state, zip, payment details, password (in encrypted format) and a verification key (in encrypted format). So, whenever a person clicks on the register button in the front end. The details provided are supposed to be stored in this table. </w:t>
+      </w:r>
+    </w:p>
+    <w:p>
+      <w:pPr>
+        <w:spacing w:after="160" w:line="360" w:lineRule="auto"/>
+        <w:jc w:val="both"/>
+        <w:rPr>
+          <w:rFonts w:ascii="Times New Roman" w:eastAsia="Times New Roman" w:hAnsi="Times New Roman" w:cs="Times New Roman"/>
+          <w:sz w:val="24"/>
+          <w:szCs w:val="24"/>
+        </w:rPr>
+      </w:pPr>
+      <w:r>
+        <w:rPr>
+          <w:rFonts w:ascii="Times New Roman" w:eastAsia="Times New Roman" w:hAnsi="Times New Roman" w:cs="Times New Roman"/>
+          <w:noProof/>
+          <w:sz w:val="24"/>
+          <w:szCs w:val="24"/>
+          <w:lang w:val="en-US"/>
         </w:rPr>
         <w:lastRenderedPageBreak/>
-        <w:t xml:space="preserve">table consists of the users first name, last name, phone number, address, city, state, zip, payment details, password (in encrypted format) and a verification key (in encrypted format). So, whenever a person clicks on the register button in the front end. The details provided are supposed to be stored in this table. </w:t>
-      </w:r>
-    </w:p>
-    <w:p>
-      <w:pPr>
-        <w:spacing w:after="160" w:line="360" w:lineRule="auto"/>
-        <w:jc w:val="both"/>
-        <w:rPr>
-          <w:rFonts w:ascii="Times New Roman" w:eastAsia="Times New Roman" w:hAnsi="Times New Roman" w:cs="Times New Roman"/>
-          <w:sz w:val="24"/>
-          <w:szCs w:val="24"/>
-        </w:rPr>
-      </w:pPr>
-      <w:r>
-        <w:rPr>
-          <w:rFonts w:ascii="Times New Roman" w:eastAsia="Times New Roman" w:hAnsi="Times New Roman" w:cs="Times New Roman"/>
-          <w:noProof/>
-          <w:sz w:val="24"/>
-          <w:szCs w:val="24"/>
-          <w:lang w:val="en-US"/>
-        </w:rPr>
         <w:drawing>
           <wp:inline distT="0" distB="0" distL="0" distR="0" wp14:anchorId="22EBB470" wp14:editId="4775EDA6">
             <wp:extent cx="6115050" cy="3438708"/>
@@ -13029,6 +12671,7 @@
           <w:sz w:val="28"/>
           <w:szCs w:val="28"/>
         </w:rPr>
+        <w:lastRenderedPageBreak/>
         <w:t>7.</w:t>
       </w:r>
       <w:r>
@@ -13237,38 +12880,38 @@
           <w:sz w:val="24"/>
           <w:szCs w:val="28"/>
         </w:rPr>
+        <w:t xml:space="preserve">7.2 </w:t>
+      </w:r>
+      <w:r>
+        <w:rPr>
+          <w:rFonts w:ascii="Times New Roman" w:eastAsia="Times New Roman" w:hAnsi="Times New Roman" w:cs="Times New Roman"/>
+          <w:b/>
+          <w:bCs/>
+          <w:sz w:val="24"/>
+          <w:szCs w:val="28"/>
+        </w:rPr>
+        <w:t>Login Page:</w:t>
+      </w:r>
+    </w:p>
+    <w:p>
+      <w:pPr>
+        <w:spacing w:after="160" w:line="360" w:lineRule="auto"/>
+        <w:jc w:val="both"/>
+        <w:rPr>
+          <w:rFonts w:ascii="Times New Roman" w:eastAsia="Times New Roman" w:hAnsi="Times New Roman" w:cs="Times New Roman"/>
+          <w:sz w:val="24"/>
+          <w:szCs w:val="24"/>
+        </w:rPr>
+      </w:pPr>
+      <w:r>
+        <w:rPr>
+          <w:rFonts w:ascii="Times New Roman" w:eastAsia="Times New Roman" w:hAnsi="Times New Roman" w:cs="Times New Roman"/>
+          <w:noProof/>
+          <w:sz w:val="24"/>
+          <w:szCs w:val="24"/>
+          <w:lang w:val="en-US"/>
+        </w:rPr>
         <w:lastRenderedPageBreak/>
-        <w:t xml:space="preserve">7.2 </w:t>
-      </w:r>
-      <w:r>
-        <w:rPr>
-          <w:rFonts w:ascii="Times New Roman" w:eastAsia="Times New Roman" w:hAnsi="Times New Roman" w:cs="Times New Roman"/>
-          <w:b/>
-          <w:bCs/>
-          <w:sz w:val="24"/>
-          <w:szCs w:val="28"/>
-        </w:rPr>
-        <w:t>Login Page:</w:t>
-      </w:r>
-    </w:p>
-    <w:p>
-      <w:pPr>
-        <w:spacing w:after="160" w:line="360" w:lineRule="auto"/>
-        <w:jc w:val="both"/>
-        <w:rPr>
-          <w:rFonts w:ascii="Times New Roman" w:eastAsia="Times New Roman" w:hAnsi="Times New Roman" w:cs="Times New Roman"/>
-          <w:sz w:val="24"/>
-          <w:szCs w:val="24"/>
-        </w:rPr>
-      </w:pPr>
-      <w:r>
-        <w:rPr>
-          <w:rFonts w:ascii="Times New Roman" w:eastAsia="Times New Roman" w:hAnsi="Times New Roman" w:cs="Times New Roman"/>
-          <w:noProof/>
-          <w:sz w:val="24"/>
-          <w:szCs w:val="24"/>
-          <w:lang w:val="en-US"/>
-        </w:rPr>
         <w:drawing>
           <wp:inline distT="0" distB="0" distL="0" distR="0" wp14:anchorId="6F04FB96" wp14:editId="6B6F4B77">
             <wp:extent cx="5465445" cy="2933700"/>
@@ -13422,41 +13065,41 @@
           <w:szCs w:val="28"/>
           <w:lang w:val="en-US"/>
         </w:rPr>
+        <w:t xml:space="preserve">7.3 </w:t>
+      </w:r>
+      <w:r>
+        <w:rPr>
+          <w:rFonts w:ascii="Times New Roman" w:eastAsia="Times New Roman" w:hAnsi="Times New Roman" w:cs="Times New Roman"/>
+          <w:b/>
+          <w:noProof/>
+          <w:sz w:val="24"/>
+          <w:szCs w:val="28"/>
+          <w:lang w:val="en-US"/>
+        </w:rPr>
+        <w:t>Home Page:</w:t>
+      </w:r>
+    </w:p>
+    <w:p>
+      <w:pPr>
+        <w:spacing w:after="160" w:line="360" w:lineRule="auto"/>
+        <w:jc w:val="both"/>
+        <w:rPr>
+          <w:rFonts w:ascii="Times New Roman" w:eastAsia="Times New Roman" w:hAnsi="Times New Roman" w:cs="Times New Roman"/>
+          <w:noProof/>
+          <w:sz w:val="24"/>
+          <w:szCs w:val="28"/>
+          <w:lang w:val="en-US"/>
+        </w:rPr>
+      </w:pPr>
+      <w:r>
+        <w:rPr>
+          <w:rFonts w:ascii="Times New Roman" w:eastAsia="Times New Roman" w:hAnsi="Times New Roman" w:cs="Times New Roman"/>
+          <w:noProof/>
+          <w:sz w:val="24"/>
+          <w:szCs w:val="28"/>
+          <w:lang w:val="en-US"/>
+        </w:rPr>
         <w:lastRenderedPageBreak/>
-        <w:t xml:space="preserve">7.3 </w:t>
-      </w:r>
-      <w:r>
-        <w:rPr>
-          <w:rFonts w:ascii="Times New Roman" w:eastAsia="Times New Roman" w:hAnsi="Times New Roman" w:cs="Times New Roman"/>
-          <w:b/>
-          <w:noProof/>
-          <w:sz w:val="24"/>
-          <w:szCs w:val="28"/>
-          <w:lang w:val="en-US"/>
-        </w:rPr>
-        <w:t>Home Page:</w:t>
-      </w:r>
-    </w:p>
-    <w:p>
-      <w:pPr>
-        <w:spacing w:after="160" w:line="360" w:lineRule="auto"/>
-        <w:jc w:val="both"/>
-        <w:rPr>
-          <w:rFonts w:ascii="Times New Roman" w:eastAsia="Times New Roman" w:hAnsi="Times New Roman" w:cs="Times New Roman"/>
-          <w:noProof/>
-          <w:sz w:val="24"/>
-          <w:szCs w:val="28"/>
-          <w:lang w:val="en-US"/>
-        </w:rPr>
-      </w:pPr>
-      <w:r>
-        <w:rPr>
-          <w:rFonts w:ascii="Times New Roman" w:eastAsia="Times New Roman" w:hAnsi="Times New Roman" w:cs="Times New Roman"/>
-          <w:noProof/>
-          <w:sz w:val="24"/>
-          <w:szCs w:val="28"/>
-          <w:lang w:val="en-US"/>
-        </w:rPr>
         <w:t>In home page the user can click on the desired object or device and checkit out, if he cannot find any one particular device he can search for it. The burger option shows the categosries of the electronic devices, Emart takes user to the home page, My cart will have the devices user selected to buy, My orders is the page where user can check his previous orders, Logout is the option where the user can logout.</w:t>
       </w:r>
     </w:p>
@@ -13989,8 +13632,6 @@
           <w:lang w:val="en-US"/>
         </w:rPr>
       </w:pPr>
-      <w:bookmarkStart w:id="2" w:name="_GoBack"/>
-      <w:bookmarkEnd w:id="2"/>
     </w:p>
     <w:p>
       <w:pPr>
@@ -14153,7 +13794,7 @@
           <w:rPr>
             <w:noProof/>
           </w:rPr>
-          <w:t>31</w:t>
+          <w:t>21</w:t>
         </w:r>
         <w:r>
           <w:rPr>
@@ -15998,7 +15639,7 @@
 </file>
 
 <file path=customXml/itemProps1.xml><?xml version="1.0" encoding="utf-8"?>
-<ds:datastoreItem xmlns:ds="http://schemas.openxmlformats.org/officeDocument/2006/customXml" ds:itemID="{992F8DB5-712E-4592-BF55-5BFBE006CB10}">
+<ds:datastoreItem xmlns:ds="http://schemas.openxmlformats.org/officeDocument/2006/customXml" ds:itemID="{58C10F3B-5AE9-4E35-8061-2996AF49BFD9}">
   <ds:schemaRefs>
     <ds:schemaRef ds:uri="http://schemas.openxmlformats.org/officeDocument/2006/bibliography"/>
   </ds:schemaRefs>

</xml_diff>